<commit_message>
jtools, flextable, officer for regression tables in rmarkdown word
</commit_message>
<xml_diff>
--- a/Beck_etal_SQI.docx
+++ b/Beck_etal_SQI.docx
@@ -1875,19 +1875,7 @@
         <w:pStyle w:val="BodyText"/>
       </w:pPr>
       <w:r>
-        <w:t xml:space="preserve">The SQI addresses the challenge of synthesizing large amounts of information about stream condition while preserving the components and presenting them for more detailed exploration. The index is structured in layers, allowing interested users to explore reasons for categorical classificaton of each site. That is, users can determine which biological indicators account for a stream’s health rating, along with which stressors may or not be associated with biological condition. Users can identify presence or absence of physical and/or chemical stressors and which components in equations (1) and</w:t>
-      </w:r>
-      <w:r>
-        <w:t xml:space="preserve"> </w:t>
-      </w:r>
-      <w:r>
-        <w:t xml:space="preserve">??</w:t>
-      </w:r>
-      <w:r>
-        <w:t xml:space="preserve"> </w:t>
-      </w:r>
-      <w:r>
-        <w:t xml:space="preserve">may be linked to their respective stressor categories. Further, physical habitat measures described by CRAM and IPI include additional metrics that were used to calculate scores at each site. Although these metrics were not explicit components in the empirical models of the SQI, they serve as additional diagnostic information to describe physical conditions at each site.</w:t>
+        <w:t xml:space="preserve">The SQI addresses the challenge of synthesizing large amounts of information about stream condition while preserving the components and presenting them for more detailed exploration. The index is structured in layers, allowing interested users to explore reasons for categorical classificaton of each site. That is, users can determine which biological indicators account for a stream’s health rating, along with which stressors may or not be associated with biological condition. Users can identify presence or absence of physical and/or chemical stressors and which components in equations (1) and (2) may be linked to their respective stressor categories. Further, physical habitat measures described by CRAM and IPI include additional metrics that were used to calculate scores at each site. Although these metrics were not explicit components in the empirical models of the SQI, they serve as additional diagnostic information to describe physical conditions at each site.</w:t>
       </w:r>
     </w:p>
     <w:p>
@@ -3149,6 +3137,1698 @@
             </w:pPr>
             <w:r>
               <w:t xml:space="preserve">19 (7.1)</w:t>
+            </w:r>
+          </w:p>
+        </w:tc>
+      </w:tr>
+    </w:tbl>
+    <w:p>
+      <w:pPr>
+        <w:pStyle w:val="BodyText"/>
+      </w:pPr>
+      <w:r>
+        <w:rPr>
+          <w:i/>
+        </w:rPr>
+        <w:t xml:space="preserve">Table</w:t>
+      </w:r>
+      <w:r>
+        <w:rPr>
+          <w:i/>
+        </w:rPr>
+        <w:t xml:space="preserve"> </w:t>
+      </w:r>
+      <w:r>
+        <w:rPr>
+          <w:i/>
+        </w:rPr>
+        <w:t xml:space="preserve">3</w:t>
+      </w:r>
+      <w:r>
+        <w:rPr>
+          <w:i/>
+        </w:rPr>
+        <w:t xml:space="preserve">: (#tab:strmod) Summary of empirical stress models to quantify associations of water chemistry (pChem) and physical habitat (pHab) predictors with biological alteration. Generalized linear models were fit to predict the likelihood of both healthy benthic macroinvertebrate and algal communities at calibration sites (75\% of 266 sites).</w:t>
+      </w:r>
+    </w:p>
+    <w:tbl xmlns:w="http://schemas.openxmlformats.org/wordprocessingml/2006/main" xmlns:r="http://schemas.openxmlformats.org/officeDocument/2006/relationships" xmlns:w14="http://schemas.microsoft.com/office/word/2010/wordml" xmlns:wp="http://schemas.openxmlformats.org/drawingml/2006/wordprocessingDrawing" xmlns:a="http://schemas.openxmlformats.org/drawingml/2006/main" xmlns:pic="http://schemas.openxmlformats.org/drawingml/2006/picture">
+      <w:tblPr>
+        <w:tblLayout w:type="fixed"/>
+        <w:jc w:val="center"/>
+      </w:tblPr>
+      <w:tblGrid>
+        <w:gridCol w:w="4658"/>
+        <w:gridCol w:w="1359"/>
+        <w:gridCol w:w="1359"/>
+      </w:tblGrid>
+      <w:tr>
+        <w:trPr>
+          <w:cantSplit/>
+          <w:trHeight w:val="437"/>
+        </w:trPr>
+        <w:tc>
+          <w:tcPr>
+            <w:tcBorders>
+              <w:bottom w:val="single" w:sz="8" w:space="0" w:color="000000"/>
+              <w:top w:val="single" w:sz="8" w:space="0" w:color="000000"/>
+            </w:tcBorders>
+            <w:shd w:val="clear" w:color="auto" w:fill="FFFFFF"/>
+            <w:tcMar>
+              <w:top w:w="0" w:type="dxa"/>
+              <w:bottom w:w="0" w:type="dxa"/>
+              <w:left w:w="0" w:type="dxa"/>
+              <w:right w:w="0" w:type="dxa"/>
+            </w:tcMar>
+            <w:vAlign w:val="top"/>
+          </w:tcPr>
+          <w:p>
+            <w:pPr>
+              <w:jc w:val="center"/>
+              <w:spacing w:after="80" w:before="80"/>
+              <w:ind w:firstLine="0" w:left="80" w:right="80"/>
+            </w:pPr>
+            <w:r xmlns:w="http://schemas.openxmlformats.org/wordprocessingml/2006/main" xmlns:wp="http://schemas.openxmlformats.org/drawingml/2006/wordprocessingDrawing" xmlns:r="http://schemas.openxmlformats.org/officeDocument/2006/relationships" xmlns:w14="http://schemas.microsoft.com/office/word/2010/wordml">
+              <w:rPr>
+                <w:rFonts w:ascii="Times" w:hAnsi="Times" w:eastAsia="Times" w:cs="Times"/>
+                <w:sz w:val="24"/>
+                <w:szCs w:val="24"/>
+                <w:color w:val="111111"/>
+              </w:rPr>
+              <w:t xml:space="preserve"/>
+            </w:r>
+          </w:p>
+        </w:tc>
+        <w:tc>
+          <w:tcPr>
+            <w:tcBorders>
+              <w:bottom w:val="single" w:sz="8" w:space="0" w:color="000000"/>
+              <w:top w:val="single" w:sz="8" w:space="0" w:color="000000"/>
+            </w:tcBorders>
+            <w:shd w:val="clear" w:color="auto" w:fill="FFFFFF"/>
+            <w:tcMar>
+              <w:top w:w="0" w:type="dxa"/>
+              <w:bottom w:w="0" w:type="dxa"/>
+              <w:left w:w="0" w:type="dxa"/>
+              <w:right w:w="0" w:type="dxa"/>
+            </w:tcMar>
+            <w:vAlign w:val="top"/>
+          </w:tcPr>
+          <w:p>
+            <w:pPr>
+              <w:jc w:val="center"/>
+              <w:spacing w:after="80" w:before="80"/>
+              <w:ind w:firstLine="0" w:left="80" w:right="80"/>
+            </w:pPr>
+            <w:r xmlns:w="http://schemas.openxmlformats.org/wordprocessingml/2006/main" xmlns:wp="http://schemas.openxmlformats.org/drawingml/2006/wordprocessingDrawing" xmlns:r="http://schemas.openxmlformats.org/officeDocument/2006/relationships" xmlns:w14="http://schemas.microsoft.com/office/word/2010/wordml">
+              <w:rPr>
+                <w:rFonts w:ascii="Times" w:hAnsi="Times" w:eastAsia="Times" w:cs="Times"/>
+                <w:sz w:val="24"/>
+                <w:szCs w:val="24"/>
+                <w:color w:val="111111"/>
+              </w:rPr>
+              <w:t xml:space="preserve">pChem</w:t>
+            </w:r>
+          </w:p>
+        </w:tc>
+        <w:tc>
+          <w:tcPr>
+            <w:tcBorders>
+              <w:bottom w:val="single" w:sz="8" w:space="0" w:color="000000"/>
+              <w:top w:val="single" w:sz="8" w:space="0" w:color="000000"/>
+            </w:tcBorders>
+            <w:shd w:val="clear" w:color="auto" w:fill="FFFFFF"/>
+            <w:tcMar>
+              <w:top w:w="0" w:type="dxa"/>
+              <w:bottom w:w="0" w:type="dxa"/>
+              <w:left w:w="0" w:type="dxa"/>
+              <w:right w:w="0" w:type="dxa"/>
+            </w:tcMar>
+            <w:vAlign w:val="top"/>
+          </w:tcPr>
+          <w:p>
+            <w:pPr>
+              <w:jc w:val="center"/>
+              <w:spacing w:after="80" w:before="80"/>
+              <w:ind w:firstLine="0" w:left="80" w:right="80"/>
+            </w:pPr>
+            <w:r xmlns:w="http://schemas.openxmlformats.org/wordprocessingml/2006/main" xmlns:wp="http://schemas.openxmlformats.org/drawingml/2006/wordprocessingDrawing" xmlns:r="http://schemas.openxmlformats.org/officeDocument/2006/relationships" xmlns:w14="http://schemas.microsoft.com/office/word/2010/wordml">
+              <w:rPr>
+                <w:rFonts w:ascii="Times" w:hAnsi="Times" w:eastAsia="Times" w:cs="Times"/>
+                <w:sz w:val="24"/>
+                <w:szCs w:val="24"/>
+                <w:color w:val="111111"/>
+              </w:rPr>
+              <w:t xml:space="preserve">pHab</w:t>
+            </w:r>
+          </w:p>
+        </w:tc>
+      </w:tr>
+      <w:tr>
+        <w:trPr>
+          <w:cantSplit/>
+          <w:trHeight w:val="397"/>
+        </w:trPr>
+        <w:tc>
+          <w:tcPr>
+            <w:tcBorders>
+              <w:top w:val="single" w:sz="8" w:space="0" w:color="000000"/>
+            </w:tcBorders>
+            <w:shd w:val="clear" w:color="auto" w:fill="FFFFFF"/>
+            <w:tcMar>
+              <w:top w:w="0" w:type="dxa"/>
+              <w:bottom w:w="0" w:type="dxa"/>
+              <w:left w:w="0" w:type="dxa"/>
+              <w:right w:w="0" w:type="dxa"/>
+            </w:tcMar>
+            <w:vAlign w:val="top"/>
+          </w:tcPr>
+          <w:p>
+            <w:pPr>
+              <w:jc w:val="left"/>
+              <w:spacing w:after="80" w:before="80"/>
+              <w:ind w:firstLine="0" w:left="80" w:right="80"/>
+            </w:pPr>
+            <w:r xmlns:w="http://schemas.openxmlformats.org/wordprocessingml/2006/main" xmlns:wp="http://schemas.openxmlformats.org/drawingml/2006/wordprocessingDrawing" xmlns:r="http://schemas.openxmlformats.org/officeDocument/2006/relationships" xmlns:w14="http://schemas.microsoft.com/office/word/2010/wordml">
+              <w:rPr>
+                <w:rFonts w:ascii="Times" w:hAnsi="Times" w:eastAsia="Times" w:cs="Times"/>
+                <w:sz w:val="24"/>
+                <w:szCs w:val="24"/>
+                <w:color w:val="111111"/>
+              </w:rPr>
+              <w:t xml:space="preserve">Constant</w:t>
+            </w:r>
+          </w:p>
+        </w:tc>
+        <w:tc>
+          <w:tcPr>
+            <w:tcBorders>
+              <w:top w:val="single" w:sz="8" w:space="0" w:color="000000"/>
+            </w:tcBorders>
+            <w:shd w:val="clear" w:color="auto" w:fill="FFFFFF"/>
+            <w:tcMar>
+              <w:top w:w="0" w:type="dxa"/>
+              <w:bottom w:w="0" w:type="dxa"/>
+              <w:left w:w="0" w:type="dxa"/>
+              <w:right w:w="0" w:type="dxa"/>
+            </w:tcMar>
+            <w:vAlign w:val="top"/>
+          </w:tcPr>
+          <w:p>
+            <w:pPr>
+              <w:jc w:val="right"/>
+              <w:spacing w:after="80" w:before="80"/>
+              <w:ind w:firstLine="0" w:left="80" w:right="80"/>
+            </w:pPr>
+            <w:r xmlns:w="http://schemas.openxmlformats.org/wordprocessingml/2006/main" xmlns:wp="http://schemas.openxmlformats.org/drawingml/2006/wordprocessingDrawing" xmlns:r="http://schemas.openxmlformats.org/officeDocument/2006/relationships" xmlns:w14="http://schemas.microsoft.com/office/word/2010/wordml">
+              <w:rPr>
+                <w:rFonts w:ascii="Times" w:hAnsi="Times" w:eastAsia="Times" w:cs="Times"/>
+                <w:sz w:val="24"/>
+                <w:szCs w:val="24"/>
+                <w:color w:val="111111"/>
+              </w:rPr>
+              <w:t xml:space="preserve">-2.94 ***</w:t>
+            </w:r>
+          </w:p>
+        </w:tc>
+        <w:tc>
+          <w:tcPr>
+            <w:tcBorders>
+              <w:top w:val="single" w:sz="8" w:space="0" w:color="000000"/>
+            </w:tcBorders>
+            <w:shd w:val="clear" w:color="auto" w:fill="FFFFFF"/>
+            <w:tcMar>
+              <w:top w:w="0" w:type="dxa"/>
+              <w:bottom w:w="0" w:type="dxa"/>
+              <w:left w:w="0" w:type="dxa"/>
+              <w:right w:w="0" w:type="dxa"/>
+            </w:tcMar>
+            <w:vAlign w:val="top"/>
+          </w:tcPr>
+          <w:p>
+            <w:pPr>
+              <w:jc w:val="right"/>
+              <w:spacing w:after="80" w:before="80"/>
+              <w:ind w:firstLine="0" w:left="80" w:right="80"/>
+            </w:pPr>
+            <w:r xmlns:w="http://schemas.openxmlformats.org/wordprocessingml/2006/main" xmlns:wp="http://schemas.openxmlformats.org/drawingml/2006/wordprocessingDrawing" xmlns:r="http://schemas.openxmlformats.org/officeDocument/2006/relationships" xmlns:w14="http://schemas.microsoft.com/office/word/2010/wordml">
+              <w:rPr>
+                <w:rFonts w:ascii="Times" w:hAnsi="Times" w:eastAsia="Times" w:cs="Times"/>
+                <w:sz w:val="24"/>
+                <w:szCs w:val="24"/>
+                <w:color w:val="111111"/>
+              </w:rPr>
+              <w:t xml:space="preserve">7.95 ***</w:t>
+            </w:r>
+          </w:p>
+        </w:tc>
+      </w:tr>
+      <w:tr>
+        <w:trPr>
+          <w:cantSplit/>
+          <w:trHeight w:val="447"/>
+        </w:trPr>
+        <w:tc>
+          <w:tcPr>
+            <w:tcBorders/>
+            <w:shd w:val="clear" w:color="auto" w:fill="FFFFFF"/>
+            <w:tcMar>
+              <w:top w:w="0" w:type="dxa"/>
+              <w:bottom w:w="0" w:type="dxa"/>
+              <w:left w:w="0" w:type="dxa"/>
+              <w:right w:w="0" w:type="dxa"/>
+            </w:tcMar>
+            <w:vAlign w:val="top"/>
+          </w:tcPr>
+          <w:p>
+            <w:pPr>
+              <w:jc w:val="left"/>
+              <w:spacing w:after="80" w:before="80"/>
+              <w:ind w:firstLine="0" w:left="80" w:right="80"/>
+            </w:pPr>
+            <w:r xmlns:w="http://schemas.openxmlformats.org/wordprocessingml/2006/main" xmlns:wp="http://schemas.openxmlformats.org/drawingml/2006/wordprocessingDrawing" xmlns:r="http://schemas.openxmlformats.org/officeDocument/2006/relationships" xmlns:w14="http://schemas.microsoft.com/office/word/2010/wordml">
+              <w:rPr>
+                <w:rFonts w:ascii="Times" w:hAnsi="Times" w:eastAsia="Times" w:cs="Times"/>
+                <w:sz w:val="24"/>
+                <w:szCs w:val="24"/>
+                <w:color w:val="111111"/>
+              </w:rPr>
+              <w:t xml:space="preserve"/>
+            </w:r>
+          </w:p>
+        </w:tc>
+        <w:tc>
+          <w:tcPr>
+            <w:tcBorders/>
+            <w:shd w:val="clear" w:color="auto" w:fill="FFFFFF"/>
+            <w:tcMar>
+              <w:top w:w="0" w:type="dxa"/>
+              <w:bottom w:w="0" w:type="dxa"/>
+              <w:left w:w="0" w:type="dxa"/>
+              <w:right w:w="0" w:type="dxa"/>
+            </w:tcMar>
+            <w:vAlign w:val="top"/>
+          </w:tcPr>
+          <w:p>
+            <w:pPr>
+              <w:jc w:val="right"/>
+              <w:spacing w:after="80" w:before="80"/>
+              <w:ind w:firstLine="0" w:left="80" w:right="80"/>
+            </w:pPr>
+            <w:r xmlns:w="http://schemas.openxmlformats.org/wordprocessingml/2006/main" xmlns:wp="http://schemas.openxmlformats.org/drawingml/2006/wordprocessingDrawing" xmlns:r="http://schemas.openxmlformats.org/officeDocument/2006/relationships" xmlns:w14="http://schemas.microsoft.com/office/word/2010/wordml">
+              <w:rPr>
+                <w:rFonts w:ascii="Times" w:hAnsi="Times" w:eastAsia="Times" w:cs="Times"/>
+                <w:sz w:val="24"/>
+                <w:szCs w:val="24"/>
+                <w:color w:val="111111"/>
+              </w:rPr>
+              <w:t xml:space="preserve">(0.51)   </w:t>
+            </w:r>
+          </w:p>
+        </w:tc>
+        <w:tc>
+          <w:tcPr>
+            <w:tcBorders/>
+            <w:shd w:val="clear" w:color="auto" w:fill="FFFFFF"/>
+            <w:tcMar>
+              <w:top w:w="0" w:type="dxa"/>
+              <w:bottom w:w="0" w:type="dxa"/>
+              <w:left w:w="0" w:type="dxa"/>
+              <w:right w:w="0" w:type="dxa"/>
+            </w:tcMar>
+            <w:vAlign w:val="top"/>
+          </w:tcPr>
+          <w:p>
+            <w:pPr>
+              <w:jc w:val="right"/>
+              <w:spacing w:after="80" w:before="80"/>
+              <w:ind w:firstLine="0" w:left="80" w:right="80"/>
+            </w:pPr>
+            <w:r xmlns:w="http://schemas.openxmlformats.org/wordprocessingml/2006/main" xmlns:wp="http://schemas.openxmlformats.org/drawingml/2006/wordprocessingDrawing" xmlns:r="http://schemas.openxmlformats.org/officeDocument/2006/relationships" xmlns:w14="http://schemas.microsoft.com/office/word/2010/wordml">
+              <w:rPr>
+                <w:rFonts w:ascii="Times" w:hAnsi="Times" w:eastAsia="Times" w:cs="Times"/>
+                <w:sz w:val="24"/>
+                <w:szCs w:val="24"/>
+                <w:color w:val="111111"/>
+              </w:rPr>
+              <w:t xml:space="preserve">(1.30)   </w:t>
+            </w:r>
+          </w:p>
+        </w:tc>
+      </w:tr>
+      <w:tr>
+        <w:trPr>
+          <w:cantSplit/>
+          <w:trHeight w:val="461"/>
+        </w:trPr>
+        <w:tc>
+          <w:tcPr>
+            <w:tcBorders/>
+            <w:shd w:val="clear" w:color="auto" w:fill="FFFFFF"/>
+            <w:tcMar>
+              <w:top w:w="0" w:type="dxa"/>
+              <w:bottom w:w="0" w:type="dxa"/>
+              <w:left w:w="0" w:type="dxa"/>
+              <w:right w:w="0" w:type="dxa"/>
+            </w:tcMar>
+            <w:vAlign w:val="top"/>
+          </w:tcPr>
+          <w:p>
+            <w:pPr>
+              <w:jc w:val="left"/>
+              <w:spacing w:after="80" w:before="80"/>
+              <w:ind w:firstLine="0" w:left="80" w:right="80"/>
+            </w:pPr>
+            <w:r xmlns:w="http://schemas.openxmlformats.org/wordprocessingml/2006/main" xmlns:wp="http://schemas.openxmlformats.org/drawingml/2006/wordprocessingDrawing" xmlns:r="http://schemas.openxmlformats.org/officeDocument/2006/relationships" xmlns:w14="http://schemas.microsoft.com/office/word/2010/wordml">
+              <w:rPr>
+                <w:rFonts w:ascii="Times" w:hAnsi="Times" w:eastAsia="Times" w:cs="Times"/>
+                <w:sz w:val="24"/>
+                <w:szCs w:val="24"/>
+                <w:color w:val="111111"/>
+              </w:rPr>
+              <w:t xml:space="preserve">log(TN)</w:t>
+            </w:r>
+          </w:p>
+        </w:tc>
+        <w:tc>
+          <w:tcPr>
+            <w:tcBorders/>
+            <w:shd w:val="clear" w:color="auto" w:fill="FFFFFF"/>
+            <w:tcMar>
+              <w:top w:w="0" w:type="dxa"/>
+              <w:bottom w:w="0" w:type="dxa"/>
+              <w:left w:w="0" w:type="dxa"/>
+              <w:right w:w="0" w:type="dxa"/>
+            </w:tcMar>
+            <w:vAlign w:val="top"/>
+          </w:tcPr>
+          <w:p>
+            <w:pPr>
+              <w:jc w:val="right"/>
+              <w:spacing w:after="80" w:before="80"/>
+              <w:ind w:firstLine="0" w:left="80" w:right="80"/>
+            </w:pPr>
+            <w:r xmlns:w="http://schemas.openxmlformats.org/wordprocessingml/2006/main" xmlns:wp="http://schemas.openxmlformats.org/drawingml/2006/wordprocessingDrawing" xmlns:r="http://schemas.openxmlformats.org/officeDocument/2006/relationships" xmlns:w14="http://schemas.microsoft.com/office/word/2010/wordml">
+              <w:rPr>
+                <w:rFonts w:ascii="Times" w:hAnsi="Times" w:eastAsia="Times" w:cs="Times"/>
+                <w:sz w:val="24"/>
+                <w:szCs w:val="24"/>
+                <w:color w:val="111111"/>
+              </w:rPr>
+              <w:t xml:space="preserve">2.96 ** </w:t>
+            </w:r>
+          </w:p>
+        </w:tc>
+        <w:tc>
+          <w:tcPr>
+            <w:tcBorders/>
+            <w:shd w:val="clear" w:color="auto" w:fill="FFFFFF"/>
+            <w:tcMar>
+              <w:top w:w="0" w:type="dxa"/>
+              <w:bottom w:w="0" w:type="dxa"/>
+              <w:left w:w="0" w:type="dxa"/>
+              <w:right w:w="0" w:type="dxa"/>
+            </w:tcMar>
+            <w:vAlign w:val="top"/>
+          </w:tcPr>
+          <w:p>
+            <w:pPr>
+              <w:jc w:val="right"/>
+              <w:spacing w:after="80" w:before="80"/>
+              <w:ind w:firstLine="0" w:left="80" w:right="80"/>
+            </w:pPr>
+            <w:r xmlns:w="http://schemas.openxmlformats.org/wordprocessingml/2006/main" xmlns:wp="http://schemas.openxmlformats.org/drawingml/2006/wordprocessingDrawing" xmlns:r="http://schemas.openxmlformats.org/officeDocument/2006/relationships" xmlns:w14="http://schemas.microsoft.com/office/word/2010/wordml">
+              <w:rPr>
+                <w:rFonts w:ascii="Times" w:hAnsi="Times" w:eastAsia="Times" w:cs="Times"/>
+                <w:sz w:val="24"/>
+                <w:szCs w:val="24"/>
+                <w:color w:val="111111"/>
+              </w:rPr>
+              <w:t xml:space="preserve">       </w:t>
+            </w:r>
+          </w:p>
+        </w:tc>
+      </w:tr>
+      <w:tr>
+        <w:trPr>
+          <w:cantSplit/>
+          <w:trHeight w:val="447"/>
+        </w:trPr>
+        <w:tc>
+          <w:tcPr>
+            <w:tcBorders/>
+            <w:shd w:val="clear" w:color="auto" w:fill="FFFFFF"/>
+            <w:tcMar>
+              <w:top w:w="0" w:type="dxa"/>
+              <w:bottom w:w="0" w:type="dxa"/>
+              <w:left w:w="0" w:type="dxa"/>
+              <w:right w:w="0" w:type="dxa"/>
+            </w:tcMar>
+            <w:vAlign w:val="top"/>
+          </w:tcPr>
+          <w:p>
+            <w:pPr>
+              <w:jc w:val="left"/>
+              <w:spacing w:after="80" w:before="80"/>
+              <w:ind w:firstLine="0" w:left="80" w:right="80"/>
+            </w:pPr>
+            <w:r xmlns:w="http://schemas.openxmlformats.org/wordprocessingml/2006/main" xmlns:wp="http://schemas.openxmlformats.org/drawingml/2006/wordprocessingDrawing" xmlns:r="http://schemas.openxmlformats.org/officeDocument/2006/relationships" xmlns:w14="http://schemas.microsoft.com/office/word/2010/wordml">
+              <w:rPr>
+                <w:rFonts w:ascii="Times" w:hAnsi="Times" w:eastAsia="Times" w:cs="Times"/>
+                <w:sz w:val="24"/>
+                <w:szCs w:val="24"/>
+                <w:color w:val="111111"/>
+              </w:rPr>
+              <w:t xml:space="preserve"/>
+            </w:r>
+          </w:p>
+        </w:tc>
+        <w:tc>
+          <w:tcPr>
+            <w:tcBorders/>
+            <w:shd w:val="clear" w:color="auto" w:fill="FFFFFF"/>
+            <w:tcMar>
+              <w:top w:w="0" w:type="dxa"/>
+              <w:bottom w:w="0" w:type="dxa"/>
+              <w:left w:w="0" w:type="dxa"/>
+              <w:right w:w="0" w:type="dxa"/>
+            </w:tcMar>
+            <w:vAlign w:val="top"/>
+          </w:tcPr>
+          <w:p>
+            <w:pPr>
+              <w:jc w:val="right"/>
+              <w:spacing w:after="80" w:before="80"/>
+              <w:ind w:firstLine="0" w:left="80" w:right="80"/>
+            </w:pPr>
+            <w:r xmlns:w="http://schemas.openxmlformats.org/wordprocessingml/2006/main" xmlns:wp="http://schemas.openxmlformats.org/drawingml/2006/wordprocessingDrawing" xmlns:r="http://schemas.openxmlformats.org/officeDocument/2006/relationships" xmlns:w14="http://schemas.microsoft.com/office/word/2010/wordml">
+              <w:rPr>
+                <w:rFonts w:ascii="Times" w:hAnsi="Times" w:eastAsia="Times" w:cs="Times"/>
+                <w:sz w:val="24"/>
+                <w:szCs w:val="24"/>
+                <w:color w:val="111111"/>
+              </w:rPr>
+              <w:t xml:space="preserve">(1.00)   </w:t>
+            </w:r>
+          </w:p>
+        </w:tc>
+        <w:tc>
+          <w:tcPr>
+            <w:tcBorders/>
+            <w:shd w:val="clear" w:color="auto" w:fill="FFFFFF"/>
+            <w:tcMar>
+              <w:top w:w="0" w:type="dxa"/>
+              <w:bottom w:w="0" w:type="dxa"/>
+              <w:left w:w="0" w:type="dxa"/>
+              <w:right w:w="0" w:type="dxa"/>
+            </w:tcMar>
+            <w:vAlign w:val="top"/>
+          </w:tcPr>
+          <w:p>
+            <w:pPr>
+              <w:jc w:val="right"/>
+              <w:spacing w:after="80" w:before="80"/>
+              <w:ind w:firstLine="0" w:left="80" w:right="80"/>
+            </w:pPr>
+            <w:r xmlns:w="http://schemas.openxmlformats.org/wordprocessingml/2006/main" xmlns:wp="http://schemas.openxmlformats.org/drawingml/2006/wordprocessingDrawing" xmlns:r="http://schemas.openxmlformats.org/officeDocument/2006/relationships" xmlns:w14="http://schemas.microsoft.com/office/word/2010/wordml">
+              <w:rPr>
+                <w:rFonts w:ascii="Times" w:hAnsi="Times" w:eastAsia="Times" w:cs="Times"/>
+                <w:sz w:val="24"/>
+                <w:szCs w:val="24"/>
+                <w:color w:val="111111"/>
+              </w:rPr>
+              <w:t xml:space="preserve">       </w:t>
+            </w:r>
+          </w:p>
+        </w:tc>
+      </w:tr>
+      <w:tr>
+        <w:trPr>
+          <w:cantSplit/>
+          <w:trHeight w:val="461"/>
+        </w:trPr>
+        <w:tc>
+          <w:tcPr>
+            <w:tcBorders/>
+            <w:shd w:val="clear" w:color="auto" w:fill="FFFFFF"/>
+            <w:tcMar>
+              <w:top w:w="0" w:type="dxa"/>
+              <w:bottom w:w="0" w:type="dxa"/>
+              <w:left w:w="0" w:type="dxa"/>
+              <w:right w:w="0" w:type="dxa"/>
+            </w:tcMar>
+            <w:vAlign w:val="top"/>
+          </w:tcPr>
+          <w:p>
+            <w:pPr>
+              <w:jc w:val="left"/>
+              <w:spacing w:after="80" w:before="80"/>
+              <w:ind w:firstLine="0" w:left="80" w:right="80"/>
+            </w:pPr>
+            <w:r xmlns:w="http://schemas.openxmlformats.org/wordprocessingml/2006/main" xmlns:wp="http://schemas.openxmlformats.org/drawingml/2006/wordprocessingDrawing" xmlns:r="http://schemas.openxmlformats.org/officeDocument/2006/relationships" xmlns:w14="http://schemas.microsoft.com/office/word/2010/wordml">
+              <w:rPr>
+                <w:rFonts w:ascii="Times" w:hAnsi="Times" w:eastAsia="Times" w:cs="Times"/>
+                <w:sz w:val="24"/>
+                <w:szCs w:val="24"/>
+                <w:color w:val="111111"/>
+              </w:rPr>
+              <w:t xml:space="preserve">log(TP)</w:t>
+            </w:r>
+          </w:p>
+        </w:tc>
+        <w:tc>
+          <w:tcPr>
+            <w:tcBorders/>
+            <w:shd w:val="clear" w:color="auto" w:fill="FFFFFF"/>
+            <w:tcMar>
+              <w:top w:w="0" w:type="dxa"/>
+              <w:bottom w:w="0" w:type="dxa"/>
+              <w:left w:w="0" w:type="dxa"/>
+              <w:right w:w="0" w:type="dxa"/>
+            </w:tcMar>
+            <w:vAlign w:val="top"/>
+          </w:tcPr>
+          <w:p>
+            <w:pPr>
+              <w:jc w:val="right"/>
+              <w:spacing w:after="80" w:before="80"/>
+              <w:ind w:firstLine="0" w:left="80" w:right="80"/>
+            </w:pPr>
+            <w:r xmlns:w="http://schemas.openxmlformats.org/wordprocessingml/2006/main" xmlns:wp="http://schemas.openxmlformats.org/drawingml/2006/wordprocessingDrawing" xmlns:r="http://schemas.openxmlformats.org/officeDocument/2006/relationships" xmlns:w14="http://schemas.microsoft.com/office/word/2010/wordml">
+              <w:rPr>
+                <w:rFonts w:ascii="Times" w:hAnsi="Times" w:eastAsia="Times" w:cs="Times"/>
+                <w:sz w:val="24"/>
+                <w:szCs w:val="24"/>
+                <w:color w:val="111111"/>
+              </w:rPr>
+              <w:t xml:space="preserve">20.59 *  </w:t>
+            </w:r>
+          </w:p>
+        </w:tc>
+        <w:tc>
+          <w:tcPr>
+            <w:tcBorders/>
+            <w:shd w:val="clear" w:color="auto" w:fill="FFFFFF"/>
+            <w:tcMar>
+              <w:top w:w="0" w:type="dxa"/>
+              <w:bottom w:w="0" w:type="dxa"/>
+              <w:left w:w="0" w:type="dxa"/>
+              <w:right w:w="0" w:type="dxa"/>
+            </w:tcMar>
+            <w:vAlign w:val="top"/>
+          </w:tcPr>
+          <w:p>
+            <w:pPr>
+              <w:jc w:val="right"/>
+              <w:spacing w:after="80" w:before="80"/>
+              <w:ind w:firstLine="0" w:left="80" w:right="80"/>
+            </w:pPr>
+            <w:r xmlns:w="http://schemas.openxmlformats.org/wordprocessingml/2006/main" xmlns:wp="http://schemas.openxmlformats.org/drawingml/2006/wordprocessingDrawing" xmlns:r="http://schemas.openxmlformats.org/officeDocument/2006/relationships" xmlns:w14="http://schemas.microsoft.com/office/word/2010/wordml">
+              <w:rPr>
+                <w:rFonts w:ascii="Times" w:hAnsi="Times" w:eastAsia="Times" w:cs="Times"/>
+                <w:sz w:val="24"/>
+                <w:szCs w:val="24"/>
+                <w:color w:val="111111"/>
+              </w:rPr>
+              <w:t xml:space="preserve">       </w:t>
+            </w:r>
+          </w:p>
+        </w:tc>
+      </w:tr>
+      <w:tr>
+        <w:trPr>
+          <w:cantSplit/>
+          <w:trHeight w:val="447"/>
+        </w:trPr>
+        <w:tc>
+          <w:tcPr>
+            <w:tcBorders/>
+            <w:shd w:val="clear" w:color="auto" w:fill="FFFFFF"/>
+            <w:tcMar>
+              <w:top w:w="0" w:type="dxa"/>
+              <w:bottom w:w="0" w:type="dxa"/>
+              <w:left w:w="0" w:type="dxa"/>
+              <w:right w:w="0" w:type="dxa"/>
+            </w:tcMar>
+            <w:vAlign w:val="top"/>
+          </w:tcPr>
+          <w:p>
+            <w:pPr>
+              <w:jc w:val="left"/>
+              <w:spacing w:after="80" w:before="80"/>
+              <w:ind w:firstLine="0" w:left="80" w:right="80"/>
+            </w:pPr>
+            <w:r xmlns:w="http://schemas.openxmlformats.org/wordprocessingml/2006/main" xmlns:wp="http://schemas.openxmlformats.org/drawingml/2006/wordprocessingDrawing" xmlns:r="http://schemas.openxmlformats.org/officeDocument/2006/relationships" xmlns:w14="http://schemas.microsoft.com/office/word/2010/wordml">
+              <w:rPr>
+                <w:rFonts w:ascii="Times" w:hAnsi="Times" w:eastAsia="Times" w:cs="Times"/>
+                <w:sz w:val="24"/>
+                <w:szCs w:val="24"/>
+                <w:color w:val="111111"/>
+              </w:rPr>
+              <w:t xml:space="preserve"/>
+            </w:r>
+          </w:p>
+        </w:tc>
+        <w:tc>
+          <w:tcPr>
+            <w:tcBorders/>
+            <w:shd w:val="clear" w:color="auto" w:fill="FFFFFF"/>
+            <w:tcMar>
+              <w:top w:w="0" w:type="dxa"/>
+              <w:bottom w:w="0" w:type="dxa"/>
+              <w:left w:w="0" w:type="dxa"/>
+              <w:right w:w="0" w:type="dxa"/>
+            </w:tcMar>
+            <w:vAlign w:val="top"/>
+          </w:tcPr>
+          <w:p>
+            <w:pPr>
+              <w:jc w:val="right"/>
+              <w:spacing w:after="80" w:before="80"/>
+              <w:ind w:firstLine="0" w:left="80" w:right="80"/>
+            </w:pPr>
+            <w:r xmlns:w="http://schemas.openxmlformats.org/wordprocessingml/2006/main" xmlns:wp="http://schemas.openxmlformats.org/drawingml/2006/wordprocessingDrawing" xmlns:r="http://schemas.openxmlformats.org/officeDocument/2006/relationships" xmlns:w14="http://schemas.microsoft.com/office/word/2010/wordml">
+              <w:rPr>
+                <w:rFonts w:ascii="Times" w:hAnsi="Times" w:eastAsia="Times" w:cs="Times"/>
+                <w:sz w:val="24"/>
+                <w:szCs w:val="24"/>
+                <w:color w:val="111111"/>
+              </w:rPr>
+              <w:t xml:space="preserve">(8.52)   </w:t>
+            </w:r>
+          </w:p>
+        </w:tc>
+        <w:tc>
+          <w:tcPr>
+            <w:tcBorders/>
+            <w:shd w:val="clear" w:color="auto" w:fill="FFFFFF"/>
+            <w:tcMar>
+              <w:top w:w="0" w:type="dxa"/>
+              <w:bottom w:w="0" w:type="dxa"/>
+              <w:left w:w="0" w:type="dxa"/>
+              <w:right w:w="0" w:type="dxa"/>
+            </w:tcMar>
+            <w:vAlign w:val="top"/>
+          </w:tcPr>
+          <w:p>
+            <w:pPr>
+              <w:jc w:val="right"/>
+              <w:spacing w:after="80" w:before="80"/>
+              <w:ind w:firstLine="0" w:left="80" w:right="80"/>
+            </w:pPr>
+            <w:r xmlns:w="http://schemas.openxmlformats.org/wordprocessingml/2006/main" xmlns:wp="http://schemas.openxmlformats.org/drawingml/2006/wordprocessingDrawing" xmlns:r="http://schemas.openxmlformats.org/officeDocument/2006/relationships" xmlns:w14="http://schemas.microsoft.com/office/word/2010/wordml">
+              <w:rPr>
+                <w:rFonts w:ascii="Times" w:hAnsi="Times" w:eastAsia="Times" w:cs="Times"/>
+                <w:sz w:val="24"/>
+                <w:szCs w:val="24"/>
+                <w:color w:val="111111"/>
+              </w:rPr>
+              <w:t xml:space="preserve">       </w:t>
+            </w:r>
+          </w:p>
+        </w:tc>
+      </w:tr>
+      <w:tr>
+        <w:trPr>
+          <w:cantSplit/>
+          <w:trHeight w:val="437"/>
+        </w:trPr>
+        <w:tc>
+          <w:tcPr>
+            <w:tcBorders/>
+            <w:shd w:val="clear" w:color="auto" w:fill="FFFFFF"/>
+            <w:tcMar>
+              <w:top w:w="0" w:type="dxa"/>
+              <w:bottom w:w="0" w:type="dxa"/>
+              <w:left w:w="0" w:type="dxa"/>
+              <w:right w:w="0" w:type="dxa"/>
+            </w:tcMar>
+            <w:vAlign w:val="top"/>
+          </w:tcPr>
+          <w:p>
+            <w:pPr>
+              <w:jc w:val="left"/>
+              <w:spacing w:after="80" w:before="80"/>
+              <w:ind w:firstLine="0" w:left="80" w:right="80"/>
+            </w:pPr>
+            <w:r xmlns:w="http://schemas.openxmlformats.org/wordprocessingml/2006/main" xmlns:wp="http://schemas.openxmlformats.org/drawingml/2006/wordprocessingDrawing" xmlns:r="http://schemas.openxmlformats.org/officeDocument/2006/relationships" xmlns:w14="http://schemas.microsoft.com/office/word/2010/wordml">
+              <w:rPr>
+                <w:rFonts w:ascii="Times" w:hAnsi="Times" w:eastAsia="Times" w:cs="Times"/>
+                <w:sz w:val="24"/>
+                <w:szCs w:val="24"/>
+                <w:color w:val="111111"/>
+              </w:rPr>
+              <w:t xml:space="preserve">Conductivity</w:t>
+            </w:r>
+          </w:p>
+        </w:tc>
+        <w:tc>
+          <w:tcPr>
+            <w:tcBorders/>
+            <w:shd w:val="clear" w:color="auto" w:fill="FFFFFF"/>
+            <w:tcMar>
+              <w:top w:w="0" w:type="dxa"/>
+              <w:bottom w:w="0" w:type="dxa"/>
+              <w:left w:w="0" w:type="dxa"/>
+              <w:right w:w="0" w:type="dxa"/>
+            </w:tcMar>
+            <w:vAlign w:val="top"/>
+          </w:tcPr>
+          <w:p>
+            <w:pPr>
+              <w:jc w:val="right"/>
+              <w:spacing w:after="80" w:before="80"/>
+              <w:ind w:firstLine="0" w:left="80" w:right="80"/>
+            </w:pPr>
+            <w:r xmlns:w="http://schemas.openxmlformats.org/wordprocessingml/2006/main" xmlns:wp="http://schemas.openxmlformats.org/drawingml/2006/wordprocessingDrawing" xmlns:r="http://schemas.openxmlformats.org/officeDocument/2006/relationships" xmlns:w14="http://schemas.microsoft.com/office/word/2010/wordml">
+              <w:rPr>
+                <w:rFonts w:ascii="Times" w:hAnsi="Times" w:eastAsia="Times" w:cs="Times"/>
+                <w:sz w:val="24"/>
+                <w:szCs w:val="24"/>
+                <w:color w:val="111111"/>
+              </w:rPr>
+              <w:t xml:space="preserve">0.00 ***</w:t>
+            </w:r>
+          </w:p>
+        </w:tc>
+        <w:tc>
+          <w:tcPr>
+            <w:tcBorders/>
+            <w:shd w:val="clear" w:color="auto" w:fill="FFFFFF"/>
+            <w:tcMar>
+              <w:top w:w="0" w:type="dxa"/>
+              <w:bottom w:w="0" w:type="dxa"/>
+              <w:left w:w="0" w:type="dxa"/>
+              <w:right w:w="0" w:type="dxa"/>
+            </w:tcMar>
+            <w:vAlign w:val="top"/>
+          </w:tcPr>
+          <w:p>
+            <w:pPr>
+              <w:jc w:val="right"/>
+              <w:spacing w:after="80" w:before="80"/>
+              <w:ind w:firstLine="0" w:left="80" w:right="80"/>
+            </w:pPr>
+            <w:r xmlns:w="http://schemas.openxmlformats.org/wordprocessingml/2006/main" xmlns:wp="http://schemas.openxmlformats.org/drawingml/2006/wordprocessingDrawing" xmlns:r="http://schemas.openxmlformats.org/officeDocument/2006/relationships" xmlns:w14="http://schemas.microsoft.com/office/word/2010/wordml">
+              <w:rPr>
+                <w:rFonts w:ascii="Times" w:hAnsi="Times" w:eastAsia="Times" w:cs="Times"/>
+                <w:sz w:val="24"/>
+                <w:szCs w:val="24"/>
+                <w:color w:val="111111"/>
+              </w:rPr>
+              <w:t xml:space="preserve">       </w:t>
+            </w:r>
+          </w:p>
+        </w:tc>
+      </w:tr>
+      <w:tr>
+        <w:trPr>
+          <w:cantSplit/>
+          <w:trHeight w:val="447"/>
+        </w:trPr>
+        <w:tc>
+          <w:tcPr>
+            <w:tcBorders/>
+            <w:shd w:val="clear" w:color="auto" w:fill="FFFFFF"/>
+            <w:tcMar>
+              <w:top w:w="0" w:type="dxa"/>
+              <w:bottom w:w="0" w:type="dxa"/>
+              <w:left w:w="0" w:type="dxa"/>
+              <w:right w:w="0" w:type="dxa"/>
+            </w:tcMar>
+            <w:vAlign w:val="top"/>
+          </w:tcPr>
+          <w:p>
+            <w:pPr>
+              <w:jc w:val="left"/>
+              <w:spacing w:after="80" w:before="80"/>
+              <w:ind w:firstLine="0" w:left="80" w:right="80"/>
+            </w:pPr>
+            <w:r xmlns:w="http://schemas.openxmlformats.org/wordprocessingml/2006/main" xmlns:wp="http://schemas.openxmlformats.org/drawingml/2006/wordprocessingDrawing" xmlns:r="http://schemas.openxmlformats.org/officeDocument/2006/relationships" xmlns:w14="http://schemas.microsoft.com/office/word/2010/wordml">
+              <w:rPr>
+                <w:rFonts w:ascii="Times" w:hAnsi="Times" w:eastAsia="Times" w:cs="Times"/>
+                <w:sz w:val="24"/>
+                <w:szCs w:val="24"/>
+                <w:color w:val="111111"/>
+              </w:rPr>
+              <w:t xml:space="preserve"/>
+            </w:r>
+          </w:p>
+        </w:tc>
+        <w:tc>
+          <w:tcPr>
+            <w:tcBorders/>
+            <w:shd w:val="clear" w:color="auto" w:fill="FFFFFF"/>
+            <w:tcMar>
+              <w:top w:w="0" w:type="dxa"/>
+              <w:bottom w:w="0" w:type="dxa"/>
+              <w:left w:w="0" w:type="dxa"/>
+              <w:right w:w="0" w:type="dxa"/>
+            </w:tcMar>
+            <w:vAlign w:val="top"/>
+          </w:tcPr>
+          <w:p>
+            <w:pPr>
+              <w:jc w:val="right"/>
+              <w:spacing w:after="80" w:before="80"/>
+              <w:ind w:firstLine="0" w:left="80" w:right="80"/>
+            </w:pPr>
+            <w:r xmlns:w="http://schemas.openxmlformats.org/wordprocessingml/2006/main" xmlns:wp="http://schemas.openxmlformats.org/drawingml/2006/wordprocessingDrawing" xmlns:r="http://schemas.openxmlformats.org/officeDocument/2006/relationships" xmlns:w14="http://schemas.microsoft.com/office/word/2010/wordml">
+              <w:rPr>
+                <w:rFonts w:ascii="Times" w:hAnsi="Times" w:eastAsia="Times" w:cs="Times"/>
+                <w:sz w:val="24"/>
+                <w:szCs w:val="24"/>
+                <w:color w:val="111111"/>
+              </w:rPr>
+              <w:t xml:space="preserve">(0.00)   </w:t>
+            </w:r>
+          </w:p>
+        </w:tc>
+        <w:tc>
+          <w:tcPr>
+            <w:tcBorders/>
+            <w:shd w:val="clear" w:color="auto" w:fill="FFFFFF"/>
+            <w:tcMar>
+              <w:top w:w="0" w:type="dxa"/>
+              <w:bottom w:w="0" w:type="dxa"/>
+              <w:left w:w="0" w:type="dxa"/>
+              <w:right w:w="0" w:type="dxa"/>
+            </w:tcMar>
+            <w:vAlign w:val="top"/>
+          </w:tcPr>
+          <w:p>
+            <w:pPr>
+              <w:jc w:val="right"/>
+              <w:spacing w:after="80" w:before="80"/>
+              <w:ind w:firstLine="0" w:left="80" w:right="80"/>
+            </w:pPr>
+            <w:r xmlns:w="http://schemas.openxmlformats.org/wordprocessingml/2006/main" xmlns:wp="http://schemas.openxmlformats.org/drawingml/2006/wordprocessingDrawing" xmlns:r="http://schemas.openxmlformats.org/officeDocument/2006/relationships" xmlns:w14="http://schemas.microsoft.com/office/word/2010/wordml">
+              <w:rPr>
+                <w:rFonts w:ascii="Times" w:hAnsi="Times" w:eastAsia="Times" w:cs="Times"/>
+                <w:sz w:val="24"/>
+                <w:szCs w:val="24"/>
+                <w:color w:val="111111"/>
+              </w:rPr>
+              <w:t xml:space="preserve">       </w:t>
+            </w:r>
+          </w:p>
+        </w:tc>
+      </w:tr>
+      <w:tr>
+        <w:trPr>
+          <w:cantSplit/>
+          <w:trHeight w:val="397"/>
+        </w:trPr>
+        <w:tc>
+          <w:tcPr>
+            <w:tcBorders/>
+            <w:shd w:val="clear" w:color="auto" w:fill="FFFFFF"/>
+            <w:tcMar>
+              <w:top w:w="0" w:type="dxa"/>
+              <w:bottom w:w="0" w:type="dxa"/>
+              <w:left w:w="0" w:type="dxa"/>
+              <w:right w:w="0" w:type="dxa"/>
+            </w:tcMar>
+            <w:vAlign w:val="top"/>
+          </w:tcPr>
+          <w:p>
+            <w:pPr>
+              <w:jc w:val="left"/>
+              <w:spacing w:after="80" w:before="80"/>
+              <w:ind w:firstLine="0" w:left="80" w:right="80"/>
+            </w:pPr>
+            <w:r xmlns:w="http://schemas.openxmlformats.org/wordprocessingml/2006/main" xmlns:wp="http://schemas.openxmlformats.org/drawingml/2006/wordprocessingDrawing" xmlns:r="http://schemas.openxmlformats.org/officeDocument/2006/relationships" xmlns:w14="http://schemas.microsoft.com/office/word/2010/wordml">
+              <w:rPr>
+                <w:rFonts w:ascii="Times" w:hAnsi="Times" w:eastAsia="Times" w:cs="Times"/>
+                <w:sz w:val="24"/>
+                <w:szCs w:val="24"/>
+                <w:color w:val="111111"/>
+              </w:rPr>
+              <w:t xml:space="preserve">CRAM</w:t>
+            </w:r>
+          </w:p>
+        </w:tc>
+        <w:tc>
+          <w:tcPr>
+            <w:tcBorders/>
+            <w:shd w:val="clear" w:color="auto" w:fill="FFFFFF"/>
+            <w:tcMar>
+              <w:top w:w="0" w:type="dxa"/>
+              <w:bottom w:w="0" w:type="dxa"/>
+              <w:left w:w="0" w:type="dxa"/>
+              <w:right w:w="0" w:type="dxa"/>
+            </w:tcMar>
+            <w:vAlign w:val="top"/>
+          </w:tcPr>
+          <w:p>
+            <w:pPr>
+              <w:jc w:val="right"/>
+              <w:spacing w:after="80" w:before="80"/>
+              <w:ind w:firstLine="0" w:left="80" w:right="80"/>
+            </w:pPr>
+            <w:r xmlns:w="http://schemas.openxmlformats.org/wordprocessingml/2006/main" xmlns:wp="http://schemas.openxmlformats.org/drawingml/2006/wordprocessingDrawing" xmlns:r="http://schemas.openxmlformats.org/officeDocument/2006/relationships" xmlns:w14="http://schemas.microsoft.com/office/word/2010/wordml">
+              <w:rPr>
+                <w:rFonts w:ascii="Times" w:hAnsi="Times" w:eastAsia="Times" w:cs="Times"/>
+                <w:sz w:val="24"/>
+                <w:szCs w:val="24"/>
+                <w:color w:val="111111"/>
+              </w:rPr>
+              <w:t xml:space="preserve">       </w:t>
+            </w:r>
+          </w:p>
+        </w:tc>
+        <w:tc>
+          <w:tcPr>
+            <w:tcBorders/>
+            <w:shd w:val="clear" w:color="auto" w:fill="FFFFFF"/>
+            <w:tcMar>
+              <w:top w:w="0" w:type="dxa"/>
+              <w:bottom w:w="0" w:type="dxa"/>
+              <w:left w:w="0" w:type="dxa"/>
+              <w:right w:w="0" w:type="dxa"/>
+            </w:tcMar>
+            <w:vAlign w:val="top"/>
+          </w:tcPr>
+          <w:p>
+            <w:pPr>
+              <w:jc w:val="right"/>
+              <w:spacing w:after="80" w:before="80"/>
+              <w:ind w:firstLine="0" w:left="80" w:right="80"/>
+            </w:pPr>
+            <w:r xmlns:w="http://schemas.openxmlformats.org/wordprocessingml/2006/main" xmlns:wp="http://schemas.openxmlformats.org/drawingml/2006/wordprocessingDrawing" xmlns:r="http://schemas.openxmlformats.org/officeDocument/2006/relationships" xmlns:w14="http://schemas.microsoft.com/office/word/2010/wordml">
+              <w:rPr>
+                <w:rFonts w:ascii="Times" w:hAnsi="Times" w:eastAsia="Times" w:cs="Times"/>
+                <w:sz w:val="24"/>
+                <w:szCs w:val="24"/>
+                <w:color w:val="111111"/>
+              </w:rPr>
+              <w:t xml:space="preserve">-0.09 ***</w:t>
+            </w:r>
+          </w:p>
+        </w:tc>
+      </w:tr>
+      <w:tr>
+        <w:trPr>
+          <w:cantSplit/>
+          <w:trHeight w:val="447"/>
+        </w:trPr>
+        <w:tc>
+          <w:tcPr>
+            <w:tcBorders/>
+            <w:shd w:val="clear" w:color="auto" w:fill="FFFFFF"/>
+            <w:tcMar>
+              <w:top w:w="0" w:type="dxa"/>
+              <w:bottom w:w="0" w:type="dxa"/>
+              <w:left w:w="0" w:type="dxa"/>
+              <w:right w:w="0" w:type="dxa"/>
+            </w:tcMar>
+            <w:vAlign w:val="top"/>
+          </w:tcPr>
+          <w:p>
+            <w:pPr>
+              <w:jc w:val="left"/>
+              <w:spacing w:after="80" w:before="80"/>
+              <w:ind w:firstLine="0" w:left="80" w:right="80"/>
+            </w:pPr>
+            <w:r xmlns:w="http://schemas.openxmlformats.org/wordprocessingml/2006/main" xmlns:wp="http://schemas.openxmlformats.org/drawingml/2006/wordprocessingDrawing" xmlns:r="http://schemas.openxmlformats.org/officeDocument/2006/relationships" xmlns:w14="http://schemas.microsoft.com/office/word/2010/wordml">
+              <w:rPr>
+                <w:rFonts w:ascii="Times" w:hAnsi="Times" w:eastAsia="Times" w:cs="Times"/>
+                <w:sz w:val="24"/>
+                <w:szCs w:val="24"/>
+                <w:color w:val="111111"/>
+              </w:rPr>
+              <w:t xml:space="preserve"/>
+            </w:r>
+          </w:p>
+        </w:tc>
+        <w:tc>
+          <w:tcPr>
+            <w:tcBorders/>
+            <w:shd w:val="clear" w:color="auto" w:fill="FFFFFF"/>
+            <w:tcMar>
+              <w:top w:w="0" w:type="dxa"/>
+              <w:bottom w:w="0" w:type="dxa"/>
+              <w:left w:w="0" w:type="dxa"/>
+              <w:right w:w="0" w:type="dxa"/>
+            </w:tcMar>
+            <w:vAlign w:val="top"/>
+          </w:tcPr>
+          <w:p>
+            <w:pPr>
+              <w:jc w:val="right"/>
+              <w:spacing w:after="80" w:before="80"/>
+              <w:ind w:firstLine="0" w:left="80" w:right="80"/>
+            </w:pPr>
+            <w:r xmlns:w="http://schemas.openxmlformats.org/wordprocessingml/2006/main" xmlns:wp="http://schemas.openxmlformats.org/drawingml/2006/wordprocessingDrawing" xmlns:r="http://schemas.openxmlformats.org/officeDocument/2006/relationships" xmlns:w14="http://schemas.microsoft.com/office/word/2010/wordml">
+              <w:rPr>
+                <w:rFonts w:ascii="Times" w:hAnsi="Times" w:eastAsia="Times" w:cs="Times"/>
+                <w:sz w:val="24"/>
+                <w:szCs w:val="24"/>
+                <w:color w:val="111111"/>
+              </w:rPr>
+              <w:t xml:space="preserve">       </w:t>
+            </w:r>
+          </w:p>
+        </w:tc>
+        <w:tc>
+          <w:tcPr>
+            <w:tcBorders/>
+            <w:shd w:val="clear" w:color="auto" w:fill="FFFFFF"/>
+            <w:tcMar>
+              <w:top w:w="0" w:type="dxa"/>
+              <w:bottom w:w="0" w:type="dxa"/>
+              <w:left w:w="0" w:type="dxa"/>
+              <w:right w:w="0" w:type="dxa"/>
+            </w:tcMar>
+            <w:vAlign w:val="top"/>
+          </w:tcPr>
+          <w:p>
+            <w:pPr>
+              <w:jc w:val="right"/>
+              <w:spacing w:after="80" w:before="80"/>
+              <w:ind w:firstLine="0" w:left="80" w:right="80"/>
+            </w:pPr>
+            <w:r xmlns:w="http://schemas.openxmlformats.org/wordprocessingml/2006/main" xmlns:wp="http://schemas.openxmlformats.org/drawingml/2006/wordprocessingDrawing" xmlns:r="http://schemas.openxmlformats.org/officeDocument/2006/relationships" xmlns:w14="http://schemas.microsoft.com/office/word/2010/wordml">
+              <w:rPr>
+                <w:rFonts w:ascii="Times" w:hAnsi="Times" w:eastAsia="Times" w:cs="Times"/>
+                <w:sz w:val="24"/>
+                <w:szCs w:val="24"/>
+                <w:color w:val="111111"/>
+              </w:rPr>
+              <w:t xml:space="preserve">(0.02)   </w:t>
+            </w:r>
+          </w:p>
+        </w:tc>
+      </w:tr>
+      <w:tr>
+        <w:trPr>
+          <w:cantSplit/>
+          <w:trHeight w:val="393"/>
+        </w:trPr>
+        <w:tc>
+          <w:tcPr>
+            <w:tcBorders/>
+            <w:shd w:val="clear" w:color="auto" w:fill="FFFFFF"/>
+            <w:tcMar>
+              <w:top w:w="0" w:type="dxa"/>
+              <w:bottom w:w="0" w:type="dxa"/>
+              <w:left w:w="0" w:type="dxa"/>
+              <w:right w:w="0" w:type="dxa"/>
+            </w:tcMar>
+            <w:vAlign w:val="top"/>
+          </w:tcPr>
+          <w:p>
+            <w:pPr>
+              <w:jc w:val="left"/>
+              <w:spacing w:after="80" w:before="80"/>
+              <w:ind w:firstLine="0" w:left="80" w:right="80"/>
+            </w:pPr>
+            <w:r xmlns:w="http://schemas.openxmlformats.org/wordprocessingml/2006/main" xmlns:wp="http://schemas.openxmlformats.org/drawingml/2006/wordprocessingDrawing" xmlns:r="http://schemas.openxmlformats.org/officeDocument/2006/relationships" xmlns:w14="http://schemas.microsoft.com/office/word/2010/wordml">
+              <w:rPr>
+                <w:rFonts w:ascii="Times" w:hAnsi="Times" w:eastAsia="Times" w:cs="Times"/>
+                <w:sz w:val="24"/>
+                <w:szCs w:val="24"/>
+                <w:color w:val="111111"/>
+              </w:rPr>
+              <w:t xml:space="preserve">IPI</w:t>
+            </w:r>
+          </w:p>
+        </w:tc>
+        <w:tc>
+          <w:tcPr>
+            <w:tcBorders/>
+            <w:shd w:val="clear" w:color="auto" w:fill="FFFFFF"/>
+            <w:tcMar>
+              <w:top w:w="0" w:type="dxa"/>
+              <w:bottom w:w="0" w:type="dxa"/>
+              <w:left w:w="0" w:type="dxa"/>
+              <w:right w:w="0" w:type="dxa"/>
+            </w:tcMar>
+            <w:vAlign w:val="top"/>
+          </w:tcPr>
+          <w:p>
+            <w:pPr>
+              <w:jc w:val="right"/>
+              <w:spacing w:after="80" w:before="80"/>
+              <w:ind w:firstLine="0" w:left="80" w:right="80"/>
+            </w:pPr>
+            <w:r xmlns:w="http://schemas.openxmlformats.org/wordprocessingml/2006/main" xmlns:wp="http://schemas.openxmlformats.org/drawingml/2006/wordprocessingDrawing" xmlns:r="http://schemas.openxmlformats.org/officeDocument/2006/relationships" xmlns:w14="http://schemas.microsoft.com/office/word/2010/wordml">
+              <w:rPr>
+                <w:rFonts w:ascii="Times" w:hAnsi="Times" w:eastAsia="Times" w:cs="Times"/>
+                <w:sz w:val="24"/>
+                <w:szCs w:val="24"/>
+                <w:color w:val="111111"/>
+              </w:rPr>
+              <w:t xml:space="preserve">       </w:t>
+            </w:r>
+          </w:p>
+        </w:tc>
+        <w:tc>
+          <w:tcPr>
+            <w:tcBorders/>
+            <w:shd w:val="clear" w:color="auto" w:fill="FFFFFF"/>
+            <w:tcMar>
+              <w:top w:w="0" w:type="dxa"/>
+              <w:bottom w:w="0" w:type="dxa"/>
+              <w:left w:w="0" w:type="dxa"/>
+              <w:right w:w="0" w:type="dxa"/>
+            </w:tcMar>
+            <w:vAlign w:val="top"/>
+          </w:tcPr>
+          <w:p>
+            <w:pPr>
+              <w:jc w:val="right"/>
+              <w:spacing w:after="80" w:before="80"/>
+              <w:ind w:firstLine="0" w:left="80" w:right="80"/>
+            </w:pPr>
+            <w:r xmlns:w="http://schemas.openxmlformats.org/wordprocessingml/2006/main" xmlns:wp="http://schemas.openxmlformats.org/drawingml/2006/wordprocessingDrawing" xmlns:r="http://schemas.openxmlformats.org/officeDocument/2006/relationships" xmlns:w14="http://schemas.microsoft.com/office/word/2010/wordml">
+              <w:rPr>
+                <w:rFonts w:ascii="Times" w:hAnsi="Times" w:eastAsia="Times" w:cs="Times"/>
+                <w:sz w:val="24"/>
+                <w:szCs w:val="24"/>
+                <w:color w:val="111111"/>
+              </w:rPr>
+              <w:t xml:space="preserve">-0.86    </w:t>
+            </w:r>
+          </w:p>
+        </w:tc>
+      </w:tr>
+      <w:tr>
+        <w:trPr>
+          <w:cantSplit/>
+          <w:trHeight w:val="447"/>
+        </w:trPr>
+        <w:tc>
+          <w:tcPr>
+            <w:tcBorders>
+              <w:bottom w:val="single" w:sz="8" w:space="0" w:color="000000"/>
+            </w:tcBorders>
+            <w:shd w:val="clear" w:color="auto" w:fill="FFFFFF"/>
+            <w:tcMar>
+              <w:top w:w="0" w:type="dxa"/>
+              <w:bottom w:w="0" w:type="dxa"/>
+              <w:left w:w="0" w:type="dxa"/>
+              <w:right w:w="0" w:type="dxa"/>
+            </w:tcMar>
+            <w:vAlign w:val="top"/>
+          </w:tcPr>
+          <w:p>
+            <w:pPr>
+              <w:jc w:val="left"/>
+              <w:spacing w:after="80" w:before="80"/>
+              <w:ind w:firstLine="0" w:left="80" w:right="80"/>
+            </w:pPr>
+            <w:r xmlns:w="http://schemas.openxmlformats.org/wordprocessingml/2006/main" xmlns:wp="http://schemas.openxmlformats.org/drawingml/2006/wordprocessingDrawing" xmlns:r="http://schemas.openxmlformats.org/officeDocument/2006/relationships" xmlns:w14="http://schemas.microsoft.com/office/word/2010/wordml">
+              <w:rPr>
+                <w:rFonts w:ascii="Times" w:hAnsi="Times" w:eastAsia="Times" w:cs="Times"/>
+                <w:sz w:val="24"/>
+                <w:szCs w:val="24"/>
+                <w:color w:val="111111"/>
+              </w:rPr>
+              <w:t xml:space="preserve"/>
+            </w:r>
+          </w:p>
+        </w:tc>
+        <w:tc>
+          <w:tcPr>
+            <w:tcBorders>
+              <w:bottom w:val="single" w:sz="8" w:space="0" w:color="000000"/>
+            </w:tcBorders>
+            <w:shd w:val="clear" w:color="auto" w:fill="FFFFFF"/>
+            <w:tcMar>
+              <w:top w:w="0" w:type="dxa"/>
+              <w:bottom w:w="0" w:type="dxa"/>
+              <w:left w:w="0" w:type="dxa"/>
+              <w:right w:w="0" w:type="dxa"/>
+            </w:tcMar>
+            <w:vAlign w:val="top"/>
+          </w:tcPr>
+          <w:p>
+            <w:pPr>
+              <w:jc w:val="right"/>
+              <w:spacing w:after="80" w:before="80"/>
+              <w:ind w:firstLine="0" w:left="80" w:right="80"/>
+            </w:pPr>
+            <w:r xmlns:w="http://schemas.openxmlformats.org/wordprocessingml/2006/main" xmlns:wp="http://schemas.openxmlformats.org/drawingml/2006/wordprocessingDrawing" xmlns:r="http://schemas.openxmlformats.org/officeDocument/2006/relationships" xmlns:w14="http://schemas.microsoft.com/office/word/2010/wordml">
+              <w:rPr>
+                <w:rFonts w:ascii="Times" w:hAnsi="Times" w:eastAsia="Times" w:cs="Times"/>
+                <w:sz w:val="24"/>
+                <w:szCs w:val="24"/>
+                <w:color w:val="111111"/>
+              </w:rPr>
+              <w:t xml:space="preserve">       </w:t>
+            </w:r>
+          </w:p>
+        </w:tc>
+        <w:tc>
+          <w:tcPr>
+            <w:tcBorders>
+              <w:bottom w:val="single" w:sz="8" w:space="0" w:color="000000"/>
+            </w:tcBorders>
+            <w:shd w:val="clear" w:color="auto" w:fill="FFFFFF"/>
+            <w:tcMar>
+              <w:top w:w="0" w:type="dxa"/>
+              <w:bottom w:w="0" w:type="dxa"/>
+              <w:left w:w="0" w:type="dxa"/>
+              <w:right w:w="0" w:type="dxa"/>
+            </w:tcMar>
+            <w:vAlign w:val="top"/>
+          </w:tcPr>
+          <w:p>
+            <w:pPr>
+              <w:jc w:val="right"/>
+              <w:spacing w:after="80" w:before="80"/>
+              <w:ind w:firstLine="0" w:left="80" w:right="80"/>
+            </w:pPr>
+            <w:r xmlns:w="http://schemas.openxmlformats.org/wordprocessingml/2006/main" xmlns:wp="http://schemas.openxmlformats.org/drawingml/2006/wordprocessingDrawing" xmlns:r="http://schemas.openxmlformats.org/officeDocument/2006/relationships" xmlns:w14="http://schemas.microsoft.com/office/word/2010/wordml">
+              <w:rPr>
+                <w:rFonts w:ascii="Times" w:hAnsi="Times" w:eastAsia="Times" w:cs="Times"/>
+                <w:sz w:val="24"/>
+                <w:szCs w:val="24"/>
+                <w:color w:val="111111"/>
+              </w:rPr>
+              <w:t xml:space="preserve">(1.33)   </w:t>
+            </w:r>
+          </w:p>
+        </w:tc>
+      </w:tr>
+      <w:tr>
+        <w:trPr>
+          <w:cantSplit/>
+          <w:trHeight w:val="393"/>
+        </w:trPr>
+        <w:tc>
+          <w:tcPr>
+            <w:tcBorders>
+              <w:top w:val="single" w:sz="8" w:space="0" w:color="000000"/>
+            </w:tcBorders>
+            <w:shd w:val="clear" w:color="auto" w:fill="FFFFFF"/>
+            <w:tcMar>
+              <w:top w:w="0" w:type="dxa"/>
+              <w:bottom w:w="0" w:type="dxa"/>
+              <w:left w:w="0" w:type="dxa"/>
+              <w:right w:w="0" w:type="dxa"/>
+            </w:tcMar>
+            <w:vAlign w:val="top"/>
+          </w:tcPr>
+          <w:p>
+            <w:pPr>
+              <w:jc w:val="left"/>
+              <w:spacing w:after="80" w:before="80"/>
+              <w:ind w:firstLine="0" w:left="80" w:right="80"/>
+            </w:pPr>
+            <w:r xmlns:w="http://schemas.openxmlformats.org/wordprocessingml/2006/main" xmlns:wp="http://schemas.openxmlformats.org/drawingml/2006/wordprocessingDrawing" xmlns:r="http://schemas.openxmlformats.org/officeDocument/2006/relationships" xmlns:w14="http://schemas.microsoft.com/office/word/2010/wordml">
+              <w:rPr>
+                <w:rFonts w:ascii="Times" w:hAnsi="Times" w:eastAsia="Times" w:cs="Times"/>
+                <w:sz w:val="24"/>
+                <w:szCs w:val="24"/>
+                <w:color w:val="111111"/>
+              </w:rPr>
+              <w:t xml:space="preserve">N</w:t>
+            </w:r>
+          </w:p>
+        </w:tc>
+        <w:tc>
+          <w:tcPr>
+            <w:tcBorders>
+              <w:top w:val="single" w:sz="8" w:space="0" w:color="000000"/>
+            </w:tcBorders>
+            <w:shd w:val="clear" w:color="auto" w:fill="FFFFFF"/>
+            <w:tcMar>
+              <w:top w:w="0" w:type="dxa"/>
+              <w:bottom w:w="0" w:type="dxa"/>
+              <w:left w:w="0" w:type="dxa"/>
+              <w:right w:w="0" w:type="dxa"/>
+            </w:tcMar>
+            <w:vAlign w:val="top"/>
+          </w:tcPr>
+          <w:p>
+            <w:pPr>
+              <w:jc w:val="right"/>
+              <w:spacing w:after="80" w:before="80"/>
+              <w:ind w:firstLine="0" w:left="80" w:right="80"/>
+            </w:pPr>
+            <w:r xmlns:w="http://schemas.openxmlformats.org/wordprocessingml/2006/main" xmlns:wp="http://schemas.openxmlformats.org/drawingml/2006/wordprocessingDrawing" xmlns:r="http://schemas.openxmlformats.org/officeDocument/2006/relationships" xmlns:w14="http://schemas.microsoft.com/office/word/2010/wordml">
+              <w:rPr>
+                <w:rFonts w:ascii="Times" w:hAnsi="Times" w:eastAsia="Times" w:cs="Times"/>
+                <w:sz w:val="24"/>
+                <w:szCs w:val="24"/>
+                <w:color w:val="111111"/>
+              </w:rPr>
+              <w:t xml:space="preserve">200       </w:t>
+            </w:r>
+          </w:p>
+        </w:tc>
+        <w:tc>
+          <w:tcPr>
+            <w:tcBorders>
+              <w:top w:val="single" w:sz="8" w:space="0" w:color="000000"/>
+            </w:tcBorders>
+            <w:shd w:val="clear" w:color="auto" w:fill="FFFFFF"/>
+            <w:tcMar>
+              <w:top w:w="0" w:type="dxa"/>
+              <w:bottom w:w="0" w:type="dxa"/>
+              <w:left w:w="0" w:type="dxa"/>
+              <w:right w:w="0" w:type="dxa"/>
+            </w:tcMar>
+            <w:vAlign w:val="top"/>
+          </w:tcPr>
+          <w:p>
+            <w:pPr>
+              <w:jc w:val="right"/>
+              <w:spacing w:after="80" w:before="80"/>
+              <w:ind w:firstLine="0" w:left="80" w:right="80"/>
+            </w:pPr>
+            <w:r xmlns:w="http://schemas.openxmlformats.org/wordprocessingml/2006/main" xmlns:wp="http://schemas.openxmlformats.org/drawingml/2006/wordprocessingDrawing" xmlns:r="http://schemas.openxmlformats.org/officeDocument/2006/relationships" xmlns:w14="http://schemas.microsoft.com/office/word/2010/wordml">
+              <w:rPr>
+                <w:rFonts w:ascii="Times" w:hAnsi="Times" w:eastAsia="Times" w:cs="Times"/>
+                <w:sz w:val="24"/>
+                <w:szCs w:val="24"/>
+                <w:color w:val="111111"/>
+              </w:rPr>
+              <w:t xml:space="preserve">200       </w:t>
+            </w:r>
+          </w:p>
+        </w:tc>
+      </w:tr>
+      <w:tr>
+        <w:trPr>
+          <w:cantSplit/>
+          <w:trHeight w:val="397"/>
+        </w:trPr>
+        <w:tc>
+          <w:tcPr>
+            <w:tcBorders/>
+            <w:shd w:val="clear" w:color="auto" w:fill="FFFFFF"/>
+            <w:tcMar>
+              <w:top w:w="0" w:type="dxa"/>
+              <w:bottom w:w="0" w:type="dxa"/>
+              <w:left w:w="0" w:type="dxa"/>
+              <w:right w:w="0" w:type="dxa"/>
+            </w:tcMar>
+            <w:vAlign w:val="top"/>
+          </w:tcPr>
+          <w:p>
+            <w:pPr>
+              <w:jc w:val="left"/>
+              <w:spacing w:after="80" w:before="80"/>
+              <w:ind w:firstLine="0" w:left="80" w:right="80"/>
+            </w:pPr>
+            <w:r xmlns:w="http://schemas.openxmlformats.org/wordprocessingml/2006/main" xmlns:wp="http://schemas.openxmlformats.org/drawingml/2006/wordprocessingDrawing" xmlns:r="http://schemas.openxmlformats.org/officeDocument/2006/relationships" xmlns:w14="http://schemas.microsoft.com/office/word/2010/wordml">
+              <w:rPr>
+                <w:rFonts w:ascii="Times" w:hAnsi="Times" w:eastAsia="Times" w:cs="Times"/>
+                <w:sz w:val="24"/>
+                <w:szCs w:val="24"/>
+                <w:color w:val="111111"/>
+              </w:rPr>
+              <w:t xml:space="preserve">AIC</w:t>
+            </w:r>
+          </w:p>
+        </w:tc>
+        <w:tc>
+          <w:tcPr>
+            <w:tcBorders/>
+            <w:shd w:val="clear" w:color="auto" w:fill="FFFFFF"/>
+            <w:tcMar>
+              <w:top w:w="0" w:type="dxa"/>
+              <w:bottom w:w="0" w:type="dxa"/>
+              <w:left w:w="0" w:type="dxa"/>
+              <w:right w:w="0" w:type="dxa"/>
+            </w:tcMar>
+            <w:vAlign w:val="top"/>
+          </w:tcPr>
+          <w:p>
+            <w:pPr>
+              <w:jc w:val="right"/>
+              <w:spacing w:after="80" w:before="80"/>
+              <w:ind w:firstLine="0" w:left="80" w:right="80"/>
+            </w:pPr>
+            <w:r xmlns:w="http://schemas.openxmlformats.org/wordprocessingml/2006/main" xmlns:wp="http://schemas.openxmlformats.org/drawingml/2006/wordprocessingDrawing" xmlns:r="http://schemas.openxmlformats.org/officeDocument/2006/relationships" xmlns:w14="http://schemas.microsoft.com/office/word/2010/wordml">
+              <w:rPr>
+                <w:rFonts w:ascii="Times" w:hAnsi="Times" w:eastAsia="Times" w:cs="Times"/>
+                <w:sz w:val="24"/>
+                <w:szCs w:val="24"/>
+                <w:color w:val="111111"/>
+              </w:rPr>
+              <w:t xml:space="preserve">134.53    </w:t>
+            </w:r>
+          </w:p>
+        </w:tc>
+        <w:tc>
+          <w:tcPr>
+            <w:tcBorders/>
+            <w:shd w:val="clear" w:color="auto" w:fill="FFFFFF"/>
+            <w:tcMar>
+              <w:top w:w="0" w:type="dxa"/>
+              <w:bottom w:w="0" w:type="dxa"/>
+              <w:left w:w="0" w:type="dxa"/>
+              <w:right w:w="0" w:type="dxa"/>
+            </w:tcMar>
+            <w:vAlign w:val="top"/>
+          </w:tcPr>
+          <w:p>
+            <w:pPr>
+              <w:jc w:val="right"/>
+              <w:spacing w:after="80" w:before="80"/>
+              <w:ind w:firstLine="0" w:left="80" w:right="80"/>
+            </w:pPr>
+            <w:r xmlns:w="http://schemas.openxmlformats.org/wordprocessingml/2006/main" xmlns:wp="http://schemas.openxmlformats.org/drawingml/2006/wordprocessingDrawing" xmlns:r="http://schemas.openxmlformats.org/officeDocument/2006/relationships" xmlns:w14="http://schemas.microsoft.com/office/word/2010/wordml">
+              <w:rPr>
+                <w:rFonts w:ascii="Times" w:hAnsi="Times" w:eastAsia="Times" w:cs="Times"/>
+                <w:sz w:val="24"/>
+                <w:szCs w:val="24"/>
+                <w:color w:val="111111"/>
+              </w:rPr>
+              <w:t xml:space="preserve">181.40    </w:t>
+            </w:r>
+          </w:p>
+        </w:tc>
+      </w:tr>
+      <w:tr>
+        <w:trPr>
+          <w:cantSplit/>
+          <w:trHeight w:val="397"/>
+        </w:trPr>
+        <w:tc>
+          <w:tcPr>
+            <w:tcBorders/>
+            <w:shd w:val="clear" w:color="auto" w:fill="FFFFFF"/>
+            <w:tcMar>
+              <w:top w:w="0" w:type="dxa"/>
+              <w:bottom w:w="0" w:type="dxa"/>
+              <w:left w:w="0" w:type="dxa"/>
+              <w:right w:w="0" w:type="dxa"/>
+            </w:tcMar>
+            <w:vAlign w:val="top"/>
+          </w:tcPr>
+          <w:p>
+            <w:pPr>
+              <w:jc w:val="left"/>
+              <w:spacing w:after="80" w:before="80"/>
+              <w:ind w:firstLine="0" w:left="80" w:right="80"/>
+            </w:pPr>
+            <w:r xmlns:w="http://schemas.openxmlformats.org/wordprocessingml/2006/main" xmlns:wp="http://schemas.openxmlformats.org/drawingml/2006/wordprocessingDrawing" xmlns:r="http://schemas.openxmlformats.org/officeDocument/2006/relationships" xmlns:w14="http://schemas.microsoft.com/office/word/2010/wordml">
+              <w:rPr>
+                <w:rFonts w:ascii="Times" w:hAnsi="Times" w:eastAsia="Times" w:cs="Times"/>
+                <w:sz w:val="24"/>
+                <w:szCs w:val="24"/>
+                <w:color w:val="111111"/>
+              </w:rPr>
+              <w:t xml:space="preserve">BIC</w:t>
+            </w:r>
+          </w:p>
+        </w:tc>
+        <w:tc>
+          <w:tcPr>
+            <w:tcBorders/>
+            <w:shd w:val="clear" w:color="auto" w:fill="FFFFFF"/>
+            <w:tcMar>
+              <w:top w:w="0" w:type="dxa"/>
+              <w:bottom w:w="0" w:type="dxa"/>
+              <w:left w:w="0" w:type="dxa"/>
+              <w:right w:w="0" w:type="dxa"/>
+            </w:tcMar>
+            <w:vAlign w:val="top"/>
+          </w:tcPr>
+          <w:p>
+            <w:pPr>
+              <w:jc w:val="right"/>
+              <w:spacing w:after="80" w:before="80"/>
+              <w:ind w:firstLine="0" w:left="80" w:right="80"/>
+            </w:pPr>
+            <w:r xmlns:w="http://schemas.openxmlformats.org/wordprocessingml/2006/main" xmlns:wp="http://schemas.openxmlformats.org/drawingml/2006/wordprocessingDrawing" xmlns:r="http://schemas.openxmlformats.org/officeDocument/2006/relationships" xmlns:w14="http://schemas.microsoft.com/office/word/2010/wordml">
+              <w:rPr>
+                <w:rFonts w:ascii="Times" w:hAnsi="Times" w:eastAsia="Times" w:cs="Times"/>
+                <w:sz w:val="24"/>
+                <w:szCs w:val="24"/>
+                <w:color w:val="111111"/>
+              </w:rPr>
+              <w:t xml:space="preserve">147.73    </w:t>
+            </w:r>
+          </w:p>
+        </w:tc>
+        <w:tc>
+          <w:tcPr>
+            <w:tcBorders/>
+            <w:shd w:val="clear" w:color="auto" w:fill="FFFFFF"/>
+            <w:tcMar>
+              <w:top w:w="0" w:type="dxa"/>
+              <w:bottom w:w="0" w:type="dxa"/>
+              <w:left w:w="0" w:type="dxa"/>
+              <w:right w:w="0" w:type="dxa"/>
+            </w:tcMar>
+            <w:vAlign w:val="top"/>
+          </w:tcPr>
+          <w:p>
+            <w:pPr>
+              <w:jc w:val="right"/>
+              <w:spacing w:after="80" w:before="80"/>
+              <w:ind w:firstLine="0" w:left="80" w:right="80"/>
+            </w:pPr>
+            <w:r xmlns:w="http://schemas.openxmlformats.org/wordprocessingml/2006/main" xmlns:wp="http://schemas.openxmlformats.org/drawingml/2006/wordprocessingDrawing" xmlns:r="http://schemas.openxmlformats.org/officeDocument/2006/relationships" xmlns:w14="http://schemas.microsoft.com/office/word/2010/wordml">
+              <w:rPr>
+                <w:rFonts w:ascii="Times" w:hAnsi="Times" w:eastAsia="Times" w:cs="Times"/>
+                <w:sz w:val="24"/>
+                <w:szCs w:val="24"/>
+                <w:color w:val="111111"/>
+              </w:rPr>
+              <w:t xml:space="preserve">191.29    </w:t>
+            </w:r>
+          </w:p>
+        </w:tc>
+      </w:tr>
+      <w:tr>
+        <w:trPr>
+          <w:cantSplit/>
+          <w:trHeight w:val="396"/>
+        </w:trPr>
+        <w:tc>
+          <w:tcPr>
+            <w:tcBorders>
+              <w:bottom w:val="single" w:sz="8" w:space="0" w:color="000000"/>
+            </w:tcBorders>
+            <w:shd w:val="clear" w:color="auto" w:fill="FFFFFF"/>
+            <w:tcMar>
+              <w:top w:w="0" w:type="dxa"/>
+              <w:bottom w:w="0" w:type="dxa"/>
+              <w:left w:w="0" w:type="dxa"/>
+              <w:right w:w="0" w:type="dxa"/>
+            </w:tcMar>
+            <w:vAlign w:val="top"/>
+          </w:tcPr>
+          <w:p>
+            <w:pPr>
+              <w:jc w:val="left"/>
+              <w:spacing w:after="80" w:before="80"/>
+              <w:ind w:firstLine="0" w:left="80" w:right="80"/>
+            </w:pPr>
+            <w:r xmlns:w="http://schemas.openxmlformats.org/wordprocessingml/2006/main" xmlns:wp="http://schemas.openxmlformats.org/drawingml/2006/wordprocessingDrawing" xmlns:r="http://schemas.openxmlformats.org/officeDocument/2006/relationships" xmlns:w14="http://schemas.microsoft.com/office/word/2010/wordml">
+              <w:rPr>
+                <w:rFonts w:ascii="Times" w:hAnsi="Times" w:eastAsia="Times" w:cs="Times"/>
+                <w:sz w:val="24"/>
+                <w:szCs w:val="24"/>
+                <w:color w:val="111111"/>
+              </w:rPr>
+              <w:t xml:space="preserve">Pseudo R2</w:t>
+            </w:r>
+          </w:p>
+        </w:tc>
+        <w:tc>
+          <w:tcPr>
+            <w:tcBorders>
+              <w:bottom w:val="single" w:sz="8" w:space="0" w:color="000000"/>
+            </w:tcBorders>
+            <w:shd w:val="clear" w:color="auto" w:fill="FFFFFF"/>
+            <w:tcMar>
+              <w:top w:w="0" w:type="dxa"/>
+              <w:bottom w:w="0" w:type="dxa"/>
+              <w:left w:w="0" w:type="dxa"/>
+              <w:right w:w="0" w:type="dxa"/>
+            </w:tcMar>
+            <w:vAlign w:val="top"/>
+          </w:tcPr>
+          <w:p>
+            <w:pPr>
+              <w:jc w:val="right"/>
+              <w:spacing w:after="80" w:before="80"/>
+              <w:ind w:firstLine="0" w:left="80" w:right="80"/>
+            </w:pPr>
+            <w:r xmlns:w="http://schemas.openxmlformats.org/wordprocessingml/2006/main" xmlns:wp="http://schemas.openxmlformats.org/drawingml/2006/wordprocessingDrawing" xmlns:r="http://schemas.openxmlformats.org/officeDocument/2006/relationships" xmlns:w14="http://schemas.microsoft.com/office/word/2010/wordml">
+              <w:rPr>
+                <w:rFonts w:ascii="Times" w:hAnsi="Times" w:eastAsia="Times" w:cs="Times"/>
+                <w:sz w:val="24"/>
+                <w:szCs w:val="24"/>
+                <w:color w:val="111111"/>
+              </w:rPr>
+              <w:t xml:space="preserve">0.64    </w:t>
+            </w:r>
+          </w:p>
+        </w:tc>
+        <w:tc>
+          <w:tcPr>
+            <w:tcBorders>
+              <w:bottom w:val="single" w:sz="8" w:space="0" w:color="000000"/>
+            </w:tcBorders>
+            <w:shd w:val="clear" w:color="auto" w:fill="FFFFFF"/>
+            <w:tcMar>
+              <w:top w:w="0" w:type="dxa"/>
+              <w:bottom w:w="0" w:type="dxa"/>
+              <w:left w:w="0" w:type="dxa"/>
+              <w:right w:w="0" w:type="dxa"/>
+            </w:tcMar>
+            <w:vAlign w:val="top"/>
+          </w:tcPr>
+          <w:p>
+            <w:pPr>
+              <w:jc w:val="right"/>
+              <w:spacing w:after="80" w:before="80"/>
+              <w:ind w:firstLine="0" w:left="80" w:right="80"/>
+            </w:pPr>
+            <w:r xmlns:w="http://schemas.openxmlformats.org/wordprocessingml/2006/main" xmlns:wp="http://schemas.openxmlformats.org/drawingml/2006/wordprocessingDrawing" xmlns:r="http://schemas.openxmlformats.org/officeDocument/2006/relationships" xmlns:w14="http://schemas.microsoft.com/office/word/2010/wordml">
+              <w:rPr>
+                <w:rFonts w:ascii="Times" w:hAnsi="Times" w:eastAsia="Times" w:cs="Times"/>
+                <w:sz w:val="24"/>
+                <w:szCs w:val="24"/>
+                <w:color w:val="111111"/>
+              </w:rPr>
+              <w:t xml:space="preserve">0.42    </w:t>
+            </w:r>
+          </w:p>
+        </w:tc>
+      </w:tr>
+      <w:tr>
+        <w:trPr>
+          <w:cantSplit/>
+          <w:trHeight w:val="434"/>
+        </w:trPr>
+        <w:tc>
+          <w:tcPr>
+            <w:gridSpan w:val="3"/>
+            <w:tcBorders>
+              <w:top w:val="single" w:sz="8" w:space="0" w:color="000000"/>
+            </w:tcBorders>
+            <w:shd w:val="clear" w:color="auto" w:fill="FFFFFF"/>
+            <w:tcMar>
+              <w:top w:w="0" w:type="dxa"/>
+              <w:bottom w:w="0" w:type="dxa"/>
+              <w:left w:w="0" w:type="dxa"/>
+              <w:right w:w="0" w:type="dxa"/>
+            </w:tcMar>
+            <w:vAlign w:val="top"/>
+          </w:tcPr>
+          <w:p>
+            <w:pPr>
+              <w:jc w:val="left"/>
+              <w:spacing w:after="80" w:before="80"/>
+              <w:ind w:firstLine="0" w:left="80" w:right="80"/>
+            </w:pPr>
+            <w:r xmlns:w="http://schemas.openxmlformats.org/wordprocessingml/2006/main" xmlns:wp="http://schemas.openxmlformats.org/drawingml/2006/wordprocessingDrawing" xmlns:r="http://schemas.openxmlformats.org/officeDocument/2006/relationships" xmlns:w14="http://schemas.microsoft.com/office/word/2010/wordml">
+              <w:rPr>
+                <w:rFonts w:ascii="Times" w:hAnsi="Times" w:eastAsia="Times" w:cs="Times"/>
+                <w:sz w:val="24"/>
+                <w:szCs w:val="24"/>
+                <w:color w:val="111111"/>
+              </w:rPr>
+              <w:t xml:space="preserve"> *** p &lt; 0.001;  ** p &lt; 0.01;  * p &lt; 0.05.</w:t>
             </w:r>
           </w:p>
         </w:tc>

</xml_diff>

<commit_message>
text on model perf, boxplot and text on likelihood results
</commit_message>
<xml_diff>
--- a/Beck_etal_SQI.docx
+++ b/Beck_etal_SQI.docx
@@ -1449,7 +1449,7 @@
         <w:pStyle w:val="BodyText"/>
       </w:pPr>
       <w:r>
-        <w:t xml:space="preserve">Separate categorical outputs were also created for the biological condition and stressorcondition categories. The four possible outputs for the biological categories were based on the four combinations from the binary categories of high/low CSCI and high/low ASCI: healthy, impacted for CSCI, impacted for ASCI, and impacted for both. The possible stressor condition categories for a site were based on the four outcomes of the binary combinations of high/low chemistry stress and high/low physical habitat stress: low stress, stressed by chemistry, stressed by habitat, and stressed by both. A fifth stress category was also possible based on the additive combinations of low chemistry and low habitat stress if</w:t>
+        <w:t xml:space="preserve">Separate categorical outputs were also created for the biological condition and stressor condition categories. The four possible outputs for the biological categories were based on the four combinations from the binary categories of high/low CSCI and high/low ASCI: healthy, impacted for CSCI, impacted for ASCI, and impacted for both. The possible stressor condition categories for a site were based on the four outcomes of the binary combinations of high/low chemistry stress and high/low physical habitat stress: low stress, stressed by chemistry, stressed by habitat, and stressed by both. A fifth stress category was also possible based on the additive combinations of low chemistry and low habitat stress if</w:t>
       </w:r>
       <w:r>
         <w:t xml:space="preserve"> </w:t>
@@ -1620,6 +1620,16 @@
     </w:p>
     <w:p>
       <w:pPr>
+        <w:pStyle w:val="Heading2"/>
+      </w:pPr>
+      <w:bookmarkStart w:id="35" w:name="sqi-patterns"/>
+      <w:r>
+        <w:t xml:space="preserve">SQI patterns</w:t>
+      </w:r>
+      <w:bookmarkEnd w:id="35"/>
+    </w:p>
+    <w:p>
+      <w:pPr>
         <w:pStyle w:val="FirstParagraph"/>
       </w:pPr>
       <w:r>
@@ -1663,16 +1673,129 @@
     </w:p>
     <w:p>
       <w:pPr>
+        <w:pStyle w:val="Heading2"/>
+      </w:pPr>
+      <w:bookmarkStart w:id="36" w:name="model-precision"/>
+      <w:r>
+        <w:t xml:space="preserve">Model precision</w:t>
+      </w:r>
+      <w:bookmarkEnd w:id="36"/>
+    </w:p>
+    <w:p>
+      <w:pPr>
+        <w:pStyle w:val="FirstParagraph"/>
+      </w:pPr>
+      <w:r>
+        <w:t xml:space="preserve">The distinction between healthy and impacted biological communities was well described by the estimated likelihood of biological alteration provided by the empirical models (Figure</w:t>
+      </w:r>
+      <w:r>
+        <w:t xml:space="preserve"> </w:t>
+      </w:r>
+      <w:r>
+        <w:t xml:space="preserve">4</w:t>
+      </w:r>
+      <w:r>
+        <w:t xml:space="preserve">). Slightly larger differences between the likelihood of alteration for healthy and impacted communities was observed for the chemistry model compared to the physical habitat model, suggesting an improved fit for the former. For the overall likelihood of biological alteration (</w:t>
+      </w:r>
+      <w:r>
+        <w:rPr>
+          <w:i/>
+        </w:rPr>
+        <w:t xml:space="preserve">pOverall</w:t>
+      </w:r>
+      <w:r>
+        <w:t xml:space="preserve">), more sites were greater than 90% likely to altered in the impacted category as compared to the separate</w:t>
+      </w:r>
+      <w:r>
+        <w:t xml:space="preserve"> </w:t>
+      </w:r>
+      <w:r>
+        <w:rPr>
+          <w:i/>
+        </w:rPr>
+        <w:t xml:space="preserve">pChem</w:t>
+      </w:r>
+      <w:r>
+        <w:t xml:space="preserve"> </w:t>
+      </w:r>
+      <w:r>
+        <w:t xml:space="preserve">and</w:t>
+      </w:r>
+      <w:r>
+        <w:t xml:space="preserve"> </w:t>
+      </w:r>
+      <w:r>
+        <w:rPr>
+          <w:i/>
+        </w:rPr>
+        <w:t xml:space="preserve">pHab</w:t>
+      </w:r>
+      <w:r>
+        <w:t xml:space="preserve"> </w:t>
+      </w:r>
+      <w:r>
+        <w:t xml:space="preserve">models. For all cases, (</w:t>
+      </w:r>
+      <w:r>
+        <w:rPr>
+          <w:i/>
+        </w:rPr>
+        <w:t xml:space="preserve">pChem</w:t>
+      </w:r>
+      <w:r>
+        <w:t xml:space="preserve">,</w:t>
+      </w:r>
+      <w:r>
+        <w:t xml:space="preserve"> </w:t>
+      </w:r>
+      <w:r>
+        <w:rPr>
+          <w:i/>
+        </w:rPr>
+        <w:t xml:space="preserve">pHab</w:t>
+      </w:r>
+      <w:r>
+        <w:t xml:space="preserve">,</w:t>
+      </w:r>
+      <w:r>
+        <w:t xml:space="preserve"> </w:t>
+      </w:r>
+      <w:r>
+        <w:rPr>
+          <w:i/>
+        </w:rPr>
+        <w:t xml:space="preserve">pOverall</w:t>
+      </w:r>
+      <w:r>
+        <w:t xml:space="preserve">), there were no systematic differences in model results between calibration and validation datasets (</w:t>
+      </w:r>
+      <m:oMath>
+        <m:r>
+          <m:t>p</m:t>
+        </m:r>
+        <m:r>
+          <m:t>&gt;</m:t>
+        </m:r>
+      </m:oMath>
+      <w:r>
+        <w:t xml:space="preserve"> </w:t>
+      </w:r>
+      <w:r>
+        <w:t xml:space="preserve">0.05 for the interaction and fixed effect of site type in linear models describing likelihood of alteration between impact categories and site type).</w:t>
+      </w:r>
+    </w:p>
+    <w:p>
+      <w:pPr>
         <w:pStyle w:val="BodyText"/>
       </w:pPr>
       <w:r>
-        <w:t xml:space="preserve">The underlying empirical models provided insight into instream characteristics that were related to he likelihood of biological alteration (Figures</w:t>
-      </w:r>
-      <w:r>
-        <w:t xml:space="preserve"> </w:t>
-      </w:r>
-      <w:r>
-        <w:t xml:space="preserve">4</w:t>
+        <w:t xml:space="preserve">The underlying empirical models provided insight into instream characteristics that were related to the likelihood of biological alteration (Figures</w:t>
+      </w:r>
+      <w:r>
+        <w:t xml:space="preserve"> </w:t>
+      </w:r>
+      <w:r>
+        <w:t xml:space="preserve">5</w:t>
       </w:r>
       <w:r>
         <w:t xml:space="preserve">,</w:t>
@@ -1681,18 +1804,18 @@
         <w:t xml:space="preserve"> </w:t>
       </w:r>
       <w:r>
+        <w:t xml:space="preserve">6</w:t>
+      </w:r>
+      <w:r>
+        <w:t xml:space="preserve">). About 69% of sites (n = 183) had greater than 50% likelihood of biological alteration from water chemistry stressors and 74% (n = 196) had greater than 50% likelihood of biological alteration from physical habitat stressors (Figure</w:t>
+      </w:r>
+      <w:r>
+        <w:t xml:space="preserve"> </w:t>
+      </w:r>
+      <w:r>
         <w:t xml:space="preserve">5</w:t>
       </w:r>
       <w:r>
-        <w:t xml:space="preserve">). About 69% of sites (n = 183) had greater than 50% likelihood of biological alteration from water chemistry stressors and 74% (n = 196) had greater than 50% likelihood of biological alteration from physical habitat stressors (Figure</w:t>
-      </w:r>
-      <w:r>
-        <w:t xml:space="preserve"> </w:t>
-      </w:r>
-      <w:r>
-        <w:t xml:space="preserve">4</w:t>
-      </w:r>
-      <w:r>
         <w:t xml:space="preserve">). Collectively, 89% (n = 237) of sites had greater than 50% likelihood of biological alteration from the overall stress of both chemistry and physical habitat stressors.</w:t>
       </w:r>
     </w:p>
@@ -1701,13 +1824,184 @@
         <w:pStyle w:val="BodyText"/>
       </w:pPr>
       <w:r>
+        <w:t xml:space="preserve">Water chemistry and physical habitat predictors included in the empirical response models for</w:t>
+      </w:r>
+      <w:r>
+        <w:t xml:space="preserve"> </w:t>
+      </w:r>
+      <w:r>
+        <w:rPr>
+          <w:i/>
+        </w:rPr>
+        <w:t xml:space="preserve">pChem</w:t>
+      </w:r>
+      <w:r>
+        <w:t xml:space="preserve"> </w:t>
+      </w:r>
+      <w:r>
+        <w:t xml:space="preserve">and</w:t>
+      </w:r>
+      <w:r>
+        <w:t xml:space="preserve"> </w:t>
+      </w:r>
+      <w:r>
+        <w:rPr>
+          <w:i/>
+        </w:rPr>
+        <w:t xml:space="preserve">pHab</w:t>
+      </w:r>
+      <w:r>
+        <w:t xml:space="preserve"> </w:t>
+      </w:r>
+      <w:r>
+        <w:t xml:space="preserve">(equations (1), (2)) explained a substantial portion of variability among sites related to the occurrence of biological alteration (Table</w:t>
+      </w:r>
+      <w:r>
+        <w:t xml:space="preserve"> </w:t>
+      </w:r>
+      <w:r>
+        <w:t xml:space="preserve">3</w:t>
+      </w:r>
+      <w:r>
+        <w:t xml:space="preserve">). The</w:t>
+      </w:r>
+      <w:r>
+        <w:t xml:space="preserve"> </w:t>
+      </w:r>
+      <w:r>
+        <w:rPr>
+          <w:i/>
+        </w:rPr>
+        <w:t xml:space="preserve">pChem</w:t>
+      </w:r>
+      <w:r>
+        <w:t xml:space="preserve"> </w:t>
+      </w:r>
+      <w:r>
+        <w:t xml:space="preserve">explained 64% of the variation among sites, whereas the</w:t>
+      </w:r>
+      <w:r>
+        <w:t xml:space="preserve"> </w:t>
+      </w:r>
+      <w:r>
+        <w:rPr>
+          <w:i/>
+        </w:rPr>
+        <w:t xml:space="preserve">pHab</w:t>
+      </w:r>
+      <w:r>
+        <w:t xml:space="preserve"> </w:t>
+      </w:r>
+      <w:r>
+        <w:t xml:space="preserve">model explained 42%. All predictors in the</w:t>
+      </w:r>
+      <w:r>
+        <w:t xml:space="preserve"> </w:t>
+      </w:r>
+      <w:r>
+        <w:rPr>
+          <w:i/>
+        </w:rPr>
+        <w:t xml:space="preserve">pChem</w:t>
+      </w:r>
+      <w:r>
+        <w:t xml:space="preserve"> </w:t>
+      </w:r>
+      <w:r>
+        <w:t xml:space="preserve">were significantly and positively associated (</w:t>
+      </w:r>
+      <m:oMath>
+        <m:r>
+          <m:t>p</m:t>
+        </m:r>
+        <m:r>
+          <m:t>&lt;</m:t>
+        </m:r>
+        <m:r>
+          <m:t>0.05</m:t>
+        </m:r>
+      </m:oMath>
+      <w:r>
+        <w:t xml:space="preserve">) with the occurrence of biological alteration. Only the CRAM predictor in the</w:t>
+      </w:r>
+      <w:r>
+        <w:t xml:space="preserve"> </w:t>
+      </w:r>
+      <w:r>
+        <w:rPr>
+          <w:i/>
+        </w:rPr>
+        <w:t xml:space="preserve">pHab</w:t>
+      </w:r>
+      <w:r>
+        <w:t xml:space="preserve"> </w:t>
+      </w:r>
+      <w:r>
+        <w:t xml:space="preserve">model was significantly associated th occurrence of biological alteration. Both CRAM and IPI are significantly correlated in the calibration dataset (</w:t>
+      </w:r>
+      <m:oMath>
+        <m:r>
+          <m:t>r</m:t>
+        </m:r>
+        <m:r>
+          <m:t>=</m:t>
+        </m:r>
+      </m:oMath>
+      <w:r>
+        <w:t xml:space="preserve"> </w:t>
+      </w:r>
+      <w:r>
+        <w:rPr>
+          <w:rStyle w:val="VerbatimChar"/>
+        </w:rPr>
+        <w:t xml:space="preserve">crhab</w:t>
+      </w:r>
+      <w:r>
+        <w:t xml:space="preserve">), which masked the effect of IPI on biological alteration in the</w:t>
+      </w:r>
+      <w:r>
+        <w:t xml:space="preserve"> </w:t>
+      </w:r>
+      <w:r>
+        <w:rPr>
+          <w:i/>
+        </w:rPr>
+        <w:t xml:space="preserve">pHab</w:t>
+      </w:r>
+      <w:r>
+        <w:t xml:space="preserve"> </w:t>
+      </w:r>
+      <w:r>
+        <w:t xml:space="preserve">model. However, exclusion of CRAM from the</w:t>
+      </w:r>
+      <w:r>
+        <w:t xml:space="preserve"> </w:t>
+      </w:r>
+      <w:r>
+        <w:rPr>
+          <w:i/>
+        </w:rPr>
+        <w:t xml:space="preserve">pHab</w:t>
+      </w:r>
+      <w:r>
+        <w:t xml:space="preserve"> </w:t>
+      </w:r>
+      <w:r>
+        <w:t xml:space="preserve">model reduced the explanatory power by approximately 14% and both were retained for the SQI.</w:t>
+      </w:r>
+    </w:p>
+    <w:p>
+      <w:pPr>
+        <w:pStyle w:val="BodyText"/>
+      </w:pPr>
+      <w:r>
         <w:t xml:space="preserve">Figure</w:t>
       </w:r>
       <w:r>
         <w:t xml:space="preserve"> </w:t>
       </w:r>
       <w:r>
-        <w:t xml:space="preserve">5</w:t>
+        <w:t xml:space="preserve">6</w:t>
       </w:r>
       <w:r>
         <w:t xml:space="preserve"> </w:t>
@@ -1840,11 +2134,11 @@
       <w:pPr>
         <w:pStyle w:val="Heading1"/>
       </w:pPr>
-      <w:bookmarkStart w:id="35" w:name="discussion"/>
+      <w:bookmarkStart w:id="37" w:name="discussion"/>
       <w:r>
         <w:t xml:space="preserve">Discussion</w:t>
       </w:r>
-      <w:bookmarkEnd w:id="35"/>
+      <w:bookmarkEnd w:id="37"/>
     </w:p>
     <w:p>
       <w:pPr>
@@ -1958,11 +2252,11 @@
       <w:pPr>
         <w:pStyle w:val="Heading2"/>
       </w:pPr>
-      <w:bookmarkStart w:id="36" w:name="the-sqi-web-application"/>
+      <w:bookmarkStart w:id="38" w:name="the-sqi-web-application"/>
       <w:r>
         <w:t xml:space="preserve">The SQI web application</w:t>
       </w:r>
-      <w:bookmarkEnd w:id="36"/>
+      <w:bookmarkEnd w:id="38"/>
     </w:p>
     <w:p>
       <w:pPr>
@@ -1971,7 +2265,7 @@
       <w:r>
         <w:t xml:space="preserve">A web application was developed to make the SQI accessible to managers and other stakeholders (</w:t>
       </w:r>
-      <w:hyperlink r:id="rId37">
+      <w:hyperlink r:id="rId39">
         <w:r>
           <w:rPr>
             <w:rStyle w:val="Hyperlink"/>
@@ -2058,11 +2352,11 @@
       <w:pPr>
         <w:pStyle w:val="Heading2"/>
       </w:pPr>
-      <w:bookmarkStart w:id="38" w:name="conclusions"/>
+      <w:bookmarkStart w:id="40" w:name="conclusions"/>
       <w:r>
         <w:t xml:space="preserve">Conclusions</w:t>
       </w:r>
-      <w:bookmarkEnd w:id="38"/>
+      <w:bookmarkEnd w:id="40"/>
     </w:p>
     <w:p>
       <w:pPr>
@@ -2076,11 +2370,11 @@
       <w:pPr>
         <w:pStyle w:val="Heading1"/>
       </w:pPr>
-      <w:bookmarkStart w:id="39" w:name="figures"/>
+      <w:bookmarkStart w:id="41" w:name="figures"/>
       <w:r>
         <w:t xml:space="preserve">Figures</w:t>
       </w:r>
-      <w:bookmarkEnd w:id="39"/>
+      <w:bookmarkEnd w:id="41"/>
     </w:p>
     <w:p>
       <w:pPr>
@@ -2102,7 +2396,7 @@
                     </pic:cNvPicPr>
                   </pic:nvPicPr>
                   <pic:blipFill>
-                    <a:blip r:embed="rId40"/>
+                    <a:blip r:embed="rId42"/>
                     <a:stretch>
                       <a:fillRect/>
                     </a:stretch>
@@ -2157,7 +2451,7 @@
                     </pic:cNvPicPr>
                   </pic:nvPicPr>
                   <pic:blipFill>
-                    <a:blip r:embed="rId41"/>
+                    <a:blip r:embed="rId43"/>
                     <a:stretch>
                       <a:fillRect/>
                     </a:stretch>
@@ -2212,7 +2506,7 @@
                     </pic:cNvPicPr>
                   </pic:nvPicPr>
                   <pic:blipFill>
-                    <a:blip r:embed="rId42"/>
+                    <a:blip r:embed="rId44"/>
                     <a:stretch>
                       <a:fillRect/>
                     </a:stretch>
@@ -2254,9 +2548,106 @@
       <w:r>
         <w:drawing>
           <wp:inline>
+            <wp:extent cx="5943600" cy="2971800"/>
+            <wp:effectExtent b="0" l="0" r="0" t="0"/>
+            <wp:docPr descr="Figure 4 Boxplot distributions of the modelled likelihood of biological alteration relative to water chemistry (pChem, eqn. (1)) and physical habitat variables (pHab, eqn. (2)) and the additive overall stress as the product between the two (pOverall, eqn. (3)). Groups are separated into healthy or impacted biological condition at each site (Table &lt;a href=“#tab:biocmb”&gt;1) as the response measure for each model and by calibration/validation datasets (3:1 split). Points show the four possible categorical outcomes from the overall SQI. CSCI: California Stream Condition Index, ASCI: Algal Stream Condition Index" title="" id="1" name="Picture"/>
+            <a:graphic>
+              <a:graphicData uri="http://schemas.openxmlformats.org/drawingml/2006/picture">
+                <pic:pic>
+                  <pic:nvPicPr>
+                    <pic:cNvPr descr="figs/box_lik.png" id="0" name="Picture"/>
+                    <pic:cNvPicPr>
+                      <a:picLocks noChangeArrowheads="1" noChangeAspect="1"/>
+                    </pic:cNvPicPr>
+                  </pic:nvPicPr>
+                  <pic:blipFill>
+                    <a:blip r:embed="rId45"/>
+                    <a:stretch>
+                      <a:fillRect/>
+                    </a:stretch>
+                  </pic:blipFill>
+                  <pic:spPr bwMode="auto">
+                    <a:xfrm>
+                      <a:off x="0" y="0"/>
+                      <a:ext cx="5943600" cy="2971800"/>
+                    </a:xfrm>
+                    <a:prstGeom prst="rect">
+                      <a:avLst/>
+                    </a:prstGeom>
+                    <a:noFill/>
+                    <a:ln w="9525">
+                      <a:noFill/>
+                      <a:headEnd/>
+                      <a:tailEnd/>
+                    </a:ln>
+                  </pic:spPr>
+                </pic:pic>
+              </a:graphicData>
+            </a:graphic>
+          </wp:inline>
+        </w:drawing>
+      </w:r>
+    </w:p>
+    <w:p>
+      <w:pPr>
+        <w:pStyle w:val="ImageCaption"/>
+      </w:pPr>
+      <w:r>
+        <w:t xml:space="preserve">Figure 4 Boxplot distributions of the modelled likelihood of biological alteration relative to water chemistry (</w:t>
+      </w:r>
+      <w:r>
+        <w:rPr>
+          <w:i/>
+        </w:rPr>
+        <w:t xml:space="preserve">pChem</w:t>
+      </w:r>
+      <w:r>
+        <w:t xml:space="preserve">, eqn. (1)) and physical habitat variables (</w:t>
+      </w:r>
+      <w:r>
+        <w:rPr>
+          <w:i/>
+        </w:rPr>
+        <w:t xml:space="preserve">pHab</w:t>
+      </w:r>
+      <w:r>
+        <w:t xml:space="preserve">, eqn. (2)) and the additive overall stress as the product between the two (</w:t>
+      </w:r>
+      <w:r>
+        <w:rPr>
+          <w:i/>
+        </w:rPr>
+        <w:t xml:space="preserve">pOverall</w:t>
+      </w:r>
+      <w:r>
+        <w:t xml:space="preserve">, eqn. (3)). Groups are separated into healthy or impacted biological condition at each site (Table &lt;a href=</w:t>
+      </w:r>
+      <w:r>
+        <w:t xml:space="preserve">“</w:t>
+      </w:r>
+      <w:r>
+        <w:t xml:space="preserve">#tab:biocmb</w:t>
+      </w:r>
+      <w:r>
+        <w:t xml:space="preserve">”</w:t>
+      </w:r>
+      <w:r>
+        <w:t xml:space="preserve">&gt;1</w:t>
+      </w:r>
+      <w:r>
+        <w:t xml:space="preserve">) as the response measure for each model and by calibration/validation datasets (3:1 split). Points show the four possible categorical outcomes from the overall SQI. CSCI: California Stream Condition Index, ASCI: Algal Stream Condition Index</w:t>
+      </w:r>
+    </w:p>
+    <w:p>
+      <w:pPr>
+        <w:pStyle w:val="CaptionedFigure"/>
+      </w:pPr>
+      <w:r>
+        <w:drawing>
+          <wp:inline>
             <wp:extent cx="4125112" cy="4583458"/>
             <wp:effectExtent b="0" l="0" r="0" t="0"/>
-            <wp:docPr descr="Figure 4 Relationship between stress models for water chemistry (pChem, eqn. (1)) and physical habitat (pHab, eqn. (2). Stress models for water chemistry and physical habitat were created based on the likelihood of biological alteration for the observed stress measures. The overall stress meaures (pOverall, eqn. (3)) is the product of both stress models. Points represent estimated stress at a single site." title="" id="1" name="Picture"/>
+            <wp:docPr descr="Figure 5 Relationship between stress models for water chemistry (pChem, eqn. (1)) and physical habitat (pHab, eqn. (2)). Stress models for water chemistry and physical habitat were created based on the likelihood of biological alteration for the observed stress measures. The overall stress meaures (pOverall, eqn. (3)) is the product of both stress models. Points represent estimated stress at a single site." title="" id="1" name="Picture"/>
             <a:graphic>
               <a:graphicData uri="http://schemas.openxmlformats.org/drawingml/2006/picture">
                 <pic:pic>
@@ -2267,7 +2658,7 @@
                     </pic:cNvPicPr>
                   </pic:nvPicPr>
                   <pic:blipFill>
-                    <a:blip r:embed="rId43"/>
+                    <a:blip r:embed="rId46"/>
                     <a:stretch>
                       <a:fillRect/>
                     </a:stretch>
@@ -2299,7 +2690,7 @@
         <w:pStyle w:val="ImageCaption"/>
       </w:pPr>
       <w:r>
-        <w:t xml:space="preserve">Figure 4 Relationship between stress models for water chemistry (</w:t>
+        <w:t xml:space="preserve">Figure 5 Relationship between stress models for water chemistry (</w:t>
       </w:r>
       <w:r>
         <w:rPr>
@@ -2317,7 +2708,7 @@
         <w:t xml:space="preserve">pHab</w:t>
       </w:r>
       <w:r>
-        <w:t xml:space="preserve">, eqn. (2). Stress models for water chemistry and physical habitat were created based on the likelihood of biological alteration for the observed stress measures. The overall stress meaures (</w:t>
+        <w:t xml:space="preserve">, eqn. (2)). Stress models for water chemistry and physical habitat were created based on the likelihood of biological alteration for the observed stress measures. The overall stress meaures (</w:t>
       </w:r>
       <w:r>
         <w:rPr>
@@ -2338,7 +2729,7 @@
           <wp:inline>
             <wp:extent cx="5943600" cy="4457700"/>
             <wp:effectExtent b="0" l="0" r="0" t="0"/>
-            <wp:docPr descr="Figure 5 Modelled likelihood of biological alteration from water quality (top) and physical habitat stressors (bottom). Curves are the binomial likelihood (+/- standard error) of biological condition being altered (as measured by macroinvertebrate and algal indices) across the range of observed values for water quality and physical habitat stressors on the x-axes. The water chemistry and physical habitat stress plots are derived from equations (1) and (2). Other variables in each model not on the x-axis for each plot are held constant at values for low stress conditions." title="" id="1" name="Picture"/>
+            <wp:docPr descr="Figure 6 Modelled likelihood of biological alteration from water quality (top) and physical habitat stressors (bottom). Curves are the binomial likelihood (+/- standard error) of biological condition being altered (as measured by macroinvertebrate and algal indices) across the range of observed values for water quality and physical habitat stressors on the x-axes. The water chemistry and physical habitat stress plots are derived from equations (1) and (2). Other variables in each model not on the x-axis for each plot are held constant at values for low stress conditions." title="" id="1" name="Picture"/>
             <a:graphic>
               <a:graphicData uri="http://schemas.openxmlformats.org/drawingml/2006/picture">
                 <pic:pic>
@@ -2349,7 +2740,7 @@
                     </pic:cNvPicPr>
                   </pic:nvPicPr>
                   <pic:blipFill>
-                    <a:blip r:embed="rId44"/>
+                    <a:blip r:embed="rId47"/>
                     <a:stretch>
                       <a:fillRect/>
                     </a:stretch>
@@ -2381,18 +2772,18 @@
         <w:pStyle w:val="ImageCaption"/>
       </w:pPr>
       <w:r>
-        <w:t xml:space="preserve">Figure 5 Modelled likelihood of biological alteration from water quality (top) and physical habitat stressors (bottom). Curves are the binomial likelihood (+/- standard error) of biological condition being altered (as measured by macroinvertebrate and algal indices) across the range of observed values for water quality and physical habitat stressors on the x-axes. The water chemistry and physical habitat stress plots are derived from equations (1) and (2). Other variables in each model not on the x-axis for each plot are held constant at values for low stress conditions.</w:t>
+        <w:t xml:space="preserve">Figure 6 Modelled likelihood of biological alteration from water quality (top) and physical habitat stressors (bottom). Curves are the binomial likelihood (+/- standard error) of biological condition being altered (as measured by macroinvertebrate and algal indices) across the range of observed values for water quality and physical habitat stressors on the x-axes. The water chemistry and physical habitat stress plots are derived from equations (1) and (2). Other variables in each model not on the x-axis for each plot are held constant at values for low stress conditions.</w:t>
       </w:r>
     </w:p>
     <w:p>
       <w:pPr>
         <w:pStyle w:val="Heading1"/>
       </w:pPr>
-      <w:bookmarkStart w:id="45" w:name="tables"/>
+      <w:bookmarkStart w:id="48" w:name="tables"/>
       <w:r>
         <w:t xml:space="preserve">Tables</w:t>
       </w:r>
-      <w:bookmarkEnd w:id="45"/>
+      <w:bookmarkEnd w:id="48"/>
     </w:p>
     <w:p>
       <w:pPr>
@@ -3168,7 +3559,7 @@
         <w:rPr>
           <w:i/>
         </w:rPr>
-        <w:t xml:space="preserve">: (#tab:strmod) Summary of empirical stress models to quantify associations of water chemistry (pChem) and physical habitat (pHab) predictors with biological alteration. Generalized linear models were fit to predict the likelihood of both healthy benthic macroinvertebrate and algal communities at calibration sites (75\% of 266 sites).</w:t>
+        <w:t xml:space="preserve">: (#tab:strmod) Summary of empirical stress models to quantify associations of water chemistry (pChem) and physical habitat (pHab) predictors with biological alteration. Generalized linear models were fit to predict the likelihood of both healthy benthic macroinvertebrate and algal communities at calibration sites (75% of n = 266 sites). The sub models pHab, IPI only and pHab, CRAM only are shown to demonstrate improved precision of the combined pHab model.</w:t>
       </w:r>
     </w:p>
     <w:tbl xmlns:w="http://schemas.openxmlformats.org/wordprocessingml/2006/main" xmlns:r="http://schemas.openxmlformats.org/officeDocument/2006/relationships" xmlns:w14="http://schemas.microsoft.com/office/word/2010/wordml" xmlns:wp="http://schemas.openxmlformats.org/drawingml/2006/wordprocessingDrawing" xmlns:a="http://schemas.openxmlformats.org/drawingml/2006/main" xmlns:pic="http://schemas.openxmlformats.org/drawingml/2006/picture">
@@ -4838,14 +5229,14 @@
       <w:pPr>
         <w:pStyle w:val="Heading1"/>
       </w:pPr>
-      <w:bookmarkStart w:id="46" w:name="references"/>
+      <w:bookmarkStart w:id="49" w:name="references"/>
       <w:r>
         <w:t xml:space="preserve">References</w:t>
       </w:r>
-      <w:bookmarkEnd w:id="46"/>
-    </w:p>
-    <w:bookmarkStart w:id="77" w:name="refs"/>
-    <w:bookmarkStart w:id="48" w:name="ref-Beck18f"/>
+      <w:bookmarkEnd w:id="49"/>
+    </w:p>
+    <w:bookmarkStart w:id="80" w:name="refs"/>
+    <w:bookmarkStart w:id="51" w:name="ref-Beck18f"/>
     <w:p>
       <w:pPr>
         <w:pStyle w:val="Bibliography"/>
@@ -4856,7 +5247,7 @@
       <w:r>
         <w:t xml:space="preserve"> </w:t>
       </w:r>
-      <w:hyperlink r:id="rId47">
+      <w:hyperlink r:id="rId50">
         <w:r>
           <w:rPr>
             <w:rStyle w:val="Hyperlink"/>
@@ -4868,8 +5259,8 @@
         <w:t xml:space="preserve">.”</w:t>
       </w:r>
     </w:p>
-    <w:bookmarkEnd w:id="48"/>
-    <w:bookmarkStart w:id="50" w:name="ref-Cao07"/>
+    <w:bookmarkEnd w:id="51"/>
+    <w:bookmarkStart w:id="53" w:name="ref-Cao07"/>
     <w:p>
       <w:pPr>
         <w:pStyle w:val="Bibliography"/>
@@ -4895,7 +5286,7 @@
       <w:r>
         <w:t xml:space="preserve"> </w:t>
       </w:r>
-      <w:hyperlink r:id="rId49">
+      <w:hyperlink r:id="rId52">
         <w:r>
           <w:rPr>
             <w:rStyle w:val="Hyperlink"/>
@@ -4907,8 +5298,8 @@
         <w:t xml:space="preserve">.</w:t>
       </w:r>
     </w:p>
-    <w:bookmarkEnd w:id="50"/>
-    <w:bookmarkStart w:id="51" w:name="ref-CCME01"/>
+    <w:bookmarkEnd w:id="53"/>
+    <w:bookmarkStart w:id="54" w:name="ref-CCME01"/>
     <w:p>
       <w:pPr>
         <w:pStyle w:val="Bibliography"/>
@@ -4917,8 +5308,8 @@
         <w:t xml:space="preserve">CCME (Canadian Council of Ministers of the Environment). 2001. “Canadian water quality guidelines for the protection of aquatic life: CCME Water Quality Index 1.0, Technical Report. In: Canadian environmental quality guidelines.” Winnipeg, Manitoba: Canadian Council of Ministers of the Environment.</w:t>
       </w:r>
     </w:p>
-    <w:bookmarkEnd w:id="51"/>
-    <w:bookmarkStart w:id="53" w:name="ref-Chang18"/>
+    <w:bookmarkEnd w:id="54"/>
+    <w:bookmarkStart w:id="56" w:name="ref-Chang18"/>
     <w:p>
       <w:pPr>
         <w:pStyle w:val="Bibliography"/>
@@ -4941,7 +5332,7 @@
       <w:r>
         <w:t xml:space="preserve"> </w:t>
       </w:r>
-      <w:hyperlink r:id="rId52">
+      <w:hyperlink r:id="rId55">
         <w:r>
           <w:rPr>
             <w:rStyle w:val="Hyperlink"/>
@@ -4953,8 +5344,8 @@
         <w:t xml:space="preserve">.</w:t>
       </w:r>
     </w:p>
-    <w:bookmarkEnd w:id="53"/>
-    <w:bookmarkStart w:id="55" w:name="ref-Collins07"/>
+    <w:bookmarkEnd w:id="56"/>
+    <w:bookmarkStart w:id="58" w:name="ref-Collins07"/>
     <w:p>
       <w:pPr>
         <w:pStyle w:val="Bibliography"/>
@@ -4974,7 +5365,7 @@
       <w:r>
         <w:t xml:space="preserve"> </w:t>
       </w:r>
-      <w:hyperlink r:id="rId54">
+      <w:hyperlink r:id="rId57">
         <w:r>
           <w:rPr>
             <w:rStyle w:val="Hyperlink"/>
@@ -4986,8 +5377,8 @@
         <w:t xml:space="preserve">.</w:t>
       </w:r>
     </w:p>
-    <w:bookmarkEnd w:id="55"/>
-    <w:bookmarkStart w:id="56" w:name="ref-Fox11"/>
+    <w:bookmarkEnd w:id="58"/>
+    <w:bookmarkStart w:id="59" w:name="ref-Fox11"/>
     <w:p>
       <w:pPr>
         <w:pStyle w:val="Bibliography"/>
@@ -5008,8 +5399,8 @@
         <w:t xml:space="preserve">. Thousand Oaks, California: SAGE Publications Inc.</w:t>
       </w:r>
     </w:p>
-    <w:bookmarkEnd w:id="56"/>
-    <w:bookmarkStart w:id="57" w:name="ref-Mazor15"/>
+    <w:bookmarkEnd w:id="59"/>
+    <w:bookmarkStart w:id="60" w:name="ref-Mazor15"/>
     <w:p>
       <w:pPr>
         <w:pStyle w:val="Bibliography"/>
@@ -5018,8 +5409,8 @@
         <w:t xml:space="preserve">Mazor, R. D. 2015. “Bioassessment of Perennial Streams in Southern California: A Report on the First Five Years of the Stormwater Monitoring Coalition’s Regional Stream Survey.” 844. Costa Mesa, California: Southern California Coastal Water Research Project.</w:t>
       </w:r>
     </w:p>
-    <w:bookmarkEnd w:id="57"/>
-    <w:bookmarkStart w:id="58" w:name="ref-Mazor16"/>
+    <w:bookmarkEnd w:id="60"/>
+    <w:bookmarkStart w:id="61" w:name="ref-Mazor16"/>
     <w:p>
       <w:pPr>
         <w:pStyle w:val="Bibliography"/>
@@ -5043,8 +5434,8 @@
         <w:t xml:space="preserve">35 (1): 249–71.</w:t>
       </w:r>
     </w:p>
-    <w:bookmarkEnd w:id="58"/>
-    <w:bookmarkStart w:id="60" w:name="ref-Moss87"/>
+    <w:bookmarkEnd w:id="61"/>
+    <w:bookmarkStart w:id="63" w:name="ref-Moss87"/>
     <w:p>
       <w:pPr>
         <w:pStyle w:val="Bibliography"/>
@@ -5070,7 +5461,7 @@
       <w:r>
         <w:t xml:space="preserve"> </w:t>
       </w:r>
-      <w:hyperlink r:id="rId59">
+      <w:hyperlink r:id="rId62">
         <w:r>
           <w:rPr>
             <w:rStyle w:val="Hyperlink"/>
@@ -5082,8 +5473,8 @@
         <w:t xml:space="preserve">.</w:t>
       </w:r>
     </w:p>
-    <w:bookmarkEnd w:id="60"/>
-    <w:bookmarkStart w:id="61" w:name="ref-Ode07"/>
+    <w:bookmarkEnd w:id="63"/>
+    <w:bookmarkStart w:id="64" w:name="ref-Ode07"/>
     <w:p>
       <w:pPr>
         <w:pStyle w:val="Bibliography"/>
@@ -5092,8 +5483,8 @@
         <w:t xml:space="preserve">Ode, P. R. 2007. “Standard Operating Procedures for Collecting Benthic Macroinvertebrate Samples and Associated Physical and Chemical Data for Ambient Bioassessment in California.” Surface Water Ambient Monitoring Program. Sacramento, CA.</w:t>
       </w:r>
     </w:p>
-    <w:bookmarkEnd w:id="61"/>
-    <w:bookmarkStart w:id="63" w:name="ref-Pan02"/>
+    <w:bookmarkEnd w:id="64"/>
+    <w:bookmarkStart w:id="66" w:name="ref-Pan02"/>
     <w:p>
       <w:pPr>
         <w:pStyle w:val="Bibliography"/>
@@ -5119,7 +5510,7 @@
       <w:r>
         <w:t xml:space="preserve"> </w:t>
       </w:r>
-      <w:hyperlink r:id="rId62">
+      <w:hyperlink r:id="rId65">
         <w:r>
           <w:rPr>
             <w:rStyle w:val="Hyperlink"/>
@@ -5131,8 +5522,8 @@
         <w:t xml:space="preserve">.</w:t>
       </w:r>
     </w:p>
-    <w:bookmarkEnd w:id="63"/>
-    <w:bookmarkStart w:id="64" w:name="ref-RDCT18"/>
+    <w:bookmarkEnd w:id="66"/>
+    <w:bookmarkStart w:id="67" w:name="ref-RDCT18"/>
     <w:p>
       <w:pPr>
         <w:pStyle w:val="Bibliography"/>
@@ -5141,8 +5532,8 @@
         <w:t xml:space="preserve">RDCT (R Development Core Team). 2018. “R: A language and environment for statistical computing, v3.5.1. R Foundation for Statistical Computing, Vienna, Austria.”</w:t>
       </w:r>
     </w:p>
-    <w:bookmarkEnd w:id="64"/>
-    <w:bookmarkStart w:id="66" w:name="ref-Rehn18"/>
+    <w:bookmarkEnd w:id="67"/>
+    <w:bookmarkStart w:id="69" w:name="ref-Rehn18"/>
     <w:p>
       <w:pPr>
         <w:pStyle w:val="Bibliography"/>
@@ -5153,7 +5544,7 @@
       <w:r>
         <w:t xml:space="preserve"> </w:t>
       </w:r>
-      <w:hyperlink r:id="rId65">
+      <w:hyperlink r:id="rId68">
         <w:r>
           <w:rPr>
             <w:rStyle w:val="Hyperlink"/>
@@ -5165,8 +5556,8 @@
         <w:t xml:space="preserve">.</w:t>
       </w:r>
     </w:p>
-    <w:bookmarkEnd w:id="66"/>
-    <w:bookmarkStart w:id="68" w:name="ref-Richards97"/>
+    <w:bookmarkEnd w:id="69"/>
+    <w:bookmarkStart w:id="71" w:name="ref-Richards97"/>
     <w:p>
       <w:pPr>
         <w:pStyle w:val="Bibliography"/>
@@ -5192,7 +5583,7 @@
       <w:r>
         <w:t xml:space="preserve"> </w:t>
       </w:r>
-      <w:hyperlink r:id="rId67">
+      <w:hyperlink r:id="rId70">
         <w:r>
           <w:rPr>
             <w:rStyle w:val="Hyperlink"/>
@@ -5204,8 +5595,8 @@
         <w:t xml:space="preserve">.</w:t>
       </w:r>
     </w:p>
-    <w:bookmarkEnd w:id="68"/>
-    <w:bookmarkStart w:id="70" w:name="ref-Solek11"/>
+    <w:bookmarkEnd w:id="71"/>
+    <w:bookmarkStart w:id="73" w:name="ref-Solek11"/>
     <w:p>
       <w:pPr>
         <w:pStyle w:val="Bibliography"/>
@@ -5231,7 +5622,7 @@
       <w:r>
         <w:t xml:space="preserve"> </w:t>
       </w:r>
-      <w:hyperlink r:id="rId69">
+      <w:hyperlink r:id="rId72">
         <w:r>
           <w:rPr>
             <w:rStyle w:val="Hyperlink"/>
@@ -5243,8 +5634,8 @@
         <w:t xml:space="preserve">.</w:t>
       </w:r>
     </w:p>
-    <w:bookmarkEnd w:id="70"/>
-    <w:bookmarkStart w:id="72" w:name="ref-Stoddard06"/>
+    <w:bookmarkEnd w:id="73"/>
+    <w:bookmarkStart w:id="75" w:name="ref-Stoddard06"/>
     <w:p>
       <w:pPr>
         <w:pStyle w:val="Bibliography"/>
@@ -5270,7 +5661,7 @@
       <w:r>
         <w:t xml:space="preserve"> </w:t>
       </w:r>
-      <w:hyperlink r:id="rId71">
+      <w:hyperlink r:id="rId74">
         <w:r>
           <w:rPr>
             <w:rStyle w:val="Hyperlink"/>
@@ -5282,8 +5673,8 @@
         <w:t xml:space="preserve">.</w:t>
       </w:r>
     </w:p>
-    <w:bookmarkEnd w:id="72"/>
-    <w:bookmarkStart w:id="73" w:name="ref-Therouxip"/>
+    <w:bookmarkEnd w:id="75"/>
+    <w:bookmarkStart w:id="76" w:name="ref-Therouxip"/>
     <w:p>
       <w:pPr>
         <w:pStyle w:val="Bibliography"/>
@@ -5304,8 +5695,8 @@
         <w:t xml:space="preserve">.</w:t>
       </w:r>
     </w:p>
-    <w:bookmarkEnd w:id="73"/>
-    <w:bookmarkStart w:id="74" w:name="ref-USEPA16"/>
+    <w:bookmarkEnd w:id="76"/>
+    <w:bookmarkStart w:id="77" w:name="ref-USEPA16"/>
     <w:p>
       <w:pPr>
         <w:pStyle w:val="Bibliography"/>
@@ -5314,8 +5705,8 @@
         <w:t xml:space="preserve">USEPA (US Environmental Protection Agency). 2016. “National Rivers and Streams Assessment 2008-2009: A Collaborative Survey.” EPA-841-R-16-007. Washington, DC.</w:t>
       </w:r>
     </w:p>
-    <w:bookmarkEnd w:id="74"/>
-    <w:bookmarkStart w:id="76" w:name="ref-Wang07"/>
+    <w:bookmarkEnd w:id="77"/>
+    <w:bookmarkStart w:id="79" w:name="ref-Wang07"/>
     <w:p>
       <w:pPr>
         <w:pStyle w:val="Bibliography"/>
@@ -5341,7 +5732,7 @@
       <w:r>
         <w:t xml:space="preserve"> </w:t>
       </w:r>
-      <w:hyperlink r:id="rId75">
+      <w:hyperlink r:id="rId78">
         <w:r>
           <w:rPr>
             <w:rStyle w:val="Hyperlink"/>
@@ -5353,8 +5744,8 @@
         <w:t xml:space="preserve">.</w:t>
       </w:r>
     </w:p>
-    <w:bookmarkEnd w:id="76"/>
-    <w:bookmarkEnd w:id="77"/>
+    <w:bookmarkEnd w:id="79"/>
+    <w:bookmarkEnd w:id="80"/>
     <w:sectPr>
       <w:footerReference w:type="default" r:id="rId9"/>
       <w:pgSz w:w="12240" w:h="15840"/>

</xml_diff>

<commit_message>
added intro, abstract from KS, need to update refs and proof
</commit_message>
<xml_diff>
--- a/Beck_etal_SQI.docx
+++ b/Beck_etal_SQI.docx
@@ -184,31 +184,107 @@
       <w:pPr>
         <w:pStyle w:val="Heading1"/>
       </w:pPr>
-      <w:bookmarkStart w:id="23" w:name="introduction"/>
+      <w:bookmarkStart w:id="23" w:name="abstract"/>
+      <w:r>
+        <w:t xml:space="preserve">Abstract</w:t>
+      </w:r>
+      <w:bookmarkEnd w:id="23"/>
+    </w:p>
+    <w:p>
+      <w:pPr>
+        <w:pStyle w:val="FirstParagraph"/>
+      </w:pPr>
+      <w:r>
+        <w:t xml:space="preserve">Monitoring and assessing stream health is a function of the physical, chemical, and biological integrity. While monitoring all three indicators of stream integrity often occurs, combining all three indicators into a unified assessment of stream health rarely occurs, challenging non-technical environmental managers attempting to interpret complex environmental health information. The goal of this study was to develop the Stream Quality Index (SQI), a single index that combines physical, chemical, and biological indicators into a scientifically rigorous, yet easy to understand tool for management decision making. The SQI is based upon a stressor-response conceptual model. Stress includes commonly measured chemical parameters indicative of anthropogenic inputs (conductivity, nitrogen, phosphorus) and two physical habitat indices that decribe both instream (i.e., substrate) and stream corridor (i.e., riparian) condition. Biological response includes benthic invertebrates and algae. Although the individual stressor and response components are quantitative and have similar meaning across a variety of environmental settings, the final outcome of the SQI is categorical with management connotations including: 1) healthy = unstressed and unimpacted biology, so protection is recommended; 2) resilient = stressed, but biological communities are healthy, so reducing stress is recommended; 3) impacted due to chemistry and/or physical habitat = stressed and impacted biology, so restoration is recommended, or; 4) impacted, causes unknown = unstressed, but biology is impacted, so causal assessment is recommended. For clear transparency, an internet application was developed to allow quick dissection of the SQI from it’s categorical narrative for mangers to the individual quantitative assessment of stressors or biological response metrics for scientists.</w:t>
+      </w:r>
+    </w:p>
+    <w:p>
+      <w:pPr>
+        <w:pStyle w:val="Heading1"/>
+      </w:pPr>
+      <w:bookmarkStart w:id="24" w:name="introduction"/>
       <w:r>
         <w:t xml:space="preserve">Introduction</w:t>
       </w:r>
-      <w:bookmarkEnd w:id="23"/>
+      <w:bookmarkEnd w:id="24"/>
+    </w:p>
+    <w:p>
+      <w:pPr>
+        <w:pStyle w:val="FirstParagraph"/>
+      </w:pPr>
+      <w:r>
+        <w:t xml:space="preserve">Monitoring and assessing stream health is a function of the physical, chemical, and biological integrity (33 USC §§ 1151, 1972). Monitoring physical habitat integrity ensures all of the necessary environmental niches are present to support a diverse aquatic community (Maddock 1999). Monitoring chemical integrity ensures the absence of toxic compounds, but also the balanced minerals necessary to support aquatic life (ref). Monitoring biological integrity, closest to the actual assessment of stream health, is necessary because unmeasured habitat or chemical water quality can impact otherwise balanced ecosystems (Stoddard et al 2006, Ode et al 2015).</w:t>
+      </w:r>
+    </w:p>
+    <w:p>
+      <w:pPr>
+        <w:pStyle w:val="BodyText"/>
+      </w:pPr>
+      <w:r>
+        <w:t xml:space="preserve">A tremendous amount of effort is spent monitoring all three types of stream integrity indicators. These monitoring programs can be large and complex or small and straightforward, but all share the same challenge; how to communicate the complex physical, chemical, and biological results in a scientifically rigorous, repeatable, yet readily understandable way to non-scientists (NRC 1990). Most environmental managers and decision makers are not scientists and don’t understand the intricate, nuanced details of ecological data. An additional challenge is that ecological data are rarely black and white, so many of decisions asked of mangers are made in the</w:t>
+      </w:r>
+      <w:r>
+        <w:t xml:space="preserve"> </w:t>
+      </w:r>
+      <w:r>
+        <w:t xml:space="preserve">“</w:t>
+      </w:r>
+      <w:r>
+        <w:t xml:space="preserve">grey zone</w:t>
+      </w:r>
+      <w:r>
+        <w:t xml:space="preserve">”</w:t>
+      </w:r>
+      <w:r>
+        <w:t xml:space="preserve"> </w:t>
+      </w:r>
+      <w:r>
+        <w:t xml:space="preserve">(Paulsen et al 2008). This is particularly true when the different lines of evidence are not in complete agreement.</w:t>
+      </w:r>
+    </w:p>
+    <w:p>
+      <w:pPr>
+        <w:pStyle w:val="BodyText"/>
+      </w:pPr>
+      <w:r>
+        <w:t xml:space="preserve">Currently, there are many examples of how to effectively communicate single indicators. Well known examples including biological assessment tools such as the Index of Biological Integrity (Karr 1981), Observed to Expected ratios (Hawkins et al 2000), or hybrids of the IBI and O/E (Mazor et al 2016). Similarly, assessment tools also exist for chemical indicators such as the CCME Water Quality Index produced by the Canadian Council of Ministers of the Environment (Hurley et al. 2012). Physical habitat assessment tools are less common, such as ____ (maybe CRAM?)</w:t>
+      </w:r>
+    </w:p>
+    <w:p>
+      <w:pPr>
+        <w:pStyle w:val="BodyText"/>
+      </w:pPr>
+      <w:r>
+        <w:t xml:space="preserve">Creating an assessment tool that combines physical, chemical, and biological indicators into a single unified assessment are exceedingly rare (Bay et al and Weisberg 2012). Most frequently, the three indicators are individually simplified and presented in groups, leaving managers to decide which is most important (Paulsen et al 2008). If the goal is to communicate all three indicators of stream health to non-technical managers, then combining them into a single assessment score would be preferentially useful. A single scale provides straightforward context for comparing one site to another to rank priorities for future efforts, or to track the improvement of single sites where management actions have already been implemented (or degradation where improvements are not implemented). The challenge, as scientists, is creating a technically robust tool that is repeatable, where scores have similar meanings in different environmental settings, and provides clues as to what indicator is impacted and needs to be remediated.</w:t>
+      </w:r>
+    </w:p>
+    <w:p>
+      <w:pPr>
+        <w:pStyle w:val="BodyText"/>
+      </w:pPr>
+      <w:r>
+        <w:t xml:space="preserve">The goal of this study was to develop the Stream Quality Index (SQI), a single index that combines physical, chemical, and biological indicators into a scientifically rigorous, yet easy to understand tool for management decision making. The SCI is calibrated and validated specifically for southern California, USA, but the approach could be taken anywhere sufficient data is available. Southern California makes for an excellent test case because of the extensive and varied levels of stress and biological impacts. Moreover, there are a multitude of environmental managers with a wide variety of backgrounds and experience in technical and policy issues.</w:t>
+      </w:r>
     </w:p>
     <w:p>
       <w:pPr>
         <w:pStyle w:val="Heading1"/>
       </w:pPr>
-      <w:bookmarkStart w:id="24" w:name="methods"/>
+      <w:bookmarkStart w:id="25" w:name="methods"/>
       <w:r>
         <w:t xml:space="preserve">Methods</w:t>
       </w:r>
-      <w:bookmarkEnd w:id="24"/>
+      <w:bookmarkEnd w:id="25"/>
     </w:p>
     <w:p>
       <w:pPr>
         <w:pStyle w:val="Heading2"/>
       </w:pPr>
-      <w:bookmarkStart w:id="25" w:name="general-approach"/>
+      <w:bookmarkStart w:id="26" w:name="general-approach"/>
       <w:r>
         <w:t xml:space="preserve">General Approach</w:t>
       </w:r>
-      <w:bookmarkEnd w:id="25"/>
+      <w:bookmarkEnd w:id="26"/>
     </w:p>
     <w:p>
       <w:pPr>
@@ -239,21 +315,21 @@
       <w:pPr>
         <w:pStyle w:val="Heading2"/>
       </w:pPr>
-      <w:bookmarkStart w:id="26" w:name="Xd71738c2a8536eb28edbc0077a20add097195e3"/>
+      <w:bookmarkStart w:id="27" w:name="Xd71738c2a8536eb28edbc0077a20add097195e3"/>
       <w:r>
         <w:t xml:space="preserve">Biological response components of the SQI</w:t>
       </w:r>
-      <w:bookmarkEnd w:id="26"/>
+      <w:bookmarkEnd w:id="27"/>
     </w:p>
     <w:p>
       <w:pPr>
         <w:pStyle w:val="Heading3"/>
       </w:pPr>
-      <w:bookmarkStart w:id="27" w:name="characterizing-biological-condition"/>
+      <w:bookmarkStart w:id="28" w:name="characterizing-biological-condition"/>
       <w:r>
         <w:t xml:space="preserve">Characterizing biological condition</w:t>
       </w:r>
-      <w:bookmarkEnd w:id="27"/>
+      <w:bookmarkEnd w:id="28"/>
     </w:p>
     <w:p>
       <w:pPr>
@@ -452,11 +528,11 @@
       <w:pPr>
         <w:pStyle w:val="Heading3"/>
       </w:pPr>
-      <w:bookmarkStart w:id="28" w:name="X2e8a059881a1a74830506931182fa1e8b7fab11"/>
+      <w:bookmarkStart w:id="29" w:name="X2e8a059881a1a74830506931182fa1e8b7fab11"/>
       <w:r>
         <w:t xml:space="preserve">Integrating multiple measures of biological condition</w:t>
       </w:r>
-      <w:bookmarkEnd w:id="28"/>
+      <w:bookmarkEnd w:id="29"/>
     </w:p>
     <w:p>
       <w:pPr>
@@ -479,21 +555,21 @@
       <w:pPr>
         <w:pStyle w:val="Heading2"/>
       </w:pPr>
-      <w:bookmarkStart w:id="29" w:name="stressor-components"/>
+      <w:bookmarkStart w:id="30" w:name="stressor-components"/>
       <w:r>
         <w:t xml:space="preserve">Stressor components</w:t>
       </w:r>
-      <w:bookmarkEnd w:id="29"/>
+      <w:bookmarkEnd w:id="30"/>
     </w:p>
     <w:p>
       <w:pPr>
         <w:pStyle w:val="Heading3"/>
       </w:pPr>
-      <w:bookmarkStart w:id="30" w:name="characterizing-stress"/>
+      <w:bookmarkStart w:id="31" w:name="characterizing-stress"/>
       <w:r>
         <w:t xml:space="preserve">Characterizing stress</w:t>
       </w:r>
-      <w:bookmarkEnd w:id="30"/>
+      <w:bookmarkEnd w:id="31"/>
     </w:p>
     <w:p>
       <w:pPr>
@@ -771,11 +847,11 @@
       <w:pPr>
         <w:pStyle w:val="Heading3"/>
       </w:pPr>
-      <w:bookmarkStart w:id="31" w:name="integrating-multiple-measures-of-stress"/>
+      <w:bookmarkStart w:id="32" w:name="integrating-multiple-measures-of-stress"/>
       <w:r>
         <w:t xml:space="preserve">Integrating multiple measures of stress</w:t>
       </w:r>
-      <w:bookmarkEnd w:id="31"/>
+      <w:bookmarkEnd w:id="32"/>
     </w:p>
     <w:p>
       <w:pPr>
@@ -1412,11 +1488,11 @@
       <w:pPr>
         <w:pStyle w:val="Heading2"/>
       </w:pPr>
-      <w:bookmarkStart w:id="32" w:name="X0e75f73393ee0fc7527d9ee66afeeede5457e3e"/>
+      <w:bookmarkStart w:id="33" w:name="X0e75f73393ee0fc7527d9ee66afeeede5457e3e"/>
       <w:r>
         <w:t xml:space="preserve">Combining stress and response measures into an overall Stream Quality Index (SQI)</w:t>
       </w:r>
-      <w:bookmarkEnd w:id="32"/>
+      <w:bookmarkEnd w:id="33"/>
     </w:p>
     <w:p>
       <w:pPr>
@@ -1540,11 +1616,11 @@
       <w:pPr>
         <w:pStyle w:val="Heading2"/>
       </w:pPr>
-      <w:bookmarkStart w:id="33" w:name="application"/>
+      <w:bookmarkStart w:id="34" w:name="application"/>
       <w:r>
         <w:t xml:space="preserve">Application</w:t>
       </w:r>
-      <w:bookmarkEnd w:id="33"/>
+      <w:bookmarkEnd w:id="34"/>
     </w:p>
     <w:p>
       <w:pPr>
@@ -1612,21 +1688,21 @@
       <w:pPr>
         <w:pStyle w:val="Heading1"/>
       </w:pPr>
-      <w:bookmarkStart w:id="34" w:name="results"/>
+      <w:bookmarkStart w:id="35" w:name="results"/>
       <w:r>
         <w:t xml:space="preserve">Results</w:t>
       </w:r>
-      <w:bookmarkEnd w:id="34"/>
+      <w:bookmarkEnd w:id="35"/>
     </w:p>
     <w:p>
       <w:pPr>
         <w:pStyle w:val="Heading2"/>
       </w:pPr>
-      <w:bookmarkStart w:id="35" w:name="sqi-patterns"/>
+      <w:bookmarkStart w:id="36" w:name="sqi-patterns"/>
       <w:r>
         <w:t xml:space="preserve">SQI patterns</w:t>
       </w:r>
-      <w:bookmarkEnd w:id="35"/>
+      <w:bookmarkEnd w:id="36"/>
     </w:p>
     <w:p>
       <w:pPr>
@@ -1675,11 +1751,11 @@
       <w:pPr>
         <w:pStyle w:val="Heading2"/>
       </w:pPr>
-      <w:bookmarkStart w:id="36" w:name="model-precision"/>
+      <w:bookmarkStart w:id="37" w:name="model-precision"/>
       <w:r>
         <w:t xml:space="preserve">Model precision</w:t>
       </w:r>
-      <w:bookmarkEnd w:id="36"/>
+      <w:bookmarkEnd w:id="37"/>
     </w:p>
     <w:p>
       <w:pPr>
@@ -2134,11 +2210,11 @@
       <w:pPr>
         <w:pStyle w:val="Heading1"/>
       </w:pPr>
-      <w:bookmarkStart w:id="37" w:name="discussion"/>
+      <w:bookmarkStart w:id="38" w:name="discussion"/>
       <w:r>
         <w:t xml:space="preserve">Discussion</w:t>
       </w:r>
-      <w:bookmarkEnd w:id="37"/>
+      <w:bookmarkEnd w:id="38"/>
     </w:p>
     <w:p>
       <w:pPr>
@@ -2252,11 +2328,11 @@
       <w:pPr>
         <w:pStyle w:val="Heading2"/>
       </w:pPr>
-      <w:bookmarkStart w:id="38" w:name="the-sqi-web-application"/>
+      <w:bookmarkStart w:id="39" w:name="the-sqi-web-application"/>
       <w:r>
         <w:t xml:space="preserve">The SQI web application</w:t>
       </w:r>
-      <w:bookmarkEnd w:id="38"/>
+      <w:bookmarkEnd w:id="39"/>
     </w:p>
     <w:p>
       <w:pPr>
@@ -2265,7 +2341,7 @@
       <w:r>
         <w:t xml:space="preserve">A web application was developed to make the SQI accessible to managers and other stakeholders (</w:t>
       </w:r>
-      <w:hyperlink r:id="rId39">
+      <w:hyperlink r:id="rId40">
         <w:r>
           <w:rPr>
             <w:rStyle w:val="Hyperlink"/>
@@ -2352,11 +2428,11 @@
       <w:pPr>
         <w:pStyle w:val="Heading2"/>
       </w:pPr>
-      <w:bookmarkStart w:id="40" w:name="conclusions"/>
+      <w:bookmarkStart w:id="41" w:name="conclusions"/>
       <w:r>
         <w:t xml:space="preserve">Conclusions</w:t>
       </w:r>
-      <w:bookmarkEnd w:id="40"/>
+      <w:bookmarkEnd w:id="41"/>
     </w:p>
     <w:p>
       <w:pPr>
@@ -2370,11 +2446,11 @@
       <w:pPr>
         <w:pStyle w:val="Heading1"/>
       </w:pPr>
-      <w:bookmarkStart w:id="41" w:name="figures"/>
+      <w:bookmarkStart w:id="42" w:name="figures"/>
       <w:r>
         <w:t xml:space="preserve">Figures</w:t>
       </w:r>
-      <w:bookmarkEnd w:id="41"/>
+      <w:bookmarkEnd w:id="42"/>
     </w:p>
     <w:p>
       <w:pPr>
@@ -2396,7 +2472,7 @@
                     </pic:cNvPicPr>
                   </pic:nvPicPr>
                   <pic:blipFill>
-                    <a:blip r:embed="rId42"/>
+                    <a:blip r:embed="rId43"/>
                     <a:stretch>
                       <a:fillRect/>
                     </a:stretch>
@@ -2451,7 +2527,7 @@
                     </pic:cNvPicPr>
                   </pic:nvPicPr>
                   <pic:blipFill>
-                    <a:blip r:embed="rId43"/>
+                    <a:blip r:embed="rId44"/>
                     <a:stretch>
                       <a:fillRect/>
                     </a:stretch>
@@ -2506,7 +2582,7 @@
                     </pic:cNvPicPr>
                   </pic:nvPicPr>
                   <pic:blipFill>
-                    <a:blip r:embed="rId44"/>
+                    <a:blip r:embed="rId45"/>
                     <a:stretch>
                       <a:fillRect/>
                     </a:stretch>
@@ -2561,7 +2637,7 @@
                     </pic:cNvPicPr>
                   </pic:nvPicPr>
                   <pic:blipFill>
-                    <a:blip r:embed="rId45"/>
+                    <a:blip r:embed="rId46"/>
                     <a:stretch>
                       <a:fillRect/>
                     </a:stretch>
@@ -2658,7 +2734,7 @@
                     </pic:cNvPicPr>
                   </pic:nvPicPr>
                   <pic:blipFill>
-                    <a:blip r:embed="rId46"/>
+                    <a:blip r:embed="rId47"/>
                     <a:stretch>
                       <a:fillRect/>
                     </a:stretch>
@@ -2740,7 +2816,7 @@
                     </pic:cNvPicPr>
                   </pic:nvPicPr>
                   <pic:blipFill>
-                    <a:blip r:embed="rId47"/>
+                    <a:blip r:embed="rId48"/>
                     <a:stretch>
                       <a:fillRect/>
                     </a:stretch>
@@ -2779,11 +2855,11 @@
       <w:pPr>
         <w:pStyle w:val="Heading1"/>
       </w:pPr>
-      <w:bookmarkStart w:id="48" w:name="tables"/>
+      <w:bookmarkStart w:id="49" w:name="tables"/>
       <w:r>
         <w:t xml:space="preserve">Tables</w:t>
       </w:r>
-      <w:bookmarkEnd w:id="48"/>
+      <w:bookmarkEnd w:id="49"/>
     </w:p>
     <w:p>
       <w:pPr>
@@ -5229,14 +5305,14 @@
       <w:pPr>
         <w:pStyle w:val="Heading1"/>
       </w:pPr>
-      <w:bookmarkStart w:id="49" w:name="references"/>
+      <w:bookmarkStart w:id="50" w:name="references"/>
       <w:r>
         <w:t xml:space="preserve">References</w:t>
       </w:r>
-      <w:bookmarkEnd w:id="49"/>
-    </w:p>
-    <w:bookmarkStart w:id="80" w:name="refs"/>
-    <w:bookmarkStart w:id="51" w:name="ref-Beck18f"/>
+      <w:bookmarkEnd w:id="50"/>
+    </w:p>
+    <w:bookmarkStart w:id="81" w:name="refs"/>
+    <w:bookmarkStart w:id="52" w:name="ref-Beck18f"/>
     <w:p>
       <w:pPr>
         <w:pStyle w:val="Bibliography"/>
@@ -5247,7 +5323,7 @@
       <w:r>
         <w:t xml:space="preserve"> </w:t>
       </w:r>
-      <w:hyperlink r:id="rId50">
+      <w:hyperlink r:id="rId51">
         <w:r>
           <w:rPr>
             <w:rStyle w:val="Hyperlink"/>
@@ -5259,8 +5335,8 @@
         <w:t xml:space="preserve">.”</w:t>
       </w:r>
     </w:p>
-    <w:bookmarkEnd w:id="51"/>
-    <w:bookmarkStart w:id="53" w:name="ref-Cao07"/>
+    <w:bookmarkEnd w:id="52"/>
+    <w:bookmarkStart w:id="54" w:name="ref-Cao07"/>
     <w:p>
       <w:pPr>
         <w:pStyle w:val="Bibliography"/>
@@ -5286,7 +5362,7 @@
       <w:r>
         <w:t xml:space="preserve"> </w:t>
       </w:r>
-      <w:hyperlink r:id="rId52">
+      <w:hyperlink r:id="rId53">
         <w:r>
           <w:rPr>
             <w:rStyle w:val="Hyperlink"/>
@@ -5298,8 +5374,8 @@
         <w:t xml:space="preserve">.</w:t>
       </w:r>
     </w:p>
-    <w:bookmarkEnd w:id="53"/>
-    <w:bookmarkStart w:id="54" w:name="ref-CCME01"/>
+    <w:bookmarkEnd w:id="54"/>
+    <w:bookmarkStart w:id="55" w:name="ref-CCME01"/>
     <w:p>
       <w:pPr>
         <w:pStyle w:val="Bibliography"/>
@@ -5308,8 +5384,8 @@
         <w:t xml:space="preserve">CCME (Canadian Council of Ministers of the Environment). 2001. “Canadian water quality guidelines for the protection of aquatic life: CCME Water Quality Index 1.0, Technical Report. In: Canadian environmental quality guidelines.” Winnipeg, Manitoba: Canadian Council of Ministers of the Environment.</w:t>
       </w:r>
     </w:p>
-    <w:bookmarkEnd w:id="54"/>
-    <w:bookmarkStart w:id="56" w:name="ref-Chang18"/>
+    <w:bookmarkEnd w:id="55"/>
+    <w:bookmarkStart w:id="57" w:name="ref-Chang18"/>
     <w:p>
       <w:pPr>
         <w:pStyle w:val="Bibliography"/>
@@ -5332,7 +5408,7 @@
       <w:r>
         <w:t xml:space="preserve"> </w:t>
       </w:r>
-      <w:hyperlink r:id="rId55">
+      <w:hyperlink r:id="rId56">
         <w:r>
           <w:rPr>
             <w:rStyle w:val="Hyperlink"/>
@@ -5344,8 +5420,8 @@
         <w:t xml:space="preserve">.</w:t>
       </w:r>
     </w:p>
-    <w:bookmarkEnd w:id="56"/>
-    <w:bookmarkStart w:id="58" w:name="ref-Collins07"/>
+    <w:bookmarkEnd w:id="57"/>
+    <w:bookmarkStart w:id="59" w:name="ref-Collins07"/>
     <w:p>
       <w:pPr>
         <w:pStyle w:val="Bibliography"/>
@@ -5365,7 +5441,7 @@
       <w:r>
         <w:t xml:space="preserve"> </w:t>
       </w:r>
-      <w:hyperlink r:id="rId57">
+      <w:hyperlink r:id="rId58">
         <w:r>
           <w:rPr>
             <w:rStyle w:val="Hyperlink"/>
@@ -5377,8 +5453,8 @@
         <w:t xml:space="preserve">.</w:t>
       </w:r>
     </w:p>
-    <w:bookmarkEnd w:id="58"/>
-    <w:bookmarkStart w:id="59" w:name="ref-Fox11"/>
+    <w:bookmarkEnd w:id="59"/>
+    <w:bookmarkStart w:id="60" w:name="ref-Fox11"/>
     <w:p>
       <w:pPr>
         <w:pStyle w:val="Bibliography"/>
@@ -5399,8 +5475,8 @@
         <w:t xml:space="preserve">. Thousand Oaks, California: SAGE Publications Inc.</w:t>
       </w:r>
     </w:p>
-    <w:bookmarkEnd w:id="59"/>
-    <w:bookmarkStart w:id="60" w:name="ref-Mazor15"/>
+    <w:bookmarkEnd w:id="60"/>
+    <w:bookmarkStart w:id="61" w:name="ref-Mazor15"/>
     <w:p>
       <w:pPr>
         <w:pStyle w:val="Bibliography"/>
@@ -5409,8 +5485,8 @@
         <w:t xml:space="preserve">Mazor, R. D. 2015. “Bioassessment of Perennial Streams in Southern California: A Report on the First Five Years of the Stormwater Monitoring Coalition’s Regional Stream Survey.” 844. Costa Mesa, California: Southern California Coastal Water Research Project.</w:t>
       </w:r>
     </w:p>
-    <w:bookmarkEnd w:id="60"/>
-    <w:bookmarkStart w:id="61" w:name="ref-Mazor16"/>
+    <w:bookmarkEnd w:id="61"/>
+    <w:bookmarkStart w:id="62" w:name="ref-Mazor16"/>
     <w:p>
       <w:pPr>
         <w:pStyle w:val="Bibliography"/>
@@ -5434,8 +5510,8 @@
         <w:t xml:space="preserve">35 (1): 249–71.</w:t>
       </w:r>
     </w:p>
-    <w:bookmarkEnd w:id="61"/>
-    <w:bookmarkStart w:id="63" w:name="ref-Moss87"/>
+    <w:bookmarkEnd w:id="62"/>
+    <w:bookmarkStart w:id="64" w:name="ref-Moss87"/>
     <w:p>
       <w:pPr>
         <w:pStyle w:val="Bibliography"/>
@@ -5461,7 +5537,7 @@
       <w:r>
         <w:t xml:space="preserve"> </w:t>
       </w:r>
-      <w:hyperlink r:id="rId62">
+      <w:hyperlink r:id="rId63">
         <w:r>
           <w:rPr>
             <w:rStyle w:val="Hyperlink"/>
@@ -5473,8 +5549,8 @@
         <w:t xml:space="preserve">.</w:t>
       </w:r>
     </w:p>
-    <w:bookmarkEnd w:id="63"/>
-    <w:bookmarkStart w:id="64" w:name="ref-Ode07"/>
+    <w:bookmarkEnd w:id="64"/>
+    <w:bookmarkStart w:id="65" w:name="ref-Ode07"/>
     <w:p>
       <w:pPr>
         <w:pStyle w:val="Bibliography"/>
@@ -5483,8 +5559,8 @@
         <w:t xml:space="preserve">Ode, P. R. 2007. “Standard Operating Procedures for Collecting Benthic Macroinvertebrate Samples and Associated Physical and Chemical Data for Ambient Bioassessment in California.” Surface Water Ambient Monitoring Program. Sacramento, CA.</w:t>
       </w:r>
     </w:p>
-    <w:bookmarkEnd w:id="64"/>
-    <w:bookmarkStart w:id="66" w:name="ref-Pan02"/>
+    <w:bookmarkEnd w:id="65"/>
+    <w:bookmarkStart w:id="67" w:name="ref-Pan02"/>
     <w:p>
       <w:pPr>
         <w:pStyle w:val="Bibliography"/>
@@ -5510,7 +5586,7 @@
       <w:r>
         <w:t xml:space="preserve"> </w:t>
       </w:r>
-      <w:hyperlink r:id="rId65">
+      <w:hyperlink r:id="rId66">
         <w:r>
           <w:rPr>
             <w:rStyle w:val="Hyperlink"/>
@@ -5522,8 +5598,8 @@
         <w:t xml:space="preserve">.</w:t>
       </w:r>
     </w:p>
-    <w:bookmarkEnd w:id="66"/>
-    <w:bookmarkStart w:id="67" w:name="ref-RDCT18"/>
+    <w:bookmarkEnd w:id="67"/>
+    <w:bookmarkStart w:id="68" w:name="ref-RDCT18"/>
     <w:p>
       <w:pPr>
         <w:pStyle w:val="Bibliography"/>
@@ -5532,8 +5608,8 @@
         <w:t xml:space="preserve">RDCT (R Development Core Team). 2018. “R: A language and environment for statistical computing, v3.5.1. R Foundation for Statistical Computing, Vienna, Austria.”</w:t>
       </w:r>
     </w:p>
-    <w:bookmarkEnd w:id="67"/>
-    <w:bookmarkStart w:id="69" w:name="ref-Rehn18"/>
+    <w:bookmarkEnd w:id="68"/>
+    <w:bookmarkStart w:id="70" w:name="ref-Rehn18"/>
     <w:p>
       <w:pPr>
         <w:pStyle w:val="Bibliography"/>
@@ -5544,7 +5620,7 @@
       <w:r>
         <w:t xml:space="preserve"> </w:t>
       </w:r>
-      <w:hyperlink r:id="rId68">
+      <w:hyperlink r:id="rId69">
         <w:r>
           <w:rPr>
             <w:rStyle w:val="Hyperlink"/>
@@ -5556,8 +5632,8 @@
         <w:t xml:space="preserve">.</w:t>
       </w:r>
     </w:p>
-    <w:bookmarkEnd w:id="69"/>
-    <w:bookmarkStart w:id="71" w:name="ref-Richards97"/>
+    <w:bookmarkEnd w:id="70"/>
+    <w:bookmarkStart w:id="72" w:name="ref-Richards97"/>
     <w:p>
       <w:pPr>
         <w:pStyle w:val="Bibliography"/>
@@ -5583,7 +5659,7 @@
       <w:r>
         <w:t xml:space="preserve"> </w:t>
       </w:r>
-      <w:hyperlink r:id="rId70">
+      <w:hyperlink r:id="rId71">
         <w:r>
           <w:rPr>
             <w:rStyle w:val="Hyperlink"/>
@@ -5595,8 +5671,8 @@
         <w:t xml:space="preserve">.</w:t>
       </w:r>
     </w:p>
-    <w:bookmarkEnd w:id="71"/>
-    <w:bookmarkStart w:id="73" w:name="ref-Solek11"/>
+    <w:bookmarkEnd w:id="72"/>
+    <w:bookmarkStart w:id="74" w:name="ref-Solek11"/>
     <w:p>
       <w:pPr>
         <w:pStyle w:val="Bibliography"/>
@@ -5622,7 +5698,7 @@
       <w:r>
         <w:t xml:space="preserve"> </w:t>
       </w:r>
-      <w:hyperlink r:id="rId72">
+      <w:hyperlink r:id="rId73">
         <w:r>
           <w:rPr>
             <w:rStyle w:val="Hyperlink"/>
@@ -5634,8 +5710,8 @@
         <w:t xml:space="preserve">.</w:t>
       </w:r>
     </w:p>
-    <w:bookmarkEnd w:id="73"/>
-    <w:bookmarkStart w:id="75" w:name="ref-Stoddard06"/>
+    <w:bookmarkEnd w:id="74"/>
+    <w:bookmarkStart w:id="76" w:name="ref-Stoddard06"/>
     <w:p>
       <w:pPr>
         <w:pStyle w:val="Bibliography"/>
@@ -5661,7 +5737,7 @@
       <w:r>
         <w:t xml:space="preserve"> </w:t>
       </w:r>
-      <w:hyperlink r:id="rId74">
+      <w:hyperlink r:id="rId75">
         <w:r>
           <w:rPr>
             <w:rStyle w:val="Hyperlink"/>
@@ -5673,8 +5749,8 @@
         <w:t xml:space="preserve">.</w:t>
       </w:r>
     </w:p>
-    <w:bookmarkEnd w:id="75"/>
-    <w:bookmarkStart w:id="76" w:name="ref-Therouxip"/>
+    <w:bookmarkEnd w:id="76"/>
+    <w:bookmarkStart w:id="77" w:name="ref-Therouxip"/>
     <w:p>
       <w:pPr>
         <w:pStyle w:val="Bibliography"/>
@@ -5695,8 +5771,8 @@
         <w:t xml:space="preserve">.</w:t>
       </w:r>
     </w:p>
-    <w:bookmarkEnd w:id="76"/>
-    <w:bookmarkStart w:id="77" w:name="ref-USEPA16"/>
+    <w:bookmarkEnd w:id="77"/>
+    <w:bookmarkStart w:id="78" w:name="ref-USEPA16"/>
     <w:p>
       <w:pPr>
         <w:pStyle w:val="Bibliography"/>
@@ -5705,8 +5781,8 @@
         <w:t xml:space="preserve">USEPA (US Environmental Protection Agency). 2016. “National Rivers and Streams Assessment 2008-2009: A Collaborative Survey.” EPA-841-R-16-007. Washington, DC.</w:t>
       </w:r>
     </w:p>
-    <w:bookmarkEnd w:id="77"/>
-    <w:bookmarkStart w:id="79" w:name="ref-Wang07"/>
+    <w:bookmarkEnd w:id="78"/>
+    <w:bookmarkStart w:id="80" w:name="ref-Wang07"/>
     <w:p>
       <w:pPr>
         <w:pStyle w:val="Bibliography"/>
@@ -5732,7 +5808,7 @@
       <w:r>
         <w:t xml:space="preserve"> </w:t>
       </w:r>
-      <w:hyperlink r:id="rId78">
+      <w:hyperlink r:id="rId79">
         <w:r>
           <w:rPr>
             <w:rStyle w:val="Hyperlink"/>
@@ -5744,8 +5820,8 @@
         <w:t xml:space="preserve">.</w:t>
       </w:r>
     </w:p>
-    <w:bookmarkEnd w:id="79"/>
     <w:bookmarkEnd w:id="80"/>
+    <w:bookmarkEnd w:id="81"/>
     <w:sectPr>
       <w:footerReference w:type="default" r:id="rId9"/>
       <w:pgSz w:w="12240" w:h="15840"/>

</xml_diff>

<commit_message>
added refs from KS intro
</commit_message>
<xml_diff>
--- a/Beck_etal_SQI.docx
+++ b/Beck_etal_SQI.docx
@@ -213,7 +213,67 @@
         <w:pStyle w:val="FirstParagraph"/>
       </w:pPr>
       <w:r>
-        <w:t xml:space="preserve">Monitoring and assessing stream health is a function of the physical, chemical, and biological integrity (33 USC §§ 1151, 1972). Monitoring physical habitat integrity ensures all of the necessary environmental niches are present to support a diverse aquatic community (Maddock 1999). Monitoring chemical integrity ensures the absence of toxic compounds, but also the balanced minerals necessary to support aquatic life (ref). Monitoring biological integrity, closest to the actual assessment of stream health, is necessary because unmeasured habitat or chemical water quality can impact otherwise balanced ecosystems (Stoddard et al 2006, Ode et al 2015).</w:t>
+        <w:t xml:space="preserve">Monitoring and assessing stream health is a function of the physical, chemical, and biological integrity (33 USC §§ 1151, 1972). Monitoring physical habitat integrity ensures all of the necessary environmental niches are present to support a diverse aquatic community</w:t>
+      </w:r>
+      <w:r>
+        <w:t xml:space="preserve"> </w:t>
+      </w:r>
+      <w:r>
+        <w:t xml:space="preserve">(Maddock</w:t>
+      </w:r>
+      <w:r>
+        <w:t xml:space="preserve"> </w:t>
+      </w:r>
+      <w:hyperlink w:anchor="ref-Maddock99">
+        <w:r>
+          <w:rPr>
+            <w:rStyle w:val="Hyperlink"/>
+          </w:rPr>
+          <w:t xml:space="preserve">1999</w:t>
+        </w:r>
+      </w:hyperlink>
+      <w:r>
+        <w:t xml:space="preserve">)</w:t>
+      </w:r>
+      <w:r>
+        <w:t xml:space="preserve">. Monitoring chemical integrity ensures the absence of toxic compounds, but also the balanced minerals necessary to support aquatic life (ref). Monitoring biological integrity, closest to the actual assessment of stream health, is necessary because unmeasured habitat or chemical water quality can impact otherwise balanced ecosystems</w:t>
+      </w:r>
+      <w:r>
+        <w:t xml:space="preserve"> </w:t>
+      </w:r>
+      <w:r>
+        <w:t xml:space="preserve">(Stoddard et al.</w:t>
+      </w:r>
+      <w:r>
+        <w:t xml:space="preserve"> </w:t>
+      </w:r>
+      <w:hyperlink w:anchor="ref-Stoddard06">
+        <w:r>
+          <w:rPr>
+            <w:rStyle w:val="Hyperlink"/>
+          </w:rPr>
+          <w:t xml:space="preserve">2006</w:t>
+        </w:r>
+      </w:hyperlink>
+      <w:r>
+        <w:t xml:space="preserve">; Ode et al.</w:t>
+      </w:r>
+      <w:r>
+        <w:t xml:space="preserve"> </w:t>
+      </w:r>
+      <w:hyperlink w:anchor="ref-Ode16">
+        <w:r>
+          <w:rPr>
+            <w:rStyle w:val="Hyperlink"/>
+          </w:rPr>
+          <w:t xml:space="preserve">2016</w:t>
+        </w:r>
+      </w:hyperlink>
+      <w:r>
+        <w:t xml:space="preserve">)</w:t>
+      </w:r>
+      <w:r>
+        <w:t xml:space="preserve">.</w:t>
       </w:r>
     </w:p>
     <w:p>
@@ -221,7 +281,30 @@
         <w:pStyle w:val="BodyText"/>
       </w:pPr>
       <w:r>
-        <w:t xml:space="preserve">A tremendous amount of effort is spent monitoring all three types of stream integrity indicators. These monitoring programs can be large and complex or small and straightforward, but all share the same challenge; how to communicate the complex physical, chemical, and biological results in a scientifically rigorous, repeatable, yet readily understandable way to non-scientists (NRC 1990). Most environmental managers and decision makers are not scientists and don’t understand the intricate, nuanced details of ecological data. An additional challenge is that ecological data are rarely black and white, so many of decisions asked of mangers are made in the</w:t>
+        <w:t xml:space="preserve">A tremendous amount of effort is spent monitoring all three types of stream integrity indicators. These monitoring programs can be large and complex or small and straightforward, but all share the same challenge; how to communicate the complex physical, chemical, and biological results in a scientifically rigorous, repeatable, yet readily understandable way to non-scientists</w:t>
+      </w:r>
+      <w:r>
+        <w:t xml:space="preserve"> </w:t>
+      </w:r>
+      <w:r>
+        <w:t xml:space="preserve">(National Research Council</w:t>
+      </w:r>
+      <w:r>
+        <w:t xml:space="preserve"> </w:t>
+      </w:r>
+      <w:hyperlink w:anchor="ref-NRC90">
+        <w:r>
+          <w:rPr>
+            <w:rStyle w:val="Hyperlink"/>
+          </w:rPr>
+          <w:t xml:space="preserve">1990</w:t>
+        </w:r>
+      </w:hyperlink>
+      <w:r>
+        <w:t xml:space="preserve">)</w:t>
+      </w:r>
+      <w:r>
+        <w:t xml:space="preserve">. Most environmental managers and decision makers are not scientists and don’t understand the intricate, nuanced details of ecological data. An additional challenge is that ecological data are rarely black and white, so many of decisions asked of mangers are made in the</w:t>
       </w:r>
       <w:r>
         <w:t xml:space="preserve"> </w:t>
@@ -247,119 +330,53 @@
         <w:pStyle w:val="BodyText"/>
       </w:pPr>
       <w:r>
-        <w:t xml:space="preserve">Currently, there are many examples of how to effectively communicate single indicators. Well known examples including biological assessment tools such as the Index of Biological Integrity (Karr 1981), Observed to Expected ratios (Hawkins et al 2000), or hybrids of the IBI and O/E (Mazor et al 2016). Similarly, assessment tools also exist for chemical indicators such as the CCME Water Quality Index produced by the Canadian Council of Ministers of the Environment (Hurley et al. 2012). Physical habitat assessment tools are less common, such as ____ (maybe CRAM?)</w:t>
-      </w:r>
-    </w:p>
-    <w:p>
-      <w:pPr>
-        <w:pStyle w:val="BodyText"/>
-      </w:pPr>
-      <w:r>
-        <w:t xml:space="preserve">Creating an assessment tool that combines physical, chemical, and biological indicators into a single unified assessment are exceedingly rare (Bay et al and Weisberg 2012). Most frequently, the three indicators are individually simplified and presented in groups, leaving managers to decide which is most important (Paulsen et al 2008). If the goal is to communicate all three indicators of stream health to non-technical managers, then combining them into a single assessment score would be preferentially useful. A single scale provides straightforward context for comparing one site to another to rank priorities for future efforts, or to track the improvement of single sites where management actions have already been implemented (or degradation where improvements are not implemented). The challenge, as scientists, is creating a technically robust tool that is repeatable, where scores have similar meanings in different environmental settings, and provides clues as to what indicator is impacted and needs to be remediated.</w:t>
-      </w:r>
-    </w:p>
-    <w:p>
-      <w:pPr>
-        <w:pStyle w:val="BodyText"/>
-      </w:pPr>
-      <w:r>
-        <w:t xml:space="preserve">The goal of this study was to develop the Stream Quality Index (SQI), a single index that combines physical, chemical, and biological indicators into a scientifically rigorous, yet easy to understand tool for management decision making. The SCI is calibrated and validated specifically for southern California, USA, but the approach could be taken anywhere sufficient data is available. Southern California makes for an excellent test case because of the extensive and varied levels of stress and biological impacts. Moreover, there are a multitude of environmental managers with a wide variety of backgrounds and experience in technical and policy issues.</w:t>
-      </w:r>
-    </w:p>
-    <w:p>
-      <w:pPr>
-        <w:pStyle w:val="Heading1"/>
-      </w:pPr>
-      <w:bookmarkStart w:id="25" w:name="methods"/>
-      <w:r>
-        <w:t xml:space="preserve">Methods</w:t>
-      </w:r>
-      <w:bookmarkEnd w:id="25"/>
-    </w:p>
-    <w:p>
-      <w:pPr>
-        <w:pStyle w:val="Heading2"/>
-      </w:pPr>
-      <w:bookmarkStart w:id="26" w:name="general-approach"/>
-      <w:r>
-        <w:t xml:space="preserve">General Approach</w:t>
-      </w:r>
-      <w:bookmarkEnd w:id="26"/>
-    </w:p>
-    <w:p>
-      <w:pPr>
-        <w:pStyle w:val="FirstParagraph"/>
-      </w:pPr>
-      <w:r>
-        <w:t xml:space="preserve">The SQI is a conceptual approach to describing stream health that is based on a stressor-response relationship between biology and in-stream stressors (Figure</w:t>
-      </w:r>
-      <w:r>
-        <w:t xml:space="preserve"> </w:t>
-      </w:r>
-      <w:r>
-        <w:t xml:space="preserve">1</w:t>
-      </w:r>
-      <w:r>
-        <w:t xml:space="preserve">). Using these relationships, the index provides a categorical description of overall stream health to support high-level management decisions, while also providing descriptions of the biological, chemical, and physical components that establish the foundation of the index to further evaluate which factors may be driving stream health. These tiers of information represent overall stream health, biological health, and stressor condition as single, actionable categories. The underlying stressor-response relationships that define the categories are based on empirical models that quantify an expected likelihood of chemical or physical stressors impacting the separate components of biological condition. Scientists and managers can easily access different components of the SQI depending on the desired level of information within the stressor-response paradigm.</w:t>
-      </w:r>
-    </w:p>
-    <w:p>
-      <w:pPr>
-        <w:pStyle w:val="BodyText"/>
-      </w:pPr>
-      <w:r>
-        <w:t xml:space="preserve">We selected water chemistry stressors that are strongly associated with biological condition in perennial streams, namely nutrients and conductivity. Likewise, we selected physical habitat metrics that quantified flow, channel, and riparian condition observed at a site. Although physical habitat can be considered a response metric of stream health depending on the context, physical habitat herein is considered a stressor that can affect biological condition at different taxonomic levels within the stressor-response model.</w:t>
-      </w:r>
-    </w:p>
-    <w:p>
-      <w:pPr>
-        <w:pStyle w:val="Heading2"/>
-      </w:pPr>
-      <w:bookmarkStart w:id="27" w:name="Xd71738c2a8536eb28edbc0077a20add097195e3"/>
-      <w:r>
-        <w:t xml:space="preserve">Biological response components of the SQI</w:t>
-      </w:r>
-      <w:bookmarkEnd w:id="27"/>
-    </w:p>
-    <w:p>
-      <w:pPr>
-        <w:pStyle w:val="Heading3"/>
-      </w:pPr>
-      <w:bookmarkStart w:id="28" w:name="characterizing-biological-condition"/>
-      <w:r>
-        <w:t xml:space="preserve">Characterizing biological condition</w:t>
-      </w:r>
-      <w:bookmarkEnd w:id="28"/>
-    </w:p>
-    <w:p>
-      <w:pPr>
-        <w:pStyle w:val="FirstParagraph"/>
-      </w:pPr>
-      <w:r>
-        <w:t xml:space="preserve">The stressor-response model used by the SQI uses biological endpoints as indicators of beneficial uses for wadeable streams and water chemistry and physical habitat measurements as stressors that are empirically linked to biological condition. Because biological indicators provide direct measures of aquatic life, whereas physical and chemical measures provide ancillary information about the stressors that may affect aquatic life, it was crucial to combine these indicators in a way that preserved the types of information provided by each (as opposed to treating them as equivalent lines of evidence that could be</w:t>
-      </w:r>
-      <w:r>
-        <w:t xml:space="preserve"> </w:t>
-      </w:r>
-      <w:r>
-        <w:t xml:space="preserve">“</w:t>
-      </w:r>
-      <w:r>
-        <w:t xml:space="preserve">averaged</w:t>
-      </w:r>
-      <w:r>
-        <w:t xml:space="preserve">”</w:t>
-      </w:r>
-      <w:r>
-        <w:t xml:space="preserve">" to assess overall condition).</w:t>
-      </w:r>
-    </w:p>
-    <w:p>
-      <w:pPr>
-        <w:pStyle w:val="BodyText"/>
-      </w:pPr>
-      <w:r>
-        <w:t xml:space="preserve">We used quantitative bioassessment indices as measures of biological condition. Bioassessment indices for benthic macroinvertebrates and algal communities have been developed for California streams</w:t>
+        <w:t xml:space="preserve">Currently, there are many examples of how to effectively communicate single indicators. Well known examples including biological assessment tools such as the Index of Biological Integrity</w:t>
+      </w:r>
+      <w:r>
+        <w:t xml:space="preserve"> </w:t>
+      </w:r>
+      <w:r>
+        <w:t xml:space="preserve">(Karr</w:t>
+      </w:r>
+      <w:r>
+        <w:t xml:space="preserve"> </w:t>
+      </w:r>
+      <w:hyperlink w:anchor="ref-Karr81">
+        <w:r>
+          <w:rPr>
+            <w:rStyle w:val="Hyperlink"/>
+          </w:rPr>
+          <w:t xml:space="preserve">1981</w:t>
+        </w:r>
+      </w:hyperlink>
+      <w:r>
+        <w:t xml:space="preserve">)</w:t>
+      </w:r>
+      <w:r>
+        <w:t xml:space="preserve">, Observed to Expected ratios</w:t>
+      </w:r>
+      <w:r>
+        <w:t xml:space="preserve"> </w:t>
+      </w:r>
+      <w:r>
+        <w:t xml:space="preserve">(Hawkins et al.</w:t>
+      </w:r>
+      <w:r>
+        <w:t xml:space="preserve"> </w:t>
+      </w:r>
+      <w:hyperlink w:anchor="ref-Hawkins00b">
+        <w:r>
+          <w:rPr>
+            <w:rStyle w:val="Hyperlink"/>
+          </w:rPr>
+          <w:t xml:space="preserve">2000</w:t>
+        </w:r>
+      </w:hyperlink>
+      <w:r>
+        <w:t xml:space="preserve">)</w:t>
+      </w:r>
+      <w:r>
+        <w:t xml:space="preserve">, or hybrids of the IBI and O/E</w:t>
       </w:r>
       <w:r>
         <w:t xml:space="preserve"> </w:t>
@@ -379,6 +396,224 @@
         </w:r>
       </w:hyperlink>
       <w:r>
+        <w:t xml:space="preserve">)</w:t>
+      </w:r>
+      <w:r>
+        <w:t xml:space="preserve">. Similarly, assessment tools also exist for chemical indicators such as the CCME Water Quality Index produced by the Canadian Council of Ministers of the Environment</w:t>
+      </w:r>
+      <w:r>
+        <w:t xml:space="preserve"> </w:t>
+      </w:r>
+      <w:r>
+        <w:t xml:space="preserve">(CCME (Canadian Council of Ministers of the Environment)</w:t>
+      </w:r>
+      <w:r>
+        <w:t xml:space="preserve"> </w:t>
+      </w:r>
+      <w:hyperlink w:anchor="ref-CCME01">
+        <w:r>
+          <w:rPr>
+            <w:rStyle w:val="Hyperlink"/>
+          </w:rPr>
+          <w:t xml:space="preserve">2001</w:t>
+        </w:r>
+      </w:hyperlink>
+      <w:r>
+        <w:t xml:space="preserve">; Hurley, Sadiq, and Mazumder</w:t>
+      </w:r>
+      <w:r>
+        <w:t xml:space="preserve"> </w:t>
+      </w:r>
+      <w:hyperlink w:anchor="ref-Hurley12">
+        <w:r>
+          <w:rPr>
+            <w:rStyle w:val="Hyperlink"/>
+          </w:rPr>
+          <w:t xml:space="preserve">2012</w:t>
+        </w:r>
+      </w:hyperlink>
+      <w:r>
+        <w:t xml:space="preserve">)</w:t>
+      </w:r>
+      <w:r>
+        <w:t xml:space="preserve">. Physical habitat assessment tools are less common, such as ____ (maybe CRAM?)</w:t>
+      </w:r>
+    </w:p>
+    <w:p>
+      <w:pPr>
+        <w:pStyle w:val="BodyText"/>
+      </w:pPr>
+      <w:r>
+        <w:t xml:space="preserve">Creating an assessment tool that combines physical, chemical, and biological indicators into a single unified assessment are exceedingly rare</w:t>
+      </w:r>
+      <w:r>
+        <w:t xml:space="preserve"> </w:t>
+      </w:r>
+      <w:r>
+        <w:t xml:space="preserve">(Bay and Weisberg</w:t>
+      </w:r>
+      <w:r>
+        <w:t xml:space="preserve"> </w:t>
+      </w:r>
+      <w:hyperlink w:anchor="ref-Bay12">
+        <w:r>
+          <w:rPr>
+            <w:rStyle w:val="Hyperlink"/>
+          </w:rPr>
+          <w:t xml:space="preserve">2012</w:t>
+        </w:r>
+      </w:hyperlink>
+      <w:r>
+        <w:t xml:space="preserve">)</w:t>
+      </w:r>
+      <w:r>
+        <w:t xml:space="preserve">. Most frequently, the three indicators are individually simplified and presented in groups, leaving managers to decide which is most important</w:t>
+      </w:r>
+      <w:r>
+        <w:t xml:space="preserve"> </w:t>
+      </w:r>
+      <w:r>
+        <w:t xml:space="preserve">(Paulsen et al.</w:t>
+      </w:r>
+      <w:r>
+        <w:t xml:space="preserve"> </w:t>
+      </w:r>
+      <w:hyperlink w:anchor="ref-Paulsen08">
+        <w:r>
+          <w:rPr>
+            <w:rStyle w:val="Hyperlink"/>
+          </w:rPr>
+          <w:t xml:space="preserve">2008</w:t>
+        </w:r>
+      </w:hyperlink>
+      <w:r>
+        <w:t xml:space="preserve">)</w:t>
+      </w:r>
+      <w:r>
+        <w:t xml:space="preserve">. If the goal is to communicate all three indicators of stream health to non-technical managers, then combining them into a single assessment score would be preferentially useful. A single scale provides straightforward context for comparing one site to another to rank priorities for future efforts, or to track the improvement of single sites where management actions have already been implemented (or degradation where improvements are not implemented). The challenge, as scientists, is creating a technically robust tool that is repeatable, where scores have similar meanings in different environmental settings, and provides clues as to what indicator is impacted and needs to be remediated.</w:t>
+      </w:r>
+    </w:p>
+    <w:p>
+      <w:pPr>
+        <w:pStyle w:val="BodyText"/>
+      </w:pPr>
+      <w:r>
+        <w:t xml:space="preserve">The goal of this study was to develop the Stream Quality Index (SQI), a single index that combines physical, chemical, and biological indicators into a scientifically rigorous, yet easy to understand tool for management decision making. The SCI is calibrated and validated specifically for southern California, USA, but the approach could be taken anywhere sufficient data is available. Southern California makes for an excellent test case because of the extensive and varied levels of stress and biological impacts. Moreover, there are a multitude of environmental managers with a wide variety of backgrounds and experience in technical and policy issues.</w:t>
+      </w:r>
+    </w:p>
+    <w:p>
+      <w:pPr>
+        <w:pStyle w:val="Heading1"/>
+      </w:pPr>
+      <w:bookmarkStart w:id="25" w:name="methods"/>
+      <w:r>
+        <w:t xml:space="preserve">Methods</w:t>
+      </w:r>
+      <w:bookmarkEnd w:id="25"/>
+    </w:p>
+    <w:p>
+      <w:pPr>
+        <w:pStyle w:val="Heading2"/>
+      </w:pPr>
+      <w:bookmarkStart w:id="26" w:name="general-approach"/>
+      <w:r>
+        <w:t xml:space="preserve">General Approach</w:t>
+      </w:r>
+      <w:bookmarkEnd w:id="26"/>
+    </w:p>
+    <w:p>
+      <w:pPr>
+        <w:pStyle w:val="FirstParagraph"/>
+      </w:pPr>
+      <w:r>
+        <w:t xml:space="preserve">The SQI is a conceptual approach to describing stream health that is based on a stressor-response relationship between biology and in-stream stressors (Figure</w:t>
+      </w:r>
+      <w:r>
+        <w:t xml:space="preserve"> </w:t>
+      </w:r>
+      <w:r>
+        <w:t xml:space="preserve">1</w:t>
+      </w:r>
+      <w:r>
+        <w:t xml:space="preserve">). Using these relationships, the index provides a categorical description of overall stream health to support high-level management decisions, while also providing descriptions of the biological, chemical, and physical components that establish the foundation of the index to further evaluate which factors may be driving stream health. These tiers of information represent overall stream health, biological health, and stressor condition as single, actionable categories. The underlying stressor-response relationships that define the categories are based on empirical models that quantify an expected likelihood of chemical or physical stressors impacting the separate components of biological condition. Scientists and managers can easily access different components of the SQI depending on the desired level of information within the stressor-response paradigm.</w:t>
+      </w:r>
+    </w:p>
+    <w:p>
+      <w:pPr>
+        <w:pStyle w:val="BodyText"/>
+      </w:pPr>
+      <w:r>
+        <w:t xml:space="preserve">We selected water chemistry stressors that are strongly associated with biological condition in perennial streams, namely nutrients and conductivity. Likewise, we selected physical habitat metrics that quantified flow, channel, and riparian condition observed at a site. Although physical habitat can be considered a response metric of stream health depending on the context, physical habitat herein is considered a stressor that can affect biological condition at different taxonomic levels within the stressor-response model.</w:t>
+      </w:r>
+    </w:p>
+    <w:p>
+      <w:pPr>
+        <w:pStyle w:val="Heading2"/>
+      </w:pPr>
+      <w:bookmarkStart w:id="27" w:name="biological-response-components-of-the-sqi"/>
+      <w:r>
+        <w:t xml:space="preserve">Biological response components of the SQI</w:t>
+      </w:r>
+      <w:bookmarkEnd w:id="27"/>
+    </w:p>
+    <w:p>
+      <w:pPr>
+        <w:pStyle w:val="Heading3"/>
+      </w:pPr>
+      <w:bookmarkStart w:id="28" w:name="characterizing-biological-condition"/>
+      <w:r>
+        <w:t xml:space="preserve">Characterizing biological condition</w:t>
+      </w:r>
+      <w:bookmarkEnd w:id="28"/>
+    </w:p>
+    <w:p>
+      <w:pPr>
+        <w:pStyle w:val="FirstParagraph"/>
+      </w:pPr>
+      <w:r>
+        <w:t xml:space="preserve">The stressor-response model used by the SQI uses biological endpoints as indicators of beneficial uses for wadeable streams and water chemistry and physical habitat measurements as stressors that are empirically linked to biological condition. Because biological indicators provide direct measures of aquatic life, whereas physical and chemical measures provide ancillary information about the stressors that may affect aquatic life, it was crucial to combine these indicators in a way that preserved the types of information provided by each (as opposed to treating them as equivalent lines of evidence that could be</w:t>
+      </w:r>
+      <w:r>
+        <w:t xml:space="preserve"> </w:t>
+      </w:r>
+      <w:r>
+        <w:t xml:space="preserve">“</w:t>
+      </w:r>
+      <w:r>
+        <w:t xml:space="preserve">averaged</w:t>
+      </w:r>
+      <w:r>
+        <w:t xml:space="preserve">”</w:t>
+      </w:r>
+      <w:r>
+        <w:t xml:space="preserve">" to assess overall condition).</w:t>
+      </w:r>
+    </w:p>
+    <w:p>
+      <w:pPr>
+        <w:pStyle w:val="BodyText"/>
+      </w:pPr>
+      <w:r>
+        <w:t xml:space="preserve">We used quantitative bioassessment indices as measures of biological condition. Bioassessment indices for benthic macroinvertebrates and algal communities have been developed for California streams</w:t>
+      </w:r>
+      <w:r>
+        <w:t xml:space="preserve"> </w:t>
+      </w:r>
+      <w:r>
+        <w:t xml:space="preserve">(Mazor et al.</w:t>
+      </w:r>
+      <w:r>
+        <w:t xml:space="preserve"> </w:t>
+      </w:r>
+      <w:hyperlink w:anchor="ref-Mazor16">
+        <w:r>
+          <w:rPr>
+            <w:rStyle w:val="Hyperlink"/>
+          </w:rPr>
+          <w:t xml:space="preserve">2016</w:t>
+        </w:r>
+      </w:hyperlink>
+      <w:r>
         <w:t xml:space="preserve">; Theroux et al.,</w:t>
       </w:r>
       <w:r>
@@ -528,7 +763,7 @@
       <w:pPr>
         <w:pStyle w:val="Heading3"/>
       </w:pPr>
-      <w:bookmarkStart w:id="29" w:name="X2e8a059881a1a74830506931182fa1e8b7fab11"/>
+      <w:bookmarkStart w:id="29" w:name="integrating-multiple-measures-of-biological-condition"/>
       <w:r>
         <w:t xml:space="preserve">Integrating multiple measures of biological condition</w:t>
       </w:r>
@@ -1488,7 +1723,7 @@
       <w:pPr>
         <w:pStyle w:val="Heading2"/>
       </w:pPr>
-      <w:bookmarkStart w:id="33" w:name="X0e75f73393ee0fc7527d9ee66afeeede5457e3e"/>
+      <w:bookmarkStart w:id="33" w:name="combining-stress-and-response-measures-into-an-overall-stream-quality-index-sqi"/>
       <w:r>
         <w:t xml:space="preserve">Combining stress and response measures into an overall Stream Quality Index (SQI)</w:t>
       </w:r>
@@ -2267,6 +2502,26 @@
             <w:rStyle w:val="Hyperlink"/>
           </w:rPr>
           <w:t xml:space="preserve">2001</w:t>
+        </w:r>
+      </w:hyperlink>
+      <w:r>
+        <w:t xml:space="preserve">)</w:t>
+      </w:r>
+      <w:r>
+        <w:t xml:space="preserve">,</w:t>
+      </w:r>
+      <w:r>
+        <w:t xml:space="preserve"> </w:t>
+      </w:r>
+      <w:r>
+        <w:t xml:space="preserve">Hurley, Sadiq, and Mazumder (</w:t>
+      </w:r>
+      <w:hyperlink w:anchor="ref-Hurley12">
+        <w:r>
+          <w:rPr>
+            <w:rStyle w:val="Hyperlink"/>
+          </w:rPr>
+          <w:t xml:space="preserve">2012</w:t>
         </w:r>
       </w:hyperlink>
       <w:r>
@@ -2888,7 +3143,11 @@
             </w:tcBorders>
             <w:vAlign w:val="bottom"/>
           </w:tcPr>
-          <w:p/>
+          <w:p>
+            <w:pPr>
+              <w:pStyle w:val="Compact"/>
+            </w:pPr>
+          </w:p>
         </w:tc>
         <w:tc>
           <w:tcPr>
@@ -3297,7 +3556,11 @@
       </w:tr>
       <w:tr>
         <w:tc>
-          <w:p/>
+          <w:p>
+            <w:pPr>
+              <w:pStyle w:val="Compact"/>
+            </w:pPr>
+          </w:p>
         </w:tc>
         <w:tc>
           <w:p>
@@ -3324,7 +3587,11 @@
       </w:tr>
       <w:tr>
         <w:tc>
-          <w:p/>
+          <w:p>
+            <w:pPr>
+              <w:pStyle w:val="Compact"/>
+            </w:pPr>
+          </w:p>
         </w:tc>
         <w:tc>
           <w:p>
@@ -3351,7 +3618,11 @@
       </w:tr>
       <w:tr>
         <w:tc>
-          <w:p/>
+          <w:p>
+            <w:pPr>
+              <w:pStyle w:val="Compact"/>
+            </w:pPr>
+          </w:p>
         </w:tc>
         <w:tc>
           <w:p>
@@ -3413,7 +3684,11 @@
       </w:tr>
       <w:tr>
         <w:tc>
-          <w:p/>
+          <w:p>
+            <w:pPr>
+              <w:pStyle w:val="Compact"/>
+            </w:pPr>
+          </w:p>
         </w:tc>
         <w:tc>
           <w:p>
@@ -3440,7 +3715,11 @@
       </w:tr>
       <w:tr>
         <w:tc>
-          <w:p/>
+          <w:p>
+            <w:pPr>
+              <w:pStyle w:val="Compact"/>
+            </w:pPr>
+          </w:p>
         </w:tc>
         <w:tc>
           <w:p>
@@ -3467,7 +3746,11 @@
       </w:tr>
       <w:tr>
         <w:tc>
-          <w:p/>
+          <w:p>
+            <w:pPr>
+              <w:pStyle w:val="Compact"/>
+            </w:pPr>
+          </w:p>
         </w:tc>
         <w:tc>
           <w:p>
@@ -3529,7 +3812,11 @@
       </w:tr>
       <w:tr>
         <w:tc>
-          <w:p/>
+          <w:p>
+            <w:pPr>
+              <w:pStyle w:val="Compact"/>
+            </w:pPr>
+          </w:p>
         </w:tc>
         <w:tc>
           <w:p>
@@ -3556,7 +3843,11 @@
       </w:tr>
       <w:tr>
         <w:tc>
-          <w:p/>
+          <w:p>
+            <w:pPr>
+              <w:pStyle w:val="Compact"/>
+            </w:pPr>
+          </w:p>
         </w:tc>
         <w:tc>
           <w:p>
@@ -3583,7 +3874,11 @@
       </w:tr>
       <w:tr>
         <w:tc>
-          <w:p/>
+          <w:p>
+            <w:pPr>
+              <w:pStyle w:val="Compact"/>
+            </w:pPr>
+          </w:p>
         </w:tc>
         <w:tc>
           <w:p>
@@ -3659,7 +3954,6 @@
               <w:bottom w:val="single" w:sz="8" w:space="0" w:color="000000"/>
               <w:top w:val="single" w:sz="8" w:space="0" w:color="000000"/>
             </w:tcBorders>
-            <w:shd w:val="clear" w:color="auto" w:fill="FFFFFF"/>
             <w:tcMar>
               <w:top w:w="0" w:type="dxa"/>
               <w:bottom w:w="0" w:type="dxa"/>
@@ -3674,12 +3968,12 @@
               <w:spacing w:after="80" w:before="80"/>
               <w:ind w:firstLine="0" w:left="80" w:right="80"/>
             </w:pPr>
-            <w:r xmlns:w="http://schemas.openxmlformats.org/wordprocessingml/2006/main" xmlns:wp="http://schemas.openxmlformats.org/drawingml/2006/wordprocessingDrawing" xmlns:r="http://schemas.openxmlformats.org/officeDocument/2006/relationships" xmlns:w14="http://schemas.microsoft.com/office/word/2010/wordml">
+            <w:r>
               <w:rPr>
-                <w:rFonts w:ascii="Times" w:hAnsi="Times" w:eastAsia="Times" w:cs="Times"/>
+                <w:rFonts w:ascii="Times" w:hAnsi="Times" w:cs="Times"/>
                 <w:sz w:val="24"/>
                 <w:szCs w:val="24"/>
-                <w:color w:val="111111"/>
+                <w:color w:val="000000"/>
               </w:rPr>
               <w:t xml:space="preserve"/>
             </w:r>
@@ -3691,7 +3985,6 @@
               <w:bottom w:val="single" w:sz="8" w:space="0" w:color="000000"/>
               <w:top w:val="single" w:sz="8" w:space="0" w:color="000000"/>
             </w:tcBorders>
-            <w:shd w:val="clear" w:color="auto" w:fill="FFFFFF"/>
             <w:tcMar>
               <w:top w:w="0" w:type="dxa"/>
               <w:bottom w:w="0" w:type="dxa"/>
@@ -3706,12 +3999,12 @@
               <w:spacing w:after="80" w:before="80"/>
               <w:ind w:firstLine="0" w:left="80" w:right="80"/>
             </w:pPr>
-            <w:r xmlns:w="http://schemas.openxmlformats.org/wordprocessingml/2006/main" xmlns:wp="http://schemas.openxmlformats.org/drawingml/2006/wordprocessingDrawing" xmlns:r="http://schemas.openxmlformats.org/officeDocument/2006/relationships" xmlns:w14="http://schemas.microsoft.com/office/word/2010/wordml">
+            <w:r>
               <w:rPr>
-                <w:rFonts w:ascii="Times" w:hAnsi="Times" w:eastAsia="Times" w:cs="Times"/>
+                <w:rFonts w:ascii="Times" w:hAnsi="Times" w:cs="Times"/>
                 <w:sz w:val="24"/>
                 <w:szCs w:val="24"/>
-                <w:color w:val="111111"/>
+                <w:color w:val="000000"/>
               </w:rPr>
               <w:t xml:space="preserve">pChem</w:t>
             </w:r>
@@ -3723,7 +4016,6 @@
               <w:bottom w:val="single" w:sz="8" w:space="0" w:color="000000"/>
               <w:top w:val="single" w:sz="8" w:space="0" w:color="000000"/>
             </w:tcBorders>
-            <w:shd w:val="clear" w:color="auto" w:fill="FFFFFF"/>
             <w:tcMar>
               <w:top w:w="0" w:type="dxa"/>
               <w:bottom w:w="0" w:type="dxa"/>
@@ -3738,12 +4030,12 @@
               <w:spacing w:after="80" w:before="80"/>
               <w:ind w:firstLine="0" w:left="80" w:right="80"/>
             </w:pPr>
-            <w:r xmlns:w="http://schemas.openxmlformats.org/wordprocessingml/2006/main" xmlns:wp="http://schemas.openxmlformats.org/drawingml/2006/wordprocessingDrawing" xmlns:r="http://schemas.openxmlformats.org/officeDocument/2006/relationships" xmlns:w14="http://schemas.microsoft.com/office/word/2010/wordml">
+            <w:r>
               <w:rPr>
-                <w:rFonts w:ascii="Times" w:hAnsi="Times" w:eastAsia="Times" w:cs="Times"/>
+                <w:rFonts w:ascii="Times" w:hAnsi="Times" w:cs="Times"/>
                 <w:sz w:val="24"/>
                 <w:szCs w:val="24"/>
-                <w:color w:val="111111"/>
+                <w:color w:val="000000"/>
               </w:rPr>
               <w:t xml:space="preserve">pHab</w:t>
             </w:r>
@@ -3760,7 +4052,6 @@
             <w:tcBorders>
               <w:top w:val="single" w:sz="8" w:space="0" w:color="000000"/>
             </w:tcBorders>
-            <w:shd w:val="clear" w:color="auto" w:fill="FFFFFF"/>
             <w:tcMar>
               <w:top w:w="0" w:type="dxa"/>
               <w:bottom w:w="0" w:type="dxa"/>
@@ -3775,12 +4066,12 @@
               <w:spacing w:after="80" w:before="80"/>
               <w:ind w:firstLine="0" w:left="80" w:right="80"/>
             </w:pPr>
-            <w:r xmlns:w="http://schemas.openxmlformats.org/wordprocessingml/2006/main" xmlns:wp="http://schemas.openxmlformats.org/drawingml/2006/wordprocessingDrawing" xmlns:r="http://schemas.openxmlformats.org/officeDocument/2006/relationships" xmlns:w14="http://schemas.microsoft.com/office/word/2010/wordml">
+            <w:r>
               <w:rPr>
-                <w:rFonts w:ascii="Times" w:hAnsi="Times" w:eastAsia="Times" w:cs="Times"/>
+                <w:rFonts w:ascii="Times" w:hAnsi="Times" w:cs="Times"/>
                 <w:sz w:val="24"/>
                 <w:szCs w:val="24"/>
-                <w:color w:val="111111"/>
+                <w:color w:val="000000"/>
               </w:rPr>
               <w:t xml:space="preserve">Constant</w:t>
             </w:r>
@@ -3791,7 +4082,6 @@
             <w:tcBorders>
               <w:top w:val="single" w:sz="8" w:space="0" w:color="000000"/>
             </w:tcBorders>
-            <w:shd w:val="clear" w:color="auto" w:fill="FFFFFF"/>
             <w:tcMar>
               <w:top w:w="0" w:type="dxa"/>
               <w:bottom w:w="0" w:type="dxa"/>
@@ -3806,12 +4096,12 @@
               <w:spacing w:after="80" w:before="80"/>
               <w:ind w:firstLine="0" w:left="80" w:right="80"/>
             </w:pPr>
-            <w:r xmlns:w="http://schemas.openxmlformats.org/wordprocessingml/2006/main" xmlns:wp="http://schemas.openxmlformats.org/drawingml/2006/wordprocessingDrawing" xmlns:r="http://schemas.openxmlformats.org/officeDocument/2006/relationships" xmlns:w14="http://schemas.microsoft.com/office/word/2010/wordml">
+            <w:r>
               <w:rPr>
-                <w:rFonts w:ascii="Times" w:hAnsi="Times" w:eastAsia="Times" w:cs="Times"/>
+                <w:rFonts w:ascii="Times" w:hAnsi="Times" w:cs="Times"/>
                 <w:sz w:val="24"/>
                 <w:szCs w:val="24"/>
-                <w:color w:val="111111"/>
+                <w:color w:val="000000"/>
               </w:rPr>
               <w:t xml:space="preserve">-2.94 ***</w:t>
             </w:r>
@@ -3822,7 +4112,6 @@
             <w:tcBorders>
               <w:top w:val="single" w:sz="8" w:space="0" w:color="000000"/>
             </w:tcBorders>
-            <w:shd w:val="clear" w:color="auto" w:fill="FFFFFF"/>
             <w:tcMar>
               <w:top w:w="0" w:type="dxa"/>
               <w:bottom w:w="0" w:type="dxa"/>
@@ -3837,12 +4126,12 @@
               <w:spacing w:after="80" w:before="80"/>
               <w:ind w:firstLine="0" w:left="80" w:right="80"/>
             </w:pPr>
-            <w:r xmlns:w="http://schemas.openxmlformats.org/wordprocessingml/2006/main" xmlns:wp="http://schemas.openxmlformats.org/drawingml/2006/wordprocessingDrawing" xmlns:r="http://schemas.openxmlformats.org/officeDocument/2006/relationships" xmlns:w14="http://schemas.microsoft.com/office/word/2010/wordml">
+            <w:r>
               <w:rPr>
-                <w:rFonts w:ascii="Times" w:hAnsi="Times" w:eastAsia="Times" w:cs="Times"/>
+                <w:rFonts w:ascii="Times" w:hAnsi="Times" w:cs="Times"/>
                 <w:sz w:val="24"/>
                 <w:szCs w:val="24"/>
-                <w:color w:val="111111"/>
+                <w:color w:val="000000"/>
               </w:rPr>
               <w:t xml:space="preserve">7.95 ***</w:t>
             </w:r>
@@ -3857,7 +4146,6 @@
         <w:tc>
           <w:tcPr>
             <w:tcBorders/>
-            <w:shd w:val="clear" w:color="auto" w:fill="FFFFFF"/>
             <w:tcMar>
               <w:top w:w="0" w:type="dxa"/>
               <w:bottom w:w="0" w:type="dxa"/>
@@ -3872,12 +4160,12 @@
               <w:spacing w:after="80" w:before="80"/>
               <w:ind w:firstLine="0" w:left="80" w:right="80"/>
             </w:pPr>
-            <w:r xmlns:w="http://schemas.openxmlformats.org/wordprocessingml/2006/main" xmlns:wp="http://schemas.openxmlformats.org/drawingml/2006/wordprocessingDrawing" xmlns:r="http://schemas.openxmlformats.org/officeDocument/2006/relationships" xmlns:w14="http://schemas.microsoft.com/office/word/2010/wordml">
+            <w:r>
               <w:rPr>
-                <w:rFonts w:ascii="Times" w:hAnsi="Times" w:eastAsia="Times" w:cs="Times"/>
+                <w:rFonts w:ascii="Times" w:hAnsi="Times" w:cs="Times"/>
                 <w:sz w:val="24"/>
                 <w:szCs w:val="24"/>
-                <w:color w:val="111111"/>
+                <w:color w:val="000000"/>
               </w:rPr>
               <w:t xml:space="preserve"/>
             </w:r>
@@ -3886,7 +4174,6 @@
         <w:tc>
           <w:tcPr>
             <w:tcBorders/>
-            <w:shd w:val="clear" w:color="auto" w:fill="FFFFFF"/>
             <w:tcMar>
               <w:top w:w="0" w:type="dxa"/>
               <w:bottom w:w="0" w:type="dxa"/>
@@ -3901,12 +4188,12 @@
               <w:spacing w:after="80" w:before="80"/>
               <w:ind w:firstLine="0" w:left="80" w:right="80"/>
             </w:pPr>
-            <w:r xmlns:w="http://schemas.openxmlformats.org/wordprocessingml/2006/main" xmlns:wp="http://schemas.openxmlformats.org/drawingml/2006/wordprocessingDrawing" xmlns:r="http://schemas.openxmlformats.org/officeDocument/2006/relationships" xmlns:w14="http://schemas.microsoft.com/office/word/2010/wordml">
+            <w:r>
               <w:rPr>
-                <w:rFonts w:ascii="Times" w:hAnsi="Times" w:eastAsia="Times" w:cs="Times"/>
+                <w:rFonts w:ascii="Times" w:hAnsi="Times" w:cs="Times"/>
                 <w:sz w:val="24"/>
                 <w:szCs w:val="24"/>
-                <w:color w:val="111111"/>
+                <w:color w:val="000000"/>
               </w:rPr>
               <w:t xml:space="preserve">(0.51)   </w:t>
             </w:r>
@@ -3915,7 +4202,6 @@
         <w:tc>
           <w:tcPr>
             <w:tcBorders/>
-            <w:shd w:val="clear" w:color="auto" w:fill="FFFFFF"/>
             <w:tcMar>
               <w:top w:w="0" w:type="dxa"/>
               <w:bottom w:w="0" w:type="dxa"/>
@@ -3930,12 +4216,12 @@
               <w:spacing w:after="80" w:before="80"/>
               <w:ind w:firstLine="0" w:left="80" w:right="80"/>
             </w:pPr>
-            <w:r xmlns:w="http://schemas.openxmlformats.org/wordprocessingml/2006/main" xmlns:wp="http://schemas.openxmlformats.org/drawingml/2006/wordprocessingDrawing" xmlns:r="http://schemas.openxmlformats.org/officeDocument/2006/relationships" xmlns:w14="http://schemas.microsoft.com/office/word/2010/wordml">
+            <w:r>
               <w:rPr>
-                <w:rFonts w:ascii="Times" w:hAnsi="Times" w:eastAsia="Times" w:cs="Times"/>
+                <w:rFonts w:ascii="Times" w:hAnsi="Times" w:cs="Times"/>
                 <w:sz w:val="24"/>
                 <w:szCs w:val="24"/>
-                <w:color w:val="111111"/>
+                <w:color w:val="000000"/>
               </w:rPr>
               <w:t xml:space="preserve">(1.30)   </w:t>
             </w:r>
@@ -3950,7 +4236,6 @@
         <w:tc>
           <w:tcPr>
             <w:tcBorders/>
-            <w:shd w:val="clear" w:color="auto" w:fill="FFFFFF"/>
             <w:tcMar>
               <w:top w:w="0" w:type="dxa"/>
               <w:bottom w:w="0" w:type="dxa"/>
@@ -3965,12 +4250,12 @@
               <w:spacing w:after="80" w:before="80"/>
               <w:ind w:firstLine="0" w:left="80" w:right="80"/>
             </w:pPr>
-            <w:r xmlns:w="http://schemas.openxmlformats.org/wordprocessingml/2006/main" xmlns:wp="http://schemas.openxmlformats.org/drawingml/2006/wordprocessingDrawing" xmlns:r="http://schemas.openxmlformats.org/officeDocument/2006/relationships" xmlns:w14="http://schemas.microsoft.com/office/word/2010/wordml">
+            <w:r>
               <w:rPr>
-                <w:rFonts w:ascii="Times" w:hAnsi="Times" w:eastAsia="Times" w:cs="Times"/>
+                <w:rFonts w:ascii="Times" w:hAnsi="Times" w:cs="Times"/>
                 <w:sz w:val="24"/>
                 <w:szCs w:val="24"/>
-                <w:color w:val="111111"/>
+                <w:color w:val="000000"/>
               </w:rPr>
               <w:t xml:space="preserve">log(TN)</w:t>
             </w:r>
@@ -3979,7 +4264,6 @@
         <w:tc>
           <w:tcPr>
             <w:tcBorders/>
-            <w:shd w:val="clear" w:color="auto" w:fill="FFFFFF"/>
             <w:tcMar>
               <w:top w:w="0" w:type="dxa"/>
               <w:bottom w:w="0" w:type="dxa"/>
@@ -3994,12 +4278,12 @@
               <w:spacing w:after="80" w:before="80"/>
               <w:ind w:firstLine="0" w:left="80" w:right="80"/>
             </w:pPr>
-            <w:r xmlns:w="http://schemas.openxmlformats.org/wordprocessingml/2006/main" xmlns:wp="http://schemas.openxmlformats.org/drawingml/2006/wordprocessingDrawing" xmlns:r="http://schemas.openxmlformats.org/officeDocument/2006/relationships" xmlns:w14="http://schemas.microsoft.com/office/word/2010/wordml">
+            <w:r>
               <w:rPr>
-                <w:rFonts w:ascii="Times" w:hAnsi="Times" w:eastAsia="Times" w:cs="Times"/>
+                <w:rFonts w:ascii="Times" w:hAnsi="Times" w:cs="Times"/>
                 <w:sz w:val="24"/>
                 <w:szCs w:val="24"/>
-                <w:color w:val="111111"/>
+                <w:color w:val="000000"/>
               </w:rPr>
               <w:t xml:space="preserve">2.96 ** </w:t>
             </w:r>
@@ -4008,7 +4292,6 @@
         <w:tc>
           <w:tcPr>
             <w:tcBorders/>
-            <w:shd w:val="clear" w:color="auto" w:fill="FFFFFF"/>
             <w:tcMar>
               <w:top w:w="0" w:type="dxa"/>
               <w:bottom w:w="0" w:type="dxa"/>
@@ -4023,12 +4306,12 @@
               <w:spacing w:after="80" w:before="80"/>
               <w:ind w:firstLine="0" w:left="80" w:right="80"/>
             </w:pPr>
-            <w:r xmlns:w="http://schemas.openxmlformats.org/wordprocessingml/2006/main" xmlns:wp="http://schemas.openxmlformats.org/drawingml/2006/wordprocessingDrawing" xmlns:r="http://schemas.openxmlformats.org/officeDocument/2006/relationships" xmlns:w14="http://schemas.microsoft.com/office/word/2010/wordml">
+            <w:r>
               <w:rPr>
-                <w:rFonts w:ascii="Times" w:hAnsi="Times" w:eastAsia="Times" w:cs="Times"/>
+                <w:rFonts w:ascii="Times" w:hAnsi="Times" w:cs="Times"/>
                 <w:sz w:val="24"/>
                 <w:szCs w:val="24"/>
-                <w:color w:val="111111"/>
+                <w:color w:val="000000"/>
               </w:rPr>
               <w:t xml:space="preserve">       </w:t>
             </w:r>
@@ -4043,7 +4326,6 @@
         <w:tc>
           <w:tcPr>
             <w:tcBorders/>
-            <w:shd w:val="clear" w:color="auto" w:fill="FFFFFF"/>
             <w:tcMar>
               <w:top w:w="0" w:type="dxa"/>
               <w:bottom w:w="0" w:type="dxa"/>
@@ -4058,12 +4340,12 @@
               <w:spacing w:after="80" w:before="80"/>
               <w:ind w:firstLine="0" w:left="80" w:right="80"/>
             </w:pPr>
-            <w:r xmlns:w="http://schemas.openxmlformats.org/wordprocessingml/2006/main" xmlns:wp="http://schemas.openxmlformats.org/drawingml/2006/wordprocessingDrawing" xmlns:r="http://schemas.openxmlformats.org/officeDocument/2006/relationships" xmlns:w14="http://schemas.microsoft.com/office/word/2010/wordml">
+            <w:r>
               <w:rPr>
-                <w:rFonts w:ascii="Times" w:hAnsi="Times" w:eastAsia="Times" w:cs="Times"/>
+                <w:rFonts w:ascii="Times" w:hAnsi="Times" w:cs="Times"/>
                 <w:sz w:val="24"/>
                 <w:szCs w:val="24"/>
-                <w:color w:val="111111"/>
+                <w:color w:val="000000"/>
               </w:rPr>
               <w:t xml:space="preserve"/>
             </w:r>
@@ -4072,7 +4354,6 @@
         <w:tc>
           <w:tcPr>
             <w:tcBorders/>
-            <w:shd w:val="clear" w:color="auto" w:fill="FFFFFF"/>
             <w:tcMar>
               <w:top w:w="0" w:type="dxa"/>
               <w:bottom w:w="0" w:type="dxa"/>
@@ -4087,12 +4368,12 @@
               <w:spacing w:after="80" w:before="80"/>
               <w:ind w:firstLine="0" w:left="80" w:right="80"/>
             </w:pPr>
-            <w:r xmlns:w="http://schemas.openxmlformats.org/wordprocessingml/2006/main" xmlns:wp="http://schemas.openxmlformats.org/drawingml/2006/wordprocessingDrawing" xmlns:r="http://schemas.openxmlformats.org/officeDocument/2006/relationships" xmlns:w14="http://schemas.microsoft.com/office/word/2010/wordml">
+            <w:r>
               <w:rPr>
-                <w:rFonts w:ascii="Times" w:hAnsi="Times" w:eastAsia="Times" w:cs="Times"/>
+                <w:rFonts w:ascii="Times" w:hAnsi="Times" w:cs="Times"/>
                 <w:sz w:val="24"/>
                 <w:szCs w:val="24"/>
-                <w:color w:val="111111"/>
+                <w:color w:val="000000"/>
               </w:rPr>
               <w:t xml:space="preserve">(1.00)   </w:t>
             </w:r>
@@ -4101,7 +4382,6 @@
         <w:tc>
           <w:tcPr>
             <w:tcBorders/>
-            <w:shd w:val="clear" w:color="auto" w:fill="FFFFFF"/>
             <w:tcMar>
               <w:top w:w="0" w:type="dxa"/>
               <w:bottom w:w="0" w:type="dxa"/>
@@ -4116,12 +4396,12 @@
               <w:spacing w:after="80" w:before="80"/>
               <w:ind w:firstLine="0" w:left="80" w:right="80"/>
             </w:pPr>
-            <w:r xmlns:w="http://schemas.openxmlformats.org/wordprocessingml/2006/main" xmlns:wp="http://schemas.openxmlformats.org/drawingml/2006/wordprocessingDrawing" xmlns:r="http://schemas.openxmlformats.org/officeDocument/2006/relationships" xmlns:w14="http://schemas.microsoft.com/office/word/2010/wordml">
+            <w:r>
               <w:rPr>
-                <w:rFonts w:ascii="Times" w:hAnsi="Times" w:eastAsia="Times" w:cs="Times"/>
+                <w:rFonts w:ascii="Times" w:hAnsi="Times" w:cs="Times"/>
                 <w:sz w:val="24"/>
                 <w:szCs w:val="24"/>
-                <w:color w:val="111111"/>
+                <w:color w:val="000000"/>
               </w:rPr>
               <w:t xml:space="preserve">       </w:t>
             </w:r>
@@ -4136,7 +4416,6 @@
         <w:tc>
           <w:tcPr>
             <w:tcBorders/>
-            <w:shd w:val="clear" w:color="auto" w:fill="FFFFFF"/>
             <w:tcMar>
               <w:top w:w="0" w:type="dxa"/>
               <w:bottom w:w="0" w:type="dxa"/>
@@ -4151,12 +4430,12 @@
               <w:spacing w:after="80" w:before="80"/>
               <w:ind w:firstLine="0" w:left="80" w:right="80"/>
             </w:pPr>
-            <w:r xmlns:w="http://schemas.openxmlformats.org/wordprocessingml/2006/main" xmlns:wp="http://schemas.openxmlformats.org/drawingml/2006/wordprocessingDrawing" xmlns:r="http://schemas.openxmlformats.org/officeDocument/2006/relationships" xmlns:w14="http://schemas.microsoft.com/office/word/2010/wordml">
+            <w:r>
               <w:rPr>
-                <w:rFonts w:ascii="Times" w:hAnsi="Times" w:eastAsia="Times" w:cs="Times"/>
+                <w:rFonts w:ascii="Times" w:hAnsi="Times" w:cs="Times"/>
                 <w:sz w:val="24"/>
                 <w:szCs w:val="24"/>
-                <w:color w:val="111111"/>
+                <w:color w:val="000000"/>
               </w:rPr>
               <w:t xml:space="preserve">log(TP)</w:t>
             </w:r>
@@ -4165,7 +4444,6 @@
         <w:tc>
           <w:tcPr>
             <w:tcBorders/>
-            <w:shd w:val="clear" w:color="auto" w:fill="FFFFFF"/>
             <w:tcMar>
               <w:top w:w="0" w:type="dxa"/>
               <w:bottom w:w="0" w:type="dxa"/>
@@ -4180,12 +4458,12 @@
               <w:spacing w:after="80" w:before="80"/>
               <w:ind w:firstLine="0" w:left="80" w:right="80"/>
             </w:pPr>
-            <w:r xmlns:w="http://schemas.openxmlformats.org/wordprocessingml/2006/main" xmlns:wp="http://schemas.openxmlformats.org/drawingml/2006/wordprocessingDrawing" xmlns:r="http://schemas.openxmlformats.org/officeDocument/2006/relationships" xmlns:w14="http://schemas.microsoft.com/office/word/2010/wordml">
+            <w:r>
               <w:rPr>
-                <w:rFonts w:ascii="Times" w:hAnsi="Times" w:eastAsia="Times" w:cs="Times"/>
+                <w:rFonts w:ascii="Times" w:hAnsi="Times" w:cs="Times"/>
                 <w:sz w:val="24"/>
                 <w:szCs w:val="24"/>
-                <w:color w:val="111111"/>
+                <w:color w:val="000000"/>
               </w:rPr>
               <w:t xml:space="preserve">20.59 *  </w:t>
             </w:r>
@@ -4194,7 +4472,6 @@
         <w:tc>
           <w:tcPr>
             <w:tcBorders/>
-            <w:shd w:val="clear" w:color="auto" w:fill="FFFFFF"/>
             <w:tcMar>
               <w:top w:w="0" w:type="dxa"/>
               <w:bottom w:w="0" w:type="dxa"/>
@@ -4209,12 +4486,12 @@
               <w:spacing w:after="80" w:before="80"/>
               <w:ind w:firstLine="0" w:left="80" w:right="80"/>
             </w:pPr>
-            <w:r xmlns:w="http://schemas.openxmlformats.org/wordprocessingml/2006/main" xmlns:wp="http://schemas.openxmlformats.org/drawingml/2006/wordprocessingDrawing" xmlns:r="http://schemas.openxmlformats.org/officeDocument/2006/relationships" xmlns:w14="http://schemas.microsoft.com/office/word/2010/wordml">
+            <w:r>
               <w:rPr>
-                <w:rFonts w:ascii="Times" w:hAnsi="Times" w:eastAsia="Times" w:cs="Times"/>
+                <w:rFonts w:ascii="Times" w:hAnsi="Times" w:cs="Times"/>
                 <w:sz w:val="24"/>
                 <w:szCs w:val="24"/>
-                <w:color w:val="111111"/>
+                <w:color w:val="000000"/>
               </w:rPr>
               <w:t xml:space="preserve">       </w:t>
             </w:r>
@@ -4229,7 +4506,6 @@
         <w:tc>
           <w:tcPr>
             <w:tcBorders/>
-            <w:shd w:val="clear" w:color="auto" w:fill="FFFFFF"/>
             <w:tcMar>
               <w:top w:w="0" w:type="dxa"/>
               <w:bottom w:w="0" w:type="dxa"/>
@@ -4244,12 +4520,12 @@
               <w:spacing w:after="80" w:before="80"/>
               <w:ind w:firstLine="0" w:left="80" w:right="80"/>
             </w:pPr>
-            <w:r xmlns:w="http://schemas.openxmlformats.org/wordprocessingml/2006/main" xmlns:wp="http://schemas.openxmlformats.org/drawingml/2006/wordprocessingDrawing" xmlns:r="http://schemas.openxmlformats.org/officeDocument/2006/relationships" xmlns:w14="http://schemas.microsoft.com/office/word/2010/wordml">
+            <w:r>
               <w:rPr>
-                <w:rFonts w:ascii="Times" w:hAnsi="Times" w:eastAsia="Times" w:cs="Times"/>
+                <w:rFonts w:ascii="Times" w:hAnsi="Times" w:cs="Times"/>
                 <w:sz w:val="24"/>
                 <w:szCs w:val="24"/>
-                <w:color w:val="111111"/>
+                <w:color w:val="000000"/>
               </w:rPr>
               <w:t xml:space="preserve"/>
             </w:r>
@@ -4258,7 +4534,6 @@
         <w:tc>
           <w:tcPr>
             <w:tcBorders/>
-            <w:shd w:val="clear" w:color="auto" w:fill="FFFFFF"/>
             <w:tcMar>
               <w:top w:w="0" w:type="dxa"/>
               <w:bottom w:w="0" w:type="dxa"/>
@@ -4273,12 +4548,12 @@
               <w:spacing w:after="80" w:before="80"/>
               <w:ind w:firstLine="0" w:left="80" w:right="80"/>
             </w:pPr>
-            <w:r xmlns:w="http://schemas.openxmlformats.org/wordprocessingml/2006/main" xmlns:wp="http://schemas.openxmlformats.org/drawingml/2006/wordprocessingDrawing" xmlns:r="http://schemas.openxmlformats.org/officeDocument/2006/relationships" xmlns:w14="http://schemas.microsoft.com/office/word/2010/wordml">
+            <w:r>
               <w:rPr>
-                <w:rFonts w:ascii="Times" w:hAnsi="Times" w:eastAsia="Times" w:cs="Times"/>
+                <w:rFonts w:ascii="Times" w:hAnsi="Times" w:cs="Times"/>
                 <w:sz w:val="24"/>
                 <w:szCs w:val="24"/>
-                <w:color w:val="111111"/>
+                <w:color w:val="000000"/>
               </w:rPr>
               <w:t xml:space="preserve">(8.52)   </w:t>
             </w:r>
@@ -4287,7 +4562,6 @@
         <w:tc>
           <w:tcPr>
             <w:tcBorders/>
-            <w:shd w:val="clear" w:color="auto" w:fill="FFFFFF"/>
             <w:tcMar>
               <w:top w:w="0" w:type="dxa"/>
               <w:bottom w:w="0" w:type="dxa"/>
@@ -4302,12 +4576,12 @@
               <w:spacing w:after="80" w:before="80"/>
               <w:ind w:firstLine="0" w:left="80" w:right="80"/>
             </w:pPr>
-            <w:r xmlns:w="http://schemas.openxmlformats.org/wordprocessingml/2006/main" xmlns:wp="http://schemas.openxmlformats.org/drawingml/2006/wordprocessingDrawing" xmlns:r="http://schemas.openxmlformats.org/officeDocument/2006/relationships" xmlns:w14="http://schemas.microsoft.com/office/word/2010/wordml">
+            <w:r>
               <w:rPr>
-                <w:rFonts w:ascii="Times" w:hAnsi="Times" w:eastAsia="Times" w:cs="Times"/>
+                <w:rFonts w:ascii="Times" w:hAnsi="Times" w:cs="Times"/>
                 <w:sz w:val="24"/>
                 <w:szCs w:val="24"/>
-                <w:color w:val="111111"/>
+                <w:color w:val="000000"/>
               </w:rPr>
               <w:t xml:space="preserve">       </w:t>
             </w:r>
@@ -4322,7 +4596,6 @@
         <w:tc>
           <w:tcPr>
             <w:tcBorders/>
-            <w:shd w:val="clear" w:color="auto" w:fill="FFFFFF"/>
             <w:tcMar>
               <w:top w:w="0" w:type="dxa"/>
               <w:bottom w:w="0" w:type="dxa"/>
@@ -4337,12 +4610,12 @@
               <w:spacing w:after="80" w:before="80"/>
               <w:ind w:firstLine="0" w:left="80" w:right="80"/>
             </w:pPr>
-            <w:r xmlns:w="http://schemas.openxmlformats.org/wordprocessingml/2006/main" xmlns:wp="http://schemas.openxmlformats.org/drawingml/2006/wordprocessingDrawing" xmlns:r="http://schemas.openxmlformats.org/officeDocument/2006/relationships" xmlns:w14="http://schemas.microsoft.com/office/word/2010/wordml">
+            <w:r>
               <w:rPr>
-                <w:rFonts w:ascii="Times" w:hAnsi="Times" w:eastAsia="Times" w:cs="Times"/>
+                <w:rFonts w:ascii="Times" w:hAnsi="Times" w:cs="Times"/>
                 <w:sz w:val="24"/>
                 <w:szCs w:val="24"/>
-                <w:color w:val="111111"/>
+                <w:color w:val="000000"/>
               </w:rPr>
               <w:t xml:space="preserve">Conductivity</w:t>
             </w:r>
@@ -4351,7 +4624,6 @@
         <w:tc>
           <w:tcPr>
             <w:tcBorders/>
-            <w:shd w:val="clear" w:color="auto" w:fill="FFFFFF"/>
             <w:tcMar>
               <w:top w:w="0" w:type="dxa"/>
               <w:bottom w:w="0" w:type="dxa"/>
@@ -4366,12 +4638,12 @@
               <w:spacing w:after="80" w:before="80"/>
               <w:ind w:firstLine="0" w:left="80" w:right="80"/>
             </w:pPr>
-            <w:r xmlns:w="http://schemas.openxmlformats.org/wordprocessingml/2006/main" xmlns:wp="http://schemas.openxmlformats.org/drawingml/2006/wordprocessingDrawing" xmlns:r="http://schemas.openxmlformats.org/officeDocument/2006/relationships" xmlns:w14="http://schemas.microsoft.com/office/word/2010/wordml">
+            <w:r>
               <w:rPr>
-                <w:rFonts w:ascii="Times" w:hAnsi="Times" w:eastAsia="Times" w:cs="Times"/>
+                <w:rFonts w:ascii="Times" w:hAnsi="Times" w:cs="Times"/>
                 <w:sz w:val="24"/>
                 <w:szCs w:val="24"/>
-                <w:color w:val="111111"/>
+                <w:color w:val="000000"/>
               </w:rPr>
               <w:t xml:space="preserve">0.00 ***</w:t>
             </w:r>
@@ -4380,7 +4652,6 @@
         <w:tc>
           <w:tcPr>
             <w:tcBorders/>
-            <w:shd w:val="clear" w:color="auto" w:fill="FFFFFF"/>
             <w:tcMar>
               <w:top w:w="0" w:type="dxa"/>
               <w:bottom w:w="0" w:type="dxa"/>
@@ -4395,12 +4666,12 @@
               <w:spacing w:after="80" w:before="80"/>
               <w:ind w:firstLine="0" w:left="80" w:right="80"/>
             </w:pPr>
-            <w:r xmlns:w="http://schemas.openxmlformats.org/wordprocessingml/2006/main" xmlns:wp="http://schemas.openxmlformats.org/drawingml/2006/wordprocessingDrawing" xmlns:r="http://schemas.openxmlformats.org/officeDocument/2006/relationships" xmlns:w14="http://schemas.microsoft.com/office/word/2010/wordml">
+            <w:r>
               <w:rPr>
-                <w:rFonts w:ascii="Times" w:hAnsi="Times" w:eastAsia="Times" w:cs="Times"/>
+                <w:rFonts w:ascii="Times" w:hAnsi="Times" w:cs="Times"/>
                 <w:sz w:val="24"/>
                 <w:szCs w:val="24"/>
-                <w:color w:val="111111"/>
+                <w:color w:val="000000"/>
               </w:rPr>
               <w:t xml:space="preserve">       </w:t>
             </w:r>
@@ -4415,7 +4686,6 @@
         <w:tc>
           <w:tcPr>
             <w:tcBorders/>
-            <w:shd w:val="clear" w:color="auto" w:fill="FFFFFF"/>
             <w:tcMar>
               <w:top w:w="0" w:type="dxa"/>
               <w:bottom w:w="0" w:type="dxa"/>
@@ -4430,12 +4700,12 @@
               <w:spacing w:after="80" w:before="80"/>
               <w:ind w:firstLine="0" w:left="80" w:right="80"/>
             </w:pPr>
-            <w:r xmlns:w="http://schemas.openxmlformats.org/wordprocessingml/2006/main" xmlns:wp="http://schemas.openxmlformats.org/drawingml/2006/wordprocessingDrawing" xmlns:r="http://schemas.openxmlformats.org/officeDocument/2006/relationships" xmlns:w14="http://schemas.microsoft.com/office/word/2010/wordml">
+            <w:r>
               <w:rPr>
-                <w:rFonts w:ascii="Times" w:hAnsi="Times" w:eastAsia="Times" w:cs="Times"/>
+                <w:rFonts w:ascii="Times" w:hAnsi="Times" w:cs="Times"/>
                 <w:sz w:val="24"/>
                 <w:szCs w:val="24"/>
-                <w:color w:val="111111"/>
+                <w:color w:val="000000"/>
               </w:rPr>
               <w:t xml:space="preserve"/>
             </w:r>
@@ -4444,7 +4714,6 @@
         <w:tc>
           <w:tcPr>
             <w:tcBorders/>
-            <w:shd w:val="clear" w:color="auto" w:fill="FFFFFF"/>
             <w:tcMar>
               <w:top w:w="0" w:type="dxa"/>
               <w:bottom w:w="0" w:type="dxa"/>
@@ -4459,12 +4728,12 @@
               <w:spacing w:after="80" w:before="80"/>
               <w:ind w:firstLine="0" w:left="80" w:right="80"/>
             </w:pPr>
-            <w:r xmlns:w="http://schemas.openxmlformats.org/wordprocessingml/2006/main" xmlns:wp="http://schemas.openxmlformats.org/drawingml/2006/wordprocessingDrawing" xmlns:r="http://schemas.openxmlformats.org/officeDocument/2006/relationships" xmlns:w14="http://schemas.microsoft.com/office/word/2010/wordml">
+            <w:r>
               <w:rPr>
-                <w:rFonts w:ascii="Times" w:hAnsi="Times" w:eastAsia="Times" w:cs="Times"/>
+                <w:rFonts w:ascii="Times" w:hAnsi="Times" w:cs="Times"/>
                 <w:sz w:val="24"/>
                 <w:szCs w:val="24"/>
-                <w:color w:val="111111"/>
+                <w:color w:val="000000"/>
               </w:rPr>
               <w:t xml:space="preserve">(0.00)   </w:t>
             </w:r>
@@ -4473,7 +4742,6 @@
         <w:tc>
           <w:tcPr>
             <w:tcBorders/>
-            <w:shd w:val="clear" w:color="auto" w:fill="FFFFFF"/>
             <w:tcMar>
               <w:top w:w="0" w:type="dxa"/>
               <w:bottom w:w="0" w:type="dxa"/>
@@ -4488,12 +4756,12 @@
               <w:spacing w:after="80" w:before="80"/>
               <w:ind w:firstLine="0" w:left="80" w:right="80"/>
             </w:pPr>
-            <w:r xmlns:w="http://schemas.openxmlformats.org/wordprocessingml/2006/main" xmlns:wp="http://schemas.openxmlformats.org/drawingml/2006/wordprocessingDrawing" xmlns:r="http://schemas.openxmlformats.org/officeDocument/2006/relationships" xmlns:w14="http://schemas.microsoft.com/office/word/2010/wordml">
+            <w:r>
               <w:rPr>
-                <w:rFonts w:ascii="Times" w:hAnsi="Times" w:eastAsia="Times" w:cs="Times"/>
+                <w:rFonts w:ascii="Times" w:hAnsi="Times" w:cs="Times"/>
                 <w:sz w:val="24"/>
                 <w:szCs w:val="24"/>
-                <w:color w:val="111111"/>
+                <w:color w:val="000000"/>
               </w:rPr>
               <w:t xml:space="preserve">       </w:t>
             </w:r>
@@ -4508,7 +4776,6 @@
         <w:tc>
           <w:tcPr>
             <w:tcBorders/>
-            <w:shd w:val="clear" w:color="auto" w:fill="FFFFFF"/>
             <w:tcMar>
               <w:top w:w="0" w:type="dxa"/>
               <w:bottom w:w="0" w:type="dxa"/>
@@ -4523,12 +4790,12 @@
               <w:spacing w:after="80" w:before="80"/>
               <w:ind w:firstLine="0" w:left="80" w:right="80"/>
             </w:pPr>
-            <w:r xmlns:w="http://schemas.openxmlformats.org/wordprocessingml/2006/main" xmlns:wp="http://schemas.openxmlformats.org/drawingml/2006/wordprocessingDrawing" xmlns:r="http://schemas.openxmlformats.org/officeDocument/2006/relationships" xmlns:w14="http://schemas.microsoft.com/office/word/2010/wordml">
+            <w:r>
               <w:rPr>
-                <w:rFonts w:ascii="Times" w:hAnsi="Times" w:eastAsia="Times" w:cs="Times"/>
+                <w:rFonts w:ascii="Times" w:hAnsi="Times" w:cs="Times"/>
                 <w:sz w:val="24"/>
                 <w:szCs w:val="24"/>
-                <w:color w:val="111111"/>
+                <w:color w:val="000000"/>
               </w:rPr>
               <w:t xml:space="preserve">CRAM</w:t>
             </w:r>
@@ -4537,7 +4804,6 @@
         <w:tc>
           <w:tcPr>
             <w:tcBorders/>
-            <w:shd w:val="clear" w:color="auto" w:fill="FFFFFF"/>
             <w:tcMar>
               <w:top w:w="0" w:type="dxa"/>
               <w:bottom w:w="0" w:type="dxa"/>
@@ -4552,12 +4818,12 @@
               <w:spacing w:after="80" w:before="80"/>
               <w:ind w:firstLine="0" w:left="80" w:right="80"/>
             </w:pPr>
-            <w:r xmlns:w="http://schemas.openxmlformats.org/wordprocessingml/2006/main" xmlns:wp="http://schemas.openxmlformats.org/drawingml/2006/wordprocessingDrawing" xmlns:r="http://schemas.openxmlformats.org/officeDocument/2006/relationships" xmlns:w14="http://schemas.microsoft.com/office/word/2010/wordml">
+            <w:r>
               <w:rPr>
-                <w:rFonts w:ascii="Times" w:hAnsi="Times" w:eastAsia="Times" w:cs="Times"/>
+                <w:rFonts w:ascii="Times" w:hAnsi="Times" w:cs="Times"/>
                 <w:sz w:val="24"/>
                 <w:szCs w:val="24"/>
-                <w:color w:val="111111"/>
+                <w:color w:val="000000"/>
               </w:rPr>
               <w:t xml:space="preserve">       </w:t>
             </w:r>
@@ -4566,7 +4832,6 @@
         <w:tc>
           <w:tcPr>
             <w:tcBorders/>
-            <w:shd w:val="clear" w:color="auto" w:fill="FFFFFF"/>
             <w:tcMar>
               <w:top w:w="0" w:type="dxa"/>
               <w:bottom w:w="0" w:type="dxa"/>
@@ -4581,12 +4846,12 @@
               <w:spacing w:after="80" w:before="80"/>
               <w:ind w:firstLine="0" w:left="80" w:right="80"/>
             </w:pPr>
-            <w:r xmlns:w="http://schemas.openxmlformats.org/wordprocessingml/2006/main" xmlns:wp="http://schemas.openxmlformats.org/drawingml/2006/wordprocessingDrawing" xmlns:r="http://schemas.openxmlformats.org/officeDocument/2006/relationships" xmlns:w14="http://schemas.microsoft.com/office/word/2010/wordml">
+            <w:r>
               <w:rPr>
-                <w:rFonts w:ascii="Times" w:hAnsi="Times" w:eastAsia="Times" w:cs="Times"/>
+                <w:rFonts w:ascii="Times" w:hAnsi="Times" w:cs="Times"/>
                 <w:sz w:val="24"/>
                 <w:szCs w:val="24"/>
-                <w:color w:val="111111"/>
+                <w:color w:val="000000"/>
               </w:rPr>
               <w:t xml:space="preserve">-0.09 ***</w:t>
             </w:r>
@@ -4601,7 +4866,6 @@
         <w:tc>
           <w:tcPr>
             <w:tcBorders/>
-            <w:shd w:val="clear" w:color="auto" w:fill="FFFFFF"/>
             <w:tcMar>
               <w:top w:w="0" w:type="dxa"/>
               <w:bottom w:w="0" w:type="dxa"/>
@@ -4616,12 +4880,12 @@
               <w:spacing w:after="80" w:before="80"/>
               <w:ind w:firstLine="0" w:left="80" w:right="80"/>
             </w:pPr>
-            <w:r xmlns:w="http://schemas.openxmlformats.org/wordprocessingml/2006/main" xmlns:wp="http://schemas.openxmlformats.org/drawingml/2006/wordprocessingDrawing" xmlns:r="http://schemas.openxmlformats.org/officeDocument/2006/relationships" xmlns:w14="http://schemas.microsoft.com/office/word/2010/wordml">
+            <w:r>
               <w:rPr>
-                <w:rFonts w:ascii="Times" w:hAnsi="Times" w:eastAsia="Times" w:cs="Times"/>
+                <w:rFonts w:ascii="Times" w:hAnsi="Times" w:cs="Times"/>
                 <w:sz w:val="24"/>
                 <w:szCs w:val="24"/>
-                <w:color w:val="111111"/>
+                <w:color w:val="000000"/>
               </w:rPr>
               <w:t xml:space="preserve"/>
             </w:r>
@@ -4630,7 +4894,6 @@
         <w:tc>
           <w:tcPr>
             <w:tcBorders/>
-            <w:shd w:val="clear" w:color="auto" w:fill="FFFFFF"/>
             <w:tcMar>
               <w:top w:w="0" w:type="dxa"/>
               <w:bottom w:w="0" w:type="dxa"/>
@@ -4645,12 +4908,12 @@
               <w:spacing w:after="80" w:before="80"/>
               <w:ind w:firstLine="0" w:left="80" w:right="80"/>
             </w:pPr>
-            <w:r xmlns:w="http://schemas.openxmlformats.org/wordprocessingml/2006/main" xmlns:wp="http://schemas.openxmlformats.org/drawingml/2006/wordprocessingDrawing" xmlns:r="http://schemas.openxmlformats.org/officeDocument/2006/relationships" xmlns:w14="http://schemas.microsoft.com/office/word/2010/wordml">
+            <w:r>
               <w:rPr>
-                <w:rFonts w:ascii="Times" w:hAnsi="Times" w:eastAsia="Times" w:cs="Times"/>
+                <w:rFonts w:ascii="Times" w:hAnsi="Times" w:cs="Times"/>
                 <w:sz w:val="24"/>
                 <w:szCs w:val="24"/>
-                <w:color w:val="111111"/>
+                <w:color w:val="000000"/>
               </w:rPr>
               <w:t xml:space="preserve">       </w:t>
             </w:r>
@@ -4659,7 +4922,6 @@
         <w:tc>
           <w:tcPr>
             <w:tcBorders/>
-            <w:shd w:val="clear" w:color="auto" w:fill="FFFFFF"/>
             <w:tcMar>
               <w:top w:w="0" w:type="dxa"/>
               <w:bottom w:w="0" w:type="dxa"/>
@@ -4674,12 +4936,12 @@
               <w:spacing w:after="80" w:before="80"/>
               <w:ind w:firstLine="0" w:left="80" w:right="80"/>
             </w:pPr>
-            <w:r xmlns:w="http://schemas.openxmlformats.org/wordprocessingml/2006/main" xmlns:wp="http://schemas.openxmlformats.org/drawingml/2006/wordprocessingDrawing" xmlns:r="http://schemas.openxmlformats.org/officeDocument/2006/relationships" xmlns:w14="http://schemas.microsoft.com/office/word/2010/wordml">
+            <w:r>
               <w:rPr>
-                <w:rFonts w:ascii="Times" w:hAnsi="Times" w:eastAsia="Times" w:cs="Times"/>
+                <w:rFonts w:ascii="Times" w:hAnsi="Times" w:cs="Times"/>
                 <w:sz w:val="24"/>
                 <w:szCs w:val="24"/>
-                <w:color w:val="111111"/>
+                <w:color w:val="000000"/>
               </w:rPr>
               <w:t xml:space="preserve">(0.02)   </w:t>
             </w:r>
@@ -4694,7 +4956,6 @@
         <w:tc>
           <w:tcPr>
             <w:tcBorders/>
-            <w:shd w:val="clear" w:color="auto" w:fill="FFFFFF"/>
             <w:tcMar>
               <w:top w:w="0" w:type="dxa"/>
               <w:bottom w:w="0" w:type="dxa"/>
@@ -4709,12 +4970,12 @@
               <w:spacing w:after="80" w:before="80"/>
               <w:ind w:firstLine="0" w:left="80" w:right="80"/>
             </w:pPr>
-            <w:r xmlns:w="http://schemas.openxmlformats.org/wordprocessingml/2006/main" xmlns:wp="http://schemas.openxmlformats.org/drawingml/2006/wordprocessingDrawing" xmlns:r="http://schemas.openxmlformats.org/officeDocument/2006/relationships" xmlns:w14="http://schemas.microsoft.com/office/word/2010/wordml">
+            <w:r>
               <w:rPr>
-                <w:rFonts w:ascii="Times" w:hAnsi="Times" w:eastAsia="Times" w:cs="Times"/>
+                <w:rFonts w:ascii="Times" w:hAnsi="Times" w:cs="Times"/>
                 <w:sz w:val="24"/>
                 <w:szCs w:val="24"/>
-                <w:color w:val="111111"/>
+                <w:color w:val="000000"/>
               </w:rPr>
               <w:t xml:space="preserve">IPI</w:t>
             </w:r>
@@ -4723,7 +4984,6 @@
         <w:tc>
           <w:tcPr>
             <w:tcBorders/>
-            <w:shd w:val="clear" w:color="auto" w:fill="FFFFFF"/>
             <w:tcMar>
               <w:top w:w="0" w:type="dxa"/>
               <w:bottom w:w="0" w:type="dxa"/>
@@ -4738,12 +4998,12 @@
               <w:spacing w:after="80" w:before="80"/>
               <w:ind w:firstLine="0" w:left="80" w:right="80"/>
             </w:pPr>
-            <w:r xmlns:w="http://schemas.openxmlformats.org/wordprocessingml/2006/main" xmlns:wp="http://schemas.openxmlformats.org/drawingml/2006/wordprocessingDrawing" xmlns:r="http://schemas.openxmlformats.org/officeDocument/2006/relationships" xmlns:w14="http://schemas.microsoft.com/office/word/2010/wordml">
+            <w:r>
               <w:rPr>
-                <w:rFonts w:ascii="Times" w:hAnsi="Times" w:eastAsia="Times" w:cs="Times"/>
+                <w:rFonts w:ascii="Times" w:hAnsi="Times" w:cs="Times"/>
                 <w:sz w:val="24"/>
                 <w:szCs w:val="24"/>
-                <w:color w:val="111111"/>
+                <w:color w:val="000000"/>
               </w:rPr>
               <w:t xml:space="preserve">       </w:t>
             </w:r>
@@ -4752,7 +5012,6 @@
         <w:tc>
           <w:tcPr>
             <w:tcBorders/>
-            <w:shd w:val="clear" w:color="auto" w:fill="FFFFFF"/>
             <w:tcMar>
               <w:top w:w="0" w:type="dxa"/>
               <w:bottom w:w="0" w:type="dxa"/>
@@ -4767,12 +5026,12 @@
               <w:spacing w:after="80" w:before="80"/>
               <w:ind w:firstLine="0" w:left="80" w:right="80"/>
             </w:pPr>
-            <w:r xmlns:w="http://schemas.openxmlformats.org/wordprocessingml/2006/main" xmlns:wp="http://schemas.openxmlformats.org/drawingml/2006/wordprocessingDrawing" xmlns:r="http://schemas.openxmlformats.org/officeDocument/2006/relationships" xmlns:w14="http://schemas.microsoft.com/office/word/2010/wordml">
+            <w:r>
               <w:rPr>
-                <w:rFonts w:ascii="Times" w:hAnsi="Times" w:eastAsia="Times" w:cs="Times"/>
+                <w:rFonts w:ascii="Times" w:hAnsi="Times" w:cs="Times"/>
                 <w:sz w:val="24"/>
                 <w:szCs w:val="24"/>
-                <w:color w:val="111111"/>
+                <w:color w:val="000000"/>
               </w:rPr>
               <w:t xml:space="preserve">-0.86    </w:t>
             </w:r>
@@ -4789,7 +5048,6 @@
             <w:tcBorders>
               <w:bottom w:val="single" w:sz="8" w:space="0" w:color="000000"/>
             </w:tcBorders>
-            <w:shd w:val="clear" w:color="auto" w:fill="FFFFFF"/>
             <w:tcMar>
               <w:top w:w="0" w:type="dxa"/>
               <w:bottom w:w="0" w:type="dxa"/>
@@ -4804,12 +5062,12 @@
               <w:spacing w:after="80" w:before="80"/>
               <w:ind w:firstLine="0" w:left="80" w:right="80"/>
             </w:pPr>
-            <w:r xmlns:w="http://schemas.openxmlformats.org/wordprocessingml/2006/main" xmlns:wp="http://schemas.openxmlformats.org/drawingml/2006/wordprocessingDrawing" xmlns:r="http://schemas.openxmlformats.org/officeDocument/2006/relationships" xmlns:w14="http://schemas.microsoft.com/office/word/2010/wordml">
+            <w:r>
               <w:rPr>
-                <w:rFonts w:ascii="Times" w:hAnsi="Times" w:eastAsia="Times" w:cs="Times"/>
+                <w:rFonts w:ascii="Times" w:hAnsi="Times" w:cs="Times"/>
                 <w:sz w:val="24"/>
                 <w:szCs w:val="24"/>
-                <w:color w:val="111111"/>
+                <w:color w:val="000000"/>
               </w:rPr>
               <w:t xml:space="preserve"/>
             </w:r>
@@ -4820,7 +5078,6 @@
             <w:tcBorders>
               <w:bottom w:val="single" w:sz="8" w:space="0" w:color="000000"/>
             </w:tcBorders>
-            <w:shd w:val="clear" w:color="auto" w:fill="FFFFFF"/>
             <w:tcMar>
               <w:top w:w="0" w:type="dxa"/>
               <w:bottom w:w="0" w:type="dxa"/>
@@ -4835,12 +5092,12 @@
               <w:spacing w:after="80" w:before="80"/>
               <w:ind w:firstLine="0" w:left="80" w:right="80"/>
             </w:pPr>
-            <w:r xmlns:w="http://schemas.openxmlformats.org/wordprocessingml/2006/main" xmlns:wp="http://schemas.openxmlformats.org/drawingml/2006/wordprocessingDrawing" xmlns:r="http://schemas.openxmlformats.org/officeDocument/2006/relationships" xmlns:w14="http://schemas.microsoft.com/office/word/2010/wordml">
+            <w:r>
               <w:rPr>
-                <w:rFonts w:ascii="Times" w:hAnsi="Times" w:eastAsia="Times" w:cs="Times"/>
+                <w:rFonts w:ascii="Times" w:hAnsi="Times" w:cs="Times"/>
                 <w:sz w:val="24"/>
                 <w:szCs w:val="24"/>
-                <w:color w:val="111111"/>
+                <w:color w:val="000000"/>
               </w:rPr>
               <w:t xml:space="preserve">       </w:t>
             </w:r>
@@ -4851,7 +5108,6 @@
             <w:tcBorders>
               <w:bottom w:val="single" w:sz="8" w:space="0" w:color="000000"/>
             </w:tcBorders>
-            <w:shd w:val="clear" w:color="auto" w:fill="FFFFFF"/>
             <w:tcMar>
               <w:top w:w="0" w:type="dxa"/>
               <w:bottom w:w="0" w:type="dxa"/>
@@ -4866,12 +5122,12 @@
               <w:spacing w:after="80" w:before="80"/>
               <w:ind w:firstLine="0" w:left="80" w:right="80"/>
             </w:pPr>
-            <w:r xmlns:w="http://schemas.openxmlformats.org/wordprocessingml/2006/main" xmlns:wp="http://schemas.openxmlformats.org/drawingml/2006/wordprocessingDrawing" xmlns:r="http://schemas.openxmlformats.org/officeDocument/2006/relationships" xmlns:w14="http://schemas.microsoft.com/office/word/2010/wordml">
+            <w:r>
               <w:rPr>
-                <w:rFonts w:ascii="Times" w:hAnsi="Times" w:eastAsia="Times" w:cs="Times"/>
+                <w:rFonts w:ascii="Times" w:hAnsi="Times" w:cs="Times"/>
                 <w:sz w:val="24"/>
                 <w:szCs w:val="24"/>
-                <w:color w:val="111111"/>
+                <w:color w:val="000000"/>
               </w:rPr>
               <w:t xml:space="preserve">(1.33)   </w:t>
             </w:r>
@@ -4888,7 +5144,6 @@
             <w:tcBorders>
               <w:top w:val="single" w:sz="8" w:space="0" w:color="000000"/>
             </w:tcBorders>
-            <w:shd w:val="clear" w:color="auto" w:fill="FFFFFF"/>
             <w:tcMar>
               <w:top w:w="0" w:type="dxa"/>
               <w:bottom w:w="0" w:type="dxa"/>
@@ -4903,12 +5158,12 @@
               <w:spacing w:after="80" w:before="80"/>
               <w:ind w:firstLine="0" w:left="80" w:right="80"/>
             </w:pPr>
-            <w:r xmlns:w="http://schemas.openxmlformats.org/wordprocessingml/2006/main" xmlns:wp="http://schemas.openxmlformats.org/drawingml/2006/wordprocessingDrawing" xmlns:r="http://schemas.openxmlformats.org/officeDocument/2006/relationships" xmlns:w14="http://schemas.microsoft.com/office/word/2010/wordml">
+            <w:r>
               <w:rPr>
-                <w:rFonts w:ascii="Times" w:hAnsi="Times" w:eastAsia="Times" w:cs="Times"/>
+                <w:rFonts w:ascii="Times" w:hAnsi="Times" w:cs="Times"/>
                 <w:sz w:val="24"/>
                 <w:szCs w:val="24"/>
-                <w:color w:val="111111"/>
+                <w:color w:val="000000"/>
               </w:rPr>
               <w:t xml:space="preserve">N</w:t>
             </w:r>
@@ -4919,7 +5174,6 @@
             <w:tcBorders>
               <w:top w:val="single" w:sz="8" w:space="0" w:color="000000"/>
             </w:tcBorders>
-            <w:shd w:val="clear" w:color="auto" w:fill="FFFFFF"/>
             <w:tcMar>
               <w:top w:w="0" w:type="dxa"/>
               <w:bottom w:w="0" w:type="dxa"/>
@@ -4934,12 +5188,12 @@
               <w:spacing w:after="80" w:before="80"/>
               <w:ind w:firstLine="0" w:left="80" w:right="80"/>
             </w:pPr>
-            <w:r xmlns:w="http://schemas.openxmlformats.org/wordprocessingml/2006/main" xmlns:wp="http://schemas.openxmlformats.org/drawingml/2006/wordprocessingDrawing" xmlns:r="http://schemas.openxmlformats.org/officeDocument/2006/relationships" xmlns:w14="http://schemas.microsoft.com/office/word/2010/wordml">
+            <w:r>
               <w:rPr>
-                <w:rFonts w:ascii="Times" w:hAnsi="Times" w:eastAsia="Times" w:cs="Times"/>
+                <w:rFonts w:ascii="Times" w:hAnsi="Times" w:cs="Times"/>
                 <w:sz w:val="24"/>
                 <w:szCs w:val="24"/>
-                <w:color w:val="111111"/>
+                <w:color w:val="000000"/>
               </w:rPr>
               <w:t xml:space="preserve">200       </w:t>
             </w:r>
@@ -4950,7 +5204,6 @@
             <w:tcBorders>
               <w:top w:val="single" w:sz="8" w:space="0" w:color="000000"/>
             </w:tcBorders>
-            <w:shd w:val="clear" w:color="auto" w:fill="FFFFFF"/>
             <w:tcMar>
               <w:top w:w="0" w:type="dxa"/>
               <w:bottom w:w="0" w:type="dxa"/>
@@ -4965,12 +5218,12 @@
               <w:spacing w:after="80" w:before="80"/>
               <w:ind w:firstLine="0" w:left="80" w:right="80"/>
             </w:pPr>
-            <w:r xmlns:w="http://schemas.openxmlformats.org/wordprocessingml/2006/main" xmlns:wp="http://schemas.openxmlformats.org/drawingml/2006/wordprocessingDrawing" xmlns:r="http://schemas.openxmlformats.org/officeDocument/2006/relationships" xmlns:w14="http://schemas.microsoft.com/office/word/2010/wordml">
+            <w:r>
               <w:rPr>
-                <w:rFonts w:ascii="Times" w:hAnsi="Times" w:eastAsia="Times" w:cs="Times"/>
+                <w:rFonts w:ascii="Times" w:hAnsi="Times" w:cs="Times"/>
                 <w:sz w:val="24"/>
                 <w:szCs w:val="24"/>
-                <w:color w:val="111111"/>
+                <w:color w:val="000000"/>
               </w:rPr>
               <w:t xml:space="preserve">200       </w:t>
             </w:r>
@@ -4985,7 +5238,6 @@
         <w:tc>
           <w:tcPr>
             <w:tcBorders/>
-            <w:shd w:val="clear" w:color="auto" w:fill="FFFFFF"/>
             <w:tcMar>
               <w:top w:w="0" w:type="dxa"/>
               <w:bottom w:w="0" w:type="dxa"/>
@@ -5000,12 +5252,12 @@
               <w:spacing w:after="80" w:before="80"/>
               <w:ind w:firstLine="0" w:left="80" w:right="80"/>
             </w:pPr>
-            <w:r xmlns:w="http://schemas.openxmlformats.org/wordprocessingml/2006/main" xmlns:wp="http://schemas.openxmlformats.org/drawingml/2006/wordprocessingDrawing" xmlns:r="http://schemas.openxmlformats.org/officeDocument/2006/relationships" xmlns:w14="http://schemas.microsoft.com/office/word/2010/wordml">
+            <w:r>
               <w:rPr>
-                <w:rFonts w:ascii="Times" w:hAnsi="Times" w:eastAsia="Times" w:cs="Times"/>
+                <w:rFonts w:ascii="Times" w:hAnsi="Times" w:cs="Times"/>
                 <w:sz w:val="24"/>
                 <w:szCs w:val="24"/>
-                <w:color w:val="111111"/>
+                <w:color w:val="000000"/>
               </w:rPr>
               <w:t xml:space="preserve">AIC</w:t>
             </w:r>
@@ -5014,7 +5266,6 @@
         <w:tc>
           <w:tcPr>
             <w:tcBorders/>
-            <w:shd w:val="clear" w:color="auto" w:fill="FFFFFF"/>
             <w:tcMar>
               <w:top w:w="0" w:type="dxa"/>
               <w:bottom w:w="0" w:type="dxa"/>
@@ -5029,12 +5280,12 @@
               <w:spacing w:after="80" w:before="80"/>
               <w:ind w:firstLine="0" w:left="80" w:right="80"/>
             </w:pPr>
-            <w:r xmlns:w="http://schemas.openxmlformats.org/wordprocessingml/2006/main" xmlns:wp="http://schemas.openxmlformats.org/drawingml/2006/wordprocessingDrawing" xmlns:r="http://schemas.openxmlformats.org/officeDocument/2006/relationships" xmlns:w14="http://schemas.microsoft.com/office/word/2010/wordml">
+            <w:r>
               <w:rPr>
-                <w:rFonts w:ascii="Times" w:hAnsi="Times" w:eastAsia="Times" w:cs="Times"/>
+                <w:rFonts w:ascii="Times" w:hAnsi="Times" w:cs="Times"/>
                 <w:sz w:val="24"/>
                 <w:szCs w:val="24"/>
-                <w:color w:val="111111"/>
+                <w:color w:val="000000"/>
               </w:rPr>
               <w:t xml:space="preserve">134.53    </w:t>
             </w:r>
@@ -5043,7 +5294,6 @@
         <w:tc>
           <w:tcPr>
             <w:tcBorders/>
-            <w:shd w:val="clear" w:color="auto" w:fill="FFFFFF"/>
             <w:tcMar>
               <w:top w:w="0" w:type="dxa"/>
               <w:bottom w:w="0" w:type="dxa"/>
@@ -5058,12 +5308,12 @@
               <w:spacing w:after="80" w:before="80"/>
               <w:ind w:firstLine="0" w:left="80" w:right="80"/>
             </w:pPr>
-            <w:r xmlns:w="http://schemas.openxmlformats.org/wordprocessingml/2006/main" xmlns:wp="http://schemas.openxmlformats.org/drawingml/2006/wordprocessingDrawing" xmlns:r="http://schemas.openxmlformats.org/officeDocument/2006/relationships" xmlns:w14="http://schemas.microsoft.com/office/word/2010/wordml">
+            <w:r>
               <w:rPr>
-                <w:rFonts w:ascii="Times" w:hAnsi="Times" w:eastAsia="Times" w:cs="Times"/>
+                <w:rFonts w:ascii="Times" w:hAnsi="Times" w:cs="Times"/>
                 <w:sz w:val="24"/>
                 <w:szCs w:val="24"/>
-                <w:color w:val="111111"/>
+                <w:color w:val="000000"/>
               </w:rPr>
               <w:t xml:space="preserve">181.40    </w:t>
             </w:r>
@@ -5078,7 +5328,6 @@
         <w:tc>
           <w:tcPr>
             <w:tcBorders/>
-            <w:shd w:val="clear" w:color="auto" w:fill="FFFFFF"/>
             <w:tcMar>
               <w:top w:w="0" w:type="dxa"/>
               <w:bottom w:w="0" w:type="dxa"/>
@@ -5093,12 +5342,12 @@
               <w:spacing w:after="80" w:before="80"/>
               <w:ind w:firstLine="0" w:left="80" w:right="80"/>
             </w:pPr>
-            <w:r xmlns:w="http://schemas.openxmlformats.org/wordprocessingml/2006/main" xmlns:wp="http://schemas.openxmlformats.org/drawingml/2006/wordprocessingDrawing" xmlns:r="http://schemas.openxmlformats.org/officeDocument/2006/relationships" xmlns:w14="http://schemas.microsoft.com/office/word/2010/wordml">
+            <w:r>
               <w:rPr>
-                <w:rFonts w:ascii="Times" w:hAnsi="Times" w:eastAsia="Times" w:cs="Times"/>
+                <w:rFonts w:ascii="Times" w:hAnsi="Times" w:cs="Times"/>
                 <w:sz w:val="24"/>
                 <w:szCs w:val="24"/>
-                <w:color w:val="111111"/>
+                <w:color w:val="000000"/>
               </w:rPr>
               <w:t xml:space="preserve">BIC</w:t>
             </w:r>
@@ -5107,7 +5356,6 @@
         <w:tc>
           <w:tcPr>
             <w:tcBorders/>
-            <w:shd w:val="clear" w:color="auto" w:fill="FFFFFF"/>
             <w:tcMar>
               <w:top w:w="0" w:type="dxa"/>
               <w:bottom w:w="0" w:type="dxa"/>
@@ -5122,12 +5370,12 @@
               <w:spacing w:after="80" w:before="80"/>
               <w:ind w:firstLine="0" w:left="80" w:right="80"/>
             </w:pPr>
-            <w:r xmlns:w="http://schemas.openxmlformats.org/wordprocessingml/2006/main" xmlns:wp="http://schemas.openxmlformats.org/drawingml/2006/wordprocessingDrawing" xmlns:r="http://schemas.openxmlformats.org/officeDocument/2006/relationships" xmlns:w14="http://schemas.microsoft.com/office/word/2010/wordml">
+            <w:r>
               <w:rPr>
-                <w:rFonts w:ascii="Times" w:hAnsi="Times" w:eastAsia="Times" w:cs="Times"/>
+                <w:rFonts w:ascii="Times" w:hAnsi="Times" w:cs="Times"/>
                 <w:sz w:val="24"/>
                 <w:szCs w:val="24"/>
-                <w:color w:val="111111"/>
+                <w:color w:val="000000"/>
               </w:rPr>
               <w:t xml:space="preserve">147.73    </w:t>
             </w:r>
@@ -5136,7 +5384,6 @@
         <w:tc>
           <w:tcPr>
             <w:tcBorders/>
-            <w:shd w:val="clear" w:color="auto" w:fill="FFFFFF"/>
             <w:tcMar>
               <w:top w:w="0" w:type="dxa"/>
               <w:bottom w:w="0" w:type="dxa"/>
@@ -5151,12 +5398,12 @@
               <w:spacing w:after="80" w:before="80"/>
               <w:ind w:firstLine="0" w:left="80" w:right="80"/>
             </w:pPr>
-            <w:r xmlns:w="http://schemas.openxmlformats.org/wordprocessingml/2006/main" xmlns:wp="http://schemas.openxmlformats.org/drawingml/2006/wordprocessingDrawing" xmlns:r="http://schemas.openxmlformats.org/officeDocument/2006/relationships" xmlns:w14="http://schemas.microsoft.com/office/word/2010/wordml">
+            <w:r>
               <w:rPr>
-                <w:rFonts w:ascii="Times" w:hAnsi="Times" w:eastAsia="Times" w:cs="Times"/>
+                <w:rFonts w:ascii="Times" w:hAnsi="Times" w:cs="Times"/>
                 <w:sz w:val="24"/>
                 <w:szCs w:val="24"/>
-                <w:color w:val="111111"/>
+                <w:color w:val="000000"/>
               </w:rPr>
               <w:t xml:space="preserve">191.29    </w:t>
             </w:r>
@@ -5173,7 +5420,6 @@
             <w:tcBorders>
               <w:bottom w:val="single" w:sz="8" w:space="0" w:color="000000"/>
             </w:tcBorders>
-            <w:shd w:val="clear" w:color="auto" w:fill="FFFFFF"/>
             <w:tcMar>
               <w:top w:w="0" w:type="dxa"/>
               <w:bottom w:w="0" w:type="dxa"/>
@@ -5188,12 +5434,12 @@
               <w:spacing w:after="80" w:before="80"/>
               <w:ind w:firstLine="0" w:left="80" w:right="80"/>
             </w:pPr>
-            <w:r xmlns:w="http://schemas.openxmlformats.org/wordprocessingml/2006/main" xmlns:wp="http://schemas.openxmlformats.org/drawingml/2006/wordprocessingDrawing" xmlns:r="http://schemas.openxmlformats.org/officeDocument/2006/relationships" xmlns:w14="http://schemas.microsoft.com/office/word/2010/wordml">
+            <w:r>
               <w:rPr>
-                <w:rFonts w:ascii="Times" w:hAnsi="Times" w:eastAsia="Times" w:cs="Times"/>
+                <w:rFonts w:ascii="Times" w:hAnsi="Times" w:cs="Times"/>
                 <w:sz w:val="24"/>
                 <w:szCs w:val="24"/>
-                <w:color w:val="111111"/>
+                <w:color w:val="000000"/>
               </w:rPr>
               <w:t xml:space="preserve">Pseudo R2</w:t>
             </w:r>
@@ -5204,7 +5450,6 @@
             <w:tcBorders>
               <w:bottom w:val="single" w:sz="8" w:space="0" w:color="000000"/>
             </w:tcBorders>
-            <w:shd w:val="clear" w:color="auto" w:fill="FFFFFF"/>
             <w:tcMar>
               <w:top w:w="0" w:type="dxa"/>
               <w:bottom w:w="0" w:type="dxa"/>
@@ -5219,12 +5464,12 @@
               <w:spacing w:after="80" w:before="80"/>
               <w:ind w:firstLine="0" w:left="80" w:right="80"/>
             </w:pPr>
-            <w:r xmlns:w="http://schemas.openxmlformats.org/wordprocessingml/2006/main" xmlns:wp="http://schemas.openxmlformats.org/drawingml/2006/wordprocessingDrawing" xmlns:r="http://schemas.openxmlformats.org/officeDocument/2006/relationships" xmlns:w14="http://schemas.microsoft.com/office/word/2010/wordml">
+            <w:r>
               <w:rPr>
-                <w:rFonts w:ascii="Times" w:hAnsi="Times" w:eastAsia="Times" w:cs="Times"/>
+                <w:rFonts w:ascii="Times" w:hAnsi="Times" w:cs="Times"/>
                 <w:sz w:val="24"/>
                 <w:szCs w:val="24"/>
-                <w:color w:val="111111"/>
+                <w:color w:val="000000"/>
               </w:rPr>
               <w:t xml:space="preserve">0.64    </w:t>
             </w:r>
@@ -5235,7 +5480,6 @@
             <w:tcBorders>
               <w:bottom w:val="single" w:sz="8" w:space="0" w:color="000000"/>
             </w:tcBorders>
-            <w:shd w:val="clear" w:color="auto" w:fill="FFFFFF"/>
             <w:tcMar>
               <w:top w:w="0" w:type="dxa"/>
               <w:bottom w:w="0" w:type="dxa"/>
@@ -5250,12 +5494,12 @@
               <w:spacing w:after="80" w:before="80"/>
               <w:ind w:firstLine="0" w:left="80" w:right="80"/>
             </w:pPr>
-            <w:r xmlns:w="http://schemas.openxmlformats.org/wordprocessingml/2006/main" xmlns:wp="http://schemas.openxmlformats.org/drawingml/2006/wordprocessingDrawing" xmlns:r="http://schemas.openxmlformats.org/officeDocument/2006/relationships" xmlns:w14="http://schemas.microsoft.com/office/word/2010/wordml">
+            <w:r>
               <w:rPr>
-                <w:rFonts w:ascii="Times" w:hAnsi="Times" w:eastAsia="Times" w:cs="Times"/>
+                <w:rFonts w:ascii="Times" w:hAnsi="Times" w:cs="Times"/>
                 <w:sz w:val="24"/>
                 <w:szCs w:val="24"/>
-                <w:color w:val="111111"/>
+                <w:color w:val="000000"/>
               </w:rPr>
               <w:t xml:space="preserve">0.42    </w:t>
             </w:r>
@@ -5270,10 +5514,7 @@
         <w:tc>
           <w:tcPr>
             <w:gridSpan w:val="3"/>
-            <w:tcBorders>
-              <w:top w:val="single" w:sz="8" w:space="0" w:color="000000"/>
-            </w:tcBorders>
-            <w:shd w:val="clear" w:color="auto" w:fill="FFFFFF"/>
+            <w:tcBorders/>
             <w:tcMar>
               <w:top w:w="0" w:type="dxa"/>
               <w:bottom w:w="0" w:type="dxa"/>
@@ -5288,12 +5529,12 @@
               <w:spacing w:after="80" w:before="80"/>
               <w:ind w:firstLine="0" w:left="80" w:right="80"/>
             </w:pPr>
-            <w:r xmlns:w="http://schemas.openxmlformats.org/wordprocessingml/2006/main" xmlns:wp="http://schemas.openxmlformats.org/drawingml/2006/wordprocessingDrawing" xmlns:r="http://schemas.openxmlformats.org/officeDocument/2006/relationships" xmlns:w14="http://schemas.microsoft.com/office/word/2010/wordml">
+            <w:r>
               <w:rPr>
-                <w:rFonts w:ascii="Times" w:hAnsi="Times" w:eastAsia="Times" w:cs="Times"/>
+                <w:rFonts w:ascii="Times" w:hAnsi="Times" w:cs="Times"/>
                 <w:sz w:val="24"/>
                 <w:szCs w:val="24"/>
-                <w:color w:val="111111"/>
+                <w:color w:val="000000"/>
               </w:rPr>
               <w:t xml:space="preserve"> *** p &lt; 0.001;  ** p &lt; 0.01;  * p &lt; 0.05.</w:t>
             </w:r>
@@ -5311,19 +5552,58 @@
       </w:r>
       <w:bookmarkEnd w:id="50"/>
     </w:p>
-    <w:bookmarkStart w:id="81" w:name="refs"/>
-    <w:bookmarkStart w:id="52" w:name="ref-Beck18f"/>
+    <w:bookmarkStart w:id="94" w:name="refs"/>
+    <w:bookmarkStart w:id="52" w:name="ref-Bay12"/>
     <w:p>
       <w:pPr>
         <w:pStyle w:val="Bibliography"/>
       </w:pPr>
       <w:r>
+        <w:t xml:space="preserve">Bay, S. M., and S. B. Weisberg. 2012. “Framework for Interpreting Sediment Quality Triad Data.”</w:t>
+      </w:r>
+      <w:r>
+        <w:t xml:space="preserve"> </w:t>
+      </w:r>
+      <w:r>
+        <w:rPr>
+          <w:i/>
+        </w:rPr>
+        <w:t xml:space="preserve">Integrated Environmental Assessment and Management</w:t>
+      </w:r>
+      <w:r>
+        <w:t xml:space="preserve"> </w:t>
+      </w:r>
+      <w:r>
+        <w:t xml:space="preserve">8 (4):589–96.</w:t>
+      </w:r>
+      <w:r>
+        <w:t xml:space="preserve"> </w:t>
+      </w:r>
+      <w:hyperlink r:id="rId51">
+        <w:r>
+          <w:rPr>
+            <w:rStyle w:val="Hyperlink"/>
+          </w:rPr>
+          <w:t xml:space="preserve">https://doi.org/10.1002/ieam.118</w:t>
+        </w:r>
+      </w:hyperlink>
+      <w:r>
+        <w:t xml:space="preserve">.</w:t>
+      </w:r>
+    </w:p>
+    <w:bookmarkEnd w:id="52"/>
+    <w:bookmarkStart w:id="54" w:name="ref-Beck18f"/>
+    <w:p>
+      <w:pPr>
+        <w:pStyle w:val="Bibliography"/>
+      </w:pPr>
+      <w:r>
         <w:t xml:space="preserve">Beck, M. W., and R. D. Mazor. 2018. “SCCWRP/SQI: v1.2.0 (Version 1.2.0). Zenodo,</w:t>
       </w:r>
       <w:r>
         <w:t xml:space="preserve"> </w:t>
       </w:r>
-      <w:hyperlink r:id="rId51">
+      <w:hyperlink r:id="rId53">
         <w:r>
           <w:rPr>
             <w:rStyle w:val="Hyperlink"/>
@@ -5335,8 +5615,8 @@
         <w:t xml:space="preserve">.”</w:t>
       </w:r>
     </w:p>
-    <w:bookmarkEnd w:id="52"/>
-    <w:bookmarkStart w:id="54" w:name="ref-Cao07"/>
+    <w:bookmarkEnd w:id="54"/>
+    <w:bookmarkStart w:id="56" w:name="ref-Cao07"/>
     <w:p>
       <w:pPr>
         <w:pStyle w:val="Bibliography"/>
@@ -5357,12 +5637,12 @@
         <w:t xml:space="preserve"> </w:t>
       </w:r>
       <w:r>
-        <w:t xml:space="preserve">26 (3): 566–85.</w:t>
-      </w:r>
-      <w:r>
-        <w:t xml:space="preserve"> </w:t>
-      </w:r>
-      <w:hyperlink r:id="rId53">
+        <w:t xml:space="preserve">26 (3):566–85.</w:t>
+      </w:r>
+      <w:r>
+        <w:t xml:space="preserve"> </w:t>
+      </w:r>
+      <w:hyperlink r:id="rId55">
         <w:r>
           <w:rPr>
             <w:rStyle w:val="Hyperlink"/>
@@ -5374,8 +5654,8 @@
         <w:t xml:space="preserve">.</w:t>
       </w:r>
     </w:p>
-    <w:bookmarkEnd w:id="54"/>
-    <w:bookmarkStart w:id="55" w:name="ref-CCME01"/>
+    <w:bookmarkEnd w:id="56"/>
+    <w:bookmarkStart w:id="57" w:name="ref-CCME01"/>
     <w:p>
       <w:pPr>
         <w:pStyle w:val="Bibliography"/>
@@ -5384,8 +5664,8 @@
         <w:t xml:space="preserve">CCME (Canadian Council of Ministers of the Environment). 2001. “Canadian water quality guidelines for the protection of aquatic life: CCME Water Quality Index 1.0, Technical Report. In: Canadian environmental quality guidelines.” Winnipeg, Manitoba: Canadian Council of Ministers of the Environment.</w:t>
       </w:r>
     </w:p>
-    <w:bookmarkEnd w:id="55"/>
-    <w:bookmarkStart w:id="57" w:name="ref-Chang18"/>
+    <w:bookmarkEnd w:id="57"/>
+    <w:bookmarkStart w:id="59" w:name="ref-Chang18"/>
     <w:p>
       <w:pPr>
         <w:pStyle w:val="Bibliography"/>
@@ -5408,7 +5688,7 @@
       <w:r>
         <w:t xml:space="preserve"> </w:t>
       </w:r>
-      <w:hyperlink r:id="rId56">
+      <w:hyperlink r:id="rId58">
         <w:r>
           <w:rPr>
             <w:rStyle w:val="Hyperlink"/>
@@ -5420,8 +5700,8 @@
         <w:t xml:space="preserve">.</w:t>
       </w:r>
     </w:p>
-    <w:bookmarkEnd w:id="57"/>
-    <w:bookmarkStart w:id="59" w:name="ref-Collins07"/>
+    <w:bookmarkEnd w:id="59"/>
+    <w:bookmarkStart w:id="61" w:name="ref-Collins07"/>
     <w:p>
       <w:pPr>
         <w:pStyle w:val="Bibliography"/>
@@ -5441,7 +5721,7 @@
       <w:r>
         <w:t xml:space="preserve"> </w:t>
       </w:r>
-      <w:hyperlink r:id="rId58">
+      <w:hyperlink r:id="rId60">
         <w:r>
           <w:rPr>
             <w:rStyle w:val="Hyperlink"/>
@@ -5453,8 +5733,8 @@
         <w:t xml:space="preserve">.</w:t>
       </w:r>
     </w:p>
-    <w:bookmarkEnd w:id="59"/>
-    <w:bookmarkStart w:id="60" w:name="ref-Fox11"/>
+    <w:bookmarkEnd w:id="61"/>
+    <w:bookmarkStart w:id="62" w:name="ref-Fox11"/>
     <w:p>
       <w:pPr>
         <w:pStyle w:val="Bibliography"/>
@@ -5475,18 +5755,160 @@
         <w:t xml:space="preserve">. Thousand Oaks, California: SAGE Publications Inc.</w:t>
       </w:r>
     </w:p>
-    <w:bookmarkEnd w:id="60"/>
-    <w:bookmarkStart w:id="61" w:name="ref-Mazor15"/>
+    <w:bookmarkEnd w:id="62"/>
+    <w:bookmarkStart w:id="64" w:name="ref-Hawkins00b"/>
     <w:p>
       <w:pPr>
         <w:pStyle w:val="Bibliography"/>
       </w:pPr>
       <w:r>
+        <w:t xml:space="preserve">Hawkins, C. P., R. H. Norris, J. N. Hogue, and J. W. Feminella. 2000. “Development and Evaluation of Predictive Models for Measuring the Biological Integrity of Streams.”</w:t>
+      </w:r>
+      <w:r>
+        <w:t xml:space="preserve"> </w:t>
+      </w:r>
+      <w:r>
+        <w:rPr>
+          <w:i/>
+        </w:rPr>
+        <w:t xml:space="preserve">Ecological Applications</w:t>
+      </w:r>
+      <w:r>
+        <w:t xml:space="preserve"> </w:t>
+      </w:r>
+      <w:r>
+        <w:t xml:space="preserve">10 (5):1456–77.</w:t>
+      </w:r>
+      <w:r>
+        <w:t xml:space="preserve"> </w:t>
+      </w:r>
+      <w:hyperlink r:id="rId63">
+        <w:r>
+          <w:rPr>
+            <w:rStyle w:val="Hyperlink"/>
+          </w:rPr>
+          <w:t xml:space="preserve">https://doi.org/10.1890/1051-0761(2000)010[1456:DAEOPM]2.0.CO;2</w:t>
+        </w:r>
+      </w:hyperlink>
+      <w:r>
+        <w:t xml:space="preserve">.</w:t>
+      </w:r>
+    </w:p>
+    <w:bookmarkEnd w:id="64"/>
+    <w:bookmarkStart w:id="66" w:name="ref-Hurley12"/>
+    <w:p>
+      <w:pPr>
+        <w:pStyle w:val="Bibliography"/>
+      </w:pPr>
+      <w:r>
+        <w:t xml:space="preserve">Hurley, T., R. Sadiq, and A. Mazumder. 2012. “Adaptation and Evaluation of the Canadian Council of Ministers of the Environment Water Quality Index (CCME WQI) for Use as an Effective Tool to Characterize Drinking Source Water Quality.”</w:t>
+      </w:r>
+      <w:r>
+        <w:t xml:space="preserve"> </w:t>
+      </w:r>
+      <w:r>
+        <w:rPr>
+          <w:i/>
+        </w:rPr>
+        <w:t xml:space="preserve">Water Research</w:t>
+      </w:r>
+      <w:r>
+        <w:t xml:space="preserve"> </w:t>
+      </w:r>
+      <w:r>
+        <w:t xml:space="preserve">46 (11):3544–52.</w:t>
+      </w:r>
+      <w:r>
+        <w:t xml:space="preserve"> </w:t>
+      </w:r>
+      <w:hyperlink r:id="rId65">
+        <w:r>
+          <w:rPr>
+            <w:rStyle w:val="Hyperlink"/>
+          </w:rPr>
+          <w:t xml:space="preserve">https://doi.org/10.1016/j.watres.2012.03.061</w:t>
+        </w:r>
+      </w:hyperlink>
+      <w:r>
+        <w:t xml:space="preserve">.</w:t>
+      </w:r>
+    </w:p>
+    <w:bookmarkEnd w:id="66"/>
+    <w:bookmarkStart w:id="67" w:name="ref-Karr81"/>
+    <w:p>
+      <w:pPr>
+        <w:pStyle w:val="Bibliography"/>
+      </w:pPr>
+      <w:r>
+        <w:t xml:space="preserve">Karr, J. R. 1981. “Assessment of Biotic Integrity Using Fish Communities.”</w:t>
+      </w:r>
+      <w:r>
+        <w:t xml:space="preserve"> </w:t>
+      </w:r>
+      <w:r>
+        <w:rPr>
+          <w:i/>
+        </w:rPr>
+        <w:t xml:space="preserve">Fisheries</w:t>
+      </w:r>
+      <w:r>
+        <w:t xml:space="preserve"> </w:t>
+      </w:r>
+      <w:r>
+        <w:t xml:space="preserve">6 (6):21–27.</w:t>
+      </w:r>
+    </w:p>
+    <w:bookmarkEnd w:id="67"/>
+    <w:bookmarkStart w:id="69" w:name="ref-Maddock99"/>
+    <w:p>
+      <w:pPr>
+        <w:pStyle w:val="Bibliography"/>
+      </w:pPr>
+      <w:r>
+        <w:t xml:space="preserve">Maddock, I. 1999. “The Importance of Physical Habitat Assessment for Evaluating River Health.”</w:t>
+      </w:r>
+      <w:r>
+        <w:t xml:space="preserve"> </w:t>
+      </w:r>
+      <w:r>
+        <w:rPr>
+          <w:i/>
+        </w:rPr>
+        <w:t xml:space="preserve">Freshwater Biology</w:t>
+      </w:r>
+      <w:r>
+        <w:t xml:space="preserve"> </w:t>
+      </w:r>
+      <w:r>
+        <w:t xml:space="preserve">41 (2):373–91.</w:t>
+      </w:r>
+      <w:r>
+        <w:t xml:space="preserve"> </w:t>
+      </w:r>
+      <w:hyperlink r:id="rId68">
+        <w:r>
+          <w:rPr>
+            <w:rStyle w:val="Hyperlink"/>
+          </w:rPr>
+          <w:t xml:space="preserve">https://doi.org/10.1046/j.1365-2427.1999.00437.x</w:t>
+        </w:r>
+      </w:hyperlink>
+      <w:r>
+        <w:t xml:space="preserve">.</w:t>
+      </w:r>
+    </w:p>
+    <w:bookmarkEnd w:id="69"/>
+    <w:bookmarkStart w:id="70" w:name="ref-Mazor15"/>
+    <w:p>
+      <w:pPr>
+        <w:pStyle w:val="Bibliography"/>
+      </w:pPr>
+      <w:r>
         <w:t xml:space="preserve">Mazor, R. D. 2015. “Bioassessment of Perennial Streams in Southern California: A Report on the First Five Years of the Stormwater Monitoring Coalition’s Regional Stream Survey.” 844. Costa Mesa, California: Southern California Coastal Water Research Project.</w:t>
       </w:r>
     </w:p>
-    <w:bookmarkEnd w:id="61"/>
-    <w:bookmarkStart w:id="62" w:name="ref-Mazor16"/>
+    <w:bookmarkEnd w:id="70"/>
+    <w:bookmarkStart w:id="71" w:name="ref-Mazor16"/>
     <w:p>
       <w:pPr>
         <w:pStyle w:val="Bibliography"/>
@@ -5507,11 +5929,11 @@
         <w:t xml:space="preserve"> </w:t>
       </w:r>
       <w:r>
-        <w:t xml:space="preserve">35 (1): 249–71.</w:t>
-      </w:r>
-    </w:p>
-    <w:bookmarkEnd w:id="62"/>
-    <w:bookmarkStart w:id="64" w:name="ref-Moss87"/>
+        <w:t xml:space="preserve">35 (1):249–71.</w:t>
+      </w:r>
+    </w:p>
+    <w:bookmarkEnd w:id="71"/>
+    <w:bookmarkStart w:id="73" w:name="ref-Moss87"/>
     <w:p>
       <w:pPr>
         <w:pStyle w:val="Bibliography"/>
@@ -5532,12 +5954,12 @@
         <w:t xml:space="preserve"> </w:t>
       </w:r>
       <w:r>
-        <w:t xml:space="preserve">17 (1): 41–52.</w:t>
-      </w:r>
-      <w:r>
-        <w:t xml:space="preserve"> </w:t>
-      </w:r>
-      <w:hyperlink r:id="rId63">
+        <w:t xml:space="preserve">17 (1):41–52.</w:t>
+      </w:r>
+      <w:r>
+        <w:t xml:space="preserve"> </w:t>
+      </w:r>
+      <w:hyperlink r:id="rId72">
         <w:r>
           <w:rPr>
             <w:rStyle w:val="Hyperlink"/>
@@ -5549,18 +5971,65 @@
         <w:t xml:space="preserve">.</w:t>
       </w:r>
     </w:p>
-    <w:bookmarkEnd w:id="64"/>
-    <w:bookmarkStart w:id="65" w:name="ref-Ode07"/>
+    <w:bookmarkEnd w:id="73"/>
+    <w:bookmarkStart w:id="74" w:name="ref-NRC90"/>
     <w:p>
       <w:pPr>
         <w:pStyle w:val="Bibliography"/>
       </w:pPr>
       <w:r>
+        <w:t xml:space="preserve">National Research Council. 1990.</w:t>
+      </w:r>
+      <w:r>
+        <w:t xml:space="preserve"> </w:t>
+      </w:r>
+      <w:r>
+        <w:rPr>
+          <w:i/>
+        </w:rPr>
+        <w:t xml:space="preserve">Managing Troubled Waters: The Role of Marine Environmental Monitoring</w:t>
+      </w:r>
+      <w:r>
+        <w:t xml:space="preserve">. Washington, DC: National Academy Press.</w:t>
+      </w:r>
+    </w:p>
+    <w:bookmarkEnd w:id="74"/>
+    <w:bookmarkStart w:id="75" w:name="ref-Ode07"/>
+    <w:p>
+      <w:pPr>
+        <w:pStyle w:val="Bibliography"/>
+      </w:pPr>
+      <w:r>
         <w:t xml:space="preserve">Ode, P. R. 2007. “Standard Operating Procedures for Collecting Benthic Macroinvertebrate Samples and Associated Physical and Chemical Data for Ambient Bioassessment in California.” Surface Water Ambient Monitoring Program. Sacramento, CA.</w:t>
       </w:r>
     </w:p>
-    <w:bookmarkEnd w:id="65"/>
-    <w:bookmarkStart w:id="67" w:name="ref-Pan02"/>
+    <w:bookmarkEnd w:id="75"/>
+    <w:bookmarkStart w:id="76" w:name="ref-Ode16"/>
+    <w:p>
+      <w:pPr>
+        <w:pStyle w:val="Bibliography"/>
+      </w:pPr>
+      <w:r>
+        <w:t xml:space="preserve">Ode, P. R., A. C. Rehn, R. D. Mazor, K. C. Schiff, E. D. Stein, J. T. May, L. R. Brown, et al. 2016. “Evaluating the Adequacy of a Reference-Site Pool for Ecological Assessments in Environmentally Complex Regions.”</w:t>
+      </w:r>
+      <w:r>
+        <w:t xml:space="preserve"> </w:t>
+      </w:r>
+      <w:r>
+        <w:rPr>
+          <w:i/>
+        </w:rPr>
+        <w:t xml:space="preserve">Freshwater Science</w:t>
+      </w:r>
+      <w:r>
+        <w:t xml:space="preserve"> </w:t>
+      </w:r>
+      <w:r>
+        <w:t xml:space="preserve">35 (1):237–48.</w:t>
+      </w:r>
+    </w:p>
+    <w:bookmarkEnd w:id="76"/>
+    <w:bookmarkStart w:id="78" w:name="ref-Pan02"/>
     <w:p>
       <w:pPr>
         <w:pStyle w:val="Bibliography"/>
@@ -5581,12 +6050,12 @@
         <w:t xml:space="preserve"> </w:t>
       </w:r>
       <w:r>
-        <w:t xml:space="preserve">35 (3): 460–68.</w:t>
-      </w:r>
-      <w:r>
-        <w:t xml:space="preserve"> </w:t>
-      </w:r>
-      <w:hyperlink r:id="rId66">
+        <w:t xml:space="preserve">35 (3):460–68.</w:t>
+      </w:r>
+      <w:r>
+        <w:t xml:space="preserve"> </w:t>
+      </w:r>
+      <w:hyperlink r:id="rId77">
         <w:r>
           <w:rPr>
             <w:rStyle w:val="Hyperlink"/>
@@ -5598,18 +6067,57 @@
         <w:t xml:space="preserve">.</w:t>
       </w:r>
     </w:p>
-    <w:bookmarkEnd w:id="67"/>
-    <w:bookmarkStart w:id="68" w:name="ref-RDCT18"/>
+    <w:bookmarkEnd w:id="78"/>
+    <w:bookmarkStart w:id="80" w:name="ref-Paulsen08"/>
     <w:p>
       <w:pPr>
         <w:pStyle w:val="Bibliography"/>
       </w:pPr>
       <w:r>
+        <w:t xml:space="preserve">Paulsen, S. G., A. Mayio, D. V. Peck, J. L. Stoddard, E. Tarquinio, S. M. Holdsworth, J. V. Sickle, et al. 2008. “Condition of Stream Ecosystems in the US: An Overview of the First National Assessment.”</w:t>
+      </w:r>
+      <w:r>
+        <w:t xml:space="preserve"> </w:t>
+      </w:r>
+      <w:r>
+        <w:rPr>
+          <w:i/>
+        </w:rPr>
+        <w:t xml:space="preserve">Journal of the North American Benthological Society</w:t>
+      </w:r>
+      <w:r>
+        <w:t xml:space="preserve"> </w:t>
+      </w:r>
+      <w:r>
+        <w:t xml:space="preserve">27 (4):812–21.</w:t>
+      </w:r>
+      <w:r>
+        <w:t xml:space="preserve"> </w:t>
+      </w:r>
+      <w:hyperlink r:id="rId79">
+        <w:r>
+          <w:rPr>
+            <w:rStyle w:val="Hyperlink"/>
+          </w:rPr>
+          <w:t xml:space="preserve">https://doi.org/10.1899/08-098.1</w:t>
+        </w:r>
+      </w:hyperlink>
+      <w:r>
+        <w:t xml:space="preserve">.</w:t>
+      </w:r>
+    </w:p>
+    <w:bookmarkEnd w:id="80"/>
+    <w:bookmarkStart w:id="81" w:name="ref-RDCT18"/>
+    <w:p>
+      <w:pPr>
+        <w:pStyle w:val="Bibliography"/>
+      </w:pPr>
+      <w:r>
         <w:t xml:space="preserve">RDCT (R Development Core Team). 2018. “R: A language and environment for statistical computing, v3.5.1. R Foundation for Statistical Computing, Vienna, Austria.”</w:t>
       </w:r>
     </w:p>
-    <w:bookmarkEnd w:id="68"/>
-    <w:bookmarkStart w:id="70" w:name="ref-Rehn18"/>
+    <w:bookmarkEnd w:id="81"/>
+    <w:bookmarkStart w:id="83" w:name="ref-Rehn18"/>
     <w:p>
       <w:pPr>
         <w:pStyle w:val="Bibliography"/>
@@ -5620,7 +6128,7 @@
       <w:r>
         <w:t xml:space="preserve"> </w:t>
       </w:r>
-      <w:hyperlink r:id="rId69">
+      <w:hyperlink r:id="rId82">
         <w:r>
           <w:rPr>
             <w:rStyle w:val="Hyperlink"/>
@@ -5632,8 +6140,8 @@
         <w:t xml:space="preserve">.</w:t>
       </w:r>
     </w:p>
-    <w:bookmarkEnd w:id="70"/>
-    <w:bookmarkStart w:id="72" w:name="ref-Richards97"/>
+    <w:bookmarkEnd w:id="83"/>
+    <w:bookmarkStart w:id="85" w:name="ref-Richards97"/>
     <w:p>
       <w:pPr>
         <w:pStyle w:val="Bibliography"/>
@@ -5654,12 +6162,12 @@
         <w:t xml:space="preserve"> </w:t>
       </w:r>
       <w:r>
-        <w:t xml:space="preserve">37 (1): 219–30.</w:t>
-      </w:r>
-      <w:r>
-        <w:t xml:space="preserve"> </w:t>
-      </w:r>
-      <w:hyperlink r:id="rId71">
+        <w:t xml:space="preserve">37 (1):219–30.</w:t>
+      </w:r>
+      <w:r>
+        <w:t xml:space="preserve"> </w:t>
+      </w:r>
+      <w:hyperlink r:id="rId84">
         <w:r>
           <w:rPr>
             <w:rStyle w:val="Hyperlink"/>
@@ -5671,8 +6179,8 @@
         <w:t xml:space="preserve">.</w:t>
       </w:r>
     </w:p>
-    <w:bookmarkEnd w:id="72"/>
-    <w:bookmarkStart w:id="74" w:name="ref-Solek11"/>
+    <w:bookmarkEnd w:id="85"/>
+    <w:bookmarkStart w:id="87" w:name="ref-Solek11"/>
     <w:p>
       <w:pPr>
         <w:pStyle w:val="Bibliography"/>
@@ -5693,12 +6201,12 @@
         <w:t xml:space="preserve"> </w:t>
       </w:r>
       <w:r>
-        <w:t xml:space="preserve">19 (5): 459–74.</w:t>
-      </w:r>
-      <w:r>
-        <w:t xml:space="preserve"> </w:t>
-      </w:r>
-      <w:hyperlink r:id="rId73">
+        <w:t xml:space="preserve">19 (5):459–74.</w:t>
+      </w:r>
+      <w:r>
+        <w:t xml:space="preserve"> </w:t>
+      </w:r>
+      <w:hyperlink r:id="rId86">
         <w:r>
           <w:rPr>
             <w:rStyle w:val="Hyperlink"/>
@@ -5710,8 +6218,8 @@
         <w:t xml:space="preserve">.</w:t>
       </w:r>
     </w:p>
-    <w:bookmarkEnd w:id="74"/>
-    <w:bookmarkStart w:id="76" w:name="ref-Stoddard06"/>
+    <w:bookmarkEnd w:id="87"/>
+    <w:bookmarkStart w:id="89" w:name="ref-Stoddard06"/>
     <w:p>
       <w:pPr>
         <w:pStyle w:val="Bibliography"/>
@@ -5732,12 +6240,12 @@
         <w:t xml:space="preserve"> </w:t>
       </w:r>
       <w:r>
-        <w:t xml:space="preserve">16 (4): 1267–76.</w:t>
-      </w:r>
-      <w:r>
-        <w:t xml:space="preserve"> </w:t>
-      </w:r>
-      <w:hyperlink r:id="rId75">
+        <w:t xml:space="preserve">16 (4):1267–76.</w:t>
+      </w:r>
+      <w:r>
+        <w:t xml:space="preserve"> </w:t>
+      </w:r>
+      <w:hyperlink r:id="rId88">
         <w:r>
           <w:rPr>
             <w:rStyle w:val="Hyperlink"/>
@@ -5749,8 +6257,8 @@
         <w:t xml:space="preserve">.</w:t>
       </w:r>
     </w:p>
-    <w:bookmarkEnd w:id="76"/>
-    <w:bookmarkStart w:id="77" w:name="ref-Therouxip"/>
+    <w:bookmarkEnd w:id="89"/>
+    <w:bookmarkStart w:id="90" w:name="ref-Therouxip"/>
     <w:p>
       <w:pPr>
         <w:pStyle w:val="Bibliography"/>
@@ -5771,8 +6279,8 @@
         <w:t xml:space="preserve">.</w:t>
       </w:r>
     </w:p>
-    <w:bookmarkEnd w:id="77"/>
-    <w:bookmarkStart w:id="78" w:name="ref-USEPA16"/>
+    <w:bookmarkEnd w:id="90"/>
+    <w:bookmarkStart w:id="91" w:name="ref-USEPA16"/>
     <w:p>
       <w:pPr>
         <w:pStyle w:val="Bibliography"/>
@@ -5781,8 +6289,8 @@
         <w:t xml:space="preserve">USEPA (US Environmental Protection Agency). 2016. “National Rivers and Streams Assessment 2008-2009: A Collaborative Survey.” EPA-841-R-16-007. Washington, DC.</w:t>
       </w:r>
     </w:p>
-    <w:bookmarkEnd w:id="78"/>
-    <w:bookmarkStart w:id="80" w:name="ref-Wang07"/>
+    <w:bookmarkEnd w:id="91"/>
+    <w:bookmarkStart w:id="93" w:name="ref-Wang07"/>
     <w:p>
       <w:pPr>
         <w:pStyle w:val="Bibliography"/>
@@ -5803,12 +6311,12 @@
         <w:t xml:space="preserve"> </w:t>
       </w:r>
       <w:r>
-        <w:t xml:space="preserve">39 (2): 194–212.</w:t>
-      </w:r>
-      <w:r>
-        <w:t xml:space="preserve"> </w:t>
-      </w:r>
-      <w:hyperlink r:id="rId79">
+        <w:t xml:space="preserve">39 (2):194–212.</w:t>
+      </w:r>
+      <w:r>
+        <w:t xml:space="preserve"> </w:t>
+      </w:r>
+      <w:hyperlink r:id="rId92">
         <w:r>
           <w:rPr>
             <w:rStyle w:val="Hyperlink"/>
@@ -5820,8 +6328,8 @@
         <w:t xml:space="preserve">.</w:t>
       </w:r>
     </w:p>
-    <w:bookmarkEnd w:id="80"/>
-    <w:bookmarkEnd w:id="81"/>
+    <w:bookmarkEnd w:id="93"/>
+    <w:bookmarkEnd w:id="94"/>
     <w:sectPr>
       <w:footerReference w:type="default" r:id="rId9"/>
       <w:pgSz w:w="12240" w:h="15840"/>

</xml_diff>

<commit_message>
added ecolind csl file
</commit_message>
<xml_diff>
--- a/Beck_etal_SQI.docx
+++ b/Beck_etal_SQI.docx
@@ -195,7 +195,7 @@
         <w:pStyle w:val="FirstParagraph"/>
       </w:pPr>
       <w:r>
-        <w:t xml:space="preserve">Monitoring and assessing stream health is a function of the physical, chemical, and biological integrity. While monitoring all three indicators of stream integrity often occurs, combining all three indicators into a unified assessment of stream health rarely occurs, challenging non-technical environmental managers attempting to interpret complex environmental health information. The goal of this study was to develop the Stream Quality Index (SQI), a single index that combines physical, chemical, and biological indicators into a scientifically rigorous, yet easy to understand tool for management decision making. The SQI is based upon a stressor-response conceptual model. Stress includes commonly measured chemical parameters indicative of anthropogenic inputs (conductivity, nitrogen, phosphorus) and two physical habitat indices that decribe both instream (i.e., substrate) and stream corridor (i.e., riparian) condition. Biological response includes benthic invertebrates and algae. Although the individual stressor and response components are quantitative and have similar meaning across a variety of environmental settings, the final outcome of the SQI is categorical with management connotations including: 1) healthy = unstressed and unimpacted biology, so protection is recommended; 2) resilient = stressed, but biological communities are healthy, so reducing stress is recommended; 3) impacted due to chemistry and/or physical habitat = stressed and impacted biology, so restoration is recommended, or; 4) impacted, causes unknown = unstressed, but biology is impacted, so causal assessment is recommended. For clear transparency, an internet application was developed to allow quick dissection of the SQI from it’s categorical narrative for mangers to the individual quantitative assessment of stressors or biological response metrics for scientists.</w:t>
+        <w:t xml:space="preserve">Monitoring and assessing stream health is a function of the physical, chemical, and biological integrity. While monitoring all three indicators of stream integrity often occurs, combining all three indicators into a unified assessment of stream health rarely occurs, challenging non-technical environmental managers attempting to interpret complex environmental health information. The goal of this study was to develop the Stream Quality Index (SQI), a single index that combines physical, chemical, and biological indicators into a scientifically rigorous, yet easy to understand tool for management decision making. The SQI is based upon a stressor-response conceptual model. Stress includes commonly measured chemical parameters indicative of anthropogenic inputs (conductivity, nitrogen, phosphorus) and two physical habitat indices that decribe both instream (i.e., substrate) and stream corridor (i.e., riparian) condition. Biological response includes benthic invertebrates and algae. Although the individual stressor and response components are quantitative and have similar meaning across a variety of environmental settings, the final outcome of the SQI is categorical with management connotations including: 1) healthy = unstressed and unimpacted biology, so protection is recommended; 2) resilient = stressed, but biological communities are healthy, so reducing stress is recommended; 3) impacted due to chemistry and/or physical habitat = stressed and impacted biology, so restoration is recommended, or; 4) impacted, causes unknown = unstressed, but biology is impacted, so causal assessment is recommended. For clear transparency, an internet application was developed to allow quick dissection of the SQI from it’s categorical narrative for managers to the individual quantitative assessment of stressors or biological response metrics for scientists.</w:t>
       </w:r>
     </w:p>
     <w:p>
@@ -219,7 +219,7 @@
         <w:t xml:space="preserve"> </w:t>
       </w:r>
       <w:r>
-        <w:t xml:space="preserve">(Maddock</w:t>
+        <w:t xml:space="preserve">(Maddock,</w:t>
       </w:r>
       <w:r>
         <w:t xml:space="preserve"> </w:t>
@@ -242,7 +242,21 @@
         <w:t xml:space="preserve"> </w:t>
       </w:r>
       <w:r>
-        <w:t xml:space="preserve">(Stoddard et al.</w:t>
+        <w:t xml:space="preserve">(Ode et al.,</w:t>
+      </w:r>
+      <w:r>
+        <w:t xml:space="preserve"> </w:t>
+      </w:r>
+      <w:hyperlink w:anchor="ref-Ode16">
+        <w:r>
+          <w:rPr>
+            <w:rStyle w:val="Hyperlink"/>
+          </w:rPr>
+          <w:t xml:space="preserve">2016</w:t>
+        </w:r>
+      </w:hyperlink>
+      <w:r>
+        <w:t xml:space="preserve">; Stoddard et al.,</w:t>
       </w:r>
       <w:r>
         <w:t xml:space="preserve"> </w:t>
@@ -256,20 +270,6 @@
         </w:r>
       </w:hyperlink>
       <w:r>
-        <w:t xml:space="preserve">; Ode et al.</w:t>
-      </w:r>
-      <w:r>
-        <w:t xml:space="preserve"> </w:t>
-      </w:r>
-      <w:hyperlink w:anchor="ref-Ode16">
-        <w:r>
-          <w:rPr>
-            <w:rStyle w:val="Hyperlink"/>
-          </w:rPr>
-          <w:t xml:space="preserve">2016</w:t>
-        </w:r>
-      </w:hyperlink>
-      <w:r>
         <w:t xml:space="preserve">)</w:t>
       </w:r>
       <w:r>
@@ -287,7 +287,7 @@
         <w:t xml:space="preserve"> </w:t>
       </w:r>
       <w:r>
-        <w:t xml:space="preserve">(National Research Council</w:t>
+        <w:t xml:space="preserve">(National Research Council,</w:t>
       </w:r>
       <w:r>
         <w:t xml:space="preserve"> </w:t>
@@ -304,7 +304,7 @@
         <w:t xml:space="preserve">)</w:t>
       </w:r>
       <w:r>
-        <w:t xml:space="preserve">. Most environmental managers and decision makers are not scientists and don’t understand the intricate, nuanced details of ecological data. An additional challenge is that ecological data are rarely black and white, so many of decisions asked of mangers are made in the</w:t>
+        <w:t xml:space="preserve">. Most environmental managers and decision makers are not scientists and don’t understand the intricate, nuanced details of ecological data. An additional challenge is that ecological data are rarely black and white, so many of decisions asked of managers are made in the</w:t>
       </w:r>
       <w:r>
         <w:t xml:space="preserve"> </w:t>
@@ -322,7 +322,24 @@
         <w:t xml:space="preserve"> </w:t>
       </w:r>
       <w:r>
-        <w:t xml:space="preserve">(Paulsen et al 2008). This is particularly true when the different lines of evidence are not in complete agreement.</w:t>
+        <w:t xml:space="preserve">(Paulsen et al.,</w:t>
+      </w:r>
+      <w:r>
+        <w:t xml:space="preserve"> </w:t>
+      </w:r>
+      <w:hyperlink w:anchor="ref-Paulsen08">
+        <w:r>
+          <w:rPr>
+            <w:rStyle w:val="Hyperlink"/>
+          </w:rPr>
+          <w:t xml:space="preserve">2008</w:t>
+        </w:r>
+      </w:hyperlink>
+      <w:r>
+        <w:t xml:space="preserve">)</w:t>
+      </w:r>
+      <w:r>
+        <w:t xml:space="preserve">. This is particularly true when the different lines of evidence are not in complete agreement.</w:t>
       </w:r>
     </w:p>
     <w:p>
@@ -336,7 +353,7 @@
         <w:t xml:space="preserve"> </w:t>
       </w:r>
       <w:r>
-        <w:t xml:space="preserve">(Karr</w:t>
+        <w:t xml:space="preserve">(Karr,</w:t>
       </w:r>
       <w:r>
         <w:t xml:space="preserve"> </w:t>
@@ -359,7 +376,7 @@
         <w:t xml:space="preserve"> </w:t>
       </w:r>
       <w:r>
-        <w:t xml:space="preserve">(Hawkins et al.</w:t>
+        <w:t xml:space="preserve">(Hawkins et al.,</w:t>
       </w:r>
       <w:r>
         <w:t xml:space="preserve"> </w:t>
@@ -382,7 +399,7 @@
         <w:t xml:space="preserve"> </w:t>
       </w:r>
       <w:r>
-        <w:t xml:space="preserve">(Mazor et al.</w:t>
+        <w:t xml:space="preserve">(Mazor et al.,</w:t>
       </w:r>
       <w:r>
         <w:t xml:space="preserve"> </w:t>
@@ -405,7 +422,7 @@
         <w:t xml:space="preserve"> </w:t>
       </w:r>
       <w:r>
-        <w:t xml:space="preserve">(CCME (Canadian Council of Ministers of the Environment)</w:t>
+        <w:t xml:space="preserve">(CCME (Canadian Council of Ministers of the Environment),</w:t>
       </w:r>
       <w:r>
         <w:t xml:space="preserve"> </w:t>
@@ -419,7 +436,7 @@
         </w:r>
       </w:hyperlink>
       <w:r>
-        <w:t xml:space="preserve">; Hurley, Sadiq, and Mazumder</w:t>
+        <w:t xml:space="preserve">; Hurley et al.,</w:t>
       </w:r>
       <w:r>
         <w:t xml:space="preserve"> </w:t>
@@ -450,7 +467,7 @@
         <w:t xml:space="preserve"> </w:t>
       </w:r>
       <w:r>
-        <w:t xml:space="preserve">(Bay and Weisberg</w:t>
+        <w:t xml:space="preserve">(Bay and Weisberg,</w:t>
       </w:r>
       <w:r>
         <w:t xml:space="preserve"> </w:t>
@@ -473,7 +490,7 @@
         <w:t xml:space="preserve"> </w:t>
       </w:r>
       <w:r>
-        <w:t xml:space="preserve">(Paulsen et al.</w:t>
+        <w:t xml:space="preserve">(Paulsen et al.,</w:t>
       </w:r>
       <w:r>
         <w:t xml:space="preserve"> </w:t>
@@ -600,7 +617,7 @@
         <w:t xml:space="preserve"> </w:t>
       </w:r>
       <w:r>
-        <w:t xml:space="preserve">(Mazor et al.</w:t>
+        <w:t xml:space="preserve">(Mazor et al.,</w:t>
       </w:r>
       <w:r>
         <w:t xml:space="preserve"> </w:t>
@@ -688,7 +705,21 @@
         <w:t xml:space="preserve"> </w:t>
       </w:r>
       <w:r>
-        <w:t xml:space="preserve">(Moss et al.</w:t>
+        <w:t xml:space="preserve">(Cao et al.,</w:t>
+      </w:r>
+      <w:r>
+        <w:t xml:space="preserve"> </w:t>
+      </w:r>
+      <w:hyperlink w:anchor="ref-Cao07">
+        <w:r>
+          <w:rPr>
+            <w:rStyle w:val="Hyperlink"/>
+          </w:rPr>
+          <w:t xml:space="preserve">2007</w:t>
+        </w:r>
+      </w:hyperlink>
+      <w:r>
+        <w:t xml:space="preserve">; Moss et al.,</w:t>
       </w:r>
       <w:r>
         <w:t xml:space="preserve"> </w:t>
@@ -702,20 +733,6 @@
         </w:r>
       </w:hyperlink>
       <w:r>
-        <w:t xml:space="preserve">; Cao et al.</w:t>
-      </w:r>
-      <w:r>
-        <w:t xml:space="preserve"> </w:t>
-      </w:r>
-      <w:hyperlink w:anchor="ref-Cao07">
-        <w:r>
-          <w:rPr>
-            <w:rStyle w:val="Hyperlink"/>
-          </w:rPr>
-          <w:t xml:space="preserve">2007</w:t>
-        </w:r>
-      </w:hyperlink>
-      <w:r>
         <w:t xml:space="preserve">)</w:t>
       </w:r>
       <w:r>
@@ -817,7 +834,7 @@
         <w:t xml:space="preserve"> </w:t>
       </w:r>
       <w:r>
-        <w:t xml:space="preserve">(Mazor</w:t>
+        <w:t xml:space="preserve">(Mazor,</w:t>
       </w:r>
       <w:r>
         <w:t xml:space="preserve"> </w:t>
@@ -857,7 +874,21 @@
         <w:t xml:space="preserve"> </w:t>
       </w:r>
       <w:r>
-        <w:t xml:space="preserve">(Richards et al.</w:t>
+        <w:t xml:space="preserve">(Pan et al.,</w:t>
+      </w:r>
+      <w:r>
+        <w:t xml:space="preserve"> </w:t>
+      </w:r>
+      <w:hyperlink w:anchor="ref-Pan02">
+        <w:r>
+          <w:rPr>
+            <w:rStyle w:val="Hyperlink"/>
+          </w:rPr>
+          <w:t xml:space="preserve">2002</w:t>
+        </w:r>
+      </w:hyperlink>
+      <w:r>
+        <w:t xml:space="preserve">; Richards et al.,</w:t>
       </w:r>
       <w:r>
         <w:t xml:space="preserve"> </w:t>
@@ -871,21 +902,7 @@
         </w:r>
       </w:hyperlink>
       <w:r>
-        <w:t xml:space="preserve">; Pan et al.</w:t>
-      </w:r>
-      <w:r>
-        <w:t xml:space="preserve"> </w:t>
-      </w:r>
-      <w:hyperlink w:anchor="ref-Pan02">
-        <w:r>
-          <w:rPr>
-            <w:rStyle w:val="Hyperlink"/>
-          </w:rPr>
-          <w:t xml:space="preserve">2002</w:t>
-        </w:r>
-      </w:hyperlink>
-      <w:r>
-        <w:t xml:space="preserve">; Wang, Robertson, and Garrison</w:t>
+        <w:t xml:space="preserve">; Wang et al.,</w:t>
       </w:r>
       <w:r>
         <w:t xml:space="preserve"> </w:t>
@@ -916,7 +933,7 @@
         <w:t xml:space="preserve"> </w:t>
       </w:r>
       <w:r>
-        <w:t xml:space="preserve">(Mazor</w:t>
+        <w:t xml:space="preserve">(Mazor,</w:t>
       </w:r>
       <w:r>
         <w:t xml:space="preserve"> </w:t>
@@ -950,7 +967,7 @@
         <w:t xml:space="preserve"> </w:t>
       </w:r>
       <w:r>
-        <w:t xml:space="preserve">Rehn, Mazor, and Ode (</w:t>
+        <w:t xml:space="preserve">Rehn et al. (</w:t>
       </w:r>
       <w:hyperlink w:anchor="ref-Rehn18">
         <w:r>
@@ -970,7 +987,7 @@
         <w:t xml:space="preserve"> </w:t>
       </w:r>
       <w:r>
-        <w:t xml:space="preserve">(Collins et al.</w:t>
+        <w:t xml:space="preserve">(Collins et al.,</w:t>
       </w:r>
       <w:r>
         <w:t xml:space="preserve"> </w:t>
@@ -984,7 +1001,7 @@
         </w:r>
       </w:hyperlink>
       <w:r>
-        <w:t xml:space="preserve">; Solek, Stein, and Sutula</w:t>
+        <w:t xml:space="preserve">; Solek et al.,</w:t>
       </w:r>
       <w:r>
         <w:t xml:space="preserve"> </w:t>
@@ -1007,7 +1024,7 @@
         <w:t xml:space="preserve"> </w:t>
       </w:r>
       <w:r>
-        <w:t xml:space="preserve">(Rehn, Mazor, and Ode</w:t>
+        <w:t xml:space="preserve">(Rehn et al.,</w:t>
       </w:r>
       <w:r>
         <w:t xml:space="preserve"> </w:t>
@@ -1050,7 +1067,7 @@
         <w:t xml:space="preserve"> </w:t>
       </w:r>
       <w:r>
-        <w:t xml:space="preserve">(USEPA (US Environmental Protection Agency)</w:t>
+        <w:t xml:space="preserve">(USEPA (US Environmental Protection Agency),</w:t>
       </w:r>
       <w:r>
         <w:t xml:space="preserve"> </w:t>
@@ -1107,7 +1124,7 @@
         <w:t xml:space="preserve"> </w:t>
       </w:r>
       <w:r>
-        <w:t xml:space="preserve">(Fox and Weisberg</w:t>
+        <w:t xml:space="preserve">(Fox and Weisberg,</w:t>
       </w:r>
       <w:r>
         <w:t xml:space="preserve"> </w:t>
@@ -1868,7 +1885,7 @@
         <w:t xml:space="preserve"> </w:t>
       </w:r>
       <w:r>
-        <w:t xml:space="preserve">(Mazor</w:t>
+        <w:t xml:space="preserve">(Mazor,</w:t>
       </w:r>
       <w:r>
         <w:t xml:space="preserve"> </w:t>
@@ -1891,7 +1908,7 @@
         <w:t xml:space="preserve"> </w:t>
       </w:r>
       <w:r>
-        <w:t xml:space="preserve">(Ode</w:t>
+        <w:t xml:space="preserve">(Ode,</w:t>
       </w:r>
       <w:r>
         <w:t xml:space="preserve"> </w:t>
@@ -2514,7 +2531,7 @@
         <w:t xml:space="preserve"> </w:t>
       </w:r>
       <w:r>
-        <w:t xml:space="preserve">Hurley, Sadiq, and Mazumder (</w:t>
+        <w:t xml:space="preserve">Hurley et al. (</w:t>
       </w:r>
       <w:hyperlink w:anchor="ref-Hurley12">
         <w:r>
@@ -2611,7 +2628,7 @@
         <w:t xml:space="preserve"> </w:t>
       </w:r>
       <w:r>
-        <w:t xml:space="preserve">(Chang et al.</w:t>
+        <w:t xml:space="preserve">(Chang et al.,</w:t>
       </w:r>
       <w:r>
         <w:t xml:space="preserve"> </w:t>
@@ -2625,7 +2642,7 @@
         </w:r>
       </w:hyperlink>
       <w:r>
-        <w:t xml:space="preserve">; RDCT (R Development Core Team)</w:t>
+        <w:t xml:space="preserve">; RDCT (R Development Core Team),</w:t>
       </w:r>
       <w:r>
         <w:t xml:space="preserve"> </w:t>
@@ -2651,7 +2668,7 @@
         <w:t xml:space="preserve"> </w:t>
       </w:r>
       <w:r>
-        <w:t xml:space="preserve">(Beck and Mazor</w:t>
+        <w:t xml:space="preserve">(Beck and Mazor,</w:t>
       </w:r>
       <w:r>
         <w:t xml:space="preserve"> </w:t>
@@ -5552,29 +5569,14 @@
       </w:r>
       <w:bookmarkEnd w:id="50"/>
     </w:p>
-    <w:bookmarkStart w:id="94" w:name="refs"/>
+    <w:bookmarkStart w:id="91" w:name="refs"/>
     <w:bookmarkStart w:id="52" w:name="ref-Bay12"/>
     <w:p>
       <w:pPr>
         <w:pStyle w:val="Bibliography"/>
       </w:pPr>
       <w:r>
-        <w:t xml:space="preserve">Bay, S. M., and S. B. Weisberg. 2012. “Framework for Interpreting Sediment Quality Triad Data.”</w:t>
-      </w:r>
-      <w:r>
-        <w:t xml:space="preserve"> </w:t>
-      </w:r>
-      <w:r>
-        <w:rPr>
-          <w:i/>
-        </w:rPr>
-        <w:t xml:space="preserve">Integrated Environmental Assessment and Management</w:t>
-      </w:r>
-      <w:r>
-        <w:t xml:space="preserve"> </w:t>
-      </w:r>
-      <w:r>
-        <w:t xml:space="preserve">8 (4):589–96.</w:t>
+        <w:t xml:space="preserve">Bay, S.M., Weisberg, S.B., 2012. Framework for interpreting sediment quality triad data. Integrated Environmental Assessment and Management 8, 589–596.</w:t>
       </w:r>
       <w:r>
         <w:t xml:space="preserve"> </w:t>
@@ -5587,9 +5589,6 @@
           <w:t xml:space="preserve">https://doi.org/10.1002/ieam.118</w:t>
         </w:r>
       </w:hyperlink>
-      <w:r>
-        <w:t xml:space="preserve">.</w:t>
-      </w:r>
     </w:p>
     <w:bookmarkEnd w:id="52"/>
     <w:bookmarkStart w:id="54" w:name="ref-Beck18f"/>
@@ -5598,7 +5597,7 @@
         <w:pStyle w:val="Bibliography"/>
       </w:pPr>
       <w:r>
-        <w:t xml:space="preserve">Beck, M. W., and R. D. Mazor. 2018. “SCCWRP/SQI: v1.2.0 (Version 1.2.0). Zenodo,</w:t>
+        <w:t xml:space="preserve">Beck, M.W., Mazor, R.D., 2018. SCCWRP/SQI: v1.2.0 (Version 1.2.0). Zenodo,</w:t>
       </w:r>
       <w:r>
         <w:t xml:space="preserve"> </w:t>
@@ -5612,7 +5611,7 @@
         </w:r>
       </w:hyperlink>
       <w:r>
-        <w:t xml:space="preserve">.”</w:t>
+        <w:t xml:space="preserve">.</w:t>
       </w:r>
     </w:p>
     <w:bookmarkEnd w:id="54"/>
@@ -5622,22 +5621,7 @@
         <w:pStyle w:val="Bibliography"/>
       </w:pPr>
       <w:r>
-        <w:t xml:space="preserve">Cao, Y., C. P. Hawkins, J. Olson, and M. A. Kosterman. 2007. “Modeling Natural Environmental Gradients Improves the Accuracy and Precision of Diatom-Based Indicators.”</w:t>
-      </w:r>
-      <w:r>
-        <w:t xml:space="preserve"> </w:t>
-      </w:r>
-      <w:r>
-        <w:rPr>
-          <w:i/>
-        </w:rPr>
-        <w:t xml:space="preserve">Journal of the North American Benthological Society</w:t>
-      </w:r>
-      <w:r>
-        <w:t xml:space="preserve"> </w:t>
-      </w:r>
-      <w:r>
-        <w:t xml:space="preserve">26 (3):566–85.</w:t>
+        <w:t xml:space="preserve">Cao, Y., Hawkins, C.P., Olson, J., Kosterman, M.A., 2007. Modeling natural environmental gradients improves the accuracy and precision of diatom-based indicators. Journal of the North American Benthological Society 26, 566–585.</w:t>
       </w:r>
       <w:r>
         <w:t xml:space="preserve"> </w:t>
@@ -5650,9 +5634,6 @@
           <w:t xml:space="preserve">https://doi.org/10.1899/06-078.1</w:t>
         </w:r>
       </w:hyperlink>
-      <w:r>
-        <w:t xml:space="preserve">.</w:t>
-      </w:r>
     </w:p>
     <w:bookmarkEnd w:id="56"/>
     <w:bookmarkStart w:id="57" w:name="ref-CCME01"/>
@@ -5661,128 +5642,52 @@
         <w:pStyle w:val="Bibliography"/>
       </w:pPr>
       <w:r>
-        <w:t xml:space="preserve">CCME (Canadian Council of Ministers of the Environment). 2001. “Canadian water quality guidelines for the protection of aquatic life: CCME Water Quality Index 1.0, Technical Report. In: Canadian environmental quality guidelines.” Winnipeg, Manitoba: Canadian Council of Ministers of the Environment.</w:t>
+        <w:t xml:space="preserve">CCME (Canadian Council of Ministers of the Environment), 2001. Canadian water quality guidelines for the protection of aquatic life: CCME Water Quality Index 1.0, Technical Report. In: Canadian environmental quality guidelines. Canadian Council of Ministers of the Environment, Winnipeg, Manitoba.</w:t>
       </w:r>
     </w:p>
     <w:bookmarkEnd w:id="57"/>
-    <w:bookmarkStart w:id="59" w:name="ref-Chang18"/>
+    <w:bookmarkStart w:id="58" w:name="ref-Chang18"/>
     <w:p>
       <w:pPr>
         <w:pStyle w:val="Bibliography"/>
       </w:pPr>
       <w:r>
-        <w:t xml:space="preserve">Chang, Winston, Joe Cheng, JJ Allaire, Yihui Xie, and Jonathan McPherson. 2018.</w:t>
-      </w:r>
-      <w:r>
-        <w:t xml:space="preserve"> </w:t>
-      </w:r>
-      <w:r>
-        <w:rPr>
-          <w:i/>
-        </w:rPr>
-        <w:t xml:space="preserve">Shiny: Web Application Framework for R</w:t>
-      </w:r>
-      <w:r>
-        <w:t xml:space="preserve">.</w:t>
-      </w:r>
-      <w:r>
-        <w:t xml:space="preserve"> </w:t>
-      </w:r>
-      <w:hyperlink r:id="rId58">
-        <w:r>
-          <w:rPr>
-            <w:rStyle w:val="Hyperlink"/>
-          </w:rPr>
-          <w:t xml:space="preserve">https://CRAN.R-project.org/package=shiny</w:t>
-        </w:r>
-      </w:hyperlink>
-      <w:r>
-        <w:t xml:space="preserve">.</w:t>
+        <w:t xml:space="preserve">Chang, W., Cheng, J., Allaire, J., Xie, Y., McPherson, J., 2018. Shiny: Web application framework for r.</w:t>
+      </w:r>
+    </w:p>
+    <w:bookmarkEnd w:id="58"/>
+    <w:bookmarkStart w:id="59" w:name="ref-Collins07"/>
+    <w:p>
+      <w:pPr>
+        <w:pStyle w:val="Bibliography"/>
+      </w:pPr>
+      <w:r>
+        <w:t xml:space="preserve">Collins, J.N., Stein, E.D., Sutula, M., Clark, R., Fetscher, A.E., Grenier, L., Grosso, C., Wiskind, A., 2007. California Rapid Assessment Method (CRAM) for wetlands, ver.5.0.</w:t>
       </w:r>
     </w:p>
     <w:bookmarkEnd w:id="59"/>
-    <w:bookmarkStart w:id="61" w:name="ref-Collins07"/>
+    <w:bookmarkStart w:id="60" w:name="ref-Fox11"/>
     <w:p>
       <w:pPr>
         <w:pStyle w:val="Bibliography"/>
       </w:pPr>
       <w:r>
-        <w:t xml:space="preserve">Collins, J. N., E. D. Stein, M. Sutula, R. Clark, A. E. Fetscher, L. Grenier, C. Grosso, and A. Wiskind. 2007.</w:t>
-      </w:r>
-      <w:r>
-        <w:t xml:space="preserve"> </w:t>
-      </w:r>
-      <w:r>
-        <w:rPr>
-          <w:i/>
-        </w:rPr>
-        <w:t xml:space="preserve">California Rapid Assessment Method (CRAM) for Wetlands, Ver.5.0.</w:t>
-      </w:r>
-      <w:r>
-        <w:t xml:space="preserve"> </w:t>
-      </w:r>
-      <w:hyperlink r:id="rId60">
-        <w:r>
-          <w:rPr>
-            <w:rStyle w:val="Hyperlink"/>
-          </w:rPr>
-          <w:t xml:space="preserve">\url{http://www.cramwetlands.org/documents/}</w:t>
-        </w:r>
-      </w:hyperlink>
-      <w:r>
-        <w:t xml:space="preserve">.</w:t>
-      </w:r>
-    </w:p>
-    <w:bookmarkEnd w:id="61"/>
-    <w:bookmarkStart w:id="62" w:name="ref-Fox11"/>
+        <w:t xml:space="preserve">Fox, J., Weisberg, S., 2011. An R companion to applied regression. SAGE Publications Inc., Thousand Oaks, California.</w:t>
+      </w:r>
+    </w:p>
+    <w:bookmarkEnd w:id="60"/>
+    <w:bookmarkStart w:id="62" w:name="ref-Hawkins00b"/>
     <w:p>
       <w:pPr>
         <w:pStyle w:val="Bibliography"/>
       </w:pPr>
       <w:r>
-        <w:t xml:space="preserve">Fox, J., and S. Weisberg. 2011.</w:t>
-      </w:r>
-      <w:r>
-        <w:t xml:space="preserve"> </w:t>
-      </w:r>
-      <w:r>
-        <w:rPr>
-          <w:i/>
-        </w:rPr>
-        <w:t xml:space="preserve">An R Companion to Applied Regression</w:t>
-      </w:r>
-      <w:r>
-        <w:t xml:space="preserve">. Thousand Oaks, California: SAGE Publications Inc.</w:t>
-      </w:r>
-    </w:p>
-    <w:bookmarkEnd w:id="62"/>
-    <w:bookmarkStart w:id="64" w:name="ref-Hawkins00b"/>
-    <w:p>
-      <w:pPr>
-        <w:pStyle w:val="Bibliography"/>
-      </w:pPr>
-      <w:r>
-        <w:t xml:space="preserve">Hawkins, C. P., R. H. Norris, J. N. Hogue, and J. W. Feminella. 2000. “Development and Evaluation of Predictive Models for Measuring the Biological Integrity of Streams.”</w:t>
-      </w:r>
-      <w:r>
-        <w:t xml:space="preserve"> </w:t>
-      </w:r>
-      <w:r>
-        <w:rPr>
-          <w:i/>
-        </w:rPr>
-        <w:t xml:space="preserve">Ecological Applications</w:t>
-      </w:r>
-      <w:r>
-        <w:t xml:space="preserve"> </w:t>
-      </w:r>
-      <w:r>
-        <w:t xml:space="preserve">10 (5):1456–77.</w:t>
-      </w:r>
-      <w:r>
-        <w:t xml:space="preserve"> </w:t>
-      </w:r>
-      <w:hyperlink r:id="rId63">
+        <w:t xml:space="preserve">Hawkins, C.P., Norris, R.H., Hogue, J.N., Feminella, J.W., 2000. Development and evaluation of predictive models for measuring the biological integrity of streams. Ecological Applications 10, 1456–1477.</w:t>
+      </w:r>
+      <w:r>
+        <w:t xml:space="preserve"> </w:t>
+      </w:r>
+      <w:hyperlink r:id="rId61">
         <w:r>
           <w:rPr>
             <w:rStyle w:val="Hyperlink"/>
@@ -5790,38 +5695,20 @@
           <w:t xml:space="preserve">https://doi.org/10.1890/1051-0761(2000)010[1456:DAEOPM]2.0.CO;2</w:t>
         </w:r>
       </w:hyperlink>
-      <w:r>
-        <w:t xml:space="preserve">.</w:t>
-      </w:r>
-    </w:p>
-    <w:bookmarkEnd w:id="64"/>
-    <w:bookmarkStart w:id="66" w:name="ref-Hurley12"/>
+    </w:p>
+    <w:bookmarkEnd w:id="62"/>
+    <w:bookmarkStart w:id="64" w:name="ref-Hurley12"/>
     <w:p>
       <w:pPr>
         <w:pStyle w:val="Bibliography"/>
       </w:pPr>
       <w:r>
-        <w:t xml:space="preserve">Hurley, T., R. Sadiq, and A. Mazumder. 2012. “Adaptation and Evaluation of the Canadian Council of Ministers of the Environment Water Quality Index (CCME WQI) for Use as an Effective Tool to Characterize Drinking Source Water Quality.”</w:t>
-      </w:r>
-      <w:r>
-        <w:t xml:space="preserve"> </w:t>
-      </w:r>
-      <w:r>
-        <w:rPr>
-          <w:i/>
-        </w:rPr>
-        <w:t xml:space="preserve">Water Research</w:t>
-      </w:r>
-      <w:r>
-        <w:t xml:space="preserve"> </w:t>
-      </w:r>
-      <w:r>
-        <w:t xml:space="preserve">46 (11):3544–52.</w:t>
-      </w:r>
-      <w:r>
-        <w:t xml:space="preserve"> </w:t>
-      </w:r>
-      <w:hyperlink r:id="rId65">
+        <w:t xml:space="preserve">Hurley, T., Sadiq, R., Mazumder, A., 2012. Adaptation and evaluation of the Canadian Council of Ministers of the Environment Water Quality Index (CCME WQI) for use as an effective tool to characterize drinking source water quality. Water Research 46, 3544–3552.</w:t>
+      </w:r>
+      <w:r>
+        <w:t xml:space="preserve"> </w:t>
+      </w:r>
+      <w:hyperlink r:id="rId63">
         <w:r>
           <w:rPr>
             <w:rStyle w:val="Hyperlink"/>
@@ -5829,63 +5716,30 @@
           <w:t xml:space="preserve">https://doi.org/10.1016/j.watres.2012.03.061</w:t>
         </w:r>
       </w:hyperlink>
-      <w:r>
-        <w:t xml:space="preserve">.</w:t>
-      </w:r>
-    </w:p>
-    <w:bookmarkEnd w:id="66"/>
-    <w:bookmarkStart w:id="67" w:name="ref-Karr81"/>
+    </w:p>
+    <w:bookmarkEnd w:id="64"/>
+    <w:bookmarkStart w:id="65" w:name="ref-Karr81"/>
     <w:p>
       <w:pPr>
         <w:pStyle w:val="Bibliography"/>
       </w:pPr>
       <w:r>
-        <w:t xml:space="preserve">Karr, J. R. 1981. “Assessment of Biotic Integrity Using Fish Communities.”</w:t>
-      </w:r>
-      <w:r>
-        <w:t xml:space="preserve"> </w:t>
-      </w:r>
-      <w:r>
-        <w:rPr>
-          <w:i/>
-        </w:rPr>
-        <w:t xml:space="preserve">Fisheries</w:t>
-      </w:r>
-      <w:r>
-        <w:t xml:space="preserve"> </w:t>
-      </w:r>
-      <w:r>
-        <w:t xml:space="preserve">6 (6):21–27.</w:t>
-      </w:r>
-    </w:p>
-    <w:bookmarkEnd w:id="67"/>
-    <w:bookmarkStart w:id="69" w:name="ref-Maddock99"/>
+        <w:t xml:space="preserve">Karr, J.R., 1981. Assessment of biotic integrity using fish communities. Fisheries 6, 21–27.</w:t>
+      </w:r>
+    </w:p>
+    <w:bookmarkEnd w:id="65"/>
+    <w:bookmarkStart w:id="67" w:name="ref-Maddock99"/>
     <w:p>
       <w:pPr>
         <w:pStyle w:val="Bibliography"/>
       </w:pPr>
       <w:r>
-        <w:t xml:space="preserve">Maddock, I. 1999. “The Importance of Physical Habitat Assessment for Evaluating River Health.”</w:t>
-      </w:r>
-      <w:r>
-        <w:t xml:space="preserve"> </w:t>
-      </w:r>
-      <w:r>
-        <w:rPr>
-          <w:i/>
-        </w:rPr>
-        <w:t xml:space="preserve">Freshwater Biology</w:t>
-      </w:r>
-      <w:r>
-        <w:t xml:space="preserve"> </w:t>
-      </w:r>
-      <w:r>
-        <w:t xml:space="preserve">41 (2):373–91.</w:t>
-      </w:r>
-      <w:r>
-        <w:t xml:space="preserve"> </w:t>
-      </w:r>
-      <w:hyperlink r:id="rId68">
+        <w:t xml:space="preserve">Maddock, I., 1999. The importance of physical habitat assessment for evaluating river health. Freshwater Biology 41, 373–391.</w:t>
+      </w:r>
+      <w:r>
+        <w:t xml:space="preserve"> </w:t>
+      </w:r>
+      <w:hyperlink r:id="rId66">
         <w:r>
           <w:rPr>
             <w:rStyle w:val="Hyperlink"/>
@@ -5893,73 +5747,40 @@
           <w:t xml:space="preserve">https://doi.org/10.1046/j.1365-2427.1999.00437.x</w:t>
         </w:r>
       </w:hyperlink>
-      <w:r>
-        <w:t xml:space="preserve">.</w:t>
+    </w:p>
+    <w:bookmarkEnd w:id="67"/>
+    <w:bookmarkStart w:id="68" w:name="ref-Mazor15"/>
+    <w:p>
+      <w:pPr>
+        <w:pStyle w:val="Bibliography"/>
+      </w:pPr>
+      <w:r>
+        <w:t xml:space="preserve">Mazor, R.D., 2015. Bioassessment of perennial streams in Southern California: A report on the first five years of the Stormwater Monitoring Coalition’s regional stream survey (No. 844). Southern California Coastal Water Research Project, Costa Mesa, California.</w:t>
+      </w:r>
+    </w:p>
+    <w:bookmarkEnd w:id="68"/>
+    <w:bookmarkStart w:id="69" w:name="ref-Mazor16"/>
+    <w:p>
+      <w:pPr>
+        <w:pStyle w:val="Bibliography"/>
+      </w:pPr>
+      <w:r>
+        <w:t xml:space="preserve">Mazor, R.D., Rehn, A.C., Ode, P.R., Engeln, M., Schiff, K.C., Stein, E.D., Gillett, D.J., Herbst, D.B., Hawkins, C.P., 2016. Bioassessment in complex environments: Designing an index for consistent meaning in different settings. Freshwater Science 35, 249–271.</w:t>
       </w:r>
     </w:p>
     <w:bookmarkEnd w:id="69"/>
-    <w:bookmarkStart w:id="70" w:name="ref-Mazor15"/>
+    <w:bookmarkStart w:id="71" w:name="ref-Moss87"/>
     <w:p>
       <w:pPr>
         <w:pStyle w:val="Bibliography"/>
       </w:pPr>
       <w:r>
-        <w:t xml:space="preserve">Mazor, R. D. 2015. “Bioassessment of Perennial Streams in Southern California: A Report on the First Five Years of the Stormwater Monitoring Coalition’s Regional Stream Survey.” 844. Costa Mesa, California: Southern California Coastal Water Research Project.</w:t>
-      </w:r>
-    </w:p>
-    <w:bookmarkEnd w:id="70"/>
-    <w:bookmarkStart w:id="71" w:name="ref-Mazor16"/>
-    <w:p>
-      <w:pPr>
-        <w:pStyle w:val="Bibliography"/>
-      </w:pPr>
-      <w:r>
-        <w:t xml:space="preserve">Mazor, R. D., A. C. Rehn, P. R. Ode, M. Engeln, K. C. Schiff, E. D. Stein, D. J. Gillett, D. B. Herbst, and C. P. Hawkins. 2016. “Bioassessment in Complex Environments: Designing an Index for Consistent Meaning in Different Settings.”</w:t>
-      </w:r>
-      <w:r>
-        <w:t xml:space="preserve"> </w:t>
-      </w:r>
-      <w:r>
-        <w:rPr>
-          <w:i/>
-        </w:rPr>
-        <w:t xml:space="preserve">Freshwater Science</w:t>
-      </w:r>
-      <w:r>
-        <w:t xml:space="preserve"> </w:t>
-      </w:r>
-      <w:r>
-        <w:t xml:space="preserve">35 (1):249–71.</w:t>
-      </w:r>
-    </w:p>
-    <w:bookmarkEnd w:id="71"/>
-    <w:bookmarkStart w:id="73" w:name="ref-Moss87"/>
-    <w:p>
-      <w:pPr>
-        <w:pStyle w:val="Bibliography"/>
-      </w:pPr>
-      <w:r>
-        <w:t xml:space="preserve">Moss, D., M. T. Furse, J. F. Wright, and P. D. Armitage. 1987. “The Prediction of the Macro-Invertebrate Fauna of Unpolluted Running-Water Sites in Great Britain Using Environmental Data.”</w:t>
-      </w:r>
-      <w:r>
-        <w:t xml:space="preserve"> </w:t>
-      </w:r>
-      <w:r>
-        <w:rPr>
-          <w:i/>
-        </w:rPr>
-        <w:t xml:space="preserve">Freshwater Biology</w:t>
-      </w:r>
-      <w:r>
-        <w:t xml:space="preserve"> </w:t>
-      </w:r>
-      <w:r>
-        <w:t xml:space="preserve">17 (1):41–52.</w:t>
-      </w:r>
-      <w:r>
-        <w:t xml:space="preserve"> </w:t>
-      </w:r>
-      <w:hyperlink r:id="rId72">
+        <w:t xml:space="preserve">Moss, D., Furse, M.T., Wright, J.F., Armitage, P.D., 1987. The prediction of the macro-invertebrate fauna of unpolluted running-water sites in Great Britain using environmental data. Freshwater Biology 17, 41–52.</w:t>
+      </w:r>
+      <w:r>
+        <w:t xml:space="preserve"> </w:t>
+      </w:r>
+      <w:hyperlink r:id="rId70">
         <w:r>
           <w:rPr>
             <w:rStyle w:val="Hyperlink"/>
@@ -5967,95 +5788,50 @@
           <w:t xml:space="preserve">https://doi.org/10.1111/j.1365-2427.1987.tb01027.x</w:t>
         </w:r>
       </w:hyperlink>
-      <w:r>
-        <w:t xml:space="preserve">.</w:t>
+    </w:p>
+    <w:bookmarkEnd w:id="71"/>
+    <w:bookmarkStart w:id="72" w:name="ref-NRC90"/>
+    <w:p>
+      <w:pPr>
+        <w:pStyle w:val="Bibliography"/>
+      </w:pPr>
+      <w:r>
+        <w:t xml:space="preserve">National Research Council, 1990. Managing troubled waters: The role of marine environmental monitoring. National Academy Press, Washington, DC.</w:t>
+      </w:r>
+    </w:p>
+    <w:bookmarkEnd w:id="72"/>
+    <w:bookmarkStart w:id="73" w:name="ref-Ode07"/>
+    <w:p>
+      <w:pPr>
+        <w:pStyle w:val="Bibliography"/>
+      </w:pPr>
+      <w:r>
+        <w:t xml:space="preserve">Ode, P.R., 2007. Standard operating procedures for collecting benthic macroinvertebrate samples and associated physical and chemical data for ambient bioassessment in California.</w:t>
       </w:r>
     </w:p>
     <w:bookmarkEnd w:id="73"/>
-    <w:bookmarkStart w:id="74" w:name="ref-NRC90"/>
+    <w:bookmarkStart w:id="74" w:name="ref-Ode16"/>
     <w:p>
       <w:pPr>
         <w:pStyle w:val="Bibliography"/>
       </w:pPr>
       <w:r>
-        <w:t xml:space="preserve">National Research Council. 1990.</w:t>
-      </w:r>
-      <w:r>
-        <w:t xml:space="preserve"> </w:t>
-      </w:r>
-      <w:r>
-        <w:rPr>
-          <w:i/>
-        </w:rPr>
-        <w:t xml:space="preserve">Managing Troubled Waters: The Role of Marine Environmental Monitoring</w:t>
-      </w:r>
-      <w:r>
-        <w:t xml:space="preserve">. Washington, DC: National Academy Press.</w:t>
+        <w:t xml:space="preserve">Ode, P.R., Rehn, A.C., Mazor, R.D., Schiff, K.C., Stein, E.D., May, J.T., Brown, L.R., Herbst, D.B., Gillett, D., Lunde, K., Hawkins, C.P., 2016. Evaluating the adequacy of a reference-site pool for ecological assessments in environmentally complex regions. Freshwater Science 35, 237–248.</w:t>
       </w:r>
     </w:p>
     <w:bookmarkEnd w:id="74"/>
-    <w:bookmarkStart w:id="75" w:name="ref-Ode07"/>
+    <w:bookmarkStart w:id="76" w:name="ref-Pan02"/>
     <w:p>
       <w:pPr>
         <w:pStyle w:val="Bibliography"/>
       </w:pPr>
       <w:r>
-        <w:t xml:space="preserve">Ode, P. R. 2007. “Standard Operating Procedures for Collecting Benthic Macroinvertebrate Samples and Associated Physical and Chemical Data for Ambient Bioassessment in California.” Surface Water Ambient Monitoring Program. Sacramento, CA.</w:t>
-      </w:r>
-    </w:p>
-    <w:bookmarkEnd w:id="75"/>
-    <w:bookmarkStart w:id="76" w:name="ref-Ode16"/>
-    <w:p>
-      <w:pPr>
-        <w:pStyle w:val="Bibliography"/>
-      </w:pPr>
-      <w:r>
-        <w:t xml:space="preserve">Ode, P. R., A. C. Rehn, R. D. Mazor, K. C. Schiff, E. D. Stein, J. T. May, L. R. Brown, et al. 2016. “Evaluating the Adequacy of a Reference-Site Pool for Ecological Assessments in Environmentally Complex Regions.”</w:t>
-      </w:r>
-      <w:r>
-        <w:t xml:space="preserve"> </w:t>
-      </w:r>
-      <w:r>
-        <w:rPr>
-          <w:i/>
-        </w:rPr>
-        <w:t xml:space="preserve">Freshwater Science</w:t>
-      </w:r>
-      <w:r>
-        <w:t xml:space="preserve"> </w:t>
-      </w:r>
-      <w:r>
-        <w:t xml:space="preserve">35 (1):237–48.</w:t>
-      </w:r>
-    </w:p>
-    <w:bookmarkEnd w:id="76"/>
-    <w:bookmarkStart w:id="78" w:name="ref-Pan02"/>
-    <w:p>
-      <w:pPr>
-        <w:pStyle w:val="Bibliography"/>
-      </w:pPr>
-      <w:r>
-        <w:t xml:space="preserve">Pan, Y., R. J. Stevenson, B. H. Hill, P. R. Kaufmann, and A. T. Herlihy. 2002. “Spatial Patterns and Ecological Determinants of Benthic Algal Assemblages in Mid-Atlantic Streams, USA.”</w:t>
-      </w:r>
-      <w:r>
-        <w:t xml:space="preserve"> </w:t>
-      </w:r>
-      <w:r>
-        <w:rPr>
-          <w:i/>
-        </w:rPr>
-        <w:t xml:space="preserve">Journal of Phycology</w:t>
-      </w:r>
-      <w:r>
-        <w:t xml:space="preserve"> </w:t>
-      </w:r>
-      <w:r>
-        <w:t xml:space="preserve">35 (3):460–68.</w:t>
-      </w:r>
-      <w:r>
-        <w:t xml:space="preserve"> </w:t>
-      </w:r>
-      <w:hyperlink r:id="rId77">
+        <w:t xml:space="preserve">Pan, Y., Stevenson, R.J., Hill, B.H., Kaufmann, P.R., Herlihy, A.T., 2002. Spatial patterns and ecological determinants of benthic algal assemblages in mid-Atlantic streams, USA. Journal of Phycology 35, 460–468.</w:t>
+      </w:r>
+      <w:r>
+        <w:t xml:space="preserve"> </w:t>
+      </w:r>
+      <w:hyperlink r:id="rId75">
         <w:r>
           <w:rPr>
             <w:rStyle w:val="Hyperlink"/>
@@ -6063,38 +5839,20 @@
           <w:t xml:space="preserve">https://doi.org/10.1046/j.1529-8817.1999.3530460.x</w:t>
         </w:r>
       </w:hyperlink>
-      <w:r>
-        <w:t xml:space="preserve">.</w:t>
-      </w:r>
-    </w:p>
-    <w:bookmarkEnd w:id="78"/>
-    <w:bookmarkStart w:id="80" w:name="ref-Paulsen08"/>
+    </w:p>
+    <w:bookmarkEnd w:id="76"/>
+    <w:bookmarkStart w:id="78" w:name="ref-Paulsen08"/>
     <w:p>
       <w:pPr>
         <w:pStyle w:val="Bibliography"/>
       </w:pPr>
       <w:r>
-        <w:t xml:space="preserve">Paulsen, S. G., A. Mayio, D. V. Peck, J. L. Stoddard, E. Tarquinio, S. M. Holdsworth, J. V. Sickle, et al. 2008. “Condition of Stream Ecosystems in the US: An Overview of the First National Assessment.”</w:t>
-      </w:r>
-      <w:r>
-        <w:t xml:space="preserve"> </w:t>
-      </w:r>
-      <w:r>
-        <w:rPr>
-          <w:i/>
-        </w:rPr>
-        <w:t xml:space="preserve">Journal of the North American Benthological Society</w:t>
-      </w:r>
-      <w:r>
-        <w:t xml:space="preserve"> </w:t>
-      </w:r>
-      <w:r>
-        <w:t xml:space="preserve">27 (4):812–21.</w:t>
-      </w:r>
-      <w:r>
-        <w:t xml:space="preserve"> </w:t>
-      </w:r>
-      <w:hyperlink r:id="rId79">
+        <w:t xml:space="preserve">Paulsen, S.G., Mayio, A., Peck, D.V., Stoddard, J.L., Tarquinio, E., Holdsworth, S.M., Sickle, J.V., Yuan, L.L., Hawkins, C.P., Herlihy, A.T., Kaufmann, P.R., Barbour, M.T., Larsen, D.P., Olsen, A.R., 2008. Condition of stream ecosystems in the US: An overview of the first national assessment. Journal of the North American Benthological Society 27, 812–821.</w:t>
+      </w:r>
+      <w:r>
+        <w:t xml:space="preserve"> </w:t>
+      </w:r>
+      <w:hyperlink r:id="rId77">
         <w:r>
           <w:rPr>
             <w:rStyle w:val="Hyperlink"/>
@@ -6102,72 +5860,40 @@
           <w:t xml:space="preserve">https://doi.org/10.1899/08-098.1</w:t>
         </w:r>
       </w:hyperlink>
-      <w:r>
-        <w:t xml:space="preserve">.</w:t>
+    </w:p>
+    <w:bookmarkEnd w:id="78"/>
+    <w:bookmarkStart w:id="79" w:name="ref-RDCT18"/>
+    <w:p>
+      <w:pPr>
+        <w:pStyle w:val="Bibliography"/>
+      </w:pPr>
+      <w:r>
+        <w:t xml:space="preserve">RDCT (R Development Core Team), 2018. R: A language and environment for statistical computing, v3.5.1. R Foundation for Statistical Computing, Vienna, Austria.</w:t>
+      </w:r>
+    </w:p>
+    <w:bookmarkEnd w:id="79"/>
+    <w:bookmarkStart w:id="80" w:name="ref-Rehn18"/>
+    <w:p>
+      <w:pPr>
+        <w:pStyle w:val="Bibliography"/>
+      </w:pPr>
+      <w:r>
+        <w:t xml:space="preserve">Rehn, A.C., Mazor, R.D., Ode, P.R., 2018. An index to measure the quality of physical habitat in California wadeable streams (No. SWAMP Technical Memorandum, SWAMP-TM-2018-0005). California Water Boards, Surface Water Ambient Monitoring Program, California Department of Fish; Wildlife, Southern California Coastal Water Research Project, Sacramento, California.</w:t>
       </w:r>
     </w:p>
     <w:bookmarkEnd w:id="80"/>
-    <w:bookmarkStart w:id="81" w:name="ref-RDCT18"/>
+    <w:bookmarkStart w:id="82" w:name="ref-Richards97"/>
     <w:p>
       <w:pPr>
         <w:pStyle w:val="Bibliography"/>
       </w:pPr>
       <w:r>
-        <w:t xml:space="preserve">RDCT (R Development Core Team). 2018. “R: A language and environment for statistical computing, v3.5.1. R Foundation for Statistical Computing, Vienna, Austria.”</w:t>
-      </w:r>
-    </w:p>
-    <w:bookmarkEnd w:id="81"/>
-    <w:bookmarkStart w:id="83" w:name="ref-Rehn18"/>
-    <w:p>
-      <w:pPr>
-        <w:pStyle w:val="Bibliography"/>
-      </w:pPr>
-      <w:r>
-        <w:t xml:space="preserve">Rehn, A. C., R. D. Mazor, and P. R. Ode. 2018. “An Index to Measure the Quality of Physical Habitat in California Wadeable Streams.” SWAMP Technical Memorandum, SWAMP-TM-2018-0005. Sacramento, California: California Water Boards, Surface Water Ambient Monitoring Program, California Department of Fish; Wildlife, Southern California Coastal Water Research Project.</w:t>
-      </w:r>
-      <w:r>
-        <w:t xml:space="preserve"> </w:t>
-      </w:r>
-      <w:hyperlink r:id="rId82">
-        <w:r>
-          <w:rPr>
-            <w:rStyle w:val="Hyperlink"/>
-          </w:rPr>
-          <w:t xml:space="preserve">https://www.waterboards.ca.gov/water_issues/programs/swamp/bioassessment/docs/physical_habitat_index_technical_memo.pdf</w:t>
-        </w:r>
-      </w:hyperlink>
-      <w:r>
-        <w:t xml:space="preserve">.</w:t>
-      </w:r>
-    </w:p>
-    <w:bookmarkEnd w:id="83"/>
-    <w:bookmarkStart w:id="85" w:name="ref-Richards97"/>
-    <w:p>
-      <w:pPr>
-        <w:pStyle w:val="Bibliography"/>
-      </w:pPr>
-      <w:r>
-        <w:t xml:space="preserve">Richards, C., R. Haro, L. Johnson, and G. Host. 1997. “Catchment and Reach-Scale Properties as Indicators of Macroinvertebrate Species Traits.”</w:t>
-      </w:r>
-      <w:r>
-        <w:t xml:space="preserve"> </w:t>
-      </w:r>
-      <w:r>
-        <w:rPr>
-          <w:i/>
-        </w:rPr>
-        <w:t xml:space="preserve">Freshwater Biology</w:t>
-      </w:r>
-      <w:r>
-        <w:t xml:space="preserve"> </w:t>
-      </w:r>
-      <w:r>
-        <w:t xml:space="preserve">37 (1):219–30.</w:t>
-      </w:r>
-      <w:r>
-        <w:t xml:space="preserve"> </w:t>
-      </w:r>
-      <w:hyperlink r:id="rId84">
+        <w:t xml:space="preserve">Richards, C., Haro, R., Johnson, L., Host, G., 1997. Catchment and reach-scale properties as indicators of macroinvertebrate species traits. Freshwater Biology 37, 219–230.</w:t>
+      </w:r>
+      <w:r>
+        <w:t xml:space="preserve"> </w:t>
+      </w:r>
+      <w:hyperlink r:id="rId81">
         <w:r>
           <w:rPr>
             <w:rStyle w:val="Hyperlink"/>
@@ -6175,38 +5901,20 @@
           <w:t xml:space="preserve">https://doi.org/10.1046/j.1365-2427.1997.d01-540.x</w:t>
         </w:r>
       </w:hyperlink>
-      <w:r>
-        <w:t xml:space="preserve">.</w:t>
-      </w:r>
-    </w:p>
-    <w:bookmarkEnd w:id="85"/>
-    <w:bookmarkStart w:id="87" w:name="ref-Solek11"/>
+    </w:p>
+    <w:bookmarkEnd w:id="82"/>
+    <w:bookmarkStart w:id="84" w:name="ref-Solek11"/>
     <w:p>
       <w:pPr>
         <w:pStyle w:val="Bibliography"/>
       </w:pPr>
       <w:r>
-        <w:t xml:space="preserve">Solek, C. W., E. D. Stein, and M. Sutula. 2011. “Demonstration of an Integrated Watershed Assessment Using a Three-Tiered Assessment Framework.”</w:t>
-      </w:r>
-      <w:r>
-        <w:t xml:space="preserve"> </w:t>
-      </w:r>
-      <w:r>
-        <w:rPr>
-          <w:i/>
-        </w:rPr>
-        <w:t xml:space="preserve">Wetlands Ecology and Management</w:t>
-      </w:r>
-      <w:r>
-        <w:t xml:space="preserve"> </w:t>
-      </w:r>
-      <w:r>
-        <w:t xml:space="preserve">19 (5):459–74.</w:t>
-      </w:r>
-      <w:r>
-        <w:t xml:space="preserve"> </w:t>
-      </w:r>
-      <w:hyperlink r:id="rId86">
+        <w:t xml:space="preserve">Solek, C.W., Stein, E.D., Sutula, M., 2011. Demonstration of an integrated watershed assessment using a three-tiered assessment framework. Wetlands Ecology and Management 19, 459–474.</w:t>
+      </w:r>
+      <w:r>
+        <w:t xml:space="preserve"> </w:t>
+      </w:r>
+      <w:hyperlink r:id="rId83">
         <w:r>
           <w:rPr>
             <w:rStyle w:val="Hyperlink"/>
@@ -6214,38 +5922,20 @@
           <w:t xml:space="preserve">https://doi.org/10.1007/s11273-011-9230-6</w:t>
         </w:r>
       </w:hyperlink>
-      <w:r>
-        <w:t xml:space="preserve">.</w:t>
-      </w:r>
-    </w:p>
-    <w:bookmarkEnd w:id="87"/>
-    <w:bookmarkStart w:id="89" w:name="ref-Stoddard06"/>
+    </w:p>
+    <w:bookmarkEnd w:id="84"/>
+    <w:bookmarkStart w:id="86" w:name="ref-Stoddard06"/>
     <w:p>
       <w:pPr>
         <w:pStyle w:val="Bibliography"/>
       </w:pPr>
       <w:r>
-        <w:t xml:space="preserve">Stoddard, J. L., D. P. Larsen, C. P. Hawkins, R. K. Johnson, and R. H. Norris. 2006. “Setting Expectations for the Ecological Condition of Streams: The Concept of Reference Condition.”</w:t>
-      </w:r>
-      <w:r>
-        <w:t xml:space="preserve"> </w:t>
-      </w:r>
-      <w:r>
-        <w:rPr>
-          <w:i/>
-        </w:rPr>
-        <w:t xml:space="preserve">Ecological Applications</w:t>
-      </w:r>
-      <w:r>
-        <w:t xml:space="preserve"> </w:t>
-      </w:r>
-      <w:r>
-        <w:t xml:space="preserve">16 (4):1267–76.</w:t>
-      </w:r>
-      <w:r>
-        <w:t xml:space="preserve"> </w:t>
-      </w:r>
-      <w:hyperlink r:id="rId88">
+        <w:t xml:space="preserve">Stoddard, J.L., Larsen, D.P., Hawkins, C.P., Johnson, R.K., Norris, R.H., 2006. Setting expectations for the ecological condition of streams: The concept of reference condition. Ecological Applications 16, 1267–1276.</w:t>
+      </w:r>
+      <w:r>
+        <w:t xml:space="preserve"> </w:t>
+      </w:r>
+      <w:hyperlink r:id="rId85">
         <w:r>
           <w:rPr>
             <w:rStyle w:val="Hyperlink"/>
@@ -6253,70 +5943,40 @@
           <w:t xml:space="preserve">https://doi.org/10.1890/1051-0761(2006)016[1267:SEFTEC]2.0.CO;2</w:t>
         </w:r>
       </w:hyperlink>
-      <w:r>
-        <w:t xml:space="preserve">.</w:t>
-      </w:r>
-    </w:p>
-    <w:bookmarkEnd w:id="89"/>
-    <w:bookmarkStart w:id="90" w:name="ref-Therouxip"/>
+    </w:p>
+    <w:bookmarkEnd w:id="86"/>
+    <w:bookmarkStart w:id="87" w:name="ref-Therouxip"/>
     <w:p>
       <w:pPr>
         <w:pStyle w:val="Bibliography"/>
       </w:pPr>
       <w:r>
-        <w:t xml:space="preserve">Theroux, S., R. D. Mazor, M. W. Beck, P. Ode, M. Sutula, and E. D. Stein. n.d. “A Non-Predictive Algal Index for Complex Environments.”</w:t>
-      </w:r>
-      <w:r>
-        <w:t xml:space="preserve"> </w:t>
-      </w:r>
-      <w:r>
-        <w:rPr>
-          <w:i/>
-        </w:rPr>
-        <w:t xml:space="preserve">Ecological Indicators</w:t>
-      </w:r>
-      <w:r>
-        <w:t xml:space="preserve">.</w:t>
-      </w:r>
-    </w:p>
-    <w:bookmarkEnd w:id="90"/>
-    <w:bookmarkStart w:id="91" w:name="ref-USEPA16"/>
+        <w:t xml:space="preserve">Theroux, S., Mazor, R.D., Beck, M.W., Ode, P., Sutula, M., Stein, E.D., n.d. A non-predictive algal index for complex environments. Ecological Indicators.</w:t>
+      </w:r>
+    </w:p>
+    <w:bookmarkEnd w:id="87"/>
+    <w:bookmarkStart w:id="88" w:name="ref-USEPA16"/>
     <w:p>
       <w:pPr>
         <w:pStyle w:val="Bibliography"/>
       </w:pPr>
       <w:r>
-        <w:t xml:space="preserve">USEPA (US Environmental Protection Agency). 2016. “National Rivers and Streams Assessment 2008-2009: A Collaborative Survey.” EPA-841-R-16-007. Washington, DC.</w:t>
-      </w:r>
-    </w:p>
-    <w:bookmarkEnd w:id="91"/>
-    <w:bookmarkStart w:id="93" w:name="ref-Wang07"/>
+        <w:t xml:space="preserve">USEPA (US Environmental Protection Agency), 2016. National rivers and streams assessment 2008-2009: A collaborative survey (No. EPA-841-R-16-007). Washington, DC.</w:t>
+      </w:r>
+    </w:p>
+    <w:bookmarkEnd w:id="88"/>
+    <w:bookmarkStart w:id="90" w:name="ref-Wang07"/>
     <w:p>
       <w:pPr>
         <w:pStyle w:val="Bibliography"/>
       </w:pPr>
       <w:r>
-        <w:t xml:space="preserve">Wang, L. Z., D. M. Robertson, and P. J. Garrison. 2007. “Linkages Between Nutrients and Assemblages of Macroinvertebrates and Fish in Wadeable Streams: Implication to Nutrient Criteria Development.”</w:t>
-      </w:r>
-      <w:r>
-        <w:t xml:space="preserve"> </w:t>
-      </w:r>
-      <w:r>
-        <w:rPr>
-          <w:i/>
-        </w:rPr>
-        <w:t xml:space="preserve">Environmental Management</w:t>
-      </w:r>
-      <w:r>
-        <w:t xml:space="preserve"> </w:t>
-      </w:r>
-      <w:r>
-        <w:t xml:space="preserve">39 (2):194–212.</w:t>
-      </w:r>
-      <w:r>
-        <w:t xml:space="preserve"> </w:t>
-      </w:r>
-      <w:hyperlink r:id="rId92">
+        <w:t xml:space="preserve">Wang, L.Z., Robertson, D.M., Garrison, P.J., 2007. Linkages between nutrients and assemblages of macroinvertebrates and fish in wadeable streams: Implication to nutrient criteria development. Environmental Management 39, 194–212.</w:t>
+      </w:r>
+      <w:r>
+        <w:t xml:space="preserve"> </w:t>
+      </w:r>
+      <w:hyperlink r:id="rId89">
         <w:r>
           <w:rPr>
             <w:rStyle w:val="Hyperlink"/>
@@ -6324,12 +5984,9 @@
           <w:t xml:space="preserve">https://doi.org/10.1007/s00267-006-0135-8</w:t>
         </w:r>
       </w:hyperlink>
-      <w:r>
-        <w:t xml:space="preserve">.</w:t>
-      </w:r>
-    </w:p>
-    <w:bookmarkEnd w:id="93"/>
-    <w:bookmarkEnd w:id="94"/>
+    </w:p>
+    <w:bookmarkEnd w:id="90"/>
+    <w:bookmarkEnd w:id="91"/>
     <w:sectPr>
       <w:footerReference w:type="default" r:id="rId9"/>
       <w:pgSz w:w="12240" w:h="15840"/>

</xml_diff>

<commit_message>
changes to fig 5 to add stress category points
</commit_message>
<xml_diff>
--- a/Beck_etal_SQI.docx
+++ b/Beck_etal_SQI.docx
@@ -2993,9 +2993,9 @@
       <w:r>
         <w:drawing>
           <wp:inline>
-            <wp:extent cx="4125112" cy="4583458"/>
+            <wp:extent cx="5943600" cy="3343275"/>
             <wp:effectExtent b="0" l="0" r="0" t="0"/>
-            <wp:docPr descr="Figure 5 Relationship between stress models for water chemistry (pChem, eqn. (1)) and physical habitat (pHab, eqn. (2)). Stress models for water chemistry and physical habitat were created based on the likelihood of biological alteration for the observed stress measures. The overall stress meaures (pOverall, eqn. (3)) is the product of both stress models. Points represent estimated stress at a single site." title="" id="1" name="Picture"/>
+            <wp:docPr descr="Figure 5 Relationship between stress models for water chemistry (pChem, eqn. (1)) and physical habitat (pHab, eqn. (2)). Stress models for water chemistry and physical habitat were created based on the likelihood of biological alteration for the observed stress measures. The overall stress meaures (pOverall, eqn. (3)) is the product of both stress models shown in the left plot. Points represent estimated stress at a single site. The right plot shows the same points but colored by the stress condition categories that are defined by thresholds from the dotted lines." title="" id="1" name="Picture"/>
             <a:graphic>
               <a:graphicData uri="http://schemas.openxmlformats.org/drawingml/2006/picture">
                 <pic:pic>
@@ -3014,7 +3014,7 @@
                   <pic:spPr bwMode="auto">
                     <a:xfrm>
                       <a:off x="0" y="0"/>
-                      <a:ext cx="4125112" cy="4583458"/>
+                      <a:ext cx="5943600" cy="3343275"/>
                     </a:xfrm>
                     <a:prstGeom prst="rect">
                       <a:avLst/>
@@ -3065,7 +3065,7 @@
         <w:t xml:space="preserve">pOverall</w:t>
       </w:r>
       <w:r>
-        <w:t xml:space="preserve">, eqn. (3)) is the product of both stress models. Points represent estimated stress at a single site.</w:t>
+        <w:t xml:space="preserve">, eqn. (3)) is the product of both stress models shown in the left plot. Points represent estimated stress at a single site. The right plot shows the same points but colored by the stress condition categories that are defined by thresholds from the dotted lines.</w:t>
       </w:r>
     </w:p>
     <w:p>
@@ -3075,9 +3075,9 @@
       <w:r>
         <w:drawing>
           <wp:inline>
-            <wp:extent cx="5943600" cy="4457700"/>
+            <wp:extent cx="5943600" cy="4829175"/>
             <wp:effectExtent b="0" l="0" r="0" t="0"/>
-            <wp:docPr descr="Figure 6 Modelled likelihood of biological alteration from water quality (top) and physical habitat stressors (bottom). Curves are the binomial likelihood (+/- standard error) of biological condition being altered (as measured by macroinvertebrate and algal indices) across the range of observed values for water quality and physical habitat stressors on the x-axes. The water chemistry and physical habitat stress plots are derived from equations (1) and (2). Other variables in each model not on the x-axis for each plot are held constant at values for low stress conditions." title="" id="1" name="Picture"/>
+            <wp:docPr descr="Figure 6 Modelled likelihood of biological alteration from water quality (top) and physical habitat stressors (bottom). Curves are the binomial likelihood (+/- standard error) of biological condition being altered (as measured by macroinvertebrate and algal indices) across the range of observed values for water quality and physical habitat stressors on the x-axes. The water chemistry and physical habitat stress plots are derived from equations (1) and (2). Other variables in each model not on the x-axis for each plot are held constant at values for low stress conditions. Biological condition for observations in each stressor model are shown as rug plots on the x-axes." title="" id="1" name="Picture"/>
             <a:graphic>
               <a:graphicData uri="http://schemas.openxmlformats.org/drawingml/2006/picture">
                 <pic:pic>
@@ -3096,7 +3096,7 @@
                   <pic:spPr bwMode="auto">
                     <a:xfrm>
                       <a:off x="0" y="0"/>
-                      <a:ext cx="5943600" cy="4457700"/>
+                      <a:ext cx="5943600" cy="4829175"/>
                     </a:xfrm>
                     <a:prstGeom prst="rect">
                       <a:avLst/>
@@ -3120,7 +3120,7 @@
         <w:pStyle w:val="ImageCaption"/>
       </w:pPr>
       <w:r>
-        <w:t xml:space="preserve">Figure 6 Modelled likelihood of biological alteration from water quality (top) and physical habitat stressors (bottom). Curves are the binomial likelihood (+/- standard error) of biological condition being altered (as measured by macroinvertebrate and algal indices) across the range of observed values for water quality and physical habitat stressors on the x-axes. The water chemistry and physical habitat stress plots are derived from equations (1) and (2). Other variables in each model not on the x-axis for each plot are held constant at values for low stress conditions.</w:t>
+        <w:t xml:space="preserve">Figure 6 Modelled likelihood of biological alteration from water quality (top) and physical habitat stressors (bottom). Curves are the binomial likelihood (+/- standard error) of biological condition being altered (as measured by macroinvertebrate and algal indices) across the range of observed values for water quality and physical habitat stressors on the x-axes. The water chemistry and physical habitat stress plots are derived from equations (1) and (2). Other variables in each model not on the x-axis for each plot are held constant at values for low stress conditions. Biological condition for observations in each stressor model are shown as rug plots on the x-axes.</w:t>
       </w:r>
     </w:p>
     <w:p>

</xml_diff>

<commit_message>
added results for sensitivity analysis
</commit_message>
<xml_diff>
--- a/Beck_etal_SQI.docx
+++ b/Beck_etal_SQI.docx
@@ -1965,7 +1965,24 @@
         <w:pStyle w:val="BodyText"/>
       </w:pPr>
       <w:r>
-        <w:t xml:space="preserve">Finally, precision and sensitivity of the SQI was evaluated to describe 1) how well the underlying empirical model described the likelihood of biological alteration, and 2) sensitivity of the model output to changing thresholds that defined the categorical conditions. The first analysis evaluated precision in the validation dataset for the SQI to determine agreement between the model and actual stress and biological conditions. The second analysis evaluated the change in results for the regional database that were caused by changing the definitions of healthy or impacted biology that were described by the stress response models. For example, the percentage of sites categorized as stressed or unstressed was compared by changing the cutoff point for healthy/impacted biology in Table</w:t>
+        <w:t xml:space="preserve">Finally, precision and sensitivity of the SQI was evaluated to describe 1) how well the underlying empirical model described the likelihood of biological alteration, and 2) sensitivity of the model output to changing thresholds that defined the biological response endpoints. The first analysis evaluated precision in the validation dataset for the SQI to determine agreement between the model and actual stress and biological conditions. For the second analysis, a critical decision point in the SQI is the definition of healthy or impacted biological condition based on the combined information for the CSCI and ASCI. In Table</w:t>
+      </w:r>
+      <w:r>
+        <w:t xml:space="preserve"> </w:t>
+      </w:r>
+      <w:r>
+        <w:t xml:space="preserve">1</w:t>
+      </w:r>
+      <w:r>
+        <w:t xml:space="preserve">, all sites with combined values greater than or equal to zero were considered healthy and those less than zero were considered impacted. Changes in the cutoff point influence the SQI output since the empirical models in equations (1), (2), and (3) are based on the likelihood of observing healthy or impacted biology and the SQI categories are based on the model results. The effect of varying the cutoff point for healthy and impacted biology was evaluated at different levels from -5 to 4 to test effects of considering all sites as healhty (-5) to all sites as impcated (4).</w:t>
+      </w:r>
+    </w:p>
+    <w:p>
+      <w:pPr>
+        <w:pStyle w:val="BodyText"/>
+      </w:pPr>
+      <w:r>
+        <w:t xml:space="preserve">The second analysis evaluated the change in results for the regional database that were caused by changing the definitions of healthy or impacted biology that were described by the stress response models. For example, the percentage of sites categorized as stressed or unstressed was compared by changing the cutoff point for healthy/impacted biology in Table</w:t>
       </w:r>
       <w:r>
         <w:t xml:space="preserve"> </w:t>
@@ -2381,133 +2398,261 @@
     </w:p>
     <w:p>
       <w:pPr>
-        <w:pStyle w:val="Compact"/>
-        <w:numPr>
-          <w:numId w:val="1001"/>
-          <w:ilvl w:val="0"/>
-        </w:numPr>
-      </w:pPr>
-      <w:r>
-        <w:t xml:space="preserve">SQI performance metrics</w:t>
-      </w:r>
-    </w:p>
-    <w:p>
-      <w:pPr>
-        <w:pStyle w:val="Compact"/>
-        <w:numPr>
-          <w:numId w:val="1002"/>
-          <w:ilvl w:val="1"/>
-        </w:numPr>
-      </w:pPr>
-      <w:r>
-        <w:t xml:space="preserve">Precision</w:t>
-      </w:r>
-    </w:p>
-    <w:p>
-      <w:pPr>
-        <w:pStyle w:val="Compact"/>
-        <w:numPr>
-          <w:numId w:val="1002"/>
-          <w:ilvl w:val="1"/>
-        </w:numPr>
-      </w:pPr>
-      <w:r>
-        <w:t xml:space="preserve">Any others?</w:t>
-      </w:r>
-    </w:p>
-    <w:p>
-      <w:pPr>
-        <w:pStyle w:val="Compact"/>
-        <w:numPr>
-          <w:numId w:val="1001"/>
-          <w:ilvl w:val="0"/>
-        </w:numPr>
-      </w:pPr>
-      <w:r>
-        <w:t xml:space="preserve">Percent So Cal stream miles or site frequency in each category</w:t>
-      </w:r>
-    </w:p>
-    <w:p>
-      <w:pPr>
-        <w:pStyle w:val="Compact"/>
-        <w:numPr>
-          <w:numId w:val="1003"/>
-          <w:ilvl w:val="1"/>
-        </w:numPr>
-      </w:pPr>
-      <w:r>
-        <w:t xml:space="preserve">As a set up for the value of the categorical scoring</w:t>
-      </w:r>
-    </w:p>
-    <w:p>
-      <w:pPr>
-        <w:pStyle w:val="Compact"/>
-        <w:numPr>
-          <w:numId w:val="1001"/>
-          <w:ilvl w:val="0"/>
-        </w:numPr>
-      </w:pPr>
-      <w:r>
-        <w:t xml:space="preserve">Overall agreement among stressor indicators</w:t>
-      </w:r>
-    </w:p>
-    <w:p>
-      <w:pPr>
-        <w:pStyle w:val="Compact"/>
-        <w:numPr>
-          <w:numId w:val="1004"/>
-          <w:ilvl w:val="1"/>
-        </w:numPr>
-      </w:pPr>
-      <w:r>
-        <w:t xml:space="preserve">As a set up for do we need multiple indicators?</w:t>
-      </w:r>
-    </w:p>
-    <w:p>
-      <w:pPr>
-        <w:pStyle w:val="Compact"/>
-        <w:numPr>
-          <w:numId w:val="1001"/>
-          <w:ilvl w:val="0"/>
-        </w:numPr>
-      </w:pPr>
-      <w:r>
-        <w:t xml:space="preserve">Overall agreement among response indicators</w:t>
-      </w:r>
-    </w:p>
-    <w:p>
-      <w:pPr>
-        <w:pStyle w:val="Compact"/>
-        <w:numPr>
-          <w:numId w:val="1005"/>
-          <w:ilvl w:val="1"/>
-        </w:numPr>
-      </w:pPr>
-      <w:r>
-        <w:t xml:space="preserve">As a set up for do we need multiple indicators?</w:t>
-      </w:r>
-    </w:p>
-    <w:p>
-      <w:pPr>
-        <w:pStyle w:val="Compact"/>
-        <w:numPr>
-          <w:numId w:val="1001"/>
-          <w:ilvl w:val="0"/>
-        </w:numPr>
-      </w:pPr>
-      <w:r>
-        <w:t xml:space="preserve">SQI trends either overall or at example sites</w:t>
+        <w:pStyle w:val="Heading2"/>
+      </w:pPr>
+      <w:bookmarkStart w:id="39" w:name="model-sensitivity-to-biological-decision-points"/>
+      <w:r>
+        <w:t xml:space="preserve">Model sensitivity to biological decision points</w:t>
+      </w:r>
+      <w:bookmarkEnd w:id="39"/>
+    </w:p>
+    <w:p>
+      <w:pPr>
+        <w:pStyle w:val="FirstParagraph"/>
+      </w:pPr>
+      <w:r>
+        <w:t xml:space="preserve">Results in Figure @ref(fig:sns_fig) show changes in the the categorical results of the SQI for the stress condition and overall condition based on changes in the biological thresholds for healthy/impacted. As a general trend, lowering the cutpoint for healthy/impacted to designate more sites as healthy (-4) caused in increase in the amount of sites as</w:t>
+      </w:r>
+      <w:r>
+        <w:t xml:space="preserve"> </w:t>
+      </w:r>
+      <w:r>
+        <w:t xml:space="preserve">“</w:t>
+      </w:r>
+      <w:r>
+        <w:t xml:space="preserve">low stress</w:t>
+      </w:r>
+      <w:r>
+        <w:t xml:space="preserve">”</w:t>
+      </w:r>
+      <w:r>
+        <w:t xml:space="preserve"> </w:t>
+      </w:r>
+      <w:r>
+        <w:t xml:space="preserve">for the stress condition and sites as</w:t>
+      </w:r>
+      <w:r>
+        <w:t xml:space="preserve"> </w:t>
+      </w:r>
+      <w:r>
+        <w:t xml:space="preserve">“</w:t>
+      </w:r>
+      <w:r>
+        <w:t xml:space="preserve">healthy and unstressed</w:t>
+      </w:r>
+      <w:r>
+        <w:t xml:space="preserve">”</w:t>
+      </w:r>
+      <w:r>
+        <w:t xml:space="preserve"> </w:t>
+      </w:r>
+      <w:r>
+        <w:t xml:space="preserve">or</w:t>
+      </w:r>
+      <w:r>
+        <w:t xml:space="preserve"> </w:t>
+      </w:r>
+      <w:r>
+        <w:t xml:space="preserve">“</w:t>
+      </w:r>
+      <w:r>
+        <w:t xml:space="preserve">impacted by unknown stress</w:t>
+      </w:r>
+      <w:r>
+        <w:t xml:space="preserve">”</w:t>
+      </w:r>
+      <w:r>
+        <w:t xml:space="preserve"> </w:t>
+      </w:r>
+      <w:r>
+        <w:t xml:space="preserve">for the overall SQI. Conversely, increasing the cutpoint for healthy/impacted to designate more sites as as impacted (-4) caused in increase in the amount of sites as</w:t>
+      </w:r>
+      <w:r>
+        <w:t xml:space="preserve"> </w:t>
+      </w:r>
+      <w:r>
+        <w:t xml:space="preserve">“</w:t>
+      </w:r>
+      <w:r>
+        <w:t xml:space="preserve">stressed by chemistry and habitat</w:t>
+      </w:r>
+      <w:r>
+        <w:t xml:space="preserve">”</w:t>
+      </w:r>
+      <w:r>
+        <w:t xml:space="preserve"> </w:t>
+      </w:r>
+      <w:r>
+        <w:t xml:space="preserve">for the stress condition and sites as</w:t>
+      </w:r>
+      <w:r>
+        <w:t xml:space="preserve"> </w:t>
+      </w:r>
+      <w:r>
+        <w:t xml:space="preserve">“</w:t>
+      </w:r>
+      <w:r>
+        <w:t xml:space="preserve">impaced and stressed</w:t>
+      </w:r>
+      <w:r>
+        <w:t xml:space="preserve">”</w:t>
+      </w:r>
+      <w:r>
+        <w:t xml:space="preserve"> </w:t>
+      </w:r>
+      <w:r>
+        <w:t xml:space="preserve">or</w:t>
+      </w:r>
+      <w:r>
+        <w:t xml:space="preserve"> </w:t>
+      </w:r>
+      <w:r>
+        <w:t xml:space="preserve">“</w:t>
+      </w:r>
+      <w:r>
+        <w:t xml:space="preserve">health and resilient</w:t>
+      </w:r>
+      <w:r>
+        <w:t xml:space="preserve">”</w:t>
+      </w:r>
+      <w:r>
+        <w:t xml:space="preserve"> </w:t>
+      </w:r>
+      <w:r>
+        <w:t xml:space="preserve">for the overall SQI.</w:t>
+      </w:r>
+    </w:p>
+    <w:p>
+      <w:pPr>
+        <w:pStyle w:val="BodyText"/>
+      </w:pPr>
+      <w:r>
+        <w:t xml:space="preserve">A distinction between the stress condition categories and overall SQI was also observed between the cutpoints, where the transition of sites between categories could occur were somewhat unbalanced the stress condition (left plot) and completely monotonic for the overall SQI (right plot). That is, changing the cutpoint caused sites under the same category (e.g.,</w:t>
+      </w:r>
+      <w:r>
+        <w:t xml:space="preserve"> </w:t>
+      </w:r>
+      <w:r>
+        <w:t xml:space="preserve">“</w:t>
+      </w:r>
+      <w:r>
+        <w:t xml:space="preserve">low stress</w:t>
+      </w:r>
+      <w:r>
+        <w:t xml:space="preserve">”</w:t>
+      </w:r>
+      <w:r>
+        <w:t xml:space="preserve">) to be categoreized as one to many of the alternative categories in the next cutpoint (e.g.,</w:t>
+      </w:r>
+      <w:r>
+        <w:t xml:space="preserve"> </w:t>
+      </w:r>
+      <w:r>
+        <w:t xml:space="preserve">“</w:t>
+      </w:r>
+      <w:r>
+        <w:t xml:space="preserve">stressed by chemistry</w:t>
+      </w:r>
+      <w:r>
+        <w:t xml:space="preserve">”</w:t>
+      </w:r>
+      <w:r>
+        <w:t xml:space="preserve">,</w:t>
+      </w:r>
+      <w:r>
+        <w:t xml:space="preserve"> </w:t>
+      </w:r>
+      <w:r>
+        <w:t xml:space="preserve">“</w:t>
+      </w:r>
+      <w:r>
+        <w:t xml:space="preserve">stressed by habitat</w:t>
+      </w:r>
+      <w:r>
+        <w:t xml:space="preserve">”</w:t>
+      </w:r>
+      <w:r>
+        <w:t xml:space="preserve">, etc.). For the overall SQI, successional changes in categories between cutpoints occurred only one level at a time and were unidirectional (e.g.,</w:t>
+      </w:r>
+      <w:r>
+        <w:t xml:space="preserve"> </w:t>
+      </w:r>
+      <w:r>
+        <w:t xml:space="preserve">“</w:t>
+      </w:r>
+      <w:r>
+        <w:t xml:space="preserve">healthy and unstressed</w:t>
+      </w:r>
+      <w:r>
+        <w:t xml:space="preserve">”</w:t>
+      </w:r>
+      <w:r>
+        <w:t xml:space="preserve"> </w:t>
+      </w:r>
+      <w:r>
+        <w:t xml:space="preserve">to</w:t>
+      </w:r>
+      <w:r>
+        <w:t xml:space="preserve"> </w:t>
+      </w:r>
+      <w:r>
+        <w:t xml:space="preserve">“</w:t>
+      </w:r>
+      <w:r>
+        <w:t xml:space="preserve">healthy and resilient</w:t>
+      </w:r>
+      <w:r>
+        <w:t xml:space="preserve">”</w:t>
+      </w:r>
+      <w:r>
+        <w:t xml:space="preserve"> </w:t>
+      </w:r>
+      <w:r>
+        <w:t xml:space="preserve">or</w:t>
+      </w:r>
+      <w:r>
+        <w:t xml:space="preserve"> </w:t>
+      </w:r>
+      <w:r>
+        <w:t xml:space="preserve">“</w:t>
+      </w:r>
+      <w:r>
+        <w:t xml:space="preserve">impacted by unknown stress</w:t>
+      </w:r>
+      <w:r>
+        <w:t xml:space="preserve">”</w:t>
+      </w:r>
+      <w:r>
+        <w:t xml:space="preserve"> </w:t>
+      </w:r>
+      <w:r>
+        <w:t xml:space="preserve">to</w:t>
+      </w:r>
+      <w:r>
+        <w:t xml:space="preserve"> </w:t>
+      </w:r>
+      <w:r>
+        <w:t xml:space="preserve">“</w:t>
+      </w:r>
+      <w:r>
+        <w:t xml:space="preserve">impacted and stressed</w:t>
+      </w:r>
+      <w:r>
+        <w:t xml:space="preserve">”</w:t>
+      </w:r>
+      <w:r>
+        <w:t xml:space="preserve">).</w:t>
       </w:r>
     </w:p>
     <w:p>
       <w:pPr>
         <w:pStyle w:val="Heading1"/>
       </w:pPr>
-      <w:bookmarkStart w:id="39" w:name="discussion"/>
+      <w:bookmarkStart w:id="40" w:name="discussion"/>
       <w:r>
         <w:t xml:space="preserve">Discussion</w:t>
       </w:r>
-      <w:bookmarkEnd w:id="39"/>
+      <w:bookmarkEnd w:id="40"/>
     </w:p>
     <w:p>
       <w:pPr>
@@ -2641,11 +2786,11 @@
       <w:pPr>
         <w:pStyle w:val="Heading2"/>
       </w:pPr>
-      <w:bookmarkStart w:id="40" w:name="the-sqi-web-application"/>
+      <w:bookmarkStart w:id="41" w:name="the-sqi-web-application"/>
       <w:r>
         <w:t xml:space="preserve">The SQI web application</w:t>
       </w:r>
-      <w:bookmarkEnd w:id="40"/>
+      <w:bookmarkEnd w:id="41"/>
     </w:p>
     <w:p>
       <w:pPr>
@@ -2654,7 +2799,7 @@
       <w:r>
         <w:t xml:space="preserve">A web application was developed to make the SQI accessible to managers and other stakeholders (</w:t>
       </w:r>
-      <w:hyperlink r:id="rId41">
+      <w:hyperlink r:id="rId42">
         <w:r>
           <w:rPr>
             <w:rStyle w:val="Hyperlink"/>
@@ -2741,11 +2886,11 @@
       <w:pPr>
         <w:pStyle w:val="Heading2"/>
       </w:pPr>
-      <w:bookmarkStart w:id="42" w:name="conclusions"/>
+      <w:bookmarkStart w:id="43" w:name="conclusions"/>
       <w:r>
         <w:t xml:space="preserve">Conclusions</w:t>
       </w:r>
-      <w:bookmarkEnd w:id="42"/>
+      <w:bookmarkEnd w:id="43"/>
     </w:p>
     <w:p>
       <w:pPr>
@@ -2759,11 +2904,11 @@
       <w:pPr>
         <w:pStyle w:val="Heading1"/>
       </w:pPr>
-      <w:bookmarkStart w:id="43" w:name="figures"/>
+      <w:bookmarkStart w:id="44" w:name="figures"/>
       <w:r>
         <w:t xml:space="preserve">Figures</w:t>
       </w:r>
-      <w:bookmarkEnd w:id="43"/>
+      <w:bookmarkEnd w:id="44"/>
     </w:p>
     <w:p>
       <w:pPr>
@@ -2785,7 +2930,7 @@
                     </pic:cNvPicPr>
                   </pic:nvPicPr>
                   <pic:blipFill>
-                    <a:blip r:embed="rId44"/>
+                    <a:blip r:embed="rId45"/>
                     <a:stretch>
                       <a:fillRect/>
                     </a:stretch>
@@ -2840,7 +2985,7 @@
                     </pic:cNvPicPr>
                   </pic:nvPicPr>
                   <pic:blipFill>
-                    <a:blip r:embed="rId45"/>
+                    <a:blip r:embed="rId46"/>
                     <a:stretch>
                       <a:fillRect/>
                     </a:stretch>
@@ -2895,7 +3040,7 @@
                     </pic:cNvPicPr>
                   </pic:nvPicPr>
                   <pic:blipFill>
-                    <a:blip r:embed="rId46"/>
+                    <a:blip r:embed="rId47"/>
                     <a:stretch>
                       <a:fillRect/>
                     </a:stretch>
@@ -2950,7 +3095,7 @@
                     </pic:cNvPicPr>
                   </pic:nvPicPr>
                   <pic:blipFill>
-                    <a:blip r:embed="rId47"/>
+                    <a:blip r:embed="rId48"/>
                     <a:stretch>
                       <a:fillRect/>
                     </a:stretch>
@@ -3047,7 +3192,7 @@
                     </pic:cNvPicPr>
                   </pic:nvPicPr>
                   <pic:blipFill>
-                    <a:blip r:embed="rId48"/>
+                    <a:blip r:embed="rId49"/>
                     <a:stretch>
                       <a:fillRect/>
                     </a:stretch>
@@ -3129,7 +3274,7 @@
                     </pic:cNvPicPr>
                   </pic:nvPicPr>
                   <pic:blipFill>
-                    <a:blip r:embed="rId49"/>
+                    <a:blip r:embed="rId50"/>
                     <a:stretch>
                       <a:fillRect/>
                     </a:stretch>
@@ -3184,7 +3329,7 @@
                     </pic:cNvPicPr>
                   </pic:nvPicPr>
                   <pic:blipFill>
-                    <a:blip r:embed="rId50"/>
+                    <a:blip r:embed="rId51"/>
                     <a:stretch>
                       <a:fillRect/>
                     </a:stretch>
@@ -3232,11 +3377,11 @@
       <w:pPr>
         <w:pStyle w:val="Heading1"/>
       </w:pPr>
-      <w:bookmarkStart w:id="51" w:name="tables"/>
+      <w:bookmarkStart w:id="52" w:name="tables"/>
       <w:r>
         <w:t xml:space="preserve">Tables</w:t>
       </w:r>
-      <w:bookmarkEnd w:id="51"/>
+      <w:bookmarkEnd w:id="52"/>
     </w:p>
     <w:p>
       <w:pPr>
@@ -5698,14 +5843,14 @@
       <w:pPr>
         <w:pStyle w:val="Heading1"/>
       </w:pPr>
-      <w:bookmarkStart w:id="52" w:name="references"/>
+      <w:bookmarkStart w:id="53" w:name="references"/>
       <w:r>
         <w:t xml:space="preserve">References</w:t>
       </w:r>
-      <w:bookmarkEnd w:id="52"/>
-    </w:p>
-    <w:bookmarkStart w:id="93" w:name="refs"/>
-    <w:bookmarkStart w:id="54" w:name="ref-Bay12"/>
+      <w:bookmarkEnd w:id="53"/>
+    </w:p>
+    <w:bookmarkStart w:id="94" w:name="refs"/>
+    <w:bookmarkStart w:id="55" w:name="ref-Bay12"/>
     <w:p>
       <w:pPr>
         <w:pStyle w:val="Bibliography"/>
@@ -5716,7 +5861,7 @@
       <w:r>
         <w:t xml:space="preserve"> </w:t>
       </w:r>
-      <w:hyperlink r:id="rId53">
+      <w:hyperlink r:id="rId54">
         <w:r>
           <w:rPr>
             <w:rStyle w:val="Hyperlink"/>
@@ -5725,8 +5870,8 @@
         </w:r>
       </w:hyperlink>
     </w:p>
-    <w:bookmarkEnd w:id="54"/>
-    <w:bookmarkStart w:id="56" w:name="ref-Beck18f"/>
+    <w:bookmarkEnd w:id="55"/>
+    <w:bookmarkStart w:id="57" w:name="ref-Beck18f"/>
     <w:p>
       <w:pPr>
         <w:pStyle w:val="Bibliography"/>
@@ -5737,7 +5882,7 @@
       <w:r>
         <w:t xml:space="preserve"> </w:t>
       </w:r>
-      <w:hyperlink r:id="rId55">
+      <w:hyperlink r:id="rId56">
         <w:r>
           <w:rPr>
             <w:rStyle w:val="Hyperlink"/>
@@ -5749,8 +5894,8 @@
         <w:t xml:space="preserve">.</w:t>
       </w:r>
     </w:p>
-    <w:bookmarkEnd w:id="56"/>
-    <w:bookmarkStart w:id="58" w:name="ref-Cao07"/>
+    <w:bookmarkEnd w:id="57"/>
+    <w:bookmarkStart w:id="59" w:name="ref-Cao07"/>
     <w:p>
       <w:pPr>
         <w:pStyle w:val="Bibliography"/>
@@ -5761,7 +5906,7 @@
       <w:r>
         <w:t xml:space="preserve"> </w:t>
       </w:r>
-      <w:hyperlink r:id="rId57">
+      <w:hyperlink r:id="rId58">
         <w:r>
           <w:rPr>
             <w:rStyle w:val="Hyperlink"/>
@@ -5770,8 +5915,8 @@
         </w:r>
       </w:hyperlink>
     </w:p>
-    <w:bookmarkEnd w:id="58"/>
-    <w:bookmarkStart w:id="59" w:name="ref-CCME01"/>
+    <w:bookmarkEnd w:id="59"/>
+    <w:bookmarkStart w:id="60" w:name="ref-CCME01"/>
     <w:p>
       <w:pPr>
         <w:pStyle w:val="Bibliography"/>
@@ -5780,8 +5925,8 @@
         <w:t xml:space="preserve">CCME (Canadian Council of Ministers of the Environment), 2001. Canadian water quality guidelines for the protection of aquatic life: CCME Water Quality Index 1.0, Technical Report. In: Canadian environmental quality guidelines. Canadian Council of Ministers of the Environment, Winnipeg, Manitoba.</w:t>
       </w:r>
     </w:p>
-    <w:bookmarkEnd w:id="59"/>
-    <w:bookmarkStart w:id="60" w:name="ref-Chang18"/>
+    <w:bookmarkEnd w:id="60"/>
+    <w:bookmarkStart w:id="61" w:name="ref-Chang18"/>
     <w:p>
       <w:pPr>
         <w:pStyle w:val="Bibliography"/>
@@ -5790,8 +5935,8 @@
         <w:t xml:space="preserve">Chang, W., Cheng, J., Allaire, J., Xie, Y., McPherson, J., 2018. Shiny: Web application framework for r.</w:t>
       </w:r>
     </w:p>
-    <w:bookmarkEnd w:id="60"/>
-    <w:bookmarkStart w:id="61" w:name="ref-Collins07"/>
+    <w:bookmarkEnd w:id="61"/>
+    <w:bookmarkStart w:id="62" w:name="ref-Collins07"/>
     <w:p>
       <w:pPr>
         <w:pStyle w:val="Bibliography"/>
@@ -5800,8 +5945,8 @@
         <w:t xml:space="preserve">Collins, J.N., Stein, E.D., Sutula, M., Clark, R., Fetscher, A.E., Grenier, L., Grosso, C., Wiskind, A., 2007. California Rapid Assessment Method (CRAM) for wetlands, ver.5.0.</w:t>
       </w:r>
     </w:p>
-    <w:bookmarkEnd w:id="61"/>
-    <w:bookmarkStart w:id="62" w:name="ref-Fox11"/>
+    <w:bookmarkEnd w:id="62"/>
+    <w:bookmarkStart w:id="63" w:name="ref-Fox11"/>
     <w:p>
       <w:pPr>
         <w:pStyle w:val="Bibliography"/>
@@ -5810,8 +5955,8 @@
         <w:t xml:space="preserve">Fox, J., Weisberg, S., 2011. An R companion to applied regression. SAGE Publications Inc., Thousand Oaks, California.</w:t>
       </w:r>
     </w:p>
-    <w:bookmarkEnd w:id="62"/>
-    <w:bookmarkStart w:id="64" w:name="ref-Hawkins00b"/>
+    <w:bookmarkEnd w:id="63"/>
+    <w:bookmarkStart w:id="65" w:name="ref-Hawkins00b"/>
     <w:p>
       <w:pPr>
         <w:pStyle w:val="Bibliography"/>
@@ -5822,7 +5967,7 @@
       <w:r>
         <w:t xml:space="preserve"> </w:t>
       </w:r>
-      <w:hyperlink r:id="rId63">
+      <w:hyperlink r:id="rId64">
         <w:r>
           <w:rPr>
             <w:rStyle w:val="Hyperlink"/>
@@ -5831,8 +5976,8 @@
         </w:r>
       </w:hyperlink>
     </w:p>
-    <w:bookmarkEnd w:id="64"/>
-    <w:bookmarkStart w:id="66" w:name="ref-Hurley12"/>
+    <w:bookmarkEnd w:id="65"/>
+    <w:bookmarkStart w:id="67" w:name="ref-Hurley12"/>
     <w:p>
       <w:pPr>
         <w:pStyle w:val="Bibliography"/>
@@ -5843,7 +5988,7 @@
       <w:r>
         <w:t xml:space="preserve"> </w:t>
       </w:r>
-      <w:hyperlink r:id="rId65">
+      <w:hyperlink r:id="rId66">
         <w:r>
           <w:rPr>
             <w:rStyle w:val="Hyperlink"/>
@@ -5852,8 +5997,8 @@
         </w:r>
       </w:hyperlink>
     </w:p>
-    <w:bookmarkEnd w:id="66"/>
-    <w:bookmarkStart w:id="67" w:name="ref-Karr81"/>
+    <w:bookmarkEnd w:id="67"/>
+    <w:bookmarkStart w:id="68" w:name="ref-Karr81"/>
     <w:p>
       <w:pPr>
         <w:pStyle w:val="Bibliography"/>
@@ -5862,8 +6007,8 @@
         <w:t xml:space="preserve">Karr, J.R., 1981. Assessment of biotic integrity using fish communities. Fisheries 6, 21–27.</w:t>
       </w:r>
     </w:p>
-    <w:bookmarkEnd w:id="67"/>
-    <w:bookmarkStart w:id="69" w:name="ref-Maddock99"/>
+    <w:bookmarkEnd w:id="68"/>
+    <w:bookmarkStart w:id="70" w:name="ref-Maddock99"/>
     <w:p>
       <w:pPr>
         <w:pStyle w:val="Bibliography"/>
@@ -5874,7 +6019,7 @@
       <w:r>
         <w:t xml:space="preserve"> </w:t>
       </w:r>
-      <w:hyperlink r:id="rId68">
+      <w:hyperlink r:id="rId69">
         <w:r>
           <w:rPr>
             <w:rStyle w:val="Hyperlink"/>
@@ -5883,8 +6028,8 @@
         </w:r>
       </w:hyperlink>
     </w:p>
-    <w:bookmarkEnd w:id="69"/>
-    <w:bookmarkStart w:id="70" w:name="ref-Mazor15"/>
+    <w:bookmarkEnd w:id="70"/>
+    <w:bookmarkStart w:id="71" w:name="ref-Mazor15"/>
     <w:p>
       <w:pPr>
         <w:pStyle w:val="Bibliography"/>
@@ -5893,8 +6038,8 @@
         <w:t xml:space="preserve">Mazor, R.D., 2015. Bioassessment of perennial streams in Southern California: A report on the first five years of the Stormwater Monitoring Coalition’s regional stream survey (No. 844). Southern California Coastal Water Research Project, Costa Mesa, California.</w:t>
       </w:r>
     </w:p>
-    <w:bookmarkEnd w:id="70"/>
-    <w:bookmarkStart w:id="71" w:name="ref-Mazor16"/>
+    <w:bookmarkEnd w:id="71"/>
+    <w:bookmarkStart w:id="72" w:name="ref-Mazor16"/>
     <w:p>
       <w:pPr>
         <w:pStyle w:val="Bibliography"/>
@@ -5903,8 +6048,8 @@
         <w:t xml:space="preserve">Mazor, R.D., Rehn, A.C., Ode, P.R., Engeln, M., Schiff, K.C., Stein, E.D., Gillett, D.J., Herbst, D.B., Hawkins, C.P., 2016. Bioassessment in complex environments: Designing an index for consistent meaning in different settings. Freshwater Science 35, 249–271.</w:t>
       </w:r>
     </w:p>
-    <w:bookmarkEnd w:id="71"/>
-    <w:bookmarkStart w:id="73" w:name="ref-Moss87"/>
+    <w:bookmarkEnd w:id="72"/>
+    <w:bookmarkStart w:id="74" w:name="ref-Moss87"/>
     <w:p>
       <w:pPr>
         <w:pStyle w:val="Bibliography"/>
@@ -5915,7 +6060,7 @@
       <w:r>
         <w:t xml:space="preserve"> </w:t>
       </w:r>
-      <w:hyperlink r:id="rId72">
+      <w:hyperlink r:id="rId73">
         <w:r>
           <w:rPr>
             <w:rStyle w:val="Hyperlink"/>
@@ -5924,8 +6069,8 @@
         </w:r>
       </w:hyperlink>
     </w:p>
-    <w:bookmarkEnd w:id="73"/>
-    <w:bookmarkStart w:id="74" w:name="ref-NRC90"/>
+    <w:bookmarkEnd w:id="74"/>
+    <w:bookmarkStart w:id="75" w:name="ref-NRC90"/>
     <w:p>
       <w:pPr>
         <w:pStyle w:val="Bibliography"/>
@@ -5934,8 +6079,8 @@
         <w:t xml:space="preserve">National Research Council, 1990. Managing troubled waters: The role of marine environmental monitoring. National Academy Press, Washington, DC.</w:t>
       </w:r>
     </w:p>
-    <w:bookmarkEnd w:id="74"/>
-    <w:bookmarkStart w:id="75" w:name="ref-Ode07"/>
+    <w:bookmarkEnd w:id="75"/>
+    <w:bookmarkStart w:id="76" w:name="ref-Ode07"/>
     <w:p>
       <w:pPr>
         <w:pStyle w:val="Bibliography"/>
@@ -5944,8 +6089,8 @@
         <w:t xml:space="preserve">Ode, P.R., 2007. Standard operating procedures for collecting benthic macroinvertebrate samples and associated physical and chemical data for ambient bioassessment in California.</w:t>
       </w:r>
     </w:p>
-    <w:bookmarkEnd w:id="75"/>
-    <w:bookmarkStart w:id="76" w:name="ref-Ode16"/>
+    <w:bookmarkEnd w:id="76"/>
+    <w:bookmarkStart w:id="77" w:name="ref-Ode16"/>
     <w:p>
       <w:pPr>
         <w:pStyle w:val="Bibliography"/>
@@ -5954,8 +6099,8 @@
         <w:t xml:space="preserve">Ode, P.R., Rehn, A.C., Mazor, R.D., Schiff, K.C., Stein, E.D., May, J.T., Brown, L.R., Herbst, D.B., Gillett, D., Lunde, K., Hawkins, C.P., 2016. Evaluating the adequacy of a reference-site pool for ecological assessments in environmentally complex regions. Freshwater Science 35, 237–248.</w:t>
       </w:r>
     </w:p>
-    <w:bookmarkEnd w:id="76"/>
-    <w:bookmarkStart w:id="78" w:name="ref-Pan02"/>
+    <w:bookmarkEnd w:id="77"/>
+    <w:bookmarkStart w:id="79" w:name="ref-Pan02"/>
     <w:p>
       <w:pPr>
         <w:pStyle w:val="Bibliography"/>
@@ -5966,7 +6111,7 @@
       <w:r>
         <w:t xml:space="preserve"> </w:t>
       </w:r>
-      <w:hyperlink r:id="rId77">
+      <w:hyperlink r:id="rId78">
         <w:r>
           <w:rPr>
             <w:rStyle w:val="Hyperlink"/>
@@ -5975,8 +6120,8 @@
         </w:r>
       </w:hyperlink>
     </w:p>
-    <w:bookmarkEnd w:id="78"/>
-    <w:bookmarkStart w:id="80" w:name="ref-Paulsen08"/>
+    <w:bookmarkEnd w:id="79"/>
+    <w:bookmarkStart w:id="81" w:name="ref-Paulsen08"/>
     <w:p>
       <w:pPr>
         <w:pStyle w:val="Bibliography"/>
@@ -5987,7 +6132,7 @@
       <w:r>
         <w:t xml:space="preserve"> </w:t>
       </w:r>
-      <w:hyperlink r:id="rId79">
+      <w:hyperlink r:id="rId80">
         <w:r>
           <w:rPr>
             <w:rStyle w:val="Hyperlink"/>
@@ -5996,8 +6141,8 @@
         </w:r>
       </w:hyperlink>
     </w:p>
-    <w:bookmarkEnd w:id="80"/>
-    <w:bookmarkStart w:id="81" w:name="ref-RDCT18"/>
+    <w:bookmarkEnd w:id="81"/>
+    <w:bookmarkStart w:id="82" w:name="ref-RDCT18"/>
     <w:p>
       <w:pPr>
         <w:pStyle w:val="Bibliography"/>
@@ -6006,8 +6151,8 @@
         <w:t xml:space="preserve">RDCT (R Development Core Team), 2018. R: A language and environment for statistical computing, v3.5.1. R Foundation for Statistical Computing, Vienna, Austria.</w:t>
       </w:r>
     </w:p>
-    <w:bookmarkEnd w:id="81"/>
-    <w:bookmarkStart w:id="82" w:name="ref-Rehn18"/>
+    <w:bookmarkEnd w:id="82"/>
+    <w:bookmarkStart w:id="83" w:name="ref-Rehn18"/>
     <w:p>
       <w:pPr>
         <w:pStyle w:val="Bibliography"/>
@@ -6016,8 +6161,8 @@
         <w:t xml:space="preserve">Rehn, A.C., Mazor, R.D., Ode, P.R., 2018. An index to measure the quality of physical habitat in California wadeable streams (No. SWAMP Technical Memorandum, SWAMP-TM-2018-0005). California Water Boards, Surface Water Ambient Monitoring Program, California Department of Fish; Wildlife, Southern California Coastal Water Research Project, Sacramento, California.</w:t>
       </w:r>
     </w:p>
-    <w:bookmarkEnd w:id="82"/>
-    <w:bookmarkStart w:id="84" w:name="ref-Richards97"/>
+    <w:bookmarkEnd w:id="83"/>
+    <w:bookmarkStart w:id="85" w:name="ref-Richards97"/>
     <w:p>
       <w:pPr>
         <w:pStyle w:val="Bibliography"/>
@@ -6028,7 +6173,7 @@
       <w:r>
         <w:t xml:space="preserve"> </w:t>
       </w:r>
-      <w:hyperlink r:id="rId83">
+      <w:hyperlink r:id="rId84">
         <w:r>
           <w:rPr>
             <w:rStyle w:val="Hyperlink"/>
@@ -6037,8 +6182,8 @@
         </w:r>
       </w:hyperlink>
     </w:p>
-    <w:bookmarkEnd w:id="84"/>
-    <w:bookmarkStart w:id="86" w:name="ref-Solek11"/>
+    <w:bookmarkEnd w:id="85"/>
+    <w:bookmarkStart w:id="87" w:name="ref-Solek11"/>
     <w:p>
       <w:pPr>
         <w:pStyle w:val="Bibliography"/>
@@ -6049,7 +6194,7 @@
       <w:r>
         <w:t xml:space="preserve"> </w:t>
       </w:r>
-      <w:hyperlink r:id="rId85">
+      <w:hyperlink r:id="rId86">
         <w:r>
           <w:rPr>
             <w:rStyle w:val="Hyperlink"/>
@@ -6058,8 +6203,8 @@
         </w:r>
       </w:hyperlink>
     </w:p>
-    <w:bookmarkEnd w:id="86"/>
-    <w:bookmarkStart w:id="88" w:name="ref-Stoddard06"/>
+    <w:bookmarkEnd w:id="87"/>
+    <w:bookmarkStart w:id="89" w:name="ref-Stoddard06"/>
     <w:p>
       <w:pPr>
         <w:pStyle w:val="Bibliography"/>
@@ -6070,7 +6215,7 @@
       <w:r>
         <w:t xml:space="preserve"> </w:t>
       </w:r>
-      <w:hyperlink r:id="rId87">
+      <w:hyperlink r:id="rId88">
         <w:r>
           <w:rPr>
             <w:rStyle w:val="Hyperlink"/>
@@ -6079,8 +6224,8 @@
         </w:r>
       </w:hyperlink>
     </w:p>
-    <w:bookmarkEnd w:id="88"/>
-    <w:bookmarkStart w:id="89" w:name="ref-Therouxip"/>
+    <w:bookmarkEnd w:id="89"/>
+    <w:bookmarkStart w:id="90" w:name="ref-Therouxip"/>
     <w:p>
       <w:pPr>
         <w:pStyle w:val="Bibliography"/>
@@ -6089,8 +6234,8 @@
         <w:t xml:space="preserve">Theroux, S., Mazor, R.D., Beck, M.W., Ode, P., Sutula, M., Stein, E.D., n.d. A non-predictive algal index for complex environments. Ecological Indicators.</w:t>
       </w:r>
     </w:p>
-    <w:bookmarkEnd w:id="89"/>
-    <w:bookmarkStart w:id="90" w:name="ref-USEPA16"/>
+    <w:bookmarkEnd w:id="90"/>
+    <w:bookmarkStart w:id="91" w:name="ref-USEPA16"/>
     <w:p>
       <w:pPr>
         <w:pStyle w:val="Bibliography"/>
@@ -6099,8 +6244,8 @@
         <w:t xml:space="preserve">USEPA (US Environmental Protection Agency), 2016. National rivers and streams assessment 2008-2009: A collaborative survey (No. EPA-841-R-16-007). Washington, DC.</w:t>
       </w:r>
     </w:p>
-    <w:bookmarkEnd w:id="90"/>
-    <w:bookmarkStart w:id="92" w:name="ref-Wang07"/>
+    <w:bookmarkEnd w:id="91"/>
+    <w:bookmarkStart w:id="93" w:name="ref-Wang07"/>
     <w:p>
       <w:pPr>
         <w:pStyle w:val="Bibliography"/>
@@ -6111,7 +6256,7 @@
       <w:r>
         <w:t xml:space="preserve"> </w:t>
       </w:r>
-      <w:hyperlink r:id="rId91">
+      <w:hyperlink r:id="rId92">
         <w:r>
           <w:rPr>
             <w:rStyle w:val="Hyperlink"/>
@@ -6120,8 +6265,8 @@
         </w:r>
       </w:hyperlink>
     </w:p>
-    <w:bookmarkEnd w:id="92"/>
     <w:bookmarkEnd w:id="93"/>
+    <w:bookmarkEnd w:id="94"/>
     <w:sectPr>
       <w:footerReference w:type="default" r:id="rId9"/>
       <w:pgSz w:w="12240" w:h="15840"/>
@@ -6802,109 +6947,6 @@
       </w:pPr>
     </w:lvl>
   </w:abstractNum>
-  <w:abstractNum w:abstractNumId="991">
-    <w:nsid w:val="ea454b4c"/>
-    <w:multiLevelType w:val="multilevel"/>
-    <w:lvl w:ilvl="0">
-      <w:numFmt w:val="bullet"/>
-      <w:lvlText w:val="•"/>
-      <w:lvlJc w:val="left"/>
-      <w:pPr>
-        <w:tabs>
-          <w:tab w:val="num" w:pos="0"/>
-        </w:tabs>
-        <w:ind w:left="480" w:hanging="480"/>
-      </w:pPr>
-    </w:lvl>
-    <w:lvl w:ilvl="1">
-      <w:numFmt w:val="bullet"/>
-      <w:lvlText w:val="–"/>
-      <w:lvlJc w:val="left"/>
-      <w:pPr>
-        <w:tabs>
-          <w:tab w:val="num" w:pos="720"/>
-        </w:tabs>
-        <w:ind w:left="1200" w:hanging="480"/>
-      </w:pPr>
-    </w:lvl>
-    <w:lvl w:ilvl="2">
-      <w:numFmt w:val="bullet"/>
-      <w:lvlText w:val="•"/>
-      <w:lvlJc w:val="left"/>
-      <w:pPr>
-        <w:tabs>
-          <w:tab w:val="num" w:pos="1440"/>
-        </w:tabs>
-        <w:ind w:left="1920" w:hanging="480"/>
-      </w:pPr>
-    </w:lvl>
-    <w:lvl w:ilvl="3">
-      <w:numFmt w:val="bullet"/>
-      <w:lvlText w:val="–"/>
-      <w:lvlJc w:val="left"/>
-      <w:pPr>
-        <w:tabs>
-          <w:tab w:val="num" w:pos="2160"/>
-        </w:tabs>
-        <w:ind w:left="2640" w:hanging="480"/>
-      </w:pPr>
-    </w:lvl>
-    <w:lvl w:ilvl="4">
-      <w:numFmt w:val="bullet"/>
-      <w:lvlText w:val="•"/>
-      <w:lvlJc w:val="left"/>
-      <w:pPr>
-        <w:tabs>
-          <w:tab w:val="num" w:pos="2880"/>
-        </w:tabs>
-        <w:ind w:left="3360" w:hanging="480"/>
-      </w:pPr>
-    </w:lvl>
-    <w:lvl w:ilvl="5">
-      <w:numFmt w:val="bullet"/>
-      <w:lvlText w:val="–"/>
-      <w:lvlJc w:val="left"/>
-      <w:pPr>
-        <w:tabs>
-          <w:tab w:val="num" w:pos="3600"/>
-        </w:tabs>
-        <w:ind w:left="4080" w:hanging="480"/>
-      </w:pPr>
-    </w:lvl>
-    <w:lvl w:ilvl="6">
-      <w:numFmt w:val="bullet"/>
-      <w:lvlText w:val="•"/>
-      <w:lvlJc w:val="left"/>
-      <w:pPr>
-        <w:tabs>
-          <w:tab w:val="num" w:pos="4320"/>
-        </w:tabs>
-        <w:ind w:left="4800" w:hanging="480"/>
-      </w:pPr>
-    </w:lvl>
-    <w:lvl w:ilvl="7">
-      <w:numFmt w:val="bullet"/>
-      <w:lvlText w:val="–"/>
-      <w:lvlJc w:val="left"/>
-      <w:pPr>
-        <w:tabs>
-          <w:tab w:val="num" w:pos="5040"/>
-        </w:tabs>
-        <w:ind w:left="5520" w:hanging="480"/>
-      </w:pPr>
-    </w:lvl>
-    <w:lvl w:ilvl="8">
-      <w:numFmt w:val="bullet"/>
-      <w:lvlText w:val="•"/>
-      <w:lvlJc w:val="left"/>
-      <w:pPr>
-        <w:tabs>
-          <w:tab w:val="num" w:pos="5760"/>
-        </w:tabs>
-        <w:ind w:left="6240" w:hanging="480"/>
-      </w:pPr>
-    </w:lvl>
-  </w:abstractNum>
   <w:num w:numId="1">
     <w:abstractNumId w:val="1"/>
   </w:num>
@@ -6946,21 +6988,6 @@
   </w:num>
   <w:num w:numId="1000">
     <w:abstractNumId w:val="990"/>
-  </w:num>
-  <w:num w:numId="1001">
-    <w:abstractNumId w:val="991"/>
-  </w:num>
-  <w:num w:numId="1002">
-    <w:abstractNumId w:val="991"/>
-  </w:num>
-  <w:num w:numId="1003">
-    <w:abstractNumId w:val="991"/>
-  </w:num>
-  <w:num w:numId="1004">
-    <w:abstractNumId w:val="991"/>
-  </w:num>
-  <w:num w:numId="1005">
-    <w:abstractNumId w:val="991"/>
   </w:num>
 </w:numbering>
 </file>

</xml_diff>

<commit_message>
update table/figs with sqi v1.3.0
</commit_message>
<xml_diff>
--- a/Beck_etal_SQI.docx
+++ b/Beck_etal_SQI.docx
@@ -4091,7 +4091,7 @@
               <w:jc w:val="left"/>
             </w:pPr>
             <w:r>
-              <w:t xml:space="preserve">54 (20.3)</w:t>
+              <w:t xml:space="preserve">56 (21.1)</w:t>
             </w:r>
           </w:p>
         </w:tc>
@@ -4122,7 +4122,7 @@
               <w:jc w:val="left"/>
             </w:pPr>
             <w:r>
-              <w:t xml:space="preserve">6 (2.3)</w:t>
+              <w:t xml:space="preserve">4 (1.5)</w:t>
             </w:r>
           </w:p>
         </w:tc>
@@ -4153,7 +4153,7 @@
               <w:jc w:val="left"/>
             </w:pPr>
             <w:r>
-              <w:t xml:space="preserve">171 (64.3)</w:t>
+              <w:t xml:space="preserve">163 (61.3)</w:t>
             </w:r>
           </w:p>
         </w:tc>
@@ -4184,7 +4184,7 @@
               <w:jc w:val="left"/>
             </w:pPr>
             <w:r>
-              <w:t xml:space="preserve">35 (13.2)</w:t>
+              <w:t xml:space="preserve">43 (16.2)</w:t>
             </w:r>
           </w:p>
         </w:tc>
@@ -4347,7 +4347,7 @@
               <w:jc w:val="left"/>
             </w:pPr>
             <w:r>
-              <w:t xml:space="preserve">122 (45.9)</w:t>
+              <w:t xml:space="preserve">99 (37.2)</w:t>
             </w:r>
           </w:p>
         </w:tc>
@@ -4378,7 +4378,7 @@
               <w:jc w:val="left"/>
             </w:pPr>
             <w:r>
-              <w:t xml:space="preserve">93 (35)</w:t>
+              <w:t xml:space="preserve">55 (20.7)</w:t>
             </w:r>
           </w:p>
         </w:tc>
@@ -4409,7 +4409,7 @@
               <w:jc w:val="left"/>
             </w:pPr>
             <w:r>
-              <w:t xml:space="preserve">32 (12)</w:t>
+              <w:t xml:space="preserve">69 (25.9)</w:t>
             </w:r>
           </w:p>
         </w:tc>
@@ -4440,7 +4440,38 @@
               <w:jc w:val="left"/>
             </w:pPr>
             <w:r>
-              <w:t xml:space="preserve">19 (7.1)</w:t>
+              <w:t xml:space="preserve">26 (9.8)</w:t>
+            </w:r>
+          </w:p>
+        </w:tc>
+      </w:tr>
+      <w:tr>
+        <w:tc>
+          <w:p>
+            <w:pPr>
+              <w:pStyle w:val="Compact"/>
+            </w:pPr>
+          </w:p>
+        </w:tc>
+        <w:tc>
+          <w:p>
+            <w:pPr>
+              <w:pStyle w:val="Compact"/>
+              <w:jc w:val="left"/>
+            </w:pPr>
+            <w:r>
+              <w:t xml:space="preserve">Stressed by low levels of chemistry or habitat degradation</w:t>
+            </w:r>
+          </w:p>
+        </w:tc>
+        <w:tc>
+          <w:p>
+            <w:pPr>
+              <w:pStyle w:val="Compact"/>
+              <w:jc w:val="left"/>
+            </w:pPr>
+            <w:r>
+              <w:t xml:space="preserve">17 (6.4)</w:t>
             </w:r>
           </w:p>
         </w:tc>

</xml_diff>

<commit_message>
ks comments added, fix to map, rugs, likelihood threshholds
</commit_message>
<xml_diff>
--- a/Beck_etal_SQI.docx
+++ b/Beck_etal_SQI.docx
@@ -281,7 +281,7 @@
         <w:t xml:space="preserve"> </w:t>
       </w:r>
       <w:r>
-        <w:t xml:space="preserve">(i.e., impacted biology due to known chemistry and/or physical habitat stressor(s), so restoration is recommended); and (4)</w:t>
+        <w:t xml:space="preserve">(i.e., impacted biology due to known chemistry and/or physical habitat stressor(s), so remediation or restoration is recommended); and (4)</w:t>
       </w:r>
       <w:r>
         <w:t xml:space="preserve"> </w:t>
@@ -299,7 +299,7 @@
         <w:t xml:space="preserve"> </w:t>
       </w:r>
       <w:r>
-        <w:t xml:space="preserve">(i.e., biology is impacted, so causal assessment is recommended to identify stressors). To facilitate adoption by managers, a web-based application also was developed that not only maps overall SQI results, but also enables users to readily access underlying quantitative information for stressors and biological responses to understand likely reasons behind the categorical assessments.</w:t>
+        <w:t xml:space="preserve">(i.e., biology is impacted, so causal assessment is recommended to identify stressors). To facilitate adoption by managers, a web-based application was developed that not only maps overall SQI results, but also enables users to readily access underlying quantitative information for stressors and biological responses to understand likely reasons behind the categorical assessments. This transparent design was intended; high-level output and foundational components of the SQI are relevant for different audidences and details are not sacrificed for accessibility.</w:t>
       </w:r>
     </w:p>
     <w:p>
@@ -445,7 +445,7 @@
         <w:t xml:space="preserve">)</w:t>
       </w:r>
       <w:r>
-        <w:t xml:space="preserve">. Because most environmental managers and decision-makers are not scientists, they often struggle to interpret the intricate, nuanced details of ecological data. Furthermore, ecological data are rarely black and white, leading to many management decisions made in the</w:t>
+        <w:t xml:space="preserve">. Because most environmental managers and decision-makers are not scientists, and similarly, scientists may not appreciate the applied context for tehcnical products, the communication of ecological data for decision-making can be challenging. Furthermore, ecological data are rarely black and white, leading to many management decisions made in the</w:t>
       </w:r>
       <w:r>
         <w:t xml:space="preserve"> </w:t>
@@ -628,7 +628,7 @@
         <w:t xml:space="preserve"> </w:t>
       </w:r>
       <w:r>
-        <w:t xml:space="preserve">and the more recently developed Index of Physical Integirty</w:t>
+        <w:t xml:space="preserve">and the more recently developed Index of Physical Integrity</w:t>
       </w:r>
       <w:r>
         <w:t xml:space="preserve"> </w:t>
@@ -713,67 +713,67 @@
         <w:pStyle w:val="BodyText"/>
       </w:pPr>
       <w:r>
-        <w:t xml:space="preserve">While such a unified assessment tool is possible to develop for use in a single environmental setting, it has long been a challenge to design a technically robust tool that produces assessments that have similar meanings in different environmental settings, that provides clues as to which indicator(s) are impacted and thus need to be remediated, and that can be replicated elsewhere. The goal of this study was to develop a tool that meets all three criteria. Southern California wadeable streams were selected as the focus of this effort because of the extensive and varied levels of stress and biological impacts. Moreover, southern California is home to a multitude of environmental managers with a wide variety of backgrounds and experience in technical and policy issues.</w:t>
+        <w:t xml:space="preserve">While such a unified assessment tool is possible to develop for use in a single environmental setting, it has long been a challenge to design a technically robust tool that produces assessments that have similar meanings in different environmental settings, that provides clues as to which indicator(s) are impacted and thus need to be remediated, and that can be replicated elsewhere. The goal of this study was to develop a tool that meets all three criteria. Because biological indicators provide direct measures of aquatic life, while physical and chemical measures provide ancillary information about the stressors that may affect aquatic life, this study sought to develop a method for combining the three indicators in a way that would preserve the types of information provided by each line of evidence. This is fundamentally different than treating indicators as equivalent lines of evidence and simply</w:t>
+      </w:r>
+      <w:r>
+        <w:t xml:space="preserve"> </w:t>
+      </w:r>
+      <w:r>
+        <w:t xml:space="preserve">“</w:t>
+      </w:r>
+      <w:r>
+        <w:t xml:space="preserve">averaging</w:t>
+      </w:r>
+      <w:r>
+        <w:t xml:space="preserve">”</w:t>
+      </w:r>
+      <w:r>
+        <w:t xml:space="preserve"> </w:t>
+      </w:r>
+      <w:r>
+        <w:t xml:space="preserve">results to assess overall condition.</w:t>
+      </w:r>
+    </w:p>
+    <w:p>
+      <w:pPr>
+        <w:pStyle w:val="Heading1"/>
+      </w:pPr>
+      <w:bookmarkStart w:id="26" w:name="methods"/>
+      <w:r>
+        <w:t xml:space="preserve">Methods</w:t>
+      </w:r>
+      <w:bookmarkEnd w:id="26"/>
+    </w:p>
+    <w:p>
+      <w:pPr>
+        <w:pStyle w:val="Heading2"/>
+      </w:pPr>
+      <w:bookmarkStart w:id="27" w:name="general-approach"/>
+      <w:r>
+        <w:t xml:space="preserve">General Approach</w:t>
+      </w:r>
+      <w:bookmarkEnd w:id="27"/>
+    </w:p>
+    <w:p>
+      <w:pPr>
+        <w:pStyle w:val="FirstParagraph"/>
+      </w:pPr>
+      <w:r>
+        <w:t xml:space="preserve">The conceptual approach used in this study is based on a stressor-response relationship between biology and in-stream stressors (Figure</w:t>
+      </w:r>
+      <w:r>
+        <w:t xml:space="preserve"> </w:t>
+      </w:r>
+      <w:r>
+        <w:t xml:space="preserve">1</w:t>
+      </w:r>
+      <w:r>
+        <w:t xml:space="preserve">). Specifically, the underlying stressor-response relationships that define the final narrative categories for overall stream condition are based on empirical models that quantify an expected likelihood of chemical or physical stressors impacting the separate components of biological condition. Southern California wadeable streams were selected as the focus of this effort because of the extensive and varied levels of stress and biological impacts. Moreover, southern California is home to many environmental managers with a variety of backgrounds and experience in technical and policy issues.</w:t>
       </w:r>
     </w:p>
     <w:p>
       <w:pPr>
         <w:pStyle w:val="BodyText"/>
-      </w:pPr>
-      <w:r>
-        <w:t xml:space="preserve">The conceptual approach used in this study is based on a stressor-response relationship between biology and in-stream stressors (Figure</w:t>
-      </w:r>
-      <w:r>
-        <w:t xml:space="preserve"> </w:t>
-      </w:r>
-      <w:r>
-        <w:t xml:space="preserve">1</w:t>
-      </w:r>
-      <w:r>
-        <w:t xml:space="preserve">). Specifically, the underlying stressor-response relationships that define the final narrative categories for overall stream condition are based on empirical models that quantify an expected likelihood of chemical or physical stressors impacting the separate components of biological condition. Because biological indicators provide direct measures of aquatic life, while physical and chemical measures provide ancillary information about the stressors that may affect aquatic life, this study sought to develop a method for combining the three indicators in a way that would preserve the types of information provided by each line of evidence. This is fundamentally different than treating indicators as equivalent lines of evidence and simply</w:t>
-      </w:r>
-      <w:r>
-        <w:t xml:space="preserve"> </w:t>
-      </w:r>
-      <w:r>
-        <w:t xml:space="preserve">“</w:t>
-      </w:r>
-      <w:r>
-        <w:t xml:space="preserve">averaging</w:t>
-      </w:r>
-      <w:r>
-        <w:t xml:space="preserve">”</w:t>
-      </w:r>
-      <w:r>
-        <w:t xml:space="preserve"> </w:t>
-      </w:r>
-      <w:r>
-        <w:t xml:space="preserve">results to assess overall condition.</w:t>
-      </w:r>
-    </w:p>
-    <w:p>
-      <w:pPr>
-        <w:pStyle w:val="Heading1"/>
-      </w:pPr>
-      <w:bookmarkStart w:id="26" w:name="methods"/>
-      <w:r>
-        <w:t xml:space="preserve">Methods</w:t>
-      </w:r>
-      <w:bookmarkEnd w:id="26"/>
-    </w:p>
-    <w:p>
-      <w:pPr>
-        <w:pStyle w:val="Heading2"/>
-      </w:pPr>
-      <w:bookmarkStart w:id="27" w:name="general-approach"/>
-      <w:r>
-        <w:t xml:space="preserve">General Approach</w:t>
-      </w:r>
-      <w:bookmarkEnd w:id="27"/>
-    </w:p>
-    <w:p>
-      <w:pPr>
-        <w:pStyle w:val="FirstParagraph"/>
       </w:pPr>
       <w:r>
         <w:t xml:space="preserve">Biological response components were selected based on bioassessment indices developed for California wadeable streams (i.e., benthic macroinvertebrates, algae). Water chemistry stressors were selected that are strongly associated with biological condition in perennial streams (i.e., nutrients, conductivity). Physical habitat metrics were selected that quantify flow, channel, and riparian condition observed at a site.</w:t>
@@ -1122,7 +1122,7 @@
         <w:t xml:space="preserve">)</w:t>
       </w:r>
       <w:r>
-        <w:t xml:space="preserve">. Depending on the context, physical habitat can be considered response metric of stream health. However, physical habitat herein is considered a stressor that can affect biological condition at different taxonomic levels within the stressor-response model.</w:t>
+        <w:t xml:space="preserve">. Depending on the context, physical habitat can be considered a response metric of stream health. However, physical habitat herein is considered a stressor that can affect biological condition at different taxonomic levels within the stressor-response model.</w:t>
       </w:r>
     </w:p>
     <w:p>
@@ -1164,7 +1164,7 @@
         <w:t xml:space="preserve"> </w:t>
       </w:r>
       <w:r>
-        <w:t xml:space="preserve">and contaminants often co-occur with elevated nutrients or specific conductivity. As such, the selected indicators may be an effective proxy for other unmeasured water quality stressors in southern California streams.</w:t>
+        <w:t xml:space="preserve">and contaminants often co-occur with elevated nutrients or specific conductivity. As such, the selected indicators are an effective proxy for stressors that are in the minority of water quality data available for southern California streams.</w:t>
       </w:r>
     </w:p>
     <w:p>
@@ -1229,7 +1229,7 @@
         <w:t xml:space="preserve">)</w:t>
       </w:r>
       <w:r>
-        <w:t xml:space="preserve">.</w:t>
+        <w:t xml:space="preserve">. Although IPI and CRAM scores can be correlated, both were included in the SQI because they provide unique information about physical habitat; IPI scores better describe instream condition and CRAM scores better describe riparian condition.</w:t>
       </w:r>
     </w:p>
     <w:p>
@@ -2111,7 +2111,7 @@
         <w:t xml:space="preserve"> </w:t>
       </w:r>
       <w:r>
-        <w:t xml:space="preserve">did not). Thresholds for biological indices that defined high/low condition were based on the tenth percentile distribution of scores at reference sites for each index. Thresholds for high/low stress were based on the median likelihood across all sites.</w:t>
+        <w:t xml:space="preserve">did not). Thresholds for biological indices that defined high/low condition were based on the tenth percentile distribution of scores at reference sites for each index. Thresholds for low/moderate/high stress were based on 10% ad 90% likelihoods of observing a biological impact.</w:t>
       </w:r>
     </w:p>
     <w:p>
@@ -2152,7 +2152,7 @@
         <w:t xml:space="preserve">)</w:t>
       </w:r>
       <w:r>
-        <w:t xml:space="preserve">. Representing multiple state, federal, and local agencies that have a shared mission of stormwater management for over 7000 stream kilometers in the region, the SMC initiated regional watershed monitoring in 2009 to assist, in part, with the permitting process among dischargers from the member agencies. Central SMC watershed monitoring questions focus on assessing biological condition, identifying stressors associated with poor condition, and evaluating trends over time. The SMC dataset represents the most comprehensive source of wadeable stream data in southern California. Because the SQI requires synoptic biological, chemistry, and physical habitat data, the final dataset used for model calibration represents only the subset of the SMC dataset where all three components were simultaneously collected. Made up of 266 sites – 75% of which were used for model calibration – this subset includes sampling dates ranging from 2009 to 2016, with relatively even distribution of samples between years. Most sample events occurred between May and June following standard protocols for perennial stream surveys</w:t>
+        <w:t xml:space="preserve">. The SMC dataset represents the most comprehensive source of wadeable stream data in southern California. Because the SQI requires synoptic biological, chemistry, and physical habitat data, the final dataset used for model calibration represents only the subset of the SMC dataset where all three components were simultaneously collected. Made up of 266 sites – 75% of which were used for model calibration – this subset includes sampling dates ranging from 2009 to 2016, with relatively even distribution of samples between years. Most sample events occurred between May and June following standard protocols for perennial stream surveys</w:t>
       </w:r>
       <w:r>
         <w:t xml:space="preserve"> </w:t>
@@ -2220,7 +2220,7 @@
         <w:pStyle w:val="FirstParagraph"/>
       </w:pPr>
       <w:r>
-        <w:t xml:space="preserve">Among all sites, the overall SQI categorized a majority as having altered biology under high stress conditions (impacted and stressed, 64% of sites, Table</w:t>
+        <w:t xml:space="preserve">Among all sites, the overall SQI categorized a majority as having altered biology under high stress conditions (impacted and stressed, 61% of sites, Table</w:t>
       </w:r>
       <w:r>
         <w:t xml:space="preserve"> </w:t>
@@ -2229,7 +2229,7 @@
         <w:t xml:space="preserve">2</w:t>
       </w:r>
       <w:r>
-        <w:t xml:space="preserve">). Just over 20% of sites were in the opposite category of unaltered biology in low stress conditions (healthy and unstressed). For the remaining two categories of the overall SQI, only 2% had unaltered biology but were under high stress conditions (healthy and resilient), whereas 13% sites had altered biology not related to physical or chemical stressors (impacted by unknown stress). For the biological condition category, sites with altered conditions were more often altered for both CSCI and ASCI scores (50%). For sites with one low-scoring index, more sites were altered for the ASCI (16%) than the CSCI (11%). Less than a quarter of all sites had unaltered biology (23%). For stress conditions, 35% of sites were stressed by both chemistry and physical habitat stressors. More sites were stressed by water chemistry (12%) than physical habitat degradation (7%) if only one stressor was present. Over 45% of sites had low stress, and no sites were stressed by the additive effect of both low chemistry and physical habitat stressors.</w:t>
+        <w:t xml:space="preserve">). Just over 20% of sites were in the opposite category of unaltered biology in low stress conditions (healthy and unstressed). For the remaining two categories of the overall SQI, only 2% had unaltered biology but were under high stress conditions (healthy and resilient), whereas 16% sites had altered biology not related to physical or chemical stressors (impacted by unknown stress).</w:t>
       </w:r>
     </w:p>
     <w:p>
@@ -2237,6 +2237,22 @@
         <w:pStyle w:val="BodyText"/>
       </w:pPr>
       <w:r>
+        <w:t xml:space="preserve">For the biological condition category, sites with altered conditions were more often altered for both CSCI and ASCI scores (50%). For sites with one low-scoring index, more sites were altered for the ASCI (16%) than the CSCI (11%). Less than a quarter of all sites had unaltered biology (23%).</w:t>
+      </w:r>
+    </w:p>
+    <w:p>
+      <w:pPr>
+        <w:pStyle w:val="BodyText"/>
+      </w:pPr>
+      <w:r>
+        <w:t xml:space="preserve">For stress conditions, 21% of sites were stressed by both chemistry and physical habitat stressors. More sites were stressed by water chemistry (26%) than physical habitat degradation (10%) if only one stressor was present. Over 37% of sites had low stress, and 6% of sites were stressed by the additive effect of both low chemistry and physical habitat stressors.</w:t>
+      </w:r>
+    </w:p>
+    <w:p>
+      <w:pPr>
+        <w:pStyle w:val="BodyText"/>
+      </w:pPr>
+      <w:r>
         <w:t xml:space="preserve">Spatial patterns among SQI categories in southern California generally followed elevation and land use gradients (Figure</w:t>
       </w:r>
       <w:r>
@@ -2246,7 +2262,7 @@
         <w:t xml:space="preserve">3</w:t>
       </w:r>
       <w:r>
-        <w:t xml:space="preserve">). More altered biological communities and high stress conditions were observed toward coastal areas in the lower watersheds where urbanization is highest (e.g., Los Angeles, Orange County, Ventura, San Diego). Sites with altered biological condition showed similar spatial patterns as the overall SQI, although sites altered only for the ASCI were more often observed at mid-elevation across the study region, whereas sites altered only for the CSCI were more common at higher elevation areas in central and northern areas of the study region. Stress condition patterns were similar to biology, although low stress conditions also occured closer to coastal areas in addition to higher elevation areas in each watershed. This produced a handful of sites that had altered biology under low stress conditions at mid-elevation ranges (i.e., impacted by unknown stress, Table</w:t>
+        <w:t xml:space="preserve">). More altered biological communities and high stress conditions were observed toward coastal areas in the lower watersheds where urbanization is highest (e.g., Los Angeles, Orange County, Ventura, San Diego). Sites with altered biological condition showed similar spatial patterns as the overall SQI, although sites altered only for the ASCI were more often observed at mid-elevation across the study region, whereas sites altered only for the CSCI were more common at higher elevation areas in central and northern areas of the study region. Stress condition patterns were similar to biology, although low stress conditions also occured at higher elevation areas in each watershed. This produced a handful of sites that had altered biology under low stress conditions at mid-elevation ranges (i.e., impacted by unknown stress, Table</w:t>
       </w:r>
       <w:r>
         <w:t xml:space="preserve"> </w:t>
@@ -2282,7 +2298,7 @@
         <w:t xml:space="preserve">4</w:t>
       </w:r>
       <w:r>
-        <w:t xml:space="preserve">). Slightly larger differences between the likelihood of alteration for healthy and impacted communities was observed for the chemistry model compared to the physical habitat model, suggesting an improved fit for the former. For the overall likelihood of biological alteration (</w:t>
+        <w:t xml:space="preserve">). Slightly larger differences between the likelihood of alteration for healthy and impacted communities were observed for the chemistry model compared to the physical habitat model, suggesting an improved fit for the former. For the overall likelihood of biological alteration (</w:t>
       </w:r>
       <w:r>
         <w:rPr>
@@ -2291,7 +2307,7 @@
         <w:t xml:space="preserve">pOverall</w:t>
       </w:r>
       <w:r>
-        <w:t xml:space="preserve">), more sites were greater than 90% likely to altered in the impacted category as compared to the separate</w:t>
+        <w:t xml:space="preserve">), more sites were greater than 90% likely to be altered in the impacted category as compared to the separate</w:t>
       </w:r>
       <w:r>
         <w:t xml:space="preserve"> </w:t>
@@ -2465,7 +2481,7 @@
         <w:t xml:space="preserve"> </w:t>
       </w:r>
       <w:r>
-        <w:t xml:space="preserve">explained 64% of the variation among sites, whereas the</w:t>
+        <w:t xml:space="preserve">model explained 64% of the variation among sites, whereas the</w:t>
       </w:r>
       <w:r>
         <w:t xml:space="preserve"> </w:t>
@@ -2588,7 +2604,7 @@
         <w:t xml:space="preserve"> </w:t>
       </w:r>
       <w:r>
-        <w:t xml:space="preserve">demonstrates how the individual components for each stressor model were related to likelihood of alteration. These partial dependency plots were created by estimating the likelihood of alteration across a range of values for each predictor, while holding other predictors constant. For each plot, the variables in each model (equations (1), (2)) not on the x-axis were held at approximate values that were associated with low stress to better understand how biological alteration may be related to each predictor. For water chemistry stressors, all were positively associated with likelihood of alteration, particularly conductivity which had the steepest per-unit increase in likelihood. Associations of biological alteration with physical habitat predictors were as expected, except that decreases in likelihood of biological alteration were observed with increases in IPI and CRAM (both are indicators of habitat integrity). The strongest relationship was observed with increases in CRAM scores, where likelihood of alteration decreased sharply with CRAM scores greater than 50. Increases in IPI scores were also associated with decreases in likelihood of alteration, except the relationship had more uncertainty than for CRAM scores.</w:t>
+        <w:t xml:space="preserve">demonstrates how the individual components for each stressor model were related to likelihood of alteration. These partial dependency plots were created by estimating the likelihood of alteration across a range of values for each predictor, while holding other predictors constant. For each plot, the variables in each model (equations (1), (2)) not on the x-axis were held at approximate values that were associated with low stress to better understand how biological alteration may be related to each predictor. For water chemistry stressors, all were positively associated with likelihood of alteration, particularly conductivity which had the steepest per-unit increase in likelihood. Associations of biological alteration with physical habitat predictors were as expected, except that decreases in likelihood of biological alteration were observed with increases in IPI and CRAM (both are indicators of habitat integrity). The strongest relationship was observed with increases in CRAM scores, where likelihood of alteration decreased sharply with CRAM scores greater than 50. Increases in IPI scores were also associated with decreases in likelihood of alteration, except the relationship had more uncertainty than for CRAM scores. Increased uncertainty for the IPI is linked to correlation with CRAM scores and limitations of the linear model.</w:t>
       </w:r>
     </w:p>
     <w:p>
@@ -2866,7 +2882,7 @@
         <w:pStyle w:val="FirstParagraph"/>
       </w:pPr>
       <w:r>
-        <w:t xml:space="preserve">The Stream Quality Index offers a solution for watershed managers seeking to synthesize large amounts of physical, chemical, and biological data about stream health. Using the SQI, users can both recognize large-scale patterns in data from multiple lines of evidence, and improve how the data are communicated to high-level, non-technical environmental managers. This need is particularly pressing in regions like southern California, where large-scale landscape alteration and competing demands for water usage require managers to prioritize limited resources and management actions. As shown via the application of the SQI to stream data from the southern California Stormwater Monitoring Coalition, this tool can be used to prioritize sites for restoration, protection, and other management activities on a large scale.</w:t>
+        <w:t xml:space="preserve">The Stream Quality Index offers a solution for watershed managers seeking to synthesize large amounts of physical, chemical, and biological data about stream health. Using the SQI, users can both recognize large-scale patterns in data from multiple lines of evidence, and improve how the data are communicated to high-level, non-technical environmental managers. This need is particularly pressing in regions like southern California, where large-scale landscape alteration and competing demands for water usage require managers to prioritize limited resources and management actions. As shown via the application of the SQI to stream data from the southern California, this tool can be used to prioritize sites for restoration, protection, and other management activities on a large scale.</w:t>
       </w:r>
     </w:p>
     <w:p>
@@ -2900,7 +2916,7 @@
         <w:pStyle w:val="BodyText"/>
       </w:pPr>
       <w:r>
-        <w:t xml:space="preserve">As a categorical index, the SQI provides a readily interpretable description of stream conditions. The four condition categories defined by the index (i.e., healthy and unstressed, healthy and resilient, impacted and stressed, impacted by unknown stress) can be understood by a general audience with little familiarity with the underlying data and tools used to analyze them. In contrast, numeric indices demand a higher level of experience to interpret; without training, an unfamiliar audience cannot easily identify which values of a numeric index correspond to healhy conditions requiring protection, and which values correspond to impacted conditions requiring intervention. Although categorical indices create challenges for assessing trends or identifying borderline conditions, we have addressed this by making the core data easily accessible through a web-based application. Defining the condition categories from empirical models that are ultimately linked to continuous data also provided a quantiative link between the two.</w:t>
+        <w:t xml:space="preserve">As a categorical index, the SQI provides a readily interpretable description of stream conditions that is easily accessible though a web-based application. The four condition categories defined by the index (i.e., healthy and unstressed, healthy and resilient, impacted and stressed, impacted by unknown stress) can be understood by a general audience that may not need the underlying data and tools used to analyze them. In contrast, numeric indices require a benchmark or other appropriate context to interpret scores; without this information, it can be difficult to identify which values of a numeric index correspond to healthy conditions requiring protection, and which values correspond to impacted conditions requiring intervention. Defining the condition categories from empirical models that are ultimately linked to continuous data provided a quantitative link between the two.</w:t>
       </w:r>
     </w:p>
     <w:p>
@@ -2908,7 +2924,7 @@
         <w:pStyle w:val="BodyText"/>
       </w:pPr>
       <w:r>
-        <w:t xml:space="preserve">The SQI also addresses the challenge of synthesizing large amounts of information about stream condition without losing the individual components, which are readily available to the user for more in-depth exploration because the index is hierarchical. This provides a critical service by allowing users to identify likely reasons behind the categorical classification for a given site. In other words, users can determine which biological indicators account for a stream’s health rating, along with which stressors may or not be associated with biological condition. Users also can identify presence or absence of physical and/or chemical stressors, and which components in equations (1) and (2) may be linked to their respective stressor categories. Further, physical habitat measures (i.e., CRAM and IPI) include additional metrics that were used to calculate scores at each site. Although these metrics were not explicit components in the empirical models of the SQI, they can serve as additional diagnostic information to describe physical conditions.</w:t>
+        <w:t xml:space="preserve">The SQI also addresses the challenge of synthesizing large amounts of information about stream condition without losing the individual components, which are readily available to the user for more in-depth exploration because the index is hierarchical. This provides a critical service by allowing users to identify likely reasons behind the categorical classification for a given site. In other words, users can determine which biological indicators account for a stream’s health rating, along with which stressors may or not be associated with biological condition. Users also can identify presence or absence of physical and/or chemical stressors, and which components in equations (1) and (2) may be linked to their respective stressor categories. Further, physical habitat measures (i.e., CRAM and IPI) include component metrics that can serve as additional diagnostic information to describe physical conditions (e.g., percent sands and fines, shading, diversity of natural substrates, etc.). An evaluation of component metrics for sites that are stressed by physical habitat may reveal which stream characteristics could be prioritized to improve condition (e.g., reduce bank erosion or increase riparian cover).</w:t>
       </w:r>
     </w:p>
     <w:p>
@@ -2956,7 +2972,7 @@
         <w:t xml:space="preserve">)</w:t>
       </w:r>
       <w:r>
-        <w:t xml:space="preserve">) is a similar tool that evaluates the scope, frequency, and amplitude of water quality objective exceedances for numerous parameters, resulting in a numeric value that ranges from 0 (poor) to 100 (excellent). This approach is appropriate for assessing compliance with regulatory criteria at sites where monitoring covers many parameters and occurs at regular intervals (i.e., at selected sites of interest, such as below discharge points or at mass-emission stations). In contrast, the SQI is better suited for ambient monitoring programs (e.g., the Stream Monitoring Coalition,</w:t>
+        <w:t xml:space="preserve">) is a similar tool that evaluates the scope, frequency, and amplitude of water quality objective exceedances for numerous parameters, resulting in a numeric value that ranges from 0 (poor) to 100 (excellent). This approach is appropriate for assessing compliance with regulatory criteria at sites where monitoring covers many parameters and occurs at regular intervals (i.e., at selected sites of interest, such as below discharge points or at mass-emission stations). In contrast, the SQI is better suited for ambient monitoring programs (e.g.,</w:t>
       </w:r>
       <w:r>
         <w:t xml:space="preserve"> </w:t>
@@ -2976,7 +2992,7 @@
         <w:t xml:space="preserve">)</w:t>
       </w:r>
       <w:r>
-        <w:t xml:space="preserve">; and the National Rivers and Streams Assessment,</w:t>
+        <w:t xml:space="preserve">;</w:t>
       </w:r>
       <w:r>
         <w:t xml:space="preserve"> </w:t>
@@ -3004,7 +3020,7 @@
         <w:pStyle w:val="BodyText"/>
       </w:pPr>
       <w:r>
-        <w:t xml:space="preserve">Our theoretical framework for the SQI is not without drawbacks. The index as designed cannot accommodate additional or fewer indicators of stream condition/stress - a contrast to the CWQI that can include any number of available parameters. Missing data (e.g., lost samples or incomplete coverage of required data at a site) prevent calculation of the SQI, and the index cannot be estimated without recalibration to include or exclude individual components. At the same time, the initial SQI described herein was purposefully restricted to a limited number of parameters to focus on developing the foundation of the index, as we were aware that a broader scope could preclude many sites from analysis. For example, CSCI and ASCI scores for the biological components of the SQI are available at over 1,000 sites in southern California, but combining these data with the required chemical and physical stressor data reduced the total number of sites where all components were available to 266 sites. Additional work on the SQI should explore how the categorical descriptions can be provided in the absence of all the necessary components. For example, missing IPI data could be replaced with a mean value appropriate for the region so as not to bias the outcome, whereas the effect of this estimation should be explicitly demonstrated as a component of uncertainty in the final SQI output. Similarly, a mechanism for adding additional components to the SQI that are not currently included should be explored.</w:t>
+        <w:t xml:space="preserve">Our theoretical framework for the SQI is not without drawbacks. The index as designed cannot accommodate additional or fewer indicators of stream condition/stress - a contrast to the CWQI that can include any number of available parameters. Missing data (e.g., lost samples or incomplete coverage of required data at a site) prevent calculation of the SQI, and the index cannot be estimated without recalibration to include or exclude individual components. At the same time, the initial SQI described herein was purposefully restricted to a limited number of parameters to focus on developing the foundation of the index, as we were aware that a broader scope could preclude many sites from analysis. For example, CSCI and ASCI scores for the biological components of the SQI are available at over 1,000 sites in southern California, but combining these data with the required chemical and physical stressor data reduced the total number of sites where all components were available to 266 sites. Additional work on the SQI should explore how the categorical descriptions can be provided in the absence of all the necessary components.</w:t>
       </w:r>
     </w:p>
     <w:p>
@@ -3140,7 +3156,7 @@
         <w:pStyle w:val="FirstParagraph"/>
       </w:pPr>
       <w:r>
-        <w:t xml:space="preserve">An integrated stream health index that synthesizes physical, chemical and biological lines of evidence has the potential to transform watershed management. The SQI accurately captures our understanding of the roles that physical, chemical and biological indicators play in describing stream health. Furthermore, the SQI not only combines the three lines of evidence into a single, managerially relevant categorical classification, but the tool also preserves the data underlying the integrated assessment, enabling managers to readily access this information as they work to better understand the reasons behind the overall assessment.</w:t>
+        <w:t xml:space="preserve">An integrated stream health index that synthesizes physical, chemical and biological lines of evidence could be a powerful tool to support watershed management. The SQI accurately captures our understanding of the roles that physical, chemical and biological indicators play in describing stream health. Furthermore, the SQI not only combines the three lines of evidence into a single, managerially relevant categorical classification, but the tool also preserves the data underlying the integrated assessment, enabling managers to readily access this information as they work to better understand the reasons behind the overall assessment.</w:t>
       </w:r>
     </w:p>
     <w:p>
@@ -3148,7 +3164,7 @@
         <w:pStyle w:val="BodyText"/>
       </w:pPr>
       <w:r>
-        <w:t xml:space="preserve">The SQI provides a viable alternative for managers struggling to synthesize large amounts of data, assign priorities based on this synthesis, and communicate these decisions to a broad range of high-level managers and other stakeholders who may lack familiarity with bioassessment and/or watershed science. In particular, the SQI can be used to convey critical insights for routine watershed assessments, permit reporting, and environmental report cards. Although the SQI is calibrated and validated specifically for southern California, USA, the approach could be applied anywhere that sufficient data are available. Many national and international monitoring programs that have collected data for several years could easily apply our SQI framework with alternative biological endpoints or stressor data.</w:t>
+        <w:t xml:space="preserve">The SQI is a viable approach for managers that need to synthesize large amounts of data, assign priorities based on this synthesis, and communicate these decisions to a broad range of high-level managers and other stakeholders who may lack familiarity with bioassessment and/or watershed science. In particular, the SQI could be used to convey critical insights for routine watershed assessments, permit reporting, and environmental report cards. Although the SQI is calibrated and validated specifically for southern California, USA, the approach could be applied anywhere with sufficient data. Many national and international monitoring programs that have collected data for several years could easily apply the SQI framework with alternative biological endpoints or stressor data.</w:t>
       </w:r>
     </w:p>
     <w:p>
@@ -3278,7 +3294,7 @@
       <w:r>
         <w:drawing>
           <wp:inline>
-            <wp:extent cx="5943600" cy="5943600"/>
+            <wp:extent cx="5943600" cy="6686550"/>
             <wp:effectExtent b="0" l="0" r="0" t="0"/>
             <wp:docPr descr="Figure 3 Categorical site descriptions for the Stream Quality Index (SQI) at monitoring sites in Southern California. The overall SQI (top) is described as the possible outcomes from biological (middle) and stress conditions (bottom). The biological conditions are described by the possible outcomes from the CSCI and ASCI. The stress conditions are described by the possible outcomes from the chemistry and habitat stressors." title="" id="1" name="Picture"/>
             <a:graphic>
@@ -3299,7 +3315,7 @@
                   <pic:spPr bwMode="auto">
                     <a:xfrm>
                       <a:off x="0" y="0"/>
-                      <a:ext cx="5943600" cy="5943600"/>
+                      <a:ext cx="5943600" cy="6686550"/>
                     </a:xfrm>
                     <a:prstGeom prst="rect">
                       <a:avLst/>
@@ -3426,7 +3442,7 @@
           <wp:inline>
             <wp:extent cx="5943600" cy="3343275"/>
             <wp:effectExtent b="0" l="0" r="0" t="0"/>
-            <wp:docPr descr="Figure 5 Relationship between stress models for water chemistry (pChem, eqn. (1)) and physical habitat (pHab, eqn. (2)). Stress models for water chemistry and physical habitat were created based on the likelihood of biological alteration for the observed stress measures. The overall stress meaures (pOverall, eqn. (3)) is the product of both stress models shown in the left plot. Points represent estimated stress at a single site. The right plot shows the same points but colored by the stress condition categories that are defined by thresholds from the dotted lines." title="" id="1" name="Picture"/>
+            <wp:docPr descr="Figure 5 Relationship between stress models for water chemistry (pChem, eqn. (1)) and physical habitat (pHab, eqn. (2)). Stress models for water chemistry and physical habitat were created based on the likelihood of biological alteration for the observed stress measures. The overall stress measures (pOverall, eqn. (3)) is the product of both stress models shown in the left plot. Points represent estimated stress at a single site. The right plot shows the same points but colored by the stress condition categories that are defined by thresholds from the dotted lines." title="" id="1" name="Picture"/>
             <a:graphic>
               <a:graphicData uri="http://schemas.openxmlformats.org/drawingml/2006/picture">
                 <pic:pic>
@@ -3487,7 +3503,7 @@
         <w:t xml:space="preserve">pHab</w:t>
       </w:r>
       <w:r>
-        <w:t xml:space="preserve">, eqn. (2)). Stress models for water chemistry and physical habitat were created based on the likelihood of biological alteration for the observed stress measures. The overall stress meaures (</w:t>
+        <w:t xml:space="preserve">, eqn. (2)). Stress models for water chemistry and physical habitat were created based on the likelihood of biological alteration for the observed stress measures. The overall stress measures (</w:t>
       </w:r>
       <w:r>
         <w:rPr>
@@ -3508,7 +3524,7 @@
           <wp:inline>
             <wp:extent cx="5943600" cy="4829175"/>
             <wp:effectExtent b="0" l="0" r="0" t="0"/>
-            <wp:docPr descr="Figure 6 Modelled likelihood of biological alteration from water quality (top) and physical habitat stressors (bottom). Curves are the binomial likelihood (+/- standard error) of biological condition being altered (as measured by macroinvertebrate and algal indices) across the range of observed values for water quality and physical habitat stressors on the x-axes. The water chemistry and physical habitat stress plots are derived from equations (1) and (2). Other variables in each model not on the x-axis for each plot are held constant at values for low stress conditions. Biological condition for observations in each stressor model are shown as rug plots on the x-axes." title="" id="1" name="Picture"/>
+            <wp:docPr descr="Figure 6 Modelled likelihood of biological alteration from water quality (top) and physical habitat stressors (bottom). Curves are the binomial likelihood (+/- standard error) of biological condition being altered (as measured by macroinvertebrate and algal indices) across the range of observed values for water quality and physical habitat stressors on the x-axes. The water chemistry and physical habitat stress plots are derived from equations (1) and (2). Other variables in each model not on the x-axis for each plot are held constant at values for low stress conditions. Biological condition for observations in each stressor model are shown as rug plots on the x-axes, with impacted sites on the bottom and healthy on the top." title="" id="1" name="Picture"/>
             <a:graphic>
               <a:graphicData uri="http://schemas.openxmlformats.org/drawingml/2006/picture">
                 <pic:pic>
@@ -3551,7 +3567,7 @@
         <w:pStyle w:val="ImageCaption"/>
       </w:pPr>
       <w:r>
-        <w:t xml:space="preserve">Figure 6 Modelled likelihood of biological alteration from water quality (top) and physical habitat stressors (bottom). Curves are the binomial likelihood (+/- standard error) of biological condition being altered (as measured by macroinvertebrate and algal indices) across the range of observed values for water quality and physical habitat stressors on the x-axes. The water chemistry and physical habitat stress plots are derived from equations (1) and (2). Other variables in each model not on the x-axis for each plot are held constant at values for low stress conditions. Biological condition for observations in each stressor model are shown as rug plots on the x-axes.</w:t>
+        <w:t xml:space="preserve">Figure 6 Modelled likelihood of biological alteration from water quality (top) and physical habitat stressors (bottom). Curves are the binomial likelihood (+/- standard error) of biological condition being altered (as measured by macroinvertebrate and algal indices) across the range of observed values for water quality and physical habitat stressors on the x-axes. The water chemistry and physical habitat stress plots are derived from equations (1) and (2). Other variables in each model not on the x-axis for each plot are held constant at values for low stress conditions. Biological condition for observations in each stressor model are shown as rug plots on the x-axes, with impacted sites on the bottom and healthy on the top.</w:t>
       </w:r>
     </w:p>
     <w:p>
@@ -3633,7 +3649,7 @@
         <w:pStyle w:val="TableCaption"/>
       </w:pPr>
       <w:r>
-        <w:t xml:space="preserve">Table 1 Combined biological condition categories for the benthic macroinvertebrate (BMI) and algal indices. The combined categories were used to model the likelihood of biological alteration given observed physical and chemical habitat stressors. Sites with combined categories greater than or equal to zero were considered biologically healthy and those less than zero (in bold) were considered biologically impacted (i.e., response variable in equations (1) and (2)). Individual biological categories for the BMI and algal indices were based on percentile distributions of scores at reference sites (i.e., 1st, 10th, and 30th percentiles) as likely intact (la), possibly altered (pa), likely altered (la), and very likely altered (vla). The scores associated with the percentiles for each index (CSCI, ASCI) are in parentheses.</w:t>
+        <w:t xml:space="preserve">Table 1 Combined biological condition categories for the benthic macroinvertebrate (BMI) and algal indices. The combined categories were used to model the likelihood of biological alteration given observed physical and chemical habitat stressors. Sites with combined categories greater than or equal to zero were considered biologically healthy and those less than zero (in bold) were considered biologically impacted (i.e., response variable in equations (1) and (2)). Individual biological categories for the BMI and algal indices were based on percentile distributions of scores at reference sites (i.e., 1st, 10th, and 30th percentiles) as likely intact (&gt; 30th), possibly altered (10th - 30th), likely altered (1st - 10th), and very likely altered (&lt; 10th). The scores associated with the percentiles for each index (CSCI, ASCI) are in parentheses.</w:t>
       </w:r>
     </w:p>
     <w:tbl>
@@ -3641,7 +3657,7 @@
         <w:tblStyle w:val="Table"/>
         <w:tblW w:type="pct" w:w="0.0"/>
         <w:tblLook w:firstRow="1"/>
-        <w:tblCaption w:val="Table 1 Combined biological condition categories for the benthic macroinvertebrate (BMI) and algal indices. The combined categories were used to model the likelihood of biological alteration given observed physical and chemical habitat stressors. Sites with combined categories greater than or equal to zero were considered biologically healthy and those less than zero (in bold) were considered biologically impacted (i.e., response variable in equations (1) and (2)). Individual biological categories for the BMI and algal indices were based on percentile distributions of scores at reference sites (i.e., 1st, 10th, and 30th percentiles) as likely intact (la), possibly altered (pa), likely altered (la), and very likely altered (vla). The scores associated with the percentiles for each index (CSCI, ASCI) are in parentheses."/>
+        <w:tblCaption w:val="Table 1 Combined biological condition categories for the benthic macroinvertebrate (BMI) and algal indices. The combined categories were used to model the likelihood of biological alteration given observed physical and chemical habitat stressors. Sites with combined categories greater than or equal to zero were considered biologically healthy and those less than zero (in bold) were considered biologically impacted (i.e., response variable in equations (1) and (2)). Individual biological categories for the BMI and algal indices were based on percentile distributions of scores at reference sites (i.e., 1st, 10th, and 30th percentiles) as likely intact (&gt; 30th), possibly altered (10th - 30th), likely altered (1st - 10th), and very likely altered (&lt; 10th). The scores associated with the percentiles for each index (CSCI, ASCI) are in parentheses."/>
       </w:tblPr>
       <w:tblGrid/>
       <w:tr>
@@ -3674,7 +3690,7 @@
               <w:jc w:val="left"/>
             </w:pPr>
             <w:r>
-              <w:t xml:space="preserve">Algae li: (ASCI &gt; 0.93)</w:t>
+              <w:t xml:space="preserve">Algae likely intact: (ASCI &gt; 0.93)</w:t>
             </w:r>
           </w:p>
         </w:tc>
@@ -3691,7 +3707,7 @@
               <w:jc w:val="left"/>
             </w:pPr>
             <w:r>
-              <w:t xml:space="preserve">Algae pa: (ASCI 0.83 - 0.93)</w:t>
+              <w:t xml:space="preserve">Algae possibly altered: (ASCI 0.83 - 0.93)</w:t>
             </w:r>
           </w:p>
         </w:tc>
@@ -3708,7 +3724,7 @@
               <w:jc w:val="left"/>
             </w:pPr>
             <w:r>
-              <w:t xml:space="preserve">Algae la: (ASCI 0.70 - 0.83)</w:t>
+              <w:t xml:space="preserve">Algae likely altered: (ASCI 0.70 - 0.83)</w:t>
             </w:r>
           </w:p>
         </w:tc>
@@ -3725,7 +3741,7 @@
               <w:jc w:val="left"/>
             </w:pPr>
             <w:r>
-              <w:t xml:space="preserve">Algae vla: (ASCI &lt; 0.70</w:t>
+              <w:t xml:space="preserve">Algae very likely altered: (ASCI &lt; 0.70</w:t>
             </w:r>
           </w:p>
         </w:tc>
@@ -3738,7 +3754,7 @@
               <w:jc w:val="left"/>
             </w:pPr>
             <w:r>
-              <w:t xml:space="preserve">BMI li: (CSCI &gt; 0.92)</w:t>
+              <w:t xml:space="preserve">BMI likely intact: (CSCI &gt; 0.92)</w:t>
             </w:r>
           </w:p>
         </w:tc>
@@ -3798,7 +3814,7 @@
               <w:jc w:val="left"/>
             </w:pPr>
             <w:r>
-              <w:t xml:space="preserve">BMI pa: (CSCI 0.79 - 0.92)</w:t>
+              <w:t xml:space="preserve">BMI possibly altered: (CSCI 0.79 - 0.92)</w:t>
             </w:r>
           </w:p>
         </w:tc>
@@ -3861,7 +3877,7 @@
               <w:jc w:val="left"/>
             </w:pPr>
             <w:r>
-              <w:t xml:space="preserve">BMI la: (CSCI 0.63 - 0.79)</w:t>
+              <w:t xml:space="preserve">BMI likely altered: (CSCI 0.63 - 0.79)</w:t>
             </w:r>
           </w:p>
         </w:tc>
@@ -3927,7 +3943,7 @@
               <w:jc w:val="left"/>
             </w:pPr>
             <w:r>
-              <w:t xml:space="preserve">BMI vla: (CSCI &lt; 0.63)</w:t>
+              <w:t xml:space="preserve">BMI very likely altered: (CSCI &lt; 0.63)</w:t>
             </w:r>
           </w:p>
         </w:tc>

</xml_diff>

<commit_message>
new sens analysis figure, need to fix caption, methods/results
</commit_message>
<xml_diff>
--- a/Beck_etal_SQI.docx
+++ b/Beck_etal_SQI.docx
@@ -3577,7 +3577,7 @@
       <w:r>
         <w:drawing>
           <wp:inline>
-            <wp:extent cx="5943600" cy="3566159"/>
+            <wp:extent cx="5943600" cy="4160519"/>
             <wp:effectExtent b="0" l="0" r="0" t="0"/>
             <wp:docPr descr="Figure 7 Changes in stress condition (left) and overall SQI categories (right) for different cut points that define healthy or impacted biology. The columns in each plot show site counts in each category based on results from models in equations (1), (2), and (3) that relate stress measures to healthy/impacted biology. Sites below the cut point for each column have impacted biology and sites including/above the cut point have healthy biology. The cut point definitions are shown in Table 1. Flow lines connecting columns are individual sites. Results for cut points 3 and 4 were identical to cut point 2 and are not shown." title="" id="1" name="Picture"/>
             <a:graphic>
@@ -3598,7 +3598,7 @@
                   <pic:spPr bwMode="auto">
                     <a:xfrm>
                       <a:off x="0" y="0"/>
-                      <a:ext cx="5943600" cy="3566159"/>
+                      <a:ext cx="5943600" cy="4160519"/>
                     </a:xfrm>
                     <a:prstGeom prst="rect">
                       <a:avLst/>

</xml_diff>

<commit_message>
edits to sensitivity analysis, added acknowledgements
</commit_message>
<xml_diff>
--- a/Beck_etal_SQI.docx
+++ b/Beck_etal_SQI.docx
@@ -151,6 +151,35 @@
         <w:t xml:space="preserve"> </w:t>
       </w:r>
       <w:r>
+        <w:t xml:space="preserve">Susanna</w:t>
+      </w:r>
+      <w:r>
+        <w:t xml:space="preserve"> </w:t>
+      </w:r>
+      <w:r>
+        <w:t xml:space="preserve">Theroux</w:t>
+      </w:r>
+      <w:r>
+        <w:t xml:space="preserve"> </w:t>
+      </w:r>
+      <w:r>
+        <w:t xml:space="preserve">(</w:t>
+      </w:r>
+      <w:hyperlink r:id="rId22">
+        <w:r>
+          <w:rPr>
+            <w:rStyle w:val="Hyperlink"/>
+          </w:rPr>
+          <w:t xml:space="preserve">susannat@sccwrp.org</w:t>
+        </w:r>
+      </w:hyperlink>
+      <w:r>
+        <w:t xml:space="preserve">),</w:t>
+      </w:r>
+      <w:r>
+        <w:t xml:space="preserve"> </w:t>
+      </w:r>
+      <w:r>
         <w:t xml:space="preserve">Kenneth</w:t>
       </w:r>
       <w:r>
@@ -171,7 +200,7 @@
       <w:r>
         <w:t xml:space="preserve">(</w:t>
       </w:r>
-      <w:hyperlink r:id="rId22">
+      <w:hyperlink r:id="rId23">
         <w:r>
           <w:rPr>
             <w:rStyle w:val="Hyperlink"/>
@@ -180,35 +209,6 @@
         </w:r>
       </w:hyperlink>
       <w:r>
-        <w:t xml:space="preserve">),</w:t>
-      </w:r>
-      <w:r>
-        <w:t xml:space="preserve"> </w:t>
-      </w:r>
-      <w:r>
-        <w:t xml:space="preserve">Susanna</w:t>
-      </w:r>
-      <w:r>
-        <w:t xml:space="preserve"> </w:t>
-      </w:r>
-      <w:r>
-        <w:t xml:space="preserve">Theroux</w:t>
-      </w:r>
-      <w:r>
-        <w:t xml:space="preserve"> </w:t>
-      </w:r>
-      <w:r>
-        <w:t xml:space="preserve">(</w:t>
-      </w:r>
-      <w:hyperlink r:id="rId23">
-        <w:r>
-          <w:rPr>
-            <w:rStyle w:val="Hyperlink"/>
-          </w:rPr>
-          <w:t xml:space="preserve">susannat@sccwrp.org</w:t>
-        </w:r>
-      </w:hyperlink>
-      <w:r>
         <w:t xml:space="preserve">)</w:t>
       </w:r>
     </w:p>
@@ -299,7 +299,7 @@
         <w:t xml:space="preserve"> </w:t>
       </w:r>
       <w:r>
-        <w:t xml:space="preserve">(i.e., biology is impacted, so causal assessment is recommended to identify stressors). To facilitate adoption by managers, a web-based application was developed that not only maps overall SQI results, but also enables users to readily access underlying quantitative information for stressors and biological responses to understand likely reasons behind the categorical assessments. This transparent design was intended; high-level output and foundational components of the SQI are relevant for different audidences and details are not sacrificed for accessibility.</w:t>
+        <w:t xml:space="preserve">(i.e., biology is impacted, so causal assessment is recommended to identify stressors). To facilitate adoption by managers, a web-based application was developed that not only maps overall SQI results, but also enables users to readily access underlying quantitative information for stressors and biological responses to understand likely reasons behind the categorical assessments. This transparent design was intended; high-level output and foundational components of the SQI are relevant for different audiences and details are not sacrificed for accessibility.</w:t>
       </w:r>
     </w:p>
     <w:p>
@@ -445,7 +445,7 @@
         <w:t xml:space="preserve">)</w:t>
       </w:r>
       <w:r>
-        <w:t xml:space="preserve">. Because most environmental managers and decision-makers are not scientists, and similarly, scientists may not appreciate the applied context for tehcnical products, the communication of ecological data for decision-making can be challenging. Furthermore, ecological data are rarely black and white, leading to many management decisions made in the</w:t>
+        <w:t xml:space="preserve">. Because most environmental managers and decision-makers are not scientists, and similarly, scientists may not appreciate the applied context for technical products, the communication of ecological data for decision-making can be challenging. Furthermore, ecological data are rarely black and white, leading to many management decisions made in the</w:t>
       </w:r>
       <w:r>
         <w:t xml:space="preserve"> </w:t>
@@ -2183,7 +2183,7 @@
         <w:pStyle w:val="BodyText"/>
       </w:pPr>
       <w:r>
-        <w:t xml:space="preserve">The SQI was evaluated for precision (i.e., how well the underlying empirical model described the likelihood of biological alteration) and sensitivity (i.e., how sensitive the model output is to changing thresholds that define the categorical conditions). The first analysis evaluated precision in the validation dataset to determine agreement between the model and actual stress and biological conditions. For the second analysis, a critical decision point in the SQI is the definition of healthy or impacted biological condition based on the combined information for the CSCI and ASCI. In Table</w:t>
+        <w:t xml:space="preserve">The SQI was evaluated for precision (i.e., how well the underlying empirical model described the likelihood of biological alteration) and sensitivity (i.e., how sensitive the model output is to changing thresholds that define the categorical conditions). The first analysis evaluated precision in the validation dataset to determine agreement between the model and actual stress and biological conditions. For the second analysis, two critical decisions points that affected the model output and categorical results of the SQI were varied to evaluate changes on overall site counts in each final SQI category. In Table</w:t>
       </w:r>
       <w:r>
         <w:t xml:space="preserve"> </w:t>
@@ -2192,7 +2192,7 @@
         <w:t xml:space="preserve">1</w:t>
       </w:r>
       <w:r>
-        <w:t xml:space="preserve">, all sites with combined values greater than or equal to zero were considered healthy and those less than zero were considered impacted. Changes in the cutoff point influence the SQI output since the empirical models in equations (1), (2), and (3) are based on the likelihood of observing healthy or impacted biology and the SQI categories are based on the model results. The effect of varying the cutoff point for healthy and impacted biology was analyzed by comparing changes in the SQI assessment categories at different levels from -5 (all healthy) to 4 (all unhealthy).</w:t>
+        <w:t xml:space="preserve">, all sites with combined values greater than or equal to zero were considered healthy and those less than zero were considered impacted. The effect of varying the cutoff point for healthy and impacted biology was analyzed by comparing changes in the SQI assessment categories at different levels from -5 (all healthy) to 4 (all unhealthy). Changes in the threshold for the likelihood of observing altered biology that defined the categorical results were also evaluated.</w:t>
       </w:r>
     </w:p>
     <w:p>
@@ -2262,7 +2262,7 @@
         <w:t xml:space="preserve">3</w:t>
       </w:r>
       <w:r>
-        <w:t xml:space="preserve">). More altered biological communities and high stress conditions were observed toward coastal areas in the lower watersheds where urbanization is highest (e.g., Los Angeles, Orange County, Ventura, San Diego). Sites with altered biological condition showed similar spatial patterns as the overall SQI, although sites altered only for the ASCI were more often observed at mid-elevation across the study region, whereas sites altered only for the CSCI were more common at higher elevation areas in central and northern areas of the study region. Stress condition patterns were similar to biology, although low stress conditions also occured at higher elevation areas in each watershed. This produced a handful of sites that had altered biology under low stress conditions at mid-elevation ranges (i.e., impacted by unknown stress, Table</w:t>
+        <w:t xml:space="preserve">). More altered biological communities and high stress conditions were observed toward coastal areas in the lower watersheds where urbanization is highest (e.g., Los Angeles, Orange County, Ventura, San Diego). Sites with altered biological condition showed similar spatial patterns as the overall SQI, although sites altered only for the ASCI were more often observed at mid-elevation across the study region, whereas sites altered only for the CSCI were more common at higher elevation areas in central and northern areas of the study region. Stress condition patterns were similar to biology, although low stress conditions also occurred at higher elevation areas in each watershed. This produced a handful of sites that had altered biology under low stress conditions at mid-elevation ranges (i.e., impacted by unknown stress, Table</w:t>
       </w:r>
       <w:r>
         <w:t xml:space="preserve"> </w:t>
@@ -2634,7 +2634,7 @@
         <w:t xml:space="preserve"> </w:t>
       </w:r>
       <w:r>
-        <w:t xml:space="preserve">show changes in the the categorical results of the SQI for the stress condition and overall condition based on different biological thresholds for healthy/impacted. As a general trend, lowering the cutpoint for healthy/impacted to designate more sites as healthy (-4) caused in increase in the amount of sites as</w:t>
+        <w:t xml:space="preserve">show changes in the the categorical results based on different decision points that defined biological condition and stress thresholds. As a general trend, lowering the cutpoint for healthy/impacted to designate more sites as healthy (-4) caused in increase in the amount of sites as</w:t>
       </w:r>
       <w:r>
         <w:t xml:space="preserve"> </w:t>
@@ -2688,7 +2688,7 @@
         <w:t xml:space="preserve"> </w:t>
       </w:r>
       <w:r>
-        <w:t xml:space="preserve">for the overall SQI. Conversely, increasing the cutpoint for healthy/impacted to designate more sites as as impacted (-4) caused in increase in the amount of sites as</w:t>
+        <w:t xml:space="preserve">for the overall SQI. Conversely, increasing the cutpoint for healthy/impacted to designate more sites as impacted (-4) caused in increase in the amount of sites as</w:t>
       </w:r>
       <w:r>
         <w:t xml:space="preserve"> </w:t>
@@ -2715,7 +2715,7 @@
         <w:t xml:space="preserve">“</w:t>
       </w:r>
       <w:r>
-        <w:t xml:space="preserve">impaced and stressed</w:t>
+        <w:t xml:space="preserve">impacted and stressed</w:t>
       </w:r>
       <w:r>
         <w:t xml:space="preserve">”</w:t>
@@ -2750,121 +2750,16 @@
         <w:pStyle w:val="BodyText"/>
       </w:pPr>
       <w:r>
-        <w:t xml:space="preserve">A distinction between the stress condition categories and overall SQI was also observed between the cutpoints, where the transition of sites between categories could occur were somewhat unbalanced the stress condition (left plot) and completely monotonic for the overall SQI (right plot). That is, changing the cutpoint caused sites under the same category (e.g.,</w:t>
-      </w:r>
-      <w:r>
-        <w:t xml:space="preserve"> </w:t>
-      </w:r>
-      <w:r>
-        <w:t xml:space="preserve">“</w:t>
-      </w:r>
-      <w:r>
-        <w:t xml:space="preserve">low stress</w:t>
-      </w:r>
-      <w:r>
-        <w:t xml:space="preserve">”</w:t>
-      </w:r>
-      <w:r>
-        <w:t xml:space="preserve">) to be categoreized as one to many of the alternative categories in the next cutpoint (e.g.,</w:t>
-      </w:r>
-      <w:r>
-        <w:t xml:space="preserve"> </w:t>
-      </w:r>
-      <w:r>
-        <w:t xml:space="preserve">“</w:t>
-      </w:r>
-      <w:r>
-        <w:t xml:space="preserve">stressed by chemistry</w:t>
-      </w:r>
-      <w:r>
-        <w:t xml:space="preserve">”</w:t>
-      </w:r>
-      <w:r>
-        <w:t xml:space="preserve">,</w:t>
-      </w:r>
-      <w:r>
-        <w:t xml:space="preserve"> </w:t>
-      </w:r>
-      <w:r>
-        <w:t xml:space="preserve">“</w:t>
-      </w:r>
-      <w:r>
-        <w:t xml:space="preserve">stressed by habitat</w:t>
-      </w:r>
-      <w:r>
-        <w:t xml:space="preserve">”</w:t>
-      </w:r>
-      <w:r>
-        <w:t xml:space="preserve">, etc.). For the overall SQI, successional changes in categories between cutpoints occurred only one level at a time and were unidirectional (e.g.,</w:t>
-      </w:r>
-      <w:r>
-        <w:t xml:space="preserve"> </w:t>
-      </w:r>
-      <w:r>
-        <w:t xml:space="preserve">“</w:t>
-      </w:r>
-      <w:r>
-        <w:t xml:space="preserve">healthy and unstressed</w:t>
-      </w:r>
-      <w:r>
-        <w:t xml:space="preserve">”</w:t>
-      </w:r>
-      <w:r>
-        <w:t xml:space="preserve"> </w:t>
-      </w:r>
-      <w:r>
-        <w:t xml:space="preserve">to</w:t>
-      </w:r>
-      <w:r>
-        <w:t xml:space="preserve"> </w:t>
-      </w:r>
-      <w:r>
-        <w:t xml:space="preserve">“</w:t>
-      </w:r>
-      <w:r>
-        <w:t xml:space="preserve">healthy and resilient</w:t>
-      </w:r>
-      <w:r>
-        <w:t xml:space="preserve">”</w:t>
-      </w:r>
-      <w:r>
-        <w:t xml:space="preserve"> </w:t>
-      </w:r>
-      <w:r>
-        <w:t xml:space="preserve">or</w:t>
-      </w:r>
-      <w:r>
-        <w:t xml:space="preserve"> </w:t>
-      </w:r>
-      <w:r>
-        <w:t xml:space="preserve">“</w:t>
-      </w:r>
-      <w:r>
-        <w:t xml:space="preserve">impacted by unknown stress</w:t>
-      </w:r>
-      <w:r>
-        <w:t xml:space="preserve">”</w:t>
-      </w:r>
-      <w:r>
-        <w:t xml:space="preserve"> </w:t>
-      </w:r>
-      <w:r>
-        <w:t xml:space="preserve">to</w:t>
-      </w:r>
-      <w:r>
-        <w:t xml:space="preserve"> </w:t>
-      </w:r>
-      <w:r>
-        <w:t xml:space="preserve">“</w:t>
-      </w:r>
-      <w:r>
-        <w:t xml:space="preserve">impacted and stressed</w:t>
-      </w:r>
-      <w:r>
-        <w:t xml:space="preserve">”</w:t>
-      </w:r>
-      <w:r>
-        <w:t xml:space="preserve">).</w:t>
+        <w:t xml:space="preserve">Changing the threshold for the likelihood values that defined stressed biology also affected the categorical results (Figure</w:t>
+      </w:r>
+      <w:r>
+        <w:t xml:space="preserve"> </w:t>
+      </w:r>
+      <w:r>
+        <w:t xml:space="preserve">7</w:t>
+      </w:r>
+      <w:r>
+        <w:t xml:space="preserve">, bottom row). Higher thresholds shifted the number of sites to low stress conditions, whereas lower thresholds had the opposite effect of assigning more sites to high stress conditions. The number of sites that were stressed by low levels of both water chemistry and habitat conditions were relatively unchanged with different thresholds. The overall SQI categories were less affected by changing thresholds for the stress condition than for changing the cutpoint that defined healthy/impacted biology. However, higher thresholds shifted some sites from the impacted and stressed category to the impacted by unknown stress category and from the healthy and resilient category to the healthy and unstressed category.</w:t>
       </w:r>
     </w:p>
     <w:p>
@@ -3120,7 +3015,7 @@
         <w:pStyle w:val="BodyText"/>
       </w:pPr>
       <w:r>
-        <w:t xml:space="preserve">The web app’s visualization features also support exploration of the data at both regional and site scales, encouraging users to explore results in different spatial contexts. Scores for each index component are provided alongside the option to view the underlying data that were used for the empirical stress models and categorical outcomes. A map allows for rapid comparison of sites of interest to the region as a whole, as well as county- or watershed-level summaries. For example, upon selecting a site in eastern San Diego County, the user learns that it is in healthy biological condition (i.e., unimpacted benthic macroninvertebrate and algal communities), while stress data indicate presence of physical or chemical habitat degradation. The site’s overall SQI category is</w:t>
+        <w:t xml:space="preserve">The web app’s visualization features also support exploration of the data at both regional and site scales, encouraging users to explore results in different spatial contexts. Scores for each index component are provided alongside the option to view the underlying data that were used for the empirical stress models and categorical outcomes. A map allows for rapid comparison of sites of interest to the region as a whole, as well as county- or watershed-level summaries. For example, upon selecting a site in eastern San Diego County, the user learns that it is in healthy biological condition (i.e., unimpacted benthic macroinvertebrate and algal communities), while stress data indicate presence of physical or chemical habitat degradation. The site’s overall SQI category is</w:t>
       </w:r>
       <w:r>
         <w:t xml:space="preserve"> </w:t>
@@ -3138,7 +3033,7 @@
         <w:t xml:space="preserve"> </w:t>
       </w:r>
       <w:r>
-        <w:t xml:space="preserve">If additional details are needed, this user can then further explore the component data on different stressors. In the case of this particular site, the data show that only physical stress was observed, including levels of sands and fines that were unusually high relative to the other stress measures that were comparable to ranges observed for the region. With this information, managers can prioritize follow-up actions to identify causes of elevated sands and fines (e.g., wildfire, bank erosion, or other sources), and pursue other appropriate management actions (e.g., formal causal analysis or site restoration). As such, the web application provides a screening tool to rapidly assess condition and identify potential stresors that may be impacting condition – insights that would be more difficult to identify via traditional research products (e.g., tabular data).</w:t>
+        <w:t xml:space="preserve">If additional details are needed, this user can then further explore the component data on different stressors. In the case of this particular site, the data show that only physical stress was observed, including levels of sands and fines that were unusually high relative to the other stress measures that were comparable to ranges observed for the region. With this information, managers can prioritize follow-up actions to identify causes of elevated sands and fines (e.g., wildfire, bank erosion, or other sources), and pursue other appropriate management actions (e.g., formal causal analysis or site restoration). As such, the web application provides a screening tool to rapidly assess condition and identify potential stressors that may be impacting condition – insights that would be more difficult to identify via traditional research products (e.g., tabular data).</w:t>
       </w:r>
     </w:p>
     <w:p>
@@ -3171,11 +3066,29 @@
       <w:pPr>
         <w:pStyle w:val="Heading1"/>
       </w:pPr>
-      <w:bookmarkStart w:id="44" w:name="figures"/>
+      <w:bookmarkStart w:id="44" w:name="acknowledgments"/>
+      <w:r>
+        <w:t xml:space="preserve">Acknowledgments</w:t>
+      </w:r>
+      <w:bookmarkEnd w:id="44"/>
+    </w:p>
+    <w:p>
+      <w:pPr>
+        <w:pStyle w:val="FirstParagraph"/>
+      </w:pPr>
+      <w:r>
+        <w:t xml:space="preserve">We thank the Stormwater Monitoring Coalition and Surface Water Ambient Monitoring Program of the California State Water Board for data collection. We thank Scott Martindale for providing editorial comments on an earlier draft. We thank the Stormwater Monitoring Coalition executive committee and science advisory group for feedback during the development of the Stream Quality Index.</w:t>
+      </w:r>
+    </w:p>
+    <w:p>
+      <w:pPr>
+        <w:pStyle w:val="Heading1"/>
+      </w:pPr>
+      <w:bookmarkStart w:id="45" w:name="figures"/>
       <w:r>
         <w:t xml:space="preserve">Figures</w:t>
       </w:r>
-      <w:bookmarkEnd w:id="44"/>
+      <w:bookmarkEnd w:id="45"/>
     </w:p>
     <w:p>
       <w:pPr>
@@ -3197,7 +3110,7 @@
                     </pic:cNvPicPr>
                   </pic:nvPicPr>
                   <pic:blipFill>
-                    <a:blip r:embed="rId45"/>
+                    <a:blip r:embed="rId46"/>
                     <a:stretch>
                       <a:fillRect/>
                     </a:stretch>
@@ -3252,7 +3165,7 @@
                     </pic:cNvPicPr>
                   </pic:nvPicPr>
                   <pic:blipFill>
-                    <a:blip r:embed="rId46"/>
+                    <a:blip r:embed="rId47"/>
                     <a:stretch>
                       <a:fillRect/>
                     </a:stretch>
@@ -3307,7 +3220,7 @@
                     </pic:cNvPicPr>
                   </pic:nvPicPr>
                   <pic:blipFill>
-                    <a:blip r:embed="rId47"/>
+                    <a:blip r:embed="rId48"/>
                     <a:stretch>
                       <a:fillRect/>
                     </a:stretch>
@@ -3362,7 +3275,7 @@
                     </pic:cNvPicPr>
                   </pic:nvPicPr>
                   <pic:blipFill>
-                    <a:blip r:embed="rId48"/>
+                    <a:blip r:embed="rId49"/>
                     <a:stretch>
                       <a:fillRect/>
                     </a:stretch>
@@ -3453,7 +3366,7 @@
                     </pic:cNvPicPr>
                   </pic:nvPicPr>
                   <pic:blipFill>
-                    <a:blip r:embed="rId49"/>
+                    <a:blip r:embed="rId50"/>
                     <a:stretch>
                       <a:fillRect/>
                     </a:stretch>
@@ -3535,7 +3448,7 @@
                     </pic:cNvPicPr>
                   </pic:nvPicPr>
                   <pic:blipFill>
-                    <a:blip r:embed="rId50"/>
+                    <a:blip r:embed="rId51"/>
                     <a:stretch>
                       <a:fillRect/>
                     </a:stretch>
@@ -3579,7 +3492,7 @@
           <wp:inline>
             <wp:extent cx="5943600" cy="4160519"/>
             <wp:effectExtent b="0" l="0" r="0" t="0"/>
-            <wp:docPr descr="Figure 7 Changes in stress condition (left) and overall SQI categories (right) for different cut points that define healthy or impacted biology. The columns in each plot show site counts in each category based on results from models in equations (1), (2), and (3) that relate stress measures to healthy/impacted biology. Sites below the cut point for each column have impacted biology and sites including/above the cut point have healthy biology. The cut point definitions are shown in Table 1. Flow lines connecting columns are individual sites. Results for cut points 3 and 4 were identical to cut point 2 and are not shown." title="" id="1" name="Picture"/>
+            <wp:docPr descr="Figure 7 Changes in stress condition (left) and overall SQI categories (right) for different cut points that define healthy or impacted biology (top) and thresholds for the likelihood of observing impacted biology that define the stress categories (bottom). The columns in each plot show site counts in each category based on results from models in equations (1), (2), and (3) that relate stress measures to healthy/impacted biology. Sites below the cut points in the top row have impacted biology and sites including/above the cut point have healthy biology. The cut point definitions are shown in Table 1. Results for cut points 3 and 4 were identical to cut point 2 and are not shown. Thresholds in the bottom row define categories for the stress conditions (i.e., dotted lines in Figure 6." title="" id="1" name="Picture"/>
             <a:graphic>
               <a:graphicData uri="http://schemas.openxmlformats.org/drawingml/2006/picture">
                 <pic:pic>
@@ -3590,7 +3503,7 @@
                     </pic:cNvPicPr>
                   </pic:nvPicPr>
                   <pic:blipFill>
-                    <a:blip r:embed="rId51"/>
+                    <a:blip r:embed="rId52"/>
                     <a:stretch>
                       <a:fillRect/>
                     </a:stretch>
@@ -3622,7 +3535,7 @@
         <w:pStyle w:val="ImageCaption"/>
       </w:pPr>
       <w:r>
-        <w:t xml:space="preserve">Figure 7 Changes in stress condition (left) and overall SQI categories (right) for different cut points that define healthy or impacted biology. The columns in each plot show site counts in each category based on results from models in equations (1), (2), and (3) that relate stress measures to healthy/impacted biology. Sites below the cut point for each column have impacted biology and sites including/above the cut point have healthy biology. The cut point definitions are shown in Table</w:t>
+        <w:t xml:space="preserve">Figure 7 Changes in stress condition (left) and overall SQI categories (right) for different cut points that define healthy or impacted biology (top) and thresholds for the likelihood of observing impacted biology that define the stress categories (bottom). The columns in each plot show site counts in each category based on results from models in equations (1), (2), and (3) that relate stress measures to healthy/impacted biology. Sites below the cut points in the top row have impacted biology and sites including/above the cut point have healthy biology. The cut point definitions are shown in Table</w:t>
       </w:r>
       <w:r>
         <w:t xml:space="preserve"> </w:t>
@@ -3631,18 +3544,27 @@
         <w:t xml:space="preserve">1</w:t>
       </w:r>
       <w:r>
-        <w:t xml:space="preserve">. Flow lines connecting columns are individual sites. Results for cut points 3 and 4 were identical to cut point 2 and are not shown.</w:t>
+        <w:t xml:space="preserve">. Results for cut points 3 and 4 were identical to cut point 2 and are not shown. Thresholds in the bottom row define categories for the stress conditions (i.e., dotted lines in Figure</w:t>
+      </w:r>
+      <w:r>
+        <w:t xml:space="preserve"> </w:t>
+      </w:r>
+      <w:r>
+        <w:t xml:space="preserve">6</w:t>
+      </w:r>
+      <w:r>
+        <w:t xml:space="preserve">.</w:t>
       </w:r>
     </w:p>
     <w:p>
       <w:pPr>
         <w:pStyle w:val="Heading1"/>
       </w:pPr>
-      <w:bookmarkStart w:id="52" w:name="tables"/>
+      <w:bookmarkStart w:id="53" w:name="tables"/>
       <w:r>
         <w:t xml:space="preserve">Tables</w:t>
       </w:r>
-      <w:bookmarkEnd w:id="52"/>
+      <w:bookmarkEnd w:id="53"/>
     </w:p>
     <w:p>
       <w:pPr>
@@ -4519,7 +4441,7 @@
         <w:rPr>
           <w:i/>
         </w:rPr>
-        <w:t xml:space="preserve">: (#tab:strmod) Summary of empirical stress models to quantify associations of water chemistry (pChem) and physical habitat (pHab) predictors with biological alteration. Generalized linear models were fit to predict the likelihood of both healthy benthic macroinvertebrate and algal communities at calibration sites (75% of n = 266 sites). The sub models pHab, IPI only and pHab, CRAM only are shown to demonstrate improved precision of the combined pHab model.</w:t>
+        <w:t xml:space="preserve">: (#tab:strmod) Summary of empirical stress models to quantify associations of water chemistry (pChem) and physical habitat (pHab) predictors with biological alteration. Generalized linear models were fit to predict the likelihood of both healthy benthic macroinvertebrate and algal communities at calibration sites (75% of n = 266 sites).</w:t>
       </w:r>
     </w:p>
     <w:tbl xmlns:w="http://schemas.openxmlformats.org/wordprocessingml/2006/main" xmlns:r="http://schemas.openxmlformats.org/officeDocument/2006/relationships" xmlns:w14="http://schemas.microsoft.com/office/word/2010/wordml" xmlns:wp="http://schemas.openxmlformats.org/drawingml/2006/wordprocessingDrawing" xmlns:a="http://schemas.openxmlformats.org/drawingml/2006/main" xmlns:pic="http://schemas.openxmlformats.org/drawingml/2006/picture">
@@ -6135,14 +6057,14 @@
       <w:pPr>
         <w:pStyle w:val="Heading1"/>
       </w:pPr>
-      <w:bookmarkStart w:id="53" w:name="references"/>
+      <w:bookmarkStart w:id="54" w:name="references"/>
       <w:r>
         <w:t xml:space="preserve">References</w:t>
       </w:r>
-      <w:bookmarkEnd w:id="53"/>
-    </w:p>
-    <w:bookmarkStart w:id="96" w:name="refs"/>
-    <w:bookmarkStart w:id="55" w:name="ref-Bay12"/>
+      <w:bookmarkEnd w:id="54"/>
+    </w:p>
+    <w:bookmarkStart w:id="97" w:name="refs"/>
+    <w:bookmarkStart w:id="56" w:name="ref-Bay12"/>
     <w:p>
       <w:pPr>
         <w:pStyle w:val="Bibliography"/>
@@ -6153,7 +6075,7 @@
       <w:r>
         <w:t xml:space="preserve"> </w:t>
       </w:r>
-      <w:hyperlink r:id="rId54">
+      <w:hyperlink r:id="rId55">
         <w:r>
           <w:rPr>
             <w:rStyle w:val="Hyperlink"/>
@@ -6162,8 +6084,8 @@
         </w:r>
       </w:hyperlink>
     </w:p>
-    <w:bookmarkEnd w:id="55"/>
-    <w:bookmarkStart w:id="57" w:name="ref-Beck18f"/>
+    <w:bookmarkEnd w:id="56"/>
+    <w:bookmarkStart w:id="58" w:name="ref-Beck18f"/>
     <w:p>
       <w:pPr>
         <w:pStyle w:val="Bibliography"/>
@@ -6174,7 +6096,7 @@
       <w:r>
         <w:t xml:space="preserve"> </w:t>
       </w:r>
-      <w:hyperlink r:id="rId56">
+      <w:hyperlink r:id="rId57">
         <w:r>
           <w:rPr>
             <w:rStyle w:val="Hyperlink"/>
@@ -6186,8 +6108,8 @@
         <w:t xml:space="preserve">.</w:t>
       </w:r>
     </w:p>
-    <w:bookmarkEnd w:id="57"/>
-    <w:bookmarkStart w:id="59" w:name="ref-Cao07"/>
+    <w:bookmarkEnd w:id="58"/>
+    <w:bookmarkStart w:id="60" w:name="ref-Cao07"/>
     <w:p>
       <w:pPr>
         <w:pStyle w:val="Bibliography"/>
@@ -6198,7 +6120,7 @@
       <w:r>
         <w:t xml:space="preserve"> </w:t>
       </w:r>
-      <w:hyperlink r:id="rId58">
+      <w:hyperlink r:id="rId59">
         <w:r>
           <w:rPr>
             <w:rStyle w:val="Hyperlink"/>
@@ -6207,8 +6129,8 @@
         </w:r>
       </w:hyperlink>
     </w:p>
-    <w:bookmarkEnd w:id="59"/>
-    <w:bookmarkStart w:id="60" w:name="ref-CCME01"/>
+    <w:bookmarkEnd w:id="60"/>
+    <w:bookmarkStart w:id="61" w:name="ref-CCME01"/>
     <w:p>
       <w:pPr>
         <w:pStyle w:val="Bibliography"/>
@@ -6217,8 +6139,8 @@
         <w:t xml:space="preserve">CCME (Canadian Council of Ministers of the Environment), 2001. Canadian water quality guidelines for the protection of aquatic life: CCME Water Quality Index 1.0, Technical Report. In: Canadian environmental quality guidelines. Canadian Council of Ministers of the Environment, Winnipeg, Manitoba.</w:t>
       </w:r>
     </w:p>
-    <w:bookmarkEnd w:id="60"/>
-    <w:bookmarkStart w:id="61" w:name="ref-Chang18"/>
+    <w:bookmarkEnd w:id="61"/>
+    <w:bookmarkStart w:id="62" w:name="ref-Chang18"/>
     <w:p>
       <w:pPr>
         <w:pStyle w:val="Bibliography"/>
@@ -6227,8 +6149,8 @@
         <w:t xml:space="preserve">Chang, W., Cheng, J., Allaire, J., Xie, Y., McPherson, J., 2018. Shiny: Web application framework for r.</w:t>
       </w:r>
     </w:p>
-    <w:bookmarkEnd w:id="61"/>
-    <w:bookmarkStart w:id="62" w:name="ref-Collins07"/>
+    <w:bookmarkEnd w:id="62"/>
+    <w:bookmarkStart w:id="63" w:name="ref-Collins07"/>
     <w:p>
       <w:pPr>
         <w:pStyle w:val="Bibliography"/>
@@ -6237,8 +6159,8 @@
         <w:t xml:space="preserve">Collins, J.N., Stein, E.D., Sutula, M., Clark, R., Fetscher, A.E., Grenier, L., Grosso, C., Wiskind, A., 2007. California Rapid Assessment Method (CRAM) for wetlands, ver.5.0.</w:t>
       </w:r>
     </w:p>
-    <w:bookmarkEnd w:id="62"/>
-    <w:bookmarkStart w:id="63" w:name="ref-Fox11"/>
+    <w:bookmarkEnd w:id="63"/>
+    <w:bookmarkStart w:id="64" w:name="ref-Fox11"/>
     <w:p>
       <w:pPr>
         <w:pStyle w:val="Bibliography"/>
@@ -6247,8 +6169,8 @@
         <w:t xml:space="preserve">Fox, J., Weisberg, S., 2011. An R companion to applied regression. SAGE Publications Inc., Thousand Oaks, California.</w:t>
       </w:r>
     </w:p>
-    <w:bookmarkEnd w:id="63"/>
-    <w:bookmarkStart w:id="65" w:name="ref-Hawkins00b"/>
+    <w:bookmarkEnd w:id="64"/>
+    <w:bookmarkStart w:id="66" w:name="ref-Hawkins00b"/>
     <w:p>
       <w:pPr>
         <w:pStyle w:val="Bibliography"/>
@@ -6259,7 +6181,7 @@
       <w:r>
         <w:t xml:space="preserve"> </w:t>
       </w:r>
-      <w:hyperlink r:id="rId64">
+      <w:hyperlink r:id="rId65">
         <w:r>
           <w:rPr>
             <w:rStyle w:val="Hyperlink"/>
@@ -6268,8 +6190,8 @@
         </w:r>
       </w:hyperlink>
     </w:p>
-    <w:bookmarkEnd w:id="65"/>
-    <w:bookmarkStart w:id="67" w:name="ref-Hurley12"/>
+    <w:bookmarkEnd w:id="66"/>
+    <w:bookmarkStart w:id="68" w:name="ref-Hurley12"/>
     <w:p>
       <w:pPr>
         <w:pStyle w:val="Bibliography"/>
@@ -6280,7 +6202,7 @@
       <w:r>
         <w:t xml:space="preserve"> </w:t>
       </w:r>
-      <w:hyperlink r:id="rId66">
+      <w:hyperlink r:id="rId67">
         <w:r>
           <w:rPr>
             <w:rStyle w:val="Hyperlink"/>
@@ -6289,8 +6211,8 @@
         </w:r>
       </w:hyperlink>
     </w:p>
-    <w:bookmarkEnd w:id="67"/>
-    <w:bookmarkStart w:id="68" w:name="ref-Karr81"/>
+    <w:bookmarkEnd w:id="68"/>
+    <w:bookmarkStart w:id="69" w:name="ref-Karr81"/>
     <w:p>
       <w:pPr>
         <w:pStyle w:val="Bibliography"/>
@@ -6299,8 +6221,8 @@
         <w:t xml:space="preserve">Karr, J.R., 1981. Assessment of biotic integrity using fish communities. Fisheries 6, 21–27.</w:t>
       </w:r>
     </w:p>
-    <w:bookmarkEnd w:id="68"/>
-    <w:bookmarkStart w:id="70" w:name="ref-Maddock99"/>
+    <w:bookmarkEnd w:id="69"/>
+    <w:bookmarkStart w:id="71" w:name="ref-Maddock99"/>
     <w:p>
       <w:pPr>
         <w:pStyle w:val="Bibliography"/>
@@ -6311,7 +6233,7 @@
       <w:r>
         <w:t xml:space="preserve"> </w:t>
       </w:r>
-      <w:hyperlink r:id="rId69">
+      <w:hyperlink r:id="rId70">
         <w:r>
           <w:rPr>
             <w:rStyle w:val="Hyperlink"/>
@@ -6320,8 +6242,8 @@
         </w:r>
       </w:hyperlink>
     </w:p>
-    <w:bookmarkEnd w:id="70"/>
-    <w:bookmarkStart w:id="72" w:name="ref-Maruya16"/>
+    <w:bookmarkEnd w:id="71"/>
+    <w:bookmarkStart w:id="73" w:name="ref-Maruya16"/>
     <w:p>
       <w:pPr>
         <w:pStyle w:val="Bibliography"/>
@@ -6332,7 +6254,7 @@
       <w:r>
         <w:t xml:space="preserve"> </w:t>
       </w:r>
-      <w:hyperlink r:id="rId71">
+      <w:hyperlink r:id="rId72">
         <w:r>
           <w:rPr>
             <w:rStyle w:val="Hyperlink"/>
@@ -6341,8 +6263,8 @@
         </w:r>
       </w:hyperlink>
     </w:p>
-    <w:bookmarkEnd w:id="72"/>
-    <w:bookmarkStart w:id="73" w:name="ref-Mazor15"/>
+    <w:bookmarkEnd w:id="73"/>
+    <w:bookmarkStart w:id="74" w:name="ref-Mazor15"/>
     <w:p>
       <w:pPr>
         <w:pStyle w:val="Bibliography"/>
@@ -6351,8 +6273,8 @@
         <w:t xml:space="preserve">Mazor, R.D., 2015. Bioassessment of perennial streams in Southern California: A report on the first five years of the Stormwater Monitoring Coalition’s regional stream survey (No. 844). Southern California Coastal Water Research Project, Costa Mesa, California.</w:t>
       </w:r>
     </w:p>
-    <w:bookmarkEnd w:id="73"/>
-    <w:bookmarkStart w:id="74" w:name="ref-Mazor16"/>
+    <w:bookmarkEnd w:id="74"/>
+    <w:bookmarkStart w:id="75" w:name="ref-Mazor16"/>
     <w:p>
       <w:pPr>
         <w:pStyle w:val="Bibliography"/>
@@ -6361,8 +6283,8 @@
         <w:t xml:space="preserve">Mazor, R.D., Rehn, A.C., Ode, P.R., Engeln, M., Schiff, K.C., Stein, E.D., Gillett, D.J., Herbst, D.B., Hawkins, C.P., 2016. Bioassessment in complex environments: Designing an index for consistent meaning in different settings. Freshwater Science 35, 249–271.</w:t>
       </w:r>
     </w:p>
-    <w:bookmarkEnd w:id="74"/>
-    <w:bookmarkStart w:id="76" w:name="ref-Moss87"/>
+    <w:bookmarkEnd w:id="75"/>
+    <w:bookmarkStart w:id="77" w:name="ref-Moss87"/>
     <w:p>
       <w:pPr>
         <w:pStyle w:val="Bibliography"/>
@@ -6373,7 +6295,7 @@
       <w:r>
         <w:t xml:space="preserve"> </w:t>
       </w:r>
-      <w:hyperlink r:id="rId75">
+      <w:hyperlink r:id="rId76">
         <w:r>
           <w:rPr>
             <w:rStyle w:val="Hyperlink"/>
@@ -6382,8 +6304,8 @@
         </w:r>
       </w:hyperlink>
     </w:p>
-    <w:bookmarkEnd w:id="76"/>
-    <w:bookmarkStart w:id="77" w:name="ref-NRC90"/>
+    <w:bookmarkEnd w:id="77"/>
+    <w:bookmarkStart w:id="78" w:name="ref-NRC90"/>
     <w:p>
       <w:pPr>
         <w:pStyle w:val="Bibliography"/>
@@ -6392,8 +6314,8 @@
         <w:t xml:space="preserve">National Research Council, 1990. Managing troubled waters: The role of marine environmental monitoring. National Academy Press, Washington, DC.</w:t>
       </w:r>
     </w:p>
-    <w:bookmarkEnd w:id="77"/>
-    <w:bookmarkStart w:id="78" w:name="ref-Ode07"/>
+    <w:bookmarkEnd w:id="78"/>
+    <w:bookmarkStart w:id="79" w:name="ref-Ode07"/>
     <w:p>
       <w:pPr>
         <w:pStyle w:val="Bibliography"/>
@@ -6402,8 +6324,8 @@
         <w:t xml:space="preserve">Ode, P.R., 2007. Standard operating procedures for collecting benthic macroinvertebrate samples and associated physical and chemical data for ambient bioassessment in California.</w:t>
       </w:r>
     </w:p>
-    <w:bookmarkEnd w:id="78"/>
-    <w:bookmarkStart w:id="79" w:name="ref-Ode16"/>
+    <w:bookmarkEnd w:id="79"/>
+    <w:bookmarkStart w:id="80" w:name="ref-Ode16"/>
     <w:p>
       <w:pPr>
         <w:pStyle w:val="Bibliography"/>
@@ -6412,8 +6334,8 @@
         <w:t xml:space="preserve">Ode, P.R., Rehn, A.C., Mazor, R.D., Schiff, K.C., Stein, E.D., May, J.T., Brown, L.R., Herbst, D.B., Gillett, D., Lunde, K., Hawkins, C.P., 2016. Evaluating the adequacy of a reference-site pool for ecological assessments in environmentally complex regions. Freshwater Science 35, 237–248.</w:t>
       </w:r>
     </w:p>
-    <w:bookmarkEnd w:id="79"/>
-    <w:bookmarkStart w:id="81" w:name="ref-Pan02"/>
+    <w:bookmarkEnd w:id="80"/>
+    <w:bookmarkStart w:id="82" w:name="ref-Pan02"/>
     <w:p>
       <w:pPr>
         <w:pStyle w:val="Bibliography"/>
@@ -6424,7 +6346,7 @@
       <w:r>
         <w:t xml:space="preserve"> </w:t>
       </w:r>
-      <w:hyperlink r:id="rId80">
+      <w:hyperlink r:id="rId81">
         <w:r>
           <w:rPr>
             <w:rStyle w:val="Hyperlink"/>
@@ -6433,8 +6355,8 @@
         </w:r>
       </w:hyperlink>
     </w:p>
-    <w:bookmarkEnd w:id="81"/>
-    <w:bookmarkStart w:id="83" w:name="ref-Paulsen08"/>
+    <w:bookmarkEnd w:id="82"/>
+    <w:bookmarkStart w:id="84" w:name="ref-Paulsen08"/>
     <w:p>
       <w:pPr>
         <w:pStyle w:val="Bibliography"/>
@@ -6445,7 +6367,7 @@
       <w:r>
         <w:t xml:space="preserve"> </w:t>
       </w:r>
-      <w:hyperlink r:id="rId82">
+      <w:hyperlink r:id="rId83">
         <w:r>
           <w:rPr>
             <w:rStyle w:val="Hyperlink"/>
@@ -6454,8 +6376,8 @@
         </w:r>
       </w:hyperlink>
     </w:p>
-    <w:bookmarkEnd w:id="83"/>
-    <w:bookmarkStart w:id="84" w:name="ref-RDCT18"/>
+    <w:bookmarkEnd w:id="84"/>
+    <w:bookmarkStart w:id="85" w:name="ref-RDCT18"/>
     <w:p>
       <w:pPr>
         <w:pStyle w:val="Bibliography"/>
@@ -6464,8 +6386,8 @@
         <w:t xml:space="preserve">RDCT (R Development Core Team), 2018. R: A language and environment for statistical computing, v3.5.1. R Foundation for Statistical Computing, Vienna, Austria.</w:t>
       </w:r>
     </w:p>
-    <w:bookmarkEnd w:id="84"/>
-    <w:bookmarkStart w:id="85" w:name="ref-Rehn18"/>
+    <w:bookmarkEnd w:id="85"/>
+    <w:bookmarkStart w:id="86" w:name="ref-Rehn18"/>
     <w:p>
       <w:pPr>
         <w:pStyle w:val="Bibliography"/>
@@ -6474,8 +6396,8 @@
         <w:t xml:space="preserve">Rehn, A.C., Mazor, R.D., Ode, P.R., 2018. An index to measure the quality of physical habitat in California wadeable streams (No. SWAMP Technical Memorandum, SWAMP-TM-2018-0005). California Water Boards, Surface Water Ambient Monitoring Program, California Department of Fish; Wildlife, Southern California Coastal Water Research Project, Sacramento, California.</w:t>
       </w:r>
     </w:p>
-    <w:bookmarkEnd w:id="85"/>
-    <w:bookmarkStart w:id="87" w:name="ref-Richards97"/>
+    <w:bookmarkEnd w:id="86"/>
+    <w:bookmarkStart w:id="88" w:name="ref-Richards97"/>
     <w:p>
       <w:pPr>
         <w:pStyle w:val="Bibliography"/>
@@ -6486,7 +6408,7 @@
       <w:r>
         <w:t xml:space="preserve"> </w:t>
       </w:r>
-      <w:hyperlink r:id="rId86">
+      <w:hyperlink r:id="rId87">
         <w:r>
           <w:rPr>
             <w:rStyle w:val="Hyperlink"/>
@@ -6495,8 +6417,8 @@
         </w:r>
       </w:hyperlink>
     </w:p>
-    <w:bookmarkEnd w:id="87"/>
-    <w:bookmarkStart w:id="89" w:name="ref-Solek11"/>
+    <w:bookmarkEnd w:id="88"/>
+    <w:bookmarkStart w:id="90" w:name="ref-Solek11"/>
     <w:p>
       <w:pPr>
         <w:pStyle w:val="Bibliography"/>
@@ -6507,7 +6429,7 @@
       <w:r>
         <w:t xml:space="preserve"> </w:t>
       </w:r>
-      <w:hyperlink r:id="rId88">
+      <w:hyperlink r:id="rId89">
         <w:r>
           <w:rPr>
             <w:rStyle w:val="Hyperlink"/>
@@ -6516,8 +6438,8 @@
         </w:r>
       </w:hyperlink>
     </w:p>
-    <w:bookmarkEnd w:id="89"/>
-    <w:bookmarkStart w:id="91" w:name="ref-Stoddard06"/>
+    <w:bookmarkEnd w:id="90"/>
+    <w:bookmarkStart w:id="92" w:name="ref-Stoddard06"/>
     <w:p>
       <w:pPr>
         <w:pStyle w:val="Bibliography"/>
@@ -6528,7 +6450,7 @@
       <w:r>
         <w:t xml:space="preserve"> </w:t>
       </w:r>
-      <w:hyperlink r:id="rId90">
+      <w:hyperlink r:id="rId91">
         <w:r>
           <w:rPr>
             <w:rStyle w:val="Hyperlink"/>
@@ -6537,8 +6459,8 @@
         </w:r>
       </w:hyperlink>
     </w:p>
-    <w:bookmarkEnd w:id="91"/>
-    <w:bookmarkStart w:id="92" w:name="ref-Therouxip"/>
+    <w:bookmarkEnd w:id="92"/>
+    <w:bookmarkStart w:id="93" w:name="ref-Therouxip"/>
     <w:p>
       <w:pPr>
         <w:pStyle w:val="Bibliography"/>
@@ -6547,8 +6469,8 @@
         <w:t xml:space="preserve">Theroux, S., Mazor, R.D., Beck, M.W., Ode, P., Sutula, M., Stein, E.D., n.d. A non-predictive algal index for complex environments. Ecological Indicators.</w:t>
       </w:r>
     </w:p>
-    <w:bookmarkEnd w:id="92"/>
-    <w:bookmarkStart w:id="93" w:name="ref-USEPA16"/>
+    <w:bookmarkEnd w:id="93"/>
+    <w:bookmarkStart w:id="94" w:name="ref-USEPA16"/>
     <w:p>
       <w:pPr>
         <w:pStyle w:val="Bibliography"/>
@@ -6557,8 +6479,8 @@
         <w:t xml:space="preserve">USEPA (US Environmental Protection Agency), 2016. National rivers and streams assessment 2008-2009: A collaborative survey (No. EPA-841-R-16-007). Washington, DC.</w:t>
       </w:r>
     </w:p>
-    <w:bookmarkEnd w:id="93"/>
-    <w:bookmarkStart w:id="95" w:name="ref-Wang07"/>
+    <w:bookmarkEnd w:id="94"/>
+    <w:bookmarkStart w:id="96" w:name="ref-Wang07"/>
     <w:p>
       <w:pPr>
         <w:pStyle w:val="Bibliography"/>
@@ -6569,7 +6491,7 @@
       <w:r>
         <w:t xml:space="preserve"> </w:t>
       </w:r>
-      <w:hyperlink r:id="rId94">
+      <w:hyperlink r:id="rId95">
         <w:r>
           <w:rPr>
             <w:rStyle w:val="Hyperlink"/>
@@ -6578,8 +6500,8 @@
         </w:r>
       </w:hyperlink>
     </w:p>
-    <w:bookmarkEnd w:id="95"/>
     <w:bookmarkEnd w:id="96"/>
+    <w:bookmarkEnd w:id="97"/>
     <w:sectPr>
       <w:footerReference w:type="default" r:id="rId9"/>
       <w:pgSz w:w="12240" w:h="15840"/>

</xml_diff>

<commit_message>
edits from ST added
</commit_message>
<xml_diff>
--- a/Beck_etal_SQI.docx
+++ b/Beck_etal_SQI.docx
@@ -227,7 +227,7 @@
         <w:pStyle w:val="FirstParagraph"/>
       </w:pPr>
       <w:r>
-        <w:t xml:space="preserve">Assessment of stream health is a function of the physical, chemical, and biological integrity of the water body. While monitoring of all three indicators of stream quality is commonplace, combining these three indicators into a unified assessment of stream quality rarely occurs, complicating the interpretation of complex environmental health information. In this study, a unified index was developed that combines physical, chemical, and biological indicators for southern California wadeable streams into a scientifically rigorous, easy-to-understand tool intended to facilitate management decision-making. Known as the Stream Quality Index (SQI), this tool is based on a stressor-response empirical model that quantifies the expected likelihood that chemical and physical stressors will impact multiple individual components of biological condition. The index’s chemical parameters, which are indicative of anthropogenic inputs, include nutrients and conductivity; the physical parameters include two physical habitat indices that describe instream (i.e., substrate) condition and stream corridor (i.e., riparian) condition, respectively; and the biological response parameters include benthic invertebrates and algae. While the individual stressor and response components are quantitative and have similar meaning across a variety of environmental settings, the final SQI narrative assessment is categorical and designed to be directly actionable within a management decision-making context. The four narrative assessment categories are: (1)</w:t>
+        <w:t xml:space="preserve">Assessment of stream health is a function of the physical, chemical, and biological integrity of the water body. While monitoring of all three indicators of stream quality is commonplace, combining these three indicators into a unified assessment of stream quality is rare, complicating the interpretation of complex environmental health information. In this study, a unified index was developed that combines physical, chemical, and biological indicators for southern California wadeable streams into a scientifically rigorous, easy-to-understand tool intended to facilitate management decision-making. Known as the Stream Quality Index (SQI), this tool is based on a stressor-response empirical model that quantifies the expected likelihood that chemical and physical stressors will impact multiple individual components of biological condition. The index’s chemical parameters, which are indicative of anthropogenic inputs, include nutrients and conductivity; the physical parameters include two physical habitat indices that describe instream (i.e., substrate) condition and stream corridor (i.e., riparian) condition, respectively; and the biological response parameters include biological indices for benthic invertebrates and algae. While the individual stressor and response components are quantitative and have similar meaning across a variety of environmental settings, the final SQI narrative assessment is categorical and designed to be directly actionable within a management decision-making context. The four narrative assessment categories are: (1)</w:t>
       </w:r>
       <w:r>
         <w:t xml:space="preserve"> </w:t>
@@ -784,7 +784,7 @@
         <w:pStyle w:val="BodyText"/>
       </w:pPr>
       <w:r>
-        <w:t xml:space="preserve">The four narrative assessment categories were defined in a way that would align with high-level management decision-making processes. The SQI web-based application was designed in a way that would give users easy access to descriptions of the biological, chemical, and physical components that underlie the unified assessment, depending on the desired level of information within the stressor-response paradigm.</w:t>
+        <w:t xml:space="preserve">The four narrative assessment categories were defined in a way that would align with management decision-making processes. The SQI web-based application was designed in a way that would give users easy access to descriptions of the biological, chemical, and physical components that underlie the unified assessment, depending on the desired level of information within the stressor-response paradigm.</w:t>
       </w:r>
     </w:p>
     <w:p>
@@ -979,7 +979,7 @@
         <w:t xml:space="preserve">??</w:t>
       </w:r>
       <w:r>
-        <w:t xml:space="preserve">). This produced four classes for each index, such that each site had two categories describing separate lines of evidence of the likelihood of biological alteration in the benthic macroinvertebrate and algal communities. Both lines of evidence were jointly considered by the SQI for evaluating overall biological condition, described below. Analysis of multiple assemblages provides a more comprehensive indication of biological condition that can confirm overall stream health, and may also provide additional diagnostic information about stressors (as different communities may respond to different characteristics of stream habitat).</w:t>
+        <w:t xml:space="preserve">). This produced four classes for each index, such that each site had two categories describing separate lines of evidence of the likelihood of biological alteration in the benthic macroinvertebrate and algal communities. Both lines of evidence were jointly considered in the calculation of the SQI for evaluating overall biological condition, described below. Analysis of multiple assemblages provides a more comprehensive indication of biological condition that can confirm overall stream health, and may also provide additional diagnostic information about stressors (as different communities may respond to different characteristics of stream habitat).</w:t>
       </w:r>
     </w:p>
     <w:p>
@@ -2175,7 +2175,7 @@
         <w:t xml:space="preserve">)</w:t>
       </w:r>
       <w:r>
-        <w:t xml:space="preserve">.</w:t>
+        <w:t xml:space="preserve">. Only one sample event for each site was considered.</w:t>
       </w:r>
     </w:p>
     <w:p>
@@ -2220,7 +2220,7 @@
         <w:pStyle w:val="FirstParagraph"/>
       </w:pPr>
       <w:r>
-        <w:t xml:space="preserve">Among all sites, the overall SQI categorized a majority as having altered biology under high stress conditions (impacted and stressed, 61% of sites, Table</w:t>
+        <w:t xml:space="preserve">Among all sites, the overall SQI categorized a majority of sites as having altered biology under high stress conditions (impacted and stressed, 61% of sites, Table</w:t>
       </w:r>
       <w:r>
         <w:t xml:space="preserve"> </w:t>
@@ -2298,7 +2298,61 @@
         <w:t xml:space="preserve">4</w:t>
       </w:r>
       <w:r>
-        <w:t xml:space="preserve">). Slightly larger differences between the likelihood of alteration for healthy and impacted communities were observed for the chemistry model compared to the physical habitat model, suggesting an improved fit for the former. For the overall likelihood of biological alteration (</w:t>
+        <w:t xml:space="preserve">). Slightly larger differences between the likelihood of alteration for healthy and impacted communities were observed for the chemistry model compared to the physical habitat model, suggesting an improved fit for the former (for healthy/impacted communities at validation sites, t = 7.38, df = 27.6,</w:t>
+      </w:r>
+      <w:r>
+        <w:t xml:space="preserve"> </w:t>
+      </w:r>
+      <w:r>
+        <w:rPr>
+          <w:i/>
+        </w:rPr>
+        <w:t xml:space="preserve">p</w:t>
+      </w:r>
+      <w:r>
+        <w:t xml:space="preserve"> </w:t>
+      </w:r>
+      <w:r>
+        <w:t xml:space="preserve">&lt; 0.001 for</w:t>
+      </w:r>
+      <w:r>
+        <w:t xml:space="preserve"> </w:t>
+      </w:r>
+      <w:r>
+        <w:rPr>
+          <w:i/>
+        </w:rPr>
+        <w:t xml:space="preserve">pChem</w:t>
+      </w:r>
+      <w:r>
+        <w:t xml:space="preserve">; t = 5.98, df = 46.46,</w:t>
+      </w:r>
+      <w:r>
+        <w:t xml:space="preserve"> </w:t>
+      </w:r>
+      <w:r>
+        <w:rPr>
+          <w:i/>
+        </w:rPr>
+        <w:t xml:space="preserve">p</w:t>
+      </w:r>
+      <w:r>
+        <w:t xml:space="preserve"> </w:t>
+      </w:r>
+      <w:r>
+        <w:t xml:space="preserve">&lt; 0.001 for</w:t>
+      </w:r>
+      <w:r>
+        <w:t xml:space="preserve"> </w:t>
+      </w:r>
+      <w:r>
+        <w:rPr>
+          <w:i/>
+        </w:rPr>
+        <w:t xml:space="preserve">pHab</w:t>
+      </w:r>
+      <w:r>
+        <w:t xml:space="preserve">). For the overall likelihood of biological alteration (</w:t>
       </w:r>
       <w:r>
         <w:rPr>

</xml_diff>

<commit_message>
some minor changes to figs
</commit_message>
<xml_diff>
--- a/Beck_etal_SQI.docx
+++ b/Beck_etal_SQI.docx
@@ -3239,7 +3239,7 @@
           <wp:inline>
             <wp:extent cx="5943600" cy="3184071"/>
             <wp:effectExtent b="0" l="0" r="0" t="0"/>
-            <wp:docPr descr="Figure 1 Flowchart representation of the Stream Quality Index (SQI). The overall SQI is a function of the likelihood of observing degraded biological condition given the stressors at a site. Biological condition is assessed using macroinvertebrate (California Stream Condition Index, CSCI) and algal (Algal Stream Condition Index, ASCI) indices and stressors are evaluated based on water quality measures (total nitrogen, total phosphorus, conductivity) and physical habitat (California Rapid Assessment Method or CRAM, physical habitat metrics or PHAB). Stress condition is empirically linked to biological condition by separate probability functions for chemistry (pCHem) and physical habitat (pHab)." title="" id="1" name="Picture"/>
+            <wp:docPr descr="Figure 1 Flowchart representation of the Stream Quality Index (SQI). The overall SQI is a function of the likelihood of observing degraded biological condition given the stressors at a site. Biological condition is assessed using macroinvertebrate (California Stream Condition Index, CSCI) and algal (Algal Stream Condition Index, ASCI) indices and stressors are evaluated based on water quality measures (total nitrogen, total phosphorus, conductivity) and physical habitat (California Rapid Assessment Method, CRAM; Index of Physical Integrity, IPI). Stress condition is empirically linked to biological condition by separate probability functions for chemistry (pCHem) and physical habitat (pHab)." title="" id="1" name="Picture"/>
             <a:graphic>
               <a:graphicData uri="http://schemas.openxmlformats.org/drawingml/2006/picture">
                 <pic:pic>
@@ -3282,7 +3282,7 @@
         <w:pStyle w:val="ImageCaption"/>
       </w:pPr>
       <w:r>
-        <w:t xml:space="preserve">Figure 1 Flowchart representation of the Stream Quality Index (SQI). The overall SQI is a function of the likelihood of observing degraded biological condition given the stressors at a site. Biological condition is assessed using macroinvertebrate (California Stream Condition Index, CSCI) and algal (Algal Stream Condition Index, ASCI) indices and stressors are evaluated based on water quality measures (total nitrogen, total phosphorus, conductivity) and physical habitat (California Rapid Assessment Method or CRAM, physical habitat metrics or PHAB). Stress condition is empirically linked to biological condition by separate probability functions for chemistry (pCHem) and physical habitat (pHab).</w:t>
+        <w:t xml:space="preserve">Figure 1 Flowchart representation of the Stream Quality Index (SQI). The overall SQI is a function of the likelihood of observing degraded biological condition given the stressors at a site. Biological condition is assessed using macroinvertebrate (California Stream Condition Index, CSCI) and algal (Algal Stream Condition Index, ASCI) indices and stressors are evaluated based on water quality measures (total nitrogen, total phosphorus, conductivity) and physical habitat (California Rapid Assessment Method, CRAM; Index of Physical Integrity, IPI). Stress condition is empirically linked to biological condition by separate probability functions for chemistry (pCHem) and physical habitat (pHab).</w:t>
       </w:r>
     </w:p>
     <w:p>
@@ -3838,7 +3838,7 @@
               <w:jc w:val="left"/>
             </w:pPr>
             <w:r>
-              <w:t xml:space="preserve">1</w:t>
+              <w:t xml:space="preserve">2</w:t>
             </w:r>
           </w:p>
         </w:tc>
@@ -3849,7 +3849,7 @@
               <w:jc w:val="left"/>
             </w:pPr>
             <w:r>
-              <w:t xml:space="preserve">0</w:t>
+              <w:t xml:space="preserve">1</w:t>
             </w:r>
           </w:p>
         </w:tc>
@@ -3887,7 +3887,7 @@
               <w:jc w:val="left"/>
             </w:pPr>
             <w:r>
-              <w:t xml:space="preserve">1</w:t>
+              <w:t xml:space="preserve">2</w:t>
             </w:r>
           </w:p>
         </w:tc>
@@ -3950,7 +3950,7 @@
               <w:jc w:val="left"/>
             </w:pPr>
             <w:r>
-              <w:t xml:space="preserve">0</w:t>
+              <w:t xml:space="preserve">1</w:t>
             </w:r>
           </w:p>
         </w:tc>

</xml_diff>

<commit_message>
reknit results with updated log transform wqglm
</commit_message>
<xml_diff>
--- a/Beck_etal_SQI.docx
+++ b/Beck_etal_SQI.docx
@@ -2298,7 +2298,7 @@
         <w:t xml:space="preserve">4</w:t>
       </w:r>
       <w:r>
-        <w:t xml:space="preserve">). Slightly larger differences between the likelihood of alteration for healthy and impacted communities were observed for the chemistry model compared to the physical habitat model, suggesting an improved fit for the former (for healthy/impacted communities at validation sites, t = 7.38, df = 27.6,</w:t>
+        <w:t xml:space="preserve">). Slightly larger differences between the likelihood of alteration for healthy and impacted communities were observed for the chemistry model compared to the physical habitat model, suggesting an improved fit for the former (for healthy/impacted communities at validation sites, t = 6.01, df = 18.31,</w:t>
       </w:r>
       <w:r>
         <w:t xml:space="preserve"> </w:t>
@@ -2325,7 +2325,7 @@
         <w:t xml:space="preserve">pChem</w:t>
       </w:r>
       <w:r>
-        <w:t xml:space="preserve">; t = 5.98, df = 46.46,</w:t>
+        <w:t xml:space="preserve">; t = 4.75, df = 34.32,</w:t>
       </w:r>
       <w:r>
         <w:t xml:space="preserve"> </w:t>
@@ -2464,7 +2464,7 @@
         <w:t xml:space="preserve">6</w:t>
       </w:r>
       <w:r>
-        <w:t xml:space="preserve">). About 69% of sites (n = 183) had greater than 50% likelihood of biological alteration from water chemistry stressors, and 74% (n = 196) had greater than 50% likelihood of biological alteration from physical habitat stressors (Figure</w:t>
+        <w:t xml:space="preserve">). About 78% of sites (n = 207) had greater than 50% likelihood of biological alteration from water chemistry stressors, and 84% (n = 224) had greater than 50% likelihood of biological alteration from physical habitat stressors (Figure</w:t>
       </w:r>
       <w:r>
         <w:t xml:space="preserve"> </w:t>
@@ -2473,7 +2473,7 @@
         <w:t xml:space="preserve">5</w:t>
       </w:r>
       <w:r>
-        <w:t xml:space="preserve">). Collectively, 89% (n = 237) of sites had greater than 50% likelihood of biological alteration from the overall stress of both chemistry and physical habitat stressors.</w:t>
+        <w:t xml:space="preserve">). Collectively, 96% (n = 255) of sites had greater than 50% likelihood of biological alteration from the overall stress of both chemistry and physical habitat stressors.</w:t>
       </w:r>
     </w:p>
     <w:p>
@@ -3827,7 +3827,7 @@
               <w:jc w:val="left"/>
             </w:pPr>
             <w:r>
-              <w:t xml:space="preserve">4</w:t>
+              <w:t xml:space="preserve">5</w:t>
             </w:r>
           </w:p>
         </w:tc>
@@ -3838,18 +3838,7 @@
               <w:jc w:val="left"/>
             </w:pPr>
             <w:r>
-              <w:t xml:space="preserve">2</w:t>
-            </w:r>
-          </w:p>
-        </w:tc>
-        <w:tc>
-          <w:p>
-            <w:pPr>
-              <w:pStyle w:val="Compact"/>
-              <w:jc w:val="left"/>
-            </w:pPr>
-            <w:r>
-              <w:t xml:space="preserve">1</w:t>
+              <w:t xml:space="preserve">3</w:t>
             </w:r>
           </w:p>
         </w:tc>
@@ -3867,6 +3856,20 @@
             </w:r>
           </w:p>
         </w:tc>
+        <w:tc>
+          <w:p>
+            <w:pPr>
+              <w:pStyle w:val="Compact"/>
+              <w:jc w:val="left"/>
+            </w:pPr>
+            <w:r>
+              <w:rPr>
+                <w:b/>
+              </w:rPr>
+              <w:t xml:space="preserve">-2</w:t>
+            </w:r>
+          </w:p>
+        </w:tc>
       </w:tr>
       <w:tr>
         <w:tc>
@@ -3887,7 +3890,7 @@
               <w:jc w:val="left"/>
             </w:pPr>
             <w:r>
-              <w:t xml:space="preserve">2</w:t>
+              <w:t xml:space="preserve">3</w:t>
             </w:r>
           </w:p>
         </w:tc>
@@ -3898,7 +3901,48 @@
               <w:jc w:val="left"/>
             </w:pPr>
             <w:r>
-              <w:t xml:space="preserve">1</w:t>
+              <w:t xml:space="preserve">2</w:t>
+            </w:r>
+          </w:p>
+        </w:tc>
+        <w:tc>
+          <w:p>
+            <w:pPr>
+              <w:pStyle w:val="Compact"/>
+              <w:jc w:val="left"/>
+            </w:pPr>
+            <w:r>
+              <w:rPr>
+                <w:b/>
+              </w:rPr>
+              <w:t xml:space="preserve">-2</w:t>
+            </w:r>
+          </w:p>
+        </w:tc>
+        <w:tc>
+          <w:p>
+            <w:pPr>
+              <w:pStyle w:val="Compact"/>
+              <w:jc w:val="left"/>
+            </w:pPr>
+            <w:r>
+              <w:rPr>
+                <w:b/>
+              </w:rPr>
+              <w:t xml:space="preserve">-4</w:t>
+            </w:r>
+          </w:p>
+        </w:tc>
+      </w:tr>
+      <w:tr>
+        <w:tc>
+          <w:p>
+            <w:pPr>
+              <w:pStyle w:val="Compact"/>
+              <w:jc w:val="left"/>
+            </w:pPr>
+            <w:r>
+              <w:t xml:space="preserve">BMI likely altered: (CSCI 0.63 - 0.79)</w:t>
             </w:r>
           </w:p>
         </w:tc>
@@ -3930,30 +3974,6 @@
             </w:r>
           </w:p>
         </w:tc>
-      </w:tr>
-      <w:tr>
-        <w:tc>
-          <w:p>
-            <w:pPr>
-              <w:pStyle w:val="Compact"/>
-              <w:jc w:val="left"/>
-            </w:pPr>
-            <w:r>
-              <w:t xml:space="preserve">BMI likely altered: (CSCI 0.63 - 0.79)</w:t>
-            </w:r>
-          </w:p>
-        </w:tc>
-        <w:tc>
-          <w:p>
-            <w:pPr>
-              <w:pStyle w:val="Compact"/>
-              <w:jc w:val="left"/>
-            </w:pPr>
-            <w:r>
-              <w:t xml:space="preserve">1</w:t>
-            </w:r>
-          </w:p>
-        </w:tc>
         <w:tc>
           <w:p>
             <w:pPr>
@@ -3964,7 +3984,34 @@
               <w:rPr>
                 <w:b/>
               </w:rPr>
-              <w:t xml:space="preserve">-1</w:t>
+              <w:t xml:space="preserve">-3</w:t>
+            </w:r>
+          </w:p>
+        </w:tc>
+        <w:tc>
+          <w:p>
+            <w:pPr>
+              <w:pStyle w:val="Compact"/>
+              <w:jc w:val="left"/>
+            </w:pPr>
+            <w:r>
+              <w:rPr>
+                <w:b/>
+              </w:rPr>
+              <w:t xml:space="preserve">-5</w:t>
+            </w:r>
+          </w:p>
+        </w:tc>
+      </w:tr>
+      <w:tr>
+        <w:tc>
+          <w:p>
+            <w:pPr>
+              <w:pStyle w:val="Compact"/>
+              <w:jc w:val="left"/>
+            </w:pPr>
+            <w:r>
+              <w:t xml:space="preserve">BMI very likely altered: (CSCI &lt; 0.63)</w:t>
             </w:r>
           </w:p>
         </w:tc>
@@ -3992,20 +4039,7 @@
               <w:rPr>
                 <w:b/>
               </w:rPr>
-              <w:t xml:space="preserve">-3</w:t>
-            </w:r>
-          </w:p>
-        </w:tc>
-      </w:tr>
-      <w:tr>
-        <w:tc>
-          <w:p>
-            <w:pPr>
-              <w:pStyle w:val="Compact"/>
-              <w:jc w:val="left"/>
-            </w:pPr>
-            <w:r>
-              <w:t xml:space="preserve">BMI very likely altered: (CSCI &lt; 0.63)</w:t>
+              <w:t xml:space="preserve">-4</w:t>
             </w:r>
           </w:p>
         </w:tc>
@@ -4019,7 +4053,7 @@
               <w:rPr>
                 <w:b/>
               </w:rPr>
-              <w:t xml:space="preserve">-1</w:t>
+              <w:t xml:space="preserve">-5</w:t>
             </w:r>
           </w:p>
         </w:tc>
@@ -4033,35 +4067,7 @@
               <w:rPr>
                 <w:b/>
               </w:rPr>
-              <w:t xml:space="preserve">-2</w:t>
-            </w:r>
-          </w:p>
-        </w:tc>
-        <w:tc>
-          <w:p>
-            <w:pPr>
-              <w:pStyle w:val="Compact"/>
-              <w:jc w:val="left"/>
-            </w:pPr>
-            <w:r>
-              <w:rPr>
-                <w:b/>
-              </w:rPr>
-              <w:t xml:space="preserve">-3</w:t>
-            </w:r>
-          </w:p>
-        </w:tc>
-        <w:tc>
-          <w:p>
-            <w:pPr>
-              <w:pStyle w:val="Compact"/>
-              <w:jc w:val="left"/>
-            </w:pPr>
-            <w:r>
-              <w:rPr>
-                <w:b/>
-              </w:rPr>
-              <w:t xml:space="preserve">-4</w:t>
+              <w:t xml:space="preserve">-6</w:t>
             </w:r>
           </w:p>
         </w:tc>
@@ -4169,7 +4175,7 @@
               <w:jc w:val="left"/>
             </w:pPr>
             <w:r>
-              <w:t xml:space="preserve">56 (21.1)</w:t>
+              <w:t xml:space="preserve">51 (19.2)</w:t>
             </w:r>
           </w:p>
         </w:tc>
@@ -4200,7 +4206,7 @@
               <w:jc w:val="left"/>
             </w:pPr>
             <w:r>
-              <w:t xml:space="preserve">4 (1.5)</w:t>
+              <w:t xml:space="preserve">9 (3.4)</w:t>
             </w:r>
           </w:p>
         </w:tc>
@@ -4231,7 +4237,7 @@
               <w:jc w:val="left"/>
             </w:pPr>
             <w:r>
-              <w:t xml:space="preserve">163 (61.3)</w:t>
+              <w:t xml:space="preserve">189 (71.1)</w:t>
             </w:r>
           </w:p>
         </w:tc>
@@ -4262,7 +4268,7 @@
               <w:jc w:val="left"/>
             </w:pPr>
             <w:r>
-              <w:t xml:space="preserve">43 (16.2)</w:t>
+              <w:t xml:space="preserve">17 (6.4)</w:t>
             </w:r>
           </w:p>
         </w:tc>
@@ -4425,7 +4431,7 @@
               <w:jc w:val="left"/>
             </w:pPr>
             <w:r>
-              <w:t xml:space="preserve">99 (37.2)</w:t>
+              <w:t xml:space="preserve">68 (25.6)</w:t>
             </w:r>
           </w:p>
         </w:tc>
@@ -4456,7 +4462,7 @@
               <w:jc w:val="left"/>
             </w:pPr>
             <w:r>
-              <w:t xml:space="preserve">55 (20.7)</w:t>
+              <w:t xml:space="preserve">85 (32)</w:t>
             </w:r>
           </w:p>
         </w:tc>
@@ -4487,7 +4493,7 @@
               <w:jc w:val="left"/>
             </w:pPr>
             <w:r>
-              <w:t xml:space="preserve">69 (25.9)</w:t>
+              <w:t xml:space="preserve">80 (30.1)</w:t>
             </w:r>
           </w:p>
         </w:tc>
@@ -4518,7 +4524,7 @@
               <w:jc w:val="left"/>
             </w:pPr>
             <w:r>
-              <w:t xml:space="preserve">26 (9.8)</w:t>
+              <w:t xml:space="preserve">9 (3.4)</w:t>
             </w:r>
           </w:p>
         </w:tc>
@@ -4549,7 +4555,7 @@
               <w:jc w:val="left"/>
             </w:pPr>
             <w:r>
-              <w:t xml:space="preserve">17 (6.4)</w:t>
+              <w:t xml:space="preserve">24 (9)</w:t>
             </w:r>
           </w:p>
         </w:tc>
@@ -4754,7 +4760,7 @@
                 <w:szCs w:val="24"/>
                 <w:color w:val="000000"/>
               </w:rPr>
-              <w:t xml:space="preserve">-2.94 ***</w:t>
+              <w:t xml:space="preserve">1.90 *  </w:t>
             </w:r>
           </w:p>
         </w:tc>
@@ -4784,7 +4790,7 @@
                 <w:szCs w:val="24"/>
                 <w:color w:val="000000"/>
               </w:rPr>
-              <w:t xml:space="preserve">7.95 ***</w:t>
+              <w:t xml:space="preserve">8.37 ***</w:t>
             </w:r>
           </w:p>
         </w:tc>
@@ -4846,7 +4852,7 @@
                 <w:szCs w:val="24"/>
                 <w:color w:val="000000"/>
               </w:rPr>
-              <w:t xml:space="preserve">(0.51)   </w:t>
+              <w:t xml:space="preserve">(0.92)   </w:t>
             </w:r>
           </w:p>
         </w:tc>
@@ -4874,7 +4880,7 @@
                 <w:szCs w:val="24"/>
                 <w:color w:val="000000"/>
               </w:rPr>
-              <w:t xml:space="preserve">(1.30)   </w:t>
+              <w:t xml:space="preserve">(1.51)   </w:t>
             </w:r>
           </w:p>
         </w:tc>
@@ -4936,7 +4942,7 @@
                 <w:szCs w:val="24"/>
                 <w:color w:val="000000"/>
               </w:rPr>
-              <w:t xml:space="preserve">2.96 ** </w:t>
+              <w:t xml:space="preserve">1.00 *  </w:t>
             </w:r>
           </w:p>
         </w:tc>
@@ -5026,7 +5032,7 @@
                 <w:szCs w:val="24"/>
                 <w:color w:val="000000"/>
               </w:rPr>
-              <w:t xml:space="preserve">(1.00)   </w:t>
+              <w:t xml:space="preserve">(0.50)   </w:t>
             </w:r>
           </w:p>
         </w:tc>
@@ -5116,7 +5122,7 @@
                 <w:szCs w:val="24"/>
                 <w:color w:val="000000"/>
               </w:rPr>
-              <w:t xml:space="preserve">20.59 *  </w:t>
+              <w:t xml:space="preserve">2.55 ***</w:t>
             </w:r>
           </w:p>
         </w:tc>
@@ -5206,7 +5212,7 @@
                 <w:szCs w:val="24"/>
                 <w:color w:val="000000"/>
               </w:rPr>
-              <w:t xml:space="preserve">(8.52)   </w:t>
+              <w:t xml:space="preserve">(0.62)   </w:t>
             </w:r>
           </w:p>
         </w:tc>
@@ -5504,7 +5510,7 @@
                 <w:szCs w:val="24"/>
                 <w:color w:val="000000"/>
               </w:rPr>
-              <w:t xml:space="preserve">-0.09 ***</w:t>
+              <w:t xml:space="preserve">-0.10 ***</w:t>
             </w:r>
           </w:p>
         </w:tc>
@@ -5684,7 +5690,7 @@
                 <w:szCs w:val="24"/>
                 <w:color w:val="000000"/>
               </w:rPr>
-              <w:t xml:space="preserve">-0.86    </w:t>
+              <w:t xml:space="preserve">-0.23    </w:t>
             </w:r>
           </w:p>
         </w:tc>
@@ -5780,7 +5786,7 @@
                 <w:szCs w:val="24"/>
                 <w:color w:val="000000"/>
               </w:rPr>
-              <w:t xml:space="preserve">(1.33)   </w:t>
+              <w:t xml:space="preserve">(1.43)   </w:t>
             </w:r>
           </w:p>
         </w:tc>
@@ -5846,7 +5852,7 @@
                 <w:szCs w:val="24"/>
                 <w:color w:val="000000"/>
               </w:rPr>
-              <w:t xml:space="preserve">200       </w:t>
+              <w:t xml:space="preserve">199       </w:t>
             </w:r>
           </w:p>
         </w:tc>
@@ -5876,7 +5882,7 @@
                 <w:szCs w:val="24"/>
                 <w:color w:val="000000"/>
               </w:rPr>
-              <w:t xml:space="preserve">200       </w:t>
+              <w:t xml:space="preserve">199       </w:t>
             </w:r>
           </w:p>
         </w:tc>
@@ -5938,7 +5944,7 @@
                 <w:szCs w:val="24"/>
                 <w:color w:val="000000"/>
               </w:rPr>
-              <w:t xml:space="preserve">134.53    </w:t>
+              <w:t xml:space="preserve">101.65    </w:t>
             </w:r>
           </w:p>
         </w:tc>
@@ -5966,7 +5972,7 @@
                 <w:szCs w:val="24"/>
                 <w:color w:val="000000"/>
               </w:rPr>
-              <w:t xml:space="preserve">181.40    </w:t>
+              <w:t xml:space="preserve">163.56    </w:t>
             </w:r>
           </w:p>
         </w:tc>
@@ -6028,7 +6034,7 @@
                 <w:szCs w:val="24"/>
                 <w:color w:val="000000"/>
               </w:rPr>
-              <w:t xml:space="preserve">147.73    </w:t>
+              <w:t xml:space="preserve">114.82    </w:t>
             </w:r>
           </w:p>
         </w:tc>
@@ -6056,7 +6062,7 @@
                 <w:szCs w:val="24"/>
                 <w:color w:val="000000"/>
               </w:rPr>
-              <w:t xml:space="preserve">191.29    </w:t>
+              <w:t xml:space="preserve">173.44    </w:t>
             </w:r>
           </w:p>
         </w:tc>
@@ -6122,7 +6128,7 @@
                 <w:szCs w:val="24"/>
                 <w:color w:val="000000"/>
               </w:rPr>
-              <w:t xml:space="preserve">0.64    </w:t>
+              <w:t xml:space="preserve">0.69    </w:t>
             </w:r>
           </w:p>
         </w:tc>
@@ -6152,7 +6158,7 @@
                 <w:szCs w:val="24"/>
                 <w:color w:val="000000"/>
               </w:rPr>
-              <w:t xml:space="preserve">0.42    </w:t>
+              <w:t xml:space="preserve">0.37    </w:t>
             </w:r>
           </w:p>
         </w:tc>

</xml_diff>

<commit_message>
fixing figs tables for new habglm
</commit_message>
<xml_diff>
--- a/Beck_etal_SQI.docx
+++ b/Beck_etal_SQI.docx
@@ -2325,7 +2325,7 @@
         <w:t xml:space="preserve">pChem</w:t>
       </w:r>
       <w:r>
-        <w:t xml:space="preserve">; t = 4.75, df = 34.32,</w:t>
+        <w:t xml:space="preserve">; t = 6.73, df = 18.34,</w:t>
       </w:r>
       <w:r>
         <w:t xml:space="preserve"> </w:t>
@@ -2464,7 +2464,7 @@
         <w:t xml:space="preserve">6</w:t>
       </w:r>
       <w:r>
-        <w:t xml:space="preserve">). About 78% of sites (n = 207) had greater than 50% likelihood of biological alteration from water chemistry stressors, and 84% (n = 224) had greater than 50% likelihood of biological alteration from physical habitat stressors (Figure</w:t>
+        <w:t xml:space="preserve">). About 78% of sites (n = 207) had greater than 50% likelihood of biological alteration from water chemistry stressors, and 79% (n = 209) had greater than 50% likelihood of biological alteration from physical habitat stressors (Figure</w:t>
       </w:r>
       <w:r>
         <w:t xml:space="preserve"> </w:t>
@@ -2473,7 +2473,7 @@
         <w:t xml:space="preserve">5</w:t>
       </w:r>
       <w:r>
-        <w:t xml:space="preserve">). Collectively, 96% (n = 255) of sites had greater than 50% likelihood of biological alteration from the overall stress of both chemistry and physical habitat stressors.</w:t>
+        <w:t xml:space="preserve">). Collectively, 87% (n = 232) of sites had greater than 50% likelihood of biological alteration from the overall stress of both chemistry and physical habitat stressors.</w:t>
       </w:r>
     </w:p>
     <w:p>
@@ -4175,7 +4175,7 @@
               <w:jc w:val="left"/>
             </w:pPr>
             <w:r>
-              <w:t xml:space="preserve">51 (19.2)</w:t>
+              <w:t xml:space="preserve">50 (18.8)</w:t>
             </w:r>
           </w:p>
         </w:tc>
@@ -4206,7 +4206,7 @@
               <w:jc w:val="left"/>
             </w:pPr>
             <w:r>
-              <w:t xml:space="preserve">9 (3.4)</w:t>
+              <w:t xml:space="preserve">10 (3.8)</w:t>
             </w:r>
           </w:p>
         </w:tc>
@@ -4237,7 +4237,7 @@
               <w:jc w:val="left"/>
             </w:pPr>
             <w:r>
-              <w:t xml:space="preserve">189 (71.1)</w:t>
+              <w:t xml:space="preserve">187 (70.3)</w:t>
             </w:r>
           </w:p>
         </w:tc>
@@ -4268,7 +4268,7 @@
               <w:jc w:val="left"/>
             </w:pPr>
             <w:r>
-              <w:t xml:space="preserve">17 (6.4)</w:t>
+              <w:t xml:space="preserve">19 (7.1)</w:t>
             </w:r>
           </w:p>
         </w:tc>
@@ -4431,7 +4431,7 @@
               <w:jc w:val="left"/>
             </w:pPr>
             <w:r>
-              <w:t xml:space="preserve">68 (25.6)</w:t>
+              <w:t xml:space="preserve">69 (25.9)</w:t>
             </w:r>
           </w:p>
         </w:tc>
@@ -4462,7 +4462,7 @@
               <w:jc w:val="left"/>
             </w:pPr>
             <w:r>
-              <w:t xml:space="preserve">85 (32)</w:t>
+              <w:t xml:space="preserve">125 (47)</w:t>
             </w:r>
           </w:p>
         </w:tc>
@@ -4493,7 +4493,7 @@
               <w:jc w:val="left"/>
             </w:pPr>
             <w:r>
-              <w:t xml:space="preserve">80 (30.1)</w:t>
+              <w:t xml:space="preserve">40 (15)</w:t>
             </w:r>
           </w:p>
         </w:tc>
@@ -4524,7 +4524,7 @@
               <w:jc w:val="left"/>
             </w:pPr>
             <w:r>
-              <w:t xml:space="preserve">9 (3.4)</w:t>
+              <w:t xml:space="preserve">17 (6.4)</w:t>
             </w:r>
           </w:p>
         </w:tc>
@@ -4555,7 +4555,7 @@
               <w:jc w:val="left"/>
             </w:pPr>
             <w:r>
-              <w:t xml:space="preserve">24 (9)</w:t>
+              <w:t xml:space="preserve">15 (5.6)</w:t>
             </w:r>
           </w:p>
         </w:tc>
@@ -4598,7 +4598,7 @@
       <w:tblGrid>
         <w:gridCol w:w="4658"/>
         <w:gridCol w:w="1359"/>
-        <w:gridCol w:w="1359"/>
+        <w:gridCol w:w="1366"/>
       </w:tblGrid>
       <w:tr>
         <w:trPr>
@@ -4790,7 +4790,7 @@
                 <w:szCs w:val="24"/>
                 <w:color w:val="000000"/>
               </w:rPr>
-              <w:t xml:space="preserve">8.37 ***</w:t>
+              <w:t xml:space="preserve">14.40 ***</w:t>
             </w:r>
           </w:p>
         </w:tc>
@@ -4880,7 +4880,7 @@
                 <w:szCs w:val="24"/>
                 <w:color w:val="000000"/>
               </w:rPr>
-              <w:t xml:space="preserve">(1.51)   </w:t>
+              <w:t xml:space="preserve">(2.56)   </w:t>
             </w:r>
           </w:p>
         </w:tc>
@@ -5428,7 +5428,7 @@
       <w:tr>
         <w:trPr>
           <w:cantSplit/>
-          <w:trHeight w:val="397"/>
+          <w:trHeight w:val="437"/>
         </w:trPr>
         <w:tc>
           <w:tcPr>
@@ -5454,7 +5454,7 @@
                 <w:szCs w:val="24"/>
                 <w:color w:val="000000"/>
               </w:rPr>
-              <w:t xml:space="preserve">CRAM</w:t>
+              <w:t xml:space="preserve">CRAM buffer landscape condition</w:t>
             </w:r>
           </w:p>
         </w:tc>
@@ -5510,7 +5510,7 @@
                 <w:szCs w:val="24"/>
                 <w:color w:val="000000"/>
               </w:rPr>
-              <w:t xml:space="preserve">-0.10 ***</w:t>
+              <w:t xml:space="preserve">-0.06 *  </w:t>
             </w:r>
           </w:p>
         </w:tc>
@@ -5608,7 +5608,7 @@
       <w:tr>
         <w:trPr>
           <w:cantSplit/>
-          <w:trHeight w:val="393"/>
+          <w:trHeight w:val="397"/>
         </w:trPr>
         <w:tc>
           <w:tcPr>
@@ -5634,7 +5634,7 @@
                 <w:szCs w:val="24"/>
                 <w:color w:val="000000"/>
               </w:rPr>
-              <w:t xml:space="preserve">IPI</w:t>
+              <w:t xml:space="preserve">CRAM biotic structure</w:t>
             </w:r>
           </w:p>
         </w:tc>
@@ -5690,7 +5690,367 @@
                 <w:szCs w:val="24"/>
                 <w:color w:val="000000"/>
               </w:rPr>
-              <w:t xml:space="preserve">-0.23    </w:t>
+              <w:t xml:space="preserve">0.05 ** </w:t>
+            </w:r>
+          </w:p>
+        </w:tc>
+      </w:tr>
+      <w:tr>
+        <w:trPr>
+          <w:cantSplit/>
+          <w:trHeight w:val="447"/>
+        </w:trPr>
+        <w:tc>
+          <w:tcPr>
+            <w:tcBorders/>
+            <w:tcMar>
+              <w:top w:w="0" w:type="dxa"/>
+              <w:bottom w:w="0" w:type="dxa"/>
+              <w:left w:w="0" w:type="dxa"/>
+              <w:right w:w="0" w:type="dxa"/>
+            </w:tcMar>
+            <w:vAlign w:val="top"/>
+          </w:tcPr>
+          <w:p>
+            <w:pPr>
+              <w:jc w:val="left"/>
+              <w:spacing w:after="80" w:before="80"/>
+              <w:ind w:firstLine="0" w:left="80" w:right="80"/>
+            </w:pPr>
+            <w:r>
+              <w:rPr>
+                <w:rFonts w:ascii="Times" w:hAnsi="Times" w:cs="Times"/>
+                <w:sz w:val="24"/>
+                <w:szCs w:val="24"/>
+                <w:color w:val="000000"/>
+              </w:rPr>
+              <w:t xml:space="preserve"/>
+            </w:r>
+          </w:p>
+        </w:tc>
+        <w:tc>
+          <w:tcPr>
+            <w:tcBorders/>
+            <w:tcMar>
+              <w:top w:w="0" w:type="dxa"/>
+              <w:bottom w:w="0" w:type="dxa"/>
+              <w:left w:w="0" w:type="dxa"/>
+              <w:right w:w="0" w:type="dxa"/>
+            </w:tcMar>
+            <w:vAlign w:val="top"/>
+          </w:tcPr>
+          <w:p>
+            <w:pPr>
+              <w:jc w:val="right"/>
+              <w:spacing w:after="80" w:before="80"/>
+              <w:ind w:firstLine="0" w:left="80" w:right="80"/>
+            </w:pPr>
+            <w:r>
+              <w:rPr>
+                <w:rFonts w:ascii="Times" w:hAnsi="Times" w:cs="Times"/>
+                <w:sz w:val="24"/>
+                <w:szCs w:val="24"/>
+                <w:color w:val="000000"/>
+              </w:rPr>
+              <w:t xml:space="preserve">       </w:t>
+            </w:r>
+          </w:p>
+        </w:tc>
+        <w:tc>
+          <w:tcPr>
+            <w:tcBorders/>
+            <w:tcMar>
+              <w:top w:w="0" w:type="dxa"/>
+              <w:bottom w:w="0" w:type="dxa"/>
+              <w:left w:w="0" w:type="dxa"/>
+              <w:right w:w="0" w:type="dxa"/>
+            </w:tcMar>
+            <w:vAlign w:val="top"/>
+          </w:tcPr>
+          <w:p>
+            <w:pPr>
+              <w:jc w:val="right"/>
+              <w:spacing w:after="80" w:before="80"/>
+              <w:ind w:firstLine="0" w:left="80" w:right="80"/>
+            </w:pPr>
+            <w:r>
+              <w:rPr>
+                <w:rFonts w:ascii="Times" w:hAnsi="Times" w:cs="Times"/>
+                <w:sz w:val="24"/>
+                <w:szCs w:val="24"/>
+                <w:color w:val="000000"/>
+              </w:rPr>
+              <w:t xml:space="preserve">(0.02)   </w:t>
+            </w:r>
+          </w:p>
+        </w:tc>
+      </w:tr>
+      <w:tr>
+        <w:trPr>
+          <w:cantSplit/>
+          <w:trHeight w:val="437"/>
+        </w:trPr>
+        <w:tc>
+          <w:tcPr>
+            <w:tcBorders/>
+            <w:tcMar>
+              <w:top w:w="0" w:type="dxa"/>
+              <w:bottom w:w="0" w:type="dxa"/>
+              <w:left w:w="0" w:type="dxa"/>
+              <w:right w:w="0" w:type="dxa"/>
+            </w:tcMar>
+            <w:vAlign w:val="top"/>
+          </w:tcPr>
+          <w:p>
+            <w:pPr>
+              <w:jc w:val="left"/>
+              <w:spacing w:after="80" w:before="80"/>
+              <w:ind w:firstLine="0" w:left="80" w:right="80"/>
+            </w:pPr>
+            <w:r>
+              <w:rPr>
+                <w:rFonts w:ascii="Times" w:hAnsi="Times" w:cs="Times"/>
+                <w:sz w:val="24"/>
+                <w:szCs w:val="24"/>
+                <w:color w:val="000000"/>
+              </w:rPr>
+              <w:t xml:space="preserve">CRAM hydrology</w:t>
+            </w:r>
+          </w:p>
+        </w:tc>
+        <w:tc>
+          <w:tcPr>
+            <w:tcBorders/>
+            <w:tcMar>
+              <w:top w:w="0" w:type="dxa"/>
+              <w:bottom w:w="0" w:type="dxa"/>
+              <w:left w:w="0" w:type="dxa"/>
+              <w:right w:w="0" w:type="dxa"/>
+            </w:tcMar>
+            <w:vAlign w:val="top"/>
+          </w:tcPr>
+          <w:p>
+            <w:pPr>
+              <w:jc w:val="right"/>
+              <w:spacing w:after="80" w:before="80"/>
+              <w:ind w:firstLine="0" w:left="80" w:right="80"/>
+            </w:pPr>
+            <w:r>
+              <w:rPr>
+                <w:rFonts w:ascii="Times" w:hAnsi="Times" w:cs="Times"/>
+                <w:sz w:val="24"/>
+                <w:szCs w:val="24"/>
+                <w:color w:val="000000"/>
+              </w:rPr>
+              <w:t xml:space="preserve">       </w:t>
+            </w:r>
+          </w:p>
+        </w:tc>
+        <w:tc>
+          <w:tcPr>
+            <w:tcBorders/>
+            <w:tcMar>
+              <w:top w:w="0" w:type="dxa"/>
+              <w:bottom w:w="0" w:type="dxa"/>
+              <w:left w:w="0" w:type="dxa"/>
+              <w:right w:w="0" w:type="dxa"/>
+            </w:tcMar>
+            <w:vAlign w:val="top"/>
+          </w:tcPr>
+          <w:p>
+            <w:pPr>
+              <w:jc w:val="right"/>
+              <w:spacing w:after="80" w:before="80"/>
+              <w:ind w:firstLine="0" w:left="80" w:right="80"/>
+            </w:pPr>
+            <w:r>
+              <w:rPr>
+                <w:rFonts w:ascii="Times" w:hAnsi="Times" w:cs="Times"/>
+                <w:sz w:val="24"/>
+                <w:szCs w:val="24"/>
+                <w:color w:val="000000"/>
+              </w:rPr>
+              <w:t xml:space="preserve">-0.08 ***</w:t>
+            </w:r>
+          </w:p>
+        </w:tc>
+      </w:tr>
+      <w:tr>
+        <w:trPr>
+          <w:cantSplit/>
+          <w:trHeight w:val="447"/>
+        </w:trPr>
+        <w:tc>
+          <w:tcPr>
+            <w:tcBorders/>
+            <w:tcMar>
+              <w:top w:w="0" w:type="dxa"/>
+              <w:bottom w:w="0" w:type="dxa"/>
+              <w:left w:w="0" w:type="dxa"/>
+              <w:right w:w="0" w:type="dxa"/>
+            </w:tcMar>
+            <w:vAlign w:val="top"/>
+          </w:tcPr>
+          <w:p>
+            <w:pPr>
+              <w:jc w:val="left"/>
+              <w:spacing w:after="80" w:before="80"/>
+              <w:ind w:firstLine="0" w:left="80" w:right="80"/>
+            </w:pPr>
+            <w:r>
+              <w:rPr>
+                <w:rFonts w:ascii="Times" w:hAnsi="Times" w:cs="Times"/>
+                <w:sz w:val="24"/>
+                <w:szCs w:val="24"/>
+                <w:color w:val="000000"/>
+              </w:rPr>
+              <w:t xml:space="preserve"/>
+            </w:r>
+          </w:p>
+        </w:tc>
+        <w:tc>
+          <w:tcPr>
+            <w:tcBorders/>
+            <w:tcMar>
+              <w:top w:w="0" w:type="dxa"/>
+              <w:bottom w:w="0" w:type="dxa"/>
+              <w:left w:w="0" w:type="dxa"/>
+              <w:right w:w="0" w:type="dxa"/>
+            </w:tcMar>
+            <w:vAlign w:val="top"/>
+          </w:tcPr>
+          <w:p>
+            <w:pPr>
+              <w:jc w:val="right"/>
+              <w:spacing w:after="80" w:before="80"/>
+              <w:ind w:firstLine="0" w:left="80" w:right="80"/>
+            </w:pPr>
+            <w:r>
+              <w:rPr>
+                <w:rFonts w:ascii="Times" w:hAnsi="Times" w:cs="Times"/>
+                <w:sz w:val="24"/>
+                <w:szCs w:val="24"/>
+                <w:color w:val="000000"/>
+              </w:rPr>
+              <w:t xml:space="preserve">       </w:t>
+            </w:r>
+          </w:p>
+        </w:tc>
+        <w:tc>
+          <w:tcPr>
+            <w:tcBorders/>
+            <w:tcMar>
+              <w:top w:w="0" w:type="dxa"/>
+              <w:bottom w:w="0" w:type="dxa"/>
+              <w:left w:w="0" w:type="dxa"/>
+              <w:right w:w="0" w:type="dxa"/>
+            </w:tcMar>
+            <w:vAlign w:val="top"/>
+          </w:tcPr>
+          <w:p>
+            <w:pPr>
+              <w:jc w:val="right"/>
+              <w:spacing w:after="80" w:before="80"/>
+              <w:ind w:firstLine="0" w:left="80" w:right="80"/>
+            </w:pPr>
+            <w:r>
+              <w:rPr>
+                <w:rFonts w:ascii="Times" w:hAnsi="Times" w:cs="Times"/>
+                <w:sz w:val="24"/>
+                <w:szCs w:val="24"/>
+                <w:color w:val="000000"/>
+              </w:rPr>
+              <w:t xml:space="preserve">(0.02)   </w:t>
+            </w:r>
+          </w:p>
+        </w:tc>
+      </w:tr>
+      <w:tr>
+        <w:trPr>
+          <w:cantSplit/>
+          <w:trHeight w:val="396"/>
+        </w:trPr>
+        <w:tc>
+          <w:tcPr>
+            <w:tcBorders/>
+            <w:tcMar>
+              <w:top w:w="0" w:type="dxa"/>
+              <w:bottom w:w="0" w:type="dxa"/>
+              <w:left w:w="0" w:type="dxa"/>
+              <w:right w:w="0" w:type="dxa"/>
+            </w:tcMar>
+            <w:vAlign w:val="top"/>
+          </w:tcPr>
+          <w:p>
+            <w:pPr>
+              <w:jc w:val="left"/>
+              <w:spacing w:after="80" w:before="80"/>
+              <w:ind w:firstLine="0" w:left="80" w:right="80"/>
+            </w:pPr>
+            <w:r>
+              <w:rPr>
+                <w:rFonts w:ascii="Times" w:hAnsi="Times" w:cs="Times"/>
+                <w:sz w:val="24"/>
+                <w:szCs w:val="24"/>
+                <w:color w:val="000000"/>
+              </w:rPr>
+              <w:t xml:space="preserve">IPI evenness of natural substrate</w:t>
+            </w:r>
+          </w:p>
+        </w:tc>
+        <w:tc>
+          <w:tcPr>
+            <w:tcBorders/>
+            <w:tcMar>
+              <w:top w:w="0" w:type="dxa"/>
+              <w:bottom w:w="0" w:type="dxa"/>
+              <w:left w:w="0" w:type="dxa"/>
+              <w:right w:w="0" w:type="dxa"/>
+            </w:tcMar>
+            <w:vAlign w:val="top"/>
+          </w:tcPr>
+          <w:p>
+            <w:pPr>
+              <w:jc w:val="right"/>
+              <w:spacing w:after="80" w:before="80"/>
+              <w:ind w:firstLine="0" w:left="80" w:right="80"/>
+            </w:pPr>
+            <w:r>
+              <w:rPr>
+                <w:rFonts w:ascii="Times" w:hAnsi="Times" w:cs="Times"/>
+                <w:sz w:val="24"/>
+                <w:szCs w:val="24"/>
+                <w:color w:val="000000"/>
+              </w:rPr>
+              <w:t xml:space="preserve">       </w:t>
+            </w:r>
+          </w:p>
+        </w:tc>
+        <w:tc>
+          <w:tcPr>
+            <w:tcBorders/>
+            <w:tcMar>
+              <w:top w:w="0" w:type="dxa"/>
+              <w:bottom w:w="0" w:type="dxa"/>
+              <w:left w:w="0" w:type="dxa"/>
+              <w:right w:w="0" w:type="dxa"/>
+            </w:tcMar>
+            <w:vAlign w:val="top"/>
+          </w:tcPr>
+          <w:p>
+            <w:pPr>
+              <w:jc w:val="right"/>
+              <w:spacing w:after="80" w:before="80"/>
+              <w:ind w:firstLine="0" w:left="80" w:right="80"/>
+            </w:pPr>
+            <w:r>
+              <w:rPr>
+                <w:rFonts w:ascii="Times" w:hAnsi="Times" w:cs="Times"/>
+                <w:sz w:val="24"/>
+                <w:szCs w:val="24"/>
+                <w:color w:val="000000"/>
+              </w:rPr>
+              <w:t xml:space="preserve">-6.75 ** </w:t>
             </w:r>
           </w:p>
         </w:tc>
@@ -5786,7 +6146,7 @@
                 <w:szCs w:val="24"/>
                 <w:color w:val="000000"/>
               </w:rPr>
-              <w:t xml:space="preserve">(1.43)   </w:t>
+              <w:t xml:space="preserve">(2.07)   </w:t>
             </w:r>
           </w:p>
         </w:tc>
@@ -5972,7 +6332,7 @@
                 <w:szCs w:val="24"/>
                 <w:color w:val="000000"/>
               </w:rPr>
-              <w:t xml:space="preserve">163.56    </w:t>
+              <w:t xml:space="preserve">127.60    </w:t>
             </w:r>
           </w:p>
         </w:tc>
@@ -6062,7 +6422,7 @@
                 <w:szCs w:val="24"/>
                 <w:color w:val="000000"/>
               </w:rPr>
-              <w:t xml:space="preserve">173.44    </w:t>
+              <w:t xml:space="preserve">144.06    </w:t>
             </w:r>
           </w:p>
         </w:tc>
@@ -6158,7 +6518,7 @@
                 <w:szCs w:val="24"/>
                 <w:color w:val="000000"/>
               </w:rPr>
-              <w:t xml:space="preserve">0.37    </w:t>
+              <w:t xml:space="preserve">0.58    </w:t>
             </w:r>
           </w:p>
         </w:tc>

</xml_diff>

<commit_message>
new habglm again with vif and step, updated text, fixed box color scheme, str_lik with points for bio
</commit_message>
<xml_diff>
--- a/Beck_etal_SQI.docx
+++ b/Beck_etal_SQI.docx
@@ -997,7 +997,7 @@
         <w:pStyle w:val="FirstParagraph"/>
       </w:pPr>
       <w:r>
-        <w:t xml:space="preserve">The assigned biological condition categories for each index were combined using a ranking system to create a single numeric value that represents an overall condition reflected by both biological indices. These values were assigned based on the judgment of stakeholders, in accordance with two principles. First, the two indices should be independently applicable, so that an indication of good health in one index cannot negate indications of poor health in the other. Second, the numeric values should be sensitive to differences between sites in marginal or extreme conditions. For example, the numeric value for a sample where both indices indicate likely intact biological communities will be higher than for a sample where one index indicates likely intact and the other indicates possibly altered. This sensitivity improves detection of small changes in condition. The final numeric values ranged from -4 to +4 (Table</w:t>
+        <w:t xml:space="preserve">The assigned biological condition categories for each index were combined using a ranking system to create a single numeric value that represented an overall condition reflected by both biological indices. These values were assigned based on the judgment of stakeholders, in accordance with two principles. First, the two indices should be independently applicable, so that an indication of good health in one index cannot negate indications of poor health in the other. Second, the numeric values should be sensitive to differences between sites in marginal or extreme conditions. For example, the numeric value for a sample where both indices indicate likely intact biological communities will be higher than for a sample where one index indicates likely intact and the other indicates possibly altered. This sensitivity improves detection of small changes in condition. The final numeric values ranged from -6 to +5 (Table</w:t>
       </w:r>
       <w:r>
         <w:t xml:space="preserve"> </w:t>
@@ -1612,14 +1612,32 @@
             </m:sub>
           </m:sSub>
           <m:r>
-            <m:t>I</m:t>
+            <m:t>C</m:t>
           </m:r>
           <m:r>
-            <m:t>P</m:t>
+            <m:t>R</m:t>
           </m:r>
           <m:r>
-            <m:t>I</m:t>
+            <m:t>A</m:t>
           </m:r>
+          <m:sSub>
+            <m:e>
+              <m:r>
+                <m:t>M</m:t>
+              </m:r>
+            </m:e>
+            <m:sub>
+              <m:r>
+                <m:t>b</m:t>
+              </m:r>
+              <m:r>
+                <m:t>l</m:t>
+              </m:r>
+              <m:r>
+                <m:t>c</m:t>
+              </m:r>
+            </m:sub>
+          </m:sSub>
           <m:r>
             <m:t>+</m:t>
           </m:r>
@@ -1644,9 +1662,75 @@
           <m:r>
             <m:t>A</m:t>
           </m:r>
+          <m:sSub>
+            <m:e>
+              <m:r>
+                <m:t>M</m:t>
+              </m:r>
+            </m:e>
+            <m:sub>
+              <m:r>
+                <m:t>p</m:t>
+              </m:r>
+              <m:r>
+                <m:t>s</m:t>
+              </m:r>
+            </m:sub>
+          </m:sSub>
           <m:r>
-            <m:t>M</m:t>
+            <m:t>+</m:t>
           </m:r>
+          <m:sSub>
+            <m:e>
+              <m:r>
+                <m:t>β</m:t>
+              </m:r>
+            </m:e>
+            <m:sub>
+              <m:r>
+                <m:t>3</m:t>
+              </m:r>
+            </m:sub>
+          </m:sSub>
+          <m:r>
+            <m:t>I</m:t>
+          </m:r>
+          <m:r>
+            <m:t>P</m:t>
+          </m:r>
+          <m:sSub>
+            <m:e>
+              <m:r>
+                <m:t>I</m:t>
+              </m:r>
+            </m:e>
+            <m:sub>
+              <m:r>
+                <m:t>P</m:t>
+              </m:r>
+              <m:r>
+                <m:t>C</m:t>
+              </m:r>
+              <m:r>
+                <m:t>T</m:t>
+              </m:r>
+              <m:r>
+                <m:t>_</m:t>
+              </m:r>
+              <m:r>
+                <m:t>S</m:t>
+              </m:r>
+              <m:r>
+                <m:t>A</m:t>
+              </m:r>
+              <m:r>
+                <m:t>F</m:t>
+              </m:r>
+              <m:r>
+                <m:t>N</m:t>
+              </m:r>
+            </m:sub>
+          </m:sSub>
           <m:r>
             <m:t>  </m:t>
           </m:r>
@@ -1763,7 +1847,148 @@
         <w:t xml:space="preserve"> </w:t>
       </w:r>
       <w:r>
-        <w:t xml:space="preserve">defines the presence or absence of altered biology described above.</w:t>
+        <w:t xml:space="preserve">defines the presence or absence of altered biology described above. Both models were created by screening collinear predictors by removing those with variance inflation factors (VIF) greater than three</w:t>
+      </w:r>
+      <w:r>
+        <w:t xml:space="preserve"> </w:t>
+      </w:r>
+      <w:r>
+        <w:t xml:space="preserve">(Zuur et al.,</w:t>
+      </w:r>
+      <w:r>
+        <w:t xml:space="preserve"> </w:t>
+      </w:r>
+      <w:hyperlink w:anchor="ref-Zuur07">
+        <w:r>
+          <w:rPr>
+            <w:rStyle w:val="Hyperlink"/>
+          </w:rPr>
+          <w:t xml:space="preserve">2007</w:t>
+        </w:r>
+      </w:hyperlink>
+      <w:r>
+        <w:t xml:space="preserve">)</w:t>
+      </w:r>
+      <w:r>
+        <w:t xml:space="preserve">. The most parsimonious model was then identified using backward and forward selection to minimize Akaike Information Criterion</w:t>
+      </w:r>
+      <w:r>
+        <w:t xml:space="preserve"> </w:t>
+      </w:r>
+      <w:r>
+        <w:t xml:space="preserve">(Akaike,</w:t>
+      </w:r>
+      <w:r>
+        <w:t xml:space="preserve"> </w:t>
+      </w:r>
+      <w:hyperlink w:anchor="ref-Akaike73">
+        <w:r>
+          <w:rPr>
+            <w:rStyle w:val="Hyperlink"/>
+          </w:rPr>
+          <w:t xml:space="preserve">1973</w:t>
+        </w:r>
+      </w:hyperlink>
+      <w:r>
+        <w:t xml:space="preserve">; Venables and Ripley,</w:t>
+      </w:r>
+      <w:r>
+        <w:t xml:space="preserve"> </w:t>
+      </w:r>
+      <w:hyperlink w:anchor="ref-Venables02">
+        <w:r>
+          <w:rPr>
+            <w:rStyle w:val="Hyperlink"/>
+          </w:rPr>
+          <w:t xml:space="preserve">2002</w:t>
+        </w:r>
+      </w:hyperlink>
+      <w:r>
+        <w:t xml:space="preserve">)</w:t>
+      </w:r>
+      <w:r>
+        <w:t xml:space="preserve">. The selected variables for each model are shown above (equation (1), TN: total nitrogen, TP: total phosphorus, cond: specific conductivity; equation (2), CRAM</w:t>
+      </w:r>
+      <m:oMath>
+        <m:sSub>
+          <m:e>
+            <m:r>
+              <m:t/>
+            </m:r>
+          </m:e>
+          <m:sub>
+            <m:r>
+              <m:t>b</m:t>
+            </m:r>
+            <m:r>
+              <m:t>l</m:t>
+            </m:r>
+            <m:r>
+              <m:t>c</m:t>
+            </m:r>
+          </m:sub>
+        </m:sSub>
+      </m:oMath>
+      <w:r>
+        <w:t xml:space="preserve">: CRAM buffer landscape condition, CRAM</w:t>
+      </w:r>
+      <m:oMath>
+        <m:sSub>
+          <m:e>
+            <m:r>
+              <m:t/>
+            </m:r>
+          </m:e>
+          <m:sub>
+            <m:r>
+              <m:t>p</m:t>
+            </m:r>
+            <m:r>
+              <m:t>s</m:t>
+            </m:r>
+          </m:sub>
+        </m:sSub>
+      </m:oMath>
+      <w:r>
+        <w:t xml:space="preserve">: CRAM physical structure, IPI</w:t>
+      </w:r>
+      <m:oMath>
+        <m:sSub>
+          <m:e>
+            <m:r>
+              <m:t/>
+            </m:r>
+          </m:e>
+          <m:sub>
+            <m:r>
+              <m:t>P</m:t>
+            </m:r>
+            <m:r>
+              <m:t>C</m:t>
+            </m:r>
+            <m:r>
+              <m:t>T</m:t>
+            </m:r>
+            <m:r>
+              <m:t>_</m:t>
+            </m:r>
+            <m:r>
+              <m:t>S</m:t>
+            </m:r>
+            <m:r>
+              <m:t>A</m:t>
+            </m:r>
+            <m:r>
+              <m:t>F</m:t>
+            </m:r>
+            <m:r>
+              <m:t>N</m:t>
+            </m:r>
+          </m:sub>
+        </m:sSub>
+      </m:oMath>
+      <w:r>
+        <w:t xml:space="preserve">: IPI % sands and fines).</w:t>
       </w:r>
     </w:p>
     <w:p>
@@ -2192,7 +2417,7 @@
         <w:t xml:space="preserve">1</w:t>
       </w:r>
       <w:r>
-        <w:t xml:space="preserve">, all sites with combined values greater than or equal to zero were considered healthy and those less than zero were considered impacted. The effect of varying the cutoff point for healthy and impacted biology was analyzed by comparing changes in the SQI assessment categories at different levels from -5 (all healthy) to 4 (all unhealthy). Changes in the threshold for the likelihood of observing altered biology that defined the categorical results were also evaluated.</w:t>
+        <w:t xml:space="preserve">, all sites with combined values greater than or equal to zero were considered healthy and those less than zero were considered impacted. The effect of varying the cutoff point for healthy and impacted biology was analyzed by comparing changes in the SQI assessment categories at different levels from -6 (all healthy) to 6 (all unhealthy). Changes in the threshold for the likelihood of observing altered biology that defined the categorical results were also evaluated.</w:t>
       </w:r>
     </w:p>
     <w:p>
@@ -2220,7 +2445,7 @@
         <w:pStyle w:val="FirstParagraph"/>
       </w:pPr>
       <w:r>
-        <w:t xml:space="preserve">Among all sites, the overall SQI categorized a majority of sites as having altered biology under high stress conditions (impacted and stressed, 61% of sites, Table</w:t>
+        <w:t xml:space="preserve">Among all sites, the overall SQI categorized a majority of sites as having altered biology under high stress conditions (impacted and stressed, 71% of sites, Table</w:t>
       </w:r>
       <w:r>
         <w:t xml:space="preserve"> </w:t>
@@ -2229,7 +2454,7 @@
         <w:t xml:space="preserve">2</w:t>
       </w:r>
       <w:r>
-        <w:t xml:space="preserve">). Just over 20% of sites were in the opposite category of unaltered biology in low stress conditions (healthy and unstressed). For the remaining two categories of the overall SQI, only 2% had unaltered biology but were under high stress conditions (healthy and resilient), whereas 16% sites had altered biology not related to physical or chemical stressors (impacted by unknown stress).</w:t>
+        <w:t xml:space="preserve">). Almost 20% of sites were in the opposite category of unaltered biology in low stress conditions (healthy and unstressed). For the remaining two categories of the overall SQI, only 3% had unaltered biology but were under high stress conditions (healthy and resilient), whereas 6% sites had altered biology not related to physical or chemical stressors (impacted by unknown stress).</w:t>
       </w:r>
     </w:p>
     <w:p>
@@ -2245,7 +2470,7 @@
         <w:pStyle w:val="BodyText"/>
       </w:pPr>
       <w:r>
-        <w:t xml:space="preserve">For stress conditions, 21% of sites were stressed by both chemistry and physical habitat stressors. More sites were stressed by water chemistry (26%) than physical habitat degradation (10%) if only one stressor was present. Over 37% of sites had low stress, and 6% of sites were stressed by the additive effect of both low chemistry and physical habitat stressors.</w:t>
+        <w:t xml:space="preserve">For stress conditions, 40% of sites were stressed by both chemistry and physical habitat stressors. More sites were stressed by water chemistry (22%) than physical habitat degradation (5%) if only one stressor was present. Over 25% of sites had low stress, and 8% of sites were stressed by the additive effect of both low chemistry and physical habitat stressors.</w:t>
       </w:r>
     </w:p>
     <w:p>
@@ -2325,7 +2550,7 @@
         <w:t xml:space="preserve">pChem</w:t>
       </w:r>
       <w:r>
-        <w:t xml:space="preserve">; t = 6.73, df = 18.34,</w:t>
+        <w:t xml:space="preserve">; t = 5.96, df = 27.42,</w:t>
       </w:r>
       <w:r>
         <w:t xml:space="preserve"> </w:t>
@@ -2464,7 +2689,7 @@
         <w:t xml:space="preserve">6</w:t>
       </w:r>
       <w:r>
-        <w:t xml:space="preserve">). About 78% of sites (n = 207) had greater than 50% likelihood of biological alteration from water chemistry stressors, and 79% (n = 209) had greater than 50% likelihood of biological alteration from physical habitat stressors (Figure</w:t>
+        <w:t xml:space="preserve">). About 78% of sites (n = 207) had greater than 50% likelihood of biological alteration from water chemistry stressors, and 83% (n = 222) had greater than 50% likelihood of biological alteration from physical habitat stressors (Figure</w:t>
       </w:r>
       <w:r>
         <w:t xml:space="preserve"> </w:t>
@@ -2473,7 +2698,7 @@
         <w:t xml:space="preserve">5</w:t>
       </w:r>
       <w:r>
-        <w:t xml:space="preserve">). Collectively, 87% (n = 232) of sites had greater than 50% likelihood of biological alteration from the overall stress of both chemistry and physical habitat stressors.</w:t>
+        <w:t xml:space="preserve">). Collectively, 96% (n = 255) of sites had greater than 50% likelihood of biological alteration from the overall stress of both chemistry and physical habitat stressors.</w:t>
       </w:r>
     </w:p>
     <w:p>
@@ -2550,7 +2775,7 @@
         <w:t xml:space="preserve"> </w:t>
       </w:r>
       <w:r>
-        <w:t xml:space="preserve">model explained 42%. All predictors in the</w:t>
+        <w:t xml:space="preserve">model explained 42%. All variables in the</w:t>
       </w:r>
       <w:r>
         <w:t xml:space="preserve"> </w:t>
@@ -2565,7 +2790,22 @@
         <w:t xml:space="preserve"> </w:t>
       </w:r>
       <w:r>
-        <w:t xml:space="preserve">were significantly and positively associated (</w:t>
+        <w:t xml:space="preserve">model had VIF values less than 3 and were also included in the final set of predictors after model selection. All predictors in the</w:t>
+      </w:r>
+      <w:r>
+        <w:t xml:space="preserve"> </w:t>
+      </w:r>
+      <w:r>
+        <w:rPr>
+          <w:i/>
+        </w:rPr>
+        <w:t xml:space="preserve">pChem</w:t>
+      </w:r>
+      <w:r>
+        <w:t xml:space="preserve"> </w:t>
+      </w:r>
+      <w:r>
+        <w:t xml:space="preserve">model were significantly and positively associated (</w:t>
       </w:r>
       <m:oMath>
         <m:r>
@@ -2579,7 +2819,7 @@
         </m:r>
       </m:oMath>
       <w:r>
-        <w:t xml:space="preserve">) with the occurrence of biological alteration. Only the CRAM predictor in the</w:t>
+        <w:t xml:space="preserve">) with the occurrence of biological alteration. For the</w:t>
       </w:r>
       <w:r>
         <w:t xml:space="preserve"> </w:t>
@@ -2594,21 +2834,7 @@
         <w:t xml:space="preserve"> </w:t>
       </w:r>
       <w:r>
-        <w:t xml:space="preserve">model was significantly associated with occurrence of biological alteration. Both CRAM and IPI are significantly correlated in the calibration dataset (</w:t>
-      </w:r>
-      <m:oMath>
-        <m:r>
-          <m:t>r</m:t>
-        </m:r>
-        <m:r>
-          <m:t>=</m:t>
-        </m:r>
-      </m:oMath>
-      <w:r>
-        <w:t xml:space="preserve"> </w:t>
-      </w:r>
-      <w:r>
-        <w:t xml:space="preserve">0.83), which masked the effect of IPI on biological alteration in the</w:t>
+        <w:t xml:space="preserve">model, three predictors were removed that had VIF values greater than three (diversity of natural substrate, biological structure, and hydrology). Predictors included in the final</w:t>
       </w:r>
       <w:r>
         <w:t xml:space="preserve"> </w:t>
@@ -2623,22 +2849,7 @@
         <w:t xml:space="preserve"> </w:t>
       </w:r>
       <w:r>
-        <w:t xml:space="preserve">model. However, exclusion of CRAM from the</w:t>
-      </w:r>
-      <w:r>
-        <w:t xml:space="preserve"> </w:t>
-      </w:r>
-      <w:r>
-        <w:rPr>
-          <w:i/>
-        </w:rPr>
-        <w:t xml:space="preserve">pHab</w:t>
-      </w:r>
-      <w:r>
-        <w:t xml:space="preserve"> </w:t>
-      </w:r>
-      <w:r>
-        <w:t xml:space="preserve">model reduced the explanatory power by approximately 14%, and both were retained for the SQI.</w:t>
+        <w:t xml:space="preserve">model after variable selection were buffer and landscape condition, physical structure, and percent sands and fines. All predictors were negatively associated with the likelihood of biological alteration, whereas buffer landscape condition had the only significant association.</w:t>
       </w:r>
     </w:p>
     <w:p>
@@ -2658,7 +2869,7 @@
         <w:t xml:space="preserve"> </w:t>
       </w:r>
       <w:r>
-        <w:t xml:space="preserve">demonstrates how the individual components for each stressor model were related to likelihood of alteration. These partial dependency plots were created by estimating the likelihood of alteration across a range of values for each predictor, while holding other predictors constant. For each plot, the variables in each model (equations (1), (2)) not on the x-axis were held at approximate values that were associated with low stress to better understand how biological alteration may be related to each predictor. For water chemistry stressors, all were positively associated with likelihood of alteration, particularly conductivity which had the steepest per-unit increase in likelihood. Associations of biological alteration with physical habitat predictors were as expected, except that decreases in likelihood of biological alteration were observed with increases in IPI and CRAM (both are indicators of habitat integrity). The strongest relationship was observed with increases in CRAM scores, where likelihood of alteration decreased sharply with CRAM scores greater than 50. Increases in IPI scores were also associated with decreases in likelihood of alteration, except the relationship had more uncertainty than for CRAM scores. Increased uncertainty for the IPI is linked to correlation with CRAM scores and limitations of the linear model.</w:t>
+        <w:t xml:space="preserve">demonstrates how the individual components for each stressor model were related to likelihood of alteration. These partial dependency plots were created by estimating the likelihood of alteration across a range of values for each predictor, while holding other predictors constant. For each plot, the variables in each model (equations (1), (2)) not on the x-axis were held at approximate values that were associated with low stress to better understand how biological alteration may be related to each predictor. For water chemistry stressors, all were positively associated with likelihood of alteration, particularly conductivity which had the steepest per-unit increase in likelihood. Associations of biological alteration with physical habitat predictors were also as expected, except that decreases in likelihood of biological alteration were observed with increases in the three predictors (all are associated with habitat integrity). The strongest relationship was observed with increases in CRAM buffer landscape condition, where likelihood of alteration decreased sharply with scores greater than 60.</w:t>
       </w:r>
     </w:p>
     <w:p>
@@ -2688,7 +2899,7 @@
         <w:t xml:space="preserve"> </w:t>
       </w:r>
       <w:r>
-        <w:t xml:space="preserve">show changes in the the categorical results based on different decision points that defined biological condition and stress thresholds. As a general trend, lowering the cutpoint for healthy/impacted to designate more sites as healthy (-4) caused in increase in the amount of sites as</w:t>
+        <w:t xml:space="preserve">show changes in the the categorical results based on different decision points that defined biological condition and stress thresholds. As a general trend, lowering the cutpoint for healthy/impacted to designate more sites as healthy (-6) caused in increase in the amount of sites as</w:t>
       </w:r>
       <w:r>
         <w:t xml:space="preserve"> </w:t>
@@ -2742,7 +2953,7 @@
         <w:t xml:space="preserve"> </w:t>
       </w:r>
       <w:r>
-        <w:t xml:space="preserve">for the overall SQI. Conversely, increasing the cutpoint for healthy/impacted to designate more sites as impacted (-4) caused in increase in the amount of sites as</w:t>
+        <w:t xml:space="preserve">for the overall SQI. Conversely, increasing the cutpoint for healthy/impacted to designate more sites as impacted (-6) caused in increase in the amount of sites as</w:t>
       </w:r>
       <w:r>
         <w:t xml:space="preserve"> </w:t>
@@ -3493,9 +3704,9 @@
       <w:r>
         <w:drawing>
           <wp:inline>
-            <wp:extent cx="5943600" cy="3343275"/>
+            <wp:extent cx="5943600" cy="4086224"/>
             <wp:effectExtent b="0" l="0" r="0" t="0"/>
-            <wp:docPr descr="Figure 5 Relationship between stress models for water chemistry (pChem, eqn. (1)) and physical habitat (pHab, eqn. (2)). Stress models for water chemistry and physical habitat were created based on the likelihood of biological alteration for the observed stress measures. The overall stress measures (pOverall, eqn. (3)) is the product of both stress models shown in the left plot. Points represent estimated stress at a single site. The right plot shows the same points but colored by the stress condition categories that are defined by thresholds from the dotted lines." title="" id="1" name="Picture"/>
+            <wp:docPr descr="Figure 5 Relationship between stress models for water chemistry (pChem, eqn. (1)) and physical habitat (pHab, eqn. (2)). Stress models for water chemistry and physical habitat were created based on the likelihood of biological alteration for the observed stress measures. The overall stress measures (pOverall, eqn. (3)) is the product of both stress models shown in the left plot. Points represent estimated stress at a single site, with shapes showing the biological condition. The right plot shows the same points but colored by the stress condition categories that are defined by thresholds from the dotted lines." title="" id="1" name="Picture"/>
             <a:graphic>
               <a:graphicData uri="http://schemas.openxmlformats.org/drawingml/2006/picture">
                 <pic:pic>
@@ -3514,7 +3725,7 @@
                   <pic:spPr bwMode="auto">
                     <a:xfrm>
                       <a:off x="0" y="0"/>
-                      <a:ext cx="5943600" cy="3343275"/>
+                      <a:ext cx="5943600" cy="4086224"/>
                     </a:xfrm>
                     <a:prstGeom prst="rect">
                       <a:avLst/>
@@ -3565,7 +3776,7 @@
         <w:t xml:space="preserve">pOverall</w:t>
       </w:r>
       <w:r>
-        <w:t xml:space="preserve">, eqn. (3)) is the product of both stress models shown in the left plot. Points represent estimated stress at a single site. The right plot shows the same points but colored by the stress condition categories that are defined by thresholds from the dotted lines.</w:t>
+        <w:t xml:space="preserve">, eqn. (3)) is the product of both stress models shown in the left plot. Points represent estimated stress at a single site, with shapes showing the biological condition. The right plot shows the same points but colored by the stress condition categories that are defined by thresholds from the dotted lines.</w:t>
       </w:r>
     </w:p>
     <w:p>
@@ -4175,7 +4386,7 @@
               <w:jc w:val="left"/>
             </w:pPr>
             <w:r>
-              <w:t xml:space="preserve">50 (18.8)</w:t>
+              <w:t xml:space="preserve">51 (19.2)</w:t>
             </w:r>
           </w:p>
         </w:tc>
@@ -4206,7 +4417,7 @@
               <w:jc w:val="left"/>
             </w:pPr>
             <w:r>
-              <w:t xml:space="preserve">10 (3.8)</w:t>
+              <w:t xml:space="preserve">9 (3.4)</w:t>
             </w:r>
           </w:p>
         </w:tc>
@@ -4237,7 +4448,7 @@
               <w:jc w:val="left"/>
             </w:pPr>
             <w:r>
-              <w:t xml:space="preserve">187 (70.3)</w:t>
+              <w:t xml:space="preserve">189 (71.1)</w:t>
             </w:r>
           </w:p>
         </w:tc>
@@ -4268,7 +4479,7 @@
               <w:jc w:val="left"/>
             </w:pPr>
             <w:r>
-              <w:t xml:space="preserve">19 (7.1)</w:t>
+              <w:t xml:space="preserve">17 (6.4)</w:t>
             </w:r>
           </w:p>
         </w:tc>
@@ -4431,7 +4642,7 @@
               <w:jc w:val="left"/>
             </w:pPr>
             <w:r>
-              <w:t xml:space="preserve">69 (25.9)</w:t>
+              <w:t xml:space="preserve">68 (25.6)</w:t>
             </w:r>
           </w:p>
         </w:tc>
@@ -4462,7 +4673,7 @@
               <w:jc w:val="left"/>
             </w:pPr>
             <w:r>
-              <w:t xml:space="preserve">125 (47)</w:t>
+              <w:t xml:space="preserve">106 (39.8)</w:t>
             </w:r>
           </w:p>
         </w:tc>
@@ -4493,7 +4704,7 @@
               <w:jc w:val="left"/>
             </w:pPr>
             <w:r>
-              <w:t xml:space="preserve">40 (15)</w:t>
+              <w:t xml:space="preserve">59 (22.2)</w:t>
             </w:r>
           </w:p>
         </w:tc>
@@ -4524,7 +4735,7 @@
               <w:jc w:val="left"/>
             </w:pPr>
             <w:r>
-              <w:t xml:space="preserve">17 (6.4)</w:t>
+              <w:t xml:space="preserve">13 (4.9)</w:t>
             </w:r>
           </w:p>
         </w:tc>
@@ -4555,7 +4766,7 @@
               <w:jc w:val="left"/>
             </w:pPr>
             <w:r>
-              <w:t xml:space="preserve">15 (5.6)</w:t>
+              <w:t xml:space="preserve">20 (7.5)</w:t>
             </w:r>
           </w:p>
         </w:tc>
@@ -4790,7 +5001,7 @@
                 <w:szCs w:val="24"/>
                 <w:color w:val="000000"/>
               </w:rPr>
-              <w:t xml:space="preserve">14.40 ***</w:t>
+              <w:t xml:space="preserve">11.07 ***</w:t>
             </w:r>
           </w:p>
         </w:tc>
@@ -4880,7 +5091,7 @@
                 <w:szCs w:val="24"/>
                 <w:color w:val="000000"/>
               </w:rPr>
-              <w:t xml:space="preserve">(2.56)   </w:t>
+              <w:t xml:space="preserve">(2.10)   </w:t>
             </w:r>
           </w:p>
         </w:tc>
@@ -5510,7 +5721,7 @@
                 <w:szCs w:val="24"/>
                 <w:color w:val="000000"/>
               </w:rPr>
-              <w:t xml:space="preserve">-0.06 *  </w:t>
+              <w:t xml:space="preserve">-0.08 ***</w:t>
             </w:r>
           </w:p>
         </w:tc>
@@ -5608,7 +5819,7 @@
       <w:tr>
         <w:trPr>
           <w:cantSplit/>
-          <w:trHeight w:val="397"/>
+          <w:trHeight w:val="437"/>
         </w:trPr>
         <w:tc>
           <w:tcPr>
@@ -5634,7 +5845,7 @@
                 <w:szCs w:val="24"/>
                 <w:color w:val="000000"/>
               </w:rPr>
-              <w:t xml:space="preserve">CRAM biotic structure</w:t>
+              <w:t xml:space="preserve">CRAM physical structure</w:t>
             </w:r>
           </w:p>
         </w:tc>
@@ -5690,7 +5901,7 @@
                 <w:szCs w:val="24"/>
                 <w:color w:val="000000"/>
               </w:rPr>
-              <w:t xml:space="preserve">0.05 ** </w:t>
+              <w:t xml:space="preserve">-0.02    </w:t>
             </w:r>
           </w:p>
         </w:tc>
@@ -5780,7 +5991,7 @@
                 <w:szCs w:val="24"/>
                 <w:color w:val="000000"/>
               </w:rPr>
-              <w:t xml:space="preserve">(0.02)   </w:t>
+              <w:t xml:space="preserve">(0.01)   </w:t>
             </w:r>
           </w:p>
         </w:tc>
@@ -5814,7 +6025,7 @@
                 <w:szCs w:val="24"/>
                 <w:color w:val="000000"/>
               </w:rPr>
-              <w:t xml:space="preserve">CRAM hydrology</w:t>
+              <w:t xml:space="preserve">IPI percent sands and fines</w:t>
             </w:r>
           </w:p>
         </w:tc>
@@ -5870,187 +6081,7 @@
                 <w:szCs w:val="24"/>
                 <w:color w:val="000000"/>
               </w:rPr>
-              <w:t xml:space="preserve">-0.08 ***</w:t>
-            </w:r>
-          </w:p>
-        </w:tc>
-      </w:tr>
-      <w:tr>
-        <w:trPr>
-          <w:cantSplit/>
-          <w:trHeight w:val="447"/>
-        </w:trPr>
-        <w:tc>
-          <w:tcPr>
-            <w:tcBorders/>
-            <w:tcMar>
-              <w:top w:w="0" w:type="dxa"/>
-              <w:bottom w:w="0" w:type="dxa"/>
-              <w:left w:w="0" w:type="dxa"/>
-              <w:right w:w="0" w:type="dxa"/>
-            </w:tcMar>
-            <w:vAlign w:val="top"/>
-          </w:tcPr>
-          <w:p>
-            <w:pPr>
-              <w:jc w:val="left"/>
-              <w:spacing w:after="80" w:before="80"/>
-              <w:ind w:firstLine="0" w:left="80" w:right="80"/>
-            </w:pPr>
-            <w:r>
-              <w:rPr>
-                <w:rFonts w:ascii="Times" w:hAnsi="Times" w:cs="Times"/>
-                <w:sz w:val="24"/>
-                <w:szCs w:val="24"/>
-                <w:color w:val="000000"/>
-              </w:rPr>
-              <w:t xml:space="preserve"/>
-            </w:r>
-          </w:p>
-        </w:tc>
-        <w:tc>
-          <w:tcPr>
-            <w:tcBorders/>
-            <w:tcMar>
-              <w:top w:w="0" w:type="dxa"/>
-              <w:bottom w:w="0" w:type="dxa"/>
-              <w:left w:w="0" w:type="dxa"/>
-              <w:right w:w="0" w:type="dxa"/>
-            </w:tcMar>
-            <w:vAlign w:val="top"/>
-          </w:tcPr>
-          <w:p>
-            <w:pPr>
-              <w:jc w:val="right"/>
-              <w:spacing w:after="80" w:before="80"/>
-              <w:ind w:firstLine="0" w:left="80" w:right="80"/>
-            </w:pPr>
-            <w:r>
-              <w:rPr>
-                <w:rFonts w:ascii="Times" w:hAnsi="Times" w:cs="Times"/>
-                <w:sz w:val="24"/>
-                <w:szCs w:val="24"/>
-                <w:color w:val="000000"/>
-              </w:rPr>
-              <w:t xml:space="preserve">       </w:t>
-            </w:r>
-          </w:p>
-        </w:tc>
-        <w:tc>
-          <w:tcPr>
-            <w:tcBorders/>
-            <w:tcMar>
-              <w:top w:w="0" w:type="dxa"/>
-              <w:bottom w:w="0" w:type="dxa"/>
-              <w:left w:w="0" w:type="dxa"/>
-              <w:right w:w="0" w:type="dxa"/>
-            </w:tcMar>
-            <w:vAlign w:val="top"/>
-          </w:tcPr>
-          <w:p>
-            <w:pPr>
-              <w:jc w:val="right"/>
-              <w:spacing w:after="80" w:before="80"/>
-              <w:ind w:firstLine="0" w:left="80" w:right="80"/>
-            </w:pPr>
-            <w:r>
-              <w:rPr>
-                <w:rFonts w:ascii="Times" w:hAnsi="Times" w:cs="Times"/>
-                <w:sz w:val="24"/>
-                <w:szCs w:val="24"/>
-                <w:color w:val="000000"/>
-              </w:rPr>
-              <w:t xml:space="preserve">(0.02)   </w:t>
-            </w:r>
-          </w:p>
-        </w:tc>
-      </w:tr>
-      <w:tr>
-        <w:trPr>
-          <w:cantSplit/>
-          <w:trHeight w:val="396"/>
-        </w:trPr>
-        <w:tc>
-          <w:tcPr>
-            <w:tcBorders/>
-            <w:tcMar>
-              <w:top w:w="0" w:type="dxa"/>
-              <w:bottom w:w="0" w:type="dxa"/>
-              <w:left w:w="0" w:type="dxa"/>
-              <w:right w:w="0" w:type="dxa"/>
-            </w:tcMar>
-            <w:vAlign w:val="top"/>
-          </w:tcPr>
-          <w:p>
-            <w:pPr>
-              <w:jc w:val="left"/>
-              <w:spacing w:after="80" w:before="80"/>
-              <w:ind w:firstLine="0" w:left="80" w:right="80"/>
-            </w:pPr>
-            <w:r>
-              <w:rPr>
-                <w:rFonts w:ascii="Times" w:hAnsi="Times" w:cs="Times"/>
-                <w:sz w:val="24"/>
-                <w:szCs w:val="24"/>
-                <w:color w:val="000000"/>
-              </w:rPr>
-              <w:t xml:space="preserve">IPI evenness of natural substrate</w:t>
-            </w:r>
-          </w:p>
-        </w:tc>
-        <w:tc>
-          <w:tcPr>
-            <w:tcBorders/>
-            <w:tcMar>
-              <w:top w:w="0" w:type="dxa"/>
-              <w:bottom w:w="0" w:type="dxa"/>
-              <w:left w:w="0" w:type="dxa"/>
-              <w:right w:w="0" w:type="dxa"/>
-            </w:tcMar>
-            <w:vAlign w:val="top"/>
-          </w:tcPr>
-          <w:p>
-            <w:pPr>
-              <w:jc w:val="right"/>
-              <w:spacing w:after="80" w:before="80"/>
-              <w:ind w:firstLine="0" w:left="80" w:right="80"/>
-            </w:pPr>
-            <w:r>
-              <w:rPr>
-                <w:rFonts w:ascii="Times" w:hAnsi="Times" w:cs="Times"/>
-                <w:sz w:val="24"/>
-                <w:szCs w:val="24"/>
-                <w:color w:val="000000"/>
-              </w:rPr>
-              <w:t xml:space="preserve">       </w:t>
-            </w:r>
-          </w:p>
-        </w:tc>
-        <w:tc>
-          <w:tcPr>
-            <w:tcBorders/>
-            <w:tcMar>
-              <w:top w:w="0" w:type="dxa"/>
-              <w:bottom w:w="0" w:type="dxa"/>
-              <w:left w:w="0" w:type="dxa"/>
-              <w:right w:w="0" w:type="dxa"/>
-            </w:tcMar>
-            <w:vAlign w:val="top"/>
-          </w:tcPr>
-          <w:p>
-            <w:pPr>
-              <w:jc w:val="right"/>
-              <w:spacing w:after="80" w:before="80"/>
-              <w:ind w:firstLine="0" w:left="80" w:right="80"/>
-            </w:pPr>
-            <w:r>
-              <w:rPr>
-                <w:rFonts w:ascii="Times" w:hAnsi="Times" w:cs="Times"/>
-                <w:sz w:val="24"/>
-                <w:szCs w:val="24"/>
-                <w:color w:val="000000"/>
-              </w:rPr>
-              <w:t xml:space="preserve">-6.75 ** </w:t>
+              <w:t xml:space="preserve">-1.54    </w:t>
             </w:r>
           </w:p>
         </w:tc>
@@ -6146,7 +6177,7 @@
                 <w:szCs w:val="24"/>
                 <w:color w:val="000000"/>
               </w:rPr>
-              <w:t xml:space="preserve">(2.07)   </w:t>
+              <w:t xml:space="preserve">(1.00)   </w:t>
             </w:r>
           </w:p>
         </w:tc>
@@ -6332,7 +6363,7 @@
                 <w:szCs w:val="24"/>
                 <w:color w:val="000000"/>
               </w:rPr>
-              <w:t xml:space="preserve">127.60    </w:t>
+              <w:t xml:space="preserve">156.85    </w:t>
             </w:r>
           </w:p>
         </w:tc>
@@ -6422,7 +6453,7 @@
                 <w:szCs w:val="24"/>
                 <w:color w:val="000000"/>
               </w:rPr>
-              <w:t xml:space="preserve">144.06    </w:t>
+              <w:t xml:space="preserve">170.03    </w:t>
             </w:r>
           </w:p>
         </w:tc>
@@ -6518,7 +6549,7 @@
                 <w:szCs w:val="24"/>
                 <w:color w:val="000000"/>
               </w:rPr>
-              <w:t xml:space="preserve">0.58    </w:t>
+              <w:t xml:space="preserve">0.42    </w:t>
             </w:r>
           </w:p>
         </w:tc>
@@ -6569,19 +6600,29 @@
       </w:r>
       <w:bookmarkEnd w:id="57"/>
     </w:p>
-    <w:bookmarkStart w:id="102" w:name="refs"/>
-    <w:bookmarkStart w:id="59" w:name="ref-Bay12"/>
+    <w:bookmarkStart w:id="105" w:name="refs"/>
+    <w:bookmarkStart w:id="58" w:name="ref-Akaike73"/>
     <w:p>
       <w:pPr>
         <w:pStyle w:val="Bibliography"/>
       </w:pPr>
       <w:r>
+        <w:t xml:space="preserve">Akaike, H., 1973. Information theory and an extension of the maximum likelihood principle, in: Petrov, B.N., Csaki, F. (Eds.), Second International Symposium on Information Theory. Akademiai Kiado, Budapest, pp. 267–281.</w:t>
+      </w:r>
+    </w:p>
+    <w:bookmarkEnd w:id="58"/>
+    <w:bookmarkStart w:id="60" w:name="ref-Bay12"/>
+    <w:p>
+      <w:pPr>
+        <w:pStyle w:val="Bibliography"/>
+      </w:pPr>
+      <w:r>
         <w:t xml:space="preserve">Bay, S.M., Weisberg, S.B., 2012. Framework for interpreting sediment quality triad data. Integrated Environmental Assessment and Management 8, 589–596.</w:t>
       </w:r>
       <w:r>
         <w:t xml:space="preserve"> </w:t>
       </w:r>
-      <w:hyperlink r:id="rId58">
+      <w:hyperlink r:id="rId59">
         <w:r>
           <w:rPr>
             <w:rStyle w:val="Hyperlink"/>
@@ -6590,8 +6631,8 @@
         </w:r>
       </w:hyperlink>
     </w:p>
-    <w:bookmarkEnd w:id="59"/>
-    <w:bookmarkStart w:id="61" w:name="ref-Beck18f"/>
+    <w:bookmarkEnd w:id="60"/>
+    <w:bookmarkStart w:id="62" w:name="ref-Beck18f"/>
     <w:p>
       <w:pPr>
         <w:pStyle w:val="Bibliography"/>
@@ -6602,7 +6643,7 @@
       <w:r>
         <w:t xml:space="preserve"> </w:t>
       </w:r>
-      <w:hyperlink r:id="rId60">
+      <w:hyperlink r:id="rId61">
         <w:r>
           <w:rPr>
             <w:rStyle w:val="Hyperlink"/>
@@ -6614,8 +6655,8 @@
         <w:t xml:space="preserve">.</w:t>
       </w:r>
     </w:p>
-    <w:bookmarkEnd w:id="61"/>
-    <w:bookmarkStart w:id="63" w:name="ref-Beck19"/>
+    <w:bookmarkEnd w:id="62"/>
+    <w:bookmarkStart w:id="64" w:name="ref-Beck19"/>
     <w:p>
       <w:pPr>
         <w:pStyle w:val="Bibliography"/>
@@ -6626,7 +6667,7 @@
       <w:r>
         <w:t xml:space="preserve"> </w:t>
       </w:r>
-      <w:hyperlink r:id="rId62">
+      <w:hyperlink r:id="rId63">
         <w:r>
           <w:rPr>
             <w:rStyle w:val="Hyperlink"/>
@@ -6638,8 +6679,8 @@
         <w:t xml:space="preserve">.</w:t>
       </w:r>
     </w:p>
-    <w:bookmarkEnd w:id="63"/>
-    <w:bookmarkStart w:id="65" w:name="ref-Cao07"/>
+    <w:bookmarkEnd w:id="64"/>
+    <w:bookmarkStart w:id="66" w:name="ref-Cao07"/>
     <w:p>
       <w:pPr>
         <w:pStyle w:val="Bibliography"/>
@@ -6650,7 +6691,7 @@
       <w:r>
         <w:t xml:space="preserve"> </w:t>
       </w:r>
-      <w:hyperlink r:id="rId64">
+      <w:hyperlink r:id="rId65">
         <w:r>
           <w:rPr>
             <w:rStyle w:val="Hyperlink"/>
@@ -6659,8 +6700,8 @@
         </w:r>
       </w:hyperlink>
     </w:p>
-    <w:bookmarkEnd w:id="65"/>
-    <w:bookmarkStart w:id="66" w:name="ref-CCME01"/>
+    <w:bookmarkEnd w:id="66"/>
+    <w:bookmarkStart w:id="67" w:name="ref-CCME01"/>
     <w:p>
       <w:pPr>
         <w:pStyle w:val="Bibliography"/>
@@ -6669,8 +6710,8 @@
         <w:t xml:space="preserve">CCME (Canadian Council of Ministers of the Environment), 2001. Canadian water quality guidelines for the protection of aquatic life: CCME Water Quality Index 1.0, Technical Report. In: Canadian environmental quality guidelines. Canadian Council of Ministers of the Environment, Winnipeg, Manitoba.</w:t>
       </w:r>
     </w:p>
-    <w:bookmarkEnd w:id="66"/>
-    <w:bookmarkStart w:id="67" w:name="ref-Chang18"/>
+    <w:bookmarkEnd w:id="67"/>
+    <w:bookmarkStart w:id="68" w:name="ref-Chang18"/>
     <w:p>
       <w:pPr>
         <w:pStyle w:val="Bibliography"/>
@@ -6679,8 +6720,8 @@
         <w:t xml:space="preserve">Chang, W., Cheng, J., Allaire, J., Xie, Y., McPherson, J., 2018. Shiny: Web application framework for r.</w:t>
       </w:r>
     </w:p>
-    <w:bookmarkEnd w:id="67"/>
-    <w:bookmarkStart w:id="68" w:name="ref-Collins07"/>
+    <w:bookmarkEnd w:id="68"/>
+    <w:bookmarkStart w:id="69" w:name="ref-Collins07"/>
     <w:p>
       <w:pPr>
         <w:pStyle w:val="Bibliography"/>
@@ -6689,8 +6730,8 @@
         <w:t xml:space="preserve">Collins, J.N., Stein, E.D., Sutula, M., Clark, R., Fetscher, A.E., Grenier, L., Grosso, C., Wiskind, A., 2007. California Rapid Assessment Method (CRAM) for wetlands, ver.5.0.</w:t>
       </w:r>
     </w:p>
-    <w:bookmarkEnd w:id="68"/>
-    <w:bookmarkStart w:id="69" w:name="ref-Fox11"/>
+    <w:bookmarkEnd w:id="69"/>
+    <w:bookmarkStart w:id="70" w:name="ref-Fox11"/>
     <w:p>
       <w:pPr>
         <w:pStyle w:val="Bibliography"/>
@@ -6699,8 +6740,8 @@
         <w:t xml:space="preserve">Fox, J., Weisberg, S., 2011. An R companion to applied regression. SAGE Publications Inc., Thousand Oaks, California.</w:t>
       </w:r>
     </w:p>
-    <w:bookmarkEnd w:id="69"/>
-    <w:bookmarkStart w:id="71" w:name="ref-Hawkins00b"/>
+    <w:bookmarkEnd w:id="70"/>
+    <w:bookmarkStart w:id="72" w:name="ref-Hawkins00b"/>
     <w:p>
       <w:pPr>
         <w:pStyle w:val="Bibliography"/>
@@ -6711,7 +6752,7 @@
       <w:r>
         <w:t xml:space="preserve"> </w:t>
       </w:r>
-      <w:hyperlink r:id="rId70">
+      <w:hyperlink r:id="rId71">
         <w:r>
           <w:rPr>
             <w:rStyle w:val="Hyperlink"/>
@@ -6720,8 +6761,8 @@
         </w:r>
       </w:hyperlink>
     </w:p>
-    <w:bookmarkEnd w:id="71"/>
-    <w:bookmarkStart w:id="73" w:name="ref-Hurley12"/>
+    <w:bookmarkEnd w:id="72"/>
+    <w:bookmarkStart w:id="74" w:name="ref-Hurley12"/>
     <w:p>
       <w:pPr>
         <w:pStyle w:val="Bibliography"/>
@@ -6732,7 +6773,7 @@
       <w:r>
         <w:t xml:space="preserve"> </w:t>
       </w:r>
-      <w:hyperlink r:id="rId72">
+      <w:hyperlink r:id="rId73">
         <w:r>
           <w:rPr>
             <w:rStyle w:val="Hyperlink"/>
@@ -6741,8 +6782,8 @@
         </w:r>
       </w:hyperlink>
     </w:p>
-    <w:bookmarkEnd w:id="73"/>
-    <w:bookmarkStart w:id="74" w:name="ref-Karr81"/>
+    <w:bookmarkEnd w:id="74"/>
+    <w:bookmarkStart w:id="75" w:name="ref-Karr81"/>
     <w:p>
       <w:pPr>
         <w:pStyle w:val="Bibliography"/>
@@ -6751,8 +6792,8 @@
         <w:t xml:space="preserve">Karr, J.R., 1981. Assessment of biotic integrity using fish communities. Fisheries 6, 21–27.</w:t>
       </w:r>
     </w:p>
-    <w:bookmarkEnd w:id="74"/>
-    <w:bookmarkStart w:id="76" w:name="ref-Maddock99"/>
+    <w:bookmarkEnd w:id="75"/>
+    <w:bookmarkStart w:id="77" w:name="ref-Maddock99"/>
     <w:p>
       <w:pPr>
         <w:pStyle w:val="Bibliography"/>
@@ -6763,7 +6804,7 @@
       <w:r>
         <w:t xml:space="preserve"> </w:t>
       </w:r>
-      <w:hyperlink r:id="rId75">
+      <w:hyperlink r:id="rId76">
         <w:r>
           <w:rPr>
             <w:rStyle w:val="Hyperlink"/>
@@ -6772,8 +6813,8 @@
         </w:r>
       </w:hyperlink>
     </w:p>
-    <w:bookmarkEnd w:id="76"/>
-    <w:bookmarkStart w:id="78" w:name="ref-Maruya16"/>
+    <w:bookmarkEnd w:id="77"/>
+    <w:bookmarkStart w:id="79" w:name="ref-Maruya16"/>
     <w:p>
       <w:pPr>
         <w:pStyle w:val="Bibliography"/>
@@ -6784,7 +6825,7 @@
       <w:r>
         <w:t xml:space="preserve"> </w:t>
       </w:r>
-      <w:hyperlink r:id="rId77">
+      <w:hyperlink r:id="rId78">
         <w:r>
           <w:rPr>
             <w:rStyle w:val="Hyperlink"/>
@@ -6793,8 +6834,8 @@
         </w:r>
       </w:hyperlink>
     </w:p>
-    <w:bookmarkEnd w:id="78"/>
-    <w:bookmarkStart w:id="79" w:name="ref-Mazor15"/>
+    <w:bookmarkEnd w:id="79"/>
+    <w:bookmarkStart w:id="80" w:name="ref-Mazor15"/>
     <w:p>
       <w:pPr>
         <w:pStyle w:val="Bibliography"/>
@@ -6803,8 +6844,8 @@
         <w:t xml:space="preserve">Mazor, R.D., 2015. Bioassessment of perennial streams in Southern California: A report on the first five years of the Stormwater Monitoring Coalition’s regional stream survey (No. 844). Southern California Coastal Water Research Project, Costa Mesa, California.</w:t>
       </w:r>
     </w:p>
-    <w:bookmarkEnd w:id="79"/>
-    <w:bookmarkStart w:id="80" w:name="ref-Mazor16"/>
+    <w:bookmarkEnd w:id="80"/>
+    <w:bookmarkStart w:id="81" w:name="ref-Mazor16"/>
     <w:p>
       <w:pPr>
         <w:pStyle w:val="Bibliography"/>
@@ -6813,8 +6854,8 @@
         <w:t xml:space="preserve">Mazor, R.D., Rehn, A.C., Ode, P.R., Engeln, M., Schiff, K.C., Stein, E.D., Gillett, D.J., Herbst, D.B., Hawkins, C.P., 2016. Bioassessment in complex environments: Designing an index for consistent meaning in different settings. Freshwater Science 35, 249–271.</w:t>
       </w:r>
     </w:p>
-    <w:bookmarkEnd w:id="80"/>
-    <w:bookmarkStart w:id="82" w:name="ref-Moss87"/>
+    <w:bookmarkEnd w:id="81"/>
+    <w:bookmarkStart w:id="83" w:name="ref-Moss87"/>
     <w:p>
       <w:pPr>
         <w:pStyle w:val="Bibliography"/>
@@ -6825,7 +6866,7 @@
       <w:r>
         <w:t xml:space="preserve"> </w:t>
       </w:r>
-      <w:hyperlink r:id="rId81">
+      <w:hyperlink r:id="rId82">
         <w:r>
           <w:rPr>
             <w:rStyle w:val="Hyperlink"/>
@@ -6834,8 +6875,8 @@
         </w:r>
       </w:hyperlink>
     </w:p>
-    <w:bookmarkEnd w:id="82"/>
-    <w:bookmarkStart w:id="83" w:name="ref-NRC90"/>
+    <w:bookmarkEnd w:id="83"/>
+    <w:bookmarkStart w:id="84" w:name="ref-NRC90"/>
     <w:p>
       <w:pPr>
         <w:pStyle w:val="Bibliography"/>
@@ -6844,8 +6885,8 @@
         <w:t xml:space="preserve">National Research Council, 1990. Managing troubled waters: The role of marine environmental monitoring. National Academy Press, Washington, DC.</w:t>
       </w:r>
     </w:p>
-    <w:bookmarkEnd w:id="83"/>
-    <w:bookmarkStart w:id="84" w:name="ref-Ode07"/>
+    <w:bookmarkEnd w:id="84"/>
+    <w:bookmarkStart w:id="85" w:name="ref-Ode07"/>
     <w:p>
       <w:pPr>
         <w:pStyle w:val="Bibliography"/>
@@ -6854,8 +6895,8 @@
         <w:t xml:space="preserve">Ode, P.R., 2007. Standard operating procedures for collecting benthic macroinvertebrate samples and associated physical and chemical data for ambient bioassessment in California.</w:t>
       </w:r>
     </w:p>
-    <w:bookmarkEnd w:id="84"/>
-    <w:bookmarkStart w:id="85" w:name="ref-Ode16"/>
+    <w:bookmarkEnd w:id="85"/>
+    <w:bookmarkStart w:id="86" w:name="ref-Ode16"/>
     <w:p>
       <w:pPr>
         <w:pStyle w:val="Bibliography"/>
@@ -6864,8 +6905,8 @@
         <w:t xml:space="preserve">Ode, P.R., Rehn, A.C., Mazor, R.D., Schiff, K.C., Stein, E.D., May, J.T., Brown, L.R., Herbst, D.B., Gillett, D., Lunde, K., Hawkins, C.P., 2016. Evaluating the adequacy of a reference-site pool for ecological assessments in environmentally complex regions. Freshwater Science 35, 237–248.</w:t>
       </w:r>
     </w:p>
-    <w:bookmarkEnd w:id="85"/>
-    <w:bookmarkStart w:id="87" w:name="ref-Pan02"/>
+    <w:bookmarkEnd w:id="86"/>
+    <w:bookmarkStart w:id="88" w:name="ref-Pan02"/>
     <w:p>
       <w:pPr>
         <w:pStyle w:val="Bibliography"/>
@@ -6876,7 +6917,7 @@
       <w:r>
         <w:t xml:space="preserve"> </w:t>
       </w:r>
-      <w:hyperlink r:id="rId86">
+      <w:hyperlink r:id="rId87">
         <w:r>
           <w:rPr>
             <w:rStyle w:val="Hyperlink"/>
@@ -6885,8 +6926,8 @@
         </w:r>
       </w:hyperlink>
     </w:p>
-    <w:bookmarkEnd w:id="87"/>
-    <w:bookmarkStart w:id="89" w:name="ref-Paulsen08"/>
+    <w:bookmarkEnd w:id="88"/>
+    <w:bookmarkStart w:id="90" w:name="ref-Paulsen08"/>
     <w:p>
       <w:pPr>
         <w:pStyle w:val="Bibliography"/>
@@ -6897,7 +6938,7 @@
       <w:r>
         <w:t xml:space="preserve"> </w:t>
       </w:r>
-      <w:hyperlink r:id="rId88">
+      <w:hyperlink r:id="rId89">
         <w:r>
           <w:rPr>
             <w:rStyle w:val="Hyperlink"/>
@@ -6906,8 +6947,8 @@
         </w:r>
       </w:hyperlink>
     </w:p>
-    <w:bookmarkEnd w:id="89"/>
-    <w:bookmarkStart w:id="90" w:name="ref-RDCT18"/>
+    <w:bookmarkEnd w:id="90"/>
+    <w:bookmarkStart w:id="91" w:name="ref-RDCT18"/>
     <w:p>
       <w:pPr>
         <w:pStyle w:val="Bibliography"/>
@@ -6916,8 +6957,8 @@
         <w:t xml:space="preserve">RDCT (R Development Core Team), 2018. R: A language and environment for statistical computing, v3.5.1. R Foundation for Statistical Computing, Vienna, Austria.</w:t>
       </w:r>
     </w:p>
-    <w:bookmarkEnd w:id="90"/>
-    <w:bookmarkStart w:id="91" w:name="ref-Rehn18"/>
+    <w:bookmarkEnd w:id="91"/>
+    <w:bookmarkStart w:id="92" w:name="ref-Rehn18"/>
     <w:p>
       <w:pPr>
         <w:pStyle w:val="Bibliography"/>
@@ -6926,8 +6967,8 @@
         <w:t xml:space="preserve">Rehn, A.C., Mazor, R.D., Ode, P.R., 2018. An index to measure the quality of physical habitat in California wadeable streams (No. SWAMP Technical Memorandum, SWAMP-TM-2018-0005). California Water Boards, Surface Water Ambient Monitoring Program, California Department of Fish; Wildlife, Southern California Coastal Water Research Project, Sacramento, California.</w:t>
       </w:r>
     </w:p>
-    <w:bookmarkEnd w:id="91"/>
-    <w:bookmarkStart w:id="93" w:name="ref-Richards97"/>
+    <w:bookmarkEnd w:id="92"/>
+    <w:bookmarkStart w:id="94" w:name="ref-Richards97"/>
     <w:p>
       <w:pPr>
         <w:pStyle w:val="Bibliography"/>
@@ -6938,7 +6979,7 @@
       <w:r>
         <w:t xml:space="preserve"> </w:t>
       </w:r>
-      <w:hyperlink r:id="rId92">
+      <w:hyperlink r:id="rId93">
         <w:r>
           <w:rPr>
             <w:rStyle w:val="Hyperlink"/>
@@ -6947,8 +6988,8 @@
         </w:r>
       </w:hyperlink>
     </w:p>
-    <w:bookmarkEnd w:id="93"/>
-    <w:bookmarkStart w:id="95" w:name="ref-Solek11"/>
+    <w:bookmarkEnd w:id="94"/>
+    <w:bookmarkStart w:id="96" w:name="ref-Solek11"/>
     <w:p>
       <w:pPr>
         <w:pStyle w:val="Bibliography"/>
@@ -6959,7 +7000,7 @@
       <w:r>
         <w:t xml:space="preserve"> </w:t>
       </w:r>
-      <w:hyperlink r:id="rId94">
+      <w:hyperlink r:id="rId95">
         <w:r>
           <w:rPr>
             <w:rStyle w:val="Hyperlink"/>
@@ -6968,8 +7009,8 @@
         </w:r>
       </w:hyperlink>
     </w:p>
-    <w:bookmarkEnd w:id="95"/>
-    <w:bookmarkStart w:id="97" w:name="ref-Stoddard06"/>
+    <w:bookmarkEnd w:id="96"/>
+    <w:bookmarkStart w:id="98" w:name="ref-Stoddard06"/>
     <w:p>
       <w:pPr>
         <w:pStyle w:val="Bibliography"/>
@@ -6980,7 +7021,7 @@
       <w:r>
         <w:t xml:space="preserve"> </w:t>
       </w:r>
-      <w:hyperlink r:id="rId96">
+      <w:hyperlink r:id="rId97">
         <w:r>
           <w:rPr>
             <w:rStyle w:val="Hyperlink"/>
@@ -6989,8 +7030,8 @@
         </w:r>
       </w:hyperlink>
     </w:p>
-    <w:bookmarkEnd w:id="97"/>
-    <w:bookmarkStart w:id="98" w:name="ref-Therouxip"/>
+    <w:bookmarkEnd w:id="98"/>
+    <w:bookmarkStart w:id="99" w:name="ref-Therouxip"/>
     <w:p>
       <w:pPr>
         <w:pStyle w:val="Bibliography"/>
@@ -6999,8 +7040,8 @@
         <w:t xml:space="preserve">Theroux, S., Mazor, R.D., Beck, M.W., Ode, P., Sutula, M., Stein, E.D., n.d. A non-predictive algal index for complex environments. Ecological Indicators.</w:t>
       </w:r>
     </w:p>
-    <w:bookmarkEnd w:id="98"/>
-    <w:bookmarkStart w:id="99" w:name="ref-USEPA16"/>
+    <w:bookmarkEnd w:id="99"/>
+    <w:bookmarkStart w:id="100" w:name="ref-USEPA16"/>
     <w:p>
       <w:pPr>
         <w:pStyle w:val="Bibliography"/>
@@ -7009,19 +7050,29 @@
         <w:t xml:space="preserve">USEPA (US Environmental Protection Agency), 2016. National rivers and streams assessment 2008-2009: A collaborative survey (No. EPA-841-R-16-007). Washington, DC.</w:t>
       </w:r>
     </w:p>
-    <w:bookmarkEnd w:id="99"/>
-    <w:bookmarkStart w:id="101" w:name="ref-Wang07"/>
+    <w:bookmarkEnd w:id="100"/>
+    <w:bookmarkStart w:id="101" w:name="ref-Venables02"/>
     <w:p>
       <w:pPr>
         <w:pStyle w:val="Bibliography"/>
       </w:pPr>
       <w:r>
+        <w:t xml:space="preserve">Venables, W.N., Ripley, B.D., 2002. Modern applied statistics with S, Fourth. ed. Springer-Verlag, New York, New York.</w:t>
+      </w:r>
+    </w:p>
+    <w:bookmarkEnd w:id="101"/>
+    <w:bookmarkStart w:id="103" w:name="ref-Wang07"/>
+    <w:p>
+      <w:pPr>
+        <w:pStyle w:val="Bibliography"/>
+      </w:pPr>
+      <w:r>
         <w:t xml:space="preserve">Wang, L.Z., Robertson, D.M., Garrison, P.J., 2007. Linkages between nutrients and assemblages of macroinvertebrates and fish in wadeable streams: Implication to nutrient criteria development. Environmental Management 39, 194–212.</w:t>
       </w:r>
       <w:r>
         <w:t xml:space="preserve"> </w:t>
       </w:r>
-      <w:hyperlink r:id="rId100">
+      <w:hyperlink r:id="rId102">
         <w:r>
           <w:rPr>
             <w:rStyle w:val="Hyperlink"/>
@@ -7030,8 +7081,18 @@
         </w:r>
       </w:hyperlink>
     </w:p>
-    <w:bookmarkEnd w:id="101"/>
-    <w:bookmarkEnd w:id="102"/>
+    <w:bookmarkEnd w:id="103"/>
+    <w:bookmarkStart w:id="104" w:name="ref-Zuur07"/>
+    <w:p>
+      <w:pPr>
+        <w:pStyle w:val="Bibliography"/>
+      </w:pPr>
+      <w:r>
+        <w:t xml:space="preserve">Zuur, A.F., Ieno, E.N., Smith, G.M., 2007. Analysing ecological data. Springer-Verlag, New York, New York.</w:t>
+      </w:r>
+    </w:p>
+    <w:bookmarkEnd w:id="104"/>
+    <w:bookmarkEnd w:id="105"/>
     <w:sectPr>
       <w:footerReference w:type="default" r:id="rId9"/>
       <w:pgSz w:w="12240" w:h="15840"/>

</xml_diff>

<commit_message>
adding case study text
</commit_message>
<xml_diff>
--- a/Beck_etal_SQI.docx
+++ b/Beck_etal_SQI.docx
@@ -2422,23 +2422,58 @@
     </w:p>
     <w:p>
       <w:pPr>
+        <w:pStyle w:val="Heading2"/>
+      </w:pPr>
+      <w:bookmarkStart w:id="36" w:name="selected-case-studies"/>
+      <w:r>
+        <w:t xml:space="preserve">Selected case studies</w:t>
+      </w:r>
+      <w:bookmarkEnd w:id="36"/>
+    </w:p>
+    <w:p>
+      <w:pPr>
+        <w:pStyle w:val="FirstParagraph"/>
+      </w:pPr>
+      <w:r>
+        <w:t xml:space="preserve">SQI results for three selected sites were explored in detail to provide a narrative description of how the index can be used to inform management of water quality in perennial streams. The first example describes SQI results in an urban channel with impacted biology (County of Orange) to complement a previous causal assessment study to identify potential stressors of low CSCI scores. The second example describes a natural channel with impacted biology but low stress that is highlighted in a</w:t>
+      </w:r>
+      <w:r>
+        <w:t xml:space="preserve"> </w:t>
+      </w:r>
+      <w:hyperlink r:id="rId37">
+        <w:r>
+          <w:rPr>
+            <w:rStyle w:val="Hyperlink"/>
+          </w:rPr>
+          <w:t xml:space="preserve">draft regional basin plan</w:t>
+        </w:r>
+      </w:hyperlink>
+      <w:r>
+        <w:t xml:space="preserve"> </w:t>
+      </w:r>
+      <w:r>
+        <w:t xml:space="preserve">for biological objectives for the San Diego region. The third and final example demonstrates use of the SQI to assess pre- and post-fire impacts in a high elevation mountain stream (County of Los Angeles). In all examples, the SQI results are evaluated relative to additional data to demonstrate how the index can be used in the context of existing, site-specific information to suppport management.</w:t>
+      </w:r>
+    </w:p>
+    <w:p>
+      <w:pPr>
         <w:pStyle w:val="Heading1"/>
       </w:pPr>
-      <w:bookmarkStart w:id="36" w:name="results"/>
+      <w:bookmarkStart w:id="38" w:name="results"/>
       <w:r>
         <w:t xml:space="preserve">Results</w:t>
       </w:r>
-      <w:bookmarkEnd w:id="36"/>
+      <w:bookmarkEnd w:id="38"/>
     </w:p>
     <w:p>
       <w:pPr>
         <w:pStyle w:val="Heading2"/>
       </w:pPr>
-      <w:bookmarkStart w:id="37" w:name="sqi-patterns"/>
+      <w:bookmarkStart w:id="39" w:name="sqi-patterns"/>
       <w:r>
         <w:t xml:space="preserve">SQI patterns</w:t>
       </w:r>
-      <w:bookmarkEnd w:id="37"/>
+      <w:bookmarkEnd w:id="39"/>
     </w:p>
     <w:p>
       <w:pPr>
@@ -2503,11 +2538,11 @@
       <w:pPr>
         <w:pStyle w:val="Heading2"/>
       </w:pPr>
-      <w:bookmarkStart w:id="38" w:name="model-precision"/>
+      <w:bookmarkStart w:id="40" w:name="model-precision"/>
       <w:r>
         <w:t xml:space="preserve">Model precision</w:t>
       </w:r>
-      <w:bookmarkEnd w:id="38"/>
+      <w:bookmarkEnd w:id="40"/>
     </w:p>
     <w:p>
       <w:pPr>
@@ -2523,7 +2558,7 @@
         <w:t xml:space="preserve">4</w:t>
       </w:r>
       <w:r>
-        <w:t xml:space="preserve">). Slightly larger differences between the likelihood of alteration for healthy and impacted communities were observed for the chemistry model compared to the physical habitat model, suggesting an improved fit for the former (for healthy/impacted communities at validation sites, t = 6.01, df = 18.31,</w:t>
+        <w:t xml:space="preserve">). Slightly larger differences between the likelihood of alteration for healthy and impacted communities were observed for the chemistry model compared to the physical habitat model, suggesting an improved fit for the former (for healthy/impacted communities at validation sites, t = 5.89, df = 19.09,</w:t>
       </w:r>
       <w:r>
         <w:t xml:space="preserve"> </w:t>
@@ -2550,7 +2585,7 @@
         <w:t xml:space="preserve">pChem</w:t>
       </w:r>
       <w:r>
-        <w:t xml:space="preserve">; t = 5.96, df = 27.42,</w:t>
+        <w:t xml:space="preserve">; t = 6.26, df = 26.51,</w:t>
       </w:r>
       <w:r>
         <w:t xml:space="preserve"> </w:t>
@@ -2689,7 +2724,7 @@
         <w:t xml:space="preserve">6</w:t>
       </w:r>
       <w:r>
-        <w:t xml:space="preserve">). About 78% of sites (n = 207) had greater than 50% likelihood of biological alteration from water chemistry stressors, and 83% (n = 222) had greater than 50% likelihood of biological alteration from physical habitat stressors (Figure</w:t>
+        <w:t xml:space="preserve">). About 77% of sites (n = 205) had greater than 50% likelihood of biological alteration from water chemistry stressors, and 84% (n = 224) had greater than 50% likelihood of biological alteration from physical habitat stressors (Figure</w:t>
       </w:r>
       <w:r>
         <w:t xml:space="preserve"> </w:t>
@@ -2698,7 +2733,7 @@
         <w:t xml:space="preserve">5</w:t>
       </w:r>
       <w:r>
-        <w:t xml:space="preserve">). Collectively, 96% (n = 255) of sites had greater than 50% likelihood of biological alteration from the overall stress of both chemistry and physical habitat stressors.</w:t>
+        <w:t xml:space="preserve">). Collectively, 97% (n = 258) of sites had greater than 50% likelihood of biological alteration from the overall stress of both chemistry and physical habitat stressors.</w:t>
       </w:r>
     </w:p>
     <w:p>
@@ -2876,11 +2911,11 @@
       <w:pPr>
         <w:pStyle w:val="Heading2"/>
       </w:pPr>
-      <w:bookmarkStart w:id="39" w:name="model-sensitivity-to-biological-decision-points"/>
+      <w:bookmarkStart w:id="41" w:name="model-sensitivity-to-biological-decision-points"/>
       <w:r>
         <w:t xml:space="preserve">Model sensitivity to biological decision points</w:t>
       </w:r>
-      <w:bookmarkEnd w:id="39"/>
+      <w:bookmarkEnd w:id="41"/>
     </w:p>
     <w:p>
       <w:pPr>
@@ -3029,13 +3064,173 @@
     </w:p>
     <w:p>
       <w:pPr>
+        <w:pStyle w:val="Heading2"/>
+      </w:pPr>
+      <w:bookmarkStart w:id="42" w:name="case-study-results"/>
+      <w:r>
+        <w:t xml:space="preserve">Case study results</w:t>
+      </w:r>
+      <w:bookmarkEnd w:id="42"/>
+    </w:p>
+    <w:p>
+      <w:pPr>
+        <w:pStyle w:val="Heading3"/>
+      </w:pPr>
+      <w:bookmarkStart w:id="43" w:name="san-diego-creek"/>
+      <w:r>
+        <w:t xml:space="preserve">San Diego Creek</w:t>
+      </w:r>
+      <w:bookmarkEnd w:id="43"/>
+    </w:p>
+    <w:p>
+      <w:pPr>
+        <w:pStyle w:val="FirstParagraph"/>
+      </w:pPr>
+      <w:r>
+        <w:t xml:space="preserve">San Diego Creek is a coastal stream in the County of Orange that drains the San Joaquin Hills and Loma Ridge into the Newport Bay estuary. The watershed is heavily urbanized and most of the creek has been engineered for flood control as a concrete-lined or reinforced channel with no riparian structure. The creek is designated for aquatic life (wildlife and warmwater habitat) and recreational (contact and non-contact) uses under the water quality control plan. Bioassessment results from the CSCI have shown that the structure and function of macroinvertebrate communities is very likely altered from regional reference conditions.</w:t>
+      </w:r>
+    </w:p>
+    <w:p>
+      <w:pPr>
+        <w:pStyle w:val="BodyText"/>
+      </w:pPr>
+      <w:r>
+        <w:t xml:space="preserve">The dataset used to develop the SQI included five sites on San Diego Creek with one sample in 2010, three in 2011, and one in 2016. Biological condition at these sites was poor with ASCI scores ranging from 0.45 to 0.79 and CSCI scores ranging from 0.22 to 0.53. All sites were impacted for both CSCI and ASCI scores. The SQI stressor condition for all five sites indicated nearly a 100% likelihood of chemistry and physical habitat stressors impacting biology, with a 100% likelihood of overall stress based on the combined effects of both. Average total nitrogen, total phosphorus, and conductivity were 8.1 mg/L, 0.2 mg/L, and 2077</w:t>
+      </w:r>
+      <w:r>
+        <w:t xml:space="preserve"> </w:t>
+      </w:r>
+      <m:oMath>
+        <m:r>
+          <m:t>μ</m:t>
+        </m:r>
+      </m:oMath>
+      <w:r>
+        <w:t xml:space="preserve">S/cm, placing the creek in the 91st, 79th, and 75th percentiles, respectively, among all sites in the complete dataset. Similarly, CRAM and IPI scores averaged across sites were 46 and 0.52, placing the creek in the 24th and 23rd percentiles for the region. The overall SQI category for all five sites was</w:t>
+      </w:r>
+      <w:r>
+        <w:t xml:space="preserve"> </w:t>
+      </w:r>
+      <w:r>
+        <w:t xml:space="preserve">“</w:t>
+      </w:r>
+      <w:r>
+        <w:t xml:space="preserve">impacted and stressed</w:t>
+      </w:r>
+      <w:r>
+        <w:t xml:space="preserve">”</w:t>
+      </w:r>
+      <w:r>
+        <w:t xml:space="preserve">.</w:t>
+      </w:r>
+    </w:p>
+    <w:p>
+      <w:pPr>
+        <w:pStyle w:val="BodyText"/>
+      </w:pPr>
+      <w:r>
+        <w:t xml:space="preserve">An independent causal assessment study was conducted in 2018 to determine the causes of biological impairment in San Diego Creek. A detailed description of causal assessment is beyond the scope of this paper, although in short, causal assessment is a formalized approach using multiple lines of evidence to characterize stressors as likely, unlikely, or insufficient evidence in relation to the biological condition</w:t>
+      </w:r>
+      <w:r>
+        <w:t xml:space="preserve"> </w:t>
+      </w:r>
+      <w:r>
+        <w:t xml:space="preserve">(Norton et al.,</w:t>
+      </w:r>
+      <w:r>
+        <w:t xml:space="preserve"> </w:t>
+      </w:r>
+      <w:hyperlink w:anchor="ref-Norton14">
+        <w:r>
+          <w:rPr>
+            <w:rStyle w:val="Hyperlink"/>
+          </w:rPr>
+          <w:t xml:space="preserve">2014</w:t>
+        </w:r>
+      </w:hyperlink>
+      <w:r>
+        <w:t xml:space="preserve">; Schiff et al.,</w:t>
+      </w:r>
+      <w:r>
+        <w:t xml:space="preserve"> </w:t>
+      </w:r>
+      <w:hyperlink w:anchor="ref-Schiff15">
+        <w:r>
+          <w:rPr>
+            <w:rStyle w:val="Hyperlink"/>
+          </w:rPr>
+          <w:t xml:space="preserve">2015</w:t>
+        </w:r>
+      </w:hyperlink>
+      <w:r>
+        <w:t xml:space="preserve">)</w:t>
+      </w:r>
+      <w:r>
+        <w:t xml:space="preserve">. This differs from the SQI approach where the stressors are based on association alone. For San Diego Creek, the potential stressors that were evaluated included sediment accumulation, channel engineering, nutrients, temperature, conductivity, and pesticides. The causal assessment concluded that sediment accumulation resulting form channel alteration was the most likely cause of low CSCI scores. Alternatively, nutrients, although elevated, were not fully evaluated because of insufficient algal data (ASCI scores were not evaluated in the causal assessment). Finally, pesticides were also considered likely stressors impacting macroinvertebrate communities in San Diego Creek due to mosquito control practices in the region. As such, the SQI results are supported by causal assessment, with the latter providing a more comprehensive evaluation of links between stressors and biological condition.</w:t>
+      </w:r>
+    </w:p>
+    <w:p>
+      <w:pPr>
+        <w:pStyle w:val="Heading3"/>
+      </w:pPr>
+      <w:bookmarkStart w:id="44" w:name="san-juan-creek"/>
+      <w:r>
+        <w:t xml:space="preserve">San Juan Creek</w:t>
+      </w:r>
+      <w:bookmarkEnd w:id="44"/>
+    </w:p>
+    <w:p>
+      <w:pPr>
+        <w:pStyle w:val="FirstParagraph"/>
+      </w:pPr>
+      <w:r>
+        <w:t xml:space="preserve">San Juan Creek is located in the County of Orange and drains a larger watershed compared to San Diego Creek. San Juan Creek originates in the Santa Ana mountains that are largely undeveloped, whereas lower portions of the creek are engineered for flood control in the urbanized areas of the watershed. The upper portion of San Juan Creek was described in a regional basin plan for proposed biological objecives (San Diego Regional Water Quality Control Board) as not attaining aquatic life uses because CSCI scores were well below those observed at reference sites. However, both physical habitat and water chemistry parameters at the assessment site suggested conditions were adequate to support biotic integrity. Toxicity tests also showed 100% survival of</w:t>
+      </w:r>
+      <w:r>
+        <w:t xml:space="preserve"> </w:t>
+      </w:r>
+      <w:r>
+        <w:rPr>
+          <w:i/>
+        </w:rPr>
+        <w:t xml:space="preserve">Ceriodaphnia dubia</w:t>
+      </w:r>
+      <w:r>
+        <w:t xml:space="preserve">, providing evidence that toxicity was not a likely stressor impacting biology at the site.</w:t>
+      </w:r>
+    </w:p>
+    <w:p>
+      <w:pPr>
+        <w:pStyle w:val="BodyText"/>
+      </w:pPr>
+      <w:r>
+        <w:t xml:space="preserve">The SQI results for the sampling station in the upper San Juan Creek confirmed the above results by indciating the overall category of</w:t>
+      </w:r>
+      <w:r>
+        <w:t xml:space="preserve"> </w:t>
+      </w:r>
+      <w:r>
+        <w:t xml:space="preserve">“</w:t>
+      </w:r>
+      <w:r>
+        <w:t xml:space="preserve">impacted by unknown stress</w:t>
+      </w:r>
+      <w:r>
+        <w:t xml:space="preserve">”</w:t>
+      </w:r>
+      <w:r>
+        <w:t xml:space="preserve">.</w:t>
+      </w:r>
+    </w:p>
+    <w:p>
+      <w:pPr>
         <w:pStyle w:val="Heading1"/>
       </w:pPr>
-      <w:bookmarkStart w:id="40" w:name="discussion"/>
+      <w:bookmarkStart w:id="45" w:name="discussion"/>
       <w:r>
         <w:t xml:space="preserve">Discussion</w:t>
       </w:r>
-      <w:bookmarkEnd w:id="40"/>
+      <w:bookmarkEnd w:id="45"/>
     </w:p>
     <w:p>
       <w:pPr>
@@ -3180,18 +3375,18 @@
         <w:pStyle w:val="BodyText"/>
       </w:pPr>
       <w:r>
-        <w:t xml:space="preserve">Our theoretical framework for the SQI is not without drawbacks. The index as designed cannot accommodate additional or fewer indicators of stream condition/stress - a contrast to the CWQI that can include any number of available parameters. Missing data (e.g., lost samples or incomplete coverage of required data at a site) prevent calculation of the SQI, and the index cannot be estimated without recalibration to include or exclude individual components. At the same time, the initial SQI described herein was purposefully restricted to a limited number of parameters to focus on developing the foundation of the index, as we were aware that a broader scope could preclude many sites from analysis. For example, CSCI and ASCI scores for the biological components of the SQI are available at over 1,000 sites in southern California, but combining these data with the required chemical and physical stressor data reduced the total number of sites where all components were available to 266 sites. Additional work on the SQI should explore how the categorical descriptions can be provided in the absence of all the necessary components.</w:t>
+        <w:t xml:space="preserve">Our theoretical framework for the SQI is not without drawbacks. The index as designed cannot accommodate additional or fewer indicators of stream condition/stress - a contrast to the CWQI that can include any number of available parameters. Missing data (e.g., lost samples or incomplete coverage of required data at a site) prevent calculation of the SQI, and the index cannot be estimated without recalibration to include or exclude individual components. At the same time, the initial SQI described herein was purposefully restricted to a limited number of parameters to focus on developing the foundation of the index, as we were aware that a broader scope could preclude many sites from analysis. For example, CSCI and ASCI scores for the biological components of the SQI are available at over 1,000 sites in southern California, but combining these data with the required chemical and physical stressor data reduced the total number of sites where all components were available to 267 sites. Additional work on the SQI should explore how the categorical descriptions can be provided in the absence of all the necessary components.</w:t>
       </w:r>
     </w:p>
     <w:p>
       <w:pPr>
         <w:pStyle w:val="Heading2"/>
       </w:pPr>
-      <w:bookmarkStart w:id="41" w:name="the-sqi-web-application"/>
+      <w:bookmarkStart w:id="46" w:name="the-sqi-web-application"/>
       <w:r>
         <w:t xml:space="preserve">The SQI web application</w:t>
       </w:r>
-      <w:bookmarkEnd w:id="41"/>
+      <w:bookmarkEnd w:id="46"/>
     </w:p>
     <w:p>
       <w:pPr>
@@ -3200,7 +3395,7 @@
       <w:r>
         <w:t xml:space="preserve">A web application was developed to make the SQI - and all of the foundational data for the overall SQI assessment - accessible to a broad user base, that in turn can readily share findings with high-level, non-technical managers and other stakeholders (</w:t>
       </w:r>
-      <w:hyperlink r:id="rId42">
+      <w:hyperlink r:id="rId47">
         <w:r>
           <w:rPr>
             <w:rStyle w:val="Hyperlink"/>
@@ -3305,11 +3500,11 @@
       <w:pPr>
         <w:pStyle w:val="Heading2"/>
       </w:pPr>
-      <w:bookmarkStart w:id="43" w:name="conclusions"/>
+      <w:bookmarkStart w:id="48" w:name="conclusions"/>
       <w:r>
         <w:t xml:space="preserve">Conclusions</w:t>
       </w:r>
-      <w:bookmarkEnd w:id="43"/>
+      <w:bookmarkEnd w:id="48"/>
     </w:p>
     <w:p>
       <w:pPr>
@@ -3331,11 +3526,11 @@
       <w:pPr>
         <w:pStyle w:val="Heading1"/>
       </w:pPr>
-      <w:bookmarkStart w:id="44" w:name="supplement"/>
+      <w:bookmarkStart w:id="49" w:name="supplement"/>
       <w:r>
         <w:t xml:space="preserve">Supplement</w:t>
       </w:r>
-      <w:bookmarkEnd w:id="44"/>
+      <w:bookmarkEnd w:id="49"/>
     </w:p>
     <w:p>
       <w:pPr>
@@ -3347,7 +3542,7 @@
       <w:r>
         <w:t xml:space="preserve"> </w:t>
       </w:r>
-      <w:hyperlink r:id="rId45">
+      <w:hyperlink r:id="rId50">
         <w:r>
           <w:rPr>
             <w:rStyle w:val="Hyperlink"/>
@@ -3381,7 +3576,7 @@
       <w:r>
         <w:t xml:space="preserve"> </w:t>
       </w:r>
-      <w:hyperlink r:id="rId46">
+      <w:hyperlink r:id="rId51">
         <w:r>
           <w:rPr>
             <w:rStyle w:val="Hyperlink"/>
@@ -3417,11 +3612,11 @@
       <w:pPr>
         <w:pStyle w:val="Heading1"/>
       </w:pPr>
-      <w:bookmarkStart w:id="47" w:name="acknowledgments"/>
+      <w:bookmarkStart w:id="52" w:name="acknowledgments"/>
       <w:r>
         <w:t xml:space="preserve">Acknowledgments</w:t>
       </w:r>
-      <w:bookmarkEnd w:id="47"/>
+      <w:bookmarkEnd w:id="52"/>
     </w:p>
     <w:p>
       <w:pPr>
@@ -3435,11 +3630,11 @@
       <w:pPr>
         <w:pStyle w:val="Heading1"/>
       </w:pPr>
-      <w:bookmarkStart w:id="48" w:name="figures"/>
+      <w:bookmarkStart w:id="53" w:name="figures"/>
       <w:r>
         <w:t xml:space="preserve">Figures</w:t>
       </w:r>
-      <w:bookmarkEnd w:id="48"/>
+      <w:bookmarkEnd w:id="53"/>
     </w:p>
     <w:p>
       <w:pPr>
@@ -3461,7 +3656,7 @@
                     </pic:cNvPicPr>
                   </pic:nvPicPr>
                   <pic:blipFill>
-                    <a:blip r:embed="rId49"/>
+                    <a:blip r:embed="rId54"/>
                     <a:stretch>
                       <a:fillRect/>
                     </a:stretch>
@@ -3516,7 +3711,7 @@
                     </pic:cNvPicPr>
                   </pic:nvPicPr>
                   <pic:blipFill>
-                    <a:blip r:embed="rId50"/>
+                    <a:blip r:embed="rId55"/>
                     <a:stretch>
                       <a:fillRect/>
                     </a:stretch>
@@ -3571,7 +3766,7 @@
                     </pic:cNvPicPr>
                   </pic:nvPicPr>
                   <pic:blipFill>
-                    <a:blip r:embed="rId51"/>
+                    <a:blip r:embed="rId56"/>
                     <a:stretch>
                       <a:fillRect/>
                     </a:stretch>
@@ -3626,7 +3821,7 @@
                     </pic:cNvPicPr>
                   </pic:nvPicPr>
                   <pic:blipFill>
-                    <a:blip r:embed="rId52"/>
+                    <a:blip r:embed="rId57"/>
                     <a:stretch>
                       <a:fillRect/>
                     </a:stretch>
@@ -3717,7 +3912,7 @@
                     </pic:cNvPicPr>
                   </pic:nvPicPr>
                   <pic:blipFill>
-                    <a:blip r:embed="rId53"/>
+                    <a:blip r:embed="rId58"/>
                     <a:stretch>
                       <a:fillRect/>
                     </a:stretch>
@@ -3799,7 +3994,7 @@
                     </pic:cNvPicPr>
                   </pic:nvPicPr>
                   <pic:blipFill>
-                    <a:blip r:embed="rId54"/>
+                    <a:blip r:embed="rId59"/>
                     <a:stretch>
                       <a:fillRect/>
                     </a:stretch>
@@ -3854,7 +4049,7 @@
                     </pic:cNvPicPr>
                   </pic:nvPicPr>
                   <pic:blipFill>
-                    <a:blip r:embed="rId55"/>
+                    <a:blip r:embed="rId60"/>
                     <a:stretch>
                       <a:fillRect/>
                     </a:stretch>
@@ -3911,11 +4106,11 @@
       <w:pPr>
         <w:pStyle w:val="Heading1"/>
       </w:pPr>
-      <w:bookmarkStart w:id="56" w:name="tables"/>
+      <w:bookmarkStart w:id="61" w:name="tables"/>
       <w:r>
         <w:t xml:space="preserve">Tables</w:t>
       </w:r>
-      <w:bookmarkEnd w:id="56"/>
+      <w:bookmarkEnd w:id="61"/>
     </w:p>
     <w:p>
       <w:pPr>
@@ -4386,7 +4581,7 @@
               <w:jc w:val="left"/>
             </w:pPr>
             <w:r>
-              <w:t xml:space="preserve">51 (19.2)</w:t>
+              <w:t xml:space="preserve">51 (19.1)</w:t>
             </w:r>
           </w:p>
         </w:tc>
@@ -4448,7 +4643,7 @@
               <w:jc w:val="left"/>
             </w:pPr>
             <w:r>
-              <w:t xml:space="preserve">189 (71.1)</w:t>
+              <w:t xml:space="preserve">189 (70.8)</w:t>
             </w:r>
           </w:p>
         </w:tc>
@@ -4479,7 +4674,7 @@
               <w:jc w:val="left"/>
             </w:pPr>
             <w:r>
-              <w:t xml:space="preserve">17 (6.4)</w:t>
+              <w:t xml:space="preserve">18 (6.7)</w:t>
             </w:r>
           </w:p>
         </w:tc>
@@ -4514,7 +4709,7 @@
               <w:jc w:val="left"/>
             </w:pPr>
             <w:r>
-              <w:t xml:space="preserve">60 (22.6)</w:t>
+              <w:t xml:space="preserve">60 (22.5)</w:t>
             </w:r>
           </w:p>
         </w:tc>
@@ -4545,7 +4740,7 @@
               <w:jc w:val="left"/>
             </w:pPr>
             <w:r>
-              <w:t xml:space="preserve">43 (16.2)</w:t>
+              <w:t xml:space="preserve">43 (16.1)</w:t>
             </w:r>
           </w:p>
         </w:tc>
@@ -4576,7 +4771,7 @@
               <w:jc w:val="left"/>
             </w:pPr>
             <w:r>
-              <w:t xml:space="preserve">29 (10.9)</w:t>
+              <w:t xml:space="preserve">30 (11.2)</w:t>
             </w:r>
           </w:p>
         </w:tc>
@@ -4607,7 +4802,7 @@
               <w:jc w:val="left"/>
             </w:pPr>
             <w:r>
-              <w:t xml:space="preserve">134 (50.4)</w:t>
+              <w:t xml:space="preserve">134 (50.2)</w:t>
             </w:r>
           </w:p>
         </w:tc>
@@ -4642,7 +4837,7 @@
               <w:jc w:val="left"/>
             </w:pPr>
             <w:r>
-              <w:t xml:space="preserve">68 (25.6)</w:t>
+              <w:t xml:space="preserve">69 (25.8)</w:t>
             </w:r>
           </w:p>
         </w:tc>
@@ -4673,7 +4868,7 @@
               <w:jc w:val="left"/>
             </w:pPr>
             <w:r>
-              <w:t xml:space="preserve">106 (39.8)</w:t>
+              <w:t xml:space="preserve">107 (40.1)</w:t>
             </w:r>
           </w:p>
         </w:tc>
@@ -4704,7 +4899,7 @@
               <w:jc w:val="left"/>
             </w:pPr>
             <w:r>
-              <w:t xml:space="preserve">59 (22.2)</w:t>
+              <w:t xml:space="preserve">56 (21)</w:t>
             </w:r>
           </w:p>
         </w:tc>
@@ -4766,7 +4961,7 @@
               <w:jc w:val="left"/>
             </w:pPr>
             <w:r>
-              <w:t xml:space="preserve">20 (7.5)</w:t>
+              <w:t xml:space="preserve">22 (8.2)</w:t>
             </w:r>
           </w:p>
         </w:tc>
@@ -4798,7 +4993,7 @@
         <w:rPr>
           <w:i/>
         </w:rPr>
-        <w:t xml:space="preserve">: (#tab:strmod) Summary of empirical stress models to quantify associations of water chemistry (pChem) and physical habitat (pHab) predictors with biological alteration. Generalized linear models were fit to predict the likelihood of both healthy benthic macroinvertebrate and algal communities at calibration sites (75% of n = 266 sites).</w:t>
+        <w:t xml:space="preserve">: (#tab:strmod) Summary of empirical stress models to quantify associations of water chemistry (pChem) and physical habitat (pHab) predictors with biological alteration. Generalized linear models were fit to predict the likelihood of both healthy benthic macroinvertebrate and algal communities at calibration sites (75% of n = 267 sites).</w:t>
       </w:r>
     </w:p>
     <w:tbl xmlns:w="http://schemas.openxmlformats.org/wordprocessingml/2006/main" xmlns:r="http://schemas.openxmlformats.org/officeDocument/2006/relationships" xmlns:w14="http://schemas.microsoft.com/office/word/2010/wordml" xmlns:wp="http://schemas.openxmlformats.org/drawingml/2006/wordprocessingDrawing" xmlns:a="http://schemas.openxmlformats.org/drawingml/2006/main" xmlns:pic="http://schemas.openxmlformats.org/drawingml/2006/picture">
@@ -4971,7 +5166,7 @@
                 <w:szCs w:val="24"/>
                 <w:color w:val="000000"/>
               </w:rPr>
-              <w:t xml:space="preserve">1.90 *  </w:t>
+              <w:t xml:space="preserve">1.68    </w:t>
             </w:r>
           </w:p>
         </w:tc>
@@ -5001,7 +5196,7 @@
                 <w:szCs w:val="24"/>
                 <w:color w:val="000000"/>
               </w:rPr>
-              <w:t xml:space="preserve">11.07 ***</w:t>
+              <w:t xml:space="preserve">11.02 ***</w:t>
             </w:r>
           </w:p>
         </w:tc>
@@ -5063,7 +5258,7 @@
                 <w:szCs w:val="24"/>
                 <w:color w:val="000000"/>
               </w:rPr>
-              <w:t xml:space="preserve">(0.92)   </w:t>
+              <w:t xml:space="preserve">(0.93)   </w:t>
             </w:r>
           </w:p>
         </w:tc>
@@ -5091,7 +5286,7 @@
                 <w:szCs w:val="24"/>
                 <w:color w:val="000000"/>
               </w:rPr>
-              <w:t xml:space="preserve">(2.10)   </w:t>
+              <w:t xml:space="preserve">(2.09)   </w:t>
             </w:r>
           </w:p>
         </w:tc>
@@ -5153,7 +5348,7 @@
                 <w:szCs w:val="24"/>
                 <w:color w:val="000000"/>
               </w:rPr>
-              <w:t xml:space="preserve">1.00 *  </w:t>
+              <w:t xml:space="preserve">1.12 *  </w:t>
             </w:r>
           </w:p>
         </w:tc>
@@ -5243,7 +5438,7 @@
                 <w:szCs w:val="24"/>
                 <w:color w:val="000000"/>
               </w:rPr>
-              <w:t xml:space="preserve">(0.50)   </w:t>
+              <w:t xml:space="preserve">(0.51)   </w:t>
             </w:r>
           </w:p>
         </w:tc>
@@ -5333,7 +5528,7 @@
                 <w:szCs w:val="24"/>
                 <w:color w:val="000000"/>
               </w:rPr>
-              <w:t xml:space="preserve">2.55 ***</w:t>
+              <w:t xml:space="preserve">2.29 ***</w:t>
             </w:r>
           </w:p>
         </w:tc>
@@ -5423,7 +5618,7 @@
                 <w:szCs w:val="24"/>
                 <w:color w:val="000000"/>
               </w:rPr>
-              <w:t xml:space="preserve">(0.62)   </w:t>
+              <w:t xml:space="preserve">(0.61)   </w:t>
             </w:r>
           </w:p>
         </w:tc>
@@ -6081,7 +6276,7 @@
                 <w:szCs w:val="24"/>
                 <w:color w:val="000000"/>
               </w:rPr>
-              <w:t xml:space="preserve">-1.54    </w:t>
+              <w:t xml:space="preserve">-1.67    </w:t>
             </w:r>
           </w:p>
         </w:tc>
@@ -6243,7 +6438,7 @@
                 <w:szCs w:val="24"/>
                 <w:color w:val="000000"/>
               </w:rPr>
-              <w:t xml:space="preserve">199       </w:t>
+              <w:t xml:space="preserve">200       </w:t>
             </w:r>
           </w:p>
         </w:tc>
@@ -6273,7 +6468,7 @@
                 <w:szCs w:val="24"/>
                 <w:color w:val="000000"/>
               </w:rPr>
-              <w:t xml:space="preserve">199       </w:t>
+              <w:t xml:space="preserve">200       </w:t>
             </w:r>
           </w:p>
         </w:tc>
@@ -6335,7 +6530,7 @@
                 <w:szCs w:val="24"/>
                 <w:color w:val="000000"/>
               </w:rPr>
-              <w:t xml:space="preserve">101.65    </w:t>
+              <w:t xml:space="preserve">102.58    </w:t>
             </w:r>
           </w:p>
         </w:tc>
@@ -6363,7 +6558,7 @@
                 <w:szCs w:val="24"/>
                 <w:color w:val="000000"/>
               </w:rPr>
-              <w:t xml:space="preserve">156.85    </w:t>
+              <w:t xml:space="preserve">159.86    </w:t>
             </w:r>
           </w:p>
         </w:tc>
@@ -6425,7 +6620,7 @@
                 <w:szCs w:val="24"/>
                 <w:color w:val="000000"/>
               </w:rPr>
-              <w:t xml:space="preserve">114.82    </w:t>
+              <w:t xml:space="preserve">115.78    </w:t>
             </w:r>
           </w:p>
         </w:tc>
@@ -6453,7 +6648,7 @@
                 <w:szCs w:val="24"/>
                 <w:color w:val="000000"/>
               </w:rPr>
-              <w:t xml:space="preserve">170.03    </w:t>
+              <w:t xml:space="preserve">173.05    </w:t>
             </w:r>
           </w:p>
         </w:tc>
@@ -6519,7 +6714,7 @@
                 <w:szCs w:val="24"/>
                 <w:color w:val="000000"/>
               </w:rPr>
-              <w:t xml:space="preserve">0.69    </w:t>
+              <w:t xml:space="preserve">0.68    </w:t>
             </w:r>
           </w:p>
         </w:tc>
@@ -6549,7 +6744,7 @@
                 <w:szCs w:val="24"/>
                 <w:color w:val="000000"/>
               </w:rPr>
-              <w:t xml:space="preserve">0.42    </w:t>
+              <w:t xml:space="preserve">0.40    </w:t>
             </w:r>
           </w:p>
         </w:tc>
@@ -6594,14 +6789,14 @@
       <w:pPr>
         <w:pStyle w:val="Heading1"/>
       </w:pPr>
-      <w:bookmarkStart w:id="57" w:name="references"/>
+      <w:bookmarkStart w:id="62" w:name="references"/>
       <w:r>
         <w:t xml:space="preserve">References</w:t>
       </w:r>
-      <w:bookmarkEnd w:id="57"/>
-    </w:p>
-    <w:bookmarkStart w:id="105" w:name="refs"/>
-    <w:bookmarkStart w:id="58" w:name="ref-Akaike73"/>
+      <w:bookmarkEnd w:id="62"/>
+    </w:p>
+    <w:bookmarkStart w:id="112" w:name="refs"/>
+    <w:bookmarkStart w:id="63" w:name="ref-Akaike73"/>
     <w:p>
       <w:pPr>
         <w:pStyle w:val="Bibliography"/>
@@ -6610,8 +6805,8 @@
         <w:t xml:space="preserve">Akaike, H., 1973. Information theory and an extension of the maximum likelihood principle, in: Petrov, B.N., Csaki, F. (Eds.), Second International Symposium on Information Theory. Akademiai Kiado, Budapest, pp. 267–281.</w:t>
       </w:r>
     </w:p>
-    <w:bookmarkEnd w:id="58"/>
-    <w:bookmarkStart w:id="60" w:name="ref-Bay12"/>
+    <w:bookmarkEnd w:id="63"/>
+    <w:bookmarkStart w:id="65" w:name="ref-Bay12"/>
     <w:p>
       <w:pPr>
         <w:pStyle w:val="Bibliography"/>
@@ -6622,7 +6817,7 @@
       <w:r>
         <w:t xml:space="preserve"> </w:t>
       </w:r>
-      <w:hyperlink r:id="rId59">
+      <w:hyperlink r:id="rId64">
         <w:r>
           <w:rPr>
             <w:rStyle w:val="Hyperlink"/>
@@ -6631,8 +6826,8 @@
         </w:r>
       </w:hyperlink>
     </w:p>
-    <w:bookmarkEnd w:id="60"/>
-    <w:bookmarkStart w:id="62" w:name="ref-Beck18f"/>
+    <w:bookmarkEnd w:id="65"/>
+    <w:bookmarkStart w:id="67" w:name="ref-Beck18f"/>
     <w:p>
       <w:pPr>
         <w:pStyle w:val="Bibliography"/>
@@ -6643,7 +6838,7 @@
       <w:r>
         <w:t xml:space="preserve"> </w:t>
       </w:r>
-      <w:hyperlink r:id="rId61">
+      <w:hyperlink r:id="rId66">
         <w:r>
           <w:rPr>
             <w:rStyle w:val="Hyperlink"/>
@@ -6655,8 +6850,8 @@
         <w:t xml:space="preserve">.</w:t>
       </w:r>
     </w:p>
-    <w:bookmarkEnd w:id="62"/>
-    <w:bookmarkStart w:id="64" w:name="ref-Beck19"/>
+    <w:bookmarkEnd w:id="67"/>
+    <w:bookmarkStart w:id="69" w:name="ref-Beck19"/>
     <w:p>
       <w:pPr>
         <w:pStyle w:val="Bibliography"/>
@@ -6667,7 +6862,7 @@
       <w:r>
         <w:t xml:space="preserve"> </w:t>
       </w:r>
-      <w:hyperlink r:id="rId63">
+      <w:hyperlink r:id="rId68">
         <w:r>
           <w:rPr>
             <w:rStyle w:val="Hyperlink"/>
@@ -6679,8 +6874,8 @@
         <w:t xml:space="preserve">.</w:t>
       </w:r>
     </w:p>
-    <w:bookmarkEnd w:id="64"/>
-    <w:bookmarkStart w:id="66" w:name="ref-Cao07"/>
+    <w:bookmarkEnd w:id="69"/>
+    <w:bookmarkStart w:id="71" w:name="ref-Cao07"/>
     <w:p>
       <w:pPr>
         <w:pStyle w:val="Bibliography"/>
@@ -6691,7 +6886,7 @@
       <w:r>
         <w:t xml:space="preserve"> </w:t>
       </w:r>
-      <w:hyperlink r:id="rId65">
+      <w:hyperlink r:id="rId70">
         <w:r>
           <w:rPr>
             <w:rStyle w:val="Hyperlink"/>
@@ -6700,8 +6895,8 @@
         </w:r>
       </w:hyperlink>
     </w:p>
-    <w:bookmarkEnd w:id="66"/>
-    <w:bookmarkStart w:id="67" w:name="ref-CCME01"/>
+    <w:bookmarkEnd w:id="71"/>
+    <w:bookmarkStart w:id="72" w:name="ref-CCME01"/>
     <w:p>
       <w:pPr>
         <w:pStyle w:val="Bibliography"/>
@@ -6710,8 +6905,8 @@
         <w:t xml:space="preserve">CCME (Canadian Council of Ministers of the Environment), 2001. Canadian water quality guidelines for the protection of aquatic life: CCME Water Quality Index 1.0, Technical Report. In: Canadian environmental quality guidelines. Canadian Council of Ministers of the Environment, Winnipeg, Manitoba.</w:t>
       </w:r>
     </w:p>
-    <w:bookmarkEnd w:id="67"/>
-    <w:bookmarkStart w:id="68" w:name="ref-Chang18"/>
+    <w:bookmarkEnd w:id="72"/>
+    <w:bookmarkStart w:id="73" w:name="ref-Chang18"/>
     <w:p>
       <w:pPr>
         <w:pStyle w:val="Bibliography"/>
@@ -6720,8 +6915,8 @@
         <w:t xml:space="preserve">Chang, W., Cheng, J., Allaire, J., Xie, Y., McPherson, J., 2018. Shiny: Web application framework for r.</w:t>
       </w:r>
     </w:p>
-    <w:bookmarkEnd w:id="68"/>
-    <w:bookmarkStart w:id="69" w:name="ref-Collins07"/>
+    <w:bookmarkEnd w:id="73"/>
+    <w:bookmarkStart w:id="74" w:name="ref-Collins07"/>
     <w:p>
       <w:pPr>
         <w:pStyle w:val="Bibliography"/>
@@ -6730,8 +6925,8 @@
         <w:t xml:space="preserve">Collins, J.N., Stein, E.D., Sutula, M., Clark, R., Fetscher, A.E., Grenier, L., Grosso, C., Wiskind, A., 2007. California Rapid Assessment Method (CRAM) for wetlands, ver.5.0.</w:t>
       </w:r>
     </w:p>
-    <w:bookmarkEnd w:id="69"/>
-    <w:bookmarkStart w:id="70" w:name="ref-Fox11"/>
+    <w:bookmarkEnd w:id="74"/>
+    <w:bookmarkStart w:id="75" w:name="ref-Fox11"/>
     <w:p>
       <w:pPr>
         <w:pStyle w:val="Bibliography"/>
@@ -6740,8 +6935,8 @@
         <w:t xml:space="preserve">Fox, J., Weisberg, S., 2011. An R companion to applied regression. SAGE Publications Inc., Thousand Oaks, California.</w:t>
       </w:r>
     </w:p>
-    <w:bookmarkEnd w:id="70"/>
-    <w:bookmarkStart w:id="72" w:name="ref-Hawkins00b"/>
+    <w:bookmarkEnd w:id="75"/>
+    <w:bookmarkStart w:id="77" w:name="ref-Hawkins00b"/>
     <w:p>
       <w:pPr>
         <w:pStyle w:val="Bibliography"/>
@@ -6752,7 +6947,7 @@
       <w:r>
         <w:t xml:space="preserve"> </w:t>
       </w:r>
-      <w:hyperlink r:id="rId71">
+      <w:hyperlink r:id="rId76">
         <w:r>
           <w:rPr>
             <w:rStyle w:val="Hyperlink"/>
@@ -6761,8 +6956,8 @@
         </w:r>
       </w:hyperlink>
     </w:p>
-    <w:bookmarkEnd w:id="72"/>
-    <w:bookmarkStart w:id="74" w:name="ref-Hurley12"/>
+    <w:bookmarkEnd w:id="77"/>
+    <w:bookmarkStart w:id="79" w:name="ref-Hurley12"/>
     <w:p>
       <w:pPr>
         <w:pStyle w:val="Bibliography"/>
@@ -6773,7 +6968,7 @@
       <w:r>
         <w:t xml:space="preserve"> </w:t>
       </w:r>
-      <w:hyperlink r:id="rId73">
+      <w:hyperlink r:id="rId78">
         <w:r>
           <w:rPr>
             <w:rStyle w:val="Hyperlink"/>
@@ -6782,8 +6977,8 @@
         </w:r>
       </w:hyperlink>
     </w:p>
-    <w:bookmarkEnd w:id="74"/>
-    <w:bookmarkStart w:id="75" w:name="ref-Karr81"/>
+    <w:bookmarkEnd w:id="79"/>
+    <w:bookmarkStart w:id="80" w:name="ref-Karr81"/>
     <w:p>
       <w:pPr>
         <w:pStyle w:val="Bibliography"/>
@@ -6792,8 +6987,8 @@
         <w:t xml:space="preserve">Karr, J.R., 1981. Assessment of biotic integrity using fish communities. Fisheries 6, 21–27.</w:t>
       </w:r>
     </w:p>
-    <w:bookmarkEnd w:id="75"/>
-    <w:bookmarkStart w:id="77" w:name="ref-Maddock99"/>
+    <w:bookmarkEnd w:id="80"/>
+    <w:bookmarkStart w:id="82" w:name="ref-Maddock99"/>
     <w:p>
       <w:pPr>
         <w:pStyle w:val="Bibliography"/>
@@ -6804,7 +6999,7 @@
       <w:r>
         <w:t xml:space="preserve"> </w:t>
       </w:r>
-      <w:hyperlink r:id="rId76">
+      <w:hyperlink r:id="rId81">
         <w:r>
           <w:rPr>
             <w:rStyle w:val="Hyperlink"/>
@@ -6813,8 +7008,8 @@
         </w:r>
       </w:hyperlink>
     </w:p>
-    <w:bookmarkEnd w:id="77"/>
-    <w:bookmarkStart w:id="79" w:name="ref-Maruya16"/>
+    <w:bookmarkEnd w:id="82"/>
+    <w:bookmarkStart w:id="84" w:name="ref-Maruya16"/>
     <w:p>
       <w:pPr>
         <w:pStyle w:val="Bibliography"/>
@@ -6825,7 +7020,7 @@
       <w:r>
         <w:t xml:space="preserve"> </w:t>
       </w:r>
-      <w:hyperlink r:id="rId78">
+      <w:hyperlink r:id="rId83">
         <w:r>
           <w:rPr>
             <w:rStyle w:val="Hyperlink"/>
@@ -6834,8 +7029,8 @@
         </w:r>
       </w:hyperlink>
     </w:p>
-    <w:bookmarkEnd w:id="79"/>
-    <w:bookmarkStart w:id="80" w:name="ref-Mazor15"/>
+    <w:bookmarkEnd w:id="84"/>
+    <w:bookmarkStart w:id="85" w:name="ref-Mazor15"/>
     <w:p>
       <w:pPr>
         <w:pStyle w:val="Bibliography"/>
@@ -6844,8 +7039,8 @@
         <w:t xml:space="preserve">Mazor, R.D., 2015. Bioassessment of perennial streams in Southern California: A report on the first five years of the Stormwater Monitoring Coalition’s regional stream survey (No. 844). Southern California Coastal Water Research Project, Costa Mesa, California.</w:t>
       </w:r>
     </w:p>
-    <w:bookmarkEnd w:id="80"/>
-    <w:bookmarkStart w:id="81" w:name="ref-Mazor16"/>
+    <w:bookmarkEnd w:id="85"/>
+    <w:bookmarkStart w:id="86" w:name="ref-Mazor16"/>
     <w:p>
       <w:pPr>
         <w:pStyle w:val="Bibliography"/>
@@ -6854,8 +7049,8 @@
         <w:t xml:space="preserve">Mazor, R.D., Rehn, A.C., Ode, P.R., Engeln, M., Schiff, K.C., Stein, E.D., Gillett, D.J., Herbst, D.B., Hawkins, C.P., 2016. Bioassessment in complex environments: Designing an index for consistent meaning in different settings. Freshwater Science 35, 249–271.</w:t>
       </w:r>
     </w:p>
-    <w:bookmarkEnd w:id="81"/>
-    <w:bookmarkStart w:id="83" w:name="ref-Moss87"/>
+    <w:bookmarkEnd w:id="86"/>
+    <w:bookmarkStart w:id="88" w:name="ref-Moss87"/>
     <w:p>
       <w:pPr>
         <w:pStyle w:val="Bibliography"/>
@@ -6866,7 +7061,7 @@
       <w:r>
         <w:t xml:space="preserve"> </w:t>
       </w:r>
-      <w:hyperlink r:id="rId82">
+      <w:hyperlink r:id="rId87">
         <w:r>
           <w:rPr>
             <w:rStyle w:val="Hyperlink"/>
@@ -6875,8 +7070,8 @@
         </w:r>
       </w:hyperlink>
     </w:p>
-    <w:bookmarkEnd w:id="83"/>
-    <w:bookmarkStart w:id="84" w:name="ref-NRC90"/>
+    <w:bookmarkEnd w:id="88"/>
+    <w:bookmarkStart w:id="89" w:name="ref-NRC90"/>
     <w:p>
       <w:pPr>
         <w:pStyle w:val="Bibliography"/>
@@ -6885,18 +7080,28 @@
         <w:t xml:space="preserve">National Research Council, 1990. Managing troubled waters: The role of marine environmental monitoring. National Academy Press, Washington, DC.</w:t>
       </w:r>
     </w:p>
-    <w:bookmarkEnd w:id="84"/>
-    <w:bookmarkStart w:id="85" w:name="ref-Ode07"/>
+    <w:bookmarkEnd w:id="89"/>
+    <w:bookmarkStart w:id="90" w:name="ref-Norton14"/>
     <w:p>
       <w:pPr>
         <w:pStyle w:val="Bibliography"/>
       </w:pPr>
       <w:r>
+        <w:t xml:space="preserve">Norton, S.B., Cormier, S.M., II, G.W.S., 2014. Ecological causal assessment. CRC Press.</w:t>
+      </w:r>
+    </w:p>
+    <w:bookmarkEnd w:id="90"/>
+    <w:bookmarkStart w:id="91" w:name="ref-Ode07"/>
+    <w:p>
+      <w:pPr>
+        <w:pStyle w:val="Bibliography"/>
+      </w:pPr>
+      <w:r>
         <w:t xml:space="preserve">Ode, P.R., 2007. Standard operating procedures for collecting benthic macroinvertebrate samples and associated physical and chemical data for ambient bioassessment in California.</w:t>
       </w:r>
     </w:p>
-    <w:bookmarkEnd w:id="85"/>
-    <w:bookmarkStart w:id="86" w:name="ref-Ode16"/>
+    <w:bookmarkEnd w:id="91"/>
+    <w:bookmarkStart w:id="92" w:name="ref-Ode16"/>
     <w:p>
       <w:pPr>
         <w:pStyle w:val="Bibliography"/>
@@ -6905,8 +7110,8 @@
         <w:t xml:space="preserve">Ode, P.R., Rehn, A.C., Mazor, R.D., Schiff, K.C., Stein, E.D., May, J.T., Brown, L.R., Herbst, D.B., Gillett, D., Lunde, K., Hawkins, C.P., 2016. Evaluating the adequacy of a reference-site pool for ecological assessments in environmentally complex regions. Freshwater Science 35, 237–248.</w:t>
       </w:r>
     </w:p>
-    <w:bookmarkEnd w:id="86"/>
-    <w:bookmarkStart w:id="88" w:name="ref-Pan02"/>
+    <w:bookmarkEnd w:id="92"/>
+    <w:bookmarkStart w:id="94" w:name="ref-Pan02"/>
     <w:p>
       <w:pPr>
         <w:pStyle w:val="Bibliography"/>
@@ -6917,7 +7122,7 @@
       <w:r>
         <w:t xml:space="preserve"> </w:t>
       </w:r>
-      <w:hyperlink r:id="rId87">
+      <w:hyperlink r:id="rId93">
         <w:r>
           <w:rPr>
             <w:rStyle w:val="Hyperlink"/>
@@ -6926,8 +7131,8 @@
         </w:r>
       </w:hyperlink>
     </w:p>
-    <w:bookmarkEnd w:id="88"/>
-    <w:bookmarkStart w:id="90" w:name="ref-Paulsen08"/>
+    <w:bookmarkEnd w:id="94"/>
+    <w:bookmarkStart w:id="96" w:name="ref-Paulsen08"/>
     <w:p>
       <w:pPr>
         <w:pStyle w:val="Bibliography"/>
@@ -6938,7 +7143,7 @@
       <w:r>
         <w:t xml:space="preserve"> </w:t>
       </w:r>
-      <w:hyperlink r:id="rId89">
+      <w:hyperlink r:id="rId95">
         <w:r>
           <w:rPr>
             <w:rStyle w:val="Hyperlink"/>
@@ -6947,8 +7152,8 @@
         </w:r>
       </w:hyperlink>
     </w:p>
-    <w:bookmarkEnd w:id="90"/>
-    <w:bookmarkStart w:id="91" w:name="ref-RDCT18"/>
+    <w:bookmarkEnd w:id="96"/>
+    <w:bookmarkStart w:id="97" w:name="ref-RDCT18"/>
     <w:p>
       <w:pPr>
         <w:pStyle w:val="Bibliography"/>
@@ -6957,8 +7162,8 @@
         <w:t xml:space="preserve">RDCT (R Development Core Team), 2018. R: A language and environment for statistical computing, v3.5.1. R Foundation for Statistical Computing, Vienna, Austria.</w:t>
       </w:r>
     </w:p>
-    <w:bookmarkEnd w:id="91"/>
-    <w:bookmarkStart w:id="92" w:name="ref-Rehn18"/>
+    <w:bookmarkEnd w:id="97"/>
+    <w:bookmarkStart w:id="98" w:name="ref-Rehn18"/>
     <w:p>
       <w:pPr>
         <w:pStyle w:val="Bibliography"/>
@@ -6967,8 +7172,8 @@
         <w:t xml:space="preserve">Rehn, A.C., Mazor, R.D., Ode, P.R., 2018. An index to measure the quality of physical habitat in California wadeable streams (No. SWAMP Technical Memorandum, SWAMP-TM-2018-0005). California Water Boards, Surface Water Ambient Monitoring Program, California Department of Fish; Wildlife, Southern California Coastal Water Research Project, Sacramento, California.</w:t>
       </w:r>
     </w:p>
-    <w:bookmarkEnd w:id="92"/>
-    <w:bookmarkStart w:id="94" w:name="ref-Richards97"/>
+    <w:bookmarkEnd w:id="98"/>
+    <w:bookmarkStart w:id="100" w:name="ref-Richards97"/>
     <w:p>
       <w:pPr>
         <w:pStyle w:val="Bibliography"/>
@@ -6979,7 +7184,7 @@
       <w:r>
         <w:t xml:space="preserve"> </w:t>
       </w:r>
-      <w:hyperlink r:id="rId93">
+      <w:hyperlink r:id="rId99">
         <w:r>
           <w:rPr>
             <w:rStyle w:val="Hyperlink"/>
@@ -6988,19 +7193,29 @@
         </w:r>
       </w:hyperlink>
     </w:p>
-    <w:bookmarkEnd w:id="94"/>
-    <w:bookmarkStart w:id="96" w:name="ref-Solek11"/>
+    <w:bookmarkEnd w:id="100"/>
+    <w:bookmarkStart w:id="101" w:name="ref-Schiff15"/>
     <w:p>
       <w:pPr>
         <w:pStyle w:val="Bibliography"/>
       </w:pPr>
       <w:r>
+        <w:t xml:space="preserve">Schiff, K.C., Gillett, D.J., Rehn, A., Paul, M., 2015. Causal assessment evaluation and guidance for California (No. Technical Report 750). Southern California Coastal Water Research Project, Costa Mesa, California.</w:t>
+      </w:r>
+    </w:p>
+    <w:bookmarkEnd w:id="101"/>
+    <w:bookmarkStart w:id="103" w:name="ref-Solek11"/>
+    <w:p>
+      <w:pPr>
+        <w:pStyle w:val="Bibliography"/>
+      </w:pPr>
+      <w:r>
         <w:t xml:space="preserve">Solek, C.W., Stein, E.D., Sutula, M., 2011. Demonstration of an integrated watershed assessment using a three-tiered assessment framework. Wetlands Ecology and Management 19, 459–474.</w:t>
       </w:r>
       <w:r>
         <w:t xml:space="preserve"> </w:t>
       </w:r>
-      <w:hyperlink r:id="rId95">
+      <w:hyperlink r:id="rId102">
         <w:r>
           <w:rPr>
             <w:rStyle w:val="Hyperlink"/>
@@ -7009,8 +7224,8 @@
         </w:r>
       </w:hyperlink>
     </w:p>
-    <w:bookmarkEnd w:id="96"/>
-    <w:bookmarkStart w:id="98" w:name="ref-Stoddard06"/>
+    <w:bookmarkEnd w:id="103"/>
+    <w:bookmarkStart w:id="105" w:name="ref-Stoddard06"/>
     <w:p>
       <w:pPr>
         <w:pStyle w:val="Bibliography"/>
@@ -7021,7 +7236,7 @@
       <w:r>
         <w:t xml:space="preserve"> </w:t>
       </w:r>
-      <w:hyperlink r:id="rId97">
+      <w:hyperlink r:id="rId104">
         <w:r>
           <w:rPr>
             <w:rStyle w:val="Hyperlink"/>
@@ -7030,8 +7245,8 @@
         </w:r>
       </w:hyperlink>
     </w:p>
-    <w:bookmarkEnd w:id="98"/>
-    <w:bookmarkStart w:id="99" w:name="ref-Therouxip"/>
+    <w:bookmarkEnd w:id="105"/>
+    <w:bookmarkStart w:id="106" w:name="ref-Therouxip"/>
     <w:p>
       <w:pPr>
         <w:pStyle w:val="Bibliography"/>
@@ -7040,8 +7255,8 @@
         <w:t xml:space="preserve">Theroux, S., Mazor, R.D., Beck, M.W., Ode, P., Sutula, M., Stein, E.D., n.d. A non-predictive algal index for complex environments. Ecological Indicators.</w:t>
       </w:r>
     </w:p>
-    <w:bookmarkEnd w:id="99"/>
-    <w:bookmarkStart w:id="100" w:name="ref-USEPA16"/>
+    <w:bookmarkEnd w:id="106"/>
+    <w:bookmarkStart w:id="107" w:name="ref-USEPA16"/>
     <w:p>
       <w:pPr>
         <w:pStyle w:val="Bibliography"/>
@@ -7050,8 +7265,8 @@
         <w:t xml:space="preserve">USEPA (US Environmental Protection Agency), 2016. National rivers and streams assessment 2008-2009: A collaborative survey (No. EPA-841-R-16-007). Washington, DC.</w:t>
       </w:r>
     </w:p>
-    <w:bookmarkEnd w:id="100"/>
-    <w:bookmarkStart w:id="101" w:name="ref-Venables02"/>
+    <w:bookmarkEnd w:id="107"/>
+    <w:bookmarkStart w:id="108" w:name="ref-Venables02"/>
     <w:p>
       <w:pPr>
         <w:pStyle w:val="Bibliography"/>
@@ -7060,8 +7275,8 @@
         <w:t xml:space="preserve">Venables, W.N., Ripley, B.D., 2002. Modern applied statistics with S, Fourth. ed. Springer-Verlag, New York, New York.</w:t>
       </w:r>
     </w:p>
-    <w:bookmarkEnd w:id="101"/>
-    <w:bookmarkStart w:id="103" w:name="ref-Wang07"/>
+    <w:bookmarkEnd w:id="108"/>
+    <w:bookmarkStart w:id="110" w:name="ref-Wang07"/>
     <w:p>
       <w:pPr>
         <w:pStyle w:val="Bibliography"/>
@@ -7072,7 +7287,7 @@
       <w:r>
         <w:t xml:space="preserve"> </w:t>
       </w:r>
-      <w:hyperlink r:id="rId102">
+      <w:hyperlink r:id="rId109">
         <w:r>
           <w:rPr>
             <w:rStyle w:val="Hyperlink"/>
@@ -7081,8 +7296,8 @@
         </w:r>
       </w:hyperlink>
     </w:p>
-    <w:bookmarkEnd w:id="103"/>
-    <w:bookmarkStart w:id="104" w:name="ref-Zuur07"/>
+    <w:bookmarkEnd w:id="110"/>
+    <w:bookmarkStart w:id="111" w:name="ref-Zuur07"/>
     <w:p>
       <w:pPr>
         <w:pStyle w:val="Bibliography"/>
@@ -7091,8 +7306,8 @@
         <w:t xml:space="preserve">Zuur, A.F., Ieno, E.N., Smith, G.M., 2007. Analysing ecological data. Springer-Verlag, New York, New York.</w:t>
       </w:r>
     </w:p>
-    <w:bookmarkEnd w:id="104"/>
-    <w:bookmarkEnd w:id="105"/>
+    <w:bookmarkEnd w:id="111"/>
+    <w:bookmarkEnd w:id="112"/>
     <w:sectPr>
       <w:footerReference w:type="default" r:id="rId9"/>
       <w:pgSz w:w="12240" w:h="15840"/>

</xml_diff>

<commit_message>
case study text done
</commit_message>
<xml_diff>
--- a/Beck_etal_SQI.docx
+++ b/Beck_etal_SQI.docx
@@ -2435,7 +2435,7 @@
         <w:pStyle w:val="FirstParagraph"/>
       </w:pPr>
       <w:r>
-        <w:t xml:space="preserve">SQI results for three selected sites were explored in detail to provide a narrative description of how the index can be used to inform management of water quality in perennial streams. The first example describes SQI results in an urban channel with impacted biology (County of Orange) to complement a previous causal assessment study to identify potential stressors of low CSCI scores. The second example describes a natural channel with impacted biology but low stress that is highlighted in a</w:t>
+        <w:t xml:space="preserve">SQI results for two examples were explored in detail to provide a narrative description of how the index can be used to inform management of water quality in perennial streams. The first example describes SQI results in an urban channel with impacted biology (County of Orange) to complement a previous causal assessment study to identify potential stressors of low CSCI scores. The second example describes a natural channel with impacted biology but low stress that is highlighted in a</w:t>
       </w:r>
       <w:r>
         <w:t xml:space="preserve"> </w:t>
@@ -2452,7 +2452,7 @@
         <w:t xml:space="preserve"> </w:t>
       </w:r>
       <w:r>
-        <w:t xml:space="preserve">for biological objectives for the San Diego region. The third and final example demonstrates use of the SQI to assess pre- and post-fire impacts in a high elevation mountain stream (County of Los Angeles). In all examples, the SQI results are evaluated relative to additional data to demonstrate how the index can be used in the context of existing, site-specific information to suppport management.</w:t>
+        <w:t xml:space="preserve">for biological objectives for the San Diego region. Both examples demonstrate how the SQI can be used in the context of existing, site-specific information to support management.</w:t>
       </w:r>
     </w:p>
     <w:p>
@@ -3087,7 +3087,7 @@
         <w:pStyle w:val="FirstParagraph"/>
       </w:pPr>
       <w:r>
-        <w:t xml:space="preserve">San Diego Creek is a coastal stream in the County of Orange that drains the San Joaquin Hills and Loma Ridge into the Newport Bay estuary. The watershed is heavily urbanized and most of the creek has been engineered for flood control as a concrete-lined or reinforced channel with no riparian structure. The creek is designated for aquatic life (wildlife and warmwater habitat) and recreational (contact and non-contact) uses under the water quality control plan. Bioassessment results from the CSCI have shown that the structure and function of macroinvertebrate communities is very likely altered from regional reference conditions.</w:t>
+        <w:t xml:space="preserve">San Diego Creek is a coastal stream in the County of Orange that drains the San Joaquin Hills and Loma Ridge into the Newport Bay estuary. The watershed is heavily urbanized and most of the creek has been engineered for flood control as a concrete-lined or reinforced channel with no natural riparian structure. The creek is designated for aquatic life (wildlife and warmwater habitat) and recreational (contact and non-contact) uses under the county’s water quality control plan. Bioassessment results from the CSCI have shown that the structure and function of macroinvertebrate communities is very likely altered from regional reference conditions.</w:t>
       </w:r>
     </w:p>
     <w:p>
@@ -3106,7 +3106,7 @@
         </m:r>
       </m:oMath>
       <w:r>
-        <w:t xml:space="preserve">S/cm, placing the creek in the 91st, 79th, and 75th percentiles, respectively, among all sites in the complete dataset. Similarly, CRAM and IPI scores averaged across sites were 46 and 0.52, placing the creek in the 24th and 23rd percentiles for the region. The overall SQI category for all five sites was</w:t>
+        <w:t xml:space="preserve">S/cm, placing the creek in the 91st, 79th, and 75th percentiles for water chemistry, respectively, among all sites in the complete dataset. Similarly, CRAM and IPI scores averaged across sites were 46 and 0.52, placing the creek in the 24th and 23rd percentiles for the region. The overall SQI category for all five sites was</w:t>
       </w:r>
       <w:r>
         <w:t xml:space="preserve"> </w:t>
@@ -3184,7 +3184,7 @@
         <w:pStyle w:val="FirstParagraph"/>
       </w:pPr>
       <w:r>
-        <w:t xml:space="preserve">San Juan Creek is located in the County of Orange and drains a larger watershed compared to San Diego Creek. San Juan Creek originates in the Santa Ana mountains that are largely undeveloped, whereas lower portions of the creek are engineered for flood control in the urbanized areas of the watershed. The upper portion of San Juan Creek was described in a regional basin plan for proposed biological objecives (San Diego Regional Water Quality Control Board) as not attaining aquatic life uses because CSCI scores were well below those observed at reference sites. However, both physical habitat and water chemistry parameters at the assessment site suggested conditions were adequate to support biotic integrity. Toxicity tests also showed 100% survival of</w:t>
+        <w:t xml:space="preserve">San Juan Creek is located in the County of Orange and drains a larger watershed compared to San Diego Creek. San Juan Creek originates in the Santa Ana mountains that are largely undeveloped, whereas lower portions of the creek are engineered for flood control in the urbanized areas of the watershed. The upper portion of San Juan Creek was described in a regional basin plan (San Diego Regional Water Quality Control Board) as not attaining aquatic life uses because CSCI scores were lower than the tenth percentile of scores observed at reference sites. However, both physical habitat and water chemistry parameters at the assessment site suggested conditions were adequate to support biotic integrity. Toxicity tests also showed 100% survival of</w:t>
       </w:r>
       <w:r>
         <w:t xml:space="preserve"> </w:t>
@@ -3204,7 +3204,7 @@
         <w:pStyle w:val="BodyText"/>
       </w:pPr>
       <w:r>
-        <w:t xml:space="preserve">The SQI results for the sampling station in the upper San Juan Creek confirmed the above results by indciating the overall category of</w:t>
+        <w:t xml:space="preserve">The SQI results for the sampling station in the upper San Juan Creek confirmed the above results by categorizing the site as</w:t>
       </w:r>
       <w:r>
         <w:t xml:space="preserve"> </w:t>
@@ -3219,7 +3219,18 @@
         <w:t xml:space="preserve">”</w:t>
       </w:r>
       <w:r>
-        <w:t xml:space="preserve">.</w:t>
+        <w:t xml:space="preserve">. The CSCI score at the site is 0.68, whereas the ASCI score is close to reference conditions at 0.94; the biological condition category for the SQI indicates the site is impacted for the CSCI only. The likelihood of biological alteration was estimated as 15% from chemistry stress and 51% from physical habitat stress, with a combined likelihood of 59% from overall stress. Total nitrogen, total phosphorus, and conductivity were 0.3 mg/L, 0 mg/L, and 153</w:t>
+      </w:r>
+      <w:r>
+        <w:t xml:space="preserve"> </w:t>
+      </w:r>
+      <m:oMath>
+        <m:r>
+          <m:t>μ</m:t>
+        </m:r>
+      </m:oMath>
+      <w:r>
+        <w:t xml:space="preserve">S/cm, placing the site in the 21st, 7th, and 2nd percentiles for water chemistry, respectively, among all sites. Similarly, CRAM and IPI scores were 94 and 1.06, placing the creek in the 98th and 85th percentiles for the region. As such, initial results suggest that neither chemistry nor physical stressors are impacting biological condition and a formal causal assessment at the site may be needed to identify additional stressors that may be impacting the aquatic life use.</w:t>
       </w:r>
     </w:p>
     <w:p>

</xml_diff>

<commit_message>
ref format for journal
</commit_message>
<xml_diff>
--- a/Beck_etal_SQI.docx
+++ b/Beck_etal_SQI.docx
@@ -323,21 +323,18 @@
         <w:t xml:space="preserve"> </w:t>
       </w:r>
       <w:r>
-        <w:t xml:space="preserve">(Maddock,</w:t>
-      </w:r>
-      <w:r>
-        <w:t xml:space="preserve"> </w:t>
+        <w:t xml:space="preserve">[</w:t>
       </w:r>
       <w:hyperlink w:anchor="ref-Maddock99">
         <w:r>
           <w:rPr>
             <w:rStyle w:val="Hyperlink"/>
           </w:rPr>
-          <w:t xml:space="preserve">1999</w:t>
+          <w:t xml:space="preserve">1</w:t>
         </w:r>
       </w:hyperlink>
       <w:r>
-        <w:t xml:space="preserve">)</w:t>
+        <w:t xml:space="preserve">]</w:t>
       </w:r>
       <w:r>
         <w:t xml:space="preserve">. Monitoring chemical integrity facilitates determination of whether toxic compounds are present, as well as whether minerals are sufficiently balanced to support aquatic life</w:t>
@@ -346,1081 +343,982 @@
         <w:t xml:space="preserve"> </w:t>
       </w:r>
       <w:r>
-        <w:t xml:space="preserve">(Maruya et al.,</w:t>
-      </w:r>
-      <w:r>
-        <w:t xml:space="preserve"> </w:t>
+        <w:t xml:space="preserve">[</w:t>
+      </w:r>
+      <w:hyperlink w:anchor="ref-Wang07">
+        <w:r>
+          <w:rPr>
+            <w:rStyle w:val="Hyperlink"/>
+          </w:rPr>
+          <w:t xml:space="preserve">2</w:t>
+        </w:r>
+      </w:hyperlink>
+      <w:r>
+        <w:t xml:space="preserve">,</w:t>
       </w:r>
       <w:hyperlink w:anchor="ref-Maruya16">
         <w:r>
           <w:rPr>
             <w:rStyle w:val="Hyperlink"/>
           </w:rPr>
-          <w:t xml:space="preserve">2016</w:t>
+          <w:t xml:space="preserve">3</w:t>
         </w:r>
       </w:hyperlink>
       <w:r>
-        <w:t xml:space="preserve">; Wang et al.,</w:t>
-      </w:r>
-      <w:r>
-        <w:t xml:space="preserve"> </w:t>
+        <w:t xml:space="preserve">]</w:t>
+      </w:r>
+      <w:r>
+        <w:t xml:space="preserve">. Monitoring biological integrity, which is closest to the actual assessment of stream health, facilitates determination of whether unmeasured physical or chemical parameters are impacting otherwise balanced ecosystems</w:t>
+      </w:r>
+      <w:r>
+        <w:t xml:space="preserve"> </w:t>
+      </w:r>
+      <w:r>
+        <w:t xml:space="preserve">[</w:t>
+      </w:r>
+      <w:hyperlink w:anchor="ref-Stoddard06">
+        <w:r>
+          <w:rPr>
+            <w:rStyle w:val="Hyperlink"/>
+          </w:rPr>
+          <w:t xml:space="preserve">4</w:t>
+        </w:r>
+      </w:hyperlink>
+      <w:r>
+        <w:t xml:space="preserve">,</w:t>
+      </w:r>
+      <w:hyperlink w:anchor="ref-Ode16">
+        <w:r>
+          <w:rPr>
+            <w:rStyle w:val="Hyperlink"/>
+          </w:rPr>
+          <w:t xml:space="preserve">5</w:t>
+        </w:r>
+      </w:hyperlink>
+      <w:r>
+        <w:t xml:space="preserve">]</w:t>
+      </w:r>
+      <w:r>
+        <w:t xml:space="preserve">, including any synergistic effects of measured and unmeasured parameters</w:t>
+      </w:r>
+      <w:r>
+        <w:t xml:space="preserve"> </w:t>
+      </w:r>
+      <w:r>
+        <w:t xml:space="preserve">[</w:t>
+      </w:r>
+      <w:hyperlink w:anchor="ref-Bowman06">
+        <w:r>
+          <w:rPr>
+            <w:rStyle w:val="Hyperlink"/>
+          </w:rPr>
+          <w:t xml:space="preserve">6</w:t>
+        </w:r>
+      </w:hyperlink>
+      <w:r>
+        <w:t xml:space="preserve">]</w:t>
+      </w:r>
+      <w:r>
+        <w:t xml:space="preserve">.</w:t>
+      </w:r>
+    </w:p>
+    <w:p>
+      <w:pPr>
+        <w:pStyle w:val="BodyText"/>
+      </w:pPr>
+      <w:r>
+        <w:t xml:space="preserve">Tremendous effort is expended to monitor all three types of stream integrity indicators. Despite varying spatial scales and complexities, all monitoring programs share the challenge of how to effectively communicate physical, chemical, and biological data in a scientifically rigorous, repeatable, and readily understandable way to non-scientists</w:t>
+      </w:r>
+      <w:r>
+        <w:t xml:space="preserve"> </w:t>
+      </w:r>
+      <w:r>
+        <w:t xml:space="preserve">[</w:t>
+      </w:r>
+      <w:hyperlink w:anchor="ref-NRC90">
+        <w:r>
+          <w:rPr>
+            <w:rStyle w:val="Hyperlink"/>
+          </w:rPr>
+          <w:t xml:space="preserve">7</w:t>
+        </w:r>
+      </w:hyperlink>
+      <w:r>
+        <w:t xml:space="preserve">]</w:t>
+      </w:r>
+      <w:r>
+        <w:t xml:space="preserve">. Because most environmental managers are not scientists, and similarly, scientists may not appreciate the applied context for technical products, the communication of ecological data for decision-making can be challenging. Furthermore, ecological data are rarely black and white, leading to many management decisions made in the</w:t>
+      </w:r>
+      <w:r>
+        <w:t xml:space="preserve"> </w:t>
+      </w:r>
+      <w:r>
+        <w:t xml:space="preserve">“</w:t>
+      </w:r>
+      <w:r>
+        <w:t xml:space="preserve">grey zone</w:t>
+      </w:r>
+      <w:r>
+        <w:t xml:space="preserve">”</w:t>
+      </w:r>
+      <w:r>
+        <w:t xml:space="preserve"> </w:t>
+      </w:r>
+      <w:r>
+        <w:t xml:space="preserve">[</w:t>
+      </w:r>
+      <w:hyperlink w:anchor="ref-Paulsen08">
+        <w:r>
+          <w:rPr>
+            <w:rStyle w:val="Hyperlink"/>
+          </w:rPr>
+          <w:t xml:space="preserve">8</w:t>
+        </w:r>
+      </w:hyperlink>
+      <w:r>
+        <w:t xml:space="preserve">]</w:t>
+      </w:r>
+      <w:r>
+        <w:t xml:space="preserve">. This is particularly true when physical, chemical, and biological indicators are not in complete agreement with one another.</w:t>
+      </w:r>
+    </w:p>
+    <w:p>
+      <w:pPr>
+        <w:pStyle w:val="BodyText"/>
+      </w:pPr>
+      <w:r>
+        <w:t xml:space="preserve">Multiple well-known tools exist for effectively assessing and evaluating different components of stream condition. Bioassessment tools include the Index of Biological Integrity (IBI;</w:t>
+      </w:r>
+      <w:r>
+        <w:t xml:space="preserve"> </w:t>
+      </w:r>
+      <w:r>
+        <w:t xml:space="preserve">[</w:t>
+      </w:r>
+      <w:hyperlink w:anchor="ref-Karr81">
+        <w:r>
+          <w:rPr>
+            <w:rStyle w:val="Hyperlink"/>
+          </w:rPr>
+          <w:t xml:space="preserve">9</w:t>
+        </w:r>
+      </w:hyperlink>
+      <w:r>
+        <w:t xml:space="preserve">]</w:t>
+      </w:r>
+      <w:r>
+        <w:t xml:space="preserve">), Observed to Expected ratios (O/E;</w:t>
+      </w:r>
+      <w:r>
+        <w:t xml:space="preserve"> </w:t>
+      </w:r>
+      <w:r>
+        <w:t xml:space="preserve">[</w:t>
+      </w:r>
+      <w:hyperlink w:anchor="ref-Hawkins00b">
+        <w:r>
+          <w:rPr>
+            <w:rStyle w:val="Hyperlink"/>
+          </w:rPr>
+          <w:t xml:space="preserve">10</w:t>
+        </w:r>
+      </w:hyperlink>
+      <w:r>
+        <w:t xml:space="preserve">]</w:t>
+      </w:r>
+      <w:r>
+        <w:t xml:space="preserve">), and hybrids of the IBI and O/E</w:t>
+      </w:r>
+      <w:r>
+        <w:t xml:space="preserve"> </w:t>
+      </w:r>
+      <w:r>
+        <w:t xml:space="preserve">[</w:t>
+      </w:r>
+      <w:hyperlink w:anchor="ref-Mazor16">
+        <w:r>
+          <w:rPr>
+            <w:rStyle w:val="Hyperlink"/>
+          </w:rPr>
+          <w:t xml:space="preserve">11</w:t>
+        </w:r>
+      </w:hyperlink>
+      <w:r>
+        <w:t xml:space="preserve">]</w:t>
+      </w:r>
+      <w:r>
+        <w:t xml:space="preserve">. Chemical assessment tools include the Canadian Council of Ministers of the Environment (CCME) Water Quality Index</w:t>
+      </w:r>
+      <w:r>
+        <w:t xml:space="preserve"> </w:t>
+      </w:r>
+      <w:r>
+        <w:t xml:space="preserve">[</w:t>
+      </w:r>
+      <w:hyperlink w:anchor="ref-CCME01">
+        <w:r>
+          <w:rPr>
+            <w:rStyle w:val="Hyperlink"/>
+          </w:rPr>
+          <w:t xml:space="preserve">12</w:t>
+        </w:r>
+      </w:hyperlink>
+      <w:r>
+        <w:t xml:space="preserve">,</w:t>
+      </w:r>
+      <w:hyperlink w:anchor="ref-Hurley12">
+        <w:r>
+          <w:rPr>
+            <w:rStyle w:val="Hyperlink"/>
+          </w:rPr>
+          <w:t xml:space="preserve">13</w:t>
+        </w:r>
+      </w:hyperlink>
+      <w:r>
+        <w:t xml:space="preserve">]</w:t>
+      </w:r>
+      <w:r>
+        <w:t xml:space="preserve">. Physical habitat assessment tools, which are less common, include the California Rapid Assessment Method</w:t>
+      </w:r>
+      <w:r>
+        <w:t xml:space="preserve"> </w:t>
+      </w:r>
+      <w:r>
+        <w:t xml:space="preserve">[</w:t>
+      </w:r>
+      <w:hyperlink w:anchor="ref-Collins07">
+        <w:r>
+          <w:rPr>
+            <w:rStyle w:val="Hyperlink"/>
+          </w:rPr>
+          <w:t xml:space="preserve">14</w:t>
+        </w:r>
+      </w:hyperlink>
+      <w:r>
+        <w:t xml:space="preserve">,</w:t>
+      </w:r>
+      <w:hyperlink w:anchor="ref-Solek11">
+        <w:r>
+          <w:rPr>
+            <w:rStyle w:val="Hyperlink"/>
+          </w:rPr>
+          <w:t xml:space="preserve">15</w:t>
+        </w:r>
+      </w:hyperlink>
+      <w:r>
+        <w:t xml:space="preserve">]</w:t>
+      </w:r>
+      <w:r>
+        <w:t xml:space="preserve"> </w:t>
+      </w:r>
+      <w:r>
+        <w:t xml:space="preserve">and the more recently developed Index of Physical Integrity</w:t>
+      </w:r>
+      <w:r>
+        <w:t xml:space="preserve"> </w:t>
+      </w:r>
+      <w:r>
+        <w:t xml:space="preserve">[</w:t>
+      </w:r>
+      <w:hyperlink w:anchor="ref-Rehn18">
+        <w:r>
+          <w:rPr>
+            <w:rStyle w:val="Hyperlink"/>
+          </w:rPr>
+          <w:t xml:space="preserve">16</w:t>
+        </w:r>
+      </w:hyperlink>
+      <w:r>
+        <w:t xml:space="preserve">]</w:t>
+      </w:r>
+      <w:r>
+        <w:t xml:space="preserve">. These established tools are typically used to separately address chemical, physical, and biological components of the United States CWA and under the Porter-Cologne Act in the state of California.</w:t>
+      </w:r>
+    </w:p>
+    <w:p>
+      <w:pPr>
+        <w:pStyle w:val="BodyText"/>
+      </w:pPr>
+      <w:r>
+        <w:t xml:space="preserve">An assessment tool that combines physical, chemical, and biological indicators into a single unified assessment is exceedingly rare</w:t>
+      </w:r>
+      <w:r>
+        <w:t xml:space="preserve"> </w:t>
+      </w:r>
+      <w:r>
+        <w:t xml:space="preserve">[</w:t>
+      </w:r>
+      <w:hyperlink w:anchor="ref-Bay12">
+        <w:r>
+          <w:rPr>
+            <w:rStyle w:val="Hyperlink"/>
+          </w:rPr>
+          <w:t xml:space="preserve">17</w:t>
+        </w:r>
+      </w:hyperlink>
+      <w:r>
+        <w:t xml:space="preserve">]</w:t>
+      </w:r>
+      <w:r>
+        <w:t xml:space="preserve">. Much more commonplace are instances where multiple indicators are individually simplified and presented as a group, leaving managers to decide which is most important</w:t>
+      </w:r>
+      <w:r>
+        <w:t xml:space="preserve"> </w:t>
+      </w:r>
+      <w:r>
+        <w:t xml:space="preserve">[</w:t>
+      </w:r>
+      <w:hyperlink w:anchor="ref-Paulsen08">
+        <w:r>
+          <w:rPr>
+            <w:rStyle w:val="Hyperlink"/>
+          </w:rPr>
+          <w:t xml:space="preserve">8</w:t>
+        </w:r>
+      </w:hyperlink>
+      <w:r>
+        <w:t xml:space="preserve">]</w:t>
+      </w:r>
+      <w:r>
+        <w:t xml:space="preserve">. However, a single unified assessment is preferable when communicating stream health to non-technical managers. A single scale provides straightforward context for comparing one site to another, for ranking sites for management actions, and for monitoring improvements at a site following implementation of management actions (or monitoring potential degradation where management actions are not implemented).</w:t>
+      </w:r>
+    </w:p>
+    <w:p>
+      <w:pPr>
+        <w:pStyle w:val="BodyText"/>
+      </w:pPr>
+      <w:r>
+        <w:t xml:space="preserve">While such a unified assessment tool is possible to develop for use in a single environmental setting, it has long been a challenge to design a technically robust tool that produces assessments that have similar meanings in different environmental settings, that provides clues as to which stressor(s) is/are impacting biological indicator(s), and that can be replicated elsewhere. The goal of this study was to develop a tool that meets all three criteria. Because biological indicators provide direct measures of aquatic life, while physical and chemical measures provide supporting information about the stressors that may affect aquatic life, this study sought to develop a method for combining the three indicators in a way that would preserve the types of information provided by each. This is fundamentally different than treating indicators as equivalent and simply</w:t>
+      </w:r>
+      <w:r>
+        <w:t xml:space="preserve"> </w:t>
+      </w:r>
+      <w:r>
+        <w:t xml:space="preserve">“</w:t>
+      </w:r>
+      <w:r>
+        <w:t xml:space="preserve">averaging</w:t>
+      </w:r>
+      <w:r>
+        <w:t xml:space="preserve">”</w:t>
+      </w:r>
+      <w:r>
+        <w:t xml:space="preserve"> </w:t>
+      </w:r>
+      <w:r>
+        <w:t xml:space="preserve">results to assess overall condition.</w:t>
+      </w:r>
+    </w:p>
+    <w:p>
+      <w:pPr>
+        <w:pStyle w:val="Heading1"/>
+      </w:pPr>
+      <w:bookmarkStart w:id="26" w:name="methods"/>
+      <w:r>
+        <w:t xml:space="preserve">Methods</w:t>
+      </w:r>
+      <w:bookmarkEnd w:id="26"/>
+    </w:p>
+    <w:p>
+      <w:pPr>
+        <w:pStyle w:val="Heading2"/>
+      </w:pPr>
+      <w:bookmarkStart w:id="27" w:name="general-approach"/>
+      <w:r>
+        <w:t xml:space="preserve">General Approach</w:t>
+      </w:r>
+      <w:bookmarkEnd w:id="27"/>
+    </w:p>
+    <w:p>
+      <w:pPr>
+        <w:pStyle w:val="FirstParagraph"/>
+      </w:pPr>
+      <w:r>
+        <w:t xml:space="preserve">The conceptual approach used in this study is based on a stressor-response relationship between biology and the stream environment (Figure</w:t>
+      </w:r>
+      <w:r>
+        <w:t xml:space="preserve"> </w:t>
+      </w:r>
+      <w:r>
+        <w:t xml:space="preserve">1</w:t>
+      </w:r>
+      <w:r>
+        <w:t xml:space="preserve">). Specifically, the underlying stressor-response relationships that define the final narrative categories for overall stream condition are based on empirical models that quantify an expected likelihood of chemical or physical stressors impacting the separate components of biological condition. Southern California wadeable streams were selected as the focus of this effort because of the extensive and varied levels of stress and biological impacts. Moreover, southern California is home to many environmental managers with a variety of backgrounds and experience in technical and policy issues.</w:t>
+      </w:r>
+    </w:p>
+    <w:p>
+      <w:pPr>
+        <w:pStyle w:val="BodyText"/>
+      </w:pPr>
+      <w:r>
+        <w:t xml:space="preserve">Biological response components were selected based on bioassessment indices developed for California wadeable streams (i.e., benthic macroinvertebrates, algae). Water chemistry stressors were selected that are strongly associated with biological condition in perennial streams (i.e., nutrients, conductivity). Physical habitat indices were selected that quantify flow, channel, and riparian condition observed at a site. Specific justification for the chosen stressors and their relationship to biology is described below. In short, the conceptual stressor-response model reflected by our choice of indicators is generally described as the habitat requirements for biological organisms and the alteration (i.e., response) in the structure and function of these communities along stressor gradients as habitat quality declines. These relationships establish the foundation of many bioassessment methods</w:t>
+      </w:r>
+      <w:r>
+        <w:t xml:space="preserve"> </w:t>
+      </w:r>
+      <w:r>
+        <w:t xml:space="preserve">[</w:t>
+      </w:r>
+      <w:hyperlink w:anchor="ref-Stoddard06">
+        <w:r>
+          <w:rPr>
+            <w:rStyle w:val="Hyperlink"/>
+          </w:rPr>
+          <w:t xml:space="preserve">4</w:t>
+        </w:r>
+      </w:hyperlink>
+      <w:r>
+        <w:t xml:space="preserve">,</w:t>
+      </w:r>
+      <w:hyperlink w:anchor="ref-Karr81">
+        <w:r>
+          <w:rPr>
+            <w:rStyle w:val="Hyperlink"/>
+          </w:rPr>
+          <w:t xml:space="preserve">9</w:t>
+        </w:r>
+      </w:hyperlink>
+      <w:r>
+        <w:t xml:space="preserve">,</w:t>
+      </w:r>
+      <w:hyperlink w:anchor="ref-Karr99">
+        <w:r>
+          <w:rPr>
+            <w:rStyle w:val="Hyperlink"/>
+          </w:rPr>
+          <w:t xml:space="preserve">18</w:t>
+        </w:r>
+      </w:hyperlink>
+      <w:r>
+        <w:t xml:space="preserve">]</w:t>
+      </w:r>
+      <w:r>
+        <w:t xml:space="preserve"> </w:t>
+      </w:r>
+      <w:r>
+        <w:t xml:space="preserve">and our stressor-response model reflects these principles.</w:t>
+      </w:r>
+    </w:p>
+    <w:p>
+      <w:pPr>
+        <w:pStyle w:val="BodyText"/>
+      </w:pPr>
+      <w:r>
+        <w:t xml:space="preserve">The four narrative assessment categories were defined in a way that would align with management processes. The SQI web-based application was designed in a way that would give users easy access to descriptions of the biological, chemical, and physical components that underlie the unified assessment, depending on the desired level of information within the stressor-response paradigm.</w:t>
+      </w:r>
+    </w:p>
+    <w:p>
+      <w:pPr>
+        <w:pStyle w:val="Heading2"/>
+      </w:pPr>
+      <w:bookmarkStart w:id="28" w:name="Xd71738c2a8536eb28edbc0077a20add097195e3"/>
+      <w:r>
+        <w:t xml:space="preserve">Biological response components of the SQI</w:t>
+      </w:r>
+      <w:bookmarkEnd w:id="28"/>
+    </w:p>
+    <w:p>
+      <w:pPr>
+        <w:pStyle w:val="Heading3"/>
+      </w:pPr>
+      <w:bookmarkStart w:id="29" w:name="characterizing-biological-condition"/>
+      <w:r>
+        <w:t xml:space="preserve">Characterizing biological condition</w:t>
+      </w:r>
+      <w:bookmarkEnd w:id="29"/>
+    </w:p>
+    <w:p>
+      <w:pPr>
+        <w:pStyle w:val="FirstParagraph"/>
+      </w:pPr>
+      <w:r>
+        <w:t xml:space="preserve">To characterize biological condition, a pair of quantitative bioassessment indices – for benthic macroinvertebrates (BMI) and algal communities, respectively – were used that have been developed for California streams</w:t>
+      </w:r>
+      <w:r>
+        <w:t xml:space="preserve"> </w:t>
+      </w:r>
+      <w:r>
+        <w:t xml:space="preserve">[</w:t>
+      </w:r>
+      <w:hyperlink w:anchor="ref-Mazor16">
+        <w:r>
+          <w:rPr>
+            <w:rStyle w:val="Hyperlink"/>
+          </w:rPr>
+          <w:t xml:space="preserve">11</w:t>
+        </w:r>
+      </w:hyperlink>
+      <w:r>
+        <w:t xml:space="preserve">,</w:t>
+      </w:r>
+      <w:hyperlink w:anchor="ref-Therouxip">
+        <w:r>
+          <w:rPr>
+            <w:rStyle w:val="Hyperlink"/>
+          </w:rPr>
+          <w:t xml:space="preserve">19</w:t>
+        </w:r>
+      </w:hyperlink>
+      <w:r>
+        <w:t xml:space="preserve">]</w:t>
+      </w:r>
+      <w:r>
+        <w:t xml:space="preserve">; the indices were treated as complementary assessment tools in the SQI.</w:t>
+      </w:r>
+    </w:p>
+    <w:p>
+      <w:pPr>
+        <w:pStyle w:val="BodyText"/>
+      </w:pPr>
+      <w:r>
+        <w:t xml:space="preserve">The California Stream Condition Index (CSCI,</w:t>
+      </w:r>
+      <w:r>
+        <w:t xml:space="preserve"> </w:t>
+      </w:r>
+      <w:r>
+        <w:t xml:space="preserve">[</w:t>
+      </w:r>
+      <w:hyperlink w:anchor="ref-Mazor16">
+        <w:r>
+          <w:rPr>
+            <w:rStyle w:val="Hyperlink"/>
+          </w:rPr>
+          <w:t xml:space="preserve">11</w:t>
+        </w:r>
+      </w:hyperlink>
+      <w:r>
+        <w:t xml:space="preserve">]</w:t>
+      </w:r>
+      <w:r>
+        <w:t xml:space="preserve">) is a predictive index that compares observed benthic macroinvertebrate taxa and metrics at a site to those expected under least disturbed reference conditions (sensu</w:t>
+      </w:r>
+      <w:r>
+        <w:t xml:space="preserve"> </w:t>
+      </w:r>
+      <w:r>
+        <w:t xml:space="preserve">[</w:t>
+      </w:r>
+      <w:hyperlink w:anchor="ref-Stoddard06">
+        <w:r>
+          <w:rPr>
+            <w:rStyle w:val="Hyperlink"/>
+          </w:rPr>
+          <w:t xml:space="preserve">4</w:t>
+        </w:r>
+      </w:hyperlink>
+      <w:r>
+        <w:t xml:space="preserve">]</w:t>
+      </w:r>
+      <w:r>
+        <w:t xml:space="preserve">). Expected values at a site are based on models that estimate the likely macroinvertebrate community relative to factors that naturally influence biology</w:t>
+      </w:r>
+      <w:r>
+        <w:t xml:space="preserve"> </w:t>
+      </w:r>
+      <w:r>
+        <w:t xml:space="preserve">[</w:t>
+      </w:r>
+      <w:hyperlink w:anchor="ref-Moss87">
+        <w:r>
+          <w:rPr>
+            <w:rStyle w:val="Hyperlink"/>
+          </w:rPr>
+          <w:t xml:space="preserve">20</w:t>
+        </w:r>
+      </w:hyperlink>
+      <w:r>
+        <w:t xml:space="preserve">,</w:t>
+      </w:r>
+      <w:hyperlink w:anchor="ref-Cao07">
+        <w:r>
+          <w:rPr>
+            <w:rStyle w:val="Hyperlink"/>
+          </w:rPr>
+          <w:t xml:space="preserve">21</w:t>
+        </w:r>
+      </w:hyperlink>
+      <w:r>
+        <w:t xml:space="preserve">]</w:t>
+      </w:r>
+      <w:r>
+        <w:t xml:space="preserve">.</w:t>
+      </w:r>
+    </w:p>
+    <w:p>
+      <w:pPr>
+        <w:pStyle w:val="BodyText"/>
+      </w:pPr>
+      <w:r>
+        <w:t xml:space="preserve">The Algal Stream Condition Index (ASCI,</w:t>
+      </w:r>
+      <w:r>
+        <w:t xml:space="preserve"> </w:t>
+      </w:r>
+      <w:r>
+        <w:t xml:space="preserve">[</w:t>
+      </w:r>
+      <w:hyperlink w:anchor="ref-Therouxip">
+        <w:r>
+          <w:rPr>
+            <w:rStyle w:val="Hyperlink"/>
+          </w:rPr>
+          <w:t xml:space="preserve">19</w:t>
+        </w:r>
+      </w:hyperlink>
+      <w:r>
+        <w:t xml:space="preserve">]</w:t>
+      </w:r>
+      <w:r>
+        <w:t xml:space="preserve">) was similarly developed as a response endpoint for lower trophic levels; the ASCI is a non-predictive multi-metric index (i.e., it uses a uniform, statewide reference expectation) that incorporates both diatoms and soft-bodied algae. Scores for both the CSCI and ASCI can range from 0 to ~ 1.4, with a score of 1 at sites in reference condition and lower values indicating biological degradation. Both communities are used as standard assessment measures for perennial wadeable streams in California.</w:t>
+      </w:r>
+    </w:p>
+    <w:p>
+      <w:pPr>
+        <w:pStyle w:val="BodyText"/>
+      </w:pPr>
+      <w:r>
+        <w:t xml:space="preserve">Index scores were compared to the distribution of scores at reference sites statewide to identify biological condition classes that described the likelihood of biological alteration. For both the CSCI and ASCI, the 1st, 10th, and 30th percentiles of scores at reference sites were used to categorize sites as very likely to have altered biological condition (scores less than the 1st percentile), likely altered (scores between the 1st and 10th percentile), possibly altered (scores between the 10th and 30th percentiles), and likely intact (scores greater than the 30th percentile) (Table</w:t>
+      </w:r>
+      <w:r>
+        <w:t xml:space="preserve"> </w:t>
+      </w:r>
+      <w:r>
+        <w:t xml:space="preserve">1</w:t>
+      </w:r>
+      <w:r>
+        <w:t xml:space="preserve">). This produced four classes for each index, such that each site had two categories describing separate measures of the likelihood of biological alteration in the benthic macroinvertebrate and algal communities. Both response endpoints were jointly considered in the calculation of the SQI for evaluating overall biological condition, described below. Analysis of multiple assemblages provides a more comprehensive assessment of biological condition that can confirm overall stream health, and may also provide additional diagnostic information about stressors (as different communities may respond to different characteristics of stream habitat).</w:t>
+      </w:r>
+    </w:p>
+    <w:p>
+      <w:pPr>
+        <w:pStyle w:val="Heading3"/>
+      </w:pPr>
+      <w:bookmarkStart w:id="30" w:name="X2e8a059881a1a74830506931182fa1e8b7fab11"/>
+      <w:r>
+        <w:t xml:space="preserve">Integrating multiple measures of biological condition</w:t>
+      </w:r>
+      <w:bookmarkEnd w:id="30"/>
+    </w:p>
+    <w:p>
+      <w:pPr>
+        <w:pStyle w:val="FirstParagraph"/>
+      </w:pPr>
+      <w:r>
+        <w:t xml:space="preserve">The assigned biological condition categories for each index were combined using a ranking system to create a single numeric value that represented an overall condition reflected by both biological indices. A technical advisory committee with representatives from local management institutions provided guidance on assigning these values in accordance with two principles. First, the two indices should be independently applicable, so that a measure of good health in one index cannot negate measures of poor health in the other. Second, the numeric values should be sensitive to differences between sites in marginal or extreme conditions. For example, the numeric value for a sample where both indices suggest likely intact biological communities will be higher than for a sample where one index suggests likely intact and the other suggests possibly altered. This sensitivity improves detection of small changes in condition. The final numeric values ranged from -6 to +5 (Table</w:t>
+      </w:r>
+      <w:r>
+        <w:t xml:space="preserve"> </w:t>
+      </w:r>
+      <w:r>
+        <w:t xml:space="preserve">1</w:t>
+      </w:r>
+      <w:r>
+        <w:t xml:space="preserve">). All negative values suggest impacted conditions.</w:t>
+      </w:r>
+    </w:p>
+    <w:p>
+      <w:pPr>
+        <w:pStyle w:val="Heading2"/>
+      </w:pPr>
+      <w:bookmarkStart w:id="31" w:name="stressor-components"/>
+      <w:r>
+        <w:t xml:space="preserve">Stressor components</w:t>
+      </w:r>
+      <w:bookmarkEnd w:id="31"/>
+    </w:p>
+    <w:p>
+      <w:pPr>
+        <w:pStyle w:val="Heading3"/>
+      </w:pPr>
+      <w:bookmarkStart w:id="32" w:name="characterizing-stress"/>
+      <w:r>
+        <w:t xml:space="preserve">Characterizing stress</w:t>
+      </w:r>
+      <w:bookmarkEnd w:id="32"/>
+    </w:p>
+    <w:p>
+      <w:pPr>
+        <w:pStyle w:val="FirstParagraph"/>
+      </w:pPr>
+      <w:r>
+        <w:t xml:space="preserve">Water chemistry and physical habitat measurements, which were used to describe stressors associated with low CSCI and ASCI scores</w:t>
+      </w:r>
+      <w:r>
+        <w:t xml:space="preserve"> </w:t>
+      </w:r>
+      <w:r>
+        <w:t xml:space="preserve">[</w:t>
+      </w:r>
+      <w:hyperlink w:anchor="ref-Therouxip">
+        <w:r>
+          <w:rPr>
+            <w:rStyle w:val="Hyperlink"/>
+          </w:rPr>
+          <w:t xml:space="preserve">19</w:t>
+        </w:r>
+      </w:hyperlink>
+      <w:r>
+        <w:t xml:space="preserve">,</w:t>
+      </w:r>
+      <w:hyperlink w:anchor="ref-Mazor15">
+        <w:r>
+          <w:rPr>
+            <w:rStyle w:val="Hyperlink"/>
+          </w:rPr>
+          <w:t xml:space="preserve">22</w:t>
+        </w:r>
+      </w:hyperlink>
+      <w:r>
+        <w:t xml:space="preserve">]</w:t>
+      </w:r>
+      <w:r>
+        <w:t xml:space="preserve">, are strongly linked to the structure and function of both invertebrate and algal assemblages</w:t>
+      </w:r>
+      <w:r>
+        <w:t xml:space="preserve"> </w:t>
+      </w:r>
+      <w:r>
+        <w:t xml:space="preserve">[</w:t>
       </w:r>
       <w:hyperlink w:anchor="ref-Wang07">
         <w:r>
           <w:rPr>
             <w:rStyle w:val="Hyperlink"/>
           </w:rPr>
-          <w:t xml:space="preserve">2007</w:t>
+          <w:t xml:space="preserve">2</w:t>
         </w:r>
       </w:hyperlink>
       <w:r>
-        <w:t xml:space="preserve">)</w:t>
-      </w:r>
-      <w:r>
-        <w:t xml:space="preserve">. Monitoring biological integrity, which is closest to the actual assessment of stream health, facilitates determination of whether unmeasured physical or chemical parameters are impacting otherwise balanced ecosystems</w:t>
-      </w:r>
-      <w:r>
-        <w:t xml:space="preserve"> </w:t>
-      </w:r>
-      <w:r>
-        <w:t xml:space="preserve">(Ode et al.,</w:t>
-      </w:r>
-      <w:r>
-        <w:t xml:space="preserve"> </w:t>
-      </w:r>
-      <w:hyperlink w:anchor="ref-Ode16">
+        <w:t xml:space="preserve">,</w:t>
+      </w:r>
+      <w:hyperlink w:anchor="ref-Richards97">
         <w:r>
           <w:rPr>
             <w:rStyle w:val="Hyperlink"/>
           </w:rPr>
-          <w:t xml:space="preserve">2016</w:t>
+          <w:t xml:space="preserve">23</w:t>
         </w:r>
       </w:hyperlink>
       <w:r>
-        <w:t xml:space="preserve">; Stoddard et al.,</w:t>
-      </w:r>
-      <w:r>
-        <w:t xml:space="preserve"> </w:t>
-      </w:r>
-      <w:hyperlink w:anchor="ref-Stoddard06">
+        <w:t xml:space="preserve">,</w:t>
+      </w:r>
+      <w:hyperlink w:anchor="ref-Pan02">
         <w:r>
           <w:rPr>
             <w:rStyle w:val="Hyperlink"/>
           </w:rPr>
-          <w:t xml:space="preserve">2006</w:t>
+          <w:t xml:space="preserve">24</w:t>
         </w:r>
       </w:hyperlink>
       <w:r>
-        <w:t xml:space="preserve">)</w:t>
-      </w:r>
-      <w:r>
-        <w:t xml:space="preserve">, including any synergistic effects of measured and unmeasured parameters</w:t>
-      </w:r>
-      <w:r>
-        <w:t xml:space="preserve"> </w:t>
-      </w:r>
-      <w:r>
-        <w:t xml:space="preserve">(Bowman et al.,</w:t>
-      </w:r>
-      <w:r>
-        <w:t xml:space="preserve"> </w:t>
-      </w:r>
-      <w:hyperlink w:anchor="ref-Bowman06">
+        <w:t xml:space="preserve">]</w:t>
+      </w:r>
+      <w:r>
+        <w:t xml:space="preserve">. Depending on the context, physical habitat can be considered a response metric of stream health. However, physical habitat herein is considered a stressor that can affect biological condition at different taxonomic levels within the stressor-response model. We also acknowledge that relationships between stressors and biological condition are complex and our simple models linking the two provide only a simple description in the context of more nuanced relationships. The modelled associations provide the basis for communicating results as a screening tool and are not replacements for more comprehensive causal assessments.</w:t>
+      </w:r>
+    </w:p>
+    <w:p>
+      <w:pPr>
+        <w:pStyle w:val="BodyText"/>
+      </w:pPr>
+      <w:r>
+        <w:t xml:space="preserve">The water chemistry indicators consisted of nutrients - specifically, total nitrogen (mg/L) and total phosphorus (mg/L) - and specific conductivity (</w:t>
+      </w:r>
+      <m:oMath>
+        <m:r>
+          <m:t>μ</m:t>
+        </m:r>
+      </m:oMath>
+      <w:r>
+        <w:t xml:space="preserve">S/cm). Nitrogen, phosphorus, and conductivity are widely measured in many regional and statewide monitoring programs. These variables are commonly associated with development gradients present in the study region (e.g., urbanization,</w:t>
+      </w:r>
+      <w:r>
+        <w:t xml:space="preserve"> </w:t>
+      </w:r>
+      <w:r>
+        <w:t xml:space="preserve">[</w:t>
+      </w:r>
+      <w:hyperlink w:anchor="ref-Dodds02">
         <w:r>
           <w:rPr>
             <w:rStyle w:val="Hyperlink"/>
           </w:rPr>
-          <w:t xml:space="preserve">2006</w:t>
+          <w:t xml:space="preserve">25</w:t>
         </w:r>
       </w:hyperlink>
       <w:r>
-        <w:t xml:space="preserve">)</w:t>
-      </w:r>
-      <w:r>
-        <w:t xml:space="preserve">.</w:t>
-      </w:r>
-    </w:p>
-    <w:p>
-      <w:pPr>
-        <w:pStyle w:val="BodyText"/>
-      </w:pPr>
-      <w:r>
-        <w:t xml:space="preserve">Tremendous effort is expended to monitor all three types of stream integrity indicators. Despite varying spatial scales and complexities, all monitoring programs share the challenge of how to effectively communicate physical, chemical, and biological data in a scientifically rigorous, repeatable, and readily understandable way to non-scientists</w:t>
-      </w:r>
-      <w:r>
-        <w:t xml:space="preserve"> </w:t>
-      </w:r>
-      <w:r>
-        <w:t xml:space="preserve">(National Research Council,</w:t>
-      </w:r>
-      <w:r>
-        <w:t xml:space="preserve"> </w:t>
-      </w:r>
-      <w:hyperlink w:anchor="ref-NRC90">
+        <w:t xml:space="preserve">]</w:t>
+      </w:r>
+      <w:r>
+        <w:t xml:space="preserve">,</w:t>
+      </w:r>
+      <w:r>
+        <w:t xml:space="preserve"> </w:t>
+      </w:r>
+      <w:r>
+        <w:t xml:space="preserve">[</w:t>
+      </w:r>
+      <w:hyperlink w:anchor="ref-Walsh05">
         <w:r>
           <w:rPr>
             <w:rStyle w:val="Hyperlink"/>
           </w:rPr>
-          <w:t xml:space="preserve">1990</w:t>
+          <w:t xml:space="preserve">26</w:t>
         </w:r>
       </w:hyperlink>
       <w:r>
-        <w:t xml:space="preserve">)</w:t>
-      </w:r>
-      <w:r>
-        <w:t xml:space="preserve">. Because most environmental managers are not scientists, and similarly, scientists may not appreciate the applied context for technical products, the communication of ecological data for decision-making can be challenging. Furthermore, ecological data are rarely black and white, leading to many management decisions made in the</w:t>
-      </w:r>
-      <w:r>
-        <w:t xml:space="preserve"> </w:t>
-      </w:r>
-      <w:r>
-        <w:t xml:space="preserve">“</w:t>
-      </w:r>
-      <w:r>
-        <w:t xml:space="preserve">grey zone</w:t>
-      </w:r>
-      <w:r>
-        <w:t xml:space="preserve">”</w:t>
-      </w:r>
-      <w:r>
-        <w:t xml:space="preserve"> </w:t>
-      </w:r>
-      <w:r>
-        <w:t xml:space="preserve">(Paulsen et al.,</w:t>
-      </w:r>
-      <w:r>
-        <w:t xml:space="preserve"> </w:t>
-      </w:r>
-      <w:hyperlink w:anchor="ref-Paulsen08">
+        <w:t xml:space="preserve">]</w:t>
+      </w:r>
+      <w:r>
+        <w:t xml:space="preserve">). Additionally, these variables can act as surrogates for unmeasured or alternative water quality pollutants at a site related to eutrophication</w:t>
+      </w:r>
+      <w:r>
+        <w:t xml:space="preserve"> </w:t>
+      </w:r>
+      <w:r>
+        <w:t xml:space="preserve">[</w:t>
+      </w:r>
+      <w:hyperlink w:anchor="ref-Dodds16">
         <w:r>
           <w:rPr>
             <w:rStyle w:val="Hyperlink"/>
           </w:rPr>
-          <w:t xml:space="preserve">2008</w:t>
+          <w:t xml:space="preserve">27</w:t>
         </w:r>
       </w:hyperlink>
       <w:r>
-        <w:t xml:space="preserve">)</w:t>
-      </w:r>
-      <w:r>
-        <w:t xml:space="preserve">. This is particularly true when physical, chemical, and biological indicators are not in complete agreement with one another.</w:t>
-      </w:r>
-    </w:p>
-    <w:p>
-      <w:pPr>
-        <w:pStyle w:val="BodyText"/>
-      </w:pPr>
-      <w:r>
-        <w:t xml:space="preserve">Multiple well-known tools exist for effectively assessing and evaluating different components of stream condition. Bioassessment tools include the Index of Biological Integrity (IBI;</w:t>
-      </w:r>
-      <w:r>
-        <w:t xml:space="preserve"> </w:t>
-      </w:r>
-      <w:r>
-        <w:t xml:space="preserve">Karr (</w:t>
-      </w:r>
-      <w:hyperlink w:anchor="ref-Karr81">
+        <w:t xml:space="preserve">]</w:t>
+      </w:r>
+      <w:r>
+        <w:t xml:space="preserve">. Although other contaminants that can affect aquatic organisms are sometimes measured (e.g., metals, pesticides, pharmaceuticals), observations can be sparsely distributed in the study region</w:t>
+      </w:r>
+      <w:r>
+        <w:t xml:space="preserve"> </w:t>
+      </w:r>
+      <w:r>
+        <w:t xml:space="preserve">[</w:t>
+      </w:r>
+      <w:hyperlink w:anchor="ref-Mazor15">
         <w:r>
           <w:rPr>
             <w:rStyle w:val="Hyperlink"/>
           </w:rPr>
-          <w:t xml:space="preserve">1981</w:t>
+          <w:t xml:space="preserve">22</w:t>
         </w:r>
       </w:hyperlink>
       <w:r>
-        <w:t xml:space="preserve">)</w:t>
-      </w:r>
-      <w:r>
-        <w:t xml:space="preserve">), Observed to Expected ratios (O/E;</w:t>
-      </w:r>
-      <w:r>
-        <w:t xml:space="preserve"> </w:t>
-      </w:r>
-      <w:r>
-        <w:t xml:space="preserve">Hawkins et al. (</w:t>
+        <w:t xml:space="preserve">]</w:t>
+      </w:r>
+      <w:r>
+        <w:t xml:space="preserve">. Eutrophication is a more ubiquitous issue in the study region, although we acknowledge that other stressors not captured by the SQI may affect biological condition.</w:t>
+      </w:r>
+    </w:p>
+    <w:p>
+      <w:pPr>
+        <w:pStyle w:val="BodyText"/>
+      </w:pPr>
+      <w:r>
+        <w:t xml:space="preserve">Physical habitat conditions at a site were quantified using two indices of habitat condition developed for California water bodies: the Index of Physical-Habitat Integrity (IPI;</w:t>
+      </w:r>
+      <w:r>
+        <w:t xml:space="preserve"> </w:t>
+      </w:r>
+      <w:r>
+        <w:t xml:space="preserve">[</w:t>
+      </w:r>
+      <w:hyperlink w:anchor="ref-Rehn18">
+        <w:r>
+          <w:rPr>
+            <w:rStyle w:val="Hyperlink"/>
+          </w:rPr>
+          <w:t xml:space="preserve">16</w:t>
+        </w:r>
+      </w:hyperlink>
+      <w:r>
+        <w:t xml:space="preserve">]</w:t>
+      </w:r>
+      <w:r>
+        <w:t xml:space="preserve">) and the California Rapid Assessment Method (CRAM) for riverine wetlands</w:t>
+      </w:r>
+      <w:r>
+        <w:t xml:space="preserve"> </w:t>
+      </w:r>
+      <w:r>
+        <w:t xml:space="preserve">[</w:t>
+      </w:r>
+      <w:hyperlink w:anchor="ref-Collins07">
+        <w:r>
+          <w:rPr>
+            <w:rStyle w:val="Hyperlink"/>
+          </w:rPr>
+          <w:t xml:space="preserve">14</w:t>
+        </w:r>
+      </w:hyperlink>
+      <w:r>
+        <w:t xml:space="preserve">,</w:t>
+      </w:r>
+      <w:hyperlink w:anchor="ref-Solek11">
+        <w:r>
+          <w:rPr>
+            <w:rStyle w:val="Hyperlink"/>
+          </w:rPr>
+          <w:t xml:space="preserve">15</w:t>
+        </w:r>
+      </w:hyperlink>
+      <w:r>
+        <w:t xml:space="preserve">]</w:t>
+      </w:r>
+      <w:r>
+        <w:t xml:space="preserve">. Although IPI and CRAM scores can be correlated, the individual metrics that establish each index provide unique information about speciic components of the physical habitat. Moreover, IPI scores specifically describe instream condition, whereas CRAM scores describe riparian condition.</w:t>
+      </w:r>
+    </w:p>
+    <w:p>
+      <w:pPr>
+        <w:pStyle w:val="BodyText"/>
+      </w:pPr>
+      <w:r>
+        <w:t xml:space="preserve">The IPI is an O/E index</w:t>
+      </w:r>
+      <w:r>
+        <w:t xml:space="preserve"> </w:t>
+      </w:r>
+      <w:r>
+        <w:t xml:space="preserve">[</w:t>
       </w:r>
       <w:hyperlink w:anchor="ref-Hawkins00b">
         <w:r>
           <w:rPr>
             <w:rStyle w:val="Hyperlink"/>
           </w:rPr>
-          <w:t xml:space="preserve">2000</w:t>
+          <w:t xml:space="preserve">10</w:t>
         </w:r>
       </w:hyperlink>
       <w:r>
-        <w:t xml:space="preserve">)</w:t>
-      </w:r>
-      <w:r>
-        <w:t xml:space="preserve">), and hybrids of the IBI and O/E</w:t>
-      </w:r>
-      <w:r>
-        <w:t xml:space="preserve"> </w:t>
-      </w:r>
-      <w:r>
-        <w:t xml:space="preserve">(Mazor et al.,</w:t>
-      </w:r>
-      <w:r>
-        <w:t xml:space="preserve"> </w:t>
-      </w:r>
-      <w:hyperlink w:anchor="ref-Mazor16">
-        <w:r>
-          <w:rPr>
-            <w:rStyle w:val="Hyperlink"/>
-          </w:rPr>
-          <w:t xml:space="preserve">2016</w:t>
-        </w:r>
-      </w:hyperlink>
-      <w:r>
-        <w:t xml:space="preserve">)</w:t>
-      </w:r>
-      <w:r>
-        <w:t xml:space="preserve">. Chemical assessment tools include the Canadian Council of Ministers of the Environment (CCME) Water Quality Index</w:t>
-      </w:r>
-      <w:r>
-        <w:t xml:space="preserve"> </w:t>
-      </w:r>
-      <w:r>
-        <w:t xml:space="preserve">(CCME (Canadian Council of Ministers of the Environment),</w:t>
-      </w:r>
-      <w:r>
-        <w:t xml:space="preserve"> </w:t>
-      </w:r>
-      <w:hyperlink w:anchor="ref-CCME01">
-        <w:r>
-          <w:rPr>
-            <w:rStyle w:val="Hyperlink"/>
-          </w:rPr>
-          <w:t xml:space="preserve">2001</w:t>
-        </w:r>
-      </w:hyperlink>
-      <w:r>
-        <w:t xml:space="preserve">; Hurley et al.,</w:t>
-      </w:r>
-      <w:r>
-        <w:t xml:space="preserve"> </w:t>
-      </w:r>
-      <w:hyperlink w:anchor="ref-Hurley12">
-        <w:r>
-          <w:rPr>
-            <w:rStyle w:val="Hyperlink"/>
-          </w:rPr>
-          <w:t xml:space="preserve">2012</w:t>
-        </w:r>
-      </w:hyperlink>
-      <w:r>
-        <w:t xml:space="preserve">)</w:t>
-      </w:r>
-      <w:r>
-        <w:t xml:space="preserve">. Physical habitat assessment tools, which are less common, include the California Rapid Assessment Method</w:t>
-      </w:r>
-      <w:r>
-        <w:t xml:space="preserve"> </w:t>
-      </w:r>
-      <w:r>
-        <w:t xml:space="preserve">(Collins et al.,</w:t>
-      </w:r>
-      <w:r>
-        <w:t xml:space="preserve"> </w:t>
-      </w:r>
-      <w:hyperlink w:anchor="ref-Collins07">
-        <w:r>
-          <w:rPr>
-            <w:rStyle w:val="Hyperlink"/>
-          </w:rPr>
-          <w:t xml:space="preserve">2007</w:t>
-        </w:r>
-      </w:hyperlink>
-      <w:r>
-        <w:t xml:space="preserve">; Solek et al.,</w:t>
-      </w:r>
-      <w:r>
-        <w:t xml:space="preserve"> </w:t>
-      </w:r>
-      <w:hyperlink w:anchor="ref-Solek11">
-        <w:r>
-          <w:rPr>
-            <w:rStyle w:val="Hyperlink"/>
-          </w:rPr>
-          <w:t xml:space="preserve">2011</w:t>
-        </w:r>
-      </w:hyperlink>
-      <w:r>
-        <w:t xml:space="preserve">)</w:t>
-      </w:r>
-      <w:r>
-        <w:t xml:space="preserve"> </w:t>
-      </w:r>
-      <w:r>
-        <w:t xml:space="preserve">and the more recently developed Index of Physical Integrity</w:t>
-      </w:r>
-      <w:r>
-        <w:t xml:space="preserve"> </w:t>
-      </w:r>
-      <w:r>
-        <w:t xml:space="preserve">(Rehn et al.,</w:t>
-      </w:r>
-      <w:r>
-        <w:t xml:space="preserve"> </w:t>
+        <w:t xml:space="preserve">]</w:t>
+      </w:r>
+      <w:r>
+        <w:t xml:space="preserve"> </w:t>
+      </w:r>
+      <w:r>
+        <w:t xml:space="preserve">based on physical habitat metrics (PHAB,</w:t>
+      </w:r>
+      <w:r>
+        <w:t xml:space="preserve"> </w:t>
+      </w:r>
+      <w:r>
+        <w:t xml:space="preserve">[</w:t>
       </w:r>
       <w:hyperlink w:anchor="ref-Rehn18">
         <w:r>
           <w:rPr>
             <w:rStyle w:val="Hyperlink"/>
           </w:rPr>
-          <w:t xml:space="preserve">2018</w:t>
+          <w:t xml:space="preserve">16</w:t>
         </w:r>
       </w:hyperlink>
       <w:r>
-        <w:t xml:space="preserve">)</w:t>
-      </w:r>
-      <w:r>
-        <w:t xml:space="preserve">. These established tools are typically used to separately address chemical, physical, and biological components of the United States CWA and under the Porter-Cologne Act in the state of California.</w:t>
-      </w:r>
-    </w:p>
-    <w:p>
-      <w:pPr>
-        <w:pStyle w:val="BodyText"/>
-      </w:pPr>
-      <w:r>
-        <w:t xml:space="preserve">An assessment tool that combines physical, chemical, and biological indicators into a single unified assessment is exceedingly rare</w:t>
-      </w:r>
-      <w:r>
-        <w:t xml:space="preserve"> </w:t>
-      </w:r>
-      <w:r>
-        <w:t xml:space="preserve">(Bay and Weisberg,</w:t>
-      </w:r>
-      <w:r>
-        <w:t xml:space="preserve"> </w:t>
-      </w:r>
-      <w:hyperlink w:anchor="ref-Bay12">
-        <w:r>
-          <w:rPr>
-            <w:rStyle w:val="Hyperlink"/>
-          </w:rPr>
-          <w:t xml:space="preserve">2012</w:t>
-        </w:r>
-      </w:hyperlink>
-      <w:r>
-        <w:t xml:space="preserve">)</w:t>
-      </w:r>
-      <w:r>
-        <w:t xml:space="preserve">. Much more commonplace are instances where multiple indicators are individually simplified and presented as a group, leaving managers to decide which is most important</w:t>
-      </w:r>
-      <w:r>
-        <w:t xml:space="preserve"> </w:t>
-      </w:r>
-      <w:r>
-        <w:t xml:space="preserve">(Paulsen et al.,</w:t>
-      </w:r>
-      <w:r>
-        <w:t xml:space="preserve"> </w:t>
-      </w:r>
-      <w:hyperlink w:anchor="ref-Paulsen08">
-        <w:r>
-          <w:rPr>
-            <w:rStyle w:val="Hyperlink"/>
-          </w:rPr>
-          <w:t xml:space="preserve">2008</w:t>
-        </w:r>
-      </w:hyperlink>
-      <w:r>
-        <w:t xml:space="preserve">)</w:t>
-      </w:r>
-      <w:r>
-        <w:t xml:space="preserve">. However, a single unified assessment is preferable when communicating stream health to non-technical managers. A single scale provides straightforward context for comparing one site to another, for ranking sites for management actions, and for monitoring improvements at a site following implementation of management actions (or monitoring potential degradation where management actions are not implemented).</w:t>
-      </w:r>
-    </w:p>
-    <w:p>
-      <w:pPr>
-        <w:pStyle w:val="BodyText"/>
-      </w:pPr>
-      <w:r>
-        <w:t xml:space="preserve">While such a unified assessment tool is possible to develop for use in a single environmental setting, it has long been a challenge to design a technically robust tool that produces assessments that have similar meanings in different environmental settings, that provides clues as to which stressor(s) is/are impacting biological indicator(s), and that can be replicated elsewhere. The goal of this study was to develop a tool that meets all three criteria. Because biological indicators provide direct measures of aquatic life, while physical and chemical measures provide supporting information about the stressors that may affect aquatic life, this study sought to develop a method for combining the three indicators in a way that would preserve the types of information provided by each. This is fundamentally different than treating indicators as equivalent and simply</w:t>
-      </w:r>
-      <w:r>
-        <w:t xml:space="preserve"> </w:t>
-      </w:r>
-      <w:r>
-        <w:t xml:space="preserve">“</w:t>
-      </w:r>
-      <w:r>
-        <w:t xml:space="preserve">averaging</w:t>
-      </w:r>
-      <w:r>
-        <w:t xml:space="preserve">”</w:t>
-      </w:r>
-      <w:r>
-        <w:t xml:space="preserve"> </w:t>
-      </w:r>
-      <w:r>
-        <w:t xml:space="preserve">results to assess overall condition.</w:t>
-      </w:r>
-    </w:p>
-    <w:p>
-      <w:pPr>
-        <w:pStyle w:val="Heading1"/>
-      </w:pPr>
-      <w:bookmarkStart w:id="26" w:name="methods"/>
-      <w:r>
-        <w:t xml:space="preserve">Methods</w:t>
-      </w:r>
-      <w:bookmarkEnd w:id="26"/>
-    </w:p>
-    <w:p>
-      <w:pPr>
-        <w:pStyle w:val="Heading2"/>
-      </w:pPr>
-      <w:bookmarkStart w:id="27" w:name="general-approach"/>
-      <w:r>
-        <w:t xml:space="preserve">General Approach</w:t>
-      </w:r>
-      <w:bookmarkEnd w:id="27"/>
-    </w:p>
-    <w:p>
-      <w:pPr>
-        <w:pStyle w:val="FirstParagraph"/>
-      </w:pPr>
-      <w:r>
-        <w:t xml:space="preserve">The conceptual approach used in this study is based on a stressor-response relationship between biology and the stream environment (Figure</w:t>
-      </w:r>
-      <w:r>
-        <w:t xml:space="preserve"> </w:t>
-      </w:r>
-      <w:r>
-        <w:t xml:space="preserve">1</w:t>
-      </w:r>
-      <w:r>
-        <w:t xml:space="preserve">). Specifically, the underlying stressor-response relationships that define the final narrative categories for overall stream condition are based on empirical models that quantify an expected likelihood of chemical or physical stressors impacting the separate components of biological condition. Southern California wadeable streams were selected as the focus of this effort because of the extensive and varied levels of stress and biological impacts. Moreover, southern California is home to many environmental managers with a variety of backgrounds and experience in technical and policy issues.</w:t>
-      </w:r>
-    </w:p>
-    <w:p>
-      <w:pPr>
-        <w:pStyle w:val="BodyText"/>
-      </w:pPr>
-      <w:r>
-        <w:t xml:space="preserve">Biological response components were selected based on bioassessment indices developed for California wadeable streams (i.e., benthic macroinvertebrates, algae). Water chemistry stressors were selected that are strongly associated with biological condition in perennial streams (i.e., nutrients, conductivity). Physical habitat indices were selected that quantify flow, channel, and riparian condition observed at a site. Specific justification for the chosen stressors and their relationship to biology is described below. In short, the conceptual stressor-response model reflected by our choice of indicators is generally described as the habitat requirements for biological organisms and the alteration (i.e., response) in the structure and function of these communities along stressor gradients as habitat quality declines. These relationships establish the foundation of many bioassessment methods</w:t>
-      </w:r>
-      <w:r>
-        <w:t xml:space="preserve"> </w:t>
-      </w:r>
-      <w:r>
-        <w:t xml:space="preserve">(Karr,</w:t>
-      </w:r>
-      <w:r>
-        <w:t xml:space="preserve"> </w:t>
-      </w:r>
-      <w:hyperlink w:anchor="ref-Karr81">
-        <w:r>
-          <w:rPr>
-            <w:rStyle w:val="Hyperlink"/>
-          </w:rPr>
-          <w:t xml:space="preserve">1981</w:t>
-        </w:r>
-      </w:hyperlink>
-      <w:r>
-        <w:t xml:space="preserve">; Karr and Chu,</w:t>
-      </w:r>
-      <w:r>
-        <w:t xml:space="preserve"> </w:t>
-      </w:r>
-      <w:hyperlink w:anchor="ref-Karr99">
-        <w:r>
-          <w:rPr>
-            <w:rStyle w:val="Hyperlink"/>
-          </w:rPr>
-          <w:t xml:space="preserve">1999</w:t>
-        </w:r>
-      </w:hyperlink>
-      <w:r>
-        <w:t xml:space="preserve">; Stoddard et al.,</w:t>
-      </w:r>
-      <w:r>
-        <w:t xml:space="preserve"> </w:t>
-      </w:r>
-      <w:hyperlink w:anchor="ref-Stoddard06">
-        <w:r>
-          <w:rPr>
-            <w:rStyle w:val="Hyperlink"/>
-          </w:rPr>
-          <w:t xml:space="preserve">2006</w:t>
-        </w:r>
-      </w:hyperlink>
-      <w:r>
-        <w:t xml:space="preserve">)</w:t>
-      </w:r>
-      <w:r>
-        <w:t xml:space="preserve"> </w:t>
-      </w:r>
-      <w:r>
-        <w:t xml:space="preserve">and our stressor-response model reflects these principles.</w:t>
-      </w:r>
-    </w:p>
-    <w:p>
-      <w:pPr>
-        <w:pStyle w:val="BodyText"/>
-      </w:pPr>
-      <w:r>
-        <w:t xml:space="preserve">The four narrative assessment categories were defined in a way that would align with management processes. The SQI web-based application was designed in a way that would give users easy access to descriptions of the biological, chemical, and physical components that underlie the unified assessment, depending on the desired level of information within the stressor-response paradigm.</w:t>
-      </w:r>
-    </w:p>
-    <w:p>
-      <w:pPr>
-        <w:pStyle w:val="Heading2"/>
-      </w:pPr>
-      <w:bookmarkStart w:id="28" w:name="Xd71738c2a8536eb28edbc0077a20add097195e3"/>
-      <w:r>
-        <w:t xml:space="preserve">Biological response components of the SQI</w:t>
-      </w:r>
-      <w:bookmarkEnd w:id="28"/>
-    </w:p>
-    <w:p>
-      <w:pPr>
-        <w:pStyle w:val="Heading3"/>
-      </w:pPr>
-      <w:bookmarkStart w:id="29" w:name="characterizing-biological-condition"/>
-      <w:r>
-        <w:t xml:space="preserve">Characterizing biological condition</w:t>
-      </w:r>
-      <w:bookmarkEnd w:id="29"/>
-    </w:p>
-    <w:p>
-      <w:pPr>
-        <w:pStyle w:val="FirstParagraph"/>
-      </w:pPr>
-      <w:r>
-        <w:t xml:space="preserve">To characterize biological condition, a pair of quantitative bioassessment indices – for benthic macroinvertebrates (BMI) and algal communities, respectively – were used that have been developed for California streams</w:t>
-      </w:r>
-      <w:r>
-        <w:t xml:space="preserve"> </w:t>
-      </w:r>
-      <w:r>
-        <w:t xml:space="preserve">(Mazor et al.,</w:t>
-      </w:r>
-      <w:r>
-        <w:t xml:space="preserve"> </w:t>
-      </w:r>
-      <w:hyperlink w:anchor="ref-Mazor16">
-        <w:r>
-          <w:rPr>
-            <w:rStyle w:val="Hyperlink"/>
-          </w:rPr>
-          <w:t xml:space="preserve">2016</w:t>
-        </w:r>
-      </w:hyperlink>
-      <w:r>
-        <w:t xml:space="preserve">; Theroux et al.,</w:t>
-      </w:r>
-      <w:r>
-        <w:t xml:space="preserve"> </w:t>
-      </w:r>
-      <w:hyperlink w:anchor="ref-Therouxip">
-        <w:r>
-          <w:rPr>
-            <w:rStyle w:val="Hyperlink"/>
-          </w:rPr>
-          <w:t xml:space="preserve">n.d.</w:t>
-        </w:r>
-      </w:hyperlink>
-      <w:r>
-        <w:t xml:space="preserve">)</w:t>
-      </w:r>
-      <w:r>
-        <w:t xml:space="preserve">; the indices were treated as complementary assessment tools in the SQI.</w:t>
-      </w:r>
-    </w:p>
-    <w:p>
-      <w:pPr>
-        <w:pStyle w:val="BodyText"/>
-      </w:pPr>
-      <w:r>
-        <w:t xml:space="preserve">The California Stream Condition Index (CSCI,</w:t>
-      </w:r>
-      <w:r>
-        <w:t xml:space="preserve"> </w:t>
-      </w:r>
-      <w:r>
-        <w:t xml:space="preserve">Mazor et al. (</w:t>
-      </w:r>
-      <w:hyperlink w:anchor="ref-Mazor16">
-        <w:r>
-          <w:rPr>
-            <w:rStyle w:val="Hyperlink"/>
-          </w:rPr>
-          <w:t xml:space="preserve">2016</w:t>
-        </w:r>
-      </w:hyperlink>
-      <w:r>
-        <w:t xml:space="preserve">)</w:t>
-      </w:r>
-      <w:r>
-        <w:t xml:space="preserve">) is a predictive index that compares observed benthic macroinvertebrate taxa and metrics at a site to those expected under least disturbed reference conditions (sensu</w:t>
-      </w:r>
-      <w:r>
-        <w:t xml:space="preserve"> </w:t>
-      </w:r>
-      <w:r>
-        <w:t xml:space="preserve">Stoddard et al. (</w:t>
-      </w:r>
-      <w:hyperlink w:anchor="ref-Stoddard06">
-        <w:r>
-          <w:rPr>
-            <w:rStyle w:val="Hyperlink"/>
-          </w:rPr>
-          <w:t xml:space="preserve">2006</w:t>
-        </w:r>
-      </w:hyperlink>
-      <w:r>
-        <w:t xml:space="preserve">)</w:t>
-      </w:r>
-      <w:r>
-        <w:t xml:space="preserve">). Expected values at a site are based on models that estimate the likely macroinvertebrate community relative to factors that naturally influence biology</w:t>
-      </w:r>
-      <w:r>
-        <w:t xml:space="preserve"> </w:t>
-      </w:r>
-      <w:r>
-        <w:t xml:space="preserve">(Cao et al.,</w:t>
-      </w:r>
-      <w:r>
-        <w:t xml:space="preserve"> </w:t>
-      </w:r>
-      <w:hyperlink w:anchor="ref-Cao07">
-        <w:r>
-          <w:rPr>
-            <w:rStyle w:val="Hyperlink"/>
-          </w:rPr>
-          <w:t xml:space="preserve">2007</w:t>
-        </w:r>
-      </w:hyperlink>
-      <w:r>
-        <w:t xml:space="preserve">; Moss et al.,</w:t>
-      </w:r>
-      <w:r>
-        <w:t xml:space="preserve"> </w:t>
-      </w:r>
-      <w:hyperlink w:anchor="ref-Moss87">
-        <w:r>
-          <w:rPr>
-            <w:rStyle w:val="Hyperlink"/>
-          </w:rPr>
-          <w:t xml:space="preserve">1987</w:t>
-        </w:r>
-      </w:hyperlink>
-      <w:r>
-        <w:t xml:space="preserve">)</w:t>
-      </w:r>
-      <w:r>
-        <w:t xml:space="preserve">.</w:t>
-      </w:r>
-    </w:p>
-    <w:p>
-      <w:pPr>
-        <w:pStyle w:val="BodyText"/>
-      </w:pPr>
-      <w:r>
-        <w:t xml:space="preserve">The Algal Stream Condition Index (ASCI,</w:t>
-      </w:r>
-      <w:r>
-        <w:t xml:space="preserve"> </w:t>
-      </w:r>
-      <w:r>
-        <w:t xml:space="preserve">Theroux et al. (</w:t>
-      </w:r>
-      <w:hyperlink w:anchor="ref-Therouxip">
-        <w:r>
-          <w:rPr>
-            <w:rStyle w:val="Hyperlink"/>
-          </w:rPr>
-          <w:t xml:space="preserve">n.d.</w:t>
-        </w:r>
-      </w:hyperlink>
-      <w:r>
-        <w:t xml:space="preserve">)</w:t>
-      </w:r>
-      <w:r>
-        <w:t xml:space="preserve">) was similarly developed as a response endpoint for lower trophic levels; the ASCI is a non-predictive multi-metric index (i.e., it uses a uniform, statewide reference expectation) that incorporates both diatoms and soft-bodied algae. Scores for both the CSCI and ASCI can range from 0 to ~ 1.4, with a score of 1 at sites in reference condition and lower values indicating biological degradation. Both communities are used as standard assessment measures for perennial wadeable streams in California.</w:t>
-      </w:r>
-    </w:p>
-    <w:p>
-      <w:pPr>
-        <w:pStyle w:val="BodyText"/>
-      </w:pPr>
-      <w:r>
-        <w:t xml:space="preserve">Index scores were compared to the distribution of scores at reference sites statewide to identify biological condition classes that described the likelihood of biological alteration. For both the CSCI and ASCI, the 1st, 10th, and 30th percentiles of scores at reference sites were used to categorize sites as very likely to have altered biological condition (scores less than the 1st percentile), likely altered (scores between the 1st and 10th percentile), possibly altered (scores between the 10th and 30th percentiles), and likely intact (scores greater than the 30th percentile) (Table</w:t>
-      </w:r>
-      <w:r>
-        <w:t xml:space="preserve"> </w:t>
-      </w:r>
-      <w:r>
-        <w:t xml:space="preserve">1</w:t>
-      </w:r>
-      <w:r>
-        <w:t xml:space="preserve">). This produced four classes for each index, such that each site had two categories describing separate measures of the likelihood of biological alteration in the benthic macroinvertebrate and algal communities. Both response endpoints were jointly considered in the calculation of the SQI for evaluating overall biological condition, described below. Analysis of multiple assemblages provides a more comprehensive assessment of biological condition that can confirm overall stream health, and may also provide additional diagnostic information about stressors (as different communities may respond to different characteristics of stream habitat).</w:t>
-      </w:r>
-    </w:p>
-    <w:p>
-      <w:pPr>
-        <w:pStyle w:val="Heading3"/>
-      </w:pPr>
-      <w:bookmarkStart w:id="30" w:name="X2e8a059881a1a74830506931182fa1e8b7fab11"/>
-      <w:r>
-        <w:t xml:space="preserve">Integrating multiple measures of biological condition</w:t>
-      </w:r>
-      <w:bookmarkEnd w:id="30"/>
-    </w:p>
-    <w:p>
-      <w:pPr>
-        <w:pStyle w:val="FirstParagraph"/>
-      </w:pPr>
-      <w:r>
-        <w:t xml:space="preserve">The assigned biological condition categories for each index were combined using a ranking system to create a single numeric value that represented an overall condition reflected by both biological indices. A technical advisory committee with representatives from local management institutions provided guidance on assigning these values in accordance with two principles. First, the two indices should be independently applicable, so that a measure of good health in one index cannot negate measures of poor health in the other. Second, the numeric values should be sensitive to differences between sites in marginal or extreme conditions. For example, the numeric value for a sample where both indices suggest likely intact biological communities will be higher than for a sample where one index suggests likely intact and the other suggests possibly altered. This sensitivity improves detection of small changes in condition. The final numeric values ranged from -6 to +5 (Table</w:t>
-      </w:r>
-      <w:r>
-        <w:t xml:space="preserve"> </w:t>
-      </w:r>
-      <w:r>
-        <w:t xml:space="preserve">1</w:t>
-      </w:r>
-      <w:r>
-        <w:t xml:space="preserve">). All negative values suggest impacted conditions.</w:t>
-      </w:r>
-    </w:p>
-    <w:p>
-      <w:pPr>
-        <w:pStyle w:val="Heading2"/>
-      </w:pPr>
-      <w:bookmarkStart w:id="31" w:name="stressor-components"/>
-      <w:r>
-        <w:t xml:space="preserve">Stressor components</w:t>
-      </w:r>
-      <w:bookmarkEnd w:id="31"/>
-    </w:p>
-    <w:p>
-      <w:pPr>
-        <w:pStyle w:val="Heading3"/>
-      </w:pPr>
-      <w:bookmarkStart w:id="32" w:name="characterizing-stress"/>
-      <w:r>
-        <w:t xml:space="preserve">Characterizing stress</w:t>
-      </w:r>
-      <w:bookmarkEnd w:id="32"/>
-    </w:p>
-    <w:p>
-      <w:pPr>
-        <w:pStyle w:val="FirstParagraph"/>
-      </w:pPr>
-      <w:r>
-        <w:t xml:space="preserve">Water chemistry and physical habitat measurements, which were used to describe stressors associated with low CSCI and ASCI scores</w:t>
-      </w:r>
-      <w:r>
-        <w:t xml:space="preserve"> </w:t>
-      </w:r>
-      <w:r>
-        <w:t xml:space="preserve">(Mazor,</w:t>
-      </w:r>
-      <w:r>
-        <w:t xml:space="preserve"> </w:t>
-      </w:r>
-      <w:hyperlink w:anchor="ref-Mazor15">
-        <w:r>
-          <w:rPr>
-            <w:rStyle w:val="Hyperlink"/>
-          </w:rPr>
-          <w:t xml:space="preserve">2015</w:t>
-        </w:r>
-      </w:hyperlink>
-      <w:r>
-        <w:t xml:space="preserve">; Theroux et al.,</w:t>
-      </w:r>
-      <w:r>
-        <w:t xml:space="preserve"> </w:t>
-      </w:r>
-      <w:hyperlink w:anchor="ref-Therouxip">
-        <w:r>
-          <w:rPr>
-            <w:rStyle w:val="Hyperlink"/>
-          </w:rPr>
-          <w:t xml:space="preserve">n.d.</w:t>
-        </w:r>
-      </w:hyperlink>
-      <w:r>
-        <w:t xml:space="preserve">)</w:t>
-      </w:r>
-      <w:r>
-        <w:t xml:space="preserve">, are strongly linked to the structure and function of both invertebrate and algal assemblages</w:t>
-      </w:r>
-      <w:r>
-        <w:t xml:space="preserve"> </w:t>
-      </w:r>
-      <w:r>
-        <w:t xml:space="preserve">(Pan et al.,</w:t>
-      </w:r>
-      <w:r>
-        <w:t xml:space="preserve"> </w:t>
-      </w:r>
-      <w:hyperlink w:anchor="ref-Pan02">
-        <w:r>
-          <w:rPr>
-            <w:rStyle w:val="Hyperlink"/>
-          </w:rPr>
-          <w:t xml:space="preserve">2002</w:t>
-        </w:r>
-      </w:hyperlink>
-      <w:r>
-        <w:t xml:space="preserve">; Richards et al.,</w:t>
-      </w:r>
-      <w:r>
-        <w:t xml:space="preserve"> </w:t>
-      </w:r>
-      <w:hyperlink w:anchor="ref-Richards97">
-        <w:r>
-          <w:rPr>
-            <w:rStyle w:val="Hyperlink"/>
-          </w:rPr>
-          <w:t xml:space="preserve">1997</w:t>
-        </w:r>
-      </w:hyperlink>
-      <w:r>
-        <w:t xml:space="preserve">; Wang et al.,</w:t>
-      </w:r>
-      <w:r>
-        <w:t xml:space="preserve"> </w:t>
-      </w:r>
-      <w:hyperlink w:anchor="ref-Wang07">
-        <w:r>
-          <w:rPr>
-            <w:rStyle w:val="Hyperlink"/>
-          </w:rPr>
-          <w:t xml:space="preserve">2007</w:t>
-        </w:r>
-      </w:hyperlink>
-      <w:r>
-        <w:t xml:space="preserve">)</w:t>
-      </w:r>
-      <w:r>
-        <w:t xml:space="preserve">. Depending on the context, physical habitat can be considered a response metric of stream health. However, physical habitat herein is considered a stressor that can affect biological condition at different taxonomic levels within the stressor-response model. We also acknowledge that relationships between stressors and biological condition are complex and our simple models linking the two provide only a simple description in the context of more nuanced relationships. The modelled associations provide the basis for communicating results as a screening tool and are not replacements for more comprehensive causal assessments.</w:t>
-      </w:r>
-    </w:p>
-    <w:p>
-      <w:pPr>
-        <w:pStyle w:val="BodyText"/>
-      </w:pPr>
-      <w:r>
-        <w:t xml:space="preserve">The water chemistry indicators consisted of nutrients - specifically, total nitrogen (mg/L) and total phosphorus (mg/L) - and specific conductivity (</w:t>
-      </w:r>
-      <m:oMath>
-        <m:r>
-          <m:t>μ</m:t>
-        </m:r>
-      </m:oMath>
-      <w:r>
-        <w:t xml:space="preserve">S/cm). Nitrogen, phosphorus, and conductivity are widely measured in many regional and statewide monitoring programs. These variables are commonly associated with development gradients present in the study region (e.g., urbanization,</w:t>
-      </w:r>
-      <w:r>
-        <w:t xml:space="preserve"> </w:t>
-      </w:r>
-      <w:r>
-        <w:t xml:space="preserve">Dodds et al. (</w:t>
-      </w:r>
-      <w:hyperlink w:anchor="ref-Dodds02">
-        <w:r>
-          <w:rPr>
-            <w:rStyle w:val="Hyperlink"/>
-          </w:rPr>
-          <w:t xml:space="preserve">2002</w:t>
-        </w:r>
-      </w:hyperlink>
-      <w:r>
-        <w:t xml:space="preserve">)</w:t>
-      </w:r>
-      <w:r>
-        <w:t xml:space="preserve">,</w:t>
-      </w:r>
-      <w:r>
-        <w:t xml:space="preserve"> </w:t>
-      </w:r>
-      <w:r>
-        <w:t xml:space="preserve">Walsh et al. (</w:t>
-      </w:r>
-      <w:hyperlink w:anchor="ref-Walsh05">
-        <w:r>
-          <w:rPr>
-            <w:rStyle w:val="Hyperlink"/>
-          </w:rPr>
-          <w:t xml:space="preserve">2005</w:t>
-        </w:r>
-      </w:hyperlink>
-      <w:r>
-        <w:t xml:space="preserve">)</w:t>
-      </w:r>
-      <w:r>
-        <w:t xml:space="preserve">). Additionally, these variables can act as surrogates for unmeasured or alternative water quality pollutants at a site related to eutrophication</w:t>
-      </w:r>
-      <w:r>
-        <w:t xml:space="preserve"> </w:t>
-      </w:r>
-      <w:r>
-        <w:t xml:space="preserve">(Dodds and Smith,</w:t>
-      </w:r>
-      <w:r>
-        <w:t xml:space="preserve"> </w:t>
-      </w:r>
-      <w:hyperlink w:anchor="ref-Dodds16">
-        <w:r>
-          <w:rPr>
-            <w:rStyle w:val="Hyperlink"/>
-          </w:rPr>
-          <w:t xml:space="preserve">2016</w:t>
-        </w:r>
-      </w:hyperlink>
-      <w:r>
-        <w:t xml:space="preserve">)</w:t>
-      </w:r>
-      <w:r>
-        <w:t xml:space="preserve">. Although other contaminants that can affect aquatic organisms are sometimes measured (e.g., metals, pesticides, pharmaceuticals), observations can be sparsely distributed in the study region</w:t>
-      </w:r>
-      <w:r>
-        <w:t xml:space="preserve"> </w:t>
-      </w:r>
-      <w:r>
-        <w:t xml:space="preserve">(Mazor,</w:t>
-      </w:r>
-      <w:r>
-        <w:t xml:space="preserve"> </w:t>
-      </w:r>
-      <w:hyperlink w:anchor="ref-Mazor15">
-        <w:r>
-          <w:rPr>
-            <w:rStyle w:val="Hyperlink"/>
-          </w:rPr>
-          <w:t xml:space="preserve">2015</w:t>
-        </w:r>
-      </w:hyperlink>
-      <w:r>
-        <w:t xml:space="preserve">)</w:t>
-      </w:r>
-      <w:r>
-        <w:t xml:space="preserve">. Eutrophication is a more ubiquitous issue in the study region, although we acknowledge that other stressors not captured by the SQI may affect biological condition.</w:t>
-      </w:r>
-    </w:p>
-    <w:p>
-      <w:pPr>
-        <w:pStyle w:val="BodyText"/>
-      </w:pPr>
-      <w:r>
-        <w:t xml:space="preserve">Physical habitat conditions at a site were quantified using two indices of habitat condition developed for California water bodies: the Index of Physical-Habitat Integrity (IPI;</w:t>
-      </w:r>
-      <w:r>
-        <w:t xml:space="preserve"> </w:t>
-      </w:r>
-      <w:r>
-        <w:t xml:space="preserve">Rehn et al. (</w:t>
-      </w:r>
-      <w:hyperlink w:anchor="ref-Rehn18">
-        <w:r>
-          <w:rPr>
-            <w:rStyle w:val="Hyperlink"/>
-          </w:rPr>
-          <w:t xml:space="preserve">2018</w:t>
-        </w:r>
-      </w:hyperlink>
-      <w:r>
-        <w:t xml:space="preserve">)</w:t>
-      </w:r>
-      <w:r>
-        <w:t xml:space="preserve">) and the California Rapid Assessment Method (CRAM) for riverine wetlands</w:t>
-      </w:r>
-      <w:r>
-        <w:t xml:space="preserve"> </w:t>
-      </w:r>
-      <w:r>
-        <w:t xml:space="preserve">(Collins et al.,</w:t>
-      </w:r>
-      <w:r>
-        <w:t xml:space="preserve"> </w:t>
-      </w:r>
-      <w:hyperlink w:anchor="ref-Collins07">
-        <w:r>
-          <w:rPr>
-            <w:rStyle w:val="Hyperlink"/>
-          </w:rPr>
-          <w:t xml:space="preserve">2007</w:t>
-        </w:r>
-      </w:hyperlink>
-      <w:r>
-        <w:t xml:space="preserve">; Solek et al.,</w:t>
-      </w:r>
-      <w:r>
-        <w:t xml:space="preserve"> </w:t>
-      </w:r>
-      <w:hyperlink w:anchor="ref-Solek11">
-        <w:r>
-          <w:rPr>
-            <w:rStyle w:val="Hyperlink"/>
-          </w:rPr>
-          <w:t xml:space="preserve">2011</w:t>
-        </w:r>
-      </w:hyperlink>
-      <w:r>
-        <w:t xml:space="preserve">)</w:t>
-      </w:r>
-      <w:r>
-        <w:t xml:space="preserve">. Although IPI and CRAM scores can be correlated, the individual metrics that establish each index provide unique information about speciic components of the physical habitat. Moreover, IPI scores specifically describe instream condition, whereas CRAM scores describe riparian condition.</w:t>
-      </w:r>
-    </w:p>
-    <w:p>
-      <w:pPr>
-        <w:pStyle w:val="BodyText"/>
-      </w:pPr>
-      <w:r>
-        <w:t xml:space="preserve">The IPI is an O/E index</w:t>
-      </w:r>
-      <w:r>
-        <w:t xml:space="preserve"> </w:t>
-      </w:r>
-      <w:r>
-        <w:t xml:space="preserve">(Hawkins et al.,</w:t>
-      </w:r>
-      <w:r>
-        <w:t xml:space="preserve"> </w:t>
-      </w:r>
-      <w:hyperlink w:anchor="ref-Hawkins00b">
-        <w:r>
-          <w:rPr>
-            <w:rStyle w:val="Hyperlink"/>
-          </w:rPr>
-          <w:t xml:space="preserve">2000</w:t>
-        </w:r>
-      </w:hyperlink>
-      <w:r>
-        <w:t xml:space="preserve">)</w:t>
-      </w:r>
-      <w:r>
-        <w:t xml:space="preserve"> </w:t>
-      </w:r>
-      <w:r>
-        <w:t xml:space="preserve">based on physical habitat metrics (PHAB,</w:t>
-      </w:r>
-      <w:r>
-        <w:t xml:space="preserve"> </w:t>
-      </w:r>
-      <w:r>
-        <w:t xml:space="preserve">(Rehn et al.,</w:t>
-      </w:r>
-      <w:r>
-        <w:t xml:space="preserve"> </w:t>
-      </w:r>
-      <w:hyperlink w:anchor="ref-Rehn18">
-        <w:r>
-          <w:rPr>
-            <w:rStyle w:val="Hyperlink"/>
-          </w:rPr>
-          <w:t xml:space="preserve">2018</w:t>
-        </w:r>
-      </w:hyperlink>
-      <w:r>
-        <w:t xml:space="preserve">)</w:t>
+        <w:t xml:space="preserve">]</w:t>
       </w:r>
       <w:r>
         <w:t xml:space="preserve">) that collectively characterize five components of in-stream habitat quality: percent sands, fines, or concrete, Shannon diversity of aquatic habitat types, Shannon diversity of natural substrate types, evenness of flow habitat types, and riparian vegetation cover. All five metrics are positively associated with physical habitat integrity, such that an increase in each was generally considered an improvement in site condition (percent sands and fines is inversely scored). All physical data used to calculate these metrics were collected using standard field protocols described in</w:t>
@@ -1429,18 +1327,18 @@
         <w:t xml:space="preserve"> </w:t>
       </w:r>
       <w:r>
-        <w:t xml:space="preserve">Ode (</w:t>
+        <w:t xml:space="preserve">[</w:t>
       </w:r>
       <w:hyperlink w:anchor="ref-Ode07">
         <w:r>
           <w:rPr>
             <w:rStyle w:val="Hyperlink"/>
           </w:rPr>
-          <w:t xml:space="preserve">2007</w:t>
+          <w:t xml:space="preserve">28</w:t>
         </w:r>
       </w:hyperlink>
       <w:r>
-        <w:t xml:space="preserve">)</w:t>
+        <w:t xml:space="preserve">]</w:t>
       </w:r>
       <w:r>
         <w:t xml:space="preserve">, which are derived from protocols used in national assessments</w:t>
@@ -1449,21 +1347,18 @@
         <w:t xml:space="preserve"> </w:t>
       </w:r>
       <w:r>
-        <w:t xml:space="preserve">(USEPA (US Environmental Protection Agency),</w:t>
-      </w:r>
-      <w:r>
-        <w:t xml:space="preserve"> </w:t>
+        <w:t xml:space="preserve">[</w:t>
       </w:r>
       <w:hyperlink w:anchor="ref-USEPA16">
         <w:r>
           <w:rPr>
             <w:rStyle w:val="Hyperlink"/>
           </w:rPr>
-          <w:t xml:space="preserve">2016</w:t>
+          <w:t xml:space="preserve">29</w:t>
         </w:r>
       </w:hyperlink>
       <w:r>
-        <w:t xml:space="preserve">)</w:t>
+        <w:t xml:space="preserve">]</w:t>
       </w:r>
       <w:r>
         <w:t xml:space="preserve">. As with the CSCI, the IPI is a predictive index, and values for most metrics are compared to site-specific expectations appropriate for the stream’s environmental setting. The IPI ranges from 0 to ~1.4, with values less than 1 indicating departure from reference conditions.</w:t>
@@ -1506,21 +1401,18 @@
         <w:t xml:space="preserve"> </w:t>
       </w:r>
       <w:r>
-        <w:t xml:space="preserve">(Fox and Weisberg,</w:t>
-      </w:r>
-      <w:r>
-        <w:t xml:space="preserve"> </w:t>
+        <w:t xml:space="preserve">[</w:t>
       </w:r>
       <w:hyperlink w:anchor="ref-Fox11">
         <w:r>
           <w:rPr>
             <w:rStyle w:val="Hyperlink"/>
           </w:rPr>
-          <w:t xml:space="preserve">2011</w:t>
+          <w:t xml:space="preserve">30</w:t>
         </w:r>
       </w:hyperlink>
       <w:r>
-        <w:t xml:space="preserve">)</w:t>
+        <w:t xml:space="preserve">]</w:t>
       </w:r>
       <w:r>
         <w:t xml:space="preserve"> </w:t>
@@ -1993,21 +1885,18 @@
         <w:t xml:space="preserve"> </w:t>
       </w:r>
       <w:r>
-        <w:t xml:space="preserve">(Zuur et al.,</w:t>
-      </w:r>
-      <w:r>
-        <w:t xml:space="preserve"> </w:t>
+        <w:t xml:space="preserve">[</w:t>
       </w:r>
       <w:hyperlink w:anchor="ref-Zuur07">
         <w:r>
           <w:rPr>
             <w:rStyle w:val="Hyperlink"/>
           </w:rPr>
-          <w:t xml:space="preserve">2007</w:t>
+          <w:t xml:space="preserve">31</w:t>
         </w:r>
       </w:hyperlink>
       <w:r>
-        <w:t xml:space="preserve">)</w:t>
+        <w:t xml:space="preserve">]</w:t>
       </w:r>
       <w:r>
         <w:t xml:space="preserve">. The most parsimonious model was then identified using backward and forward selection to minimize Akaike Information Criterion</w:t>
@@ -2016,35 +1905,29 @@
         <w:t xml:space="preserve"> </w:t>
       </w:r>
       <w:r>
-        <w:t xml:space="preserve">(Akaike,</w:t>
-      </w:r>
-      <w:r>
-        <w:t xml:space="preserve"> </w:t>
+        <w:t xml:space="preserve">[</w:t>
       </w:r>
       <w:hyperlink w:anchor="ref-Akaike73">
         <w:r>
           <w:rPr>
             <w:rStyle w:val="Hyperlink"/>
           </w:rPr>
-          <w:t xml:space="preserve">1973</w:t>
+          <w:t xml:space="preserve">32</w:t>
         </w:r>
       </w:hyperlink>
       <w:r>
-        <w:t xml:space="preserve">; Venables and Ripley,</w:t>
-      </w:r>
-      <w:r>
-        <w:t xml:space="preserve"> </w:t>
+        <w:t xml:space="preserve">,</w:t>
       </w:r>
       <w:hyperlink w:anchor="ref-Venables02">
         <w:r>
           <w:rPr>
             <w:rStyle w:val="Hyperlink"/>
           </w:rPr>
-          <w:t xml:space="preserve">2002</w:t>
+          <w:t xml:space="preserve">33</w:t>
         </w:r>
       </w:hyperlink>
       <w:r>
-        <w:t xml:space="preserve">)</w:t>
+        <w:t xml:space="preserve">]</w:t>
       </w:r>
       <w:r>
         <w:t xml:space="preserve">. The selected variables for each model are shown above (equation (1), TN: total nitrogen, TP: total phosphorus, cond: specific conductivity; equation (2), CRAM</w:t>
@@ -2516,18 +2399,18 @@
         <w:t xml:space="preserve">All data used to calibrate and validate the SQI were from the Southern California Stormwater Monitoring Coalition (SMC) regional watershed monitoring program in coastal southern California (</w:t>
       </w:r>
       <w:r>
-        <w:t xml:space="preserve">Mazor (</w:t>
+        <w:t xml:space="preserve">[</w:t>
       </w:r>
       <w:hyperlink w:anchor="ref-Mazor15">
         <w:r>
           <w:rPr>
             <w:rStyle w:val="Hyperlink"/>
           </w:rPr>
-          <w:t xml:space="preserve">2015</w:t>
+          <w:t xml:space="preserve">22</w:t>
         </w:r>
       </w:hyperlink>
       <w:r>
-        <w:t xml:space="preserve">)</w:t>
+        <w:t xml:space="preserve">]</w:t>
       </w:r>
       <w:r>
         <w:t xml:space="preserve">, Figure</w:t>
@@ -2545,21 +2428,18 @@
         <w:t xml:space="preserve"> </w:t>
       </w:r>
       <w:r>
-        <w:t xml:space="preserve">(Ode,</w:t>
-      </w:r>
-      <w:r>
-        <w:t xml:space="preserve"> </w:t>
+        <w:t xml:space="preserve">[</w:t>
       </w:r>
       <w:hyperlink w:anchor="ref-Ode07">
         <w:r>
           <w:rPr>
             <w:rStyle w:val="Hyperlink"/>
           </w:rPr>
-          <w:t xml:space="preserve">2007</w:t>
+          <w:t xml:space="preserve">28</w:t>
         </w:r>
       </w:hyperlink>
       <w:r>
-        <w:t xml:space="preserve">)</w:t>
+        <w:t xml:space="preserve">]</w:t>
       </w:r>
       <w:r>
         <w:t xml:space="preserve">. Only one sample event for each site was considered. Further, although the existing bioassessment methods (i.e., ASCI, CSCI) were recently developed, existing data predating the development of each index were used to estimate scores for previous years. These data were collected following sampling protocols that were sufficient for calculating each index.</w:t>
@@ -3270,18 +3150,18 @@
         <w:t xml:space="preserve"> </w:t>
       </w:r>
       <w:r>
-        <w:t xml:space="preserve">Dobbie and Clifford (</w:t>
+        <w:t xml:space="preserve">[</w:t>
       </w:r>
       <w:hyperlink w:anchor="ref-Dobbie14">
         <w:r>
           <w:rPr>
             <w:rStyle w:val="Hyperlink"/>
           </w:rPr>
-          <w:t xml:space="preserve">2014</w:t>
+          <w:t xml:space="preserve">34</w:t>
         </w:r>
       </w:hyperlink>
       <w:r>
-        <w:t xml:space="preserve">)</w:t>
+        <w:t xml:space="preserve">]</w:t>
       </w:r>
       <w:r>
         <w:t xml:space="preserve"> </w:t>
@@ -3317,18 +3197,18 @@
         <w:t xml:space="preserve"> </w:t>
       </w:r>
       <w:r>
-        <w:t xml:space="preserve">CCME (Canadian Council of Ministers of the Environment) (</w:t>
+        <w:t xml:space="preserve">[</w:t>
       </w:r>
       <w:hyperlink w:anchor="ref-CCME01">
         <w:r>
           <w:rPr>
             <w:rStyle w:val="Hyperlink"/>
           </w:rPr>
-          <w:t xml:space="preserve">2001</w:t>
+          <w:t xml:space="preserve">12</w:t>
         </w:r>
       </w:hyperlink>
       <w:r>
-        <w:t xml:space="preserve">)</w:t>
+        <w:t xml:space="preserve">]</w:t>
       </w:r>
       <w:r>
         <w:t xml:space="preserve">,</w:t>
@@ -3337,18 +3217,18 @@
         <w:t xml:space="preserve"> </w:t>
       </w:r>
       <w:r>
-        <w:t xml:space="preserve">Hurley et al. (</w:t>
+        <w:t xml:space="preserve">[</w:t>
       </w:r>
       <w:hyperlink w:anchor="ref-Hurley12">
         <w:r>
           <w:rPr>
             <w:rStyle w:val="Hyperlink"/>
           </w:rPr>
-          <w:t xml:space="preserve">2012</w:t>
+          <w:t xml:space="preserve">13</w:t>
         </w:r>
       </w:hyperlink>
       <w:r>
-        <w:t xml:space="preserve">)</w:t>
+        <w:t xml:space="preserve">]</w:t>
       </w:r>
       <w:r>
         <w:t xml:space="preserve">) evaluates the scope, frequency, and amplitude of water quality objective exceedances for numerous parameters, resulting in a numeric value that ranges from 0 (poor) to 100 (excellent). This approach is appropriate for assessing compliance with regulatory criteria at sites where monitoring covers many parameters and occurs at regular intervals (i.e., at selected sites of interest, such as below discharge points or at mass-emission stations). In contrast, the SQI is better suited for ambient monitoring programs (e.g.,</w:t>
@@ -3357,18 +3237,18 @@
         <w:t xml:space="preserve"> </w:t>
       </w:r>
       <w:r>
-        <w:t xml:space="preserve">Mazor (</w:t>
+        <w:t xml:space="preserve">[</w:t>
       </w:r>
       <w:hyperlink w:anchor="ref-Mazor15">
         <w:r>
           <w:rPr>
             <w:rStyle w:val="Hyperlink"/>
           </w:rPr>
-          <w:t xml:space="preserve">2015</w:t>
+          <w:t xml:space="preserve">22</w:t>
         </w:r>
       </w:hyperlink>
       <w:r>
-        <w:t xml:space="preserve">)</w:t>
+        <w:t xml:space="preserve">]</w:t>
       </w:r>
       <w:r>
         <w:t xml:space="preserve">;</w:t>
@@ -3377,18 +3257,18 @@
         <w:t xml:space="preserve"> </w:t>
       </w:r>
       <w:r>
-        <w:t xml:space="preserve">USEPA (US Environmental Protection Agency) (</w:t>
+        <w:t xml:space="preserve">[</w:t>
       </w:r>
       <w:hyperlink w:anchor="ref-USEPA16">
         <w:r>
           <w:rPr>
             <w:rStyle w:val="Hyperlink"/>
           </w:rPr>
-          <w:t xml:space="preserve">2016</w:t>
+          <w:t xml:space="preserve">29</w:t>
         </w:r>
       </w:hyperlink>
       <w:r>
-        <w:t xml:space="preserve">)</w:t>
+        <w:t xml:space="preserve">]</w:t>
       </w:r>
       <w:r>
         <w:t xml:space="preserve">) that typically sample many sites with little or no replication and that focus on just a few indicators broadly indicative of water chemistry conditions rather than a large suite of potential stressors. Our approach is also applicable to indicators where thresholds are unavailable (e.g., CRAM or IPI), but where the relevance for measuring aquatic life support is maintained even when it has less bearing on regulatory compliance than with other approaches, such as the CWQI. Finally, the SQI approach can be directly interpreted without familiarity of established benchmarks because the empirical stress models in the SQI are expressed as probabilities of degrading biological condition, rather than discrete thresholds that may not have context.</w:t>
@@ -3452,35 +3332,29 @@
         <w:t xml:space="preserve"> </w:t>
       </w:r>
       <w:r>
-        <w:t xml:space="preserve">(Chang et al.,</w:t>
-      </w:r>
-      <w:r>
-        <w:t xml:space="preserve"> </w:t>
+        <w:t xml:space="preserve">[</w:t>
       </w:r>
       <w:hyperlink w:anchor="ref-Chang18">
         <w:r>
           <w:rPr>
             <w:rStyle w:val="Hyperlink"/>
           </w:rPr>
-          <w:t xml:space="preserve">2018</w:t>
+          <w:t xml:space="preserve">35</w:t>
         </w:r>
       </w:hyperlink>
       <w:r>
-        <w:t xml:space="preserve">; RDCT (R Development Core Team),</w:t>
-      </w:r>
-      <w:r>
-        <w:t xml:space="preserve"> </w:t>
+        <w:t xml:space="preserve">,</w:t>
       </w:r>
       <w:hyperlink w:anchor="ref-RDCT18">
         <w:r>
           <w:rPr>
             <w:rStyle w:val="Hyperlink"/>
           </w:rPr>
-          <w:t xml:space="preserve">2018</w:t>
+          <w:t xml:space="preserve">36</w:t>
         </w:r>
       </w:hyperlink>
       <w:r>
-        <w:t xml:space="preserve">)</w:t>
+        <w:t xml:space="preserve">]</w:t>
       </w:r>
       <w:r>
         <w:t xml:space="preserve"> </w:t>
@@ -3492,21 +3366,18 @@
         <w:t xml:space="preserve"> </w:t>
       </w:r>
       <w:r>
-        <w:t xml:space="preserve">(Beck and Mazor,</w:t>
-      </w:r>
-      <w:r>
-        <w:t xml:space="preserve"> </w:t>
+        <w:t xml:space="preserve">[</w:t>
       </w:r>
       <w:hyperlink w:anchor="ref-Beck18f">
         <w:r>
           <w:rPr>
             <w:rStyle w:val="Hyperlink"/>
           </w:rPr>
-          <w:t xml:space="preserve">2018</w:t>
+          <w:t xml:space="preserve">37</w:t>
         </w:r>
       </w:hyperlink>
       <w:r>
-        <w:t xml:space="preserve">)</w:t>
+        <w:t xml:space="preserve">]</w:t>
       </w:r>
       <w:r>
         <w:t xml:space="preserve">. This allows the index and web application to be easily updated as new data become available for sites already in the database.</w:t>
@@ -3613,21 +3484,18 @@
         <w:t xml:space="preserve"> </w:t>
       </w:r>
       <w:r>
-        <w:t xml:space="preserve">(Beck et al.,</w:t>
-      </w:r>
-      <w:r>
-        <w:t xml:space="preserve"> </w:t>
+        <w:t xml:space="preserve">[</w:t>
       </w:r>
       <w:hyperlink w:anchor="ref-Beck19">
         <w:r>
           <w:rPr>
             <w:rStyle w:val="Hyperlink"/>
           </w:rPr>
-          <w:t xml:space="preserve">2019</w:t>
+          <w:t xml:space="preserve">38</w:t>
         </w:r>
       </w:hyperlink>
       <w:r>
-        <w:t xml:space="preserve">)</w:t>
+        <w:t xml:space="preserve">]</w:t>
       </w:r>
       <w:r>
         <w:t xml:space="preserve">. An R package is also available for calculating SQI scores:</w:t>
@@ -3647,21 +3515,18 @@
         <w:t xml:space="preserve"> </w:t>
       </w:r>
       <w:r>
-        <w:t xml:space="preserve">(Beck and Mazor,</w:t>
-      </w:r>
-      <w:r>
-        <w:t xml:space="preserve"> </w:t>
+        <w:t xml:space="preserve">[</w:t>
       </w:r>
       <w:hyperlink w:anchor="ref-Beck18f">
         <w:r>
           <w:rPr>
             <w:rStyle w:val="Hyperlink"/>
           </w:rPr>
-          <w:t xml:space="preserve">2018</w:t>
+          <w:t xml:space="preserve">37</w:t>
         </w:r>
       </w:hyperlink>
       <w:r>
-        <w:t xml:space="preserve">)</w:t>
+        <w:t xml:space="preserve">]</w:t>
       </w:r>
       <w:r>
         <w:t xml:space="preserve">.</w:t>
@@ -6983,50 +6848,633 @@
       </w:r>
       <w:bookmarkEnd w:id="62"/>
     </w:p>
-    <w:bookmarkStart w:id="121" w:name="refs"/>
-    <w:bookmarkStart w:id="63" w:name="ref-Akaike73"/>
+    <w:bookmarkStart w:id="125" w:name="refs"/>
+    <w:bookmarkStart w:id="64" w:name="ref-Maddock99"/>
     <w:p>
       <w:pPr>
         <w:pStyle w:val="Bibliography"/>
       </w:pPr>
       <w:r>
-        <w:t xml:space="preserve">Akaike, H., 1973. Information theory and an extension of the maximum likelihood principle, in: Petrov, B.N., Csaki, F. (Eds.), Second International Symposium on Information Theory. Akademiai Kiado, Budapest, pp. 267–281.</w:t>
-      </w:r>
-    </w:p>
-    <w:bookmarkEnd w:id="63"/>
-    <w:bookmarkStart w:id="65" w:name="ref-Bay12"/>
-    <w:p>
-      <w:pPr>
-        <w:pStyle w:val="Bibliography"/>
-      </w:pPr>
-      <w:r>
-        <w:t xml:space="preserve">Bay, S.M., Weisberg, S.B., 2012. Framework for interpreting sediment quality triad data. Integrated Environmental Assessment and Management 8, 589–596.</w:t>
-      </w:r>
-      <w:r>
-        <w:t xml:space="preserve"> </w:t>
-      </w:r>
-      <w:hyperlink r:id="rId64">
+        <w:t xml:space="preserve">[1] I. Maddock, The importance of physical habitat assessment for evaluating river health, Freshw. Biology. 41 (1999) 373–391. doi:</w:t>
+      </w:r>
+      <w:hyperlink r:id="rId63">
         <w:r>
           <w:rPr>
             <w:rStyle w:val="Hyperlink"/>
           </w:rPr>
-          <w:t xml:space="preserve">https://doi.org/10.1002/ieam.118</w:t>
+          <w:t xml:space="preserve">10.1046/j.1365-2427.1999.00437.x</w:t>
         </w:r>
       </w:hyperlink>
-    </w:p>
-    <w:bookmarkEnd w:id="65"/>
-    <w:bookmarkStart w:id="67" w:name="ref-Beck18f"/>
+      <w:r>
+        <w:t xml:space="preserve">.</w:t>
+      </w:r>
+    </w:p>
+    <w:bookmarkEnd w:id="64"/>
+    <w:bookmarkStart w:id="66" w:name="ref-Wang07"/>
     <w:p>
       <w:pPr>
         <w:pStyle w:val="Bibliography"/>
       </w:pPr>
       <w:r>
-        <w:t xml:space="preserve">Beck, M.W., Mazor, R.D., 2018. SCCWRP/SQI: v1.2.0 (Version 1.2.0). Zenodo,</w:t>
-      </w:r>
-      <w:r>
-        <w:t xml:space="preserve"> </w:t>
-      </w:r>
-      <w:hyperlink r:id="rId66">
+        <w:t xml:space="preserve">[2] L.Z. Wang, D.M. Robertson, P.J. Garrison, Linkages between nutrients and assemblages of macroinvertebrates and fish in wadeable streams: Implication to nutrient criteria development, Environ. Manag. 39 (2007) 194–212. doi:</w:t>
+      </w:r>
+      <w:hyperlink r:id="rId65">
+        <w:r>
+          <w:rPr>
+            <w:rStyle w:val="Hyperlink"/>
+          </w:rPr>
+          <w:t xml:space="preserve">10.1007/s00267-006-0135-8</w:t>
+        </w:r>
+      </w:hyperlink>
+      <w:r>
+        <w:t xml:space="preserve">.</w:t>
+      </w:r>
+    </w:p>
+    <w:bookmarkEnd w:id="66"/>
+    <w:bookmarkStart w:id="68" w:name="ref-Maruya16"/>
+    <w:p>
+      <w:pPr>
+        <w:pStyle w:val="Bibliography"/>
+      </w:pPr>
+      <w:r>
+        <w:t xml:space="preserve">[3] K.A. Maruya, N.G. Dodder, A.C. Mehinto, N.D. Denslow, D. Schlenk, S.A. Snyder, S.B. Weisberg, A tiered, integrated biological and chemical monitoring framework for contaminants of emerging concern in aquatic ecosystems, Environ. Manag. 12 (2016) 540–547. doi:</w:t>
+      </w:r>
+      <w:hyperlink r:id="rId67">
+        <w:r>
+          <w:rPr>
+            <w:rStyle w:val="Hyperlink"/>
+          </w:rPr>
+          <w:t xml:space="preserve">10.1002/ieam.1702</w:t>
+        </w:r>
+      </w:hyperlink>
+      <w:r>
+        <w:t xml:space="preserve">.</w:t>
+      </w:r>
+    </w:p>
+    <w:bookmarkEnd w:id="68"/>
+    <w:bookmarkStart w:id="70" w:name="ref-Stoddard06"/>
+    <w:p>
+      <w:pPr>
+        <w:pStyle w:val="Bibliography"/>
+      </w:pPr>
+      <w:r>
+        <w:t xml:space="preserve">[4] J.L. Stoddard, D.P. Larsen, C.P. Hawkins, R.K. Johnson, R.H. Norris, Setting expectations for the ecological condition of streams: The concept of reference condition, Ecol. Appl. 16 (2006) 1267–1276. doi:</w:t>
+      </w:r>
+      <w:hyperlink r:id="rId69">
+        <w:r>
+          <w:rPr>
+            <w:rStyle w:val="Hyperlink"/>
+          </w:rPr>
+          <w:t xml:space="preserve">10.1890/1051-0761(2006)016[1267:SEFTEC]2.0.CO;2</w:t>
+        </w:r>
+      </w:hyperlink>
+      <w:r>
+        <w:t xml:space="preserve">.</w:t>
+      </w:r>
+    </w:p>
+    <w:bookmarkEnd w:id="70"/>
+    <w:bookmarkStart w:id="71" w:name="ref-Ode16"/>
+    <w:p>
+      <w:pPr>
+        <w:pStyle w:val="Bibliography"/>
+      </w:pPr>
+      <w:r>
+        <w:t xml:space="preserve">[5] P.R. Ode, A.C. Rehn, R.D. Mazor, K.C. Schiff, E.D. Stein, J.T. May, L.R. Brown, D.B. Herbst, D. Gillett, K. Lunde, C.P. Hawkins, Evaluating the adequacy of a reference-site pool for ecological assessments in environmentally complex regions, Freshw. Sci. 35 (2016) 237–248.</w:t>
+      </w:r>
+    </w:p>
+    <w:bookmarkEnd w:id="71"/>
+    <w:bookmarkStart w:id="73" w:name="ref-Bowman06"/>
+    <w:p>
+      <w:pPr>
+        <w:pStyle w:val="Bibliography"/>
+      </w:pPr>
+      <w:r>
+        <w:t xml:space="preserve">[6] M.F. Bowman, K.M. Somers, R.A. Reid, L.D. Scott, Temporal response of stream benthic macroinvertebrate communities to the synergistic effects of anthropogenic acidification and natural drought events, Freshw. Biology. 51 (2006) 768–782. doi:</w:t>
+      </w:r>
+      <w:hyperlink r:id="rId72">
+        <w:r>
+          <w:rPr>
+            <w:rStyle w:val="Hyperlink"/>
+          </w:rPr>
+          <w:t xml:space="preserve">10.1111/j.1365-2427.2006.01516.x</w:t>
+        </w:r>
+      </w:hyperlink>
+      <w:r>
+        <w:t xml:space="preserve">.</w:t>
+      </w:r>
+    </w:p>
+    <w:bookmarkEnd w:id="73"/>
+    <w:bookmarkStart w:id="74" w:name="ref-NRC90"/>
+    <w:p>
+      <w:pPr>
+        <w:pStyle w:val="Bibliography"/>
+      </w:pPr>
+      <w:r>
+        <w:t xml:space="preserve">[7] National Research Council, Managing troubled waters: The role of marine environmental monitoring, National Academy Press, Washington, DC, 1990.</w:t>
+      </w:r>
+    </w:p>
+    <w:bookmarkEnd w:id="74"/>
+    <w:bookmarkStart w:id="76" w:name="ref-Paulsen08"/>
+    <w:p>
+      <w:pPr>
+        <w:pStyle w:val="Bibliography"/>
+      </w:pPr>
+      <w:r>
+        <w:t xml:space="preserve">[8] S.G. Paulsen, A. Mayio, D.V. Peck, J.L. Stoddard, E. Tarquinio, S.M. Holdsworth, J.V. Sickle, L.L. Yuan, C.P. Hawkins, A.T. Herlihy, P.R. Kaufmann, M.T. Barbour, D.P. Larsen, A.R. Olsen, Condition of stream ecosystems in the US: An overview of the first national assessment, J. North Am. Benthol. Soc. 27 (2008) 812–821. doi:</w:t>
+      </w:r>
+      <w:hyperlink r:id="rId75">
+        <w:r>
+          <w:rPr>
+            <w:rStyle w:val="Hyperlink"/>
+          </w:rPr>
+          <w:t xml:space="preserve">10.1899/08-098.1</w:t>
+        </w:r>
+      </w:hyperlink>
+      <w:r>
+        <w:t xml:space="preserve">.</w:t>
+      </w:r>
+    </w:p>
+    <w:bookmarkEnd w:id="76"/>
+    <w:bookmarkStart w:id="77" w:name="ref-Karr81"/>
+    <w:p>
+      <w:pPr>
+        <w:pStyle w:val="Bibliography"/>
+      </w:pPr>
+      <w:r>
+        <w:t xml:space="preserve">[9] J.R. Karr, Assessment of biotic integrity using fish communities, Fish. 6 (1981) 21–27.</w:t>
+      </w:r>
+    </w:p>
+    <w:bookmarkEnd w:id="77"/>
+    <w:bookmarkStart w:id="79" w:name="ref-Hawkins00b"/>
+    <w:p>
+      <w:pPr>
+        <w:pStyle w:val="Bibliography"/>
+      </w:pPr>
+      <w:r>
+        <w:t xml:space="preserve">[10] C.P. Hawkins, R.H. Norris, J.N. Hogue, J.W. Feminella, Development and evaluation of predictive models for measuring the biological integrity of streams, Ecol. Appl. 10 (2000) 1456–1477. doi:</w:t>
+      </w:r>
+      <w:hyperlink r:id="rId78">
+        <w:r>
+          <w:rPr>
+            <w:rStyle w:val="Hyperlink"/>
+          </w:rPr>
+          <w:t xml:space="preserve">10.1890/1051-0761(2000)010[1456:DAEOPM]2.0.CO;2</w:t>
+        </w:r>
+      </w:hyperlink>
+      <w:r>
+        <w:t xml:space="preserve">.</w:t>
+      </w:r>
+    </w:p>
+    <w:bookmarkEnd w:id="79"/>
+    <w:bookmarkStart w:id="80" w:name="ref-Mazor16"/>
+    <w:p>
+      <w:pPr>
+        <w:pStyle w:val="Bibliography"/>
+      </w:pPr>
+      <w:r>
+        <w:t xml:space="preserve">[11] R.D. Mazor, A.C. Rehn, P.R. Ode, M. Engeln, K.C. Schiff, E.D. Stein, D.J. Gillett, D.B. Herbst, C.P. Hawkins, Bioassessment in complex environments: Designing an index for consistent meaning in different settings, Freshw. Sci. 35 (2016) 249–271.</w:t>
+      </w:r>
+    </w:p>
+    <w:bookmarkEnd w:id="80"/>
+    <w:bookmarkStart w:id="81" w:name="ref-CCME01"/>
+    <w:p>
+      <w:pPr>
+        <w:pStyle w:val="Bibliography"/>
+      </w:pPr>
+      <w:r>
+        <w:t xml:space="preserve">[12] CCME (Canadian Council of Ministers of the Environment), Canadian water quality guidelines for the protection of aquatic life: CCME Water Quality Index 1.0, Technical Report. In: Canadian environmental quality guidelines, Canadian Council of Ministers of the Environment, Winnipeg, Manitoba, 2001.</w:t>
+      </w:r>
+    </w:p>
+    <w:bookmarkEnd w:id="81"/>
+    <w:bookmarkStart w:id="83" w:name="ref-Hurley12"/>
+    <w:p>
+      <w:pPr>
+        <w:pStyle w:val="Bibliography"/>
+      </w:pPr>
+      <w:r>
+        <w:t xml:space="preserve">[13] T. Hurley, R. Sadiq, A. Mazumder, Adaptation and evaluation of the Canadian Council of Ministers of the Environment Water Quality Index (CCME WQI) for use as an effective tool to characterize drinking source water quality, Water Res. 46 (2012) 3544–3552. doi:</w:t>
+      </w:r>
+      <w:hyperlink r:id="rId82">
+        <w:r>
+          <w:rPr>
+            <w:rStyle w:val="Hyperlink"/>
+          </w:rPr>
+          <w:t xml:space="preserve">10.1016/j.watres.2012.03.061</w:t>
+        </w:r>
+      </w:hyperlink>
+      <w:r>
+        <w:t xml:space="preserve">.</w:t>
+      </w:r>
+    </w:p>
+    <w:bookmarkEnd w:id="83"/>
+    <w:bookmarkStart w:id="85" w:name="ref-Collins07"/>
+    <w:p>
+      <w:pPr>
+        <w:pStyle w:val="Bibliography"/>
+      </w:pPr>
+      <w:r>
+        <w:t xml:space="preserve">[14] J.N. Collins, E.D. Stein, M. Sutula, R. Clark, A.E. Fetscher, L. Grenier, C. Grosso, A. Wiskind, California Rapid Assessment Method (CRAM) for wetlands, ver.5.0., 2007.</w:t>
+      </w:r>
+      <w:r>
+        <w:t xml:space="preserve"> </w:t>
+      </w:r>
+      <w:hyperlink r:id="rId84">
+        <w:r>
+          <w:rPr>
+            <w:rStyle w:val="Hyperlink"/>
+          </w:rPr>
+          <w:t xml:space="preserve">\url{http://www.cramwetlands.org/documents/}</w:t>
+        </w:r>
+      </w:hyperlink>
+      <w:r>
+        <w:t xml:space="preserve">.</w:t>
+      </w:r>
+    </w:p>
+    <w:bookmarkEnd w:id="85"/>
+    <w:bookmarkStart w:id="87" w:name="ref-Solek11"/>
+    <w:p>
+      <w:pPr>
+        <w:pStyle w:val="Bibliography"/>
+      </w:pPr>
+      <w:r>
+        <w:t xml:space="preserve">[15] C.W. Solek, E.D. Stein, M. Sutula, Demonstration of an integrated watershed assessment using a three-tiered assessment framework, Wetl. Ecol. Manag. 19 (2011) 459–474. doi:</w:t>
+      </w:r>
+      <w:hyperlink r:id="rId86">
+        <w:r>
+          <w:rPr>
+            <w:rStyle w:val="Hyperlink"/>
+          </w:rPr>
+          <w:t xml:space="preserve">10.1007/s11273-011-9230-6</w:t>
+        </w:r>
+      </w:hyperlink>
+      <w:r>
+        <w:t xml:space="preserve">.</w:t>
+      </w:r>
+    </w:p>
+    <w:bookmarkEnd w:id="87"/>
+    <w:bookmarkStart w:id="89" w:name="ref-Rehn18"/>
+    <w:p>
+      <w:pPr>
+        <w:pStyle w:val="Bibliography"/>
+      </w:pPr>
+      <w:r>
+        <w:t xml:space="preserve">[16] A.C. Rehn, R.D. Mazor, P.R. Ode, An index to measure the quality of physical habitat in California wadeable streams, California Water Boards, Surface Water Ambient Monitoring Program, California Department of Fish; Wildlife, Southern California Coastal Water Research Project, Sacramento, California, 2018.</w:t>
+      </w:r>
+      <w:r>
+        <w:t xml:space="preserve"> </w:t>
+      </w:r>
+      <w:hyperlink r:id="rId88">
+        <w:r>
+          <w:rPr>
+            <w:rStyle w:val="Hyperlink"/>
+          </w:rPr>
+          <w:t xml:space="preserve">https://www.waterboards.ca.gov/water_issues/programs/swamp/bioassessment/docs/physical_habitat_index_technical_memo.pdf</w:t>
+        </w:r>
+      </w:hyperlink>
+      <w:r>
+        <w:t xml:space="preserve">.</w:t>
+      </w:r>
+    </w:p>
+    <w:bookmarkEnd w:id="89"/>
+    <w:bookmarkStart w:id="91" w:name="ref-Bay12"/>
+    <w:p>
+      <w:pPr>
+        <w:pStyle w:val="Bibliography"/>
+      </w:pPr>
+      <w:r>
+        <w:t xml:space="preserve">[17] S.M. Bay, S.B. Weisberg, Framework for interpreting sediment quality triad data, Integr. Environ. Assess. Manag. 8 (2012) 589–596. doi:</w:t>
+      </w:r>
+      <w:hyperlink r:id="rId90">
+        <w:r>
+          <w:rPr>
+            <w:rStyle w:val="Hyperlink"/>
+          </w:rPr>
+          <w:t xml:space="preserve">10.1002/ieam.118</w:t>
+        </w:r>
+      </w:hyperlink>
+      <w:r>
+        <w:t xml:space="preserve">.</w:t>
+      </w:r>
+    </w:p>
+    <w:bookmarkEnd w:id="91"/>
+    <w:bookmarkStart w:id="92" w:name="ref-Karr99"/>
+    <w:p>
+      <w:pPr>
+        <w:pStyle w:val="Bibliography"/>
+      </w:pPr>
+      <w:r>
+        <w:t xml:space="preserve">[18] J.R. Karr, E.W. Chu, Restoring life in running waters: Better biological monitoring, Island Press, Washington, DC, 1999.</w:t>
+      </w:r>
+    </w:p>
+    <w:bookmarkEnd w:id="92"/>
+    <w:bookmarkStart w:id="93" w:name="ref-Therouxip"/>
+    <w:p>
+      <w:pPr>
+        <w:pStyle w:val="Bibliography"/>
+      </w:pPr>
+      <w:r>
+        <w:t xml:space="preserve">[19] S. Theroux, R.D. Mazor, M.W. Beck, P. Ode, M. Sutula, E.D. Stein, A non-predictive algal index for complex environments, Ecol. Indic. (n.d.).</w:t>
+      </w:r>
+    </w:p>
+    <w:bookmarkEnd w:id="93"/>
+    <w:bookmarkStart w:id="95" w:name="ref-Moss87"/>
+    <w:p>
+      <w:pPr>
+        <w:pStyle w:val="Bibliography"/>
+      </w:pPr>
+      <w:r>
+        <w:t xml:space="preserve">[20] D. Moss, M.T. Furse, J.F. Wright, P.D. Armitage, The prediction of the macro-invertebrate fauna of unpolluted running-water sites in Great Britain using environmental data, Freshwater Biology. 17 (1987) 41–52. doi:</w:t>
+      </w:r>
+      <w:hyperlink r:id="rId94">
+        <w:r>
+          <w:rPr>
+            <w:rStyle w:val="Hyperlink"/>
+          </w:rPr>
+          <w:t xml:space="preserve">10.1111/j.1365-2427.1987.tb01027.x</w:t>
+        </w:r>
+      </w:hyperlink>
+      <w:r>
+        <w:t xml:space="preserve">.</w:t>
+      </w:r>
+    </w:p>
+    <w:bookmarkEnd w:id="95"/>
+    <w:bookmarkStart w:id="97" w:name="ref-Cao07"/>
+    <w:p>
+      <w:pPr>
+        <w:pStyle w:val="Bibliography"/>
+      </w:pPr>
+      <w:r>
+        <w:t xml:space="preserve">[21] Y. Cao, C.P. Hawkins, J. Olson, M.A. Kosterman, Modeling natural environmental gradients improves the accuracy and precision of diatom-based indicators, J. North Am. Benthol. Soc. 26 (2007) 566–585. doi:</w:t>
+      </w:r>
+      <w:hyperlink r:id="rId96">
+        <w:r>
+          <w:rPr>
+            <w:rStyle w:val="Hyperlink"/>
+          </w:rPr>
+          <w:t xml:space="preserve">10.1899/06-078.1</w:t>
+        </w:r>
+      </w:hyperlink>
+      <w:r>
+        <w:t xml:space="preserve">.</w:t>
+      </w:r>
+    </w:p>
+    <w:bookmarkEnd w:id="97"/>
+    <w:bookmarkStart w:id="98" w:name="ref-Mazor15"/>
+    <w:p>
+      <w:pPr>
+        <w:pStyle w:val="Bibliography"/>
+      </w:pPr>
+      <w:r>
+        <w:t xml:space="preserve">[22] R.D. Mazor, Bioassessment of perennial streams in Southern California: A report on the first five years of the Stormwater Monitoring Coalition’s regional stream survey, Southern California Coastal Water Research Project, Costa Mesa, California, 2015.</w:t>
+      </w:r>
+    </w:p>
+    <w:bookmarkEnd w:id="98"/>
+    <w:bookmarkStart w:id="100" w:name="ref-Richards97"/>
+    <w:p>
+      <w:pPr>
+        <w:pStyle w:val="Bibliography"/>
+      </w:pPr>
+      <w:r>
+        <w:t xml:space="preserve">[23] C. Richards, R. Haro, L. Johnson, G. Host, Catchment and reach-scale properties as indicators of macroinvertebrate species traits, Freshw. Biology. 37 (1997) 219–230. doi:</w:t>
+      </w:r>
+      <w:hyperlink r:id="rId99">
+        <w:r>
+          <w:rPr>
+            <w:rStyle w:val="Hyperlink"/>
+          </w:rPr>
+          <w:t xml:space="preserve">10.1046/j.1365-2427.1997.d01-540.x</w:t>
+        </w:r>
+      </w:hyperlink>
+      <w:r>
+        <w:t xml:space="preserve">.</w:t>
+      </w:r>
+    </w:p>
+    <w:bookmarkEnd w:id="100"/>
+    <w:bookmarkStart w:id="102" w:name="ref-Pan02"/>
+    <w:p>
+      <w:pPr>
+        <w:pStyle w:val="Bibliography"/>
+      </w:pPr>
+      <w:r>
+        <w:t xml:space="preserve">[24] Y. Pan, R.J. Stevenson, B.H. Hill, P.R. Kaufmann, A.T. Herlihy, Spatial patterns and ecological determinants of benthic algal assemblages in mid-Atlantic streams, USA, J. Phycol. 35 (2002) 460–468. doi:</w:t>
+      </w:r>
+      <w:hyperlink r:id="rId101">
+        <w:r>
+          <w:rPr>
+            <w:rStyle w:val="Hyperlink"/>
+          </w:rPr>
+          <w:t xml:space="preserve">10.1046/j.1529-8817.1999.3530460.x</w:t>
+        </w:r>
+      </w:hyperlink>
+      <w:r>
+        <w:t xml:space="preserve">.</w:t>
+      </w:r>
+    </w:p>
+    <w:bookmarkEnd w:id="102"/>
+    <w:bookmarkStart w:id="104" w:name="ref-Dodds02"/>
+    <w:p>
+      <w:pPr>
+        <w:pStyle w:val="Bibliography"/>
+      </w:pPr>
+      <w:r>
+        <w:t xml:space="preserve">[25] W.K. Dodds, V.H. Smith, K. Lohman, Nitrogen and phosphorus relationships to benthic algal biomass in temperate streams, Can. J. Fish. Aquat. Sci. 59 (2002) 865–874. doi:</w:t>
+      </w:r>
+      <w:hyperlink r:id="rId103">
+        <w:r>
+          <w:rPr>
+            <w:rStyle w:val="Hyperlink"/>
+          </w:rPr>
+          <w:t xml:space="preserve">10.1139/f02-063</w:t>
+        </w:r>
+      </w:hyperlink>
+      <w:r>
+        <w:t xml:space="preserve">.</w:t>
+      </w:r>
+    </w:p>
+    <w:bookmarkEnd w:id="104"/>
+    <w:bookmarkStart w:id="106" w:name="ref-Walsh05"/>
+    <w:p>
+      <w:pPr>
+        <w:pStyle w:val="Bibliography"/>
+      </w:pPr>
+      <w:r>
+        <w:t xml:space="preserve">[26] C.J. Walsh, A.H. Roy, J. w. Feminella, P.D. Cottingham, P.M. Groffman, R.P. Morgan, The urban stream syndrome: Current knowledge and the search for a cure, J. North Am. Benthol. Soc. 24 (2005) 706–723. doi:</w:t>
+      </w:r>
+      <w:hyperlink r:id="rId105">
+        <w:r>
+          <w:rPr>
+            <w:rStyle w:val="Hyperlink"/>
+          </w:rPr>
+          <w:t xml:space="preserve">10.1899/04-028.1</w:t>
+        </w:r>
+      </w:hyperlink>
+      <w:r>
+        <w:t xml:space="preserve">.</w:t>
+      </w:r>
+    </w:p>
+    <w:bookmarkEnd w:id="106"/>
+    <w:bookmarkStart w:id="108" w:name="ref-Dodds16"/>
+    <w:p>
+      <w:pPr>
+        <w:pStyle w:val="Bibliography"/>
+      </w:pPr>
+      <w:r>
+        <w:t xml:space="preserve">[27] W.K. Dodds, V.H. Smith, Nitrogen, phosphorus, and eutrophication in streams, Inland Waters. 6 (2016) 155–164. doi:</w:t>
+      </w:r>
+      <w:hyperlink r:id="rId107">
+        <w:r>
+          <w:rPr>
+            <w:rStyle w:val="Hyperlink"/>
+          </w:rPr>
+          <w:t xml:space="preserve">10.5268/IW-6.2.909</w:t>
+        </w:r>
+      </w:hyperlink>
+      <w:r>
+        <w:t xml:space="preserve">.</w:t>
+      </w:r>
+    </w:p>
+    <w:bookmarkEnd w:id="108"/>
+    <w:bookmarkStart w:id="109" w:name="ref-Ode07"/>
+    <w:p>
+      <w:pPr>
+        <w:pStyle w:val="Bibliography"/>
+      </w:pPr>
+      <w:r>
+        <w:t xml:space="preserve">[28] P.R. Ode, Standard operating procedures for collecting benthic macroinvertebrate samples and associated physical and chemical data for ambient bioassessment in California, (2007).</w:t>
+      </w:r>
+    </w:p>
+    <w:bookmarkEnd w:id="109"/>
+    <w:bookmarkStart w:id="110" w:name="ref-USEPA16"/>
+    <w:p>
+      <w:pPr>
+        <w:pStyle w:val="Bibliography"/>
+      </w:pPr>
+      <w:r>
+        <w:t xml:space="preserve">[29] USEPA (US Environmental Protection Agency), National rivers and streams assessment 2008-2009: A collaborative survey, Washington, DC, 2016.</w:t>
+      </w:r>
+    </w:p>
+    <w:bookmarkEnd w:id="110"/>
+    <w:bookmarkStart w:id="111" w:name="ref-Fox11"/>
+    <w:p>
+      <w:pPr>
+        <w:pStyle w:val="Bibliography"/>
+      </w:pPr>
+      <w:r>
+        <w:t xml:space="preserve">[30] J. Fox, S. Weisberg, An R companion to applied regression, SAGE Publications Inc., Thousand Oaks, California, 2011.</w:t>
+      </w:r>
+    </w:p>
+    <w:bookmarkEnd w:id="111"/>
+    <w:bookmarkStart w:id="112" w:name="ref-Zuur07"/>
+    <w:p>
+      <w:pPr>
+        <w:pStyle w:val="Bibliography"/>
+      </w:pPr>
+      <w:r>
+        <w:t xml:space="preserve">[31] A.F. Zuur, E.N. Ieno, G.M. Smith, Analysing ecological data, Springer-Verlag, New York, New York, 2007.</w:t>
+      </w:r>
+    </w:p>
+    <w:bookmarkEnd w:id="112"/>
+    <w:bookmarkStart w:id="113" w:name="ref-Akaike73"/>
+    <w:p>
+      <w:pPr>
+        <w:pStyle w:val="Bibliography"/>
+      </w:pPr>
+      <w:r>
+        <w:t xml:space="preserve">[32] H. Akaike, Information theory and an extension of the maximum likelihood principle, in: B.N. Petrov, F. Csaki (Eds.), Second International Symposium on Information Theory, Akademiai Kiado, Budapest, 1973: pp. 267–281.</w:t>
+      </w:r>
+    </w:p>
+    <w:bookmarkEnd w:id="113"/>
+    <w:bookmarkStart w:id="115" w:name="ref-Venables02"/>
+    <w:p>
+      <w:pPr>
+        <w:pStyle w:val="Bibliography"/>
+      </w:pPr>
+      <w:r>
+        <w:t xml:space="preserve">[33] W.N. Venables, B.D. Ripley, Modern applied statistics with S, Fourth, Springer-Verlag, New York, New York, 2002.</w:t>
+      </w:r>
+      <w:r>
+        <w:t xml:space="preserve"> </w:t>
+      </w:r>
+      <w:hyperlink r:id="rId114">
+        <w:r>
+          <w:rPr>
+            <w:rStyle w:val="Hyperlink"/>
+          </w:rPr>
+          <w:t xml:space="preserve">http://www.stats.ox.ac.uk/pub/MASS4</w:t>
+        </w:r>
+      </w:hyperlink>
+      <w:r>
+        <w:t xml:space="preserve">.</w:t>
+      </w:r>
+    </w:p>
+    <w:bookmarkEnd w:id="115"/>
+    <w:bookmarkStart w:id="117" w:name="ref-Dobbie14"/>
+    <w:p>
+      <w:pPr>
+        <w:pStyle w:val="Bibliography"/>
+      </w:pPr>
+      <w:r>
+        <w:t xml:space="preserve">[34] M.J. Dobbie, D. Clifford, Quantifying uncertainty in environmental indices: An application to an estuarine health index, Mar. Freshw. Res. 66 (2014) 95–105. doi:</w:t>
+      </w:r>
+      <w:hyperlink r:id="rId116">
+        <w:r>
+          <w:rPr>
+            <w:rStyle w:val="Hyperlink"/>
+          </w:rPr>
+          <w:t xml:space="preserve">10.1071/MF13065</w:t>
+        </w:r>
+      </w:hyperlink>
+      <w:r>
+        <w:t xml:space="preserve">.</w:t>
+      </w:r>
+    </w:p>
+    <w:bookmarkEnd w:id="117"/>
+    <w:bookmarkStart w:id="119" w:name="ref-Chang18"/>
+    <w:p>
+      <w:pPr>
+        <w:pStyle w:val="Bibliography"/>
+      </w:pPr>
+      <w:r>
+        <w:t xml:space="preserve">[35] W. Chang, J. Cheng, J. Allaire, Y. Xie, J. McPherson, Shiny: Web application framework for r, 2018.</w:t>
+      </w:r>
+      <w:r>
+        <w:t xml:space="preserve"> </w:t>
+      </w:r>
+      <w:hyperlink r:id="rId118">
+        <w:r>
+          <w:rPr>
+            <w:rStyle w:val="Hyperlink"/>
+          </w:rPr>
+          <w:t xml:space="preserve">https://CRAN.R-project.org/package=shiny</w:t>
+        </w:r>
+      </w:hyperlink>
+      <w:r>
+        <w:t xml:space="preserve">.</w:t>
+      </w:r>
+    </w:p>
+    <w:bookmarkEnd w:id="119"/>
+    <w:bookmarkStart w:id="120" w:name="ref-RDCT18"/>
+    <w:p>
+      <w:pPr>
+        <w:pStyle w:val="Bibliography"/>
+      </w:pPr>
+      <w:r>
+        <w:t xml:space="preserve">[36] RDCT (R Development Core Team), R: A language and environment for statistical computing, v3.5.1. R Foundation for Statistical Computing, Vienna, Austria, (2018).</w:t>
+      </w:r>
+    </w:p>
+    <w:bookmarkEnd w:id="120"/>
+    <w:bookmarkStart w:id="122" w:name="ref-Beck18f"/>
+    <w:p>
+      <w:pPr>
+        <w:pStyle w:val="Bibliography"/>
+      </w:pPr>
+      <w:r>
+        <w:t xml:space="preserve">[37] M.W. Beck, R.D. Mazor, SCCWRP/SQI: v1.2.0 (Version 1.2.0). Zenodo,</w:t>
+      </w:r>
+      <w:r>
+        <w:t xml:space="preserve"> </w:t>
+      </w:r>
+      <w:hyperlink r:id="rId121">
         <w:r>
           <w:rPr>
             <w:rStyle w:val="Hyperlink"/>
@@ -7035,22 +7483,22 @@
         </w:r>
       </w:hyperlink>
       <w:r>
-        <w:t xml:space="preserve">.</w:t>
-      </w:r>
-    </w:p>
-    <w:bookmarkEnd w:id="67"/>
-    <w:bookmarkStart w:id="69" w:name="ref-Beck19"/>
+        <w:t xml:space="preserve">, (2018).</w:t>
+      </w:r>
+    </w:p>
+    <w:bookmarkEnd w:id="122"/>
+    <w:bookmarkStart w:id="124" w:name="ref-Beck19"/>
     <w:p>
       <w:pPr>
         <w:pStyle w:val="Bibliography"/>
       </w:pPr>
       <w:r>
-        <w:t xml:space="preserve">Beck, M.W., Mazor, R.D., Theroux, S., Schiff, K.C., 2019. SCCWRP/SQI_Shiny: v1.0.0 (Version 1.0.0). Zenodo,</w:t>
-      </w:r>
-      <w:r>
-        <w:t xml:space="preserve"> </w:t>
-      </w:r>
-      <w:hyperlink r:id="rId68">
+        <w:t xml:space="preserve">[38] M.W. Beck, R.D. Mazor, S. Theroux, K.C. Schiff, SCCWRP/SQI_Shiny: v1.0.0 (Version 1.0.0). Zenodo,</w:t>
+      </w:r>
+      <w:r>
+        <w:t xml:space="preserve"> </w:t>
+      </w:r>
+      <w:hyperlink r:id="rId123">
         <w:r>
           <w:rPr>
             <w:rStyle w:val="Hyperlink"/>
@@ -7059,538 +7507,11 @@
         </w:r>
       </w:hyperlink>
       <w:r>
-        <w:t xml:space="preserve">.</w:t>
-      </w:r>
-    </w:p>
-    <w:bookmarkEnd w:id="69"/>
-    <w:bookmarkStart w:id="71" w:name="ref-Bowman06"/>
-    <w:p>
-      <w:pPr>
-        <w:pStyle w:val="Bibliography"/>
-      </w:pPr>
-      <w:r>
-        <w:t xml:space="preserve">Bowman, M.F., Somers, K.M., Reid, R.A., Scott, L.D., 2006. Temporal response of stream benthic macroinvertebrate communities to the synergistic effects of anthropogenic acidification and natural drought events. Freshwater Biology 51, 768–782.</w:t>
-      </w:r>
-      <w:r>
-        <w:t xml:space="preserve"> </w:t>
-      </w:r>
-      <w:hyperlink r:id="rId70">
-        <w:r>
-          <w:rPr>
-            <w:rStyle w:val="Hyperlink"/>
-          </w:rPr>
-          <w:t xml:space="preserve">https://doi.org/10.1111/j.1365-2427.2006.01516.x</w:t>
-        </w:r>
-      </w:hyperlink>
-    </w:p>
-    <w:bookmarkEnd w:id="71"/>
-    <w:bookmarkStart w:id="73" w:name="ref-Cao07"/>
-    <w:p>
-      <w:pPr>
-        <w:pStyle w:val="Bibliography"/>
-      </w:pPr>
-      <w:r>
-        <w:t xml:space="preserve">Cao, Y., Hawkins, C.P., Olson, J., Kosterman, M.A., 2007. Modeling natural environmental gradients improves the accuracy and precision of diatom-based indicators. Journal of the North American Benthological Society 26, 566–585.</w:t>
-      </w:r>
-      <w:r>
-        <w:t xml:space="preserve"> </w:t>
-      </w:r>
-      <w:hyperlink r:id="rId72">
-        <w:r>
-          <w:rPr>
-            <w:rStyle w:val="Hyperlink"/>
-          </w:rPr>
-          <w:t xml:space="preserve">https://doi.org/10.1899/06-078.1</w:t>
-        </w:r>
-      </w:hyperlink>
-    </w:p>
-    <w:bookmarkEnd w:id="73"/>
-    <w:bookmarkStart w:id="74" w:name="ref-CCME01"/>
-    <w:p>
-      <w:pPr>
-        <w:pStyle w:val="Bibliography"/>
-      </w:pPr>
-      <w:r>
-        <w:t xml:space="preserve">CCME (Canadian Council of Ministers of the Environment), 2001. Canadian water quality guidelines for the protection of aquatic life: CCME Water Quality Index 1.0, Technical Report. In: Canadian environmental quality guidelines. Canadian Council of Ministers of the Environment, Winnipeg, Manitoba.</w:t>
-      </w:r>
-    </w:p>
-    <w:bookmarkEnd w:id="74"/>
-    <w:bookmarkStart w:id="75" w:name="ref-Chang18"/>
-    <w:p>
-      <w:pPr>
-        <w:pStyle w:val="Bibliography"/>
-      </w:pPr>
-      <w:r>
-        <w:t xml:space="preserve">Chang, W., Cheng, J., Allaire, J., Xie, Y., McPherson, J., 2018. Shiny: Web application framework for r.</w:t>
-      </w:r>
-    </w:p>
-    <w:bookmarkEnd w:id="75"/>
-    <w:bookmarkStart w:id="76" w:name="ref-Collins07"/>
-    <w:p>
-      <w:pPr>
-        <w:pStyle w:val="Bibliography"/>
-      </w:pPr>
-      <w:r>
-        <w:t xml:space="preserve">Collins, J.N., Stein, E.D., Sutula, M., Clark, R., Fetscher, A.E., Grenier, L., Grosso, C., Wiskind, A., 2007. California Rapid Assessment Method (CRAM) for wetlands, ver.5.0.</w:t>
-      </w:r>
-    </w:p>
-    <w:bookmarkEnd w:id="76"/>
-    <w:bookmarkStart w:id="78" w:name="ref-Dobbie14"/>
-    <w:p>
-      <w:pPr>
-        <w:pStyle w:val="Bibliography"/>
-      </w:pPr>
-      <w:r>
-        <w:t xml:space="preserve">Dobbie, M.J., Clifford, D., 2014. Quantifying uncertainty in environmental indices: An application to an estuarine health index. Marine &amp; Freshwater Research 66, 95–105.</w:t>
-      </w:r>
-      <w:r>
-        <w:t xml:space="preserve"> </w:t>
-      </w:r>
-      <w:hyperlink r:id="rId77">
-        <w:r>
-          <w:rPr>
-            <w:rStyle w:val="Hyperlink"/>
-          </w:rPr>
-          <w:t xml:space="preserve">https://doi.org/10.1071/MF13065</w:t>
-        </w:r>
-      </w:hyperlink>
-    </w:p>
-    <w:bookmarkEnd w:id="78"/>
-    <w:bookmarkStart w:id="80" w:name="ref-Dodds16"/>
-    <w:p>
-      <w:pPr>
-        <w:pStyle w:val="Bibliography"/>
-      </w:pPr>
-      <w:r>
-        <w:t xml:space="preserve">Dodds, W.K., Smith, V.H., 2016. Nitrogen, phosphorus, and eutrophication in streams. Inland Waters 6, 155–164.</w:t>
-      </w:r>
-      <w:r>
-        <w:t xml:space="preserve"> </w:t>
-      </w:r>
-      <w:hyperlink r:id="rId79">
-        <w:r>
-          <w:rPr>
-            <w:rStyle w:val="Hyperlink"/>
-          </w:rPr>
-          <w:t xml:space="preserve">https://doi.org/10.5268/IW-6.2.909</w:t>
-        </w:r>
-      </w:hyperlink>
-    </w:p>
-    <w:bookmarkEnd w:id="80"/>
-    <w:bookmarkStart w:id="82" w:name="ref-Dodds02"/>
-    <w:p>
-      <w:pPr>
-        <w:pStyle w:val="Bibliography"/>
-      </w:pPr>
-      <w:r>
-        <w:t xml:space="preserve">Dodds, W.K., Smith, V.H., Lohman, K., 2002. Nitrogen and phosphorus relationships to benthic algal biomass in temperate streams. Canadian Journal of Fisheries and Aquatic Sciences 59, 865–874.</w:t>
-      </w:r>
-      <w:r>
-        <w:t xml:space="preserve"> </w:t>
-      </w:r>
-      <w:hyperlink r:id="rId81">
-        <w:r>
-          <w:rPr>
-            <w:rStyle w:val="Hyperlink"/>
-          </w:rPr>
-          <w:t xml:space="preserve">https://doi.org/10.1139/f02-063</w:t>
-        </w:r>
-      </w:hyperlink>
-    </w:p>
-    <w:bookmarkEnd w:id="82"/>
-    <w:bookmarkStart w:id="83" w:name="ref-Fox11"/>
-    <w:p>
-      <w:pPr>
-        <w:pStyle w:val="Bibliography"/>
-      </w:pPr>
-      <w:r>
-        <w:t xml:space="preserve">Fox, J., Weisberg, S., 2011. An R companion to applied regression. SAGE Publications Inc., Thousand Oaks, California.</w:t>
-      </w:r>
-    </w:p>
-    <w:bookmarkEnd w:id="83"/>
-    <w:bookmarkStart w:id="85" w:name="ref-Hawkins00b"/>
-    <w:p>
-      <w:pPr>
-        <w:pStyle w:val="Bibliography"/>
-      </w:pPr>
-      <w:r>
-        <w:t xml:space="preserve">Hawkins, C.P., Norris, R.H., Hogue, J.N., Feminella, J.W., 2000. Development and evaluation of predictive models for measuring the biological integrity of streams. Ecological Applications 10, 1456–1477.</w:t>
-      </w:r>
-      <w:r>
-        <w:t xml:space="preserve"> </w:t>
-      </w:r>
-      <w:hyperlink r:id="rId84">
-        <w:r>
-          <w:rPr>
-            <w:rStyle w:val="Hyperlink"/>
-          </w:rPr>
-          <w:t xml:space="preserve">https://doi.org/10.1890/1051-0761(2000)010[1456:DAEOPM]2.0.CO;2</w:t>
-        </w:r>
-      </w:hyperlink>
-    </w:p>
-    <w:bookmarkEnd w:id="85"/>
-    <w:bookmarkStart w:id="87" w:name="ref-Hurley12"/>
-    <w:p>
-      <w:pPr>
-        <w:pStyle w:val="Bibliography"/>
-      </w:pPr>
-      <w:r>
-        <w:t xml:space="preserve">Hurley, T., Sadiq, R., Mazumder, A., 2012. Adaptation and evaluation of the Canadian Council of Ministers of the Environment Water Quality Index (CCME WQI) for use as an effective tool to characterize drinking source water quality. Water Research 46, 3544–3552.</w:t>
-      </w:r>
-      <w:r>
-        <w:t xml:space="preserve"> </w:t>
-      </w:r>
-      <w:hyperlink r:id="rId86">
-        <w:r>
-          <w:rPr>
-            <w:rStyle w:val="Hyperlink"/>
-          </w:rPr>
-          <w:t xml:space="preserve">https://doi.org/10.1016/j.watres.2012.03.061</w:t>
-        </w:r>
-      </w:hyperlink>
-    </w:p>
-    <w:bookmarkEnd w:id="87"/>
-    <w:bookmarkStart w:id="88" w:name="ref-Karr81"/>
-    <w:p>
-      <w:pPr>
-        <w:pStyle w:val="Bibliography"/>
-      </w:pPr>
-      <w:r>
-        <w:t xml:space="preserve">Karr, J.R., 1981. Assessment of biotic integrity using fish communities. Fisheries 6, 21–27.</w:t>
-      </w:r>
-    </w:p>
-    <w:bookmarkEnd w:id="88"/>
-    <w:bookmarkStart w:id="89" w:name="ref-Karr99"/>
-    <w:p>
-      <w:pPr>
-        <w:pStyle w:val="Bibliography"/>
-      </w:pPr>
-      <w:r>
-        <w:t xml:space="preserve">Karr, J.R., Chu, E.W., 1999. Restoring life in running waters: Better biological monitoring. Island Press, Washington, DC.</w:t>
-      </w:r>
-    </w:p>
-    <w:bookmarkEnd w:id="89"/>
-    <w:bookmarkStart w:id="91" w:name="ref-Maddock99"/>
-    <w:p>
-      <w:pPr>
-        <w:pStyle w:val="Bibliography"/>
-      </w:pPr>
-      <w:r>
-        <w:t xml:space="preserve">Maddock, I., 1999. The importance of physical habitat assessment for evaluating river health. Freshwater Biology 41, 373–391.</w:t>
-      </w:r>
-      <w:r>
-        <w:t xml:space="preserve"> </w:t>
-      </w:r>
-      <w:hyperlink r:id="rId90">
-        <w:r>
-          <w:rPr>
-            <w:rStyle w:val="Hyperlink"/>
-          </w:rPr>
-          <w:t xml:space="preserve">https://doi.org/10.1046/j.1365-2427.1999.00437.x</w:t>
-        </w:r>
-      </w:hyperlink>
-    </w:p>
-    <w:bookmarkEnd w:id="91"/>
-    <w:bookmarkStart w:id="93" w:name="ref-Maruya16"/>
-    <w:p>
-      <w:pPr>
-        <w:pStyle w:val="Bibliography"/>
-      </w:pPr>
-      <w:r>
-        <w:t xml:space="preserve">Maruya, K.A., Dodder, N.G., Mehinto, A.C., Denslow, N.D., Schlenk, D., Snyder, S.A., Weisberg, S.B., 2016. A tiered, integrated biological and chemical monitoring framework for contaminants of emerging concern in aquatic ecosystems. Environmental Management 12, 540–547.</w:t>
-      </w:r>
-      <w:r>
-        <w:t xml:space="preserve"> </w:t>
-      </w:r>
-      <w:hyperlink r:id="rId92">
-        <w:r>
-          <w:rPr>
-            <w:rStyle w:val="Hyperlink"/>
-          </w:rPr>
-          <w:t xml:space="preserve">https://doi.org/10.1002/ieam.1702</w:t>
-        </w:r>
-      </w:hyperlink>
-    </w:p>
-    <w:bookmarkEnd w:id="93"/>
-    <w:bookmarkStart w:id="94" w:name="ref-Mazor15"/>
-    <w:p>
-      <w:pPr>
-        <w:pStyle w:val="Bibliography"/>
-      </w:pPr>
-      <w:r>
-        <w:t xml:space="preserve">Mazor, R.D., 2015. Bioassessment of perennial streams in Southern California: A report on the first five years of the Stormwater Monitoring Coalition’s regional stream survey (No. 844). Southern California Coastal Water Research Project, Costa Mesa, California.</w:t>
-      </w:r>
-    </w:p>
-    <w:bookmarkEnd w:id="94"/>
-    <w:bookmarkStart w:id="95" w:name="ref-Mazor16"/>
-    <w:p>
-      <w:pPr>
-        <w:pStyle w:val="Bibliography"/>
-      </w:pPr>
-      <w:r>
-        <w:t xml:space="preserve">Mazor, R.D., Rehn, A.C., Ode, P.R., Engeln, M., Schiff, K.C., Stein, E.D., Gillett, D.J., Herbst, D.B., Hawkins, C.P., 2016. Bioassessment in complex environments: Designing an index for consistent meaning in different settings. Freshwater Science 35, 249–271.</w:t>
-      </w:r>
-    </w:p>
-    <w:bookmarkEnd w:id="95"/>
-    <w:bookmarkStart w:id="97" w:name="ref-Moss87"/>
-    <w:p>
-      <w:pPr>
-        <w:pStyle w:val="Bibliography"/>
-      </w:pPr>
-      <w:r>
-        <w:t xml:space="preserve">Moss, D., Furse, M.T., Wright, J.F., Armitage, P.D., 1987. The prediction of the macro-invertebrate fauna of unpolluted running-water sites in Great Britain using environmental data. Freshwater Biology 17, 41–52.</w:t>
-      </w:r>
-      <w:r>
-        <w:t xml:space="preserve"> </w:t>
-      </w:r>
-      <w:hyperlink r:id="rId96">
-        <w:r>
-          <w:rPr>
-            <w:rStyle w:val="Hyperlink"/>
-          </w:rPr>
-          <w:t xml:space="preserve">https://doi.org/10.1111/j.1365-2427.1987.tb01027.x</w:t>
-        </w:r>
-      </w:hyperlink>
-    </w:p>
-    <w:bookmarkEnd w:id="97"/>
-    <w:bookmarkStart w:id="98" w:name="ref-NRC90"/>
-    <w:p>
-      <w:pPr>
-        <w:pStyle w:val="Bibliography"/>
-      </w:pPr>
-      <w:r>
-        <w:t xml:space="preserve">National Research Council, 1990. Managing troubled waters: The role of marine environmental monitoring. National Academy Press, Washington, DC.</w:t>
-      </w:r>
-    </w:p>
-    <w:bookmarkEnd w:id="98"/>
-    <w:bookmarkStart w:id="99" w:name="ref-Ode07"/>
-    <w:p>
-      <w:pPr>
-        <w:pStyle w:val="Bibliography"/>
-      </w:pPr>
-      <w:r>
-        <w:t xml:space="preserve">Ode, P.R., 2007. Standard operating procedures for collecting benthic macroinvertebrate samples and associated physical and chemical data for ambient bioassessment in California.</w:t>
-      </w:r>
-    </w:p>
-    <w:bookmarkEnd w:id="99"/>
-    <w:bookmarkStart w:id="100" w:name="ref-Ode16"/>
-    <w:p>
-      <w:pPr>
-        <w:pStyle w:val="Bibliography"/>
-      </w:pPr>
-      <w:r>
-        <w:t xml:space="preserve">Ode, P.R., Rehn, A.C., Mazor, R.D., Schiff, K.C., Stein, E.D., May, J.T., Brown, L.R., Herbst, D.B., Gillett, D., Lunde, K., Hawkins, C.P., 2016. Evaluating the adequacy of a reference-site pool for ecological assessments in environmentally complex regions. Freshwater Science 35, 237–248.</w:t>
-      </w:r>
-    </w:p>
-    <w:bookmarkEnd w:id="100"/>
-    <w:bookmarkStart w:id="102" w:name="ref-Pan02"/>
-    <w:p>
-      <w:pPr>
-        <w:pStyle w:val="Bibliography"/>
-      </w:pPr>
-      <w:r>
-        <w:t xml:space="preserve">Pan, Y., Stevenson, R.J., Hill, B.H., Kaufmann, P.R., Herlihy, A.T., 2002. Spatial patterns and ecological determinants of benthic algal assemblages in mid-Atlantic streams, USA. Journal of Phycology 35, 460–468.</w:t>
-      </w:r>
-      <w:r>
-        <w:t xml:space="preserve"> </w:t>
-      </w:r>
-      <w:hyperlink r:id="rId101">
-        <w:r>
-          <w:rPr>
-            <w:rStyle w:val="Hyperlink"/>
-          </w:rPr>
-          <w:t xml:space="preserve">https://doi.org/10.1046/j.1529-8817.1999.3530460.x</w:t>
-        </w:r>
-      </w:hyperlink>
-    </w:p>
-    <w:bookmarkEnd w:id="102"/>
-    <w:bookmarkStart w:id="104" w:name="ref-Paulsen08"/>
-    <w:p>
-      <w:pPr>
-        <w:pStyle w:val="Bibliography"/>
-      </w:pPr>
-      <w:r>
-        <w:t xml:space="preserve">Paulsen, S.G., Mayio, A., Peck, D.V., Stoddard, J.L., Tarquinio, E., Holdsworth, S.M., Sickle, J.V., Yuan, L.L., Hawkins, C.P., Herlihy, A.T., Kaufmann, P.R., Barbour, M.T., Larsen, D.P., Olsen, A.R., 2008. Condition of stream ecosystems in the US: An overview of the first national assessment. Journal of the North American Benthological Society 27, 812–821.</w:t>
-      </w:r>
-      <w:r>
-        <w:t xml:space="preserve"> </w:t>
-      </w:r>
-      <w:hyperlink r:id="rId103">
-        <w:r>
-          <w:rPr>
-            <w:rStyle w:val="Hyperlink"/>
-          </w:rPr>
-          <w:t xml:space="preserve">https://doi.org/10.1899/08-098.1</w:t>
-        </w:r>
-      </w:hyperlink>
-    </w:p>
-    <w:bookmarkEnd w:id="104"/>
-    <w:bookmarkStart w:id="105" w:name="ref-RDCT18"/>
-    <w:p>
-      <w:pPr>
-        <w:pStyle w:val="Bibliography"/>
-      </w:pPr>
-      <w:r>
-        <w:t xml:space="preserve">RDCT (R Development Core Team), 2018. R: A language and environment for statistical computing, v3.5.1. R Foundation for Statistical Computing, Vienna, Austria.</w:t>
-      </w:r>
-    </w:p>
-    <w:bookmarkEnd w:id="105"/>
-    <w:bookmarkStart w:id="106" w:name="ref-Rehn18"/>
-    <w:p>
-      <w:pPr>
-        <w:pStyle w:val="Bibliography"/>
-      </w:pPr>
-      <w:r>
-        <w:t xml:space="preserve">Rehn, A.C., Mazor, R.D., Ode, P.R., 2018. An index to measure the quality of physical habitat in California wadeable streams (No. SWAMP Technical Memorandum, SWAMP-TM-2018-0005). California Water Boards, Surface Water Ambient Monitoring Program, California Department of Fish; Wildlife, Southern California Coastal Water Research Project, Sacramento, California.</w:t>
-      </w:r>
-    </w:p>
-    <w:bookmarkEnd w:id="106"/>
-    <w:bookmarkStart w:id="108" w:name="ref-Richards97"/>
-    <w:p>
-      <w:pPr>
-        <w:pStyle w:val="Bibliography"/>
-      </w:pPr>
-      <w:r>
-        <w:t xml:space="preserve">Richards, C., Haro, R., Johnson, L., Host, G., 1997. Catchment and reach-scale properties as indicators of macroinvertebrate species traits. Freshwater Biology 37, 219–230.</w:t>
-      </w:r>
-      <w:r>
-        <w:t xml:space="preserve"> </w:t>
-      </w:r>
-      <w:hyperlink r:id="rId107">
-        <w:r>
-          <w:rPr>
-            <w:rStyle w:val="Hyperlink"/>
-          </w:rPr>
-          <w:t xml:space="preserve">https://doi.org/10.1046/j.1365-2427.1997.d01-540.x</w:t>
-        </w:r>
-      </w:hyperlink>
-    </w:p>
-    <w:bookmarkEnd w:id="108"/>
-    <w:bookmarkStart w:id="110" w:name="ref-Solek11"/>
-    <w:p>
-      <w:pPr>
-        <w:pStyle w:val="Bibliography"/>
-      </w:pPr>
-      <w:r>
-        <w:t xml:space="preserve">Solek, C.W., Stein, E.D., Sutula, M., 2011. Demonstration of an integrated watershed assessment using a three-tiered assessment framework. Wetlands Ecology and Management 19, 459–474.</w:t>
-      </w:r>
-      <w:r>
-        <w:t xml:space="preserve"> </w:t>
-      </w:r>
-      <w:hyperlink r:id="rId109">
-        <w:r>
-          <w:rPr>
-            <w:rStyle w:val="Hyperlink"/>
-          </w:rPr>
-          <w:t xml:space="preserve">https://doi.org/10.1007/s11273-011-9230-6</w:t>
-        </w:r>
-      </w:hyperlink>
-    </w:p>
-    <w:bookmarkEnd w:id="110"/>
-    <w:bookmarkStart w:id="112" w:name="ref-Stoddard06"/>
-    <w:p>
-      <w:pPr>
-        <w:pStyle w:val="Bibliography"/>
-      </w:pPr>
-      <w:r>
-        <w:t xml:space="preserve">Stoddard, J.L., Larsen, D.P., Hawkins, C.P., Johnson, R.K., Norris, R.H., 2006. Setting expectations for the ecological condition of streams: The concept of reference condition. Ecological Applications 16, 1267–1276.</w:t>
-      </w:r>
-      <w:r>
-        <w:t xml:space="preserve"> </w:t>
-      </w:r>
-      <w:hyperlink r:id="rId111">
-        <w:r>
-          <w:rPr>
-            <w:rStyle w:val="Hyperlink"/>
-          </w:rPr>
-          <w:t xml:space="preserve">https://doi.org/10.1890/1051-0761(2006)016[1267:SEFTEC]2.0.CO;2</w:t>
-        </w:r>
-      </w:hyperlink>
-    </w:p>
-    <w:bookmarkEnd w:id="112"/>
-    <w:bookmarkStart w:id="113" w:name="ref-Therouxip"/>
-    <w:p>
-      <w:pPr>
-        <w:pStyle w:val="Bibliography"/>
-      </w:pPr>
-      <w:r>
-        <w:t xml:space="preserve">Theroux, S., Mazor, R.D., Beck, M.W., Ode, P., Sutula, M., Stein, E.D., n.d. A non-predictive algal index for complex environments. Ecological Indicators.</w:t>
-      </w:r>
-    </w:p>
-    <w:bookmarkEnd w:id="113"/>
-    <w:bookmarkStart w:id="114" w:name="ref-USEPA16"/>
-    <w:p>
-      <w:pPr>
-        <w:pStyle w:val="Bibliography"/>
-      </w:pPr>
-      <w:r>
-        <w:t xml:space="preserve">USEPA (US Environmental Protection Agency), 2016. National rivers and streams assessment 2008-2009: A collaborative survey (No. EPA-841-R-16-007). Washington, DC.</w:t>
-      </w:r>
-    </w:p>
-    <w:bookmarkEnd w:id="114"/>
-    <w:bookmarkStart w:id="115" w:name="ref-Venables02"/>
-    <w:p>
-      <w:pPr>
-        <w:pStyle w:val="Bibliography"/>
-      </w:pPr>
-      <w:r>
-        <w:t xml:space="preserve">Venables, W.N., Ripley, B.D., 2002. Modern applied statistics with S, Fourth. ed. Springer-Verlag, New York, New York.</w:t>
-      </w:r>
-    </w:p>
-    <w:bookmarkEnd w:id="115"/>
-    <w:bookmarkStart w:id="117" w:name="ref-Walsh05"/>
-    <w:p>
-      <w:pPr>
-        <w:pStyle w:val="Bibliography"/>
-      </w:pPr>
-      <w:r>
-        <w:t xml:space="preserve">Walsh, C.J., Roy, A.H., Feminella, J. w., Cottingham, P.D., Groffman, P.M., Morgan, R.P., 2005. The urban stream syndrome: Current knowledge and the search for a cure. Journal of the North American Benthological Society 24, 706–723.</w:t>
-      </w:r>
-      <w:r>
-        <w:t xml:space="preserve"> </w:t>
-      </w:r>
-      <w:hyperlink r:id="rId116">
-        <w:r>
-          <w:rPr>
-            <w:rStyle w:val="Hyperlink"/>
-          </w:rPr>
-          <w:t xml:space="preserve">https://doi.org/10.1899/04-028.1</w:t>
-        </w:r>
-      </w:hyperlink>
-    </w:p>
-    <w:bookmarkEnd w:id="117"/>
-    <w:bookmarkStart w:id="119" w:name="ref-Wang07"/>
-    <w:p>
-      <w:pPr>
-        <w:pStyle w:val="Bibliography"/>
-      </w:pPr>
-      <w:r>
-        <w:t xml:space="preserve">Wang, L.Z., Robertson, D.M., Garrison, P.J., 2007. Linkages between nutrients and assemblages of macroinvertebrates and fish in wadeable streams: Implication to nutrient criteria development. Environmental Management 39, 194–212.</w:t>
-      </w:r>
-      <w:r>
-        <w:t xml:space="preserve"> </w:t>
-      </w:r>
-      <w:hyperlink r:id="rId118">
-        <w:r>
-          <w:rPr>
-            <w:rStyle w:val="Hyperlink"/>
-          </w:rPr>
-          <w:t xml:space="preserve">https://doi.org/10.1007/s00267-006-0135-8</w:t>
-        </w:r>
-      </w:hyperlink>
-    </w:p>
-    <w:bookmarkEnd w:id="119"/>
-    <w:bookmarkStart w:id="120" w:name="ref-Zuur07"/>
-    <w:p>
-      <w:pPr>
-        <w:pStyle w:val="Bibliography"/>
-      </w:pPr>
-      <w:r>
-        <w:t xml:space="preserve">Zuur, A.F., Ieno, E.N., Smith, G.M., 2007. Analysing ecological data. Springer-Verlag, New York, New York.</w:t>
-      </w:r>
-    </w:p>
-    <w:bookmarkEnd w:id="120"/>
-    <w:bookmarkEnd w:id="121"/>
+        <w:t xml:space="preserve">, (2019).</w:t>
+      </w:r>
+    </w:p>
+    <w:bookmarkEnd w:id="124"/>
+    <w:bookmarkEnd w:id="125"/>
     <w:sectPr>
       <w:footerReference w:type="default" r:id="rId9"/>
       <w:pgSz w:w="12240" w:h="15840"/>

</xml_diff>

<commit_message>
submission folder added with formatted word docs and figs
</commit_message>
<xml_diff>
--- a/Beck_etal_SQI.docx
+++ b/Beck_etal_SQI.docx
@@ -300,6 +300,40 @@
       </w:r>
       <w:r>
         <w:t xml:space="preserve">(i.e., biology is impacted, but chemical and physical stressors are low). To facilitate adoption by managers, a web-based application was developed that not only maps overall SQI results, but also enables users to readily access underlying quantitative information for stressors and biological responses to understand likely reasons behind the categorical assessments. This transparent design was intended; high-level output and foundational components of the SQI are relevant for different audiences and details are not sacrificed for accessibility.</w:t>
+      </w:r>
+    </w:p>
+    <w:p>
+      <w:pPr>
+        <w:pStyle w:val="BodyText"/>
+      </w:pPr>
+      <w:r>
+        <w:rPr>
+          <w:i/>
+        </w:rPr>
+        <w:t xml:space="preserve">Key words</w:t>
+      </w:r>
+      <w:r>
+        <w:t xml:space="preserve"> </w:t>
+      </w:r>
+      <w:r>
+        <w:t xml:space="preserve">Bioassessment, communication, synthesis, stream health, stressors, visualization</w:t>
+      </w:r>
+    </w:p>
+    <w:p>
+      <w:pPr>
+        <w:pStyle w:val="BodyText"/>
+      </w:pPr>
+      <w:r>
+        <w:rPr>
+          <w:i/>
+        </w:rPr>
+        <w:t xml:space="preserve">Abbreviations</w:t>
+      </w:r>
+      <w:r>
+        <w:t xml:space="preserve"> </w:t>
+      </w:r>
+      <w:r>
+        <w:t xml:space="preserve">ASCI: Algal Stream Condition Index, BMI: Benthic Macroinvertebrate Index, CRAM: California Rapid Assessment Methods, CSCI: California Stream Condition Index, CWQI: Canadian Water Quality Index, IBI: Index of Biotic Integrity, IPI: Index of Physical Habitat Integrity, PHAB: Physical Habitat, SMC: Stormwater Monitoring Coalition, SQI: Stream Quality Index</w:t>
       </w:r>
     </w:p>
     <w:p>
@@ -3962,7 +3996,7 @@
           <wp:inline>
             <wp:extent cx="5943600" cy="4829175"/>
             <wp:effectExtent b="0" l="0" r="0" t="0"/>
-            <wp:docPr descr="Figure 7 Modelled likelihood of biological alteration from water quality (top) and physical habitat stressors (bottom). Curves are the binomial likelihood (+/- standard error) of biological condition being altered (as measured by macroinvertebrate and algal indices) across the range of observed values for water quality and physical habitat stressors on the x-axes. The water chemistry and physical habitat stress plots are derived from equations (1) and (2). Other variables in each model not on the x-axis for each plot are held constant at values for low stress conditions. Biological condition for observations in each stressor model are shown as rug plots on the x-axes, with healthy sites on the bottom and impacted on the top. Note that IPI metrics are positively associated with physical habitat integrity, e.g., an increase in the % sands and fines metric suggests higher physical integrity and lower observed sands and fines." title="" id="1" name="Picture"/>
+            <wp:docPr descr="Figure 7 Modelled likelihood of biological alteration from water quality (top) and physical habitat stressors (bottom). Curves are the binomial likelihood (+/- standard error) of biological condition being altered (as measured by macroinvertebrate and algal indices) across the range of observed values for water quality and physical habitat stressors on the x-axes. The water chemistry and physical habitat stress plots are derived from equations (1) and (2). Other variables in each model not on the x-axis for each plot are held constant at values for low stress conditions. Biological condition for observations in each stressor model is shown as rug plots on the x-axes, with healthy sites on the bottom and impacted on the top. Note that IPI metrics are positively associated with physical habitat integrity, e.g., an increase in the % sands and fines metric suggests higher physical integrity and lower observed sands and fines." title="" id="1" name="Picture"/>
             <a:graphic>
               <a:graphicData uri="http://schemas.openxmlformats.org/drawingml/2006/picture">
                 <pic:pic>
@@ -4005,7 +4039,7 @@
         <w:pStyle w:val="ImageCaption"/>
       </w:pPr>
       <w:r>
-        <w:t xml:space="preserve">Figure 7 Modelled likelihood of biological alteration from water quality (top) and physical habitat stressors (bottom). Curves are the binomial likelihood (+/- standard error) of biological condition being altered (as measured by macroinvertebrate and algal indices) across the range of observed values for water quality and physical habitat stressors on the x-axes. The water chemistry and physical habitat stress plots are derived from equations (1) and (2). Other variables in each model not on the x-axis for each plot are held constant at values for low stress conditions. Biological condition for observations in each stressor model are shown as rug plots on the x-axes, with healthy sites on the bottom and impacted on the top. Note that IPI metrics are positively associated with physical habitat integrity, e.g., an increase in the % sands and fines metric suggests higher physical integrity and lower observed sands and fines.</w:t>
+        <w:t xml:space="preserve">Figure 7 Modelled likelihood of biological alteration from water quality (top) and physical habitat stressors (bottom). Curves are the binomial likelihood (+/- standard error) of biological condition being altered (as measured by macroinvertebrate and algal indices) across the range of observed values for water quality and physical habitat stressors on the x-axes. The water chemistry and physical habitat stress plots are derived from equations (1) and (2). Other variables in each model not on the x-axis for each plot are held constant at values for low stress conditions. Biological condition for observations in each stressor model is shown as rug plots on the x-axes, with healthy sites on the bottom and impacted on the top. Note that IPI metrics are positively associated with physical habitat integrity, e.g., an increase in the % sands and fines metric suggests higher physical integrity and lower observed sands and fines.</w:t>
       </w:r>
     </w:p>
     <w:p>

</xml_diff>

<commit_message>
abstract shortened, submitted to journal
</commit_message>
<xml_diff>
--- a/Beck_etal_SQI.docx
+++ b/Beck_etal_SQI.docx
@@ -227,7 +227,7 @@
         <w:pStyle w:val="FirstParagraph"/>
       </w:pPr>
       <w:r>
-        <w:t xml:space="preserve">Assessment of stream health is a function of the physical, chemical, and biological integrity of the water body. While monitoring of all three indicators of stream quality is common, combining these three indicators into a unified assessment of stream quality is rare, complicating the interpretation of complex environmental health information. In this study, a unified index was developed that compares biological response to physical and chemical stressors for southern California wadeable streams using a scientifically rigorous, easy-to-understand tool intended to facilitate stream management. The Stream Quality Index (SQI) is based on a stressor-response empirical model that quantifies the expected likelihood that chemical and physical stressors will impact multiple individual components of biological condition. The index’s chemical parameters, which are indicative of anthropogenic inputs, include nutrients and conductivity; the physical parameters include two physical habitat indices (Index of Physical Integrity, IPI; California Rapid Assessment Method, CRAM) that describe instream (i.e., substrate) condition and stream corridor (i.e., riparian) condition; and the biological response parameters include biological indices for benthic invertebrates and algae. While the individual stressor and response components are quantitative and have similar meaning across a variety of environmental settings, the final SQI narrative assessment is categorical and designed to be directly actionable within a management decision-making context. The four narrative assessment categories are: (1)</w:t>
+        <w:t xml:space="preserve">Assessment of stream health is a function of the physical, chemical, and biological integrity of the water body. While monitoring of all three indicator types is common, combining them into a unified assessment of stream quality is rare. In this study, a unified index was developed that compares biological response to physical and chemical stressors for southern California wadeable streams using a scientifically rigorous, easy-to-understand tool intended to facilitate stream management. The Stream Quality Index (SQI) is based on a stressor-response empirical model that quantifies the expected likelihood that chemical and physical stressors will impact multiple components of biological condition. While the individual stressor and response components are quantitative and have similar meaning across a variety of environmental settings, the final SQI narrative assessment is categorical and designed to be directly actionable within a management context. The four narrative assessment categories are: (1)</w:t>
       </w:r>
       <w:r>
         <w:t xml:space="preserve"> </w:t>
@@ -245,7 +245,7 @@
         <w:t xml:space="preserve"> </w:t>
       </w:r>
       <w:r>
-        <w:t xml:space="preserve">(i.e., unimpacted biology, no physical or chemical stressors); (2)</w:t>
+        <w:t xml:space="preserve">(i.e., unimpacted biology, no stressors); (2)</w:t>
       </w:r>
       <w:r>
         <w:t xml:space="preserve"> </w:t>
@@ -281,7 +281,7 @@
         <w:t xml:space="preserve"> </w:t>
       </w:r>
       <w:r>
-        <w:t xml:space="preserve">(i.e., impacted biology from chemistry and/or physical habitat stressor(s)); and (4)</w:t>
+        <w:t xml:space="preserve">(i.e., impacted biology from observed stressors); and (4)</w:t>
       </w:r>
       <w:r>
         <w:t xml:space="preserve"> </w:t>
@@ -299,7 +299,7 @@
         <w:t xml:space="preserve"> </w:t>
       </w:r>
       <w:r>
-        <w:t xml:space="preserve">(i.e., biology is impacted, but chemical and physical stressors are low). To facilitate adoption by managers, a web-based application was developed that not only maps overall SQI results, but also enables users to readily access underlying quantitative information for stressors and biological responses to understand likely reasons behind the categorical assessments. This transparent design was intended; high-level output and foundational components of the SQI are relevant for different audiences and details are not sacrificed for accessibility.</w:t>
+        <w:t xml:space="preserve">(i.e., biology is impacted, but stressors are low). To facilitate adoption by managers, a web-based application was developed that not only maps overall SQI results, but also enables users to readily access underlying quantitative information for stressors and biological responses. This transparent design was intended; high-level output and foundational components of the SQI are relevant for different audiences and details are not sacrificed for accessibility.</w:t>
       </w:r>
     </w:p>
     <w:p>

</xml_diff>

<commit_message>
starting revisions for ESI
</commit_message>
<xml_diff>
--- a/Beck_etal_SQI.docx
+++ b/Beck_etal_SQI.docx
@@ -521,7 +521,7 @@
         <w:pStyle w:val="BodyText"/>
       </w:pPr>
       <w:r>
-        <w:t xml:space="preserve">Multiple well-known tools exist for effectively assessing and evaluating different components of stream condition. Bioassessment tools include the Index of Biological Integrity (IBI;</w:t>
+        <w:t xml:space="preserve">Multiple well-known tools exist for effectively assessing and evaluating different components of stream condition. Bioassessment tools include the Index of Biological Integrity</w:t>
       </w:r>
       <w:r>
         <w:t xml:space="preserve"> </w:t>
@@ -538,18 +538,9 @@
         </w:r>
       </w:hyperlink>
       <w:r>
-        <w:t xml:space="preserve">]</w:t>
-      </w:r>
-      <w:r>
-        <w:t xml:space="preserve">), Observed to Expected ratios (O/E;</w:t>
-      </w:r>
-      <w:r>
-        <w:t xml:space="preserve"> </w:t>
-      </w:r>
-      <w:r>
-        <w:t xml:space="preserve">[</w:t>
-      </w:r>
-      <w:hyperlink w:anchor="ref-Hawkins00b">
+        <w:t xml:space="preserve">,</w:t>
+      </w:r>
+      <w:hyperlink w:anchor="ref-Karr99">
         <w:r>
           <w:rPr>
             <w:rStyle w:val="Hyperlink"/>
@@ -561,7 +552,7 @@
         <w:t xml:space="preserve">]</w:t>
       </w:r>
       <w:r>
-        <w:t xml:space="preserve">), and hybrids of the IBI and O/E</w:t>
+        <w:t xml:space="preserve">, Observed to Expected ratios</w:t>
       </w:r>
       <w:r>
         <w:t xml:space="preserve"> </w:t>
@@ -569,7 +560,7 @@
       <w:r>
         <w:t xml:space="preserve">[</w:t>
       </w:r>
-      <w:hyperlink w:anchor="ref-Mazor16">
+      <w:hyperlink w:anchor="ref-Hawkins00b">
         <w:r>
           <w:rPr>
             <w:rStyle w:val="Hyperlink"/>
@@ -578,18 +569,9 @@
         </w:r>
       </w:hyperlink>
       <w:r>
-        <w:t xml:space="preserve">]</w:t>
-      </w:r>
-      <w:r>
-        <w:t xml:space="preserve">. Chemical assessment tools include the Canadian Council of Ministers of the Environment (CCME) Water Quality Index</w:t>
-      </w:r>
-      <w:r>
-        <w:t xml:space="preserve"> </w:t>
-      </w:r>
-      <w:r>
-        <w:t xml:space="preserve">[</w:t>
-      </w:r>
-      <w:hyperlink w:anchor="ref-CCME01">
+        <w:t xml:space="preserve">,</w:t>
+      </w:r>
+      <w:hyperlink w:anchor="ref-Joy02">
         <w:r>
           <w:rPr>
             <w:rStyle w:val="Hyperlink"/>
@@ -598,9 +580,18 @@
         </w:r>
       </w:hyperlink>
       <w:r>
-        <w:t xml:space="preserve">,</w:t>
-      </w:r>
-      <w:hyperlink w:anchor="ref-Hurley12">
+        <w:t xml:space="preserve">]</w:t>
+      </w:r>
+      <w:r>
+        <w:t xml:space="preserve">, and hybrids of the IBI and O/E</w:t>
+      </w:r>
+      <w:r>
+        <w:t xml:space="preserve"> </w:t>
+      </w:r>
+      <w:r>
+        <w:t xml:space="preserve">[</w:t>
+      </w:r>
+      <w:hyperlink w:anchor="ref-Mazor16">
         <w:r>
           <w:rPr>
             <w:rStyle w:val="Hyperlink"/>
@@ -612,7 +603,7 @@
         <w:t xml:space="preserve">]</w:t>
       </w:r>
       <w:r>
-        <w:t xml:space="preserve">. Physical habitat assessment tools, which are less common, include the California Rapid Assessment Method</w:t>
+        <w:t xml:space="preserve">. Chemical assessment tools include the Canadian Council of Ministers of the Environment (CCME) Water Quality Index</w:t>
       </w:r>
       <w:r>
         <w:t xml:space="preserve"> </w:t>
@@ -620,7 +611,7 @@
       <w:r>
         <w:t xml:space="preserve">[</w:t>
       </w:r>
-      <w:hyperlink w:anchor="ref-Collins07">
+      <w:hyperlink w:anchor="ref-CCME01">
         <w:r>
           <w:rPr>
             <w:rStyle w:val="Hyperlink"/>
@@ -631,7 +622,7 @@
       <w:r>
         <w:t xml:space="preserve">,</w:t>
       </w:r>
-      <w:hyperlink w:anchor="ref-Solek11">
+      <w:hyperlink w:anchor="ref-Hurley12">
         <w:r>
           <w:rPr>
             <w:rStyle w:val="Hyperlink"/>
@@ -643,10 +634,7 @@
         <w:t xml:space="preserve">]</w:t>
       </w:r>
       <w:r>
-        <w:t xml:space="preserve"> </w:t>
-      </w:r>
-      <w:r>
-        <w:t xml:space="preserve">and the more recently developed Index of Physical Integrity</w:t>
+        <w:t xml:space="preserve">. Physical habitat assessment tools</w:t>
       </w:r>
       <w:r>
         <w:t xml:space="preserve"> </w:t>
@@ -654,7 +642,7 @@
       <w:r>
         <w:t xml:space="preserve">[</w:t>
       </w:r>
-      <w:hyperlink w:anchor="ref-Rehn18">
+      <w:hyperlink w:anchor="ref-Rankin95">
         <w:r>
           <w:rPr>
             <w:rStyle w:val="Hyperlink"/>
@@ -666,15 +654,7 @@
         <w:t xml:space="preserve">]</w:t>
       </w:r>
       <w:r>
-        <w:t xml:space="preserve">. These established tools are typically used to separately address chemical, physical, and biological components of the United States CWA and under the Porter-Cologne Act in the state of California.</w:t>
-      </w:r>
-    </w:p>
-    <w:p>
-      <w:pPr>
-        <w:pStyle w:val="BodyText"/>
-      </w:pPr>
-      <w:r>
-        <w:t xml:space="preserve">An assessment tool that combines physical, chemical, and biological indicators into a single unified assessment is exceedingly rare</w:t>
+        <w:t xml:space="preserve">, which are less common, include the California Rapid Assessment Method</w:t>
       </w:r>
       <w:r>
         <w:t xml:space="preserve"> </w:t>
@@ -682,7 +662,7 @@
       <w:r>
         <w:t xml:space="preserve">[</w:t>
       </w:r>
-      <w:hyperlink w:anchor="ref-Bay12">
+      <w:hyperlink w:anchor="ref-Collins07">
         <w:r>
           <w:rPr>
             <w:rStyle w:val="Hyperlink"/>
@@ -691,6 +671,68 @@
         </w:r>
       </w:hyperlink>
       <w:r>
+        <w:t xml:space="preserve">,</w:t>
+      </w:r>
+      <w:hyperlink w:anchor="ref-Solek11">
+        <w:r>
+          <w:rPr>
+            <w:rStyle w:val="Hyperlink"/>
+          </w:rPr>
+          <w:t xml:space="preserve">18</w:t>
+        </w:r>
+      </w:hyperlink>
+      <w:r>
+        <w:t xml:space="preserve">]</w:t>
+      </w:r>
+      <w:r>
+        <w:t xml:space="preserve"> </w:t>
+      </w:r>
+      <w:r>
+        <w:t xml:space="preserve">and the more recently developed Index of Physical Integrity</w:t>
+      </w:r>
+      <w:r>
+        <w:t xml:space="preserve"> </w:t>
+      </w:r>
+      <w:r>
+        <w:t xml:space="preserve">[</w:t>
+      </w:r>
+      <w:hyperlink w:anchor="ref-Rehn18">
+        <w:r>
+          <w:rPr>
+            <w:rStyle w:val="Hyperlink"/>
+          </w:rPr>
+          <w:t xml:space="preserve">19</w:t>
+        </w:r>
+      </w:hyperlink>
+      <w:r>
+        <w:t xml:space="preserve">]</w:t>
+      </w:r>
+      <w:r>
+        <w:t xml:space="preserve">. These established tools are typically used to separately address chemical, physical, and biological components of the United States CWA and under the Porter-Cologne Act in the state of California.</w:t>
+      </w:r>
+    </w:p>
+    <w:p>
+      <w:pPr>
+        <w:pStyle w:val="BodyText"/>
+      </w:pPr>
+      <w:r>
+        <w:t xml:space="preserve">An assessment tool that combines physical, chemical, and biological indicators into a single unified assessment is exceedingly rare</w:t>
+      </w:r>
+      <w:r>
+        <w:t xml:space="preserve"> </w:t>
+      </w:r>
+      <w:r>
+        <w:t xml:space="preserve">[</w:t>
+      </w:r>
+      <w:hyperlink w:anchor="ref-Bay12">
+        <w:r>
+          <w:rPr>
+            <w:rStyle w:val="Hyperlink"/>
+          </w:rPr>
+          <w:t xml:space="preserve">20</w:t>
+        </w:r>
+      </w:hyperlink>
+      <w:r>
         <w:t xml:space="preserve">]</w:t>
       </w:r>
       <w:r>
@@ -722,25 +764,7 @@
         <w:pStyle w:val="BodyText"/>
       </w:pPr>
       <w:r>
-        <w:t xml:space="preserve">While such a unified assessment tool is possible to develop for use in a single environmental setting, it has long been a challenge to design a technically robust tool that produces assessments that have similar meanings in different environmental settings, that provides clues as to which stressor(s) is/are impacting biological indicator(s), and that can be replicated elsewhere. The goal of this study was to develop a tool that meets all three criteria. Because biological indicators provide direct measures of aquatic life, while physical and chemical measures provide supporting information about the stressors that may affect aquatic life, this study sought to develop a method for combining the three indicators in a way that would preserve the types of information provided by each. This is fundamentally different than treating indicators as equivalent and simply</w:t>
-      </w:r>
-      <w:r>
-        <w:t xml:space="preserve"> </w:t>
-      </w:r>
-      <w:r>
-        <w:t xml:space="preserve">“</w:t>
-      </w:r>
-      <w:r>
-        <w:t xml:space="preserve">averaging</w:t>
-      </w:r>
-      <w:r>
-        <w:t xml:space="preserve">”</w:t>
-      </w:r>
-      <w:r>
-        <w:t xml:space="preserve"> </w:t>
-      </w:r>
-      <w:r>
-        <w:t xml:space="preserve">results to assess overall condition.</w:t>
+        <w:t xml:space="preserve">While such a unified assessment tool is possible to develop for use in a single environmental setting, it has long been a challenge to design a technically robust tool that produces assessments that have similar meanings in different environmental settings, that provides clues as to which stressor(s) is/are impacting biological indicator(s), and that can be replicated elsewhere. The goal of this study was to develop a tool that meets all three criteria. Because biological indicators provide direct measures of aquatic life, while physical and chemical measures provide supporting information about the stressors that may affect aquatic life, this study sought to develop a method for combining the three indicators in a way that would preserve the types of information provided by each.</w:t>
       </w:r>
     </w:p>
     <w:p>
@@ -820,7 +844,7 @@
           <w:rPr>
             <w:rStyle w:val="Hyperlink"/>
           </w:rPr>
-          <w:t xml:space="preserve">18</w:t>
+          <w:t xml:space="preserve">10</w:t>
         </w:r>
       </w:hyperlink>
       <w:r>
@@ -838,7 +862,7 @@
         <w:pStyle w:val="BodyText"/>
       </w:pPr>
       <w:r>
-        <w:t xml:space="preserve">The four narrative assessment categories were defined in a way that would align with management processes. The SQI web-based application was designed in a way that would give users easy access to descriptions of the biological, chemical, and physical components that underlie the unified assessment, depending on the desired level of information within the stressor-response paradigm.</w:t>
+        <w:t xml:space="preserve">The four narrative assessment categories were defined in a way that would align with management processes by indicating biological condition and suggesting which stressors are associated with the condition. These categories provide a first indication of how biology at a site responds to stressors, which can then be used to prioritize follow-up actions, such as causal assessment. The SQI web-based application was designed in a way that would give users easy access to descriptions of the biological, chemical, and physical components that underlie the unified assessment, depending on the desired level of information within the stressor-response paradigm.</w:t>
       </w:r>
     </w:p>
     <w:p>
@@ -879,7 +903,7 @@
           <w:rPr>
             <w:rStyle w:val="Hyperlink"/>
           </w:rPr>
-          <w:t xml:space="preserve">11</w:t>
+          <w:t xml:space="preserve">13</w:t>
         </w:r>
       </w:hyperlink>
       <w:r>
@@ -890,7 +914,7 @@
           <w:rPr>
             <w:rStyle w:val="Hyperlink"/>
           </w:rPr>
-          <w:t xml:space="preserve">19</w:t>
+          <w:t xml:space="preserve">21</w:t>
         </w:r>
       </w:hyperlink>
       <w:r>
@@ -918,7 +942,7 @@
           <w:rPr>
             <w:rStyle w:val="Hyperlink"/>
           </w:rPr>
-          <w:t xml:space="preserve">11</w:t>
+          <w:t xml:space="preserve">13</w:t>
         </w:r>
       </w:hyperlink>
       <w:r>
@@ -958,13 +982,41 @@
           <w:rPr>
             <w:rStyle w:val="Hyperlink"/>
           </w:rPr>
-          <w:t xml:space="preserve">20</w:t>
+          <w:t xml:space="preserve">22</w:t>
         </w:r>
       </w:hyperlink>
       <w:r>
         <w:t xml:space="preserve">,</w:t>
       </w:r>
       <w:hyperlink w:anchor="ref-Cao07">
+        <w:r>
+          <w:rPr>
+            <w:rStyle w:val="Hyperlink"/>
+          </w:rPr>
+          <w:t xml:space="preserve">23</w:t>
+        </w:r>
+      </w:hyperlink>
+      <w:r>
+        <w:t xml:space="preserve">]</w:t>
+      </w:r>
+      <w:r>
+        <w:t xml:space="preserve">.</w:t>
+      </w:r>
+    </w:p>
+    <w:p>
+      <w:pPr>
+        <w:pStyle w:val="BodyText"/>
+      </w:pPr>
+      <w:r>
+        <w:t xml:space="preserve">The Algal Stream Condition Index (ASCI,</w:t>
+      </w:r>
+      <w:r>
+        <w:t xml:space="preserve"> </w:t>
+      </w:r>
+      <w:r>
+        <w:t xml:space="preserve">[</w:t>
+      </w:r>
+      <w:hyperlink w:anchor="ref-Therouxip">
         <w:r>
           <w:rPr>
             <w:rStyle w:val="Hyperlink"/>
@@ -976,7 +1028,7 @@
         <w:t xml:space="preserve">]</w:t>
       </w:r>
       <w:r>
-        <w:t xml:space="preserve">.</w:t>
+        <w:t xml:space="preserve">) was similarly developed as a response endpoint for lower trophic levels; the ASCI is a non-predictive multi-metric index (i.e., it uses a uniform, statewide reference expectation) that incorporates both diatoms and soft-bodied algae. Scores for both the CSCI and ASCI can range from 0 to ~ 1.4, with a score of 1 at sites in reference condition and lower values indicating biological degradation. Both communities are used as standard assessment measures for perennial wadeable streams in California.</w:t>
       </w:r>
     </w:p>
     <w:p>
@@ -984,7 +1036,7 @@
         <w:pStyle w:val="BodyText"/>
       </w:pPr>
       <w:r>
-        <w:t xml:space="preserve">The Algal Stream Condition Index (ASCI,</w:t>
+        <w:t xml:space="preserve">Index scores were compared to the distribution of scores at reference sites statewide to identify biological condition classes that described the likelihood of biological alteration. For both the CSCI and ASCI, the 1st, 10th, and 30th percentiles of scores at reference sites with minimal human disturbance</w:t>
       </w:r>
       <w:r>
         <w:t xml:space="preserve"> </w:t>
@@ -992,115 +1044,121 @@
       <w:r>
         <w:t xml:space="preserve">[</w:t>
       </w:r>
-      <w:hyperlink w:anchor="ref-Therouxip">
+      <w:hyperlink w:anchor="ref-Stoddard06">
         <w:r>
           <w:rPr>
             <w:rStyle w:val="Hyperlink"/>
           </w:rPr>
-          <w:t xml:space="preserve">19</w:t>
+          <w:t xml:space="preserve">4</w:t>
         </w:r>
       </w:hyperlink>
       <w:r>
-        <w:t xml:space="preserve">]</w:t>
-      </w:r>
-      <w:r>
-        <w:t xml:space="preserve">) was similarly developed as a response endpoint for lower trophic levels; the ASCI is a non-predictive multi-metric index (i.e., it uses a uniform, statewide reference expectation) that incorporates both diatoms and soft-bodied algae. Scores for both the CSCI and ASCI can range from 0 to ~ 1.4, with a score of 1 at sites in reference condition and lower values indicating biological degradation. Both communities are used as standard assessment measures for perennial wadeable streams in California.</w:t>
-      </w:r>
-    </w:p>
-    <w:p>
-      <w:pPr>
-        <w:pStyle w:val="BodyText"/>
-      </w:pPr>
-      <w:r>
-        <w:t xml:space="preserve">Index scores were compared to the distribution of scores at reference sites statewide to identify biological condition classes that described the likelihood of biological alteration. For both the CSCI and ASCI, the 1st, 10th, and 30th percentiles of scores at reference sites were used to categorize sites as very likely to have altered biological condition (scores less than the 1st percentile), likely altered (scores between the 1st and 10th percentile), possibly altered (scores between the 10th and 30th percentiles), and likely intact (scores greater than the 30th percentile) (Table</w:t>
-      </w:r>
-      <w:r>
-        <w:t xml:space="preserve"> </w:t>
-      </w:r>
-      <w:r>
-        <w:t xml:space="preserve">1</w:t>
-      </w:r>
-      <w:r>
-        <w:t xml:space="preserve">). This produced four classes for each index, such that each site had two categories describing separate measures of the likelihood of biological alteration in the benthic macroinvertebrate and algal communities. Both response endpoints were jointly considered in the calculation of the SQI for evaluating overall biological condition, described below. Analysis of multiple assemblages provides a more comprehensive assessment of biological condition that can confirm overall stream health, and may also provide additional diagnostic information about stressors (as different communities may respond to different characteristics of stream habitat).</w:t>
-      </w:r>
-    </w:p>
-    <w:p>
-      <w:pPr>
-        <w:pStyle w:val="Heading3"/>
-      </w:pPr>
-      <w:bookmarkStart w:id="30" w:name="X2e8a059881a1a74830506931182fa1e8b7fab11"/>
-      <w:r>
-        <w:t xml:space="preserve">Integrating multiple measures of biological condition</w:t>
-      </w:r>
-      <w:bookmarkEnd w:id="30"/>
-    </w:p>
-    <w:p>
-      <w:pPr>
-        <w:pStyle w:val="FirstParagraph"/>
-      </w:pPr>
-      <w:r>
-        <w:t xml:space="preserve">The assigned biological condition categories for each index were combined using a ranking system to create a single numeric value that represented an overall condition reflected by both biological indices. A technical advisory committee with representatives from local management institutions provided guidance on assigning these values in accordance with two principles. First, the two indices should be independently applicable, so that a measure of good health in one index cannot negate measures of poor health in the other. Second, the numeric values should be sensitive to differences between sites in marginal or extreme conditions. For example, the numeric value for a sample where both indices suggest likely intact biological communities will be higher than for a sample where one index suggests likely intact and the other suggests possibly altered. This sensitivity improves detection of small changes in condition. The final numeric values ranged from -6 to +5 (Table</w:t>
-      </w:r>
-      <w:r>
-        <w:t xml:space="preserve"> </w:t>
-      </w:r>
-      <w:r>
-        <w:t xml:space="preserve">1</w:t>
-      </w:r>
-      <w:r>
-        <w:t xml:space="preserve">). All negative values suggest impacted conditions for one or both biological indices.</w:t>
-      </w:r>
-    </w:p>
-    <w:p>
-      <w:pPr>
-        <w:pStyle w:val="Heading2"/>
-      </w:pPr>
-      <w:bookmarkStart w:id="31" w:name="stressor-components"/>
-      <w:r>
-        <w:t xml:space="preserve">Stressor components</w:t>
-      </w:r>
-      <w:bookmarkEnd w:id="31"/>
-    </w:p>
-    <w:p>
-      <w:pPr>
-        <w:pStyle w:val="Heading3"/>
-      </w:pPr>
-      <w:bookmarkStart w:id="32" w:name="characterizing-stress"/>
-      <w:r>
-        <w:t xml:space="preserve">Characterizing stress</w:t>
-      </w:r>
-      <w:bookmarkEnd w:id="32"/>
-    </w:p>
-    <w:p>
-      <w:pPr>
-        <w:pStyle w:val="FirstParagraph"/>
-      </w:pPr>
-      <w:r>
-        <w:t xml:space="preserve">Water chemistry and physical habitat measurements, which were used to describe stressors associated with low CSCI and ASCI scores</w:t>
-      </w:r>
-      <w:r>
-        <w:t xml:space="preserve"> </w:t>
-      </w:r>
-      <w:r>
-        <w:t xml:space="preserve">[</w:t>
-      </w:r>
-      <w:hyperlink w:anchor="ref-Therouxip">
+        <w:t xml:space="preserve">,</w:t>
+      </w:r>
+      <w:hyperlink w:anchor="ref-Ode16">
         <w:r>
           <w:rPr>
             <w:rStyle w:val="Hyperlink"/>
           </w:rPr>
-          <w:t xml:space="preserve">19</w:t>
+          <w:t xml:space="preserve">5</w:t>
         </w:r>
       </w:hyperlink>
       <w:r>
-        <w:t xml:space="preserve">,</w:t>
-      </w:r>
-      <w:hyperlink w:anchor="ref-Mazor15">
+        <w:t xml:space="preserve">]</w:t>
+      </w:r>
+      <w:r>
+        <w:t xml:space="preserve"> </w:t>
+      </w:r>
+      <w:r>
+        <w:t xml:space="preserve">were used to categorize sites as very likely to have altered biological condition (scores less than the 1st percentile), likely altered (scores between the 1st and 10th percentile), possibly altered (scores between the 10th and 30th percentiles), and likely intact (scores greater than the 30th percentile) (Table</w:t>
+      </w:r>
+      <w:r>
+        <w:t xml:space="preserve"> </w:t>
+      </w:r>
+      <w:r>
+        <w:t xml:space="preserve">1</w:t>
+      </w:r>
+      <w:r>
+        <w:t xml:space="preserve">). This produced four classes for each index, such that each site had two categories describing separate measures of the likelihood of biological alteration in the benthic macroinvertebrate and algal communities. Both response endpoints were jointly considered in the calculation of the SQI for evaluating overall biological condition, described below. Analysis of multiple assemblages provides a more comprehensive assessment of biological condition that can confirm overall stream health, and may also provide additional diagnostic information about stressors (as different communities may respond to different characteristics of stream habitat).</w:t>
+      </w:r>
+    </w:p>
+    <w:p>
+      <w:pPr>
+        <w:pStyle w:val="Heading3"/>
+      </w:pPr>
+      <w:bookmarkStart w:id="30" w:name="X2e8a059881a1a74830506931182fa1e8b7fab11"/>
+      <w:r>
+        <w:t xml:space="preserve">Integrating multiple measures of biological condition</w:t>
+      </w:r>
+      <w:bookmarkEnd w:id="30"/>
+    </w:p>
+    <w:p>
+      <w:pPr>
+        <w:pStyle w:val="FirstParagraph"/>
+      </w:pPr>
+      <w:r>
+        <w:t xml:space="preserve">The assigned biological condition categories for each index were combined using a ranking system to create a single numeric value that represented an overall condition reflected by both biological indices. A technical advisory committee with representatives from local management institutions provided guidance on assigning these values in accordance with two principles. First, the two indices should be independently applicable, so that a measure of good health in one index cannot negate measures of poor health in the other. Second, the numeric values should be sensitive to differences between sites in marginal or extreme conditions. For example, the numeric value for a sample where both indices suggest likely intact biological communities will be higher than for a sample where one index suggests likely intact and the other suggests possibly altered. This sensitivity improves detection of small changes in condition. The final numeric values ranged from -6 to +5 (Table</w:t>
+      </w:r>
+      <w:r>
+        <w:t xml:space="preserve"> </w:t>
+      </w:r>
+      <w:r>
+        <w:t xml:space="preserve">1</w:t>
+      </w:r>
+      <w:r>
+        <w:t xml:space="preserve">). All negative values suggest impacted conditions for one or both biological indices.</w:t>
+      </w:r>
+    </w:p>
+    <w:p>
+      <w:pPr>
+        <w:pStyle w:val="Heading2"/>
+      </w:pPr>
+      <w:bookmarkStart w:id="31" w:name="stressor-components"/>
+      <w:r>
+        <w:t xml:space="preserve">Stressor components</w:t>
+      </w:r>
+      <w:bookmarkEnd w:id="31"/>
+    </w:p>
+    <w:p>
+      <w:pPr>
+        <w:pStyle w:val="Heading3"/>
+      </w:pPr>
+      <w:bookmarkStart w:id="32" w:name="characterizing-stress"/>
+      <w:r>
+        <w:t xml:space="preserve">Characterizing stress</w:t>
+      </w:r>
+      <w:bookmarkEnd w:id="32"/>
+    </w:p>
+    <w:p>
+      <w:pPr>
+        <w:pStyle w:val="FirstParagraph"/>
+      </w:pPr>
+      <w:r>
+        <w:t xml:space="preserve">Water chemistry and physical habitat measurements, which were used to describe stressors associated with low CSCI and ASCI scores</w:t>
+      </w:r>
+      <w:r>
+        <w:t xml:space="preserve"> </w:t>
+      </w:r>
+      <w:r>
+        <w:t xml:space="preserve">[</w:t>
+      </w:r>
+      <w:hyperlink w:anchor="ref-Therouxip">
         <w:r>
           <w:rPr>
             <w:rStyle w:val="Hyperlink"/>
           </w:rPr>
-          <w:t xml:space="preserve">22</w:t>
+          <w:t xml:space="preserve">21</w:t>
+        </w:r>
+      </w:hyperlink>
+      <w:r>
+        <w:t xml:space="preserve">,</w:t>
+      </w:r>
+      <w:hyperlink w:anchor="ref-Mazor15">
+        <w:r>
+          <w:rPr>
+            <w:rStyle w:val="Hyperlink"/>
+          </w:rPr>
+          <w:t xml:space="preserve">24</w:t>
         </w:r>
       </w:hyperlink>
       <w:r>
@@ -1131,7 +1189,7 @@
           <w:rPr>
             <w:rStyle w:val="Hyperlink"/>
           </w:rPr>
-          <w:t xml:space="preserve">23</w:t>
+          <w:t xml:space="preserve">25</w:t>
         </w:r>
       </w:hyperlink>
       <w:r>
@@ -1142,7 +1200,7 @@
           <w:rPr>
             <w:rStyle w:val="Hyperlink"/>
           </w:rPr>
-          <w:t xml:space="preserve">24</w:t>
+          <w:t xml:space="preserve">26</w:t>
         </w:r>
       </w:hyperlink>
       <w:r>
@@ -1178,7 +1236,7 @@
           <w:rPr>
             <w:rStyle w:val="Hyperlink"/>
           </w:rPr>
-          <w:t xml:space="preserve">25</w:t>
+          <w:t xml:space="preserve">27</w:t>
         </w:r>
       </w:hyperlink>
       <w:r>
@@ -1194,176 +1252,6 @@
         <w:t xml:space="preserve">[</w:t>
       </w:r>
       <w:hyperlink w:anchor="ref-Walsh05">
-        <w:r>
-          <w:rPr>
-            <w:rStyle w:val="Hyperlink"/>
-          </w:rPr>
-          <w:t xml:space="preserve">26</w:t>
-        </w:r>
-      </w:hyperlink>
-      <w:r>
-        <w:t xml:space="preserve">]</w:t>
-      </w:r>
-      <w:r>
-        <w:t xml:space="preserve">). Additionally, these variables can act as surrogates for unmeasured or alternative water quality pollutants at a site related to eutrophication</w:t>
-      </w:r>
-      <w:r>
-        <w:t xml:space="preserve"> </w:t>
-      </w:r>
-      <w:r>
-        <w:t xml:space="preserve">[</w:t>
-      </w:r>
-      <w:hyperlink w:anchor="ref-Dodds16">
-        <w:r>
-          <w:rPr>
-            <w:rStyle w:val="Hyperlink"/>
-          </w:rPr>
-          <w:t xml:space="preserve">27</w:t>
-        </w:r>
-      </w:hyperlink>
-      <w:r>
-        <w:t xml:space="preserve">]</w:t>
-      </w:r>
-      <w:r>
-        <w:t xml:space="preserve">. Although other contaminants that can affect aquatic organisms are sometimes measured (e.g., metals, pesticides, pharmaceuticals), observations can be sparsely distributed in the study region</w:t>
-      </w:r>
-      <w:r>
-        <w:t xml:space="preserve"> </w:t>
-      </w:r>
-      <w:r>
-        <w:t xml:space="preserve">[</w:t>
-      </w:r>
-      <w:hyperlink w:anchor="ref-Mazor15">
-        <w:r>
-          <w:rPr>
-            <w:rStyle w:val="Hyperlink"/>
-          </w:rPr>
-          <w:t xml:space="preserve">22</w:t>
-        </w:r>
-      </w:hyperlink>
-      <w:r>
-        <w:t xml:space="preserve">]</w:t>
-      </w:r>
-      <w:r>
-        <w:t xml:space="preserve">. Eutrophication is a more ubiquitous issue in the study region, although we acknowledge that other stressors not captured by the SQI may affect biological condition.</w:t>
-      </w:r>
-    </w:p>
-    <w:p>
-      <w:pPr>
-        <w:pStyle w:val="BodyText"/>
-      </w:pPr>
-      <w:r>
-        <w:t xml:space="preserve">Physical habitat conditions at a site were quantified using two indices of habitat condition developed for California water bodies: the Index of Physical Integrity (IPI;</w:t>
-      </w:r>
-      <w:r>
-        <w:t xml:space="preserve"> </w:t>
-      </w:r>
-      <w:r>
-        <w:t xml:space="preserve">[</w:t>
-      </w:r>
-      <w:hyperlink w:anchor="ref-Rehn18">
-        <w:r>
-          <w:rPr>
-            <w:rStyle w:val="Hyperlink"/>
-          </w:rPr>
-          <w:t xml:space="preserve">16</w:t>
-        </w:r>
-      </w:hyperlink>
-      <w:r>
-        <w:t xml:space="preserve">]</w:t>
-      </w:r>
-      <w:r>
-        <w:t xml:space="preserve">) and the California Rapid Assessment Method (CRAM) for riverine wetlands</w:t>
-      </w:r>
-      <w:r>
-        <w:t xml:space="preserve"> </w:t>
-      </w:r>
-      <w:r>
-        <w:t xml:space="preserve">[</w:t>
-      </w:r>
-      <w:hyperlink w:anchor="ref-Collins07">
-        <w:r>
-          <w:rPr>
-            <w:rStyle w:val="Hyperlink"/>
-          </w:rPr>
-          <w:t xml:space="preserve">14</w:t>
-        </w:r>
-      </w:hyperlink>
-      <w:r>
-        <w:t xml:space="preserve">,</w:t>
-      </w:r>
-      <w:hyperlink w:anchor="ref-Solek11">
-        <w:r>
-          <w:rPr>
-            <w:rStyle w:val="Hyperlink"/>
-          </w:rPr>
-          <w:t xml:space="preserve">15</w:t>
-        </w:r>
-      </w:hyperlink>
-      <w:r>
-        <w:t xml:space="preserve">]</w:t>
-      </w:r>
-      <w:r>
-        <w:t xml:space="preserve">. Although IPI and CRAM scores can be correlated, the individual metrics that establish each index provide unique information about specific components of the physical habitat. Moreover, IPI scores specifically describe instream condition, whereas CRAM scores describe riparian condition.</w:t>
-      </w:r>
-    </w:p>
-    <w:p>
-      <w:pPr>
-        <w:pStyle w:val="BodyText"/>
-      </w:pPr>
-      <w:r>
-        <w:t xml:space="preserve">The IPI is an O/E index</w:t>
-      </w:r>
-      <w:r>
-        <w:t xml:space="preserve"> </w:t>
-      </w:r>
-      <w:r>
-        <w:t xml:space="preserve">[</w:t>
-      </w:r>
-      <w:hyperlink w:anchor="ref-Hawkins00b">
-        <w:r>
-          <w:rPr>
-            <w:rStyle w:val="Hyperlink"/>
-          </w:rPr>
-          <w:t xml:space="preserve">10</w:t>
-        </w:r>
-      </w:hyperlink>
-      <w:r>
-        <w:t xml:space="preserve">]</w:t>
-      </w:r>
-      <w:r>
-        <w:t xml:space="preserve"> </w:t>
-      </w:r>
-      <w:r>
-        <w:t xml:space="preserve">based on physical habitat metrics (PHAB,</w:t>
-      </w:r>
-      <w:r>
-        <w:t xml:space="preserve"> </w:t>
-      </w:r>
-      <w:r>
-        <w:t xml:space="preserve">[</w:t>
-      </w:r>
-      <w:hyperlink w:anchor="ref-Rehn18">
-        <w:r>
-          <w:rPr>
-            <w:rStyle w:val="Hyperlink"/>
-          </w:rPr>
-          <w:t xml:space="preserve">16</w:t>
-        </w:r>
-      </w:hyperlink>
-      <w:r>
-        <w:t xml:space="preserve">]</w:t>
-      </w:r>
-      <w:r>
-        <w:t xml:space="preserve">) that collectively characterize five components of in-stream habitat quality: percent sands, fines, or concrete, Shannon diversity of aquatic habitat types, Shannon diversity of natural substrate types, evenness of flow habitat types, and riparian vegetation cover. All five metrics are positively associated with physical habitat integrity, such that an increase in each was generally considered an improvement in site condition (percent sands, fines, or concrete is inversely scored). All physical data used to calculate these metrics were collected using standard field protocols described in</w:t>
-      </w:r>
-      <w:r>
-        <w:t xml:space="preserve"> </w:t>
-      </w:r>
-      <w:r>
-        <w:t xml:space="preserve">[</w:t>
-      </w:r>
-      <w:hyperlink w:anchor="ref-Ode07">
         <w:r>
           <w:rPr>
             <w:rStyle w:val="Hyperlink"/>
@@ -1375,7 +1263,7 @@
         <w:t xml:space="preserve">]</w:t>
       </w:r>
       <w:r>
-        <w:t xml:space="preserve">, which are derived from protocols used in national assessments</w:t>
+        <w:t xml:space="preserve">). Additionally, these variables can act as surrogates for unmeasured or alternative water quality pollutants at a site related to eutrophication</w:t>
       </w:r>
       <w:r>
         <w:t xml:space="preserve"> </w:t>
@@ -1383,7 +1271,7 @@
       <w:r>
         <w:t xml:space="preserve">[</w:t>
       </w:r>
-      <w:hyperlink w:anchor="ref-USEPA16">
+      <w:hyperlink w:anchor="ref-Dodds16">
         <w:r>
           <w:rPr>
             <w:rStyle w:val="Hyperlink"/>
@@ -1395,7 +1283,27 @@
         <w:t xml:space="preserve">]</w:t>
       </w:r>
       <w:r>
-        <w:t xml:space="preserve">. As with the CSCI, the IPI is a predictive index, and values for most metrics are compared to site-specific expectations appropriate for the stream’s environmental setting. The IPI ranges from 0 to ~1.4, with values less than 1 indicating departure from reference conditions.</w:t>
+        <w:t xml:space="preserve">. Although other contaminants that can affect aquatic organisms are sometimes measured (e.g., metals, pesticides, pharmaceuticals), observations can be sparsely distributed in the study region</w:t>
+      </w:r>
+      <w:r>
+        <w:t xml:space="preserve"> </w:t>
+      </w:r>
+      <w:r>
+        <w:t xml:space="preserve">[</w:t>
+      </w:r>
+      <w:hyperlink w:anchor="ref-Mazor15">
+        <w:r>
+          <w:rPr>
+            <w:rStyle w:val="Hyperlink"/>
+          </w:rPr>
+          <w:t xml:space="preserve">24</w:t>
+        </w:r>
+      </w:hyperlink>
+      <w:r>
+        <w:t xml:space="preserve">]</w:t>
+      </w:r>
+      <w:r>
+        <w:t xml:space="preserve">. Eutrophication is a more ubiquitous issue in the study region, although we acknowledge that other stressors not captured by the SQI may affect biological condition.</w:t>
       </w:r>
     </w:p>
     <w:p>
@@ -1403,25 +1311,58 @@
         <w:pStyle w:val="BodyText"/>
       </w:pPr>
       <w:r>
-        <w:t xml:space="preserve">In contrast to the IPI, CRAM is based on qualitative assessments of four attributes of riparian wetland function: buffer and landscape condition, hydrologic condition, physical structure, and biotic structure. Whereas the data for the IPI is derived from numerous quantitative measurements of physical habitat components collected along several transects, CRAM attributes are assessed on a whole-reach scale through visual observation. In general, CRAM characterizes larger-scale processes affecting stream condition both within and adjacent to the stream corridor, whereas the IPI focuses more narrowly on in-stream conditions. CRAM scores range from 25 to 100, with higher values indicating less degraded conditions at a site. The CRAM component for buffer and landscape condition was not included further because it describes stress at scales much larger than the riparian corridor, i.e., it is a direct measure of land use and not as directly relevant for describing proximate stressors affecting or associated with biology.</w:t>
-      </w:r>
-    </w:p>
-    <w:p>
-      <w:pPr>
-        <w:pStyle w:val="Heading3"/>
-      </w:pPr>
-      <w:bookmarkStart w:id="33" w:name="integrating-multiple-measures-of-stress"/>
-      <w:r>
-        <w:t xml:space="preserve">Integrating multiple measures of stress</w:t>
-      </w:r>
-      <w:bookmarkEnd w:id="33"/>
-    </w:p>
-    <w:p>
-      <w:pPr>
-        <w:pStyle w:val="FirstParagraph"/>
-      </w:pPr>
-      <w:r>
-        <w:t xml:space="preserve">The combined impact of habitat or chemistry stressors on biological condition was evaluated by developing stress-response models that calculate the probability of observing poor biological conditions given observed levels of chemical or habitat stress. This approach eliminates the need to identify potential thresholds for identifying high levels of stress while also accounting for their combined impacts.</w:t>
+        <w:t xml:space="preserve">Physical habitat conditions at a site were quantified using two indices of habitat condition developed for California water bodies: the Index of Physical Integrity (IPI;</w:t>
+      </w:r>
+      <w:r>
+        <w:t xml:space="preserve"> </w:t>
+      </w:r>
+      <w:r>
+        <w:t xml:space="preserve">[</w:t>
+      </w:r>
+      <w:hyperlink w:anchor="ref-Rehn18">
+        <w:r>
+          <w:rPr>
+            <w:rStyle w:val="Hyperlink"/>
+          </w:rPr>
+          <w:t xml:space="preserve">19</w:t>
+        </w:r>
+      </w:hyperlink>
+      <w:r>
+        <w:t xml:space="preserve">]</w:t>
+      </w:r>
+      <w:r>
+        <w:t xml:space="preserve">) and the California Rapid Assessment Method (CRAM) for riverine wetlands</w:t>
+      </w:r>
+      <w:r>
+        <w:t xml:space="preserve"> </w:t>
+      </w:r>
+      <w:r>
+        <w:t xml:space="preserve">[</w:t>
+      </w:r>
+      <w:hyperlink w:anchor="ref-Collins07">
+        <w:r>
+          <w:rPr>
+            <w:rStyle w:val="Hyperlink"/>
+          </w:rPr>
+          <w:t xml:space="preserve">17</w:t>
+        </w:r>
+      </w:hyperlink>
+      <w:r>
+        <w:t xml:space="preserve">,</w:t>
+      </w:r>
+      <w:hyperlink w:anchor="ref-Solek11">
+        <w:r>
+          <w:rPr>
+            <w:rStyle w:val="Hyperlink"/>
+          </w:rPr>
+          <w:t xml:space="preserve">18</w:t>
+        </w:r>
+      </w:hyperlink>
+      <w:r>
+        <w:t xml:space="preserve">]</w:t>
+      </w:r>
+      <w:r>
+        <w:t xml:space="preserve">. Although IPI and CRAM scores can be correlated, the individual metrics that establish each index provide unique information about specific components of the physical habitat. Moreover, IPI scores specifically describe instream condition, whereas CRAM scores describe riparian condition.</w:t>
       </w:r>
     </w:p>
     <w:p>
@@ -1429,7 +1370,7 @@
         <w:pStyle w:val="BodyText"/>
       </w:pPr>
       <w:r>
-        <w:t xml:space="preserve">For both types of stress, a generalized linear model</w:t>
+        <w:t xml:space="preserve">The IPI is an O/E index</w:t>
       </w:r>
       <w:r>
         <w:t xml:space="preserve"> </w:t>
@@ -1437,12 +1378,129 @@
       <w:r>
         <w:t xml:space="preserve">[</w:t>
       </w:r>
-      <w:hyperlink w:anchor="ref-Fox11">
+      <w:hyperlink w:anchor="ref-Hawkins00b">
+        <w:r>
+          <w:rPr>
+            <w:rStyle w:val="Hyperlink"/>
+          </w:rPr>
+          <w:t xml:space="preserve">11</w:t>
+        </w:r>
+      </w:hyperlink>
+      <w:r>
+        <w:t xml:space="preserve">]</w:t>
+      </w:r>
+      <w:r>
+        <w:t xml:space="preserve"> </w:t>
+      </w:r>
+      <w:r>
+        <w:t xml:space="preserve">based on physical habitat metrics (PHAB,</w:t>
+      </w:r>
+      <w:r>
+        <w:t xml:space="preserve"> </w:t>
+      </w:r>
+      <w:r>
+        <w:t xml:space="preserve">[</w:t>
+      </w:r>
+      <w:hyperlink w:anchor="ref-Rehn18">
+        <w:r>
+          <w:rPr>
+            <w:rStyle w:val="Hyperlink"/>
+          </w:rPr>
+          <w:t xml:space="preserve">19</w:t>
+        </w:r>
+      </w:hyperlink>
+      <w:r>
+        <w:t xml:space="preserve">]</w:t>
+      </w:r>
+      <w:r>
+        <w:t xml:space="preserve">) that collectively characterize five components of in-stream habitat quality: percent sands, fines, or concrete, Shannon diversity of aquatic habitat types, Shannon diversity of natural substrate types, evenness of flow habitat types, and riparian vegetation cover. All five metrics are positively associated with physical habitat integrity, such that an increase in each was generally considered an improvement in site condition (percent sands, fines, or concrete is inversely scored). All physical data used to calculate these metrics were collected using standard field protocols described in</w:t>
+      </w:r>
+      <w:r>
+        <w:t xml:space="preserve"> </w:t>
+      </w:r>
+      <w:r>
+        <w:t xml:space="preserve">[</w:t>
+      </w:r>
+      <w:hyperlink w:anchor="ref-Ode07">
         <w:r>
           <w:rPr>
             <w:rStyle w:val="Hyperlink"/>
           </w:rPr>
           <w:t xml:space="preserve">30</w:t>
+        </w:r>
+      </w:hyperlink>
+      <w:r>
+        <w:t xml:space="preserve">]</w:t>
+      </w:r>
+      <w:r>
+        <w:t xml:space="preserve">, which are derived from protocols used in national assessments</w:t>
+      </w:r>
+      <w:r>
+        <w:t xml:space="preserve"> </w:t>
+      </w:r>
+      <w:r>
+        <w:t xml:space="preserve">[</w:t>
+      </w:r>
+      <w:hyperlink w:anchor="ref-USEPA16">
+        <w:r>
+          <w:rPr>
+            <w:rStyle w:val="Hyperlink"/>
+          </w:rPr>
+          <w:t xml:space="preserve">31</w:t>
+        </w:r>
+      </w:hyperlink>
+      <w:r>
+        <w:t xml:space="preserve">]</w:t>
+      </w:r>
+      <w:r>
+        <w:t xml:space="preserve">. As with the CSCI, the IPI is a predictive index, and values for most metrics are compared to site-specific expectations appropriate for the stream’s environmental setting. The IPI ranges from 0 to ~1.4, with values less than 1 indicating departure from reference conditions.</w:t>
+      </w:r>
+    </w:p>
+    <w:p>
+      <w:pPr>
+        <w:pStyle w:val="BodyText"/>
+      </w:pPr>
+      <w:r>
+        <w:t xml:space="preserve">In contrast to the IPI, CRAM is based on qualitative assessments of four attributes of riparian wetland function: buffer and landscape condition, hydrologic condition, physical structure, and biotic structure. Whereas the data for the IPI is derived from numerous quantitative measurements of physical habitat components collected along several transects, CRAM attributes are assessed on a whole-reach scale through visual observation. In general, CRAM characterizes larger-scale processes affecting stream condition both within and adjacent to the stream corridor, whereas the IPI focuses more narrowly on in-stream conditions. CRAM scores range from 25 to 100, with higher values indicating less degraded conditions at a site. The CRAM component for buffer and landscape condition was not included further because it describes stress at scales much larger than the riparian corridor, i.e., it is a direct measure of land use and not as directly relevant for describing proximate stressors affecting or associated with biology.</w:t>
+      </w:r>
+    </w:p>
+    <w:p>
+      <w:pPr>
+        <w:pStyle w:val="Heading3"/>
+      </w:pPr>
+      <w:bookmarkStart w:id="33" w:name="integrating-multiple-measures-of-stress"/>
+      <w:r>
+        <w:t xml:space="preserve">Integrating multiple measures of stress</w:t>
+      </w:r>
+      <w:bookmarkEnd w:id="33"/>
+    </w:p>
+    <w:p>
+      <w:pPr>
+        <w:pStyle w:val="FirstParagraph"/>
+      </w:pPr>
+      <w:r>
+        <w:t xml:space="preserve">The combined impact of habitat or chemistry stressors on biological condition was evaluated by developing stress-response models that calculate the probability of observing poor biological conditions given observed levels of chemical or habitat stress. This approach eliminates the need to identify potential thresholds for identifying high levels of stress while also accounting for their combined impacts.</w:t>
+      </w:r>
+    </w:p>
+    <w:p>
+      <w:pPr>
+        <w:pStyle w:val="BodyText"/>
+      </w:pPr>
+      <w:r>
+        <w:t xml:space="preserve">For both types of stress, a generalized linear model</w:t>
+      </w:r>
+      <w:r>
+        <w:t xml:space="preserve"> </w:t>
+      </w:r>
+      <w:r>
+        <w:t xml:space="preserve">[</w:t>
+      </w:r>
+      <w:hyperlink w:anchor="ref-Fox11">
+        <w:r>
+          <w:rPr>
+            <w:rStyle w:val="Hyperlink"/>
+          </w:rPr>
+          <w:t xml:space="preserve">32</w:t>
         </w:r>
       </w:hyperlink>
       <w:r>
@@ -1935,7 +1993,7 @@
           <w:rPr>
             <w:rStyle w:val="Hyperlink"/>
           </w:rPr>
-          <w:t xml:space="preserve">31</w:t>
+          <w:t xml:space="preserve">33</w:t>
         </w:r>
       </w:hyperlink>
       <w:r>
@@ -1955,7 +2013,7 @@
           <w:rPr>
             <w:rStyle w:val="Hyperlink"/>
           </w:rPr>
-          <w:t xml:space="preserve">32</w:t>
+          <w:t xml:space="preserve">34</w:t>
         </w:r>
       </w:hyperlink>
       <w:r>
@@ -1966,7 +2024,7 @@
           <w:rPr>
             <w:rStyle w:val="Hyperlink"/>
           </w:rPr>
-          <w:t xml:space="preserve">33</w:t>
+          <w:t xml:space="preserve">35</w:t>
         </w:r>
       </w:hyperlink>
       <w:r>
@@ -2458,7 +2516,7 @@
           <w:rPr>
             <w:rStyle w:val="Hyperlink"/>
           </w:rPr>
-          <w:t xml:space="preserve">22</w:t>
+          <w:t xml:space="preserve">24</w:t>
         </w:r>
       </w:hyperlink>
       <w:r>
@@ -2487,7 +2545,7 @@
           <w:rPr>
             <w:rStyle w:val="Hyperlink"/>
           </w:rPr>
-          <w:t xml:space="preserve">28</w:t>
+          <w:t xml:space="preserve">30</w:t>
         </w:r>
       </w:hyperlink>
       <w:r>
@@ -3218,7 +3276,7 @@
           <w:rPr>
             <w:rStyle w:val="Hyperlink"/>
           </w:rPr>
-          <w:t xml:space="preserve">34</w:t>
+          <w:t xml:space="preserve">36</w:t>
         </w:r>
       </w:hyperlink>
       <w:r>
@@ -3265,7 +3323,7 @@
           <w:rPr>
             <w:rStyle w:val="Hyperlink"/>
           </w:rPr>
-          <w:t xml:space="preserve">12</w:t>
+          <w:t xml:space="preserve">14</w:t>
         </w:r>
       </w:hyperlink>
       <w:r>
@@ -3285,7 +3343,7 @@
           <w:rPr>
             <w:rStyle w:val="Hyperlink"/>
           </w:rPr>
-          <w:t xml:space="preserve">13</w:t>
+          <w:t xml:space="preserve">15</w:t>
         </w:r>
       </w:hyperlink>
       <w:r>
@@ -3305,7 +3363,7 @@
           <w:rPr>
             <w:rStyle w:val="Hyperlink"/>
           </w:rPr>
-          <w:t xml:space="preserve">22</w:t>
+          <w:t xml:space="preserve">24</w:t>
         </w:r>
       </w:hyperlink>
       <w:r>
@@ -3325,7 +3383,7 @@
           <w:rPr>
             <w:rStyle w:val="Hyperlink"/>
           </w:rPr>
-          <w:t xml:space="preserve">29</w:t>
+          <w:t xml:space="preserve">31</w:t>
         </w:r>
       </w:hyperlink>
       <w:r>
@@ -3400,7 +3458,7 @@
           <w:rPr>
             <w:rStyle w:val="Hyperlink"/>
           </w:rPr>
-          <w:t xml:space="preserve">35</w:t>
+          <w:t xml:space="preserve">37</w:t>
         </w:r>
       </w:hyperlink>
       <w:r>
@@ -3411,7 +3469,7 @@
           <w:rPr>
             <w:rStyle w:val="Hyperlink"/>
           </w:rPr>
-          <w:t xml:space="preserve">36</w:t>
+          <w:t xml:space="preserve">38</w:t>
         </w:r>
       </w:hyperlink>
       <w:r>
@@ -3434,7 +3492,7 @@
           <w:rPr>
             <w:rStyle w:val="Hyperlink"/>
           </w:rPr>
-          <w:t xml:space="preserve">37</w:t>
+          <w:t xml:space="preserve">39</w:t>
         </w:r>
       </w:hyperlink>
       <w:r>
@@ -3552,7 +3610,7 @@
           <w:rPr>
             <w:rStyle w:val="Hyperlink"/>
           </w:rPr>
-          <w:t xml:space="preserve">38</w:t>
+          <w:t xml:space="preserve">40</w:t>
         </w:r>
       </w:hyperlink>
       <w:r>
@@ -3583,7 +3641,7 @@
           <w:rPr>
             <w:rStyle w:val="Hyperlink"/>
           </w:rPr>
-          <w:t xml:space="preserve">37</w:t>
+          <w:t xml:space="preserve">39</w:t>
         </w:r>
       </w:hyperlink>
       <w:r>
@@ -3630,7 +3688,7 @@
           <wp:inline>
             <wp:extent cx="5943600" cy="3184071"/>
             <wp:effectExtent b="0" l="0" r="0" t="0"/>
-            <wp:docPr descr="Figure 1 Flowchart representation of the Stream Quality Index (SQI). The overall SQI is a function of the likelihood of observing degraded biological condition given the stressors at a site. Biological condition is assessed using macroinvertebrate (California Stream Condition Index, CSCI) and algal (Algal Stream Condition Index, ASCI) indices and stressors are evaluated based on water quality measures (total nitrogen, total phosphorus, conductivity) and physical habitat (California Rapid Assessment Method, CRAM; Index of Physical Integrity, IPI). Stress condition is empirically linked to biological condition by separate probability functions for chemistry (pCHem) and physical habitat (pHab)." title="" id="1" name="Picture"/>
+            <wp:docPr descr="Figure 1: Flowchart representation of the Stream Quality Index (SQI). The overall SQI is a function of the likelihood of observing degraded biological condition given the stressors at a site. Biological condition is assessed using macroinvertebrate (California Stream Condition Index, CSCI) and algal (Algal Stream Condition Index, ASCI) indices and stressors are evaluated based on water quality measures (total nitrogen, total phosphorus, conductivity) and physical habitat (California Rapid Assessment Method, CRAM; Index of Physical Integrity, IPI). Stress condition is empirically linked to biological condition by separate probability functions for chemistry (pCHem) and physical habitat (pHab)." title="" id="1" name="Picture"/>
             <a:graphic>
               <a:graphicData uri="http://schemas.openxmlformats.org/drawingml/2006/picture">
                 <pic:pic>
@@ -3673,7 +3731,7 @@
         <w:pStyle w:val="ImageCaption"/>
       </w:pPr>
       <w:r>
-        <w:t xml:space="preserve">Figure 1 Flowchart representation of the Stream Quality Index (SQI). The overall SQI is a function of the likelihood of observing degraded biological condition given the stressors at a site. Biological condition is assessed using macroinvertebrate (California Stream Condition Index, CSCI) and algal (Algal Stream Condition Index, ASCI) indices and stressors are evaluated based on water quality measures (total nitrogen, total phosphorus, conductivity) and physical habitat (California Rapid Assessment Method, CRAM; Index of Physical Integrity, IPI). Stress condition is empirically linked to biological condition by separate probability functions for chemistry (pCHem) and physical habitat (pHab).</w:t>
+        <w:t xml:space="preserve">Figure 1: Flowchart representation of the Stream Quality Index (SQI). The overall SQI is a function of the likelihood of observing degraded biological condition given the stressors at a site. Biological condition is assessed using macroinvertebrate (California Stream Condition Index, CSCI) and algal (Algal Stream Condition Index, ASCI) indices and stressors are evaluated based on water quality measures (total nitrogen, total phosphorus, conductivity) and physical habitat (California Rapid Assessment Method, CRAM; Index of Physical Integrity, IPI). Stress condition is empirically linked to biological condition by separate probability functions for chemistry (pCHem) and physical habitat (pHab).</w:t>
       </w:r>
     </w:p>
     <w:p>
@@ -3685,7 +3743,7 @@
           <wp:inline>
             <wp:extent cx="5943600" cy="4401375"/>
             <wp:effectExtent b="0" l="0" r="0" t="0"/>
-            <wp:docPr descr="Figure 2 Categorical site descriptions that are possible from the Stream Quality Index (SQI). The overall SQI is described as the possible outcomes from biological and stress conditions. The biological conditions are described by the possible outcomes from the CSCI and ASCI. The stress conditions are described by the possible outcomes from the chemistry and habitat stressors. A fifth stress category is possible because stress from both chemistry and habitat was additive." title="" id="1" name="Picture"/>
+            <wp:docPr descr="Figure 2: Categorical site descriptions that are possible from the Stream Quality Index (SQI). The overall SQI is described as the possible outcomes from biological and stress conditions. The biological conditions are described by the possible outcomes from the CSCI and ASCI. The stress conditions are described by the possible outcomes from the chemistry and habitat stressors. A fifth stress category is possible because stress from both chemistry and habitat was additive." title="" id="1" name="Picture"/>
             <a:graphic>
               <a:graphicData uri="http://schemas.openxmlformats.org/drawingml/2006/picture">
                 <pic:pic>
@@ -3728,7 +3786,7 @@
         <w:pStyle w:val="ImageCaption"/>
       </w:pPr>
       <w:r>
-        <w:t xml:space="preserve">Figure 2 Categorical site descriptions that are possible from the Stream Quality Index (SQI). The overall SQI is described as the possible outcomes from biological and stress conditions. The biological conditions are described by the possible outcomes from the CSCI and ASCI. The stress conditions are described by the possible outcomes from the chemistry and habitat stressors. A fifth stress category is possible because stress from both chemistry and habitat was additive.</w:t>
+        <w:t xml:space="preserve">Figure 2: Categorical site descriptions that are possible from the Stream Quality Index (SQI). The overall SQI is described as the possible outcomes from biological and stress conditions. The biological conditions are described by the possible outcomes from the CSCI and ASCI. The stress conditions are described by the possible outcomes from the chemistry and habitat stressors. A fifth stress category is possible because stress from both chemistry and habitat was additive.</w:t>
       </w:r>
     </w:p>
     <w:p>
@@ -3740,7 +3798,7 @@
           <wp:inline>
             <wp:extent cx="5943600" cy="4592781"/>
             <wp:effectExtent b="0" l="0" r="0" t="0"/>
-            <wp:docPr descr="Figure 3 Land cover and elevation gradients in the study region in southern California, USA." title="" id="1" name="Picture"/>
+            <wp:docPr descr="Figure 3: Land cover and elevation gradients in the study region in southern California, USA." title="" id="1" name="Picture"/>
             <a:graphic>
               <a:graphicData uri="http://schemas.openxmlformats.org/drawingml/2006/picture">
                 <pic:pic>
@@ -3783,7 +3841,7 @@
         <w:pStyle w:val="ImageCaption"/>
       </w:pPr>
       <w:r>
-        <w:t xml:space="preserve">Figure 3 Land cover and elevation gradients in the study region in southern California, USA.</w:t>
+        <w:t xml:space="preserve">Figure 3: Land cover and elevation gradients in the study region in southern California, USA.</w:t>
       </w:r>
     </w:p>
     <w:p>
@@ -3795,7 +3853,7 @@
           <wp:inline>
             <wp:extent cx="5943600" cy="6686550"/>
             <wp:effectExtent b="0" l="0" r="0" t="0"/>
-            <wp:docPr descr="Figure 4 Categorical site descriptions for the Stream Quality Index (SQI) at monitoring sites in Southern California. The overall SQI (top) is described as the possible outcomes from biological (middle) and stress conditions (bottom). The biological conditions are described by the possible outcomes from the CSCI and ASCI. The stress conditions are described by the possible outcomes from the chemistry and habitat stressors." title="" id="1" name="Picture"/>
+            <wp:docPr descr="Figure 4: Categorical site descriptions for the Stream Quality Index (SQI) at monitoring sites in Southern California. The overall SQI (top) is described as the possible outcomes from biological (middle) and stress conditions (bottom). The biological conditions are described by the possible outcomes from the CSCI and ASCI. The stress conditions are described by the possible outcomes from the chemistry and habitat stressors." title="" id="1" name="Picture"/>
             <a:graphic>
               <a:graphicData uri="http://schemas.openxmlformats.org/drawingml/2006/picture">
                 <pic:pic>
@@ -3838,7 +3896,7 @@
         <w:pStyle w:val="ImageCaption"/>
       </w:pPr>
       <w:r>
-        <w:t xml:space="preserve">Figure 4 Categorical site descriptions for the Stream Quality Index (SQI) at monitoring sites in Southern California. The overall SQI (top) is described as the possible outcomes from biological (middle) and stress conditions (bottom). The biological conditions are described by the possible outcomes from the CSCI and ASCI. The stress conditions are described by the possible outcomes from the chemistry and habitat stressors.</w:t>
+        <w:t xml:space="preserve">Figure 4: Categorical site descriptions for the Stream Quality Index (SQI) at monitoring sites in Southern California. The overall SQI (top) is described as the possible outcomes from biological (middle) and stress conditions (bottom). The biological conditions are described by the possible outcomes from the CSCI and ASCI. The stress conditions are described by the possible outcomes from the chemistry and habitat stressors.</w:t>
       </w:r>
     </w:p>
     <w:p>
@@ -3850,7 +3908,7 @@
           <wp:inline>
             <wp:extent cx="5943600" cy="2971800"/>
             <wp:effectExtent b="0" l="0" r="0" t="0"/>
-            <wp:docPr descr="Figure 5 Boxplot distributions of the modelled likelihood of biological alteration relative to water chemistry (pChem, eqn. (1)) and physical habitat variables (pHab, eqn. (2)) and the additive overall stress as the product between the two (pOverall, eqn. (3)). Groups are separated into healthy or impacted biological condition at each site (Table 1) as the response measure for each model and by calibration/validation datasets (3:1 split). Model precision can be evaluated by comparing the differences between the boxplots for the validation data for healthy and impacted categories, whereas model bias can be assessed by comparing the distributions between calibration and validation data among biological state and models. Points show the four possible categorical outcomes from the overall SQI." title="" id="1" name="Picture"/>
+            <wp:docPr descr="Figure 5: Boxplot distributions of the modelled likelihood of biological alteration relative to water chemistry (pChem, eqn. (1)) and physical habitat variables (pHab, eqn. (2)) and the additive overall stress as the product between the two (pOverall, eqn. (3)). Groups are separated into healthy or impacted biological condition at each site (Table 1) as the response measure for each model and by calibration/validation datasets (3:1 split). Model precision can be evaluated by comparing the differences between the boxplots for the validation data for healthy and impacted categories, whereas model bias can be assessed by comparing the distributions between calibration and validation data among biological state and models. Points show the four possible categorical outcomes from the overall SQI." title="" id="1" name="Picture"/>
             <a:graphic>
               <a:graphicData uri="http://schemas.openxmlformats.org/drawingml/2006/picture">
                 <pic:pic>
@@ -3893,7 +3951,7 @@
         <w:pStyle w:val="ImageCaption"/>
       </w:pPr>
       <w:r>
-        <w:t xml:space="preserve">Figure 5 Boxplot distributions of the modelled likelihood of biological alteration relative to water chemistry (</w:t>
+        <w:t xml:space="preserve">Figure 5: Boxplot distributions of the modelled likelihood of biological alteration relative to water chemistry (</w:t>
       </w:r>
       <w:r>
         <w:rPr>
@@ -3941,7 +3999,7 @@
           <wp:inline>
             <wp:extent cx="5943600" cy="4086224"/>
             <wp:effectExtent b="0" l="0" r="0" t="0"/>
-            <wp:docPr descr="Figure 6 Relationship between stress models for water chemistry (pChem, eqn. (1)) and physical habitat (pHab, eqn. (2)). Stress models for water chemistry and physical habitat were created based on the likelihood of biological alteration for the observed stress measures. The overall stress measures (pOverall, eqn. (3)) is the product of both stress models shown in the left plot. Points represent estimated stress at a single site, with shapes showing the biological condition. The right plot shows the same points but colored by the stress condition categories that are defined by thresholds from the dotted lines." title="" id="1" name="Picture"/>
+            <wp:docPr descr="Figure 6: Relationship between stress models for water chemistry (pChem, eqn. (1)) and physical habitat (pHab, eqn. (2)). Stress models for water chemistry and physical habitat were created based on the likelihood of biological alteration for the observed stress measures. The overall stress measures (pOverall, eqn. (3)) is the product of both stress models shown in the left plot. Points represent estimated stress at a single site, with shapes showing the biological condition. The right plot shows the same points but colored by the stress condition categories that are defined by thresholds from the dotted lines." title="" id="1" name="Picture"/>
             <a:graphic>
               <a:graphicData uri="http://schemas.openxmlformats.org/drawingml/2006/picture">
                 <pic:pic>
@@ -3984,7 +4042,7 @@
         <w:pStyle w:val="ImageCaption"/>
       </w:pPr>
       <w:r>
-        <w:t xml:space="preserve">Figure 6 Relationship between stress models for water chemistry (</w:t>
+        <w:t xml:space="preserve">Figure 6: Relationship between stress models for water chemistry (</w:t>
       </w:r>
       <w:r>
         <w:rPr>
@@ -4023,7 +4081,7 @@
           <wp:inline>
             <wp:extent cx="5943600" cy="4829175"/>
             <wp:effectExtent b="0" l="0" r="0" t="0"/>
-            <wp:docPr descr="Figure 7 Modelled likelihood of biological alteration from water quality (top) and physical habitat stressors (bottom). Curves are the binomial likelihood (+/- standard error) of biological condition being altered (as measured by macroinvertebrate and algal indices) across the range of observed values for water quality and physical habitat stressors on the x-axes. The water chemistry and physical habitat stress plots are derived from equations (1) and (2). Other variables in each model not on the x-axis for each plot are held constant at values for low stress conditions. Biological condition for observations in each stressor model is shown as rug plots on the x-axes, with healthy sites on the bottom and impacted on the top. Note that IPI metrics are positively associated with physical habitat integrity, e.g., an increase in the % sands and fines metric suggests higher physical integrity and lower observed sands and fines." title="" id="1" name="Picture"/>
+            <wp:docPr descr="Figure 7: Modelled likelihood of biological alteration from water quality (top) and physical habitat stressors (bottom). Curves are the binomial likelihood (+/- standard error) of biological condition being altered (as measured by macroinvertebrate and algal indices) across the range of observed values for water quality and physical habitat stressors on the x-axes. The water chemistry and physical habitat stress plots are derived from equations (1) and (2). Other variables in each model not on the x-axis for each plot are held constant at values for low stress conditions. Biological condition for observations in each stressor model is shown as rug plots on the x-axes, with healthy sites on the bottom and impacted on the top. Note that IPI metrics are positively associated with physical habitat integrity, e.g., an increase in the % sands and fines metric suggests higher physical integrity and lower observed sands and fines." title="" id="1" name="Picture"/>
             <a:graphic>
               <a:graphicData uri="http://schemas.openxmlformats.org/drawingml/2006/picture">
                 <pic:pic>
@@ -4066,7 +4124,7 @@
         <w:pStyle w:val="ImageCaption"/>
       </w:pPr>
       <w:r>
-        <w:t xml:space="preserve">Figure 7 Modelled likelihood of biological alteration from water quality (top) and physical habitat stressors (bottom). Curves are the binomial likelihood (+/- standard error) of biological condition being altered (as measured by macroinvertebrate and algal indices) across the range of observed values for water quality and physical habitat stressors on the x-axes. The water chemistry and physical habitat stress plots are derived from equations (1) and (2). Other variables in each model not on the x-axis for each plot are held constant at values for low stress conditions. Biological condition for observations in each stressor model is shown as rug plots on the x-axes, with healthy sites on the bottom and impacted on the top. Note that IPI metrics are positively associated with physical habitat integrity, e.g., an increase in the % sands and fines metric suggests higher physical integrity and lower observed sands and fines.</w:t>
+        <w:t xml:space="preserve">Figure 7: Modelled likelihood of biological alteration from water quality (top) and physical habitat stressors (bottom). Curves are the binomial likelihood (+/- standard error) of biological condition being altered (as measured by macroinvertebrate and algal indices) across the range of observed values for water quality and physical habitat stressors on the x-axes. The water chemistry and physical habitat stress plots are derived from equations (1) and (2). Other variables in each model not on the x-axis for each plot are held constant at values for low stress conditions. Biological condition for observations in each stressor model is shown as rug plots on the x-axes, with healthy sites on the bottom and impacted on the top. Note that IPI metrics are positively associated with physical habitat integrity, e.g., an increase in the % sands and fines metric suggests higher physical integrity and lower observed sands and fines.</w:t>
       </w:r>
     </w:p>
     <w:p>
@@ -4078,7 +4136,7 @@
           <wp:inline>
             <wp:extent cx="5943600" cy="2377440"/>
             <wp:effectExtent b="0" l="0" r="0" t="0"/>
-            <wp:docPr descr="Figure 8 Changes in stress condition (left) and overall SQI categories (right) for different cut points that define healthy or impacted biology. Lower cutpoints mean more sites are designated as healthy, whereas higher cutpoints mean more sites are designated as impacted. The healthy/impacted categories are those modelled by equations (1), (2), and (3) that relate stress measures to biology. The cut point definitions are shown in Table 1." title="" id="1" name="Picture"/>
+            <wp:docPr descr="Figure 8: Changes in stress condition (left) and overall SQI categories (right) for different cut points that define healthy or impacted biology. Lower cutpoints mean more sites are designated as healthy, whereas higher cutpoints mean more sites are designated as impacted. The healthy/impacted categories are those modelled by equations (1), (2), and (3) that relate stress measures to biology. The cut point definitions are shown in Table 1." title="" id="1" name="Picture"/>
             <a:graphic>
               <a:graphicData uri="http://schemas.openxmlformats.org/drawingml/2006/picture">
                 <pic:pic>
@@ -4121,7 +4179,7 @@
         <w:pStyle w:val="ImageCaption"/>
       </w:pPr>
       <w:r>
-        <w:t xml:space="preserve">Figure 8 Changes in stress condition (left) and overall SQI categories (right) for different cut points that define healthy or impacted biology. Lower cutpoints mean more sites are designated as healthy, whereas higher cutpoints mean more sites are designated as impacted. The healthy/impacted categories are those modelled by equations (1), (2), and (3) that relate stress measures to biology. The cut point definitions are shown in Table</w:t>
+        <w:t xml:space="preserve">Figure 8: Changes in stress condition (left) and overall SQI categories (right) for different cut points that define healthy or impacted biology. Lower cutpoints mean more sites are designated as healthy, whereas higher cutpoints mean more sites are designated as impacted. The healthy/impacted categories are those modelled by equations (1), (2), and (3) that relate stress measures to biology. The cut point definitions are shown in Table</w:t>
       </w:r>
       <w:r>
         <w:t xml:space="preserve"> </w:t>
@@ -4142,7 +4200,7 @@
           <wp:inline>
             <wp:extent cx="5943600" cy="2377440"/>
             <wp:effectExtent b="0" l="0" r="0" t="0"/>
-            <wp:docPr descr="Figure 9 Changes in stress condition (left) and overall SQI categories (right) for different thresholds defining the stress categories. Lower thresholds mean more sites are designated as high stress, whereas higher thresholds mean more sites are designated as low stress. Sites are designated as low/high stress using the continuous likelihoods from the fitted models in equations (1), (2), and (3) that relate stress measures to healthy/impacted biology. The dotted lines in Figure 6 show stress thresholds set at 90%." title="" id="1" name="Picture"/>
+            <wp:docPr descr="Figure 9: Changes in stress condition (left) and overall SQI categories (right) for different thresholds defining the stress categories. Lower thresholds mean more sites are designated as high stress, whereas higher thresholds mean more sites are designated as low stress. Sites are designated as low/high stress using the continuous likelihoods from the fitted models in equations (1), (2), and (3) that relate stress measures to healthy/impacted biology. The dotted lines in Figure 6 show stress thresholds set at 90%." title="" id="1" name="Picture"/>
             <a:graphic>
               <a:graphicData uri="http://schemas.openxmlformats.org/drawingml/2006/picture">
                 <pic:pic>
@@ -4185,7 +4243,7 @@
         <w:pStyle w:val="ImageCaption"/>
       </w:pPr>
       <w:r>
-        <w:t xml:space="preserve">Figure 9 Changes in stress condition (left) and overall SQI categories (right) for different thresholds defining the stress categories. Lower thresholds mean more sites are designated as high stress, whereas higher thresholds mean more sites are designated as low stress. Sites are designated as low/high stress using the continuous likelihoods from the fitted models in equations (1), (2), and (3) that relate stress measures to healthy/impacted biology. The dotted lines in Figure</w:t>
+        <w:t xml:space="preserve">Figure 9: Changes in stress condition (left) and overall SQI categories (right) for different thresholds defining the stress categories. Lower thresholds mean more sites are designated as high stress, whereas higher thresholds mean more sites are designated as low stress. Sites are designated as low/high stress using the continuous likelihoods from the fitted models in equations (1), (2), and (3) that relate stress measures to healthy/impacted biology. The dotted lines in Figure</w:t>
       </w:r>
       <w:r>
         <w:t xml:space="preserve"> </w:t>
@@ -4215,7 +4273,7 @@
         <w:pStyle w:val="TableCaption"/>
       </w:pPr>
       <w:r>
-        <w:t xml:space="preserve">Table 1 Combined biological condition categories for the benthic macroinvertebrate (BMI) and algal indices. The combined categories were used to model the likelihood of biological alteration given observed physical and chemical habitat stressors. Sites with combined categories greater than or equal to zero were considered biologically healthy and those less than zero (in bold) were considered biologically impacted (i.e., response variable in equations (1) and (2)). Individual biological categories for the BMI and algal indices were based on percentile distributions of scores at reference sites (i.e., 1st, 10th, and 30th percentiles) as likely intact (&gt; 30th), possibly altered (10th - 30th), likely altered (1st - 10th), and very likely altered (&lt; 10th). The scores associated with the percentiles for each index (CSCI, ASCI) are in parentheses.</w:t>
+        <w:t xml:space="preserve">Table 1: Combined biological condition categories for the benthic macroinvertebrate (BMI) and algal indices. The combined categories were used to model the likelihood of biological alteration given observed physical and chemical habitat stressors. Sites with combined categories greater than or equal to zero were considered biologically healthy and those less than zero (in bold) were considered biologically impacted (i.e., response variable in equations (1) and (2)). Individual biological categories for the BMI and algal indices were based on percentile distributions of scores at reference sites (i.e., 1st, 10th, and 30th percentiles) as likely intact (&gt; 30th), possibly altered (10th - 30th), likely altered (1st - 10th), and very likely altered (&lt; 10th). The scores associated with the percentiles for each index (CSCI, ASCI) are in parentheses.</w:t>
       </w:r>
     </w:p>
     <w:tbl>
@@ -4223,7 +4281,7 @@
         <w:tblStyle w:val="Table"/>
         <w:tblW w:type="pct" w:w="0.0"/>
         <w:tblLook w:firstRow="1"/>
-        <w:tblCaption w:val="Table 1 Combined biological condition categories for the benthic macroinvertebrate (BMI) and algal indices. The combined categories were used to model the likelihood of biological alteration given observed physical and chemical habitat stressors. Sites with combined categories greater than or equal to zero were considered biologically healthy and those less than zero (in bold) were considered biologically impacted (i.e., response variable in equations (1) and (2)). Individual biological categories for the BMI and algal indices were based on percentile distributions of scores at reference sites (i.e., 1st, 10th, and 30th percentiles) as likely intact (&gt; 30th), possibly altered (10th - 30th), likely altered (1st - 10th), and very likely altered (&lt; 10th). The scores associated with the percentiles for each index (CSCI, ASCI) are in parentheses."/>
+        <w:tblCaption w:val="Table 1: Combined biological condition categories for the benthic macroinvertebrate (BMI) and algal indices. The combined categories were used to model the likelihood of biological alteration given observed physical and chemical habitat stressors. Sites with combined categories greater than or equal to zero were considered biologically healthy and those less than zero (in bold) were considered biologically impacted (i.e., response variable in equations (1) and (2)). Individual biological categories for the BMI and algal indices were based on percentile distributions of scores at reference sites (i.e., 1st, 10th, and 30th percentiles) as likely intact (&gt; 30th), possibly altered (10th - 30th), likely altered (1st - 10th), and very likely altered (&lt; 10th). The scores associated with the percentiles for each index (CSCI, ASCI) are in parentheses."/>
       </w:tblPr>
       <w:tblGrid/>
       <w:tr>
@@ -4578,7 +4636,7 @@
         <w:pStyle w:val="TableCaption"/>
       </w:pPr>
       <w:r>
-        <w:t xml:space="preserve">Table 2 Counts of sites in each of the categorical outputs from the SQI. For every SQI output (biological condition, overall SQI, stress condition), a site is categorized as one of four possible outcomes.</w:t>
+        <w:t xml:space="preserve">Table 2: Counts of sites in each of the categorical outputs from the SQI. For every SQI output (biological condition, overall SQI, stress condition), a site is categorized as one of four possible outcomes.</w:t>
       </w:r>
     </w:p>
     <w:tbl>
@@ -4586,7 +4644,7 @@
         <w:tblStyle w:val="Table"/>
         <w:tblW w:type="pct" w:w="0.0"/>
         <w:tblLook w:firstRow="1"/>
-        <w:tblCaption w:val="Table 2 Counts of sites in each of the categorical outputs from the SQI. For every SQI output (biological condition, overall SQI, stress condition), a site is categorized as one of four possible outcomes."/>
+        <w:tblCaption w:val="Table 2: Counts of sites in each of the categorical outputs from the SQI. For every SQI output (biological condition, overall SQI, stress condition), a site is categorized as one of four possible outcomes."/>
       </w:tblPr>
       <w:tblGrid/>
       <w:tr>
@@ -6909,7 +6967,7 @@
       </w:r>
       <w:bookmarkEnd w:id="62"/>
     </w:p>
-    <w:bookmarkStart w:id="125" w:name="refs"/>
+    <w:bookmarkStart w:id="128" w:name="refs"/>
     <w:bookmarkStart w:id="64" w:name="ref-Maddock99"/>
     <w:p>
       <w:pPr>
@@ -7066,15 +7124,25 @@
       </w:r>
     </w:p>
     <w:bookmarkEnd w:id="77"/>
-    <w:bookmarkStart w:id="79" w:name="ref-Hawkins00b"/>
+    <w:bookmarkStart w:id="78" w:name="ref-Karr99"/>
     <w:p>
       <w:pPr>
         <w:pStyle w:val="Bibliography"/>
       </w:pPr>
       <w:r>
-        <w:t xml:space="preserve">[10] C.P. Hawkins, R.H. Norris, J.N. Hogue, J.W. Feminella, Development and evaluation of predictive models for measuring the biological integrity of streams, Ecol. Appl. 10 (2000) 1456–1477. doi:</w:t>
-      </w:r>
-      <w:hyperlink r:id="rId78">
+        <w:t xml:space="preserve">[10] J.R. Karr, E.W. Chu, Restoring life in running waters: Better biological monitoring, Island Press, Washington, DC, 1999.</w:t>
+      </w:r>
+    </w:p>
+    <w:bookmarkEnd w:id="78"/>
+    <w:bookmarkStart w:id="80" w:name="ref-Hawkins00b"/>
+    <w:p>
+      <w:pPr>
+        <w:pStyle w:val="Bibliography"/>
+      </w:pPr>
+      <w:r>
+        <w:t xml:space="preserve">[11] C.P. Hawkins, R.H. Norris, J.N. Hogue, J.W. Feminella, Development and evaluation of predictive models for measuring the biological integrity of streams, Ecol. Appl. 10 (2000) 1456–1477. doi:</w:t>
+      </w:r>
+      <w:hyperlink r:id="rId79">
         <w:r>
           <w:rPr>
             <w:rStyle w:val="Hyperlink"/>
@@ -7086,36 +7154,57 @@
         <w:t xml:space="preserve">.</w:t>
       </w:r>
     </w:p>
-    <w:bookmarkEnd w:id="79"/>
-    <w:bookmarkStart w:id="80" w:name="ref-Mazor16"/>
+    <w:bookmarkEnd w:id="80"/>
+    <w:bookmarkStart w:id="82" w:name="ref-Joy02"/>
     <w:p>
       <w:pPr>
         <w:pStyle w:val="Bibliography"/>
       </w:pPr>
       <w:r>
-        <w:t xml:space="preserve">[11] R.D. Mazor, A.C. Rehn, P.R. Ode, M. Engeln, K.C. Schiff, E.D. Stein, D.J. Gillett, D.B. Herbst, C.P. Hawkins, Bioassessment in complex environments: Designing an index for consistent meaning in different settings, Freshw. Sci. 35 (2016) 249–271.</w:t>
-      </w:r>
-    </w:p>
-    <w:bookmarkEnd w:id="80"/>
-    <w:bookmarkStart w:id="81" w:name="ref-CCME01"/>
+        <w:t xml:space="preserve">[12] M.K. Joy, R.G. Death, Predictive modelling of freshwater fish as a biomonitoring tool in New Zealand, Freshw. Biology. 47 (2002) 2261–2275. doi:</w:t>
+      </w:r>
+      <w:hyperlink r:id="rId81">
+        <w:r>
+          <w:rPr>
+            <w:rStyle w:val="Hyperlink"/>
+          </w:rPr>
+          <w:t xml:space="preserve">10.1046/j.1365-2427.2002.00954.x</w:t>
+        </w:r>
+      </w:hyperlink>
+      <w:r>
+        <w:t xml:space="preserve">.</w:t>
+      </w:r>
+    </w:p>
+    <w:bookmarkEnd w:id="82"/>
+    <w:bookmarkStart w:id="83" w:name="ref-Mazor16"/>
     <w:p>
       <w:pPr>
         <w:pStyle w:val="Bibliography"/>
       </w:pPr>
       <w:r>
-        <w:t xml:space="preserve">[12] CCME (Canadian Council of Ministers of the Environment), Canadian water quality guidelines for the protection of aquatic life: CCME Water Quality Index 1.0, Technical Report. In: Canadian environmental quality guidelines, Canadian Council of Ministers of the Environment, Winnipeg, Manitoba, 2001.</w:t>
-      </w:r>
-    </w:p>
-    <w:bookmarkEnd w:id="81"/>
-    <w:bookmarkStart w:id="83" w:name="ref-Hurley12"/>
+        <w:t xml:space="preserve">[13] R.D. Mazor, A.C. Rehn, P.R. Ode, M. Engeln, K.C. Schiff, E.D. Stein, D.J. Gillett, D.B. Herbst, C.P. Hawkins, Bioassessment in complex environments: Designing an index for consistent meaning in different settings, Freshw. Sci. 35 (2016) 249–271.</w:t>
+      </w:r>
+    </w:p>
+    <w:bookmarkEnd w:id="83"/>
+    <w:bookmarkStart w:id="84" w:name="ref-CCME01"/>
     <w:p>
       <w:pPr>
         <w:pStyle w:val="Bibliography"/>
       </w:pPr>
       <w:r>
-        <w:t xml:space="preserve">[13] T. Hurley, R. Sadiq, A. Mazumder, Adaptation and evaluation of the Canadian Council of Ministers of the Environment Water Quality Index (CCME WQI) for use as an effective tool to characterize drinking source water quality, Water Res. 46 (2012) 3544–3552. doi:</w:t>
-      </w:r>
-      <w:hyperlink r:id="rId82">
+        <w:t xml:space="preserve">[14] CCME (Canadian Council of Ministers of the Environment), Canadian water quality guidelines for the protection of aquatic life: CCME Water Quality Index 1.0, Technical Report. In: Canadian environmental quality guidelines, Canadian Council of Ministers of the Environment, Winnipeg, Manitoba, 2001.</w:t>
+      </w:r>
+    </w:p>
+    <w:bookmarkEnd w:id="84"/>
+    <w:bookmarkStart w:id="86" w:name="ref-Hurley12"/>
+    <w:p>
+      <w:pPr>
+        <w:pStyle w:val="Bibliography"/>
+      </w:pPr>
+      <w:r>
+        <w:t xml:space="preserve">[15] T. Hurley, R. Sadiq, A. Mazumder, Adaptation and evaluation of the Canadian Council of Ministers of the Environment Water Quality Index (CCME WQI) for use as an effective tool to characterize drinking source water quality, Water Res. 46 (2012) 3544–3552. doi:</w:t>
+      </w:r>
+      <w:hyperlink r:id="rId85">
         <w:r>
           <w:rPr>
             <w:rStyle w:val="Hyperlink"/>
@@ -7127,19 +7216,29 @@
         <w:t xml:space="preserve">.</w:t>
       </w:r>
     </w:p>
-    <w:bookmarkEnd w:id="83"/>
-    <w:bookmarkStart w:id="85" w:name="ref-Collins07"/>
+    <w:bookmarkEnd w:id="86"/>
+    <w:bookmarkStart w:id="87" w:name="ref-Rankin95"/>
     <w:p>
       <w:pPr>
         <w:pStyle w:val="Bibliography"/>
       </w:pPr>
       <w:r>
-        <w:t xml:space="preserve">[14] J.N. Collins, E.D. Stein, M. Sutula, R. Clark, A.E. Fetscher, L. Grenier, C. Grosso, A. Wiskind, California Rapid Assessment Method (CRAM) for wetlands, ver.5.0., 2007.</w:t>
-      </w:r>
-      <w:r>
-        <w:t xml:space="preserve"> </w:t>
-      </w:r>
-      <w:hyperlink r:id="rId84">
+        <w:t xml:space="preserve">[16] E.T. Rankin, Habitat indices in water resource quality assessments, in: W. Davis, T. Simon (Eds.), Biological Assessment and Criteria: Tools for Water Resource Planning and Decision Making, Lewis Publishers, Boca Raton, FL, 1995: pp. 181–208.</w:t>
+      </w:r>
+    </w:p>
+    <w:bookmarkEnd w:id="87"/>
+    <w:bookmarkStart w:id="89" w:name="ref-Collins07"/>
+    <w:p>
+      <w:pPr>
+        <w:pStyle w:val="Bibliography"/>
+      </w:pPr>
+      <w:r>
+        <w:t xml:space="preserve">[17] J.N. Collins, E.D. Stein, M. Sutula, R. Clark, A.E. Fetscher, L. Grenier, C. Grosso, A. Wiskind, California Rapid Assessment Method (CRAM) for wetlands, ver.5.0., 2007.</w:t>
+      </w:r>
+      <w:r>
+        <w:t xml:space="preserve"> </w:t>
+      </w:r>
+      <w:hyperlink r:id="rId88">
         <w:r>
           <w:rPr>
             <w:rStyle w:val="Hyperlink"/>
@@ -7151,16 +7250,16 @@
         <w:t xml:space="preserve">.</w:t>
       </w:r>
     </w:p>
-    <w:bookmarkEnd w:id="85"/>
-    <w:bookmarkStart w:id="87" w:name="ref-Solek11"/>
+    <w:bookmarkEnd w:id="89"/>
+    <w:bookmarkStart w:id="91" w:name="ref-Solek11"/>
     <w:p>
       <w:pPr>
         <w:pStyle w:val="Bibliography"/>
       </w:pPr>
       <w:r>
-        <w:t xml:space="preserve">[15] C.W. Solek, E.D. Stein, M. Sutula, Demonstration of an integrated watershed assessment using a three-tiered assessment framework, Wetl. Ecol. Manag. 19 (2011) 459–474. doi:</w:t>
-      </w:r>
-      <w:hyperlink r:id="rId86">
+        <w:t xml:space="preserve">[18] C.W. Solek, E.D. Stein, M. Sutula, Demonstration of an integrated watershed assessment using a three-tiered assessment framework, Wetl. Ecol. Manag. 19 (2011) 459–474. doi:</w:t>
+      </w:r>
+      <w:hyperlink r:id="rId90">
         <w:r>
           <w:rPr>
             <w:rStyle w:val="Hyperlink"/>
@@ -7172,19 +7271,19 @@
         <w:t xml:space="preserve">.</w:t>
       </w:r>
     </w:p>
-    <w:bookmarkEnd w:id="87"/>
-    <w:bookmarkStart w:id="89" w:name="ref-Rehn18"/>
+    <w:bookmarkEnd w:id="91"/>
+    <w:bookmarkStart w:id="93" w:name="ref-Rehn18"/>
     <w:p>
       <w:pPr>
         <w:pStyle w:val="Bibliography"/>
       </w:pPr>
       <w:r>
-        <w:t xml:space="preserve">[16] A.C. Rehn, R.D. Mazor, P.R. Ode, An index to measure the quality of physical habitat in California wadeable streams, California Water Boards, Surface Water Ambient Monitoring Program, California Department of Fish; Wildlife, Southern California Coastal Water Research Project, Sacramento, California, 2018.</w:t>
-      </w:r>
-      <w:r>
-        <w:t xml:space="preserve"> </w:t>
-      </w:r>
-      <w:hyperlink r:id="rId88">
+        <w:t xml:space="preserve">[19] A.C. Rehn, R.D. Mazor, P.R. Ode, An index to measure the quality of physical habitat in California wadeable streams, California Water Boards, Surface Water Ambient Monitoring Program, California Department of Fish; Wildlife, Southern California Coastal Water Research Project, Sacramento, California, 2018.</w:t>
+      </w:r>
+      <w:r>
+        <w:t xml:space="preserve"> </w:t>
+      </w:r>
+      <w:hyperlink r:id="rId92">
         <w:r>
           <w:rPr>
             <w:rStyle w:val="Hyperlink"/>
@@ -7196,16 +7295,16 @@
         <w:t xml:space="preserve">.</w:t>
       </w:r>
     </w:p>
-    <w:bookmarkEnd w:id="89"/>
-    <w:bookmarkStart w:id="91" w:name="ref-Bay12"/>
+    <w:bookmarkEnd w:id="93"/>
+    <w:bookmarkStart w:id="95" w:name="ref-Bay12"/>
     <w:p>
       <w:pPr>
         <w:pStyle w:val="Bibliography"/>
       </w:pPr>
       <w:r>
-        <w:t xml:space="preserve">[17] S.M. Bay, S.B. Weisberg, Framework for interpreting sediment quality triad data, Integr. Environ. Assess. Manag. 8 (2012) 589–596. doi:</w:t>
-      </w:r>
-      <w:hyperlink r:id="rId90">
+        <w:t xml:space="preserve">[20] S.M. Bay, S.B. Weisberg, Framework for interpreting sediment quality triad data, Integr. Environ. Assess. Manag. 8 (2012) 589–596. doi:</w:t>
+      </w:r>
+      <w:hyperlink r:id="rId94">
         <w:r>
           <w:rPr>
             <w:rStyle w:val="Hyperlink"/>
@@ -7217,36 +7316,26 @@
         <w:t xml:space="preserve">.</w:t>
       </w:r>
     </w:p>
-    <w:bookmarkEnd w:id="91"/>
-    <w:bookmarkStart w:id="92" w:name="ref-Karr99"/>
+    <w:bookmarkEnd w:id="95"/>
+    <w:bookmarkStart w:id="96" w:name="ref-Therouxip"/>
     <w:p>
       <w:pPr>
         <w:pStyle w:val="Bibliography"/>
       </w:pPr>
       <w:r>
-        <w:t xml:space="preserve">[18] J.R. Karr, E.W. Chu, Restoring life in running waters: Better biological monitoring, Island Press, Washington, DC, 1999.</w:t>
-      </w:r>
-    </w:p>
-    <w:bookmarkEnd w:id="92"/>
-    <w:bookmarkStart w:id="93" w:name="ref-Therouxip"/>
+        <w:t xml:space="preserve">[21] S. Theroux, R.D. Mazor, M.W. Beck, P. Ode, M. Sutula, E.D. Stein, A non-predictive algal index for complex environments, Ecol. Indic. (n.d.).</w:t>
+      </w:r>
+    </w:p>
+    <w:bookmarkEnd w:id="96"/>
+    <w:bookmarkStart w:id="98" w:name="ref-Moss87"/>
     <w:p>
       <w:pPr>
         <w:pStyle w:val="Bibliography"/>
       </w:pPr>
       <w:r>
-        <w:t xml:space="preserve">[19] S. Theroux, R.D. Mazor, M.W. Beck, P. Ode, M. Sutula, E.D. Stein, A non-predictive algal index for complex environments, Ecol. Indic. (n.d.).</w:t>
-      </w:r>
-    </w:p>
-    <w:bookmarkEnd w:id="93"/>
-    <w:bookmarkStart w:id="95" w:name="ref-Moss87"/>
-    <w:p>
-      <w:pPr>
-        <w:pStyle w:val="Bibliography"/>
-      </w:pPr>
-      <w:r>
-        <w:t xml:space="preserve">[20] D. Moss, M.T. Furse, J.F. Wright, P.D. Armitage, The prediction of the macro-invertebrate fauna of unpolluted running-water sites in Great Britain using environmental data, Freshwater Biology. 17 (1987) 41–52. doi:</w:t>
-      </w:r>
-      <w:hyperlink r:id="rId94">
+        <w:t xml:space="preserve">[22] D. Moss, M.T. Furse, J.F. Wright, P.D. Armitage, The prediction of the macro-invertebrate fauna of unpolluted running-water sites in Great Britain using environmental data, Freshwater Biology. 17 (1987) 41–52. doi:</w:t>
+      </w:r>
+      <w:hyperlink r:id="rId97">
         <w:r>
           <w:rPr>
             <w:rStyle w:val="Hyperlink"/>
@@ -7258,16 +7347,16 @@
         <w:t xml:space="preserve">.</w:t>
       </w:r>
     </w:p>
-    <w:bookmarkEnd w:id="95"/>
-    <w:bookmarkStart w:id="97" w:name="ref-Cao07"/>
+    <w:bookmarkEnd w:id="98"/>
+    <w:bookmarkStart w:id="100" w:name="ref-Cao07"/>
     <w:p>
       <w:pPr>
         <w:pStyle w:val="Bibliography"/>
       </w:pPr>
       <w:r>
-        <w:t xml:space="preserve">[21] Y. Cao, C.P. Hawkins, J. Olson, M.A. Kosterman, Modeling natural environmental gradients improves the accuracy and precision of diatom-based indicators, J. North Am. Benthol. Soc. 26 (2007) 566–585. doi:</w:t>
-      </w:r>
-      <w:hyperlink r:id="rId96">
+        <w:t xml:space="preserve">[23] Y. Cao, C.P. Hawkins, J. Olson, M.A. Kosterman, Modeling natural environmental gradients improves the accuracy and precision of diatom-based indicators, J. North Am. Benthol. Soc. 26 (2007) 566–585. doi:</w:t>
+      </w:r>
+      <w:hyperlink r:id="rId99">
         <w:r>
           <w:rPr>
             <w:rStyle w:val="Hyperlink"/>
@@ -7279,26 +7368,26 @@
         <w:t xml:space="preserve">.</w:t>
       </w:r>
     </w:p>
-    <w:bookmarkEnd w:id="97"/>
-    <w:bookmarkStart w:id="98" w:name="ref-Mazor15"/>
+    <w:bookmarkEnd w:id="100"/>
+    <w:bookmarkStart w:id="101" w:name="ref-Mazor15"/>
     <w:p>
       <w:pPr>
         <w:pStyle w:val="Bibliography"/>
       </w:pPr>
       <w:r>
-        <w:t xml:space="preserve">[22] R.D. Mazor, Bioassessment of perennial streams in Southern California: A report on the first five years of the Stormwater Monitoring Coalition’s regional stream survey, Southern California Coastal Water Research Project, Costa Mesa, California, 2015.</w:t>
-      </w:r>
-    </w:p>
-    <w:bookmarkEnd w:id="98"/>
-    <w:bookmarkStart w:id="100" w:name="ref-Richards97"/>
+        <w:t xml:space="preserve">[24] R.D. Mazor, Bioassessment of perennial streams in Southern California: A report on the first five years of the Stormwater Monitoring Coalition’s regional stream survey, Southern California Coastal Water Research Project, Costa Mesa, California, 2015.</w:t>
+      </w:r>
+    </w:p>
+    <w:bookmarkEnd w:id="101"/>
+    <w:bookmarkStart w:id="103" w:name="ref-Richards97"/>
     <w:p>
       <w:pPr>
         <w:pStyle w:val="Bibliography"/>
       </w:pPr>
       <w:r>
-        <w:t xml:space="preserve">[23] C. Richards, R. Haro, L. Johnson, G. Host, Catchment and reach-scale properties as indicators of macroinvertebrate species traits, Freshw. Biology. 37 (1997) 219–230. doi:</w:t>
-      </w:r>
-      <w:hyperlink r:id="rId99">
+        <w:t xml:space="preserve">[25] C. Richards, R. Haro, L. Johnson, G. Host, Catchment and reach-scale properties as indicators of macroinvertebrate species traits, Freshw. Biology. 37 (1997) 219–230. doi:</w:t>
+      </w:r>
+      <w:hyperlink r:id="rId102">
         <w:r>
           <w:rPr>
             <w:rStyle w:val="Hyperlink"/>
@@ -7310,16 +7399,16 @@
         <w:t xml:space="preserve">.</w:t>
       </w:r>
     </w:p>
-    <w:bookmarkEnd w:id="100"/>
-    <w:bookmarkStart w:id="102" w:name="ref-Pan02"/>
+    <w:bookmarkEnd w:id="103"/>
+    <w:bookmarkStart w:id="105" w:name="ref-Pan02"/>
     <w:p>
       <w:pPr>
         <w:pStyle w:val="Bibliography"/>
       </w:pPr>
       <w:r>
-        <w:t xml:space="preserve">[24] Y. Pan, R.J. Stevenson, B.H. Hill, P.R. Kaufmann, A.T. Herlihy, Spatial patterns and ecological determinants of benthic algal assemblages in mid-Atlantic streams, USA, J. Phycol. 35 (2002) 460–468. doi:</w:t>
-      </w:r>
-      <w:hyperlink r:id="rId101">
+        <w:t xml:space="preserve">[26] Y. Pan, R.J. Stevenson, B.H. Hill, P.R. Kaufmann, A.T. Herlihy, Spatial patterns and ecological determinants of benthic algal assemblages in mid-Atlantic streams, USA, J. Phycol. 35 (2002) 460–468. doi:</w:t>
+      </w:r>
+      <w:hyperlink r:id="rId104">
         <w:r>
           <w:rPr>
             <w:rStyle w:val="Hyperlink"/>
@@ -7331,16 +7420,16 @@
         <w:t xml:space="preserve">.</w:t>
       </w:r>
     </w:p>
-    <w:bookmarkEnd w:id="102"/>
-    <w:bookmarkStart w:id="104" w:name="ref-Dodds02"/>
+    <w:bookmarkEnd w:id="105"/>
+    <w:bookmarkStart w:id="107" w:name="ref-Dodds02"/>
     <w:p>
       <w:pPr>
         <w:pStyle w:val="Bibliography"/>
       </w:pPr>
       <w:r>
-        <w:t xml:space="preserve">[25] W.K. Dodds, V.H. Smith, K. Lohman, Nitrogen and phosphorus relationships to benthic algal biomass in temperate streams, Can. J. Fish. Aquat. Sci. 59 (2002) 865–874. doi:</w:t>
-      </w:r>
-      <w:hyperlink r:id="rId103">
+        <w:t xml:space="preserve">[27] W.K. Dodds, V.H. Smith, K. Lohman, Nitrogen and phosphorus relationships to benthic algal biomass in temperate streams, Can. J. Fish. Aquat. Sci. 59 (2002) 865–874. doi:</w:t>
+      </w:r>
+      <w:hyperlink r:id="rId106">
         <w:r>
           <w:rPr>
             <w:rStyle w:val="Hyperlink"/>
@@ -7352,16 +7441,16 @@
         <w:t xml:space="preserve">.</w:t>
       </w:r>
     </w:p>
-    <w:bookmarkEnd w:id="104"/>
-    <w:bookmarkStart w:id="106" w:name="ref-Walsh05"/>
+    <w:bookmarkEnd w:id="107"/>
+    <w:bookmarkStart w:id="109" w:name="ref-Walsh05"/>
     <w:p>
       <w:pPr>
         <w:pStyle w:val="Bibliography"/>
       </w:pPr>
       <w:r>
-        <w:t xml:space="preserve">[26] C.J. Walsh, A.H. Roy, J. w. Feminella, P.D. Cottingham, P.M. Groffman, R.P. Morgan, The urban stream syndrome: Current knowledge and the search for a cure, J. North Am. Benthol. Soc. 24 (2005) 706–723. doi:</w:t>
-      </w:r>
-      <w:hyperlink r:id="rId105">
+        <w:t xml:space="preserve">[28] C.J. Walsh, A.H. Roy, J. w. Feminella, P.D. Cottingham, P.M. Groffman, R.P. Morgan, The urban stream syndrome: Current knowledge and the search for a cure, J. North Am. Benthol. Soc. 24 (2005) 706–723. doi:</w:t>
+      </w:r>
+      <w:hyperlink r:id="rId108">
         <w:r>
           <w:rPr>
             <w:rStyle w:val="Hyperlink"/>
@@ -7373,16 +7462,16 @@
         <w:t xml:space="preserve">.</w:t>
       </w:r>
     </w:p>
-    <w:bookmarkEnd w:id="106"/>
-    <w:bookmarkStart w:id="108" w:name="ref-Dodds16"/>
+    <w:bookmarkEnd w:id="109"/>
+    <w:bookmarkStart w:id="111" w:name="ref-Dodds16"/>
     <w:p>
       <w:pPr>
         <w:pStyle w:val="Bibliography"/>
       </w:pPr>
       <w:r>
-        <w:t xml:space="preserve">[27] W.K. Dodds, V.H. Smith, Nitrogen, phosphorus, and eutrophication in streams, Inland Waters. 6 (2016) 155–164. doi:</w:t>
-      </w:r>
-      <w:hyperlink r:id="rId107">
+        <w:t xml:space="preserve">[29] W.K. Dodds, V.H. Smith, Nitrogen, phosphorus, and eutrophication in streams, Inland Waters. 6 (2016) 155–164. doi:</w:t>
+      </w:r>
+      <w:hyperlink r:id="rId110">
         <w:r>
           <w:rPr>
             <w:rStyle w:val="Hyperlink"/>
@@ -7394,69 +7483,69 @@
         <w:t xml:space="preserve">.</w:t>
       </w:r>
     </w:p>
-    <w:bookmarkEnd w:id="108"/>
-    <w:bookmarkStart w:id="109" w:name="ref-Ode07"/>
+    <w:bookmarkEnd w:id="111"/>
+    <w:bookmarkStart w:id="112" w:name="ref-Ode07"/>
     <w:p>
       <w:pPr>
         <w:pStyle w:val="Bibliography"/>
       </w:pPr>
       <w:r>
-        <w:t xml:space="preserve">[28] P.R. Ode, Standard operating procedures for collecting benthic macroinvertebrate samples and associated physical and chemical data for ambient bioassessment in California, (2007).</w:t>
-      </w:r>
-    </w:p>
-    <w:bookmarkEnd w:id="109"/>
-    <w:bookmarkStart w:id="110" w:name="ref-USEPA16"/>
+        <w:t xml:space="preserve">[30] P.R. Ode, Standard operating procedures for collecting benthic macroinvertebrate samples and associated physical and chemical data for ambient bioassessment in California, (2007).</w:t>
+      </w:r>
+    </w:p>
+    <w:bookmarkEnd w:id="112"/>
+    <w:bookmarkStart w:id="113" w:name="ref-USEPA16"/>
     <w:p>
       <w:pPr>
         <w:pStyle w:val="Bibliography"/>
       </w:pPr>
       <w:r>
-        <w:t xml:space="preserve">[29] USEPA (US Environmental Protection Agency), National rivers and streams assessment 2008-2009: A collaborative survey, Washington, DC, 2016.</w:t>
-      </w:r>
-    </w:p>
-    <w:bookmarkEnd w:id="110"/>
-    <w:bookmarkStart w:id="111" w:name="ref-Fox11"/>
+        <w:t xml:space="preserve">[31] USEPA (US Environmental Protection Agency), National rivers and streams assessment 2008-2009: A collaborative survey, Washington, DC, 2016.</w:t>
+      </w:r>
+    </w:p>
+    <w:bookmarkEnd w:id="113"/>
+    <w:bookmarkStart w:id="114" w:name="ref-Fox11"/>
     <w:p>
       <w:pPr>
         <w:pStyle w:val="Bibliography"/>
       </w:pPr>
       <w:r>
-        <w:t xml:space="preserve">[30] J. Fox, S. Weisberg, An R companion to applied regression, SAGE Publications Inc., Thousand Oaks, California, 2011.</w:t>
-      </w:r>
-    </w:p>
-    <w:bookmarkEnd w:id="111"/>
-    <w:bookmarkStart w:id="112" w:name="ref-Zuur07"/>
+        <w:t xml:space="preserve">[32] J. Fox, S. Weisberg, An R companion to applied regression, SAGE Publications Inc., Thousand Oaks, California, 2011.</w:t>
+      </w:r>
+    </w:p>
+    <w:bookmarkEnd w:id="114"/>
+    <w:bookmarkStart w:id="115" w:name="ref-Zuur07"/>
     <w:p>
       <w:pPr>
         <w:pStyle w:val="Bibliography"/>
       </w:pPr>
       <w:r>
-        <w:t xml:space="preserve">[31] A.F. Zuur, E.N. Ieno, G.M. Smith, Analysing ecological data, Springer-Verlag, New York, New York, 2007.</w:t>
-      </w:r>
-    </w:p>
-    <w:bookmarkEnd w:id="112"/>
-    <w:bookmarkStart w:id="113" w:name="ref-Akaike73"/>
+        <w:t xml:space="preserve">[33] A.F. Zuur, E.N. Ieno, G.M. Smith, Analysing ecological data, Springer-Verlag, New York, New York, 2007.</w:t>
+      </w:r>
+    </w:p>
+    <w:bookmarkEnd w:id="115"/>
+    <w:bookmarkStart w:id="116" w:name="ref-Akaike73"/>
     <w:p>
       <w:pPr>
         <w:pStyle w:val="Bibliography"/>
       </w:pPr>
       <w:r>
-        <w:t xml:space="preserve">[32] H. Akaike, Information theory and an extension of the maximum likelihood principle, in: B.N. Petrov, F. Csaki (Eds.), Second International Symposium on Information Theory, Akademiai Kiado, Budapest, 1973: pp. 267–281.</w:t>
-      </w:r>
-    </w:p>
-    <w:bookmarkEnd w:id="113"/>
-    <w:bookmarkStart w:id="115" w:name="ref-Venables02"/>
+        <w:t xml:space="preserve">[34] H. Akaike, Information theory and an extension of the maximum likelihood principle, in: B.N. Petrov, F. Csaki (Eds.), Second International Symposium on Information Theory, Akademiai Kiado, Budapest, 1973: pp. 267–281.</w:t>
+      </w:r>
+    </w:p>
+    <w:bookmarkEnd w:id="116"/>
+    <w:bookmarkStart w:id="118" w:name="ref-Venables02"/>
     <w:p>
       <w:pPr>
         <w:pStyle w:val="Bibliography"/>
       </w:pPr>
       <w:r>
-        <w:t xml:space="preserve">[33] W.N. Venables, B.D. Ripley, Modern applied statistics with S, Fourth, Springer-Verlag, New York, New York, 2002.</w:t>
-      </w:r>
-      <w:r>
-        <w:t xml:space="preserve"> </w:t>
-      </w:r>
-      <w:hyperlink r:id="rId114">
+        <w:t xml:space="preserve">[35] W.N. Venables, B.D. Ripley, Modern applied statistics with S, Fourth, Springer-Verlag, New York, New York, 2002.</w:t>
+      </w:r>
+      <w:r>
+        <w:t xml:space="preserve"> </w:t>
+      </w:r>
+      <w:hyperlink r:id="rId117">
         <w:r>
           <w:rPr>
             <w:rStyle w:val="Hyperlink"/>
@@ -7468,16 +7557,16 @@
         <w:t xml:space="preserve">.</w:t>
       </w:r>
     </w:p>
-    <w:bookmarkEnd w:id="115"/>
-    <w:bookmarkStart w:id="117" w:name="ref-Dobbie14"/>
+    <w:bookmarkEnd w:id="118"/>
+    <w:bookmarkStart w:id="120" w:name="ref-Dobbie14"/>
     <w:p>
       <w:pPr>
         <w:pStyle w:val="Bibliography"/>
       </w:pPr>
       <w:r>
-        <w:t xml:space="preserve">[34] M.J. Dobbie, D. Clifford, Quantifying uncertainty in environmental indices: An application to an estuarine health index, Mar. Freshw. Res. 66 (2014) 95–105. doi:</w:t>
-      </w:r>
-      <w:hyperlink r:id="rId116">
+        <w:t xml:space="preserve">[36] M.J. Dobbie, D. Clifford, Quantifying uncertainty in environmental indices: An application to an estuarine health index, Mar. Freshw. Res. 66 (2014) 95–105. doi:</w:t>
+      </w:r>
+      <w:hyperlink r:id="rId119">
         <w:r>
           <w:rPr>
             <w:rStyle w:val="Hyperlink"/>
@@ -7489,19 +7578,19 @@
         <w:t xml:space="preserve">.</w:t>
       </w:r>
     </w:p>
-    <w:bookmarkEnd w:id="117"/>
-    <w:bookmarkStart w:id="119" w:name="ref-Chang18"/>
+    <w:bookmarkEnd w:id="120"/>
+    <w:bookmarkStart w:id="122" w:name="ref-Chang18"/>
     <w:p>
       <w:pPr>
         <w:pStyle w:val="Bibliography"/>
       </w:pPr>
       <w:r>
-        <w:t xml:space="preserve">[35] W. Chang, J. Cheng, J. Allaire, Y. Xie, J. McPherson, Shiny: Web application framework for r, 2018.</w:t>
-      </w:r>
-      <w:r>
-        <w:t xml:space="preserve"> </w:t>
-      </w:r>
-      <w:hyperlink r:id="rId118">
+        <w:t xml:space="preserve">[37] W. Chang, J. Cheng, J. Allaire, Y. Xie, J. McPherson, Shiny: Web application framework for r, 2018.</w:t>
+      </w:r>
+      <w:r>
+        <w:t xml:space="preserve"> </w:t>
+      </w:r>
+      <w:hyperlink r:id="rId121">
         <w:r>
           <w:rPr>
             <w:rStyle w:val="Hyperlink"/>
@@ -7513,29 +7602,29 @@
         <w:t xml:space="preserve">.</w:t>
       </w:r>
     </w:p>
-    <w:bookmarkEnd w:id="119"/>
-    <w:bookmarkStart w:id="120" w:name="ref-RDCT18"/>
+    <w:bookmarkEnd w:id="122"/>
+    <w:bookmarkStart w:id="123" w:name="ref-RDCT18"/>
     <w:p>
       <w:pPr>
         <w:pStyle w:val="Bibliography"/>
       </w:pPr>
       <w:r>
-        <w:t xml:space="preserve">[36] RDCT (R Development Core Team), R: A language and environment for statistical computing, v3.5.1. R Foundation for Statistical Computing, Vienna, Austria, (2018).</w:t>
-      </w:r>
-    </w:p>
-    <w:bookmarkEnd w:id="120"/>
-    <w:bookmarkStart w:id="122" w:name="ref-Beck18f"/>
+        <w:t xml:space="preserve">[38] RDCT (R Development Core Team), R: A language and environment for statistical computing, v3.5.1. R Foundation for Statistical Computing, Vienna, Austria, (2018).</w:t>
+      </w:r>
+    </w:p>
+    <w:bookmarkEnd w:id="123"/>
+    <w:bookmarkStart w:id="125" w:name="ref-Beck18f"/>
     <w:p>
       <w:pPr>
         <w:pStyle w:val="Bibliography"/>
       </w:pPr>
       <w:r>
-        <w:t xml:space="preserve">[37] M.W. Beck, R.D. Mazor, SCCWRP/SQI: v1.2.0 (Version 1.2.0). Zenodo,</w:t>
-      </w:r>
-      <w:r>
-        <w:t xml:space="preserve"> </w:t>
-      </w:r>
-      <w:hyperlink r:id="rId121">
+        <w:t xml:space="preserve">[39] M.W. Beck, R.D. Mazor, SCCWRP/SQI: v1.2.0 (Version 1.2.0). Zenodo,</w:t>
+      </w:r>
+      <w:r>
+        <w:t xml:space="preserve"> </w:t>
+      </w:r>
+      <w:hyperlink r:id="rId124">
         <w:r>
           <w:rPr>
             <w:rStyle w:val="Hyperlink"/>
@@ -7547,19 +7636,19 @@
         <w:t xml:space="preserve">, (2018).</w:t>
       </w:r>
     </w:p>
-    <w:bookmarkEnd w:id="122"/>
-    <w:bookmarkStart w:id="124" w:name="ref-Beck19"/>
+    <w:bookmarkEnd w:id="125"/>
+    <w:bookmarkStart w:id="127" w:name="ref-Beck19"/>
     <w:p>
       <w:pPr>
         <w:pStyle w:val="Bibliography"/>
       </w:pPr>
       <w:r>
-        <w:t xml:space="preserve">[38] M.W. Beck, R.D. Mazor, S. Theroux, K.C. Schiff, SCCWRP/SQI_Shiny: v1.0.0 (Version 1.0.0). Zenodo,</w:t>
-      </w:r>
-      <w:r>
-        <w:t xml:space="preserve"> </w:t>
-      </w:r>
-      <w:hyperlink r:id="rId123">
+        <w:t xml:space="preserve">[40] M.W. Beck, R.D. Mazor, S. Theroux, K.C. Schiff, SCCWRP/SQI_Shiny: v1.0.0 (Version 1.0.0). Zenodo,</w:t>
+      </w:r>
+      <w:r>
+        <w:t xml:space="preserve"> </w:t>
+      </w:r>
+      <w:hyperlink r:id="rId126">
         <w:r>
           <w:rPr>
             <w:rStyle w:val="Hyperlink"/>
@@ -7571,8 +7660,8 @@
         <w:t xml:space="preserve">, (2019).</w:t>
       </w:r>
     </w:p>
-    <w:bookmarkEnd w:id="124"/>
-    <w:bookmarkEnd w:id="125"/>
+    <w:bookmarkEnd w:id="127"/>
+    <w:bookmarkEnd w:id="128"/>
     <w:sectPr>
       <w:footerReference w:type="default" r:id="rId9"/>
       <w:pgSz w:w="12240" w:h="15840"/>

</xml_diff>

<commit_message>
first reviewer comments done
</commit_message>
<xml_diff>
--- a/Beck_etal_SQI.docx
+++ b/Beck_etal_SQI.docx
@@ -862,7 +862,7 @@
         <w:pStyle w:val="BodyText"/>
       </w:pPr>
       <w:r>
-        <w:t xml:space="preserve">The four narrative assessment categories were defined in a way that would align with management processes by indicating biological condition and suggesting which stressors are associated with the condition. These categories provide a first indication of how biology at a site responds to stressors, which can then be used to prioritize follow-up actions, such as causal assessment. The SQI web-based application was designed in a way that would give users easy access to descriptions of the biological, chemical, and physical components that underlie the unified assessment, depending on the desired level of information within the stressor-response paradigm.</w:t>
+        <w:t xml:space="preserve">The four narrative assessment categories were defined in a way that would align with management processes by indicating biological condition and suggesting which stressors are associated with the condition. These categories provide a first indication of how biology at a site responds to stressors, which could then be used to prioritize follow-up actions, such as causal assessment. The SQI web-based application was designed in a way that would give users easy access to descriptions of the biological, chemical, and physical components that underlie the unified assessment, depending on the desired level of information within the stressor-response paradigm.</w:t>
       </w:r>
     </w:p>
     <w:p>
@@ -1070,7 +1070,7 @@
         <w:t xml:space="preserve"> </w:t>
       </w:r>
       <w:r>
-        <w:t xml:space="preserve">were used to categorize sites as very likely to have altered biological condition (scores less than the 1st percentile), likely altered (scores between the 1st and 10th percentile), possibly altered (scores between the 10th and 30th percentiles), and likely intact (scores greater than the 30th percentile) (Table</w:t>
+        <w:t xml:space="preserve">were used to categorize all sites as very likely to have altered biological condition (scores less than the 1st percentile), likely altered (scores between the 1st and 10th percentile), possibly altered (scores between the 10th and 30th percentiles), and likely intact (scores greater than the 30th percentile) (Table</w:t>
       </w:r>
       <w:r>
         <w:t xml:space="preserve"> </w:t>
@@ -1207,7 +1207,7 @@
         <w:t xml:space="preserve">]</w:t>
       </w:r>
       <w:r>
-        <w:t xml:space="preserve">. Depending on the context, physical habitat can be considered a response metric of stream health. However, physical habitat herein is considered a stressor that can affect biological condition at different taxonomic levels within the stressor-response model. We also acknowledge that relationships between stressors and biological condition are complex and our simple models linking the two provide only a simple description in the context of more nuanced relationships. The modelled associations provide the basis for communicating results as a screening tool and are not replacements for more comprehensive causal assessments.</w:t>
+        <w:t xml:space="preserve">. Depending on the context, physical habitat can be considered a response metric of stream health. However, physical habitat herein is considered a stressor that can affect biological condition at different taxonomic levels within the stressor-response model.</w:t>
       </w:r>
     </w:p>
     <w:p>
@@ -2371,7 +2371,7 @@
         <w:pStyle w:val="BodyText"/>
       </w:pPr>
       <w:r>
-        <w:t xml:space="preserve">The overall SQI assessment categories describe four possible combinations of biology and stressors at a site from the binary categories of altered/unaltered biology and stressed/unstressed conditions: (1) healthy and unstressed, (2) healthy and resilient, (3) impacted by unknown stress, and (4) impacted and stressed.</w:t>
+        <w:t xml:space="preserve">The overall SQI assessment categories describe four possible combinations of biology and stressors at a site from the binary categories of altered/unaltered biology and stressed/unstressed conditions: (1) healthy and unstressed, (2) healthy and resilient, (3) impacted by unknown stress, and (4) impacted and stressed. An altered/unaltered condition could result from one or both biological indices and a stressed/unstressed condition could result from one or both stressor types.</w:t>
       </w:r>
     </w:p>
     <w:p>

</xml_diff>

<commit_message>
response to second reviewer done
</commit_message>
<xml_diff>
--- a/Beck_etal_SQI.docx
+++ b/Beck_etal_SQI.docx
@@ -1028,7 +1028,7 @@
         <w:t xml:space="preserve">]</w:t>
       </w:r>
       <w:r>
-        <w:t xml:space="preserve">) was similarly developed as a response endpoint for lower trophic levels; the ASCI is a non-predictive multi-metric index (i.e., it uses a uniform, statewide reference expectation) that incorporates both diatoms and soft-bodied algae. Scores for both the CSCI and ASCI can range from 0 to ~ 1.4, with a score of 1 at sites in reference condition and lower values indicating biological degradation. Both communities are used as standard assessment measures for perennial wadeable streams in California.</w:t>
+        <w:t xml:space="preserve">) was similarly developed as a biological response endpoint for primary production, with implications for ecosystem function; the ASCI is a non-predictive multi-metric index (i.e., it uses a uniform, statewide reference expectation) that incorporates both diatoms and soft-bodied algae. Scores for both the CSCI and ASCI can range from 0 to ~ 1.4, with a score of 1 at sites in reference condition and lower values indicating biological degradation. Both communities are used as standard assessment measures for perennial wadeable streams in California.</w:t>
       </w:r>
     </w:p>
     <w:p>
@@ -1207,7 +1207,7 @@
         <w:t xml:space="preserve">]</w:t>
       </w:r>
       <w:r>
-        <w:t xml:space="preserve">. Depending on the context, physical habitat can be considered a response metric of stream health. However, physical habitat herein is considered a stressor that can affect biological condition at different taxonomic levels within the stressor-response model.</w:t>
+        <w:t xml:space="preserve">. Depending on the context, stream health or condition can be reflected by physical habitat as a response to external drivers. However, physical habitat herein is considered a stressor that can affect biological condition at different taxonomic levels within the stressor-response model.</w:t>
       </w:r>
     </w:p>
     <w:p>
@@ -1413,7 +1413,41 @@
         <w:t xml:space="preserve">]</w:t>
       </w:r>
       <w:r>
-        <w:t xml:space="preserve">) that collectively characterize five components of in-stream habitat quality: percent sands, fines, or concrete, Shannon diversity of aquatic habitat types, Shannon diversity of natural substrate types, evenness of flow habitat types, and riparian vegetation cover. All five metrics are positively associated with physical habitat integrity, such that an increase in each was generally considered an improvement in site condition (percent sands, fines, or concrete is inversely scored). All physical data used to calculate these metrics were collected using standard field protocols described in</w:t>
+        <w:t xml:space="preserve">) that collectively characterize five components of in-stream habitat quality: percent sands, fines, or concrete, Shannon diversity of aquatic habitat types, Shannon diversity of natural substrate types, evenness of flow habitat types, and riparian vegetation cover. All five metrics are positively associated with physical habitat integrity, such that an increase in each was generally considered an improvement in site condition (percent sands, fines, or concrete is inversely scored). As with the CSCI, the IPI is a predictive index, and values for most metrics are compared to site-specific expectations appropriate for the stream’s environmental setting.</w:t>
+      </w:r>
+    </w:p>
+    <w:p>
+      <w:pPr>
+        <w:pStyle w:val="BodyText"/>
+      </w:pPr>
+      <w:r>
+        <w:t xml:space="preserve">In contrast to the IPI, CRAM is based on qualitative assessments of four attributes of riparian wetland function: buffer and landscape condition, hydrologic condition, physical structure, and biotic structure. In general, CRAM characterizes larger-scale processes affecting stream condition both within and adjacent to the stream corridor, whereas the IPI focuses more narrowly on in-stream conditions. The CRAM component for buffer and landscape condition was not included further because it describes stress at scales much larger than the riparian corridor, i.e., it is a direct measure of land use and not as directly relevant for describing proximate stressors affecting or associated with biology.</w:t>
+      </w:r>
+    </w:p>
+    <w:p>
+      <w:pPr>
+        <w:pStyle w:val="Heading3"/>
+      </w:pPr>
+      <w:bookmarkStart w:id="33" w:name="integrating-multiple-measures-of-stress"/>
+      <w:r>
+        <w:t xml:space="preserve">Integrating multiple measures of stress</w:t>
+      </w:r>
+      <w:bookmarkEnd w:id="33"/>
+    </w:p>
+    <w:p>
+      <w:pPr>
+        <w:pStyle w:val="FirstParagraph"/>
+      </w:pPr>
+      <w:r>
+        <w:t xml:space="preserve">The combined impact of habitat or chemistry stressors on biological condition was evaluated by developing stress-response models that calculate the probability of observing poor biological conditions given observed levels of chemical or habitat stress. This approach eliminates the need to identify potential thresholds for identifying high levels of stress while also accounting for their combined impacts.</w:t>
+      </w:r>
+    </w:p>
+    <w:p>
+      <w:pPr>
+        <w:pStyle w:val="BodyText"/>
+      </w:pPr>
+      <w:r>
+        <w:t xml:space="preserve">For both types of stress, a generalized linear model</w:t>
       </w:r>
       <w:r>
         <w:t xml:space="preserve"> </w:t>
@@ -1421,86 +1455,12 @@
       <w:r>
         <w:t xml:space="preserve">[</w:t>
       </w:r>
-      <w:hyperlink w:anchor="ref-Ode07">
+      <w:hyperlink w:anchor="ref-Fox11">
         <w:r>
           <w:rPr>
             <w:rStyle w:val="Hyperlink"/>
           </w:rPr>
           <w:t xml:space="preserve">30</w:t>
-        </w:r>
-      </w:hyperlink>
-      <w:r>
-        <w:t xml:space="preserve">]</w:t>
-      </w:r>
-      <w:r>
-        <w:t xml:space="preserve">, which are derived from protocols used in national assessments</w:t>
-      </w:r>
-      <w:r>
-        <w:t xml:space="preserve"> </w:t>
-      </w:r>
-      <w:r>
-        <w:t xml:space="preserve">[</w:t>
-      </w:r>
-      <w:hyperlink w:anchor="ref-USEPA16">
-        <w:r>
-          <w:rPr>
-            <w:rStyle w:val="Hyperlink"/>
-          </w:rPr>
-          <w:t xml:space="preserve">31</w:t>
-        </w:r>
-      </w:hyperlink>
-      <w:r>
-        <w:t xml:space="preserve">]</w:t>
-      </w:r>
-      <w:r>
-        <w:t xml:space="preserve">. As with the CSCI, the IPI is a predictive index, and values for most metrics are compared to site-specific expectations appropriate for the stream’s environmental setting. The IPI ranges from 0 to ~1.4, with values less than 1 indicating departure from reference conditions.</w:t>
-      </w:r>
-    </w:p>
-    <w:p>
-      <w:pPr>
-        <w:pStyle w:val="BodyText"/>
-      </w:pPr>
-      <w:r>
-        <w:t xml:space="preserve">In contrast to the IPI, CRAM is based on qualitative assessments of four attributes of riparian wetland function: buffer and landscape condition, hydrologic condition, physical structure, and biotic structure. Whereas the data for the IPI is derived from numerous quantitative measurements of physical habitat components collected along several transects, CRAM attributes are assessed on a whole-reach scale through visual observation. In general, CRAM characterizes larger-scale processes affecting stream condition both within and adjacent to the stream corridor, whereas the IPI focuses more narrowly on in-stream conditions. CRAM scores range from 25 to 100, with higher values indicating less degraded conditions at a site. The CRAM component for buffer and landscape condition was not included further because it describes stress at scales much larger than the riparian corridor, i.e., it is a direct measure of land use and not as directly relevant for describing proximate stressors affecting or associated with biology.</w:t>
-      </w:r>
-    </w:p>
-    <w:p>
-      <w:pPr>
-        <w:pStyle w:val="Heading3"/>
-      </w:pPr>
-      <w:bookmarkStart w:id="33" w:name="integrating-multiple-measures-of-stress"/>
-      <w:r>
-        <w:t xml:space="preserve">Integrating multiple measures of stress</w:t>
-      </w:r>
-      <w:bookmarkEnd w:id="33"/>
-    </w:p>
-    <w:p>
-      <w:pPr>
-        <w:pStyle w:val="FirstParagraph"/>
-      </w:pPr>
-      <w:r>
-        <w:t xml:space="preserve">The combined impact of habitat or chemistry stressors on biological condition was evaluated by developing stress-response models that calculate the probability of observing poor biological conditions given observed levels of chemical or habitat stress. This approach eliminates the need to identify potential thresholds for identifying high levels of stress while also accounting for their combined impacts.</w:t>
-      </w:r>
-    </w:p>
-    <w:p>
-      <w:pPr>
-        <w:pStyle w:val="BodyText"/>
-      </w:pPr>
-      <w:r>
-        <w:t xml:space="preserve">For both types of stress, a generalized linear model</w:t>
-      </w:r>
-      <w:r>
-        <w:t xml:space="preserve"> </w:t>
-      </w:r>
-      <w:r>
-        <w:t xml:space="preserve">[</w:t>
-      </w:r>
-      <w:hyperlink w:anchor="ref-Fox11">
-        <w:r>
-          <w:rPr>
-            <w:rStyle w:val="Hyperlink"/>
-          </w:rPr>
-          <w:t xml:space="preserve">32</w:t>
         </w:r>
       </w:hyperlink>
       <w:r>
@@ -1993,7 +1953,7 @@
           <w:rPr>
             <w:rStyle w:val="Hyperlink"/>
           </w:rPr>
-          <w:t xml:space="preserve">33</w:t>
+          <w:t xml:space="preserve">31</w:t>
         </w:r>
       </w:hyperlink>
       <w:r>
@@ -2013,7 +1973,7 @@
           <w:rPr>
             <w:rStyle w:val="Hyperlink"/>
           </w:rPr>
-          <w:t xml:space="preserve">34</w:t>
+          <w:t xml:space="preserve">32</w:t>
         </w:r>
       </w:hyperlink>
       <w:r>
@@ -2024,7 +1984,7 @@
           <w:rPr>
             <w:rStyle w:val="Hyperlink"/>
           </w:rPr>
-          <w:t xml:space="preserve">35</w:t>
+          <w:t xml:space="preserve">33</w:t>
         </w:r>
       </w:hyperlink>
       <w:r>
@@ -2371,7 +2331,7 @@
         <w:pStyle w:val="BodyText"/>
       </w:pPr>
       <w:r>
-        <w:t xml:space="preserve">The overall SQI assessment categories describe four possible combinations of biology and stressors at a site from the binary categories of altered/unaltered biology and stressed/unstressed conditions: (1) healthy and unstressed, (2) healthy and resilient, (3) impacted by unknown stress, and (4) impacted and stressed. An altered/unaltered condition could result from one or both biological indices and a stressed/unstressed condition could result from one or both stressor types.</w:t>
+        <w:t xml:space="preserve">The overall SQI assessment categories describe four possible combinations of biology and stressors at a site from the binary categories of altered/unaltered biology and stressed/unstressed conditions: (1) healthy and unstressed, (2) healthy and resilient, (3) impacted by unknown stress, and (4) impacted and stressed. A healthy/impacted condition could result from one or both biological indices and a stressed/unstressed condition could result from one or both stressor types. The first SQI category is typically assigned to pristine sites (healthy biology, low stress), whereas the fourth category is typically assigned to degraded sites (impacted biology, high stress). The second and third categories are assigned when biology and stressors provide different information. A healthy and resilient site has unaltered biology, but stressors are present (i.e., the biota are resilient to stress). A site that is impacted by an unknown stress has altered biology, but neither water chemistry nor physical habitat stress is observed (i.e., biology is likely impacted by other stressors not included in the SQI).</w:t>
       </w:r>
     </w:p>
     <w:p>
@@ -2379,7 +2339,7 @@
         <w:pStyle w:val="BodyText"/>
       </w:pPr>
       <w:r>
-        <w:t xml:space="preserve">Separate categorical outputs were also created for the biological condition and stressor condition categories. The four possible outputs for the biological categories were based on the four outcomes from the combinations of high/low CSCI and high/low ASCI: (1) healthy, (2) impacted for CSCI, (3) impacted for ASCI, and (4) impacted for both. The possible stressor condition categories for a site were based on the four outcomes of the combinations of high/low chemistry stress and high/low physical habitat stress: (1) low stress, (2) stressed by chemistry, (3) stressed by habitat, (4) stressed by both, and (5) stressed by low levels of chemistry and physical stress. The fifth stress category was possible based on the additive effects of chemical and physical stressors when both were low (i.e., if</w:t>
+        <w:t xml:space="preserve">Separate categorical outputs were also created for the biological condition and stressor condition categories. The four possible outputs for the biological categories were based on the four outcomes from the combinations of high/low CSCI and high/low ASCI: (1) healthy, (2) impacted for CSCI, (3) impacted for ASCI, and (4) impacted for both. An overall healthy condition for the SQI only occurs if both the CSCI and ASCI indicate healthy conditions, whereas an impacted biological condition is assigned to the overall SQI if one or both biological indices is/are impacted. The possible stressor condition categories for a site were based on the four outcomes of the combinations of high/low chemistry stress and high/low physical habitat stress: (1) low stress, (2) stressed by chemistry, (3) stressed by habitat, (4) stressed by both, and (5) stressed by low levels of chemistry and physical stress. The fifth stress category was possible based on the additive effects of chemical and physical stressors when both were low (i.e., if</w:t>
       </w:r>
       <w:r>
         <w:t xml:space="preserve"> </w:t>
@@ -2463,7 +2423,7 @@
         <w:t xml:space="preserve"> </w:t>
       </w:r>
       <w:r>
-        <w:t xml:space="preserve">did not).</w:t>
+        <w:t xml:space="preserve">did not). An overall unstressed condition for the SQI occurs if both chemistry and physical habitat stress are low, whereas a stressed condition is assigned to the overall SQI if one or both of the stressor types is/are high or the additive effects of both exceed the threshold.</w:t>
       </w:r>
     </w:p>
     <w:p>
@@ -2545,7 +2505,7 @@
           <w:rPr>
             <w:rStyle w:val="Hyperlink"/>
           </w:rPr>
-          <w:t xml:space="preserve">30</w:t>
+          <w:t xml:space="preserve">34</w:t>
         </w:r>
       </w:hyperlink>
       <w:r>
@@ -3276,7 +3236,7 @@
           <w:rPr>
             <w:rStyle w:val="Hyperlink"/>
           </w:rPr>
-          <w:t xml:space="preserve">36</w:t>
+          <w:t xml:space="preserve">35</w:t>
         </w:r>
       </w:hyperlink>
       <w:r>
@@ -3383,7 +3343,7 @@
           <w:rPr>
             <w:rStyle w:val="Hyperlink"/>
           </w:rPr>
-          <w:t xml:space="preserve">31</w:t>
+          <w:t xml:space="preserve">36</w:t>
         </w:r>
       </w:hyperlink>
       <w:r>
@@ -7484,68 +7444,48 @@
       </w:r>
     </w:p>
     <w:bookmarkEnd w:id="111"/>
-    <w:bookmarkStart w:id="112" w:name="ref-Ode07"/>
+    <w:bookmarkStart w:id="112" w:name="ref-Fox11"/>
     <w:p>
       <w:pPr>
         <w:pStyle w:val="Bibliography"/>
       </w:pPr>
       <w:r>
-        <w:t xml:space="preserve">[30] P.R. Ode, Standard operating procedures for collecting benthic macroinvertebrate samples and associated physical and chemical data for ambient bioassessment in California, (2007).</w:t>
+        <w:t xml:space="preserve">[30] J. Fox, S. Weisberg, An R companion to applied regression, SAGE Publications Inc., Thousand Oaks, California, 2011.</w:t>
       </w:r>
     </w:p>
     <w:bookmarkEnd w:id="112"/>
-    <w:bookmarkStart w:id="113" w:name="ref-USEPA16"/>
+    <w:bookmarkStart w:id="113" w:name="ref-Zuur07"/>
     <w:p>
       <w:pPr>
         <w:pStyle w:val="Bibliography"/>
       </w:pPr>
       <w:r>
-        <w:t xml:space="preserve">[31] USEPA (US Environmental Protection Agency), National rivers and streams assessment 2008-2009: A collaborative survey, Washington, DC, 2016.</w:t>
+        <w:t xml:space="preserve">[31] A.F. Zuur, E.N. Ieno, G.M. Smith, Analysing ecological data, Springer-Verlag, New York, New York, 2007.</w:t>
       </w:r>
     </w:p>
     <w:bookmarkEnd w:id="113"/>
-    <w:bookmarkStart w:id="114" w:name="ref-Fox11"/>
+    <w:bookmarkStart w:id="114" w:name="ref-Akaike73"/>
     <w:p>
       <w:pPr>
         <w:pStyle w:val="Bibliography"/>
       </w:pPr>
       <w:r>
-        <w:t xml:space="preserve">[32] J. Fox, S. Weisberg, An R companion to applied regression, SAGE Publications Inc., Thousand Oaks, California, 2011.</w:t>
+        <w:t xml:space="preserve">[32] H. Akaike, Information theory and an extension of the maximum likelihood principle, in: B.N. Petrov, F. Csaki (Eds.), Second International Symposium on Information Theory, Akademiai Kiado, Budapest, 1973: pp. 267–281.</w:t>
       </w:r>
     </w:p>
     <w:bookmarkEnd w:id="114"/>
-    <w:bookmarkStart w:id="115" w:name="ref-Zuur07"/>
+    <w:bookmarkStart w:id="116" w:name="ref-Venables02"/>
     <w:p>
       <w:pPr>
         <w:pStyle w:val="Bibliography"/>
       </w:pPr>
       <w:r>
-        <w:t xml:space="preserve">[33] A.F. Zuur, E.N. Ieno, G.M. Smith, Analysing ecological data, Springer-Verlag, New York, New York, 2007.</w:t>
-      </w:r>
-    </w:p>
-    <w:bookmarkEnd w:id="115"/>
-    <w:bookmarkStart w:id="116" w:name="ref-Akaike73"/>
-    <w:p>
-      <w:pPr>
-        <w:pStyle w:val="Bibliography"/>
-      </w:pPr>
-      <w:r>
-        <w:t xml:space="preserve">[34] H. Akaike, Information theory and an extension of the maximum likelihood principle, in: B.N. Petrov, F. Csaki (Eds.), Second International Symposium on Information Theory, Akademiai Kiado, Budapest, 1973: pp. 267–281.</w:t>
-      </w:r>
-    </w:p>
-    <w:bookmarkEnd w:id="116"/>
-    <w:bookmarkStart w:id="118" w:name="ref-Venables02"/>
-    <w:p>
-      <w:pPr>
-        <w:pStyle w:val="Bibliography"/>
-      </w:pPr>
-      <w:r>
-        <w:t xml:space="preserve">[35] W.N. Venables, B.D. Ripley, Modern applied statistics with S, Fourth, Springer-Verlag, New York, New York, 2002.</w:t>
-      </w:r>
-      <w:r>
-        <w:t xml:space="preserve"> </w:t>
-      </w:r>
-      <w:hyperlink r:id="rId117">
+        <w:t xml:space="preserve">[33] W.N. Venables, B.D. Ripley, Modern applied statistics with S, Fourth, Springer-Verlag, New York, New York, 2002.</w:t>
+      </w:r>
+      <w:r>
+        <w:t xml:space="preserve"> </w:t>
+      </w:r>
+      <w:hyperlink r:id="rId115">
         <w:r>
           <w:rPr>
             <w:rStyle w:val="Hyperlink"/>
@@ -7557,16 +7497,26 @@
         <w:t xml:space="preserve">.</w:t>
       </w:r>
     </w:p>
-    <w:bookmarkEnd w:id="118"/>
-    <w:bookmarkStart w:id="120" w:name="ref-Dobbie14"/>
+    <w:bookmarkEnd w:id="116"/>
+    <w:bookmarkStart w:id="117" w:name="ref-Ode07"/>
     <w:p>
       <w:pPr>
         <w:pStyle w:val="Bibliography"/>
       </w:pPr>
       <w:r>
-        <w:t xml:space="preserve">[36] M.J. Dobbie, D. Clifford, Quantifying uncertainty in environmental indices: An application to an estuarine health index, Mar. Freshw. Res. 66 (2014) 95–105. doi:</w:t>
-      </w:r>
-      <w:hyperlink r:id="rId119">
+        <w:t xml:space="preserve">[34] P.R. Ode, Standard operating procedures for collecting benthic macroinvertebrate samples and associated physical and chemical data for ambient bioassessment in California, (2007).</w:t>
+      </w:r>
+    </w:p>
+    <w:bookmarkEnd w:id="117"/>
+    <w:bookmarkStart w:id="119" w:name="ref-Dobbie14"/>
+    <w:p>
+      <w:pPr>
+        <w:pStyle w:val="Bibliography"/>
+      </w:pPr>
+      <w:r>
+        <w:t xml:space="preserve">[35] M.J. Dobbie, D. Clifford, Quantifying uncertainty in environmental indices: An application to an estuarine health index, Mar. Freshw. Res. 66 (2014) 95–105. doi:</w:t>
+      </w:r>
+      <w:hyperlink r:id="rId118">
         <w:r>
           <w:rPr>
             <w:rStyle w:val="Hyperlink"/>
@@ -7576,6 +7526,16 @@
       </w:hyperlink>
       <w:r>
         <w:t xml:space="preserve">.</w:t>
+      </w:r>
+    </w:p>
+    <w:bookmarkEnd w:id="119"/>
+    <w:bookmarkStart w:id="120" w:name="ref-USEPA16"/>
+    <w:p>
+      <w:pPr>
+        <w:pStyle w:val="Bibliography"/>
+      </w:pPr>
+      <w:r>
+        <w:t xml:space="preserve">[36] USEPA (US Environmental Protection Agency), National rivers and streams assessment 2008-2009: A collaborative survey, Washington, DC, 2016.</w:t>
       </w:r>
     </w:p>
     <w:bookmarkEnd w:id="120"/>

</xml_diff>

<commit_message>
KS comments for revisions added
</commit_message>
<xml_diff>
--- a/Beck_etal_SQI.docx
+++ b/Beck_etal_SQI.docx
@@ -69,12 +69,6 @@
       <w:r>
         <w:t xml:space="preserve">Management</w:t>
       </w:r>
-      <w:r>
-        <w:t xml:space="preserve"> </w:t>
-      </w:r>
-      <w:r>
-        <w:t xml:space="preserve">Communication</w:t>
-      </w:r>
     </w:p>
     <w:p>
       <w:pPr>
@@ -764,7 +758,25 @@
         <w:pStyle w:val="BodyText"/>
       </w:pPr>
       <w:r>
-        <w:t xml:space="preserve">While such a unified assessment tool is possible to develop for use in a single environmental setting, it has long been a challenge to design a technically robust tool that produces assessments that have similar meanings in different environmental settings, that provides clues as to which stressor(s) is/are impacting biological indicator(s), and that can be replicated elsewhere. The goal of this study was to develop a tool that meets all three criteria. Because biological indicators provide direct measures of aquatic life, while physical and chemical measures provide supporting information about the stressors that may affect aquatic life, this study sought to develop a method for combining the three indicators in a way that would preserve the types of information provided by each.</w:t>
+        <w:t xml:space="preserve">While such a unified assessment tool is possible to develop for use in a single environmental setting, it has long been a challenge to design a technically robust tool that produces assessments that have similar meanings in different environmental settings, that provides clues as to which stressor(s) is/are impacting biological indicator(s), and that can be replicated elsewhere. The goal of this study was to develop a tool that meets all three criteria. Because biological indicators provide direct measures of aquatic life, while physical and chemical measures provide supporting information about the stressors that may affect aquatic life, this study sought to develop a method for combining the three indicators in a way that would preserve the types of information provided by each. Our approach will contribute to the current literature by presenting a proof of concept for synthesizing multiple condition assessments in an easily communicated format, while retaining the individual components for follow-up analysis. This is a likely improvement over treating indicators as equivalent and simply</w:t>
+      </w:r>
+      <w:r>
+        <w:t xml:space="preserve"> </w:t>
+      </w:r>
+      <w:r>
+        <w:t xml:space="preserve">“</w:t>
+      </w:r>
+      <w:r>
+        <w:t xml:space="preserve">averaging</w:t>
+      </w:r>
+      <w:r>
+        <w:t xml:space="preserve">”</w:t>
+      </w:r>
+      <w:r>
+        <w:t xml:space="preserve"> </w:t>
+      </w:r>
+      <w:r>
+        <w:t xml:space="preserve">results to assess overall condition.</w:t>
       </w:r>
     </w:p>
     <w:p>
@@ -862,7 +874,7 @@
         <w:pStyle w:val="BodyText"/>
       </w:pPr>
       <w:r>
-        <w:t xml:space="preserve">The four narrative assessment categories were defined in a way that would align with management processes by indicating biological condition and suggesting which stressors are associated with the condition. These categories provide a first indication of how biology at a site responds to stressors, which could then be used to prioritize follow-up actions, such as causal assessment. The SQI web-based application was designed in a way that would give users easy access to descriptions of the biological, chemical, and physical components that underlie the unified assessment, depending on the desired level of information within the stressor-response paradigm.</w:t>
+        <w:t xml:space="preserve">The four narrative assessment categories were defined in a way that would align with management processes by indicating biological condition and suggesting which stressor categories are associated with the condition. These categories provide a first indication of how biology at a site responds to stressors, which could then be used to prioritize follow-up actions, such as causal assessment. The SQI web-based application was designed in a way that would give users easy access to descriptions of the biological, chemical, and physical components that underlie the unified assessment, depending on the desired level of information within the stressor-response paradigm.</w:t>
       </w:r>
     </w:p>
     <w:p>
@@ -1413,7 +1425,67 @@
         <w:t xml:space="preserve">]</w:t>
       </w:r>
       <w:r>
-        <w:t xml:space="preserve">) that collectively characterize five components of in-stream habitat quality: percent sands, fines, or concrete, Shannon diversity of aquatic habitat types, Shannon diversity of natural substrate types, evenness of flow habitat types, and riparian vegetation cover. All five metrics are positively associated with physical habitat integrity, such that an increase in each was generally considered an improvement in site condition (percent sands, fines, or concrete is inversely scored). As with the CSCI, the IPI is a predictive index, and values for most metrics are compared to site-specific expectations appropriate for the stream’s environmental setting.</w:t>
+        <w:t xml:space="preserve">) that collectively characterize five components of in-stream habitat quality: percent sands, fines, or concrete, Shannon diversity of aquatic habitat types, Shannon diversity of natural substrate types, evenness of flow habitat types, and riparian vegetation cover. All five metrics are positively associated with physical habitat integrity, such that an increase in each was generally considered an improvement in site condition (percent sands, fines, or concrete is inversely scored). All physical data used to calculate these metrics were collected using standard field protocols described in</w:t>
+      </w:r>
+      <w:r>
+        <w:t xml:space="preserve"> </w:t>
+      </w:r>
+      <w:r>
+        <w:t xml:space="preserve">[</w:t>
+      </w:r>
+      <w:hyperlink w:anchor="ref-Ode07">
+        <w:r>
+          <w:rPr>
+            <w:rStyle w:val="Hyperlink"/>
+          </w:rPr>
+          <w:t xml:space="preserve">30</w:t>
+        </w:r>
+      </w:hyperlink>
+      <w:r>
+        <w:t xml:space="preserve">]</w:t>
+      </w:r>
+      <w:r>
+        <w:t xml:space="preserve">, which are derived from protocols used in national assessments</w:t>
+      </w:r>
+      <w:r>
+        <w:t xml:space="preserve"> </w:t>
+      </w:r>
+      <w:r>
+        <w:t xml:space="preserve">[</w:t>
+      </w:r>
+      <w:hyperlink w:anchor="ref-USEPA16">
+        <w:r>
+          <w:rPr>
+            <w:rStyle w:val="Hyperlink"/>
+          </w:rPr>
+          <w:t xml:space="preserve">31</w:t>
+        </w:r>
+      </w:hyperlink>
+      <w:r>
+        <w:t xml:space="preserve">]</w:t>
+      </w:r>
+      <w:r>
+        <w:t xml:space="preserve">. As with the CSCI, the IPI is a predictive index, and values for most metrics are compared to site-specific expectations appropriate for the stream’s environmental setting. Detailed descriptions of each metric, including how they are measured, are included in</w:t>
+      </w:r>
+      <w:r>
+        <w:t xml:space="preserve"> </w:t>
+      </w:r>
+      <w:r>
+        <w:t xml:space="preserve">[</w:t>
+      </w:r>
+      <w:hyperlink w:anchor="ref-Rehn18">
+        <w:r>
+          <w:rPr>
+            <w:rStyle w:val="Hyperlink"/>
+          </w:rPr>
+          <w:t xml:space="preserve">19</w:t>
+        </w:r>
+      </w:hyperlink>
+      <w:r>
+        <w:t xml:space="preserve">]</w:t>
+      </w:r>
+      <w:r>
+        <w:t xml:space="preserve">.</w:t>
       </w:r>
     </w:p>
     <w:p>
@@ -1421,7 +1493,7 @@
         <w:pStyle w:val="BodyText"/>
       </w:pPr>
       <w:r>
-        <w:t xml:space="preserve">In contrast to the IPI, CRAM is based on qualitative assessments of four attributes of riparian wetland function: buffer and landscape condition, hydrologic condition, physical structure, and biotic structure. In general, CRAM characterizes larger-scale processes affecting stream condition both within and adjacent to the stream corridor, whereas the IPI focuses more narrowly on in-stream conditions. The CRAM component for buffer and landscape condition was not included further because it describes stress at scales much larger than the riparian corridor, i.e., it is a direct measure of land use and not as directly relevant for describing proximate stressors affecting or associated with biology.</w:t>
+        <w:t xml:space="preserve">In contrast to the IPI, CRAM is based on qualitative assessments of four attributes of riparian wetland function: buffer and landscape condition, hydrologic condition, physical structure, and biotic structure. Whereas the data for the IPI is derived from numerous quantitative measurements of physical habitat components collected along several transects, CRAM attributes are assessed on a whole-reach scale through visual observation. In general, CRAM characterizes larger-scale processes affecting stream condition both within and adjacent to the stream corridor, whereas the IPI focuses more narrowly on in-stream conditions. The CRAM component for buffer and landscape condition was not included further because it describes stress at scales much larger than the riparian corridor, i.e., it is a direct measure of land use and not as directly relevant for describing proximate stressors affecting or associated with biology.</w:t>
       </w:r>
     </w:p>
     <w:p>
@@ -1460,7 +1532,7 @@
           <w:rPr>
             <w:rStyle w:val="Hyperlink"/>
           </w:rPr>
-          <w:t xml:space="preserve">30</w:t>
+          <w:t xml:space="preserve">32</w:t>
         </w:r>
       </w:hyperlink>
       <w:r>
@@ -1953,7 +2025,7 @@
           <w:rPr>
             <w:rStyle w:val="Hyperlink"/>
           </w:rPr>
-          <w:t xml:space="preserve">31</w:t>
+          <w:t xml:space="preserve">33</w:t>
         </w:r>
       </w:hyperlink>
       <w:r>
@@ -1973,7 +2045,7 @@
           <w:rPr>
             <w:rStyle w:val="Hyperlink"/>
           </w:rPr>
-          <w:t xml:space="preserve">32</w:t>
+          <w:t xml:space="preserve">34</w:t>
         </w:r>
       </w:hyperlink>
       <w:r>
@@ -1984,7 +2056,7 @@
           <w:rPr>
             <w:rStyle w:val="Hyperlink"/>
           </w:rPr>
-          <w:t xml:space="preserve">33</w:t>
+          <w:t xml:space="preserve">35</w:t>
         </w:r>
       </w:hyperlink>
       <w:r>
@@ -2505,7 +2577,7 @@
           <w:rPr>
             <w:rStyle w:val="Hyperlink"/>
           </w:rPr>
-          <w:t xml:space="preserve">34</w:t>
+          <w:t xml:space="preserve">30</w:t>
         </w:r>
       </w:hyperlink>
       <w:r>
@@ -3236,7 +3308,7 @@
           <w:rPr>
             <w:rStyle w:val="Hyperlink"/>
           </w:rPr>
-          <w:t xml:space="preserve">35</w:t>
+          <w:t xml:space="preserve">36</w:t>
         </w:r>
       </w:hyperlink>
       <w:r>
@@ -3246,7 +3318,7 @@
         <w:t xml:space="preserve"> </w:t>
       </w:r>
       <w:r>
-        <w:t xml:space="preserve">evaluated sources of uncertainty for an integrative index of estuarine health that was based on averaging separate water quality components across different spatial units. By their own admission, averaging indicators raised concerns about the consistency and validity of interpretation and their results showed that the composite index was indeed sensitive to the parameters for averaging. Accordingly, to properly capture relationships among indicators of stream quality in a way that is consistent with conceptual modeling of a healthy stream ecosystem, it was crucial to develop an index that accurately reflected biology’s role as a direct measure of condition, and that reflects physical and chemical indicators as measures of stress. In other words, a finding of good water chemistry should not obscure or distort an indication of poor biology, and vice versa.</w:t>
+        <w:t xml:space="preserve">evaluated sources of uncertainty for an integrative index of estuarine health that was based on averaging separate water quality components across different spatial units. By their own admission, averaging indicators raised concerns about the consistency and validity of interpretation and their results showed that the composite index was indeed sensitive to the parameters for averaging. This is particularly relevant when biology and stressors provide different or unexpected information about stream condition. In other words, a finding of good water chemistry should not obscure or distort an indication of poor biology, and vice versa.</w:t>
       </w:r>
     </w:p>
     <w:p>
@@ -3254,6 +3326,67 @@
         <w:pStyle w:val="BodyText"/>
       </w:pPr>
       <w:r>
+        <w:t xml:space="preserve">To properly capture relationships among indicators of stream quality in a way that is consistent with conceptual modeling of a healthy stream ecosystem, it was crucial to develop an index that accurately reflected biology’s role as a direct measure of condition, and that reflects physical and chemical indicators as measures of stress. These relationships were captured using the stressor-response model that reflected an empirical and ecological relationship between biology and stressors. Empirically, we linked the likelihood of a site having altered biology across stressors gradients. Ecologically, stream biota have documented and mechanistic responses to the in-stream or riparian stressors included in the SQI</w:t>
+      </w:r>
+      <w:r>
+        <w:t xml:space="preserve"> </w:t>
+      </w:r>
+      <w:r>
+        <w:t xml:space="preserve">[</w:t>
+      </w:r>
+      <w:hyperlink w:anchor="ref-Wang07">
+        <w:r>
+          <w:rPr>
+            <w:rStyle w:val="Hyperlink"/>
+          </w:rPr>
+          <w:t xml:space="preserve">2</w:t>
+        </w:r>
+      </w:hyperlink>
+      <w:r>
+        <w:t xml:space="preserve">,</w:t>
+      </w:r>
+      <w:hyperlink w:anchor="ref-Rehn18">
+        <w:r>
+          <w:rPr>
+            <w:rStyle w:val="Hyperlink"/>
+          </w:rPr>
+          <w:t xml:space="preserve">19</w:t>
+        </w:r>
+      </w:hyperlink>
+      <w:r>
+        <w:t xml:space="preserve">,</w:t>
+      </w:r>
+      <w:hyperlink w:anchor="ref-Richards97">
+        <w:r>
+          <w:rPr>
+            <w:rStyle w:val="Hyperlink"/>
+          </w:rPr>
+          <w:t xml:space="preserve">25</w:t>
+        </w:r>
+      </w:hyperlink>
+      <w:r>
+        <w:t xml:space="preserve">,</w:t>
+      </w:r>
+      <w:hyperlink w:anchor="ref-Pan02">
+        <w:r>
+          <w:rPr>
+            <w:rStyle w:val="Hyperlink"/>
+          </w:rPr>
+          <w:t xml:space="preserve">26</w:t>
+        </w:r>
+      </w:hyperlink>
+      <w:r>
+        <w:t xml:space="preserve">]</w:t>
+      </w:r>
+      <w:r>
+        <w:t xml:space="preserve">. These linkages were reflected in the separate categorical components of the SQI; altered biology was more often associated with high stressors. Detailed outputs provided additional information about ecological relationships. For example, some sites were altered for the ASCI and had high water chemistry stressors, whereas other sites were altered for the CSCI and had high physical habitat stressors. This reflects a potential difference in the sensitivity of algae to water chemistry and macroinvertebrates to physical habitat, highlighting the utility of using different assemblages to assess condition.</w:t>
+      </w:r>
+    </w:p>
+    <w:p>
+      <w:pPr>
+        <w:pStyle w:val="BodyText"/>
+      </w:pPr>
+      <w:r>
         <w:t xml:space="preserve">As a categorical index, the SQI provides a readily interpretable description of stream conditions that is easily accessible through a web-based application. The four condition categories defined by the index (i.e., healthy and unstressed, healthy and resilient, impacted and stressed, impacted by unknown stress) can be understood by a general audience that may not need the underlying data and tools used to analyze them. In contrast, numeric indices require a benchmark or other appropriate context to interpret scores; without this information, it can be difficult to identify which values of a numeric index correspond to healthy conditions that could warrant protection, and conversely, which values correspond to impacted conditions that may be in need of intervention. Defining the condition categories from empirical models that are ultimately linked to continuous data provided a quantitative link between the two.</w:t>
       </w:r>
     </w:p>
@@ -3343,7 +3476,7 @@
           <w:rPr>
             <w:rStyle w:val="Hyperlink"/>
           </w:rPr>
-          <w:t xml:space="preserve">36</w:t>
+          <w:t xml:space="preserve">31</w:t>
         </w:r>
       </w:hyperlink>
       <w:r>
@@ -3368,7 +3501,7 @@
         <w:pStyle w:val="FirstParagraph"/>
       </w:pPr>
       <w:r>
-        <w:t xml:space="preserve">Our theoretical framework for the SQI is not without drawbacks. The index as designed cannot accommodate additional or fewer indicators of stream condition/stress - a contrast to the CWQI that can include any number of available parameters. Missing data (e.g., lost samples or incomplete coverage of required data at a site) prevent calculation of the complete SQI, and the index cannot be estimated without recalibration to include or exclude individual components. However, partial output for the SQI can be obtained if, for example, only stressor data are available. The overall SQI category cannot be assigned to a site for incomplete data, but the sub-categories (e.g., biological condition category or stressor condition category) can still be obtained where the data are available.</w:t>
+        <w:t xml:space="preserve">Our theoretical framework for the SQI is not without drawbacks. The index as designed cannot accommodate additional or fewer indicators of stream condition/stress without recalibration - a contrast to the CWQI that can include any number of available parameters. Missing data (e.g., lost samples or incomplete coverage of required data at a site) prevent calculation of the complete SQI, and the index cannot be estimated without recalibration to include or exclude individual components. However, partial output for the SQI can be obtained if, for example, only stressor data are available. The overall SQI category cannot be assigned to a site for incomplete data, but the sub-categories (e.g., biological condition category or stressor condition category) can still be obtained where the data are available.</w:t>
       </w:r>
     </w:p>
     <w:p>
@@ -7444,48 +7577,68 @@
       </w:r>
     </w:p>
     <w:bookmarkEnd w:id="111"/>
-    <w:bookmarkStart w:id="112" w:name="ref-Fox11"/>
+    <w:bookmarkStart w:id="112" w:name="ref-Ode07"/>
     <w:p>
       <w:pPr>
         <w:pStyle w:val="Bibliography"/>
       </w:pPr>
       <w:r>
-        <w:t xml:space="preserve">[30] J. Fox, S. Weisberg, An R companion to applied regression, SAGE Publications Inc., Thousand Oaks, California, 2011.</w:t>
+        <w:t xml:space="preserve">[30] P.R. Ode, Standard operating procedures for collecting benthic macroinvertebrate samples and associated physical and chemical data for ambient bioassessment in California, (2007).</w:t>
       </w:r>
     </w:p>
     <w:bookmarkEnd w:id="112"/>
-    <w:bookmarkStart w:id="113" w:name="ref-Zuur07"/>
+    <w:bookmarkStart w:id="113" w:name="ref-USEPA16"/>
     <w:p>
       <w:pPr>
         <w:pStyle w:val="Bibliography"/>
       </w:pPr>
       <w:r>
-        <w:t xml:space="preserve">[31] A.F. Zuur, E.N. Ieno, G.M. Smith, Analysing ecological data, Springer-Verlag, New York, New York, 2007.</w:t>
+        <w:t xml:space="preserve">[31] USEPA (US Environmental Protection Agency), National rivers and streams assessment 2008-2009: A collaborative survey, Washington, DC, 2016.</w:t>
       </w:r>
     </w:p>
     <w:bookmarkEnd w:id="113"/>
-    <w:bookmarkStart w:id="114" w:name="ref-Akaike73"/>
+    <w:bookmarkStart w:id="114" w:name="ref-Fox11"/>
     <w:p>
       <w:pPr>
         <w:pStyle w:val="Bibliography"/>
       </w:pPr>
       <w:r>
-        <w:t xml:space="preserve">[32] H. Akaike, Information theory and an extension of the maximum likelihood principle, in: B.N. Petrov, F. Csaki (Eds.), Second International Symposium on Information Theory, Akademiai Kiado, Budapest, 1973: pp. 267–281.</w:t>
+        <w:t xml:space="preserve">[32] J. Fox, S. Weisberg, An R companion to applied regression, SAGE Publications Inc., Thousand Oaks, California, 2011.</w:t>
       </w:r>
     </w:p>
     <w:bookmarkEnd w:id="114"/>
-    <w:bookmarkStart w:id="116" w:name="ref-Venables02"/>
+    <w:bookmarkStart w:id="115" w:name="ref-Zuur07"/>
     <w:p>
       <w:pPr>
         <w:pStyle w:val="Bibliography"/>
       </w:pPr>
       <w:r>
-        <w:t xml:space="preserve">[33] W.N. Venables, B.D. Ripley, Modern applied statistics with S, Fourth, Springer-Verlag, New York, New York, 2002.</w:t>
-      </w:r>
-      <w:r>
-        <w:t xml:space="preserve"> </w:t>
-      </w:r>
-      <w:hyperlink r:id="rId115">
+        <w:t xml:space="preserve">[33] A.F. Zuur, E.N. Ieno, G.M. Smith, Analysing ecological data, Springer-Verlag, New York, New York, 2007.</w:t>
+      </w:r>
+    </w:p>
+    <w:bookmarkEnd w:id="115"/>
+    <w:bookmarkStart w:id="116" w:name="ref-Akaike73"/>
+    <w:p>
+      <w:pPr>
+        <w:pStyle w:val="Bibliography"/>
+      </w:pPr>
+      <w:r>
+        <w:t xml:space="preserve">[34] H. Akaike, Information theory and an extension of the maximum likelihood principle, in: B.N. Petrov, F. Csaki (Eds.), Second International Symposium on Information Theory, Akademiai Kiado, Budapest, 1973: pp. 267–281.</w:t>
+      </w:r>
+    </w:p>
+    <w:bookmarkEnd w:id="116"/>
+    <w:bookmarkStart w:id="118" w:name="ref-Venables02"/>
+    <w:p>
+      <w:pPr>
+        <w:pStyle w:val="Bibliography"/>
+      </w:pPr>
+      <w:r>
+        <w:t xml:space="preserve">[35] W.N. Venables, B.D. Ripley, Modern applied statistics with S, Fourth, Springer-Verlag, New York, New York, 2002.</w:t>
+      </w:r>
+      <w:r>
+        <w:t xml:space="preserve"> </w:t>
+      </w:r>
+      <w:hyperlink r:id="rId117">
         <w:r>
           <w:rPr>
             <w:rStyle w:val="Hyperlink"/>
@@ -7497,26 +7650,16 @@
         <w:t xml:space="preserve">.</w:t>
       </w:r>
     </w:p>
-    <w:bookmarkEnd w:id="116"/>
-    <w:bookmarkStart w:id="117" w:name="ref-Ode07"/>
+    <w:bookmarkEnd w:id="118"/>
+    <w:bookmarkStart w:id="120" w:name="ref-Dobbie14"/>
     <w:p>
       <w:pPr>
         <w:pStyle w:val="Bibliography"/>
       </w:pPr>
       <w:r>
-        <w:t xml:space="preserve">[34] P.R. Ode, Standard operating procedures for collecting benthic macroinvertebrate samples and associated physical and chemical data for ambient bioassessment in California, (2007).</w:t>
-      </w:r>
-    </w:p>
-    <w:bookmarkEnd w:id="117"/>
-    <w:bookmarkStart w:id="119" w:name="ref-Dobbie14"/>
-    <w:p>
-      <w:pPr>
-        <w:pStyle w:val="Bibliography"/>
-      </w:pPr>
-      <w:r>
-        <w:t xml:space="preserve">[35] M.J. Dobbie, D. Clifford, Quantifying uncertainty in environmental indices: An application to an estuarine health index, Mar. Freshw. Res. 66 (2014) 95–105. doi:</w:t>
-      </w:r>
-      <w:hyperlink r:id="rId118">
+        <w:t xml:space="preserve">[36] M.J. Dobbie, D. Clifford, Quantifying uncertainty in environmental indices: An application to an estuarine health index, Mar. Freshw. Res. 66 (2014) 95–105. doi:</w:t>
+      </w:r>
+      <w:hyperlink r:id="rId119">
         <w:r>
           <w:rPr>
             <w:rStyle w:val="Hyperlink"/>
@@ -7526,16 +7669,6 @@
       </w:hyperlink>
       <w:r>
         <w:t xml:space="preserve">.</w:t>
-      </w:r>
-    </w:p>
-    <w:bookmarkEnd w:id="119"/>
-    <w:bookmarkStart w:id="120" w:name="ref-USEPA16"/>
-    <w:p>
-      <w:pPr>
-        <w:pStyle w:val="Bibliography"/>
-      </w:pPr>
-      <w:r>
-        <w:t xml:space="preserve">[36] USEPA (US Environmental Protection Agency), National rivers and streams assessment 2008-2009: A collaborative survey, Washington, DC, 2016.</w:t>
       </w:r>
     </w:p>
     <w:bookmarkEnd w:id="120"/>

</xml_diff>